<commit_message>
started writing content + improvements
Adds some starter content, improves template rendering, add more checkboxes for new content
</commit_message>
<xml_diff>
--- a/app/docproc/templates/template_v1_0.docx
+++ b/app/docproc/templates/template_v1_0.docx
@@ -150,6 +150,7 @@
                                 <w:szCs w:val="72"/>
                               </w:rPr>
                             </w:pPr>
+                            <w:proofErr w:type="gramStart"/>
                             <w:r>
                               <w:rPr>
                                 <w:rFonts w:asciiTheme="majorHAnsi" w:hAnsiTheme="majorHAnsi" w:cstheme="majorHAnsi"/>
@@ -158,7 +159,18 @@
                                 <w:sz w:val="72"/>
                                 <w:szCs w:val="72"/>
                               </w:rPr>
-                              <w:t>{{ name |possessive }} healthcare guide</w:t>
+                              <w:t>{{ name</w:t>
+                            </w:r>
+                            <w:proofErr w:type="gramEnd"/>
+                            <w:r>
+                              <w:rPr>
+                                <w:rFonts w:asciiTheme="majorHAnsi" w:hAnsiTheme="majorHAnsi" w:cstheme="majorHAnsi"/>
+                                <w:bCs/>
+                                <w:color w:val="E30658" w:themeColor="accent1"/>
+                                <w:sz w:val="72"/>
+                                <w:szCs w:val="72"/>
+                              </w:rPr>
+                              <w:t xml:space="preserve"> |possessive }} healthcare guide</w:t>
                             </w:r>
                           </w:p>
                         </w:txbxContent>
@@ -199,6 +211,7 @@
                           <w:szCs w:val="72"/>
                         </w:rPr>
                       </w:pPr>
+                      <w:proofErr w:type="gramStart"/>
                       <w:r>
                         <w:rPr>
                           <w:rFonts w:asciiTheme="majorHAnsi" w:hAnsiTheme="majorHAnsi" w:cstheme="majorHAnsi"/>
@@ -207,7 +220,18 @@
                           <w:sz w:val="72"/>
                           <w:szCs w:val="72"/>
                         </w:rPr>
-                        <w:t>{{ name |possessive }} healthcare guide</w:t>
+                        <w:t>{{ name</w:t>
+                      </w:r>
+                      <w:proofErr w:type="gramEnd"/>
+                      <w:r>
+                        <w:rPr>
+                          <w:rFonts w:asciiTheme="majorHAnsi" w:hAnsiTheme="majorHAnsi" w:cstheme="majorHAnsi"/>
+                          <w:bCs/>
+                          <w:color w:val="E30658" w:themeColor="accent1"/>
+                          <w:sz w:val="72"/>
+                          <w:szCs w:val="72"/>
+                        </w:rPr>
+                        <w:t xml:space="preserve"> |possessive }} healthcare guide</w:t>
                       </w:r>
                     </w:p>
                   </w:txbxContent>
@@ -241,23 +265,62 @@
     <w:p/>
     <w:p/>
     <w:p>
-      <w:pPr>
-        <w:pStyle w:val="TOCHeading"/>
-      </w:pPr>
+      <w:r>
+        <w:br w:type="page"/>
+      </w:r>
+    </w:p>
+    <w:p>
+      <w:pPr>
+        <w:pStyle w:val="Heading1"/>
+      </w:pPr>
+      <w:bookmarkStart w:id="1" w:name="_Toc105105234"/>
+      <w:r>
+        <w:lastRenderedPageBreak/>
+        <w:t xml:space="preserve">My </w:t>
+      </w:r>
+      <w:bookmarkEnd w:id="1"/>
+      <w:r>
+        <w:t>Gender Journey</w:t>
+      </w:r>
     </w:p>
     <w:p/>
     <w:p>
       <w:pPr>
-        <w:pStyle w:val="Heading1"/>
-      </w:pPr>
-      <w:bookmarkStart w:id="1" w:name="_Toc105105230"/>
-      <w:r>
-        <w:lastRenderedPageBreak/>
-        <w:t>My gender journey</w:t>
-      </w:r>
-      <w:bookmarkEnd w:id="1"/>
-      <w:r>
-        <w:t xml:space="preserve"> </w:t>
+        <w:pStyle w:val="Heading2"/>
+      </w:pPr>
+      <w:r>
+        <w:t>Why I’ve made this document</w:t>
+      </w:r>
+    </w:p>
+    <w:p>
+      <w:r>
+        <w:t xml:space="preserve">I have made this guide as </w:t>
+      </w:r>
+      <w:r>
+        <w:t>my gender identity is different from the sex I was assigned at birth and I'm seeking gender affirming care to align with this.</w:t>
+      </w:r>
+      <w:r>
+        <w:t xml:space="preserve"> I hope that that this document provides sufficient insight into my healthcare needs and the relevant </w:t>
+      </w:r>
+      <w:r>
+        <w:t>guidance</w:t>
+      </w:r>
+      <w:r>
+        <w:t xml:space="preserve">, </w:t>
+      </w:r>
+      <w:proofErr w:type="gramStart"/>
+      <w:r>
+        <w:t>Allowing</w:t>
+      </w:r>
+      <w:proofErr w:type="gramEnd"/>
+      <w:r>
+        <w:t xml:space="preserve"> for the best </w:t>
+      </w:r>
+      <w:r>
+        <w:t>care</w:t>
+      </w:r>
+      <w:r>
+        <w:t xml:space="preserve"> to be provided.</w:t>
       </w:r>
     </w:p>
     <w:p/>
@@ -267,77 +330,197 @@
       </w:pPr>
       <w:bookmarkStart w:id="2" w:name="_Toc105105231"/>
       <w:r>
-        <w:t>{% if formal_diagnosis %}Formal Diagnosis {% endif %}</w:t>
+        <w:t xml:space="preserve">{% if </w:t>
+      </w:r>
+      <w:proofErr w:type="spellStart"/>
+      <w:r>
+        <w:t>formal_diagnosis</w:t>
+      </w:r>
+      <w:proofErr w:type="spellEnd"/>
+      <w:r>
+        <w:t xml:space="preserve"> %}</w:t>
+      </w:r>
+      <w:r>
+        <w:t xml:space="preserve"> </w:t>
+      </w:r>
+      <w:r>
+        <w:t xml:space="preserve">Formal Diagnosis </w:t>
       </w:r>
       <w:bookmarkEnd w:id="2"/>
     </w:p>
     <w:p>
       <w:r>
-        <w:t>{{ formal_diagnosis }}</w:t>
+        <w:t>I have received my formal diagnosis from a gender specialist, this affirms that I meet the criteria for gender dysphoria as defined by the DSM-</w:t>
+      </w:r>
+      <w:proofErr w:type="gramStart"/>
+      <w:r>
+        <w:t>5.</w:t>
+      </w:r>
+      <w:r>
+        <w:t>{</w:t>
+      </w:r>
+      <w:proofErr w:type="gramEnd"/>
+      <w:r>
+        <w:t>% endif %}</w:t>
       </w:r>
     </w:p>
+    <w:p/>
     <w:p>
       <w:pPr>
         <w:pStyle w:val="Heading2"/>
       </w:pPr>
       <w:bookmarkStart w:id="3" w:name="_Toc105105232"/>
       <w:r>
-        <w:t>{% if self_med %}Medication Status {% endif %}</w:t>
+        <w:t xml:space="preserve">{% if </w:t>
+      </w:r>
+      <w:proofErr w:type="spellStart"/>
+      <w:r>
+        <w:t>self_med</w:t>
+      </w:r>
+      <w:proofErr w:type="spellEnd"/>
+      <w:r>
+        <w:t xml:space="preserve"> %}</w:t>
+      </w:r>
+      <w:r>
+        <w:t xml:space="preserve"> </w:t>
+      </w:r>
+      <w:r>
+        <w:t xml:space="preserve">Medication Status </w:t>
       </w:r>
       <w:bookmarkEnd w:id="3"/>
     </w:p>
     <w:p>
-      <w:r>
-        <w:t>{{ self_med }}</w:t>
+      <w:pPr>
+        <w:rPr>
+          <w:vertAlign w:val="superscript"/>
+        </w:rPr>
+      </w:pPr>
+      <w:proofErr w:type="gramStart"/>
+      <w:r>
+        <w:t xml:space="preserve">{{ </w:t>
+      </w:r>
+      <w:proofErr w:type="spellStart"/>
+      <w:r>
+        <w:t>self</w:t>
+      </w:r>
+      <w:proofErr w:type="gramEnd"/>
+      <w:r>
+        <w:t>_med</w:t>
+      </w:r>
+      <w:proofErr w:type="spellEnd"/>
+      <w:r>
+        <w:t xml:space="preserve"> }}</w:t>
+      </w:r>
+      <w:r>
+        <w:rPr>
+          <w:vertAlign w:val="superscript"/>
+        </w:rPr>
+        <w:t xml:space="preserve"> </w:t>
       </w:r>
     </w:p>
     <w:p>
       <w:pPr>
         <w:pStyle w:val="Heading2"/>
       </w:pPr>
-      <w:bookmarkStart w:id="4" w:name="_Toc105105233"/>
-      <w:r>
-        <w:t>{% if goals %}Goals {% endif %}</w:t>
-      </w:r>
-      <w:bookmarkEnd w:id="4"/>
+      <w:r>
+        <w:t xml:space="preserve">{% </w:t>
+      </w:r>
+      <w:proofErr w:type="spellStart"/>
+      <w:r>
+        <w:t>elif</w:t>
+      </w:r>
+      <w:proofErr w:type="spellEnd"/>
+      <w:r>
+        <w:t xml:space="preserve"> </w:t>
+      </w:r>
+      <w:proofErr w:type="spellStart"/>
+      <w:r>
+        <w:t>self_med_likely</w:t>
+      </w:r>
+      <w:proofErr w:type="spellEnd"/>
+      <w:r>
+        <w:t xml:space="preserve"> %}</w:t>
+      </w:r>
+      <w:r>
+        <w:t xml:space="preserve"> Medication Status</w:t>
+      </w:r>
     </w:p>
     <w:p>
-      <w:r>
-        <w:t>{{ goals }}</w:t>
-      </w:r>
-    </w:p>
-    <w:p>
-      <w:r>
-        <w:br w:type="page"/>
-      </w:r>
-    </w:p>
-    <w:p>
-      <w:pPr>
-        <w:pStyle w:val="Heading1"/>
-      </w:pPr>
-      <w:bookmarkStart w:id="5" w:name="_Toc105105234"/>
-      <w:r>
-        <w:lastRenderedPageBreak/>
-        <w:t>My Healthcare Needs</w:t>
-      </w:r>
-      <w:bookmarkEnd w:id="5"/>
+      <w:proofErr w:type="gramStart"/>
+      <w:r>
+        <w:t xml:space="preserve">{{ </w:t>
+      </w:r>
+      <w:proofErr w:type="spellStart"/>
+      <w:r>
+        <w:t>self</w:t>
+      </w:r>
+      <w:proofErr w:type="gramEnd"/>
+      <w:r>
+        <w:t>_med_likely</w:t>
+      </w:r>
+      <w:proofErr w:type="spellEnd"/>
+      <w:r>
+        <w:t xml:space="preserve"> }}</w:t>
+      </w:r>
+      <w:r>
+        <w:t>{% endif %}</w:t>
+      </w:r>
     </w:p>
     <w:p/>
     <w:p>
-      <w:r>
-        <w:t>{{ bloodwork_desired }}</w:t>
+      <w:proofErr w:type="gramStart"/>
+      <w:r>
+        <w:t xml:space="preserve">{{ </w:t>
+      </w:r>
+      <w:proofErr w:type="spellStart"/>
+      <w:r>
+        <w:t>bloodwork</w:t>
+      </w:r>
+      <w:proofErr w:type="gramEnd"/>
+      <w:r>
+        <w:t>_desired</w:t>
+      </w:r>
+      <w:proofErr w:type="spellEnd"/>
+      <w:r>
+        <w:t xml:space="preserve"> }}</w:t>
       </w:r>
     </w:p>
     <w:p/>
     <w:p>
-      <w:r>
-        <w:t>{{ hrt_desired }}</w:t>
+      <w:proofErr w:type="gramStart"/>
+      <w:r>
+        <w:t xml:space="preserve">{{ </w:t>
+      </w:r>
+      <w:proofErr w:type="spellStart"/>
+      <w:r>
+        <w:t>hrt</w:t>
+      </w:r>
+      <w:proofErr w:type="gramEnd"/>
+      <w:r>
+        <w:t>_desired</w:t>
+      </w:r>
+      <w:proofErr w:type="spellEnd"/>
+      <w:r>
+        <w:t xml:space="preserve"> }}</w:t>
       </w:r>
     </w:p>
     <w:p/>
     <w:p>
-      <w:r>
-        <w:t>{{ shared_care }}</w:t>
+      <w:proofErr w:type="gramStart"/>
+      <w:r>
+        <w:t xml:space="preserve">{{ </w:t>
+      </w:r>
+      <w:proofErr w:type="spellStart"/>
+      <w:r>
+        <w:t>shared</w:t>
+      </w:r>
+      <w:proofErr w:type="gramEnd"/>
+      <w:r>
+        <w:t>_care</w:t>
+      </w:r>
+      <w:proofErr w:type="spellEnd"/>
+      <w:r>
+        <w:t xml:space="preserve"> }}</w:t>
       </w:r>
     </w:p>
     <w:p/>
@@ -350,13 +533,56 @@
       <w:pPr>
         <w:pStyle w:val="Heading1"/>
       </w:pPr>
-      <w:bookmarkStart w:id="6" w:name="_Toc105105235"/>
       <w:r>
         <w:lastRenderedPageBreak/>
-        <w:t>Useful resources</w:t>
-      </w:r>
-      <w:bookmarkEnd w:id="6"/>
+        <w:t>My healthcare needs</w:t>
+      </w:r>
     </w:p>
+    <w:p/>
+    <w:p>
+      <w:pPr>
+        <w:pStyle w:val="Heading2"/>
+      </w:pPr>
+      <w:r>
+        <w:t xml:space="preserve">{% if </w:t>
+      </w:r>
+      <w:proofErr w:type="spellStart"/>
+      <w:r>
+        <w:t>bridging_desired</w:t>
+      </w:r>
+      <w:proofErr w:type="spellEnd"/>
+      <w:r>
+        <w:t xml:space="preserve"> %} </w:t>
+      </w:r>
+      <w:r>
+        <w:t>A bridging prescription</w:t>
+      </w:r>
+    </w:p>
+    <w:p>
+      <w:proofErr w:type="gramStart"/>
+      <w:r>
+        <w:t xml:space="preserve">{{ </w:t>
+      </w:r>
+      <w:proofErr w:type="spellStart"/>
+      <w:r>
+        <w:t>brid</w:t>
+      </w:r>
+      <w:r>
+        <w:t>g</w:t>
+      </w:r>
+      <w:r>
+        <w:t>ing</w:t>
+      </w:r>
+      <w:proofErr w:type="gramEnd"/>
+      <w:r>
+        <w:t>_desired</w:t>
+      </w:r>
+      <w:proofErr w:type="spellEnd"/>
+      <w:r>
+        <w:t xml:space="preserve"> }} {% endif %}</w:t>
+      </w:r>
+    </w:p>
+    <w:p/>
     <w:p>
       <w:pPr>
         <w:rPr>
@@ -375,12 +601,60 @@
       <w:pPr>
         <w:pStyle w:val="Heading1"/>
       </w:pPr>
-      <w:bookmarkStart w:id="7" w:name="_Toc105105236"/>
+      <w:bookmarkStart w:id="4" w:name="_Toc105105236"/>
       <w:r>
         <w:lastRenderedPageBreak/>
         <w:t>References</w:t>
       </w:r>
-      <w:bookmarkEnd w:id="7"/>
+      <w:bookmarkEnd w:id="4"/>
+    </w:p>
+    <w:p>
+      <w:r>
+        <w:t xml:space="preserve">{% if </w:t>
+      </w:r>
+      <w:proofErr w:type="spellStart"/>
+      <w:r>
+        <w:t>bridging_desired</w:t>
+      </w:r>
+      <w:proofErr w:type="spellEnd"/>
+      <w:r>
+        <w:t xml:space="preserve"> %}</w:t>
+      </w:r>
+    </w:p>
+    <w:p>
+      <w:r>
+        <w:t>Royal College of Psychiatrists, 2013. Good practice guidelines for the assessment and treatment of adults with gender dysphoria.</w:t>
+      </w:r>
+      <w:r>
+        <w:t xml:space="preserve"> </w:t>
+      </w:r>
+      <w:r>
+        <w:t>p.25. Available at: &lt;https://www.rcpsych.ac.uk/docs/default-source/improving-care/better-mh-policy/college-reports/cr181-good-practice-guidelines-for-the-assessment-and-treatment-of-adults-with-gender-dysphoria.pdf&gt;.</w:t>
+      </w:r>
+    </w:p>
+    <w:p>
+      <w:r>
+        <w:t>www.gmc-uk.org. 2022. Trans healthcare - Mental health and bridging prescriptions. [online] Available at: &lt;https://www.gmc-uk.org/ethical-guidance/ethical-hub/trans-healthcare#Mental%20health%20and%20bridging%20prescriptions&gt;</w:t>
+      </w:r>
+      <w:r>
+        <w:t xml:space="preserve"> </w:t>
+      </w:r>
+      <w:r>
+        <w:t>[Accessed 3 June 2022].</w:t>
+      </w:r>
+    </w:p>
+    <w:p>
+      <w:r>
+        <w:t>NHS England, 2019. Service specification: Gender Identity Services for Adults (Non-Surgical Interventions). [online] p.30. Available at: &lt;https://www.england.nhs.uk/wp-content/uploads/2019/07/service-specification-gender-dysphoria-services-non-surgical-june-2019.pdf&gt;</w:t>
+      </w:r>
+      <w:r>
+        <w:t>.</w:t>
+      </w:r>
+    </w:p>
+    <w:p>
+      <w:r>
+        <w:t>{%endif%}</w:t>
+      </w:r>
     </w:p>
     <w:sectPr>
       <w:headerReference w:type="default" r:id="rId10"/>
@@ -435,7 +709,7 @@
       <mc:AlternateContent>
         <mc:Choice Requires="wpg">
           <w:drawing>
-            <wp:anchor distT="0" distB="0" distL="114300" distR="114300" simplePos="0" relativeHeight="251691008" behindDoc="1" locked="0" layoutInCell="1" allowOverlap="1" wp14:anchorId="3EF99285" wp14:editId="643BDFFB">
+            <wp:anchor distT="0" distB="0" distL="114300" distR="114300" simplePos="0" relativeHeight="251691008" behindDoc="1" locked="0" layoutInCell="1" allowOverlap="1" wp14:anchorId="3EF99285" wp14:editId="39AC7260">
               <wp:simplePos x="0" y="0"/>
               <wp:positionH relativeFrom="column">
                 <wp:posOffset>56926</wp:posOffset>
@@ -487,8 +761,13 @@
                             <w:pPr>
                               <w:spacing w:after="0"/>
                             </w:pPr>
+                            <w:proofErr w:type="gramStart"/>
                             <w:r>
-                              <w:t>{{ phone }}</w:t>
+                              <w:t>{{ phone</w:t>
+                            </w:r>
+                            <w:proofErr w:type="gramEnd"/>
+                            <w:r>
+                              <w:t xml:space="preserve"> }}</w:t>
                             </w:r>
                           </w:p>
                         </w:txbxContent>
@@ -510,19 +789,15 @@
                             <a:ext uri="{28A0092B-C50C-407E-A947-70E740481C1C}">
                               <a14:useLocalDpi xmlns:a14="http://schemas.microsoft.com/office/drawing/2010/main" val="0"/>
                             </a:ext>
-                            <a:ext uri="{96DAC541-7B7A-43D3-8B79-37D633B846F1}">
-                              <asvg:svgBlip xmlns:asvg="http://schemas.microsoft.com/office/drawing/2016/SVG/main" r:embed="rId2"/>
-                            </a:ext>
                           </a:extLst>
                         </a:blip>
-                        <a:stretch>
-                          <a:fillRect/>
-                        </a:stretch>
+                        <a:srcRect/>
+                        <a:stretch/>
                       </pic:blipFill>
                       <pic:spPr>
                         <a:xfrm>
-                          <a:off x="0" y="43031"/>
-                          <a:ext cx="141605" cy="222250"/>
+                          <a:off x="0" y="45592"/>
+                          <a:ext cx="141605" cy="217127"/>
                         </a:xfrm>
                         <a:prstGeom prst="rect">
                           <a:avLst/>
@@ -537,19 +812,15 @@
                         </pic:cNvPicPr>
                       </pic:nvPicPr>
                       <pic:blipFill>
-                        <a:blip r:embed="rId3">
+                        <a:blip r:embed="rId2">
                           <a:extLst>
                             <a:ext uri="{28A0092B-C50C-407E-A947-70E740481C1C}">
                               <a14:useLocalDpi xmlns:a14="http://schemas.microsoft.com/office/drawing/2010/main" val="0"/>
                             </a:ext>
-                            <a:ext uri="{96DAC541-7B7A-43D3-8B79-37D633B846F1}">
-                              <asvg:svgBlip xmlns:asvg="http://schemas.microsoft.com/office/drawing/2016/SVG/main" r:embed="rId4"/>
-                            </a:ext>
                           </a:extLst>
                         </a:blip>
-                        <a:stretch>
-                          <a:fillRect/>
-                        </a:stretch>
+                        <a:srcRect/>
+                        <a:stretch/>
                       </pic:blipFill>
                       <pic:spPr>
                         <a:xfrm>
@@ -588,10 +859,22 @@
                             <w:pPr>
                               <w:rPr>
                                 <w:rFonts w:cs="Iskoola Pota"/>
+                                <w:color w:val="auto"/>
                               </w:rPr>
                             </w:pPr>
+                            <w:proofErr w:type="gramStart"/>
                             <w:r>
-                              <w:t>{{ email }}</w:t>
+                              <w:rPr>
+                                <w:color w:val="auto"/>
+                              </w:rPr>
+                              <w:t>{{ email</w:t>
+                            </w:r>
+                            <w:proofErr w:type="gramEnd"/>
+                            <w:r>
+                              <w:rPr>
+                                <w:color w:val="auto"/>
+                              </w:rPr>
+                              <w:t xml:space="preserve"> }}</w:t>
                             </w:r>
                           </w:p>
                         </w:txbxContent>
@@ -608,7 +891,7 @@
         </mc:Choice>
         <mc:Fallback>
           <w:pict>
-            <v:group w14:anchorId="3EF99285" id="Group 8" o:spid="_x0000_s1028" style="position:absolute;margin-left:4.5pt;margin-top:-7.55pt;width:332.35pt;height:31.75pt;z-index:-251625472" coordsize="42209,4032" o:gfxdata="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">
+            <v:group w14:anchorId="3EF99285" id="Group 8" o:spid="_x0000_s1028" style="position:absolute;margin-left:4.5pt;margin-top:-7.55pt;width:332.35pt;height:31.75pt;z-index:-251625472" coordsize="42209,4032" o:gfxdata="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">
               <v:shapetype id="_x0000_t202" coordsize="21600,21600" o:spt="202" path="m,l,21600r21600,l21600,xe">
                 <v:stroke joinstyle="miter"/>
                 <v:path gradientshapeok="t" o:connecttype="rect"/>
@@ -620,8 +903,13 @@
                       <w:pPr>
                         <w:spacing w:after="0"/>
                       </w:pPr>
+                      <w:proofErr w:type="gramStart"/>
                       <w:r>
-                        <w:t>{{ phone }}</w:t>
+                        <w:t>{{ phone</w:t>
+                      </w:r>
+                      <w:proofErr w:type="gramEnd"/>
+                      <w:r>
+                        <w:t xml:space="preserve"> }}</w:t>
                       </w:r>
                     </w:p>
                   </w:txbxContent>
@@ -646,11 +934,11 @@
                 <v:path o:extrusionok="f" gradientshapeok="t" o:connecttype="rect"/>
                 <o:lock v:ext="edit" aspectratio="t"/>
               </v:shapetype>
-              <v:shape id="Graphic 11" o:spid="_x0000_s1030" type="#_x0000_t75" style="position:absolute;top:430;width:1416;height:2222;visibility:visible;mso-wrap-style:square" o:gfxdata="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">
-                <v:imagedata r:id="rId5" o:title=""/>
+              <v:shape id="Graphic 11" o:spid="_x0000_s1030" type="#_x0000_t75" style="position:absolute;top:455;width:1416;height:2172;visibility:visible;mso-wrap-style:square" o:gfxdata="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">
+                <v:imagedata r:id="rId3" o:title=""/>
               </v:shape>
-              <v:shape id="Graphic 12" o:spid="_x0000_s1031" type="#_x0000_t75" style="position:absolute;left:17104;top:430;width:2331;height:2330;visibility:visible;mso-wrap-style:square" o:gfxdata="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">
-                <v:imagedata r:id="rId6" o:title=""/>
+              <v:shape id="Graphic 12" o:spid="_x0000_s1031" type="#_x0000_t75" style="position:absolute;left:17104;top:430;width:2331;height:2330;visibility:visible;mso-wrap-style:square" o:gfxdata="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">
+                <v:imagedata r:id="rId4" o:title=""/>
               </v:shape>
               <v:shape id="_x0000_s1032" type="#_x0000_t202" style="position:absolute;left:19470;width:22739;height:4032;visibility:visible;mso-wrap-style:square;v-text-anchor:top" o:gfxdata="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" filled="f" stroked="f">
                 <v:textbox style="mso-fit-shape-to-text:t">
@@ -659,10 +947,22 @@
                       <w:pPr>
                         <w:rPr>
                           <w:rFonts w:cs="Iskoola Pota"/>
+                          <w:color w:val="auto"/>
                         </w:rPr>
                       </w:pPr>
+                      <w:proofErr w:type="gramStart"/>
                       <w:r>
-                        <w:t>{{ email }}</w:t>
+                        <w:rPr>
+                          <w:color w:val="auto"/>
+                        </w:rPr>
+                        <w:t>{{ email</w:t>
+                      </w:r>
+                      <w:proofErr w:type="gramEnd"/>
+                      <w:r>
+                        <w:rPr>
+                          <w:color w:val="auto"/>
+                        </w:rPr>
+                        <w:t xml:space="preserve"> }}</w:t>
                       </w:r>
                     </w:p>
                   </w:txbxContent>
@@ -701,13 +1001,13 @@
                   <pic:cNvPicPr/>
                 </pic:nvPicPr>
                 <pic:blipFill>
-                  <a:blip r:embed="rId7">
+                  <a:blip r:embed="rId5">
                     <a:extLst>
                       <a:ext uri="{28A0092B-C50C-407E-A947-70E740481C1C}">
                         <a14:useLocalDpi xmlns:a14="http://schemas.microsoft.com/office/drawing/2010/main" val="0"/>
                       </a:ext>
                       <a:ext uri="{96DAC541-7B7A-43D3-8B79-37D633B846F1}">
-                        <asvg:svgBlip xmlns:asvg="http://schemas.microsoft.com/office/drawing/2016/SVG/main" r:embed="rId8"/>
+                        <asvg:svgBlip xmlns:asvg="http://schemas.microsoft.com/office/drawing/2016/SVG/main" r:embed="rId6"/>
                       </a:ext>
                     </a:extLst>
                   </a:blip>
@@ -753,7 +1053,7 @@
       <mc:AlternateContent>
         <mc:Choice Requires="wpg">
           <w:drawing>
-            <wp:anchor distT="0" distB="0" distL="114300" distR="114300" simplePos="0" relativeHeight="251667456" behindDoc="1" locked="0" layoutInCell="1" allowOverlap="1" wp14:anchorId="20EA8A56" wp14:editId="1FF5C268">
+            <wp:anchor distT="0" distB="0" distL="114300" distR="114300" simplePos="0" relativeHeight="251667456" behindDoc="1" locked="0" layoutInCell="1" allowOverlap="1" wp14:anchorId="20EA8A56" wp14:editId="6F594321">
               <wp:simplePos x="0" y="0"/>
               <wp:positionH relativeFrom="column">
                 <wp:posOffset>131370</wp:posOffset>
@@ -805,8 +1105,13 @@
                             <w:pPr>
                               <w:spacing w:after="0"/>
                             </w:pPr>
+                            <w:proofErr w:type="gramStart"/>
                             <w:r>
-                              <w:t>{{ phone }}</w:t>
+                              <w:t>{{ phone</w:t>
+                            </w:r>
+                            <w:proofErr w:type="gramEnd"/>
+                            <w:r>
+                              <w:t xml:space="preserve"> }}</w:t>
                             </w:r>
                           </w:p>
                         </w:txbxContent>
@@ -828,19 +1133,15 @@
                             <a:ext uri="{28A0092B-C50C-407E-A947-70E740481C1C}">
                               <a14:useLocalDpi xmlns:a14="http://schemas.microsoft.com/office/drawing/2010/main" val="0"/>
                             </a:ext>
-                            <a:ext uri="{96DAC541-7B7A-43D3-8B79-37D633B846F1}">
-                              <asvg:svgBlip xmlns:asvg="http://schemas.microsoft.com/office/drawing/2016/SVG/main" r:embed="rId2"/>
-                            </a:ext>
                           </a:extLst>
                         </a:blip>
-                        <a:stretch>
-                          <a:fillRect/>
-                        </a:stretch>
+                        <a:srcRect/>
+                        <a:stretch/>
                       </pic:blipFill>
                       <pic:spPr>
                         <a:xfrm>
-                          <a:off x="0" y="43031"/>
-                          <a:ext cx="141605" cy="222250"/>
+                          <a:off x="0" y="45592"/>
+                          <a:ext cx="141605" cy="217127"/>
                         </a:xfrm>
                         <a:prstGeom prst="rect">
                           <a:avLst/>
@@ -855,19 +1156,15 @@
                         </pic:cNvPicPr>
                       </pic:nvPicPr>
                       <pic:blipFill>
-                        <a:blip r:embed="rId3">
+                        <a:blip r:embed="rId2">
                           <a:extLst>
                             <a:ext uri="{28A0092B-C50C-407E-A947-70E740481C1C}">
                               <a14:useLocalDpi xmlns:a14="http://schemas.microsoft.com/office/drawing/2010/main" val="0"/>
                             </a:ext>
-                            <a:ext uri="{96DAC541-7B7A-43D3-8B79-37D633B846F1}">
-                              <asvg:svgBlip xmlns:asvg="http://schemas.microsoft.com/office/drawing/2016/SVG/main" r:embed="rId4"/>
-                            </a:ext>
                           </a:extLst>
                         </a:blip>
-                        <a:stretch>
-                          <a:fillRect/>
-                        </a:stretch>
+                        <a:srcRect/>
+                        <a:stretch/>
                       </pic:blipFill>
                       <pic:spPr>
                         <a:xfrm>
@@ -908,8 +1205,13 @@
                                 <w:rFonts w:cs="Iskoola Pota"/>
                               </w:rPr>
                             </w:pPr>
+                            <w:proofErr w:type="gramStart"/>
                             <w:r>
-                              <w:t>{{ email }}</w:t>
+                              <w:t>{{ email</w:t>
+                            </w:r>
+                            <w:proofErr w:type="gramEnd"/>
+                            <w:r>
+                              <w:t xml:space="preserve"> }}</w:t>
                             </w:r>
                           </w:p>
                         </w:txbxContent>
@@ -926,7 +1228,7 @@
         </mc:Choice>
         <mc:Fallback>
           <w:pict>
-            <v:group w14:anchorId="20EA8A56" id="Group 7" o:spid="_x0000_s1034" style="position:absolute;margin-left:10.35pt;margin-top:-21.25pt;width:332.35pt;height:31.75pt;z-index:-251649024" coordsize="42209,4032" o:gfxdata="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">
+            <v:group w14:anchorId="20EA8A56" id="Group 7" o:spid="_x0000_s1034" style="position:absolute;margin-left:10.35pt;margin-top:-21.25pt;width:332.35pt;height:31.75pt;z-index:-251649024" coordsize="42209,4032" o:gfxdata="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">
               <v:shapetype id="_x0000_t202" coordsize="21600,21600" o:spt="202" path="m,l,21600r21600,l21600,xe">
                 <v:stroke joinstyle="miter"/>
                 <v:path gradientshapeok="t" o:connecttype="rect"/>
@@ -938,8 +1240,13 @@
                       <w:pPr>
                         <w:spacing w:after="0"/>
                       </w:pPr>
+                      <w:proofErr w:type="gramStart"/>
                       <w:r>
-                        <w:t>{{ phone }}</w:t>
+                        <w:t>{{ phone</w:t>
+                      </w:r>
+                      <w:proofErr w:type="gramEnd"/>
+                      <w:r>
+                        <w:t xml:space="preserve"> }}</w:t>
                       </w:r>
                     </w:p>
                   </w:txbxContent>
@@ -964,11 +1271,11 @@
                 <v:path o:extrusionok="f" gradientshapeok="t" o:connecttype="rect"/>
                 <o:lock v:ext="edit" aspectratio="t"/>
               </v:shapetype>
-              <v:shape id="Graphic 63" o:spid="_x0000_s1036" type="#_x0000_t75" style="position:absolute;top:430;width:1416;height:2222;visibility:visible;mso-wrap-style:square" o:gfxdata="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">
-                <v:imagedata r:id="rId5" o:title=""/>
+              <v:shape id="Graphic 63" o:spid="_x0000_s1036" type="#_x0000_t75" style="position:absolute;top:455;width:1416;height:2172;visibility:visible;mso-wrap-style:square" o:gfxdata="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">
+                <v:imagedata r:id="rId3" o:title=""/>
               </v:shape>
-              <v:shape id="Graphic 62" o:spid="_x0000_s1037" type="#_x0000_t75" style="position:absolute;left:17104;top:430;width:2331;height:2330;visibility:visible;mso-wrap-style:square" o:gfxdata="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">
-                <v:imagedata r:id="rId6" o:title=""/>
+              <v:shape id="Graphic 62" o:spid="_x0000_s1037" type="#_x0000_t75" style="position:absolute;left:17104;top:430;width:2331;height:2330;visibility:visible;mso-wrap-style:square" o:gfxdata="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">
+                <v:imagedata r:id="rId4" o:title=""/>
               </v:shape>
               <v:shape id="_x0000_s1038" type="#_x0000_t202" style="position:absolute;left:19470;width:22739;height:4032;visibility:visible;mso-wrap-style:square;v-text-anchor:top" o:gfxdata="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" filled="f" stroked="f">
                 <v:textbox style="mso-fit-shape-to-text:t">
@@ -979,8 +1286,13 @@
                           <w:rFonts w:cs="Iskoola Pota"/>
                         </w:rPr>
                       </w:pPr>
+                      <w:proofErr w:type="gramStart"/>
                       <w:r>
-                        <w:t>{{ email }}</w:t>
+                        <w:t>{{ email</w:t>
+                      </w:r>
+                      <w:proofErr w:type="gramEnd"/>
+                      <w:r>
+                        <w:t xml:space="preserve"> }}</w:t>
                       </w:r>
                     </w:p>
                   </w:txbxContent>
@@ -2863,7 +3175,7 @@
   <w:style w:type="paragraph" w:default="1" w:styleId="Normal">
     <w:name w:val="Normal"/>
     <w:qFormat/>
-    <w:rsid w:val="00A61A64"/>
+    <w:rsid w:val="00BC5DD9"/>
     <w:rPr>
       <w:color w:val="262626" w:themeColor="text2"/>
       <w:sz w:val="24"/>

</xml_diff>

<commit_message>
creates text content for shared care
</commit_message>
<xml_diff>
--- a/app/docproc/templates/template_v1_0.docx
+++ b/app/docproc/templates/template_v1_0.docx
@@ -150,7 +150,6 @@
                                 <w:szCs w:val="72"/>
                               </w:rPr>
                             </w:pPr>
-                            <w:proofErr w:type="gramStart"/>
                             <w:r>
                               <w:rPr>
                                 <w:rFonts w:asciiTheme="majorHAnsi" w:hAnsiTheme="majorHAnsi" w:cstheme="majorHAnsi"/>
@@ -159,18 +158,7 @@
                                 <w:sz w:val="72"/>
                                 <w:szCs w:val="72"/>
                               </w:rPr>
-                              <w:t>{{ name</w:t>
-                            </w:r>
-                            <w:proofErr w:type="gramEnd"/>
-                            <w:r>
-                              <w:rPr>
-                                <w:rFonts w:asciiTheme="majorHAnsi" w:hAnsiTheme="majorHAnsi" w:cstheme="majorHAnsi"/>
-                                <w:bCs/>
-                                <w:color w:val="E30658" w:themeColor="accent1"/>
-                                <w:sz w:val="72"/>
-                                <w:szCs w:val="72"/>
-                              </w:rPr>
-                              <w:t xml:space="preserve"> |possessive }} healthcare guide</w:t>
+                              <w:t>{{ name |possessive }} healthcare guide</w:t>
                             </w:r>
                           </w:p>
                         </w:txbxContent>
@@ -211,7 +199,6 @@
                           <w:szCs w:val="72"/>
                         </w:rPr>
                       </w:pPr>
-                      <w:proofErr w:type="gramStart"/>
                       <w:r>
                         <w:rPr>
                           <w:rFonts w:asciiTheme="majorHAnsi" w:hAnsiTheme="majorHAnsi" w:cstheme="majorHAnsi"/>
@@ -220,18 +207,7 @@
                           <w:sz w:val="72"/>
                           <w:szCs w:val="72"/>
                         </w:rPr>
-                        <w:t>{{ name</w:t>
-                      </w:r>
-                      <w:proofErr w:type="gramEnd"/>
-                      <w:r>
-                        <w:rPr>
-                          <w:rFonts w:asciiTheme="majorHAnsi" w:hAnsiTheme="majorHAnsi" w:cstheme="majorHAnsi"/>
-                          <w:bCs/>
-                          <w:color w:val="E30658" w:themeColor="accent1"/>
-                          <w:sz w:val="72"/>
-                          <w:szCs w:val="72"/>
-                        </w:rPr>
-                        <w:t xml:space="preserve"> |possessive }} healthcare guide</w:t>
+                        <w:t>{{ name |possessive }} healthcare guide</w:t>
                       </w:r>
                     </w:p>
                   </w:txbxContent>
@@ -258,7 +234,15 @@
     <w:p/>
     <w:p/>
     <w:p/>
-    <w:p/>
+    <w:p>
+      <w:pPr>
+        <w:pStyle w:val="Title"/>
+        <w:jc w:val="center"/>
+      </w:pPr>
+      <w:r>
+        <w:t xml:space="preserve">  THIS DOCUMENT ISN’T READY FOR USE</w:t>
+      </w:r>
+    </w:p>
     <w:p/>
     <w:p/>
     <w:p/>
@@ -308,11 +292,9 @@
       <w:r>
         <w:t xml:space="preserve">, </w:t>
       </w:r>
-      <w:proofErr w:type="gramStart"/>
-      <w:r>
-        <w:t>Allowing</w:t>
-      </w:r>
-      <w:proofErr w:type="gramEnd"/>
+      <w:r>
+        <w:t>allowing</w:t>
+      </w:r>
       <w:r>
         <w:t xml:space="preserve"> for the best </w:t>
       </w:r>
@@ -323,69 +305,37 @@
         <w:t xml:space="preserve"> to be provided.</w:t>
       </w:r>
     </w:p>
-    <w:p/>
     <w:p>
       <w:pPr>
         <w:pStyle w:val="Heading2"/>
       </w:pPr>
       <w:bookmarkStart w:id="2" w:name="_Toc105105231"/>
       <w:r>
-        <w:t xml:space="preserve">{% if </w:t>
-      </w:r>
-      <w:proofErr w:type="spellStart"/>
-      <w:r>
-        <w:t>formal_diagnosis</w:t>
-      </w:r>
-      <w:proofErr w:type="spellEnd"/>
-      <w:r>
-        <w:t xml:space="preserve"> %}</w:t>
-      </w:r>
-      <w:r>
-        <w:t xml:space="preserve"> </w:t>
-      </w:r>
-      <w:r>
-        <w:t xml:space="preserve">Formal Diagnosis </w:t>
+        <w:t xml:space="preserve">{% if formal_diagnosis %}Formal Diagnosis </w:t>
       </w:r>
       <w:bookmarkEnd w:id="2"/>
     </w:p>
     <w:p>
       <w:r>
-        <w:t>I have received my formal diagnosis from a gender specialist, this affirms that I meet the criteria for gender dysphoria as defined by the DSM-</w:t>
-      </w:r>
-      <w:proofErr w:type="gramStart"/>
-      <w:r>
-        <w:t>5.</w:t>
-      </w:r>
-      <w:r>
-        <w:t>{</w:t>
-      </w:r>
-      <w:proofErr w:type="gramEnd"/>
-      <w:r>
-        <w:t>% endif %}</w:t>
+        <w:t xml:space="preserve">I have received </w:t>
+      </w:r>
+      <w:r>
+        <w:t>a</w:t>
+      </w:r>
+      <w:r>
+        <w:t xml:space="preserve"> formal diagnosis from a gender specialist, this affirms that I meet the criteria for gender dysphoria as defined by the DSM-5.</w:t>
       </w:r>
     </w:p>
-    <w:p/>
     <w:p>
-      <w:pPr>
-        <w:pStyle w:val="Heading2"/>
-      </w:pPr>
+      <w:r>
+        <w:t>{% endif %}</w:t>
+      </w:r>
       <w:bookmarkStart w:id="3" w:name="_Toc105105232"/>
       <w:r>
-        <w:t xml:space="preserve">{% if </w:t>
-      </w:r>
-      <w:proofErr w:type="spellStart"/>
-      <w:r>
-        <w:t>self_med</w:t>
-      </w:r>
-      <w:proofErr w:type="spellEnd"/>
-      <w:r>
-        <w:t xml:space="preserve"> %}</w:t>
-      </w:r>
-      <w:r>
-        <w:t xml:space="preserve"> </w:t>
-      </w:r>
-      <w:r>
-        <w:t xml:space="preserve">Medication Status </w:t>
+        <w:rPr>
+          <w:rStyle w:val="Heading2Char"/>
+        </w:rPr>
+        <w:t xml:space="preserve">{% if self_med %}Medication Status </w:t>
       </w:r>
       <w:bookmarkEnd w:id="3"/>
     </w:p>
@@ -395,21 +345,8 @@
           <w:vertAlign w:val="superscript"/>
         </w:rPr>
       </w:pPr>
-      <w:proofErr w:type="gramStart"/>
-      <w:r>
-        <w:t xml:space="preserve">{{ </w:t>
-      </w:r>
-      <w:proofErr w:type="spellStart"/>
-      <w:r>
-        <w:t>self</w:t>
-      </w:r>
-      <w:proofErr w:type="gramEnd"/>
-      <w:r>
-        <w:t>_med</w:t>
-      </w:r>
-      <w:proofErr w:type="spellEnd"/>
-      <w:r>
-        <w:t xml:space="preserve"> }}</w:t>
+      <w:r>
+        <w:t>{{ self_med }}</w:t>
       </w:r>
       <w:r>
         <w:rPr>
@@ -419,180 +356,275 @@
       </w:r>
     </w:p>
     <w:p>
-      <w:pPr>
-        <w:pStyle w:val="Heading2"/>
-      </w:pPr>
-      <w:r>
-        <w:t xml:space="preserve">{% </w:t>
-      </w:r>
-      <w:proofErr w:type="spellStart"/>
-      <w:r>
-        <w:t>elif</w:t>
-      </w:r>
-      <w:proofErr w:type="spellEnd"/>
-      <w:r>
-        <w:t xml:space="preserve"> </w:t>
-      </w:r>
-      <w:proofErr w:type="spellStart"/>
-      <w:r>
-        <w:t>self_med_likely</w:t>
-      </w:r>
-      <w:proofErr w:type="spellEnd"/>
-      <w:r>
-        <w:t xml:space="preserve"> %}</w:t>
-      </w:r>
-      <w:r>
-        <w:t xml:space="preserve"> Medication Status</w:t>
+      <w:r>
+        <w:t>{</w:t>
+      </w:r>
+      <w:r>
+        <w:t>% endif %</w:t>
+      </w:r>
+      <w:r>
+        <w:t>}</w:t>
+      </w:r>
+      <w:r>
+        <w:rPr>
+          <w:rStyle w:val="Heading2Char"/>
+        </w:rPr>
+        <w:t>{% if self_med_likely %}Medication Status</w:t>
       </w:r>
     </w:p>
     <w:p>
-      <w:proofErr w:type="gramStart"/>
-      <w:r>
-        <w:t xml:space="preserve">{{ </w:t>
-      </w:r>
-      <w:proofErr w:type="spellStart"/>
-      <w:r>
-        <w:t>self</w:t>
-      </w:r>
-      <w:proofErr w:type="gramEnd"/>
-      <w:r>
-        <w:t>_med_likely</w:t>
-      </w:r>
-      <w:proofErr w:type="spellEnd"/>
-      <w:r>
-        <w:t xml:space="preserve"> }}</w:t>
-      </w:r>
+      <w:r>
+        <w:t>{{ self_med_likely }}</w:t>
+      </w:r>
+    </w:p>
+    <w:p>
       <w:r>
         <w:t>{% endif %}</w:t>
+      </w:r>
+    </w:p>
+    <w:p>
+      <w:r>
+        <w:br w:type="page"/>
+      </w:r>
+    </w:p>
+    <w:p>
+      <w:pPr>
+        <w:pStyle w:val="Heading1"/>
+      </w:pPr>
+      <w:r>
+        <w:lastRenderedPageBreak/>
+        <w:t>My healthcare needs</w:t>
       </w:r>
     </w:p>
     <w:p/>
     <w:p>
-      <w:proofErr w:type="gramStart"/>
-      <w:r>
-        <w:t xml:space="preserve">{{ </w:t>
-      </w:r>
-      <w:proofErr w:type="spellStart"/>
-      <w:r>
-        <w:t>bloodwork</w:t>
-      </w:r>
-      <w:proofErr w:type="gramEnd"/>
-      <w:r>
-        <w:t>_desired</w:t>
-      </w:r>
-      <w:proofErr w:type="spellEnd"/>
-      <w:r>
-        <w:t xml:space="preserve"> }}</w:t>
-      </w:r>
-    </w:p>
-    <w:p/>
-    <w:p>
-      <w:proofErr w:type="gramStart"/>
-      <w:r>
-        <w:t xml:space="preserve">{{ </w:t>
-      </w:r>
-      <w:proofErr w:type="spellStart"/>
-      <w:r>
-        <w:t>hrt</w:t>
-      </w:r>
-      <w:proofErr w:type="gramEnd"/>
-      <w:r>
-        <w:t>_desired</w:t>
-      </w:r>
-      <w:proofErr w:type="spellEnd"/>
-      <w:r>
-        <w:t xml:space="preserve"> }}</w:t>
-      </w:r>
-    </w:p>
-    <w:p/>
-    <w:p>
-      <w:proofErr w:type="gramStart"/>
-      <w:r>
-        <w:t xml:space="preserve">{{ </w:t>
-      </w:r>
-      <w:proofErr w:type="spellStart"/>
-      <w:r>
-        <w:t>shared</w:t>
-      </w:r>
-      <w:proofErr w:type="gramEnd"/>
-      <w:r>
-        <w:t>_care</w:t>
-      </w:r>
-      <w:proofErr w:type="spellEnd"/>
-      <w:r>
-        <w:t xml:space="preserve"> }}</w:t>
-      </w:r>
-    </w:p>
-    <w:p/>
-    <w:p>
-      <w:r>
-        <w:br w:type="page"/>
+      <w:pPr>
+        <w:pStyle w:val="Heading2"/>
+      </w:pPr>
+      <w:r>
+        <w:t>{% if bridging_desired %}</w:t>
+      </w:r>
+      <w:r>
+        <w:t>A bridging prescription</w:t>
       </w:r>
     </w:p>
     <w:p>
-      <w:pPr>
-        <w:pStyle w:val="Heading1"/>
-      </w:pPr>
-      <w:r>
-        <w:lastRenderedPageBreak/>
-        <w:t>My healthcare needs</w:t>
-      </w:r>
-    </w:p>
-    <w:p/>
-    <w:p>
-      <w:pPr>
-        <w:pStyle w:val="Heading2"/>
-      </w:pPr>
-      <w:r>
-        <w:t xml:space="preserve">{% if </w:t>
-      </w:r>
-      <w:proofErr w:type="spellStart"/>
-      <w:r>
-        <w:t>bridging_desired</w:t>
-      </w:r>
-      <w:proofErr w:type="spellEnd"/>
-      <w:r>
-        <w:t xml:space="preserve"> %} </w:t>
-      </w:r>
-      <w:r>
-        <w:t>A bridging prescription</w:t>
+      <w:r>
+        <w:t>{{ brid</w:t>
+      </w:r>
+      <w:r>
+        <w:t>g</w:t>
+      </w:r>
+      <w:r>
+        <w:t xml:space="preserve">ing_desired }} </w:t>
       </w:r>
     </w:p>
     <w:p>
-      <w:proofErr w:type="gramStart"/>
-      <w:r>
-        <w:t xml:space="preserve">{{ </w:t>
-      </w:r>
-      <w:proofErr w:type="spellStart"/>
-      <w:r>
-        <w:t>brid</w:t>
-      </w:r>
-      <w:r>
-        <w:t>g</w:t>
-      </w:r>
-      <w:r>
-        <w:t>ing</w:t>
-      </w:r>
-      <w:proofErr w:type="gramEnd"/>
-      <w:r>
-        <w:t>_desired</w:t>
-      </w:r>
-      <w:proofErr w:type="spellEnd"/>
-      <w:r>
-        <w:t xml:space="preserve"> }} {% endif %}</w:t>
+      <w:r>
+        <w:t xml:space="preserve">{% endif </w:t>
+      </w:r>
+      <w:r>
+        <w:t>%}</w:t>
+      </w:r>
+      <w:r>
+        <w:rPr>
+          <w:rStyle w:val="Heading2Char"/>
+        </w:rPr>
+        <w:t>{% if shared_care %}Working with a private healthcare provider</w:t>
       </w:r>
     </w:p>
-    <w:p/>
     <w:p>
-      <w:pPr>
+      <w:r>
+        <w:t>I wish to enter a shared care agreement with yourself and a private gender specialist, in which you would work together to provide prescriptions, blood testing, and the administration of any injections I might need.</w:t>
+      </w:r>
+    </w:p>
+    <w:p>
+      <w:r>
+        <w:t>The gender specialist I have chosen to work with will provide guidance in terms of what medication is needed, the dosage and strength, as well as any blood tests required, and any revisions that may come resulting from those tests. I am requesting that you carry out these tests and prescribe under their guidance, utilizing their expertise.</w:t>
+      </w:r>
+    </w:p>
+    <w:p>
+      <w:r>
+        <w:t xml:space="preserve">The NHS released a </w:t>
+      </w:r>
+      <w:hyperlink r:id="rId10" w:history="1">
+        <w:r>
+          <w:rPr>
+            <w:rStyle w:val="Hyperlink"/>
+          </w:rPr>
+          <w:t>Specialised Services Circular, SSC 1826</w:t>
+        </w:r>
+      </w:hyperlink>
+      <w:r>
+        <w:t xml:space="preserve"> specifically for working with online providers.</w:t>
+      </w:r>
+      <w:r>
+        <w:t xml:space="preserve"> This guidance </w:t>
+      </w:r>
+      <w:r>
+        <w:t>(Specialised Services Circular 1826, 2018)</w:t>
+      </w:r>
+      <w:r>
+        <w:t xml:space="preserve"> states:</w:t>
+      </w:r>
+    </w:p>
+    <w:p>
+      <w:r>
+        <w:t xml:space="preserve"> “</w:t>
+      </w:r>
+      <w:r>
+        <w:t>A GP may decline to accept responsibility for prescribing, monitoring and testing if</w:t>
+      </w:r>
+      <w:r>
+        <w:t xml:space="preserve"> </w:t>
+      </w:r>
+      <w:r>
+        <w:t>the GP is not assured that the provider offers a safe service, or is not assured that</w:t>
+      </w:r>
+      <w:r>
+        <w:t xml:space="preserve"> </w:t>
+      </w:r>
+      <w:r>
+        <w:t xml:space="preserve">the request has been made by an appropriate gender specialist </w:t>
+      </w:r>
+      <w:r>
         <w:rPr>
-          <w:rFonts w:asciiTheme="majorHAnsi" w:eastAsiaTheme="majorEastAsia" w:hAnsiTheme="majorHAnsi" w:cstheme="majorBidi"/>
-          <w:caps/>
-          <w:color w:val="1641C5" w:themeColor="accent5" w:themeShade="BF"/>
-          <w:sz w:val="32"/>
-          <w:szCs w:val="32"/>
+          <w:b/>
+          <w:bCs/>
         </w:rPr>
-      </w:pPr>
+        <w:t>as long as the GP is</w:t>
+      </w:r>
+      <w:r>
+        <w:rPr>
+          <w:b/>
+          <w:bCs/>
+        </w:rPr>
+        <w:t xml:space="preserve"> </w:t>
+      </w:r>
+      <w:r>
+        <w:rPr>
+          <w:b/>
+          <w:bCs/>
+        </w:rPr>
+        <w:t>also satisfied that declining</w:t>
+      </w:r>
+      <w:r>
+        <w:rPr>
+          <w:b/>
+          <w:bCs/>
+        </w:rPr>
+        <w:t xml:space="preserve"> </w:t>
+      </w:r>
+      <w:r>
+        <w:rPr>
+          <w:b/>
+          <w:bCs/>
+        </w:rPr>
+        <w:t>responsibility would not pose a significant clinical risk to</w:t>
+      </w:r>
+      <w:r>
+        <w:rPr>
+          <w:b/>
+          <w:bCs/>
+        </w:rPr>
+        <w:t xml:space="preserve"> </w:t>
+      </w:r>
+      <w:r>
+        <w:rPr>
+          <w:b/>
+          <w:bCs/>
+        </w:rPr>
+        <w:t>the individual</w:t>
+      </w:r>
+      <w:r>
+        <w:t>.</w:t>
+      </w:r>
+      <w:r>
+        <w:t>”</w:t>
+      </w:r>
+    </w:p>
+    <w:p>
+      <w:r>
+        <w:t>Additionally, the GMC</w:t>
+      </w:r>
+      <w:r>
+        <w:t xml:space="preserve"> </w:t>
+      </w:r>
+      <w:r>
+        <w:t xml:space="preserve">(Trans healthcare - </w:t>
+      </w:r>
+      <w:r>
+        <w:t>Prescribing</w:t>
+      </w:r>
+      <w:r>
+        <w:t>, 2022)</w:t>
+      </w:r>
+      <w:r>
+        <w:t xml:space="preserve"> state the following on prescribing in trans healthcare:</w:t>
+      </w:r>
+    </w:p>
+    <w:p>
+      <w:r>
+        <w:t>“</w:t>
+      </w:r>
+      <w:r>
+        <w:t>It would not, however, be acceptable to simply refuse to treat the patient. Discuss your concerns with your patient, carefully assess their needs, seek to understand their concerns and preferences; consult more experienced colleagues and provide care in line with the guidance in Good medical practice.</w:t>
+      </w:r>
+      <w:r>
+        <w:t>”</w:t>
+      </w:r>
+    </w:p>
+    <w:p>
+      <w:r>
+        <w:t>The NHS Constitution</w:t>
+      </w:r>
+      <w:r>
+        <w:t xml:space="preserve"> </w:t>
+      </w:r>
+      <w:r>
+        <w:t>(</w:t>
+      </w:r>
+      <w:r>
+        <w:t xml:space="preserve">NHS </w:t>
+      </w:r>
+      <w:r>
+        <w:t>England, 2022)</w:t>
+      </w:r>
+      <w:r>
+        <w:t xml:space="preserve"> also</w:t>
+      </w:r>
+      <w:r>
+        <w:t xml:space="preserve"> states that patients in England have a right to start consultant-led treatment within a maximum of 18 weeks of being referred by their GP. Where patients have waited for more than 18 </w:t>
+      </w:r>
+      <w:r>
+        <w:t>weeks or</w:t>
+      </w:r>
+      <w:r>
+        <w:t xml:space="preserve"> are likely to have to wait for more than 18 weeks, the NHS </w:t>
+      </w:r>
+      <w:r>
+        <w:t>must</w:t>
+      </w:r>
+      <w:r>
+        <w:t xml:space="preserve"> arrange an alternative provision for treatment.</w:t>
+      </w:r>
+      <w:r>
+        <w:t xml:space="preserve"> </w:t>
+      </w:r>
+    </w:p>
+    <w:p>
+      <w:r>
+        <w:t xml:space="preserve">With waiting times of over 5 years </w:t>
+      </w:r>
+      <w:r>
+        <w:t>(Waiting times, 2022)</w:t>
+      </w:r>
+      <w:r>
+        <w:t xml:space="preserve"> the NHS should provide these alternative provisions I’ve outlined here.</w:t>
+      </w:r>
+      <w:r>
+        <w:t>{% endif %}</w:t>
+      </w:r>
       <w:r>
         <w:br w:type="page"/>
       </w:r>
@@ -610,42 +642,70 @@
     </w:p>
     <w:p>
       <w:r>
-        <w:t xml:space="preserve">{% if </w:t>
-      </w:r>
-      <w:proofErr w:type="spellStart"/>
-      <w:r>
-        <w:t>bridging_desired</w:t>
-      </w:r>
-      <w:proofErr w:type="spellEnd"/>
-      <w:r>
-        <w:t xml:space="preserve"> %}</w:t>
+        <w:t>{% if bridging_desired %}</w:t>
+      </w:r>
+      <w:r>
+        <w:t>Royal College of Psychiatrists, 2013. Good practice guidelines for the assessment and treatment of adults with gender dysphoria.</w:t>
+      </w:r>
+      <w:r>
+        <w:t xml:space="preserve"> </w:t>
+      </w:r>
+      <w:r>
+        <w:t>p.25. Available at: &lt;https://www.rcpsych.ac.uk/docs/default-source/improving-care/better-mh-policy/college-reports/cr181-good-practice-guidelines-for-the-assessment-and-treatment-of-adults-with-gender-dysphoria.pdf&gt;.</w:t>
       </w:r>
     </w:p>
     <w:p>
       <w:r>
-        <w:t>Royal College of Psychiatrists, 2013. Good practice guidelines for the assessment and treatment of adults with gender dysphoria.</w:t>
+        <w:t>www.gmc-uk.org. 2022. Trans healthcare - Mental health and bridging prescriptions. [online] Available at: &lt;https://www.gmc-uk.org/ethical-guidance/ethical-hub/trans-healthcare#Mental%20health%20and%20bridging%20prescriptions&gt;</w:t>
       </w:r>
       <w:r>
         <w:t xml:space="preserve"> </w:t>
       </w:r>
       <w:r>
-        <w:t>p.25. Available at: &lt;https://www.rcpsych.ac.uk/docs/default-source/improving-care/better-mh-policy/college-reports/cr181-good-practice-guidelines-for-the-assessment-and-treatment-of-adults-with-gender-dysphoria.pdf&gt;.</w:t>
+        <w:t>[Accessed 3 June 2022].</w:t>
       </w:r>
     </w:p>
     <w:p>
       <w:r>
-        <w:t>www.gmc-uk.org. 2022. Trans healthcare - Mental health and bridging prescriptions. [online] Available at: &lt;https://www.gmc-uk.org/ethical-guidance/ethical-hub/trans-healthcare#Mental%20health%20and%20bridging%20prescriptions&gt;</w:t>
+        <w:t>NHS England, 2019. Service specification: Gender Identity Services for Adults (Non-Surgical Interventions). [online] p.30. Available at: &lt;https://www.england.nhs.uk/wp-content/uploads/2019/07/service-specification-gender-dysphoria-services-non-surgical-june-2019.pdf&gt;</w:t>
+      </w:r>
+      <w:r>
+        <w:t>.</w:t>
+      </w:r>
+      <w:r>
+        <w:t>{%</w:t>
       </w:r>
       <w:r>
         <w:t xml:space="preserve"> </w:t>
       </w:r>
       <w:r>
-        <w:t>[Accessed 3 June 2022].</w:t>
+        <w:t>endif</w:t>
+      </w:r>
+      <w:r>
+        <w:t xml:space="preserve"> </w:t>
+      </w:r>
+      <w:r>
+        <w:t>%}</w:t>
+      </w:r>
+      <w:r>
+        <w:t xml:space="preserve">{% if shared_care %} </w:t>
       </w:r>
     </w:p>
     <w:p>
       <w:r>
-        <w:t>NHS England, 2019. Service specification: Gender Identity Services for Adults (Non-Surgical Interventions). [online] p.30. Available at: &lt;https://www.england.nhs.uk/wp-content/uploads/2019/07/service-specification-gender-dysphoria-services-non-surgical-june-2019.pdf&gt;</w:t>
+        <w:t>Specialised Services Circular 1826, N</w:t>
+      </w:r>
+      <w:r>
+        <w:t>HS England</w:t>
+      </w:r>
+      <w:r>
+        <w:t xml:space="preserve">, 2018. Primary Care Responsibilities </w:t>
+      </w:r>
+      <w:r>
+        <w:t>in</w:t>
+      </w:r>
+      <w:r>
+        <w:t xml:space="preserve"> Regard To Requests by Private On-Line Medical Service Providers to Prescribe Hormone Treatments for Transgender People. Specialised Services Circular 1826, [online] Available at: &lt;https://www.dpt.nhs.uk/download/VjSSV5TQVv&gt;</w:t>
       </w:r>
       <w:r>
         <w:t>.</w:t>
@@ -653,14 +713,63 @@
     </w:p>
     <w:p>
       <w:r>
-        <w:t>{%endif%}</w:t>
+        <w:t xml:space="preserve">www.gmc-uk.org. 2022. Trans healthcare </w:t>
+      </w:r>
+      <w:r>
+        <w:t>Prescribing</w:t>
+      </w:r>
+      <w:r>
+        <w:t>. [online] Available at: &lt;</w:t>
+      </w:r>
+      <w:r>
+        <w:t xml:space="preserve"> </w:t>
+      </w:r>
+      <w:r>
+        <w:t>https://www.gmc-uk.org/ethical-guidance/ethical-hub/trans-healthcare#Prescribing</w:t>
+      </w:r>
+      <w:r>
+        <w:t>&gt;</w:t>
+      </w:r>
+      <w:r>
+        <w:t xml:space="preserve"> </w:t>
+      </w:r>
+      <w:r>
+        <w:t>[Accessed 3 June 2022].</w:t>
+      </w:r>
+    </w:p>
+    <w:p>
+      <w:r>
+        <w:t xml:space="preserve">NHS </w:t>
+      </w:r>
+      <w:r>
+        <w:t>England., 2022. NHS England » Referral to treatment. [online] England.nhs.uk. Available at: &lt;https://www.england.nhs.uk/rtt/&gt; [Accessed 6 June 2022].</w:t>
+      </w:r>
+    </w:p>
+    <w:p>
+      <w:r>
+        <w:t>Gender Identity Clinic – GIC. 2022. Waiting times. [online] Available at: &lt;https://gic.nhs.uk/appointments/waiting-times/&gt; [Accessed 6 June 2022].</w:t>
+      </w:r>
+      <w:r>
+        <w:t>{%</w:t>
+      </w:r>
+      <w:r>
+        <w:t xml:space="preserve"> </w:t>
+      </w:r>
+      <w:r>
+        <w:t>endif</w:t>
+      </w:r>
+      <w:r>
+        <w:t xml:space="preserve"> </w:t>
+      </w:r>
+      <w:r>
+        <w:t>%}</w:t>
       </w:r>
     </w:p>
     <w:sectPr>
-      <w:headerReference w:type="default" r:id="rId10"/>
-      <w:footerReference w:type="default" r:id="rId11"/>
-      <w:headerReference w:type="first" r:id="rId12"/>
-      <w:footerReference w:type="first" r:id="rId13"/>
+      <w:headerReference w:type="default" r:id="rId11"/>
+      <w:footerReference w:type="default" r:id="rId12"/>
+      <w:headerReference w:type="first" r:id="rId13"/>
+      <w:footerReference w:type="first" r:id="rId14"/>
       <w:pgSz w:w="11906" w:h="16838" w:code="9"/>
       <w:pgMar w:top="1411" w:right="1786" w:bottom="1411" w:left="1267" w:header="1440" w:footer="720" w:gutter="0"/>
       <w:cols w:space="720"/>
@@ -761,13 +870,8 @@
                             <w:pPr>
                               <w:spacing w:after="0"/>
                             </w:pPr>
-                            <w:proofErr w:type="gramStart"/>
                             <w:r>
-                              <w:t>{{ phone</w:t>
-                            </w:r>
-                            <w:proofErr w:type="gramEnd"/>
-                            <w:r>
-                              <w:t xml:space="preserve"> }}</w:t>
+                              <w:t>{{ phone }}</w:t>
                             </w:r>
                           </w:p>
                         </w:txbxContent>
@@ -862,19 +966,11 @@
                                 <w:color w:val="auto"/>
                               </w:rPr>
                             </w:pPr>
-                            <w:proofErr w:type="gramStart"/>
                             <w:r>
                               <w:rPr>
                                 <w:color w:val="auto"/>
                               </w:rPr>
-                              <w:t>{{ email</w:t>
-                            </w:r>
-                            <w:proofErr w:type="gramEnd"/>
-                            <w:r>
-                              <w:rPr>
-                                <w:color w:val="auto"/>
-                              </w:rPr>
-                              <w:t xml:space="preserve"> }}</w:t>
+                              <w:t>{{ email }}</w:t>
                             </w:r>
                           </w:p>
                         </w:txbxContent>
@@ -903,13 +999,8 @@
                       <w:pPr>
                         <w:spacing w:after="0"/>
                       </w:pPr>
-                      <w:proofErr w:type="gramStart"/>
                       <w:r>
-                        <w:t>{{ phone</w:t>
-                      </w:r>
-                      <w:proofErr w:type="gramEnd"/>
-                      <w:r>
-                        <w:t xml:space="preserve"> }}</w:t>
+                        <w:t>{{ phone }}</w:t>
                       </w:r>
                     </w:p>
                   </w:txbxContent>
@@ -950,19 +1041,11 @@
                           <w:color w:val="auto"/>
                         </w:rPr>
                       </w:pPr>
-                      <w:proofErr w:type="gramStart"/>
                       <w:r>
                         <w:rPr>
                           <w:color w:val="auto"/>
                         </w:rPr>
-                        <w:t>{{ email</w:t>
-                      </w:r>
-                      <w:proofErr w:type="gramEnd"/>
-                      <w:r>
-                        <w:rPr>
-                          <w:color w:val="auto"/>
-                        </w:rPr>
-                        <w:t xml:space="preserve"> }}</w:t>
+                        <w:t>{{ email }}</w:t>
                       </w:r>
                     </w:p>
                   </w:txbxContent>
@@ -1105,13 +1188,8 @@
                             <w:pPr>
                               <w:spacing w:after="0"/>
                             </w:pPr>
-                            <w:proofErr w:type="gramStart"/>
                             <w:r>
-                              <w:t>{{ phone</w:t>
-                            </w:r>
-                            <w:proofErr w:type="gramEnd"/>
-                            <w:r>
-                              <w:t xml:space="preserve"> }}</w:t>
+                              <w:t>{{ phone }}</w:t>
                             </w:r>
                           </w:p>
                         </w:txbxContent>
@@ -1205,13 +1283,8 @@
                                 <w:rFonts w:cs="Iskoola Pota"/>
                               </w:rPr>
                             </w:pPr>
-                            <w:proofErr w:type="gramStart"/>
                             <w:r>
-                              <w:t>{{ email</w:t>
-                            </w:r>
-                            <w:proofErr w:type="gramEnd"/>
-                            <w:r>
-                              <w:t xml:space="preserve"> }}</w:t>
+                              <w:t>{{ email }}</w:t>
                             </w:r>
                           </w:p>
                         </w:txbxContent>
@@ -1240,13 +1313,8 @@
                       <w:pPr>
                         <w:spacing w:after="0"/>
                       </w:pPr>
-                      <w:proofErr w:type="gramStart"/>
                       <w:r>
-                        <w:t>{{ phone</w:t>
-                      </w:r>
-                      <w:proofErr w:type="gramEnd"/>
-                      <w:r>
-                        <w:t xml:space="preserve"> }}</w:t>
+                        <w:t>{{ phone }}</w:t>
                       </w:r>
                     </w:p>
                   </w:txbxContent>
@@ -1286,13 +1354,8 @@
                           <w:rFonts w:cs="Iskoola Pota"/>
                         </w:rPr>
                       </w:pPr>
-                      <w:proofErr w:type="gramStart"/>
                       <w:r>
-                        <w:t>{{ email</w:t>
-                      </w:r>
-                      <w:proofErr w:type="gramEnd"/>
-                      <w:r>
-                        <w:t xml:space="preserve"> }}</w:t>
+                        <w:t>{{ email }}</w:t>
                       </w:r>
                     </w:p>
                   </w:txbxContent>
@@ -2571,6 +2634,232 @@
     </w:lvl>
   </w:abstractNum>
   <w:abstractNum w:abstractNumId="6" w15:restartNumberingAfterBreak="0">
+    <w:nsid w:val="4A044ACE"/>
+    <w:multiLevelType w:val="hybridMultilevel"/>
+    <w:tmpl w:val="0E2C2C6C"/>
+    <w:lvl w:ilvl="0" w:tplc="08090001">
+      <w:start w:val="1"/>
+      <w:numFmt w:val="bullet"/>
+      <w:lvlText w:val=""/>
+      <w:lvlJc w:val="left"/>
+      <w:pPr>
+        <w:ind w:left="3600" w:hanging="360"/>
+      </w:pPr>
+      <w:rPr>
+        <w:rFonts w:ascii="Symbol" w:hAnsi="Symbol" w:hint="default"/>
+      </w:rPr>
+    </w:lvl>
+    <w:lvl w:ilvl="1" w:tplc="08090003" w:tentative="1">
+      <w:start w:val="1"/>
+      <w:numFmt w:val="bullet"/>
+      <w:lvlText w:val="o"/>
+      <w:lvlJc w:val="left"/>
+      <w:pPr>
+        <w:ind w:left="4320" w:hanging="360"/>
+      </w:pPr>
+      <w:rPr>
+        <w:rFonts w:ascii="Courier New" w:hAnsi="Courier New" w:cs="Courier New" w:hint="default"/>
+      </w:rPr>
+    </w:lvl>
+    <w:lvl w:ilvl="2" w:tplc="08090005" w:tentative="1">
+      <w:start w:val="1"/>
+      <w:numFmt w:val="bullet"/>
+      <w:lvlText w:val=""/>
+      <w:lvlJc w:val="left"/>
+      <w:pPr>
+        <w:ind w:left="5040" w:hanging="360"/>
+      </w:pPr>
+      <w:rPr>
+        <w:rFonts w:ascii="Wingdings" w:hAnsi="Wingdings" w:hint="default"/>
+      </w:rPr>
+    </w:lvl>
+    <w:lvl w:ilvl="3" w:tplc="08090001" w:tentative="1">
+      <w:start w:val="1"/>
+      <w:numFmt w:val="bullet"/>
+      <w:lvlText w:val=""/>
+      <w:lvlJc w:val="left"/>
+      <w:pPr>
+        <w:ind w:left="5760" w:hanging="360"/>
+      </w:pPr>
+      <w:rPr>
+        <w:rFonts w:ascii="Symbol" w:hAnsi="Symbol" w:hint="default"/>
+      </w:rPr>
+    </w:lvl>
+    <w:lvl w:ilvl="4" w:tplc="08090003" w:tentative="1">
+      <w:start w:val="1"/>
+      <w:numFmt w:val="bullet"/>
+      <w:lvlText w:val="o"/>
+      <w:lvlJc w:val="left"/>
+      <w:pPr>
+        <w:ind w:left="6480" w:hanging="360"/>
+      </w:pPr>
+      <w:rPr>
+        <w:rFonts w:ascii="Courier New" w:hAnsi="Courier New" w:cs="Courier New" w:hint="default"/>
+      </w:rPr>
+    </w:lvl>
+    <w:lvl w:ilvl="5" w:tplc="08090005" w:tentative="1">
+      <w:start w:val="1"/>
+      <w:numFmt w:val="bullet"/>
+      <w:lvlText w:val=""/>
+      <w:lvlJc w:val="left"/>
+      <w:pPr>
+        <w:ind w:left="7200" w:hanging="360"/>
+      </w:pPr>
+      <w:rPr>
+        <w:rFonts w:ascii="Wingdings" w:hAnsi="Wingdings" w:hint="default"/>
+      </w:rPr>
+    </w:lvl>
+    <w:lvl w:ilvl="6" w:tplc="08090001" w:tentative="1">
+      <w:start w:val="1"/>
+      <w:numFmt w:val="bullet"/>
+      <w:lvlText w:val=""/>
+      <w:lvlJc w:val="left"/>
+      <w:pPr>
+        <w:ind w:left="7920" w:hanging="360"/>
+      </w:pPr>
+      <w:rPr>
+        <w:rFonts w:ascii="Symbol" w:hAnsi="Symbol" w:hint="default"/>
+      </w:rPr>
+    </w:lvl>
+    <w:lvl w:ilvl="7" w:tplc="08090003" w:tentative="1">
+      <w:start w:val="1"/>
+      <w:numFmt w:val="bullet"/>
+      <w:lvlText w:val="o"/>
+      <w:lvlJc w:val="left"/>
+      <w:pPr>
+        <w:ind w:left="8640" w:hanging="360"/>
+      </w:pPr>
+      <w:rPr>
+        <w:rFonts w:ascii="Courier New" w:hAnsi="Courier New" w:cs="Courier New" w:hint="default"/>
+      </w:rPr>
+    </w:lvl>
+    <w:lvl w:ilvl="8" w:tplc="08090005" w:tentative="1">
+      <w:start w:val="1"/>
+      <w:numFmt w:val="bullet"/>
+      <w:lvlText w:val=""/>
+      <w:lvlJc w:val="left"/>
+      <w:pPr>
+        <w:ind w:left="9360" w:hanging="360"/>
+      </w:pPr>
+      <w:rPr>
+        <w:rFonts w:ascii="Wingdings" w:hAnsi="Wingdings" w:hint="default"/>
+      </w:rPr>
+    </w:lvl>
+  </w:abstractNum>
+  <w:abstractNum w:abstractNumId="7" w15:restartNumberingAfterBreak="0">
+    <w:nsid w:val="4F291FEB"/>
+    <w:multiLevelType w:val="hybridMultilevel"/>
+    <w:tmpl w:val="7E6A4FAC"/>
+    <w:lvl w:ilvl="0" w:tplc="08090001">
+      <w:start w:val="1"/>
+      <w:numFmt w:val="bullet"/>
+      <w:lvlText w:val=""/>
+      <w:lvlJc w:val="left"/>
+      <w:pPr>
+        <w:ind w:left="3600" w:hanging="360"/>
+      </w:pPr>
+      <w:rPr>
+        <w:rFonts w:ascii="Symbol" w:hAnsi="Symbol" w:hint="default"/>
+      </w:rPr>
+    </w:lvl>
+    <w:lvl w:ilvl="1" w:tplc="08090003" w:tentative="1">
+      <w:start w:val="1"/>
+      <w:numFmt w:val="bullet"/>
+      <w:lvlText w:val="o"/>
+      <w:lvlJc w:val="left"/>
+      <w:pPr>
+        <w:ind w:left="4320" w:hanging="360"/>
+      </w:pPr>
+      <w:rPr>
+        <w:rFonts w:ascii="Courier New" w:hAnsi="Courier New" w:cs="Courier New" w:hint="default"/>
+      </w:rPr>
+    </w:lvl>
+    <w:lvl w:ilvl="2" w:tplc="08090005" w:tentative="1">
+      <w:start w:val="1"/>
+      <w:numFmt w:val="bullet"/>
+      <w:lvlText w:val=""/>
+      <w:lvlJc w:val="left"/>
+      <w:pPr>
+        <w:ind w:left="5040" w:hanging="360"/>
+      </w:pPr>
+      <w:rPr>
+        <w:rFonts w:ascii="Wingdings" w:hAnsi="Wingdings" w:hint="default"/>
+      </w:rPr>
+    </w:lvl>
+    <w:lvl w:ilvl="3" w:tplc="08090001" w:tentative="1">
+      <w:start w:val="1"/>
+      <w:numFmt w:val="bullet"/>
+      <w:lvlText w:val=""/>
+      <w:lvlJc w:val="left"/>
+      <w:pPr>
+        <w:ind w:left="5760" w:hanging="360"/>
+      </w:pPr>
+      <w:rPr>
+        <w:rFonts w:ascii="Symbol" w:hAnsi="Symbol" w:hint="default"/>
+      </w:rPr>
+    </w:lvl>
+    <w:lvl w:ilvl="4" w:tplc="08090003" w:tentative="1">
+      <w:start w:val="1"/>
+      <w:numFmt w:val="bullet"/>
+      <w:lvlText w:val="o"/>
+      <w:lvlJc w:val="left"/>
+      <w:pPr>
+        <w:ind w:left="6480" w:hanging="360"/>
+      </w:pPr>
+      <w:rPr>
+        <w:rFonts w:ascii="Courier New" w:hAnsi="Courier New" w:cs="Courier New" w:hint="default"/>
+      </w:rPr>
+    </w:lvl>
+    <w:lvl w:ilvl="5" w:tplc="08090005" w:tentative="1">
+      <w:start w:val="1"/>
+      <w:numFmt w:val="bullet"/>
+      <w:lvlText w:val=""/>
+      <w:lvlJc w:val="left"/>
+      <w:pPr>
+        <w:ind w:left="7200" w:hanging="360"/>
+      </w:pPr>
+      <w:rPr>
+        <w:rFonts w:ascii="Wingdings" w:hAnsi="Wingdings" w:hint="default"/>
+      </w:rPr>
+    </w:lvl>
+    <w:lvl w:ilvl="6" w:tplc="08090001" w:tentative="1">
+      <w:start w:val="1"/>
+      <w:numFmt w:val="bullet"/>
+      <w:lvlText w:val=""/>
+      <w:lvlJc w:val="left"/>
+      <w:pPr>
+        <w:ind w:left="7920" w:hanging="360"/>
+      </w:pPr>
+      <w:rPr>
+        <w:rFonts w:ascii="Symbol" w:hAnsi="Symbol" w:hint="default"/>
+      </w:rPr>
+    </w:lvl>
+    <w:lvl w:ilvl="7" w:tplc="08090003" w:tentative="1">
+      <w:start w:val="1"/>
+      <w:numFmt w:val="bullet"/>
+      <w:lvlText w:val="o"/>
+      <w:lvlJc w:val="left"/>
+      <w:pPr>
+        <w:ind w:left="8640" w:hanging="360"/>
+      </w:pPr>
+      <w:rPr>
+        <w:rFonts w:ascii="Courier New" w:hAnsi="Courier New" w:cs="Courier New" w:hint="default"/>
+      </w:rPr>
+    </w:lvl>
+    <w:lvl w:ilvl="8" w:tplc="08090005" w:tentative="1">
+      <w:start w:val="1"/>
+      <w:numFmt w:val="bullet"/>
+      <w:lvlText w:val=""/>
+      <w:lvlJc w:val="left"/>
+      <w:pPr>
+        <w:ind w:left="9360" w:hanging="360"/>
+      </w:pPr>
+      <w:rPr>
+        <w:rFonts w:ascii="Wingdings" w:hAnsi="Wingdings" w:hint="default"/>
+      </w:rPr>
+    </w:lvl>
+  </w:abstractNum>
+  <w:abstractNum w:abstractNumId="8" w15:restartNumberingAfterBreak="0">
     <w:nsid w:val="7494199A"/>
     <w:multiLevelType w:val="hybridMultilevel"/>
     <w:tmpl w:val="0812E7C4"/>
@@ -2659,7 +2948,7 @@
       </w:pPr>
     </w:lvl>
   </w:abstractNum>
-  <w:abstractNum w:abstractNumId="7" w15:restartNumberingAfterBreak="0">
+  <w:abstractNum w:abstractNumId="9" w15:restartNumberingAfterBreak="0">
     <w:nsid w:val="7C2572E1"/>
     <w:multiLevelType w:val="hybridMultilevel"/>
     <w:tmpl w:val="0812E7C4"/>
@@ -2764,13 +3053,19 @@
     <w:abstractNumId w:val="4"/>
   </w:num>
   <w:num w:numId="6" w16cid:durableId="1513373399">
-    <w:abstractNumId w:val="7"/>
+    <w:abstractNumId w:val="9"/>
   </w:num>
   <w:num w:numId="7" w16cid:durableId="1404184598">
-    <w:abstractNumId w:val="6"/>
+    <w:abstractNumId w:val="8"/>
   </w:num>
   <w:num w:numId="8" w16cid:durableId="733622328">
     <w:abstractNumId w:val="3"/>
+  </w:num>
+  <w:num w:numId="9" w16cid:durableId="1114399702">
+    <w:abstractNumId w:val="7"/>
+  </w:num>
+  <w:num w:numId="10" w16cid:durableId="909923078">
+    <w:abstractNumId w:val="6"/>
   </w:num>
 </w:numbering>
 </file>
@@ -3175,7 +3470,7 @@
   <w:style w:type="paragraph" w:default="1" w:styleId="Normal">
     <w:name w:val="Normal"/>
     <w:qFormat/>
-    <w:rsid w:val="00BC5DD9"/>
+    <w:rsid w:val="00523937"/>
     <w:rPr>
       <w:color w:val="262626" w:themeColor="text2"/>
       <w:sz w:val="24"/>
@@ -3250,7 +3545,6 @@
   <w:style w:type="character" w:default="1" w:styleId="DefaultParagraphFont">
     <w:name w:val="Default Paragraph Font"/>
     <w:uiPriority w:val="1"/>
-    <w:semiHidden/>
     <w:unhideWhenUsed/>
   </w:style>
   <w:style w:type="table" w:default="1" w:styleId="TableNormal">
@@ -3529,6 +3823,42 @@
     <w:rPr>
       <w:color w:val="262626" w:themeColor="text2"/>
       <w:sz w:val="24"/>
+    </w:rPr>
+  </w:style>
+  <w:style w:type="paragraph" w:styleId="Title">
+    <w:name w:val="Title"/>
+    <w:basedOn w:val="Normal"/>
+    <w:next w:val="Normal"/>
+    <w:link w:val="TitleChar"/>
+    <w:uiPriority w:val="10"/>
+    <w:qFormat/>
+    <w:rsid w:val="00273DB9"/>
+    <w:pPr>
+      <w:spacing w:after="0" w:line="240" w:lineRule="auto"/>
+      <w:contextualSpacing/>
+    </w:pPr>
+    <w:rPr>
+      <w:rFonts w:asciiTheme="majorHAnsi" w:eastAsiaTheme="majorEastAsia" w:hAnsiTheme="majorHAnsi" w:cstheme="majorBidi"/>
+      <w:color w:val="auto"/>
+      <w:spacing w:val="-10"/>
+      <w:kern w:val="28"/>
+      <w:sz w:val="56"/>
+      <w:szCs w:val="56"/>
+    </w:rPr>
+  </w:style>
+  <w:style w:type="character" w:customStyle="1" w:styleId="TitleChar">
+    <w:name w:val="Title Char"/>
+    <w:basedOn w:val="DefaultParagraphFont"/>
+    <w:link w:val="Title"/>
+    <w:uiPriority w:val="10"/>
+    <w:rsid w:val="00273DB9"/>
+    <w:rPr>
+      <w:rFonts w:asciiTheme="majorHAnsi" w:eastAsiaTheme="majorEastAsia" w:hAnsiTheme="majorHAnsi" w:cstheme="majorBidi"/>
+      <w:color w:val="auto"/>
+      <w:spacing w:val="-10"/>
+      <w:kern w:val="28"/>
+      <w:sz w:val="56"/>
+      <w:szCs w:val="56"/>
     </w:rPr>
   </w:style>
 </w:styles>

</xml_diff>

<commit_message>
Adds resources page and CI for prod
</commit_message>
<xml_diff>
--- a/app/docproc/templates/template_v1_0.docx
+++ b/app/docproc/templates/template_v1_0.docx
@@ -150,6 +150,7 @@
                                 <w:szCs w:val="72"/>
                               </w:rPr>
                             </w:pPr>
+                            <w:proofErr w:type="gramStart"/>
                             <w:r>
                               <w:rPr>
                                 <w:rFonts w:asciiTheme="majorHAnsi" w:hAnsiTheme="majorHAnsi" w:cstheme="majorHAnsi"/>
@@ -158,7 +159,18 @@
                                 <w:sz w:val="72"/>
                                 <w:szCs w:val="72"/>
                               </w:rPr>
-                              <w:t>{{ name |possessive }} healthcare guide</w:t>
+                              <w:t>{{ name</w:t>
+                            </w:r>
+                            <w:proofErr w:type="gramEnd"/>
+                            <w:r>
+                              <w:rPr>
+                                <w:rFonts w:asciiTheme="majorHAnsi" w:hAnsiTheme="majorHAnsi" w:cstheme="majorHAnsi"/>
+                                <w:bCs/>
+                                <w:color w:val="E30658" w:themeColor="accent1"/>
+                                <w:sz w:val="72"/>
+                                <w:szCs w:val="72"/>
+                              </w:rPr>
+                              <w:t xml:space="preserve"> |possessive }} healthcare guide</w:t>
                             </w:r>
                           </w:p>
                         </w:txbxContent>
@@ -199,6 +211,7 @@
                           <w:szCs w:val="72"/>
                         </w:rPr>
                       </w:pPr>
+                      <w:proofErr w:type="gramStart"/>
                       <w:r>
                         <w:rPr>
                           <w:rFonts w:asciiTheme="majorHAnsi" w:hAnsiTheme="majorHAnsi" w:cstheme="majorHAnsi"/>
@@ -207,7 +220,18 @@
                           <w:sz w:val="72"/>
                           <w:szCs w:val="72"/>
                         </w:rPr>
-                        <w:t>{{ name |possessive }} healthcare guide</w:t>
+                        <w:t>{{ name</w:t>
+                      </w:r>
+                      <w:proofErr w:type="gramEnd"/>
+                      <w:r>
+                        <w:rPr>
+                          <w:rFonts w:asciiTheme="majorHAnsi" w:hAnsiTheme="majorHAnsi" w:cstheme="majorHAnsi"/>
+                          <w:bCs/>
+                          <w:color w:val="E30658" w:themeColor="accent1"/>
+                          <w:sz w:val="72"/>
+                          <w:szCs w:val="72"/>
+                        </w:rPr>
+                        <w:t xml:space="preserve"> |possessive }} healthcare guide</w:t>
                       </w:r>
                     </w:p>
                   </w:txbxContent>
@@ -234,19 +258,6 @@
     <w:p/>
     <w:p/>
     <w:p/>
-    <w:p>
-      <w:pPr>
-        <w:pStyle w:val="Title"/>
-        <w:jc w:val="center"/>
-      </w:pPr>
-      <w:r>
-        <w:t xml:space="preserve">  THIS DOCUMENT ISN’T READY FOR USE</w:t>
-      </w:r>
-    </w:p>
-    <w:p/>
-    <w:p/>
-    <w:p/>
-    <w:p/>
     <w:p/>
     <w:p>
       <w:r>
@@ -311,7 +322,23 @@
       </w:pPr>
       <w:bookmarkStart w:id="2" w:name="_Toc105105231"/>
       <w:r>
-        <w:t xml:space="preserve">{% if formal_diagnosis %}Formal Diagnosis </w:t>
+        <w:t xml:space="preserve">{% if </w:t>
+      </w:r>
+      <w:proofErr w:type="spellStart"/>
+      <w:r>
+        <w:t>formal_diagnosis</w:t>
+      </w:r>
+      <w:proofErr w:type="spellEnd"/>
+      <w:r>
+        <w:t xml:space="preserve"> </w:t>
+      </w:r>
+      <w:proofErr w:type="gramStart"/>
+      <w:r>
+        <w:t>%}Formal</w:t>
+      </w:r>
+      <w:proofErr w:type="gramEnd"/>
+      <w:r>
+        <w:t xml:space="preserve"> Diagnosis </w:t>
       </w:r>
       <w:bookmarkEnd w:id="2"/>
     </w:p>
@@ -328,14 +355,39 @@
     </w:p>
     <w:p>
       <w:r>
-        <w:t>{% endif %}</w:t>
+        <w:t xml:space="preserve">{% endif </w:t>
+      </w:r>
+      <w:proofErr w:type="gramStart"/>
+      <w:r>
+        <w:t>%}</w:t>
       </w:r>
       <w:bookmarkStart w:id="3" w:name="_Toc105105232"/>
       <w:r>
         <w:rPr>
           <w:rStyle w:val="Heading2Char"/>
         </w:rPr>
-        <w:t xml:space="preserve">{% if self_med %}Medication Status </w:t>
+        <w:t>{</w:t>
+      </w:r>
+      <w:proofErr w:type="gramEnd"/>
+      <w:r>
+        <w:rPr>
+          <w:rStyle w:val="Heading2Char"/>
+        </w:rPr>
+        <w:t xml:space="preserve">% if </w:t>
+      </w:r>
+      <w:proofErr w:type="spellStart"/>
+      <w:r>
+        <w:rPr>
+          <w:rStyle w:val="Heading2Char"/>
+        </w:rPr>
+        <w:t>self_med</w:t>
+      </w:r>
+      <w:proofErr w:type="spellEnd"/>
+      <w:r>
+        <w:rPr>
+          <w:rStyle w:val="Heading2Char"/>
+        </w:rPr>
+        <w:t xml:space="preserve"> %}Medication Status </w:t>
       </w:r>
       <w:bookmarkEnd w:id="3"/>
     </w:p>
@@ -345,8 +397,21 @@
           <w:vertAlign w:val="superscript"/>
         </w:rPr>
       </w:pPr>
-      <w:r>
-        <w:t>{{ self_med }}</w:t>
+      <w:proofErr w:type="gramStart"/>
+      <w:r>
+        <w:t xml:space="preserve">{{ </w:t>
+      </w:r>
+      <w:proofErr w:type="spellStart"/>
+      <w:r>
+        <w:t>self</w:t>
+      </w:r>
+      <w:proofErr w:type="gramEnd"/>
+      <w:r>
+        <w:t>_med</w:t>
+      </w:r>
+      <w:proofErr w:type="spellEnd"/>
+      <w:r>
+        <w:t xml:space="preserve"> }}</w:t>
       </w:r>
       <w:r>
         <w:rPr>
@@ -360,7 +425,11 @@
         <w:t>{</w:t>
       </w:r>
       <w:r>
-        <w:t>% endif %</w:t>
+        <w:t xml:space="preserve">% endif </w:t>
+      </w:r>
+      <w:proofErr w:type="gramStart"/>
+      <w:r>
+        <w:t>%</w:t>
       </w:r>
       <w:r>
         <w:t>}</w:t>
@@ -369,12 +438,46 @@
         <w:rPr>
           <w:rStyle w:val="Heading2Char"/>
         </w:rPr>
-        <w:t>{% if self_med_likely %}Medication Status</w:t>
+        <w:t>{</w:t>
+      </w:r>
+      <w:proofErr w:type="gramEnd"/>
+      <w:r>
+        <w:rPr>
+          <w:rStyle w:val="Heading2Char"/>
+        </w:rPr>
+        <w:t xml:space="preserve">% if </w:t>
+      </w:r>
+      <w:proofErr w:type="spellStart"/>
+      <w:r>
+        <w:rPr>
+          <w:rStyle w:val="Heading2Char"/>
+        </w:rPr>
+        <w:t>self_med_likely</w:t>
+      </w:r>
+      <w:proofErr w:type="spellEnd"/>
+      <w:r>
+        <w:rPr>
+          <w:rStyle w:val="Heading2Char"/>
+        </w:rPr>
+        <w:t xml:space="preserve"> %}Medication Status</w:t>
       </w:r>
     </w:p>
     <w:p>
-      <w:r>
-        <w:t>{{ self_med_likely }}</w:t>
+      <w:proofErr w:type="gramStart"/>
+      <w:r>
+        <w:t xml:space="preserve">{{ </w:t>
+      </w:r>
+      <w:proofErr w:type="spellStart"/>
+      <w:r>
+        <w:t>self</w:t>
+      </w:r>
+      <w:proofErr w:type="gramEnd"/>
+      <w:r>
+        <w:t>_med_likely</w:t>
+      </w:r>
+      <w:proofErr w:type="spellEnd"/>
+      <w:r>
+        <w:t xml:space="preserve"> }}</w:t>
       </w:r>
     </w:p>
     <w:p>
@@ -402,27 +505,57 @@
         <w:pStyle w:val="Heading2"/>
       </w:pPr>
       <w:r>
-        <w:t>{% if bridging_desired %}</w:t>
-      </w:r>
-      <w:r>
-        <w:t>A bridging prescription</w:t>
+        <w:t xml:space="preserve">{% if </w:t>
+      </w:r>
+      <w:proofErr w:type="spellStart"/>
+      <w:r>
+        <w:t>bridging_desired</w:t>
+      </w:r>
+      <w:proofErr w:type="spellEnd"/>
+      <w:r>
+        <w:t xml:space="preserve"> </w:t>
+      </w:r>
+      <w:proofErr w:type="gramStart"/>
+      <w:r>
+        <w:t>%}</w:t>
+      </w:r>
+      <w:r>
+        <w:t>A</w:t>
+      </w:r>
+      <w:proofErr w:type="gramEnd"/>
+      <w:r>
+        <w:t xml:space="preserve"> bridging prescription</w:t>
       </w:r>
     </w:p>
     <w:p>
-      <w:r>
-        <w:t>{{ brid</w:t>
+      <w:proofErr w:type="gramStart"/>
+      <w:r>
+        <w:t xml:space="preserve">{{ </w:t>
+      </w:r>
+      <w:proofErr w:type="spellStart"/>
+      <w:r>
+        <w:t>brid</w:t>
       </w:r>
       <w:r>
         <w:t>g</w:t>
       </w:r>
       <w:r>
-        <w:t xml:space="preserve">ing_desired }} </w:t>
+        <w:t>ing</w:t>
+      </w:r>
+      <w:proofErr w:type="gramEnd"/>
+      <w:r>
+        <w:t>_desired</w:t>
+      </w:r>
+      <w:proofErr w:type="spellEnd"/>
+      <w:r>
+        <w:t xml:space="preserve"> }} </w:t>
       </w:r>
     </w:p>
     <w:p>
       <w:r>
         <w:t xml:space="preserve">{% endif </w:t>
       </w:r>
+      <w:proofErr w:type="gramStart"/>
       <w:r>
         <w:t>%}</w:t>
       </w:r>
@@ -430,7 +563,28 @@
         <w:rPr>
           <w:rStyle w:val="Heading2Char"/>
         </w:rPr>
-        <w:t>{% if shared_care %}Working with a private healthcare provider</w:t>
+        <w:t>{</w:t>
+      </w:r>
+      <w:proofErr w:type="gramEnd"/>
+      <w:r>
+        <w:rPr>
+          <w:rStyle w:val="Heading2Char"/>
+        </w:rPr>
+        <w:t xml:space="preserve">% if </w:t>
+      </w:r>
+      <w:proofErr w:type="spellStart"/>
+      <w:r>
+        <w:rPr>
+          <w:rStyle w:val="Heading2Char"/>
+        </w:rPr>
+        <w:t>shared_care</w:t>
+      </w:r>
+      <w:proofErr w:type="spellEnd"/>
+      <w:r>
+        <w:rPr>
+          <w:rStyle w:val="Heading2Char"/>
+        </w:rPr>
+        <w:t xml:space="preserve"> %}Working with a private healthcare provider</w:t>
       </w:r>
     </w:p>
     <w:p>
@@ -448,11 +602,19 @@
         <w:t xml:space="preserve">The NHS released a </w:t>
       </w:r>
       <w:hyperlink r:id="rId10" w:history="1">
+        <w:proofErr w:type="spellStart"/>
         <w:r>
           <w:rPr>
             <w:rStyle w:val="Hyperlink"/>
           </w:rPr>
-          <w:t>Specialised Services Circular, SSC 1826</w:t>
+          <w:t>Specialised</w:t>
+        </w:r>
+        <w:proofErr w:type="spellEnd"/>
+        <w:r>
+          <w:rPr>
+            <w:rStyle w:val="Hyperlink"/>
+          </w:rPr>
+          <w:t xml:space="preserve"> Services Circular, SSC 1826</w:t>
         </w:r>
       </w:hyperlink>
       <w:r>
@@ -462,7 +624,15 @@
         <w:t xml:space="preserve"> This guidance </w:t>
       </w:r>
       <w:r>
-        <w:t>(Specialised Services Circular 1826, 2018)</w:t>
+        <w:t>(</w:t>
+      </w:r>
+      <w:proofErr w:type="spellStart"/>
+      <w:r>
+        <w:t>Specialised</w:t>
+      </w:r>
+      <w:proofErr w:type="spellEnd"/>
+      <w:r>
+        <w:t xml:space="preserve"> Services Circular 1826, 2018)</w:t>
       </w:r>
       <w:r>
         <w:t xml:space="preserve"> states:</w:t>
@@ -470,77 +640,25 @@
     </w:p>
     <w:p>
       <w:r>
-        <w:t xml:space="preserve"> “</w:t>
-      </w:r>
-      <w:r>
-        <w:t>A GP may decline to accept responsibility for prescribing, monitoring and testing if</w:t>
-      </w:r>
-      <w:r>
-        <w:t xml:space="preserve"> </w:t>
-      </w:r>
-      <w:r>
-        <w:t>the GP is not assured that the provider offers a safe service, or is not assured that</w:t>
-      </w:r>
-      <w:r>
-        <w:t xml:space="preserve"> </w:t>
-      </w:r>
-      <w:r>
-        <w:t xml:space="preserve">the request has been made by an appropriate gender specialist </w:t>
+        <w:t xml:space="preserve"> “A GP may decline to accept responsibility for prescribing, monitoring and testing if the GP is not assured that the provider offers a safe </w:t>
+      </w:r>
+      <w:proofErr w:type="gramStart"/>
+      <w:r>
+        <w:t>service, or</w:t>
+      </w:r>
+      <w:proofErr w:type="gramEnd"/>
+      <w:r>
+        <w:t xml:space="preserve"> is not assured that the request has been made by an appropriate gender specialist </w:t>
       </w:r>
       <w:r>
         <w:rPr>
           <w:b/>
           <w:bCs/>
         </w:rPr>
-        <w:t>as long as the GP is</w:t>
-      </w:r>
-      <w:r>
-        <w:rPr>
-          <w:b/>
-          <w:bCs/>
-        </w:rPr>
-        <w:t xml:space="preserve"> </w:t>
-      </w:r>
-      <w:r>
-        <w:rPr>
-          <w:b/>
-          <w:bCs/>
-        </w:rPr>
-        <w:t>also satisfied that declining</w:t>
-      </w:r>
-      <w:r>
-        <w:rPr>
-          <w:b/>
-          <w:bCs/>
-        </w:rPr>
-        <w:t xml:space="preserve"> </w:t>
-      </w:r>
-      <w:r>
-        <w:rPr>
-          <w:b/>
-          <w:bCs/>
-        </w:rPr>
-        <w:t>responsibility would not pose a significant clinical risk to</w:t>
-      </w:r>
-      <w:r>
-        <w:rPr>
-          <w:b/>
-          <w:bCs/>
-        </w:rPr>
-        <w:t xml:space="preserve"> </w:t>
-      </w:r>
-      <w:r>
-        <w:rPr>
-          <w:b/>
-          <w:bCs/>
-        </w:rPr>
-        <w:t>the individual</w:t>
-      </w:r>
-      <w:r>
-        <w:t>.</w:t>
-      </w:r>
-      <w:r>
-        <w:t>”</w:t>
+        <w:t>as long as the GP is also satisfied that declining responsibility would not pose a significant clinical risk to the individual</w:t>
+      </w:r>
+      <w:r>
+        <w:t>.”</w:t>
       </w:r>
     </w:p>
     <w:p>
@@ -620,10 +738,18 @@
         <w:t>(Waiting times, 2022)</w:t>
       </w:r>
       <w:r>
-        <w:t xml:space="preserve"> the NHS should provide these alternative provisions I’ve outlined here.</w:t>
-      </w:r>
-      <w:r>
-        <w:t>{% endif %}</w:t>
+        <w:t xml:space="preserve"> the NHS should provide these alternative provisions I’ve outlined </w:t>
+      </w:r>
+      <w:proofErr w:type="gramStart"/>
+      <w:r>
+        <w:t>here.</w:t>
+      </w:r>
+      <w:r>
+        <w:t>{</w:t>
+      </w:r>
+      <w:proofErr w:type="gramEnd"/>
+      <w:r>
+        <w:t>% endif %}</w:t>
       </w:r>
       <w:r>
         <w:br w:type="page"/>
@@ -642,10 +768,26 @@
     </w:p>
     <w:p>
       <w:r>
-        <w:t>{% if bridging_desired %}</w:t>
-      </w:r>
-      <w:r>
-        <w:t>Royal College of Psychiatrists, 2013. Good practice guidelines for the assessment and treatment of adults with gender dysphoria.</w:t>
+        <w:t xml:space="preserve">{% if </w:t>
+      </w:r>
+      <w:proofErr w:type="spellStart"/>
+      <w:r>
+        <w:t>bridging_desired</w:t>
+      </w:r>
+      <w:proofErr w:type="spellEnd"/>
+      <w:r>
+        <w:t xml:space="preserve"> </w:t>
+      </w:r>
+      <w:proofErr w:type="gramStart"/>
+      <w:r>
+        <w:t>%}</w:t>
+      </w:r>
+      <w:r>
+        <w:t>Royal</w:t>
+      </w:r>
+      <w:proofErr w:type="gramEnd"/>
+      <w:r>
+        <w:t xml:space="preserve"> College of Psychiatrists, 2013. Good practice guidelines for the assessment and treatment of adults with gender dysphoria.</w:t>
       </w:r>
       <w:r>
         <w:t xml:space="preserve"> </w:t>
@@ -667,13 +809,21 @@
     </w:p>
     <w:p>
       <w:r>
-        <w:t>NHS England, 2019. Service specification: Gender Identity Services for Adults (Non-Surgical Interventions). [online] p.30. Available at: &lt;https://www.england.nhs.uk/wp-content/uploads/2019/07/service-specification-gender-dysphoria-services-non-surgical-june-2019.pdf&gt;</w:t>
+        <w:t>NHS England, 2019. Service specification: Gender Identity Services for Adults (Non-Surgical Interventions). [online] p.30. Available at: &lt;https://www.england.nhs.uk/wp-content/uploads/2019/07/service-specification-gender-dysphoria-services-non-surgical-june-2019.pdf</w:t>
+      </w:r>
+      <w:proofErr w:type="gramStart"/>
+      <w:r>
+        <w:t>&gt;</w:t>
       </w:r>
       <w:r>
         <w:t>.</w:t>
       </w:r>
       <w:r>
-        <w:t>{%</w:t>
+        <w:t>{</w:t>
+      </w:r>
+      <w:proofErr w:type="gramEnd"/>
+      <w:r>
+        <w:t>%</w:t>
       </w:r>
       <w:r>
         <w:t xml:space="preserve"> </w:t>
@@ -688,12 +838,25 @@
         <w:t>%}</w:t>
       </w:r>
       <w:r>
-        <w:t xml:space="preserve">{% if shared_care %} </w:t>
+        <w:t xml:space="preserve">{% if </w:t>
+      </w:r>
+      <w:proofErr w:type="spellStart"/>
+      <w:r>
+        <w:t>shared_care</w:t>
+      </w:r>
+      <w:proofErr w:type="spellEnd"/>
+      <w:r>
+        <w:t xml:space="preserve"> %} </w:t>
       </w:r>
     </w:p>
     <w:p>
-      <w:r>
-        <w:t>Specialised Services Circular 1826, N</w:t>
+      <w:proofErr w:type="spellStart"/>
+      <w:r>
+        <w:t>Specialised</w:t>
+      </w:r>
+      <w:proofErr w:type="spellEnd"/>
+      <w:r>
+        <w:t xml:space="preserve"> Services Circular 1826, N</w:t>
       </w:r>
       <w:r>
         <w:t>HS England</w:t>
@@ -705,7 +868,23 @@
         <w:t>in</w:t>
       </w:r>
       <w:r>
-        <w:t xml:space="preserve"> Regard To Requests by Private On-Line Medical Service Providers to Prescribe Hormone Treatments for Transgender People. Specialised Services Circular 1826, [online] Available at: &lt;https://www.dpt.nhs.uk/download/VjSSV5TQVv&gt;</w:t>
+        <w:t xml:space="preserve"> Regard </w:t>
+      </w:r>
+      <w:proofErr w:type="gramStart"/>
+      <w:r>
+        <w:t>To</w:t>
+      </w:r>
+      <w:proofErr w:type="gramEnd"/>
+      <w:r>
+        <w:t xml:space="preserve"> Requests by Private On-Line Medical Service Providers to Prescribe Hormone Treatments for Transgender People. </w:t>
+      </w:r>
+      <w:proofErr w:type="spellStart"/>
+      <w:r>
+        <w:t>Specialised</w:t>
+      </w:r>
+      <w:proofErr w:type="spellEnd"/>
+      <w:r>
+        <w:t xml:space="preserve"> Services Circular 1826, [online] Available at: &lt;https://www.dpt.nhs.uk/download/VjSSV5TQVv&gt;</w:t>
       </w:r>
       <w:r>
         <w:t>.</w:t>
@@ -722,10 +901,7 @@
         <w:t>. [online] Available at: &lt;</w:t>
       </w:r>
       <w:r>
-        <w:t xml:space="preserve"> </w:t>
-      </w:r>
-      <w:r>
-        <w:t>https://www.gmc-uk.org/ethical-guidance/ethical-hub/trans-healthcare#Prescribing</w:t>
+        <w:t xml:space="preserve"> https://www.gmc-uk.org/ethical-guidance/ethical-hub/trans-healthcare#Prescribing</w:t>
       </w:r>
       <w:r>
         <w:t>&gt;</w:t>
@@ -747,10 +923,18 @@
     </w:p>
     <w:p>
       <w:r>
-        <w:t>Gender Identity Clinic – GIC. 2022. Waiting times. [online] Available at: &lt;https://gic.nhs.uk/appointments/waiting-times/&gt; [Accessed 6 June 2022].</w:t>
-      </w:r>
-      <w:r>
-        <w:t>{%</w:t>
+        <w:t>Gender Identity Clinic – GIC. 2022. Waiting times. [online] Available at: &lt;https://gic.nhs.uk/appointments/waiting-times/&gt; [Accessed 6 June 2022</w:t>
+      </w:r>
+      <w:proofErr w:type="gramStart"/>
+      <w:r>
+        <w:t>].</w:t>
+      </w:r>
+      <w:r>
+        <w:t>{</w:t>
+      </w:r>
+      <w:proofErr w:type="gramEnd"/>
+      <w:r>
+        <w:t>%</w:t>
       </w:r>
       <w:r>
         <w:t xml:space="preserve"> </w:t>
@@ -870,8 +1054,13 @@
                             <w:pPr>
                               <w:spacing w:after="0"/>
                             </w:pPr>
+                            <w:proofErr w:type="gramStart"/>
                             <w:r>
-                              <w:t>{{ phone }}</w:t>
+                              <w:t>{{ phone</w:t>
+                            </w:r>
+                            <w:proofErr w:type="gramEnd"/>
+                            <w:r>
+                              <w:t xml:space="preserve"> }}</w:t>
                             </w:r>
                           </w:p>
                         </w:txbxContent>
@@ -966,11 +1155,19 @@
                                 <w:color w:val="auto"/>
                               </w:rPr>
                             </w:pPr>
+                            <w:proofErr w:type="gramStart"/>
                             <w:r>
                               <w:rPr>
                                 <w:color w:val="auto"/>
                               </w:rPr>
-                              <w:t>{{ email }}</w:t>
+                              <w:t>{{ email</w:t>
+                            </w:r>
+                            <w:proofErr w:type="gramEnd"/>
+                            <w:r>
+                              <w:rPr>
+                                <w:color w:val="auto"/>
+                              </w:rPr>
+                              <w:t xml:space="preserve"> }}</w:t>
                             </w:r>
                           </w:p>
                         </w:txbxContent>
@@ -999,8 +1196,13 @@
                       <w:pPr>
                         <w:spacing w:after="0"/>
                       </w:pPr>
+                      <w:proofErr w:type="gramStart"/>
                       <w:r>
-                        <w:t>{{ phone }}</w:t>
+                        <w:t>{{ phone</w:t>
+                      </w:r>
+                      <w:proofErr w:type="gramEnd"/>
+                      <w:r>
+                        <w:t xml:space="preserve"> }}</w:t>
                       </w:r>
                     </w:p>
                   </w:txbxContent>
@@ -1041,11 +1243,19 @@
                           <w:color w:val="auto"/>
                         </w:rPr>
                       </w:pPr>
+                      <w:proofErr w:type="gramStart"/>
                       <w:r>
                         <w:rPr>
                           <w:color w:val="auto"/>
                         </w:rPr>
-                        <w:t>{{ email }}</w:t>
+                        <w:t>{{ email</w:t>
+                      </w:r>
+                      <w:proofErr w:type="gramEnd"/>
+                      <w:r>
+                        <w:rPr>
+                          <w:color w:val="auto"/>
+                        </w:rPr>
+                        <w:t xml:space="preserve"> }}</w:t>
                       </w:r>
                     </w:p>
                   </w:txbxContent>
@@ -1188,8 +1398,13 @@
                             <w:pPr>
                               <w:spacing w:after="0"/>
                             </w:pPr>
+                            <w:proofErr w:type="gramStart"/>
                             <w:r>
-                              <w:t>{{ phone }}</w:t>
+                              <w:t>{{ phone</w:t>
+                            </w:r>
+                            <w:proofErr w:type="gramEnd"/>
+                            <w:r>
+                              <w:t xml:space="preserve"> }}</w:t>
                             </w:r>
                           </w:p>
                         </w:txbxContent>
@@ -1283,8 +1498,13 @@
                                 <w:rFonts w:cs="Iskoola Pota"/>
                               </w:rPr>
                             </w:pPr>
+                            <w:proofErr w:type="gramStart"/>
                             <w:r>
-                              <w:t>{{ email }}</w:t>
+                              <w:t>{{ email</w:t>
+                            </w:r>
+                            <w:proofErr w:type="gramEnd"/>
+                            <w:r>
+                              <w:t xml:space="preserve"> }}</w:t>
                             </w:r>
                           </w:p>
                         </w:txbxContent>
@@ -1313,8 +1533,13 @@
                       <w:pPr>
                         <w:spacing w:after="0"/>
                       </w:pPr>
+                      <w:proofErr w:type="gramStart"/>
                       <w:r>
-                        <w:t>{{ phone }}</w:t>
+                        <w:t>{{ phone</w:t>
+                      </w:r>
+                      <w:proofErr w:type="gramEnd"/>
+                      <w:r>
+                        <w:t xml:space="preserve"> }}</w:t>
                       </w:r>
                     </w:p>
                   </w:txbxContent>
@@ -1354,8 +1579,13 @@
                           <w:rFonts w:cs="Iskoola Pota"/>
                         </w:rPr>
                       </w:pPr>
+                      <w:proofErr w:type="gramStart"/>
                       <w:r>
-                        <w:t>{{ email }}</w:t>
+                        <w:t>{{ email</w:t>
+                      </w:r>
+                      <w:proofErr w:type="gramEnd"/>
+                      <w:r>
+                        <w:t xml:space="preserve"> }}</w:t>
                       </w:r>
                     </w:p>
                   </w:txbxContent>
@@ -3545,6 +3775,7 @@
   <w:style w:type="character" w:default="1" w:styleId="DefaultParagraphFont">
     <w:name w:val="Default Paragraph Font"/>
     <w:uiPriority w:val="1"/>
+    <w:semiHidden/>
     <w:unhideWhenUsed/>
   </w:style>
   <w:style w:type="table" w:default="1" w:styleId="TableNormal">

</xml_diff>

<commit_message>
adjusts font size in document
</commit_message>
<xml_diff>
--- a/app/docproc/templates/template_v1_0.docx
+++ b/app/docproc/templates/template_v1_0.docx
@@ -267,14 +267,26 @@
     <w:p>
       <w:pPr>
         <w:pStyle w:val="Heading1"/>
+        <w:rPr>
+          <w:sz w:val="40"/>
+          <w:szCs w:val="40"/>
+        </w:rPr>
       </w:pPr>
       <w:bookmarkStart w:id="1" w:name="_Toc105105234"/>
       <w:r>
+        <w:rPr>
+          <w:sz w:val="40"/>
+          <w:szCs w:val="40"/>
+        </w:rPr>
         <w:lastRenderedPageBreak/>
         <w:t xml:space="preserve">My </w:t>
       </w:r>
       <w:bookmarkEnd w:id="1"/>
       <w:r>
+        <w:rPr>
+          <w:sz w:val="40"/>
+          <w:szCs w:val="40"/>
+        </w:rPr>
         <w:t>Gender Journey</w:t>
       </w:r>
     </w:p>
@@ -282,89 +294,183 @@
     <w:p>
       <w:pPr>
         <w:pStyle w:val="Heading2"/>
-      </w:pPr>
-      <w:r>
+        <w:rPr>
+          <w:sz w:val="36"/>
+          <w:szCs w:val="36"/>
+        </w:rPr>
+      </w:pPr>
+      <w:r>
+        <w:rPr>
+          <w:sz w:val="36"/>
+          <w:szCs w:val="36"/>
+        </w:rPr>
         <w:t>Why I’ve made this document</w:t>
       </w:r>
     </w:p>
     <w:p>
-      <w:r>
-        <w:t xml:space="preserve">I have made this guide as </w:t>
-      </w:r>
-      <w:r>
-        <w:t>my gender identity is different from the sex I was assigned at birth and I'm seeking gender affirming care to align with this.</w:t>
-      </w:r>
-      <w:r>
-        <w:t xml:space="preserve"> I hope that that this document provides sufficient insight into my healthcare needs and the relevant </w:t>
-      </w:r>
-      <w:r>
-        <w:t>guidance</w:t>
-      </w:r>
-      <w:r>
+      <w:pPr>
+        <w:rPr>
+          <w:sz w:val="28"/>
+          <w:szCs w:val="28"/>
+        </w:rPr>
+      </w:pPr>
+      <w:r>
+        <w:rPr>
+          <w:sz w:val="28"/>
+          <w:szCs w:val="28"/>
+        </w:rPr>
+        <w:t>I have made this guide as my gender identity is different from the sex I was assigned at birth and I'm seeking gender affirming care to align with this.</w:t>
+      </w:r>
+      <w:r>
+        <w:rPr>
+          <w:sz w:val="28"/>
+          <w:szCs w:val="28"/>
+        </w:rPr>
+        <w:t xml:space="preserve"> I hope that that this document provides sufficient insight into my healthcare needs and the relevant guidance</w:t>
+      </w:r>
+      <w:r>
+        <w:rPr>
+          <w:sz w:val="28"/>
+          <w:szCs w:val="28"/>
+        </w:rPr>
         <w:t xml:space="preserve">, </w:t>
       </w:r>
       <w:r>
+        <w:rPr>
+          <w:sz w:val="28"/>
+          <w:szCs w:val="28"/>
+        </w:rPr>
         <w:t>allowing</w:t>
       </w:r>
       <w:r>
+        <w:rPr>
+          <w:sz w:val="28"/>
+          <w:szCs w:val="28"/>
+        </w:rPr>
         <w:t xml:space="preserve"> for the best </w:t>
       </w:r>
       <w:r>
+        <w:rPr>
+          <w:sz w:val="28"/>
+          <w:szCs w:val="28"/>
+        </w:rPr>
         <w:t>care</w:t>
       </w:r>
       <w:r>
+        <w:rPr>
+          <w:sz w:val="28"/>
+          <w:szCs w:val="28"/>
+        </w:rPr>
         <w:t xml:space="preserve"> to be provided.</w:t>
       </w:r>
     </w:p>
     <w:p>
       <w:pPr>
         <w:pStyle w:val="Heading2"/>
+        <w:rPr>
+          <w:sz w:val="36"/>
+          <w:szCs w:val="36"/>
+        </w:rPr>
       </w:pPr>
       <w:bookmarkStart w:id="2" w:name="_Toc105105231"/>
       <w:r>
+        <w:rPr>
+          <w:sz w:val="36"/>
+          <w:szCs w:val="36"/>
+        </w:rPr>
         <w:t xml:space="preserve">{% if </w:t>
       </w:r>
       <w:proofErr w:type="spellStart"/>
       <w:r>
+        <w:rPr>
+          <w:sz w:val="36"/>
+          <w:szCs w:val="36"/>
+        </w:rPr>
         <w:t>formal_diagnosis</w:t>
       </w:r>
       <w:proofErr w:type="spellEnd"/>
       <w:r>
+        <w:rPr>
+          <w:sz w:val="36"/>
+          <w:szCs w:val="36"/>
+        </w:rPr>
         <w:t xml:space="preserve"> </w:t>
       </w:r>
       <w:proofErr w:type="gramStart"/>
       <w:r>
+        <w:rPr>
+          <w:sz w:val="36"/>
+          <w:szCs w:val="36"/>
+        </w:rPr>
         <w:t>%}Formal</w:t>
       </w:r>
       <w:proofErr w:type="gramEnd"/>
       <w:r>
+        <w:rPr>
+          <w:sz w:val="36"/>
+          <w:szCs w:val="36"/>
+        </w:rPr>
         <w:t xml:space="preserve"> Diagnosis </w:t>
       </w:r>
       <w:bookmarkEnd w:id="2"/>
     </w:p>
     <w:p>
-      <w:r>
+      <w:pPr>
+        <w:rPr>
+          <w:sz w:val="28"/>
+          <w:szCs w:val="28"/>
+        </w:rPr>
+      </w:pPr>
+      <w:r>
+        <w:rPr>
+          <w:sz w:val="28"/>
+          <w:szCs w:val="28"/>
+        </w:rPr>
         <w:t xml:space="preserve">I have received </w:t>
       </w:r>
       <w:r>
+        <w:rPr>
+          <w:sz w:val="28"/>
+          <w:szCs w:val="28"/>
+        </w:rPr>
         <w:t>a</w:t>
       </w:r>
       <w:r>
+        <w:rPr>
+          <w:sz w:val="28"/>
+          <w:szCs w:val="28"/>
+        </w:rPr>
         <w:t xml:space="preserve"> formal diagnosis from a gender specialist, this affirms that I meet the criteria for gender dysphoria as defined by the DSM-5.</w:t>
       </w:r>
     </w:p>
     <w:p>
-      <w:r>
+      <w:pPr>
+        <w:rPr>
+          <w:sz w:val="36"/>
+          <w:szCs w:val="36"/>
+        </w:rPr>
+      </w:pPr>
+      <w:r>
+        <w:rPr>
+          <w:sz w:val="36"/>
+          <w:szCs w:val="36"/>
+        </w:rPr>
         <w:t xml:space="preserve">{% endif </w:t>
       </w:r>
       <w:proofErr w:type="gramStart"/>
       <w:r>
+        <w:rPr>
+          <w:sz w:val="36"/>
+          <w:szCs w:val="36"/>
+        </w:rPr>
         <w:t>%}</w:t>
       </w:r>
       <w:bookmarkStart w:id="3" w:name="_Toc105105232"/>
       <w:r>
         <w:rPr>
           <w:rStyle w:val="Heading2Char"/>
+          <w:sz w:val="36"/>
+          <w:szCs w:val="36"/>
         </w:rPr>
         <w:t>{</w:t>
       </w:r>
@@ -372,6 +478,8 @@
       <w:r>
         <w:rPr>
           <w:rStyle w:val="Heading2Char"/>
+          <w:sz w:val="36"/>
+          <w:szCs w:val="36"/>
         </w:rPr>
         <w:t xml:space="preserve">% if </w:t>
       </w:r>
@@ -379,6 +487,8 @@
       <w:r>
         <w:rPr>
           <w:rStyle w:val="Heading2Char"/>
+          <w:sz w:val="36"/>
+          <w:szCs w:val="36"/>
         </w:rPr>
         <w:t>self_med</w:t>
       </w:r>
@@ -386,6 +496,8 @@
       <w:r>
         <w:rPr>
           <w:rStyle w:val="Heading2Char"/>
+          <w:sz w:val="36"/>
+          <w:szCs w:val="36"/>
         </w:rPr>
         <w:t xml:space="preserve"> %}Medication Status </w:t>
       </w:r>
@@ -394,89 +506,147 @@
     <w:p>
       <w:pPr>
         <w:rPr>
+          <w:sz w:val="28"/>
+          <w:szCs w:val="28"/>
           <w:vertAlign w:val="superscript"/>
         </w:rPr>
       </w:pPr>
       <w:proofErr w:type="gramStart"/>
       <w:r>
+        <w:rPr>
+          <w:sz w:val="28"/>
+          <w:szCs w:val="28"/>
+        </w:rPr>
         <w:t xml:space="preserve">{{ </w:t>
       </w:r>
       <w:proofErr w:type="spellStart"/>
       <w:r>
+        <w:rPr>
+          <w:sz w:val="28"/>
+          <w:szCs w:val="28"/>
+        </w:rPr>
         <w:t>self</w:t>
       </w:r>
       <w:proofErr w:type="gramEnd"/>
       <w:r>
+        <w:rPr>
+          <w:sz w:val="28"/>
+          <w:szCs w:val="28"/>
+        </w:rPr>
         <w:t>_med</w:t>
       </w:r>
       <w:proofErr w:type="spellEnd"/>
       <w:r>
+        <w:rPr>
+          <w:sz w:val="28"/>
+          <w:szCs w:val="28"/>
+        </w:rPr>
         <w:t xml:space="preserve"> }}</w:t>
       </w:r>
       <w:r>
         <w:rPr>
+          <w:sz w:val="28"/>
+          <w:szCs w:val="28"/>
           <w:vertAlign w:val="superscript"/>
         </w:rPr>
         <w:t xml:space="preserve"> </w:t>
       </w:r>
     </w:p>
     <w:p>
-      <w:r>
+      <w:pPr>
+        <w:rPr>
+          <w:sz w:val="36"/>
+          <w:szCs w:val="36"/>
+        </w:rPr>
+      </w:pPr>
+      <w:r>
+        <w:rPr>
+          <w:sz w:val="36"/>
+          <w:szCs w:val="36"/>
+        </w:rPr>
+        <w:t xml:space="preserve">{% endif </w:t>
+      </w:r>
+      <w:proofErr w:type="gramStart"/>
+      <w:r>
+        <w:rPr>
+          <w:sz w:val="36"/>
+          <w:szCs w:val="36"/>
+        </w:rPr>
+        <w:t>%}</w:t>
+      </w:r>
+      <w:r>
+        <w:rPr>
+          <w:rStyle w:val="Heading2Char"/>
+          <w:sz w:val="36"/>
+          <w:szCs w:val="36"/>
+        </w:rPr>
         <w:t>{</w:t>
       </w:r>
-      <w:r>
-        <w:t xml:space="preserve">% endif </w:t>
-      </w:r>
-      <w:proofErr w:type="gramStart"/>
-      <w:r>
-        <w:t>%</w:t>
-      </w:r>
-      <w:r>
-        <w:t>}</w:t>
-      </w:r>
+      <w:proofErr w:type="gramEnd"/>
       <w:r>
         <w:rPr>
           <w:rStyle w:val="Heading2Char"/>
-        </w:rPr>
-        <w:t>{</w:t>
-      </w:r>
-      <w:proofErr w:type="gramEnd"/>
+          <w:sz w:val="36"/>
+          <w:szCs w:val="36"/>
+        </w:rPr>
+        <w:t xml:space="preserve">% if </w:t>
+      </w:r>
+      <w:proofErr w:type="spellStart"/>
       <w:r>
         <w:rPr>
           <w:rStyle w:val="Heading2Char"/>
-        </w:rPr>
-        <w:t xml:space="preserve">% if </w:t>
-      </w:r>
-      <w:proofErr w:type="spellStart"/>
+          <w:sz w:val="36"/>
+          <w:szCs w:val="36"/>
+        </w:rPr>
+        <w:t>self_med_likely</w:t>
+      </w:r>
+      <w:proofErr w:type="spellEnd"/>
       <w:r>
         <w:rPr>
           <w:rStyle w:val="Heading2Char"/>
-        </w:rPr>
-        <w:t>self_med_likely</w:t>
-      </w:r>
-      <w:proofErr w:type="spellEnd"/>
-      <w:r>
-        <w:rPr>
-          <w:rStyle w:val="Heading2Char"/>
+          <w:sz w:val="36"/>
+          <w:szCs w:val="36"/>
         </w:rPr>
         <w:t xml:space="preserve"> %}Medication Status</w:t>
       </w:r>
     </w:p>
     <w:p>
+      <w:pPr>
+        <w:rPr>
+          <w:sz w:val="28"/>
+          <w:szCs w:val="28"/>
+        </w:rPr>
+      </w:pPr>
       <w:proofErr w:type="gramStart"/>
       <w:r>
+        <w:rPr>
+          <w:sz w:val="28"/>
+          <w:szCs w:val="28"/>
+        </w:rPr>
         <w:t xml:space="preserve">{{ </w:t>
       </w:r>
       <w:proofErr w:type="spellStart"/>
       <w:r>
+        <w:rPr>
+          <w:sz w:val="28"/>
+          <w:szCs w:val="28"/>
+        </w:rPr>
         <w:t>self</w:t>
       </w:r>
       <w:proofErr w:type="gramEnd"/>
       <w:r>
+        <w:rPr>
+          <w:sz w:val="28"/>
+          <w:szCs w:val="28"/>
+        </w:rPr>
         <w:t>_med_likely</w:t>
       </w:r>
       <w:proofErr w:type="spellEnd"/>
       <w:r>
+        <w:rPr>
+          <w:sz w:val="28"/>
+          <w:szCs w:val="28"/>
+        </w:rPr>
         <w:t xml:space="preserve"> }}</w:t>
       </w:r>
     </w:p>
@@ -493,8 +663,16 @@
     <w:p>
       <w:pPr>
         <w:pStyle w:val="Heading1"/>
-      </w:pPr>
-      <w:r>
+        <w:rPr>
+          <w:sz w:val="40"/>
+          <w:szCs w:val="40"/>
+        </w:rPr>
+      </w:pPr>
+      <w:r>
+        <w:rPr>
+          <w:sz w:val="40"/>
+          <w:szCs w:val="40"/>
+        </w:rPr>
         <w:lastRenderedPageBreak/>
         <w:t>My healthcare needs</w:t>
       </w:r>
@@ -503,51 +681,88 @@
     <w:p>
       <w:pPr>
         <w:pStyle w:val="Heading2"/>
-      </w:pPr>
-      <w:r>
+        <w:rPr>
+          <w:sz w:val="36"/>
+          <w:szCs w:val="36"/>
+        </w:rPr>
+      </w:pPr>
+      <w:r>
+        <w:rPr>
+          <w:sz w:val="36"/>
+          <w:szCs w:val="36"/>
+        </w:rPr>
         <w:t xml:space="preserve">{% if </w:t>
       </w:r>
       <w:proofErr w:type="spellStart"/>
       <w:r>
+        <w:rPr>
+          <w:sz w:val="36"/>
+          <w:szCs w:val="36"/>
+        </w:rPr>
         <w:t>bridging_desired</w:t>
       </w:r>
       <w:proofErr w:type="spellEnd"/>
       <w:r>
+        <w:rPr>
+          <w:sz w:val="36"/>
+          <w:szCs w:val="36"/>
+        </w:rPr>
         <w:t xml:space="preserve"> </w:t>
       </w:r>
       <w:proofErr w:type="gramStart"/>
       <w:r>
-        <w:t>%}</w:t>
-      </w:r>
-      <w:r>
-        <w:t>A</w:t>
+        <w:rPr>
+          <w:sz w:val="36"/>
+          <w:szCs w:val="36"/>
+        </w:rPr>
+        <w:t>%}A</w:t>
       </w:r>
       <w:proofErr w:type="gramEnd"/>
       <w:r>
+        <w:rPr>
+          <w:sz w:val="36"/>
+          <w:szCs w:val="36"/>
+        </w:rPr>
         <w:t xml:space="preserve"> bridging prescription</w:t>
       </w:r>
     </w:p>
     <w:p>
+      <w:pPr>
+        <w:rPr>
+          <w:sz w:val="28"/>
+          <w:szCs w:val="28"/>
+        </w:rPr>
+      </w:pPr>
       <w:proofErr w:type="gramStart"/>
       <w:r>
+        <w:rPr>
+          <w:sz w:val="28"/>
+          <w:szCs w:val="28"/>
+        </w:rPr>
         <w:t xml:space="preserve">{{ </w:t>
       </w:r>
       <w:proofErr w:type="spellStart"/>
       <w:r>
-        <w:t>brid</w:t>
-      </w:r>
-      <w:r>
-        <w:t>g</w:t>
-      </w:r>
-      <w:r>
-        <w:t>ing</w:t>
+        <w:rPr>
+          <w:sz w:val="28"/>
+          <w:szCs w:val="28"/>
+        </w:rPr>
+        <w:t>bridging</w:t>
       </w:r>
       <w:proofErr w:type="gramEnd"/>
       <w:r>
+        <w:rPr>
+          <w:sz w:val="28"/>
+          <w:szCs w:val="28"/>
+        </w:rPr>
         <w:t>_desired</w:t>
       </w:r>
       <w:proofErr w:type="spellEnd"/>
       <w:r>
+        <w:rPr>
+          <w:sz w:val="28"/>
+          <w:szCs w:val="28"/>
+        </w:rPr>
         <w:t xml:space="preserve"> }} </w:t>
       </w:r>
     </w:p>
@@ -562,6 +777,8 @@
       <w:r>
         <w:rPr>
           <w:rStyle w:val="Heading2Char"/>
+          <w:sz w:val="36"/>
+          <w:szCs w:val="36"/>
         </w:rPr>
         <w:t>{</w:t>
       </w:r>
@@ -569,6 +786,8 @@
       <w:r>
         <w:rPr>
           <w:rStyle w:val="Heading2Char"/>
+          <w:sz w:val="36"/>
+          <w:szCs w:val="36"/>
         </w:rPr>
         <w:t xml:space="preserve">% if </w:t>
       </w:r>
@@ -576,6 +795,8 @@
       <w:r>
         <w:rPr>
           <w:rStyle w:val="Heading2Char"/>
+          <w:sz w:val="36"/>
+          <w:szCs w:val="36"/>
         </w:rPr>
         <w:t>shared_care</w:t>
       </w:r>
@@ -583,22 +804,54 @@
       <w:r>
         <w:rPr>
           <w:rStyle w:val="Heading2Char"/>
+          <w:sz w:val="36"/>
+          <w:szCs w:val="36"/>
         </w:rPr>
         <w:t xml:space="preserve"> %}Working with a private healthcare provider</w:t>
       </w:r>
     </w:p>
     <w:p>
-      <w:r>
+      <w:pPr>
+        <w:rPr>
+          <w:sz w:val="28"/>
+          <w:szCs w:val="28"/>
+        </w:rPr>
+      </w:pPr>
+      <w:r>
+        <w:rPr>
+          <w:sz w:val="28"/>
+          <w:szCs w:val="28"/>
+        </w:rPr>
         <w:t>I wish to enter a shared care agreement with yourself and a private gender specialist, in which you would work together to provide prescriptions, blood testing, and the administration of any injections I might need.</w:t>
       </w:r>
     </w:p>
     <w:p>
-      <w:r>
+      <w:pPr>
+        <w:rPr>
+          <w:sz w:val="28"/>
+          <w:szCs w:val="28"/>
+        </w:rPr>
+      </w:pPr>
+      <w:r>
+        <w:rPr>
+          <w:sz w:val="28"/>
+          <w:szCs w:val="28"/>
+        </w:rPr>
         <w:t>The gender specialist I have chosen to work with will provide guidance in terms of what medication is needed, the dosage and strength, as well as any blood tests required, and any revisions that may come resulting from those tests. I am requesting that you carry out these tests and prescribe under their guidance, utilizing their expertise.</w:t>
       </w:r>
     </w:p>
     <w:p>
-      <w:r>
+      <w:pPr>
+        <w:rPr>
+          <w:sz w:val="28"/>
+          <w:szCs w:val="28"/>
+        </w:rPr>
+      </w:pPr>
+      <w:r>
+        <w:rPr>
+          <w:sz w:val="28"/>
+          <w:szCs w:val="28"/>
+        </w:rPr>
         <w:t xml:space="preserve">The NHS released a </w:t>
       </w:r>
       <w:hyperlink r:id="rId10" w:history="1">
@@ -606,6 +859,8 @@
         <w:r>
           <w:rPr>
             <w:rStyle w:val="Hyperlink"/>
+            <w:sz w:val="28"/>
+            <w:szCs w:val="28"/>
           </w:rPr>
           <w:t>Specialised</w:t>
         </w:r>
@@ -613,339 +868,563 @@
         <w:r>
           <w:rPr>
             <w:rStyle w:val="Hyperlink"/>
+            <w:sz w:val="28"/>
+            <w:szCs w:val="28"/>
           </w:rPr>
           <w:t xml:space="preserve"> Services Circular, SSC 1826</w:t>
         </w:r>
       </w:hyperlink>
       <w:r>
+        <w:rPr>
+          <w:sz w:val="28"/>
+          <w:szCs w:val="28"/>
+        </w:rPr>
         <w:t xml:space="preserve"> specifically for working with online providers.</w:t>
       </w:r>
       <w:r>
-        <w:t xml:space="preserve"> This guidance </w:t>
-      </w:r>
-      <w:r>
-        <w:t>(</w:t>
+        <w:rPr>
+          <w:sz w:val="28"/>
+          <w:szCs w:val="28"/>
+        </w:rPr>
+        <w:t xml:space="preserve"> This guidance (</w:t>
       </w:r>
       <w:proofErr w:type="spellStart"/>
       <w:r>
+        <w:rPr>
+          <w:sz w:val="28"/>
+          <w:szCs w:val="28"/>
+        </w:rPr>
         <w:t>Specialised</w:t>
       </w:r>
       <w:proofErr w:type="spellEnd"/>
       <w:r>
-        <w:t xml:space="preserve"> Services Circular 1826, 2018)</w:t>
-      </w:r>
-      <w:r>
-        <w:t xml:space="preserve"> states:</w:t>
+        <w:rPr>
+          <w:sz w:val="28"/>
+          <w:szCs w:val="28"/>
+        </w:rPr>
+        <w:t xml:space="preserve"> Services Circular 1826, 2018) states:</w:t>
       </w:r>
     </w:p>
     <w:p>
-      <w:r>
+      <w:pPr>
+        <w:rPr>
+          <w:sz w:val="28"/>
+          <w:szCs w:val="28"/>
+        </w:rPr>
+      </w:pPr>
+      <w:r>
+        <w:rPr>
+          <w:sz w:val="28"/>
+          <w:szCs w:val="28"/>
+        </w:rPr>
         <w:t xml:space="preserve"> “A GP may decline to accept responsibility for prescribing, monitoring and testing if the GP is not assured that the provider offers a safe </w:t>
       </w:r>
       <w:proofErr w:type="gramStart"/>
       <w:r>
+        <w:rPr>
+          <w:sz w:val="28"/>
+          <w:szCs w:val="28"/>
+        </w:rPr>
         <w:t>service, or</w:t>
       </w:r>
       <w:proofErr w:type="gramEnd"/>
       <w:r>
+        <w:rPr>
+          <w:sz w:val="28"/>
+          <w:szCs w:val="28"/>
+        </w:rPr>
         <w:t xml:space="preserve"> is not assured that the request has been made by an appropriate gender specialist </w:t>
       </w:r>
       <w:r>
         <w:rPr>
           <w:b/>
           <w:bCs/>
+          <w:sz w:val="28"/>
+          <w:szCs w:val="28"/>
         </w:rPr>
         <w:t>as long as the GP is also satisfied that declining responsibility would not pose a significant clinical risk to the individual</w:t>
       </w:r>
       <w:r>
+        <w:rPr>
+          <w:sz w:val="28"/>
+          <w:szCs w:val="28"/>
+        </w:rPr>
         <w:t>.”</w:t>
       </w:r>
     </w:p>
     <w:p>
-      <w:r>
+      <w:pPr>
+        <w:rPr>
+          <w:sz w:val="28"/>
+          <w:szCs w:val="28"/>
+        </w:rPr>
+      </w:pPr>
+      <w:r>
+        <w:rPr>
+          <w:sz w:val="28"/>
+          <w:szCs w:val="28"/>
+        </w:rPr>
         <w:t>Additionally, the GMC</w:t>
       </w:r>
       <w:r>
-        <w:t xml:space="preserve"> </w:t>
-      </w:r>
-      <w:r>
-        <w:t xml:space="preserve">(Trans healthcare - </w:t>
-      </w:r>
-      <w:r>
-        <w:t>Prescribing</w:t>
-      </w:r>
-      <w:r>
-        <w:t>, 2022)</w:t>
-      </w:r>
-      <w:r>
+        <w:rPr>
+          <w:sz w:val="28"/>
+          <w:szCs w:val="28"/>
+        </w:rPr>
+        <w:t xml:space="preserve"> (Trans healthcare - Prescribing, 2022)</w:t>
+      </w:r>
+      <w:r>
+        <w:rPr>
+          <w:sz w:val="28"/>
+          <w:szCs w:val="28"/>
+        </w:rPr>
         <w:t xml:space="preserve"> state the following on prescribing in trans healthcare:</w:t>
       </w:r>
     </w:p>
     <w:p>
-      <w:r>
-        <w:t>“</w:t>
-      </w:r>
-      <w:r>
-        <w:t>It would not, however, be acceptable to simply refuse to treat the patient. Discuss your concerns with your patient, carefully assess their needs, seek to understand their concerns and preferences; consult more experienced colleagues and provide care in line with the guidance in Good medical practice.</w:t>
-      </w:r>
-      <w:r>
-        <w:t>”</w:t>
+      <w:pPr>
+        <w:rPr>
+          <w:sz w:val="28"/>
+          <w:szCs w:val="28"/>
+        </w:rPr>
+      </w:pPr>
+      <w:r>
+        <w:rPr>
+          <w:sz w:val="28"/>
+          <w:szCs w:val="28"/>
+        </w:rPr>
+        <w:t>“It would not, however, be acceptable to simply refuse to treat the patient. Discuss your concerns with your patient, carefully assess their needs, seek to understand their concerns and preferences; consult more experienced colleagues and provide care in line with the guidance in Good medical practice.”</w:t>
       </w:r>
     </w:p>
     <w:p>
-      <w:r>
-        <w:t>The NHS Constitution</w:t>
-      </w:r>
-      <w:r>
-        <w:t xml:space="preserve"> </w:t>
-      </w:r>
-      <w:r>
-        <w:t>(</w:t>
-      </w:r>
-      <w:r>
-        <w:t xml:space="preserve">NHS </w:t>
-      </w:r>
-      <w:r>
-        <w:t>England, 2022)</w:t>
-      </w:r>
-      <w:r>
-        <w:t xml:space="preserve"> also</w:t>
-      </w:r>
-      <w:r>
-        <w:t xml:space="preserve"> states that patients in England have a right to start consultant-led treatment within a maximum of 18 weeks of being referred by their GP. Where patients have waited for more than 18 </w:t>
-      </w:r>
-      <w:r>
+      <w:pPr>
+        <w:rPr>
+          <w:sz w:val="28"/>
+          <w:szCs w:val="28"/>
+        </w:rPr>
+      </w:pPr>
+      <w:r>
+        <w:rPr>
+          <w:sz w:val="28"/>
+          <w:szCs w:val="28"/>
+        </w:rPr>
+        <w:t xml:space="preserve">The NHS Constitution (NHS England, 2022) also states that patients in England have a right to start consultant-led treatment within a maximum of 18 weeks of being referred by their GP. Where patients have waited for more than 18 </w:t>
+      </w:r>
+      <w:r>
+        <w:rPr>
+          <w:sz w:val="28"/>
+          <w:szCs w:val="28"/>
+        </w:rPr>
+        <w:lastRenderedPageBreak/>
         <w:t>weeks or</w:t>
       </w:r>
       <w:r>
+        <w:rPr>
+          <w:sz w:val="28"/>
+          <w:szCs w:val="28"/>
+        </w:rPr>
         <w:t xml:space="preserve"> are likely to have to wait for more than 18 weeks, the NHS </w:t>
       </w:r>
       <w:r>
+        <w:rPr>
+          <w:sz w:val="28"/>
+          <w:szCs w:val="28"/>
+        </w:rPr>
         <w:t>must</w:t>
       </w:r>
       <w:r>
-        <w:t xml:space="preserve"> arrange an alternative provision for treatment.</w:t>
-      </w:r>
-      <w:r>
-        <w:t xml:space="preserve"> </w:t>
+        <w:rPr>
+          <w:sz w:val="28"/>
+          <w:szCs w:val="28"/>
+        </w:rPr>
+        <w:t xml:space="preserve"> arrange an alternative provision for treatment. </w:t>
       </w:r>
     </w:p>
     <w:p>
-      <w:r>
-        <w:t xml:space="preserve">With waiting times of over 5 years </w:t>
-      </w:r>
-      <w:r>
-        <w:t>(Waiting times, 2022)</w:t>
-      </w:r>
-      <w:r>
-        <w:t xml:space="preserve"> the NHS should provide these alternative provisions I’ve outlined </w:t>
+      <w:pPr>
+        <w:rPr>
+          <w:sz w:val="28"/>
+          <w:szCs w:val="28"/>
+        </w:rPr>
+      </w:pPr>
+      <w:r>
+        <w:rPr>
+          <w:sz w:val="28"/>
+          <w:szCs w:val="28"/>
+        </w:rPr>
+        <w:t xml:space="preserve">With waiting times of over 5 years (Waiting times, 2022) the NHS should provide these alternative provisions I’ve outlined </w:t>
       </w:r>
       <w:proofErr w:type="gramStart"/>
       <w:r>
+        <w:rPr>
+          <w:sz w:val="28"/>
+          <w:szCs w:val="28"/>
+        </w:rPr>
         <w:t>here.</w:t>
       </w:r>
       <w:r>
+        <w:rPr>
+          <w:sz w:val="28"/>
+          <w:szCs w:val="28"/>
+        </w:rPr>
         <w:t>{</w:t>
       </w:r>
       <w:proofErr w:type="gramEnd"/>
       <w:r>
+        <w:rPr>
+          <w:sz w:val="28"/>
+          <w:szCs w:val="28"/>
+        </w:rPr>
         <w:t>% endif %}</w:t>
       </w:r>
       <w:r>
+        <w:rPr>
+          <w:sz w:val="28"/>
+          <w:szCs w:val="28"/>
+        </w:rPr>
         <w:br w:type="page"/>
       </w:r>
     </w:p>
     <w:p>
       <w:pPr>
         <w:pStyle w:val="Heading1"/>
+        <w:rPr>
+          <w:sz w:val="40"/>
+          <w:szCs w:val="40"/>
+        </w:rPr>
       </w:pPr>
       <w:bookmarkStart w:id="4" w:name="_Toc105105236"/>
       <w:r>
+        <w:rPr>
+          <w:sz w:val="40"/>
+          <w:szCs w:val="40"/>
+        </w:rPr>
         <w:lastRenderedPageBreak/>
         <w:t>References</w:t>
       </w:r>
       <w:bookmarkEnd w:id="4"/>
     </w:p>
     <w:p>
-      <w:r>
+      <w:pPr>
+        <w:rPr>
+          <w:sz w:val="28"/>
+          <w:szCs w:val="28"/>
+        </w:rPr>
+      </w:pPr>
+      <w:r>
+        <w:rPr>
+          <w:sz w:val="28"/>
+          <w:szCs w:val="28"/>
+        </w:rPr>
         <w:t xml:space="preserve">{% if </w:t>
       </w:r>
       <w:proofErr w:type="spellStart"/>
       <w:r>
+        <w:rPr>
+          <w:sz w:val="28"/>
+          <w:szCs w:val="28"/>
+        </w:rPr>
         <w:t>bridging_desired</w:t>
       </w:r>
       <w:proofErr w:type="spellEnd"/>
       <w:r>
+        <w:rPr>
+          <w:sz w:val="28"/>
+          <w:szCs w:val="28"/>
+        </w:rPr>
         <w:t xml:space="preserve"> </w:t>
       </w:r>
       <w:proofErr w:type="gramStart"/>
       <w:r>
-        <w:t>%}</w:t>
-      </w:r>
-      <w:r>
-        <w:t>Royal</w:t>
+        <w:rPr>
+          <w:sz w:val="28"/>
+          <w:szCs w:val="28"/>
+        </w:rPr>
+        <w:t>%}Royal</w:t>
       </w:r>
       <w:proofErr w:type="gramEnd"/>
       <w:r>
-        <w:t xml:space="preserve"> College of Psychiatrists, 2013. Good practice guidelines for the assessment and treatment of adults with gender dysphoria.</w:t>
-      </w:r>
-      <w:r>
-        <w:t xml:space="preserve"> </w:t>
-      </w:r>
-      <w:r>
-        <w:t>p.25. Available at: &lt;https://www.rcpsych.ac.uk/docs/default-source/improving-care/better-mh-policy/college-reports/cr181-good-practice-guidelines-for-the-assessment-and-treatment-of-adults-with-gender-dysphoria.pdf&gt;.</w:t>
+        <w:rPr>
+          <w:sz w:val="28"/>
+          <w:szCs w:val="28"/>
+        </w:rPr>
+        <w:t xml:space="preserve"> College of Psychiatrists, 2013. Good practice guidelines for the assessment and treatment of adults with gender dysphoria. p.25. Available at: &lt;https://www.rcpsych.ac.uk/docs/default-source/improving-care/better-mh-policy/college-reports/cr181-good-practice-guidelines-for-the-assessment-and-treatment-of-adults-with-gender-dysphoria.pdf&gt;.</w:t>
       </w:r>
     </w:p>
     <w:p>
-      <w:r>
+      <w:pPr>
+        <w:rPr>
+          <w:sz w:val="28"/>
+          <w:szCs w:val="28"/>
+        </w:rPr>
+      </w:pPr>
+      <w:r>
+        <w:rPr>
+          <w:sz w:val="28"/>
+          <w:szCs w:val="28"/>
+        </w:rPr>
         <w:t>www.gmc-uk.org. 2022. Trans healthcare - Mental health and bridging prescriptions. [online] Available at: &lt;https://www.gmc-uk.org/ethical-guidance/ethical-hub/trans-healthcare#Mental%20health%20and%20bridging%20prescriptions&gt;</w:t>
       </w:r>
       <w:r>
-        <w:t xml:space="preserve"> </w:t>
-      </w:r>
-      <w:r>
-        <w:t>[Accessed 3 June 2022].</w:t>
+        <w:rPr>
+          <w:sz w:val="28"/>
+          <w:szCs w:val="28"/>
+        </w:rPr>
+        <w:t xml:space="preserve"> [Accessed 3 June 2022].</w:t>
       </w:r>
     </w:p>
     <w:p>
-      <w:r>
+      <w:pPr>
+        <w:rPr>
+          <w:sz w:val="28"/>
+          <w:szCs w:val="28"/>
+        </w:rPr>
+      </w:pPr>
+      <w:r>
+        <w:rPr>
+          <w:sz w:val="28"/>
+          <w:szCs w:val="28"/>
+        </w:rPr>
         <w:t>NHS England, 2019. Service specification: Gender Identity Services for Adults (Non-Surgical Interventions). [online] p.30. Available at: &lt;https://www.england.nhs.uk/wp-content/uploads/2019/07/service-specification-gender-dysphoria-services-non-surgical-june-2019.pdf</w:t>
       </w:r>
       <w:proofErr w:type="gramStart"/>
       <w:r>
-        <w:t>&gt;</w:t>
-      </w:r>
-      <w:r>
-        <w:t>.</w:t>
-      </w:r>
-      <w:r>
+        <w:rPr>
+          <w:sz w:val="28"/>
+          <w:szCs w:val="28"/>
+        </w:rPr>
+        <w:t>&gt;.</w:t>
+      </w:r>
+      <w:r>
+        <w:rPr>
+          <w:sz w:val="28"/>
+          <w:szCs w:val="28"/>
+        </w:rPr>
         <w:t>{</w:t>
       </w:r>
       <w:proofErr w:type="gramEnd"/>
       <w:r>
+        <w:rPr>
+          <w:sz w:val="28"/>
+          <w:szCs w:val="28"/>
+        </w:rPr>
         <w:t>%</w:t>
       </w:r>
       <w:r>
+        <w:rPr>
+          <w:sz w:val="28"/>
+          <w:szCs w:val="28"/>
+        </w:rPr>
         <w:t xml:space="preserve"> </w:t>
       </w:r>
       <w:r>
+        <w:rPr>
+          <w:sz w:val="28"/>
+          <w:szCs w:val="28"/>
+        </w:rPr>
         <w:t>endif</w:t>
       </w:r>
       <w:r>
+        <w:rPr>
+          <w:sz w:val="28"/>
+          <w:szCs w:val="28"/>
+        </w:rPr>
         <w:t xml:space="preserve"> </w:t>
       </w:r>
       <w:r>
+        <w:rPr>
+          <w:sz w:val="28"/>
+          <w:szCs w:val="28"/>
+        </w:rPr>
         <w:t>%}</w:t>
       </w:r>
       <w:r>
+        <w:rPr>
+          <w:sz w:val="28"/>
+          <w:szCs w:val="28"/>
+        </w:rPr>
         <w:t xml:space="preserve">{% if </w:t>
       </w:r>
       <w:proofErr w:type="spellStart"/>
       <w:r>
+        <w:rPr>
+          <w:sz w:val="28"/>
+          <w:szCs w:val="28"/>
+        </w:rPr>
         <w:t>shared_care</w:t>
       </w:r>
       <w:proofErr w:type="spellEnd"/>
       <w:r>
+        <w:rPr>
+          <w:sz w:val="28"/>
+          <w:szCs w:val="28"/>
+        </w:rPr>
         <w:t xml:space="preserve"> %} </w:t>
       </w:r>
     </w:p>
     <w:p>
+      <w:pPr>
+        <w:rPr>
+          <w:sz w:val="28"/>
+          <w:szCs w:val="28"/>
+        </w:rPr>
+      </w:pPr>
       <w:proofErr w:type="spellStart"/>
       <w:r>
+        <w:rPr>
+          <w:sz w:val="28"/>
+          <w:szCs w:val="28"/>
+        </w:rPr>
         <w:t>Specialised</w:t>
       </w:r>
       <w:proofErr w:type="spellEnd"/>
       <w:r>
-        <w:t xml:space="preserve"> Services Circular 1826, N</w:t>
-      </w:r>
-      <w:r>
-        <w:t>HS England</w:t>
-      </w:r>
-      <w:r>
-        <w:t xml:space="preserve">, 2018. Primary Care Responsibilities </w:t>
-      </w:r>
-      <w:r>
+        <w:rPr>
+          <w:sz w:val="28"/>
+          <w:szCs w:val="28"/>
+        </w:rPr>
+        <w:t xml:space="preserve"> Services Circular 1826, NHS England, 2018. Primary Care Responsibilities </w:t>
+      </w:r>
+      <w:r>
+        <w:rPr>
+          <w:sz w:val="28"/>
+          <w:szCs w:val="28"/>
+        </w:rPr>
         <w:t>in</w:t>
       </w:r>
       <w:r>
+        <w:rPr>
+          <w:sz w:val="28"/>
+          <w:szCs w:val="28"/>
+        </w:rPr>
         <w:t xml:space="preserve"> Regard </w:t>
       </w:r>
       <w:proofErr w:type="gramStart"/>
       <w:r>
+        <w:rPr>
+          <w:sz w:val="28"/>
+          <w:szCs w:val="28"/>
+        </w:rPr>
         <w:t>To</w:t>
       </w:r>
       <w:proofErr w:type="gramEnd"/>
       <w:r>
+        <w:rPr>
+          <w:sz w:val="28"/>
+          <w:szCs w:val="28"/>
+        </w:rPr>
         <w:t xml:space="preserve"> Requests by Private On-Line Medical Service Providers to Prescribe Hormone Treatments for Transgender People. </w:t>
       </w:r>
       <w:proofErr w:type="spellStart"/>
       <w:r>
+        <w:rPr>
+          <w:sz w:val="28"/>
+          <w:szCs w:val="28"/>
+        </w:rPr>
         <w:t>Specialised</w:t>
       </w:r>
       <w:proofErr w:type="spellEnd"/>
       <w:r>
-        <w:t xml:space="preserve"> Services Circular 1826, [online] Available at: &lt;https://www.dpt.nhs.uk/download/VjSSV5TQVv&gt;</w:t>
-      </w:r>
-      <w:r>
-        <w:t>.</w:t>
+        <w:rPr>
+          <w:sz w:val="28"/>
+          <w:szCs w:val="28"/>
+        </w:rPr>
+        <w:t xml:space="preserve"> Services Circular 1826, [online] Available at: &lt;https://www.dpt.nhs.uk/download/VjSSV5TQVv&gt;.</w:t>
       </w:r>
     </w:p>
     <w:p>
-      <w:r>
-        <w:t xml:space="preserve">www.gmc-uk.org. 2022. Trans healthcare </w:t>
-      </w:r>
-      <w:r>
-        <w:t>Prescribing</w:t>
-      </w:r>
-      <w:r>
-        <w:t>. [online] Available at: &lt;</w:t>
-      </w:r>
-      <w:r>
-        <w:t xml:space="preserve"> https://www.gmc-uk.org/ethical-guidance/ethical-hub/trans-healthcare#Prescribing</w:t>
-      </w:r>
-      <w:r>
-        <w:t>&gt;</w:t>
-      </w:r>
-      <w:r>
-        <w:t xml:space="preserve"> </w:t>
-      </w:r>
-      <w:r>
-        <w:t>[Accessed 3 June 2022].</w:t>
+      <w:pPr>
+        <w:rPr>
+          <w:sz w:val="28"/>
+          <w:szCs w:val="28"/>
+        </w:rPr>
+      </w:pPr>
+      <w:r>
+        <w:rPr>
+          <w:sz w:val="28"/>
+          <w:szCs w:val="28"/>
+        </w:rPr>
+        <w:t>www.gmc-uk.org. 2022. Trans healthcare Prescribing. [online] Available at: &lt; https://www.gmc-uk.org/ethical-guidance/ethical-hub/trans-healthcare#Prescribing&gt; [Accessed 3 June 2022].</w:t>
       </w:r>
     </w:p>
     <w:p>
-      <w:r>
-        <w:t xml:space="preserve">NHS </w:t>
-      </w:r>
-      <w:r>
-        <w:t>England., 2022. NHS England » Referral to treatment. [online] England.nhs.uk. Available at: &lt;https://www.england.nhs.uk/rtt/&gt; [Accessed 6 June 2022].</w:t>
+      <w:pPr>
+        <w:rPr>
+          <w:sz w:val="28"/>
+          <w:szCs w:val="28"/>
+        </w:rPr>
+      </w:pPr>
+      <w:r>
+        <w:rPr>
+          <w:sz w:val="28"/>
+          <w:szCs w:val="28"/>
+        </w:rPr>
+        <w:t>NHS England., 2022. NHS England » Referral to treatment. [online] England.nhs.uk. Available at: &lt;https://www.england.nhs.uk/rtt/&gt; [Accessed 6 June 2022].</w:t>
       </w:r>
     </w:p>
     <w:p>
-      <w:r>
+      <w:pPr>
+        <w:rPr>
+          <w:sz w:val="28"/>
+          <w:szCs w:val="28"/>
+        </w:rPr>
+      </w:pPr>
+      <w:r>
+        <w:rPr>
+          <w:sz w:val="28"/>
+          <w:szCs w:val="28"/>
+        </w:rPr>
         <w:t>Gender Identity Clinic – GIC. 2022. Waiting times. [online] Available at: &lt;https://gic.nhs.uk/appointments/waiting-times/&gt; [Accessed 6 June 2022</w:t>
       </w:r>
       <w:proofErr w:type="gramStart"/>
       <w:r>
+        <w:rPr>
+          <w:sz w:val="28"/>
+          <w:szCs w:val="28"/>
+        </w:rPr>
         <w:t>].</w:t>
       </w:r>
       <w:r>
+        <w:rPr>
+          <w:sz w:val="28"/>
+          <w:szCs w:val="28"/>
+        </w:rPr>
         <w:t>{</w:t>
       </w:r>
       <w:proofErr w:type="gramEnd"/>
       <w:r>
+        <w:rPr>
+          <w:sz w:val="28"/>
+          <w:szCs w:val="28"/>
+        </w:rPr>
         <w:t>%</w:t>
       </w:r>
       <w:r>
+        <w:rPr>
+          <w:sz w:val="28"/>
+          <w:szCs w:val="28"/>
+        </w:rPr>
         <w:t xml:space="preserve"> </w:t>
       </w:r>
       <w:r>
+        <w:rPr>
+          <w:sz w:val="28"/>
+          <w:szCs w:val="28"/>
+        </w:rPr>
         <w:t>endif</w:t>
       </w:r>
       <w:r>
+        <w:rPr>
+          <w:sz w:val="28"/>
+          <w:szCs w:val="28"/>
+        </w:rPr>
         <w:t xml:space="preserve"> </w:t>
       </w:r>
       <w:r>
+        <w:rPr>
+          <w:sz w:val="28"/>
+          <w:szCs w:val="28"/>
+        </w:rPr>
         <w:t>%}</w:t>
       </w:r>
     </w:p>

</xml_diff>

<commit_message>
Adds HRT letter of recommendation
</commit_message>
<xml_diff>
--- a/app/docproc/templates/template_v1_0.docx
+++ b/app/docproc/templates/template_v1_0.docx
@@ -508,41 +508,49 @@
         <w:rPr>
           <w:sz w:val="28"/>
           <w:szCs w:val="28"/>
+        </w:rPr>
+      </w:pPr>
+      <w:proofErr w:type="gramStart"/>
+      <w:r>
+        <w:rPr>
+          <w:sz w:val="28"/>
+          <w:szCs w:val="28"/>
+        </w:rPr>
+        <w:t xml:space="preserve">{{ </w:t>
+      </w:r>
+      <w:proofErr w:type="spellStart"/>
+      <w:r>
+        <w:rPr>
+          <w:sz w:val="28"/>
+          <w:szCs w:val="28"/>
+        </w:rPr>
+        <w:t>self</w:t>
+      </w:r>
+      <w:proofErr w:type="gramEnd"/>
+      <w:r>
+        <w:rPr>
+          <w:sz w:val="28"/>
+          <w:szCs w:val="28"/>
+        </w:rPr>
+        <w:t>_med</w:t>
+      </w:r>
+      <w:proofErr w:type="spellEnd"/>
+      <w:r>
+        <w:rPr>
+          <w:sz w:val="28"/>
+          <w:szCs w:val="28"/>
+        </w:rPr>
+        <w:t xml:space="preserve"> }}</w:t>
+      </w:r>
+    </w:p>
+    <w:p>
+      <w:pPr>
+        <w:rPr>
+          <w:sz w:val="28"/>
+          <w:szCs w:val="28"/>
           <w:vertAlign w:val="superscript"/>
         </w:rPr>
       </w:pPr>
-      <w:proofErr w:type="gramStart"/>
-      <w:r>
-        <w:rPr>
-          <w:sz w:val="28"/>
-          <w:szCs w:val="28"/>
-        </w:rPr>
-        <w:t xml:space="preserve">{{ </w:t>
-      </w:r>
-      <w:proofErr w:type="spellStart"/>
-      <w:r>
-        <w:rPr>
-          <w:sz w:val="28"/>
-          <w:szCs w:val="28"/>
-        </w:rPr>
-        <w:t>self</w:t>
-      </w:r>
-      <w:proofErr w:type="gramEnd"/>
-      <w:r>
-        <w:rPr>
-          <w:sz w:val="28"/>
-          <w:szCs w:val="28"/>
-        </w:rPr>
-        <w:t>_med</w:t>
-      </w:r>
-      <w:proofErr w:type="spellEnd"/>
-      <w:r>
-        <w:rPr>
-          <w:sz w:val="28"/>
-          <w:szCs w:val="28"/>
-        </w:rPr>
-        <w:t xml:space="preserve"> }}</w:t>
-      </w:r>
       <w:r>
         <w:rPr>
           <w:sz w:val="28"/>
@@ -551,14 +559,6 @@
         </w:rPr>
         <w:t xml:space="preserve"> </w:t>
       </w:r>
-    </w:p>
-    <w:p>
-      <w:pPr>
-        <w:rPr>
-          <w:sz w:val="36"/>
-          <w:szCs w:val="36"/>
-        </w:rPr>
-      </w:pPr>
       <w:r>
         <w:rPr>
           <w:sz w:val="36"/>
@@ -651,7 +651,155 @@
       </w:r>
     </w:p>
     <w:p>
-      <w:r>
+      <w:pPr>
+        <w:rPr>
+          <w:sz w:val="28"/>
+          <w:szCs w:val="28"/>
+        </w:rPr>
+      </w:pPr>
+      <w:r>
+        <w:rPr>
+          <w:sz w:val="36"/>
+          <w:szCs w:val="36"/>
+        </w:rPr>
+        <w:t xml:space="preserve">{% endif </w:t>
+      </w:r>
+      <w:proofErr w:type="gramStart"/>
+      <w:r>
+        <w:rPr>
+          <w:sz w:val="36"/>
+          <w:szCs w:val="36"/>
+        </w:rPr>
+        <w:t>%}</w:t>
+      </w:r>
+      <w:r>
+        <w:rPr>
+          <w:rStyle w:val="Heading2Char"/>
+          <w:sz w:val="36"/>
+          <w:szCs w:val="36"/>
+        </w:rPr>
+        <w:t>{</w:t>
+      </w:r>
+      <w:proofErr w:type="gramEnd"/>
+      <w:r>
+        <w:rPr>
+          <w:rStyle w:val="Heading2Char"/>
+          <w:sz w:val="36"/>
+          <w:szCs w:val="36"/>
+        </w:rPr>
+        <w:t xml:space="preserve">% if </w:t>
+      </w:r>
+      <w:proofErr w:type="spellStart"/>
+      <w:r>
+        <w:rPr>
+          <w:rStyle w:val="Heading2Char"/>
+          <w:sz w:val="36"/>
+          <w:szCs w:val="36"/>
+        </w:rPr>
+        <w:t>hrt_recommend</w:t>
+      </w:r>
+      <w:r>
+        <w:rPr>
+          <w:rStyle w:val="Heading2Char"/>
+          <w:sz w:val="36"/>
+          <w:szCs w:val="36"/>
+        </w:rPr>
+        <w:t>ation</w:t>
+      </w:r>
+      <w:proofErr w:type="spellEnd"/>
+      <w:r>
+        <w:rPr>
+          <w:rStyle w:val="Heading2Char"/>
+          <w:sz w:val="36"/>
+          <w:szCs w:val="36"/>
+        </w:rPr>
+        <w:t xml:space="preserve"> %}</w:t>
+      </w:r>
+      <w:r>
+        <w:rPr>
+          <w:rStyle w:val="Heading2Char"/>
+          <w:sz w:val="36"/>
+          <w:szCs w:val="36"/>
+        </w:rPr>
+        <w:t>Letter of recommendation for HRT</w:t>
+      </w:r>
+      <w:r>
+        <w:rPr>
+          <w:rStyle w:val="Heading2Char"/>
+          <w:sz w:val="36"/>
+          <w:szCs w:val="36"/>
+        </w:rPr>
+        <w:t xml:space="preserve"> </w:t>
+      </w:r>
+    </w:p>
+    <w:p>
+      <w:pPr>
+        <w:rPr>
+          <w:sz w:val="28"/>
+          <w:szCs w:val="28"/>
+          <w:vertAlign w:val="superscript"/>
+        </w:rPr>
+      </w:pPr>
+      <w:proofErr w:type="gramStart"/>
+      <w:r>
+        <w:rPr>
+          <w:sz w:val="28"/>
+          <w:szCs w:val="28"/>
+        </w:rPr>
+        <w:t xml:space="preserve">{{ </w:t>
+      </w:r>
+      <w:proofErr w:type="spellStart"/>
+      <w:r>
+        <w:rPr>
+          <w:sz w:val="28"/>
+          <w:szCs w:val="28"/>
+        </w:rPr>
+        <w:t>hrt</w:t>
+      </w:r>
+      <w:proofErr w:type="gramEnd"/>
+      <w:r>
+        <w:rPr>
+          <w:sz w:val="28"/>
+          <w:szCs w:val="28"/>
+        </w:rPr>
+        <w:t>_recommend</w:t>
+      </w:r>
+      <w:r>
+        <w:rPr>
+          <w:sz w:val="28"/>
+          <w:szCs w:val="28"/>
+        </w:rPr>
+        <w:t>ation</w:t>
+      </w:r>
+      <w:proofErr w:type="spellEnd"/>
+      <w:r>
+        <w:rPr>
+          <w:sz w:val="28"/>
+          <w:szCs w:val="28"/>
+        </w:rPr>
+        <w:t xml:space="preserve"> }}</w:t>
+      </w:r>
+      <w:r>
+        <w:rPr>
+          <w:sz w:val="28"/>
+          <w:szCs w:val="28"/>
+          <w:vertAlign w:val="superscript"/>
+        </w:rPr>
+        <w:t xml:space="preserve"> </w:t>
+      </w:r>
+    </w:p>
+    <w:p>
+      <w:pPr>
+        <w:rPr>
+          <w:sz w:val="28"/>
+          <w:szCs w:val="28"/>
+        </w:rPr>
+      </w:pPr>
+      <w:r>
+        <w:rPr>
+          <w:sz w:val="36"/>
+          <w:szCs w:val="36"/>
+        </w:rPr>
         <w:t>{% endif %}</w:t>
       </w:r>
     </w:p>
@@ -1224,15 +1372,7 @@
           <w:szCs w:val="24"/>
           <w:lang w:val="en-GB"/>
         </w:rPr>
-        <w:t>for transgender people</w:t>
-      </w:r>
-      <w:r>
-        <w:rPr>
-          <w:sz w:val="28"/>
-          <w:szCs w:val="24"/>
-          <w:lang w:val="en-GB"/>
-        </w:rPr>
-        <w:t xml:space="preserve"> </w:t>
+        <w:t xml:space="preserve">for transgender people </w:t>
       </w:r>
       <w:r>
         <w:rPr>
@@ -4425,7 +4565,7 @@
   <w:style w:type="paragraph" w:default="1" w:styleId="Normal">
     <w:name w:val="Normal"/>
     <w:qFormat/>
-    <w:rsid w:val="00523937"/>
+    <w:rsid w:val="004254D0"/>
     <w:rPr>
       <w:color w:val="262626" w:themeColor="text2"/>
       <w:sz w:val="24"/>
@@ -4500,7 +4640,6 @@
   <w:style w:type="character" w:default="1" w:styleId="DefaultParagraphFont">
     <w:name w:val="Default Paragraph Font"/>
     <w:uiPriority w:val="1"/>
-    <w:semiHidden/>
     <w:unhideWhenUsed/>
   </w:style>
   <w:style w:type="table" w:default="1" w:styleId="TableNormal">

</xml_diff>

<commit_message>
removes image from header
</commit_message>
<xml_diff>
--- a/app/docproc/templates/template_v1_0.docx
+++ b/app/docproc/templates/template_v1_0.docx
@@ -150,7 +150,6 @@
                                 <w:szCs w:val="72"/>
                               </w:rPr>
                             </w:pPr>
-                            <w:proofErr w:type="gramStart"/>
                             <w:r>
                               <w:rPr>
                                 <w:rFonts w:asciiTheme="majorHAnsi" w:hAnsiTheme="majorHAnsi" w:cstheme="majorHAnsi"/>
@@ -159,18 +158,7 @@
                                 <w:sz w:val="72"/>
                                 <w:szCs w:val="72"/>
                               </w:rPr>
-                              <w:t>{{ name</w:t>
-                            </w:r>
-                            <w:proofErr w:type="gramEnd"/>
-                            <w:r>
-                              <w:rPr>
-                                <w:rFonts w:asciiTheme="majorHAnsi" w:hAnsiTheme="majorHAnsi" w:cstheme="majorHAnsi"/>
-                                <w:bCs/>
-                                <w:color w:val="E30658" w:themeColor="accent1"/>
-                                <w:sz w:val="72"/>
-                                <w:szCs w:val="72"/>
-                              </w:rPr>
-                              <w:t xml:space="preserve"> |possessive }} healthcare guide</w:t>
+                              <w:t>{{ name |possessive }} healthcare guide</w:t>
                             </w:r>
                           </w:p>
                         </w:txbxContent>
@@ -378,92 +366,52 @@
           <w:sz w:val="36"/>
           <w:szCs w:val="36"/>
         </w:rPr>
-        <w:t xml:space="preserve">{% if </w:t>
-      </w:r>
-      <w:proofErr w:type="spellStart"/>
-      <w:r>
+        <w:t xml:space="preserve">{% if formal_diagnosis %}Formal Diagnosis </w:t>
+      </w:r>
+      <w:bookmarkEnd w:id="2"/>
+    </w:p>
+    <w:p>
+      <w:pPr>
+        <w:rPr>
+          <w:sz w:val="28"/>
+          <w:szCs w:val="28"/>
+        </w:rPr>
+      </w:pPr>
+      <w:r>
+        <w:rPr>
+          <w:sz w:val="28"/>
+          <w:szCs w:val="28"/>
+        </w:rPr>
+        <w:t xml:space="preserve">I have received </w:t>
+      </w:r>
+      <w:r>
+        <w:rPr>
+          <w:sz w:val="28"/>
+          <w:szCs w:val="28"/>
+        </w:rPr>
+        <w:t>a</w:t>
+      </w:r>
+      <w:r>
+        <w:rPr>
+          <w:sz w:val="28"/>
+          <w:szCs w:val="28"/>
+        </w:rPr>
+        <w:t xml:space="preserve"> formal diagnosis from a gender specialist, this affirms that I meet the criteria for gender dysphoria as defined by the DSM-5.</w:t>
+      </w:r>
+    </w:p>
+    <w:p>
+      <w:pPr>
         <w:rPr>
           <w:sz w:val="36"/>
           <w:szCs w:val="36"/>
         </w:rPr>
-        <w:t>formal_diagnosis</w:t>
-      </w:r>
-      <w:proofErr w:type="spellEnd"/>
+      </w:pPr>
       <w:r>
         <w:rPr>
           <w:sz w:val="36"/>
           <w:szCs w:val="36"/>
         </w:rPr>
-        <w:t xml:space="preserve"> </w:t>
-      </w:r>
-      <w:proofErr w:type="gramStart"/>
-      <w:r>
-        <w:rPr>
-          <w:sz w:val="36"/>
-          <w:szCs w:val="36"/>
-        </w:rPr>
-        <w:t>%}Formal</w:t>
-      </w:r>
-      <w:proofErr w:type="gramEnd"/>
-      <w:r>
-        <w:rPr>
-          <w:sz w:val="36"/>
-          <w:szCs w:val="36"/>
-        </w:rPr>
-        <w:t xml:space="preserve"> Diagnosis </w:t>
-      </w:r>
-      <w:bookmarkEnd w:id="2"/>
-    </w:p>
-    <w:p>
-      <w:pPr>
-        <w:rPr>
-          <w:sz w:val="28"/>
-          <w:szCs w:val="28"/>
-        </w:rPr>
-      </w:pPr>
-      <w:r>
-        <w:rPr>
-          <w:sz w:val="28"/>
-          <w:szCs w:val="28"/>
-        </w:rPr>
-        <w:t xml:space="preserve">I have received </w:t>
-      </w:r>
-      <w:r>
-        <w:rPr>
-          <w:sz w:val="28"/>
-          <w:szCs w:val="28"/>
-        </w:rPr>
-        <w:t>a</w:t>
-      </w:r>
-      <w:r>
-        <w:rPr>
-          <w:sz w:val="28"/>
-          <w:szCs w:val="28"/>
-        </w:rPr>
-        <w:t xml:space="preserve"> formal diagnosis from a gender specialist, this affirms that I meet the criteria for gender dysphoria as defined by the DSM-5.</w:t>
-      </w:r>
-    </w:p>
-    <w:p>
-      <w:pPr>
-        <w:rPr>
-          <w:sz w:val="36"/>
-          <w:szCs w:val="36"/>
-        </w:rPr>
-      </w:pPr>
-      <w:r>
-        <w:rPr>
-          <w:sz w:val="36"/>
-          <w:szCs w:val="36"/>
-        </w:rPr>
-        <w:t xml:space="preserve">{% endif </w:t>
-      </w:r>
-      <w:proofErr w:type="gramStart"/>
-      <w:r>
-        <w:rPr>
-          <w:sz w:val="36"/>
-          <w:szCs w:val="36"/>
-        </w:rPr>
-        <w:t>%}</w:t>
+        <w:t>{% endif %}</w:t>
       </w:r>
       <w:bookmarkStart w:id="3" w:name="_Toc105105232"/>
       <w:r>
@@ -472,107 +420,101 @@
           <w:sz w:val="36"/>
           <w:szCs w:val="36"/>
         </w:rPr>
-        <w:t>{</w:t>
-      </w:r>
-      <w:proofErr w:type="gramEnd"/>
+        <w:t xml:space="preserve">{% if self_med %}Medication Status </w:t>
+      </w:r>
+      <w:bookmarkEnd w:id="3"/>
+    </w:p>
+    <w:p>
+      <w:pPr>
+        <w:rPr>
+          <w:sz w:val="28"/>
+          <w:szCs w:val="28"/>
+        </w:rPr>
+      </w:pPr>
+      <w:r>
+        <w:rPr>
+          <w:sz w:val="28"/>
+          <w:szCs w:val="28"/>
+        </w:rPr>
+        <w:t>{{ self_med }}</w:t>
+      </w:r>
+    </w:p>
+    <w:p>
+      <w:pPr>
+        <w:rPr>
+          <w:sz w:val="28"/>
+          <w:szCs w:val="28"/>
+          <w:vertAlign w:val="superscript"/>
+        </w:rPr>
+      </w:pPr>
+      <w:r>
+        <w:rPr>
+          <w:sz w:val="28"/>
+          <w:szCs w:val="28"/>
+          <w:vertAlign w:val="superscript"/>
+        </w:rPr>
+        <w:t xml:space="preserve"> </w:t>
+      </w:r>
+      <w:r>
+        <w:rPr>
+          <w:sz w:val="36"/>
+          <w:szCs w:val="36"/>
+        </w:rPr>
+        <w:t>{% endif %}</w:t>
+      </w:r>
       <w:r>
         <w:rPr>
           <w:rStyle w:val="Heading2Char"/>
           <w:sz w:val="36"/>
           <w:szCs w:val="36"/>
         </w:rPr>
-        <w:t xml:space="preserve">% if </w:t>
-      </w:r>
-      <w:proofErr w:type="spellStart"/>
+        <w:t>{% if self_med_likely %}Medication Status</w:t>
+      </w:r>
+    </w:p>
+    <w:p>
+      <w:pPr>
+        <w:rPr>
+          <w:sz w:val="28"/>
+          <w:szCs w:val="28"/>
+        </w:rPr>
+      </w:pPr>
+      <w:r>
+        <w:rPr>
+          <w:sz w:val="28"/>
+          <w:szCs w:val="28"/>
+        </w:rPr>
+        <w:t>{{ self_med_likely }}</w:t>
+      </w:r>
+    </w:p>
+    <w:p>
+      <w:pPr>
+        <w:rPr>
+          <w:sz w:val="28"/>
+          <w:szCs w:val="28"/>
+        </w:rPr>
+      </w:pPr>
+      <w:r>
+        <w:rPr>
+          <w:sz w:val="36"/>
+          <w:szCs w:val="36"/>
+        </w:rPr>
+        <w:t>{% endif %}</w:t>
+      </w:r>
       <w:r>
         <w:rPr>
           <w:rStyle w:val="Heading2Char"/>
           <w:sz w:val="36"/>
           <w:szCs w:val="36"/>
         </w:rPr>
-        <w:t>self_med</w:t>
-      </w:r>
-      <w:proofErr w:type="spellEnd"/>
+        <w:t xml:space="preserve">{% if </w:t>
+      </w:r>
       <w:r>
         <w:rPr>
           <w:rStyle w:val="Heading2Char"/>
           <w:sz w:val="36"/>
           <w:szCs w:val="36"/>
         </w:rPr>
-        <w:t xml:space="preserve"> %}Medication Status </w:t>
-      </w:r>
-      <w:bookmarkEnd w:id="3"/>
-    </w:p>
-    <w:p>
-      <w:pPr>
-        <w:rPr>
-          <w:sz w:val="28"/>
-          <w:szCs w:val="28"/>
-        </w:rPr>
-      </w:pPr>
-      <w:proofErr w:type="gramStart"/>
-      <w:r>
-        <w:rPr>
-          <w:sz w:val="28"/>
-          <w:szCs w:val="28"/>
-        </w:rPr>
-        <w:t xml:space="preserve">{{ </w:t>
-      </w:r>
-      <w:proofErr w:type="spellStart"/>
-      <w:r>
-        <w:rPr>
-          <w:sz w:val="28"/>
-          <w:szCs w:val="28"/>
-        </w:rPr>
-        <w:t>self</w:t>
-      </w:r>
-      <w:proofErr w:type="gramEnd"/>
-      <w:r>
-        <w:rPr>
-          <w:sz w:val="28"/>
-          <w:szCs w:val="28"/>
-        </w:rPr>
-        <w:t>_med</w:t>
-      </w:r>
-      <w:proofErr w:type="spellEnd"/>
-      <w:r>
-        <w:rPr>
-          <w:sz w:val="28"/>
-          <w:szCs w:val="28"/>
-        </w:rPr>
-        <w:t xml:space="preserve"> }}</w:t>
-      </w:r>
-    </w:p>
-    <w:p>
-      <w:pPr>
-        <w:rPr>
-          <w:sz w:val="28"/>
-          <w:szCs w:val="28"/>
-          <w:vertAlign w:val="superscript"/>
-        </w:rPr>
-      </w:pPr>
-      <w:r>
-        <w:rPr>
-          <w:sz w:val="28"/>
-          <w:szCs w:val="28"/>
-          <w:vertAlign w:val="superscript"/>
-        </w:rPr>
-        <w:t xml:space="preserve"> </w:t>
-      </w:r>
-      <w:r>
-        <w:rPr>
-          <w:sz w:val="36"/>
-          <w:szCs w:val="36"/>
-        </w:rPr>
-        <w:t xml:space="preserve">{% endif </w:t>
-      </w:r>
-      <w:proofErr w:type="gramStart"/>
-      <w:r>
-        <w:rPr>
-          <w:sz w:val="36"/>
-          <w:szCs w:val="36"/>
-        </w:rPr>
-        <w:t>%}</w:t>
+        <w:t>hrt_recommend</w:t>
       </w:r>
       <w:r>
         <w:rPr>
@@ -580,44 +522,41 @@
           <w:sz w:val="36"/>
           <w:szCs w:val="36"/>
         </w:rPr>
-        <w:t>{</w:t>
-      </w:r>
-      <w:proofErr w:type="gramEnd"/>
+        <w:t>ation</w:t>
+      </w:r>
       <w:r>
         <w:rPr>
           <w:rStyle w:val="Heading2Char"/>
           <w:sz w:val="36"/>
           <w:szCs w:val="36"/>
         </w:rPr>
-        <w:t xml:space="preserve">% if </w:t>
-      </w:r>
-      <w:proofErr w:type="spellStart"/>
+        <w:t xml:space="preserve"> %}</w:t>
+      </w:r>
       <w:r>
         <w:rPr>
           <w:rStyle w:val="Heading2Char"/>
           <w:sz w:val="36"/>
           <w:szCs w:val="36"/>
         </w:rPr>
-        <w:t>self_med_likely</w:t>
-      </w:r>
-      <w:proofErr w:type="spellEnd"/>
+        <w:t>Letter of recommendation for HRT</w:t>
+      </w:r>
       <w:r>
         <w:rPr>
           <w:rStyle w:val="Heading2Char"/>
           <w:sz w:val="36"/>
           <w:szCs w:val="36"/>
         </w:rPr>
-        <w:t xml:space="preserve"> %}Medication Status</w:t>
-      </w:r>
-    </w:p>
-    <w:p>
-      <w:pPr>
-        <w:rPr>
-          <w:sz w:val="28"/>
-          <w:szCs w:val="28"/>
-        </w:rPr>
-      </w:pPr>
-      <w:proofErr w:type="gramStart"/>
+        <w:t xml:space="preserve"> </w:t>
+      </w:r>
+    </w:p>
+    <w:p>
+      <w:pPr>
+        <w:rPr>
+          <w:sz w:val="28"/>
+          <w:szCs w:val="28"/>
+          <w:vertAlign w:val="superscript"/>
+        </w:rPr>
+      </w:pPr>
       <w:r>
         <w:rPr>
           <w:sz w:val="28"/>
@@ -625,29 +564,34 @@
         </w:rPr>
         <w:t xml:space="preserve">{{ </w:t>
       </w:r>
-      <w:proofErr w:type="spellStart"/>
-      <w:r>
-        <w:rPr>
-          <w:sz w:val="28"/>
-          <w:szCs w:val="28"/>
-        </w:rPr>
-        <w:t>self</w:t>
-      </w:r>
-      <w:proofErr w:type="gramEnd"/>
-      <w:r>
-        <w:rPr>
-          <w:sz w:val="28"/>
-          <w:szCs w:val="28"/>
-        </w:rPr>
-        <w:t>_med_likely</w:t>
-      </w:r>
-      <w:proofErr w:type="spellEnd"/>
+      <w:r>
+        <w:rPr>
+          <w:sz w:val="28"/>
+          <w:szCs w:val="28"/>
+        </w:rPr>
+        <w:t>hrt_recommend</w:t>
+      </w:r>
+      <w:r>
+        <w:rPr>
+          <w:sz w:val="28"/>
+          <w:szCs w:val="28"/>
+        </w:rPr>
+        <w:t>ation</w:t>
+      </w:r>
       <w:r>
         <w:rPr>
           <w:sz w:val="28"/>
           <w:szCs w:val="28"/>
         </w:rPr>
         <w:t xml:space="preserve"> }}</w:t>
+      </w:r>
+      <w:r>
+        <w:rPr>
+          <w:sz w:val="28"/>
+          <w:szCs w:val="28"/>
+          <w:vertAlign w:val="superscript"/>
+        </w:rPr>
+        <w:t xml:space="preserve"> </w:t>
       </w:r>
     </w:p>
     <w:p>
@@ -662,14 +606,68 @@
           <w:sz w:val="36"/>
           <w:szCs w:val="36"/>
         </w:rPr>
-        <w:t xml:space="preserve">{% endif </w:t>
-      </w:r>
-      <w:proofErr w:type="gramStart"/>
-      <w:r>
+        <w:t>{% endif %}</w:t>
+      </w:r>
+    </w:p>
+    <w:p>
+      <w:r>
+        <w:br w:type="page"/>
+      </w:r>
+    </w:p>
+    <w:p>
+      <w:pPr>
+        <w:pStyle w:val="Heading1"/>
+        <w:rPr>
+          <w:sz w:val="40"/>
+          <w:szCs w:val="40"/>
+        </w:rPr>
+      </w:pPr>
+      <w:r>
+        <w:rPr>
+          <w:sz w:val="40"/>
+          <w:szCs w:val="40"/>
+        </w:rPr>
+        <w:lastRenderedPageBreak/>
+        <w:t>My healthcare needs</w:t>
+      </w:r>
+    </w:p>
+    <w:p/>
+    <w:p>
+      <w:pPr>
+        <w:pStyle w:val="Heading2"/>
         <w:rPr>
           <w:sz w:val="36"/>
           <w:szCs w:val="36"/>
         </w:rPr>
+      </w:pPr>
+      <w:r>
+        <w:rPr>
+          <w:sz w:val="36"/>
+          <w:szCs w:val="36"/>
+        </w:rPr>
+        <w:t>{% if bridging_desired %}A bridging prescription</w:t>
+      </w:r>
+    </w:p>
+    <w:p>
+      <w:pPr>
+        <w:rPr>
+          <w:sz w:val="28"/>
+          <w:szCs w:val="28"/>
+        </w:rPr>
+      </w:pPr>
+      <w:r>
+        <w:rPr>
+          <w:sz w:val="28"/>
+          <w:szCs w:val="28"/>
+        </w:rPr>
+        <w:t xml:space="preserve">{{ bridging_desired }} </w:t>
+      </w:r>
+    </w:p>
+    <w:p>
+      <w:r>
+        <w:t xml:space="preserve">{% endif </w:t>
+      </w:r>
+      <w:r>
         <w:t>%}</w:t>
       </w:r>
       <w:r>
@@ -678,284 +676,7 @@
           <w:sz w:val="36"/>
           <w:szCs w:val="36"/>
         </w:rPr>
-        <w:t>{</w:t>
-      </w:r>
-      <w:proofErr w:type="gramEnd"/>
-      <w:r>
-        <w:rPr>
-          <w:rStyle w:val="Heading2Char"/>
-          <w:sz w:val="36"/>
-          <w:szCs w:val="36"/>
-        </w:rPr>
-        <w:t xml:space="preserve">% if </w:t>
-      </w:r>
-      <w:proofErr w:type="spellStart"/>
-      <w:r>
-        <w:rPr>
-          <w:rStyle w:val="Heading2Char"/>
-          <w:sz w:val="36"/>
-          <w:szCs w:val="36"/>
-        </w:rPr>
-        <w:t>hrt_recommend</w:t>
-      </w:r>
-      <w:r>
-        <w:rPr>
-          <w:rStyle w:val="Heading2Char"/>
-          <w:sz w:val="36"/>
-          <w:szCs w:val="36"/>
-        </w:rPr>
-        <w:t>ation</w:t>
-      </w:r>
-      <w:proofErr w:type="spellEnd"/>
-      <w:r>
-        <w:rPr>
-          <w:rStyle w:val="Heading2Char"/>
-          <w:sz w:val="36"/>
-          <w:szCs w:val="36"/>
-        </w:rPr>
-        <w:t xml:space="preserve"> %}</w:t>
-      </w:r>
-      <w:r>
-        <w:rPr>
-          <w:rStyle w:val="Heading2Char"/>
-          <w:sz w:val="36"/>
-          <w:szCs w:val="36"/>
-        </w:rPr>
-        <w:t>Letter of recommendation for HRT</w:t>
-      </w:r>
-      <w:r>
-        <w:rPr>
-          <w:rStyle w:val="Heading2Char"/>
-          <w:sz w:val="36"/>
-          <w:szCs w:val="36"/>
-        </w:rPr>
-        <w:t xml:space="preserve"> </w:t>
-      </w:r>
-    </w:p>
-    <w:p>
-      <w:pPr>
-        <w:rPr>
-          <w:sz w:val="28"/>
-          <w:szCs w:val="28"/>
-          <w:vertAlign w:val="superscript"/>
-        </w:rPr>
-      </w:pPr>
-      <w:proofErr w:type="gramStart"/>
-      <w:r>
-        <w:rPr>
-          <w:sz w:val="28"/>
-          <w:szCs w:val="28"/>
-        </w:rPr>
-        <w:t xml:space="preserve">{{ </w:t>
-      </w:r>
-      <w:proofErr w:type="spellStart"/>
-      <w:r>
-        <w:rPr>
-          <w:sz w:val="28"/>
-          <w:szCs w:val="28"/>
-        </w:rPr>
-        <w:t>hrt</w:t>
-      </w:r>
-      <w:proofErr w:type="gramEnd"/>
-      <w:r>
-        <w:rPr>
-          <w:sz w:val="28"/>
-          <w:szCs w:val="28"/>
-        </w:rPr>
-        <w:t>_recommend</w:t>
-      </w:r>
-      <w:r>
-        <w:rPr>
-          <w:sz w:val="28"/>
-          <w:szCs w:val="28"/>
-        </w:rPr>
-        <w:t>ation</w:t>
-      </w:r>
-      <w:proofErr w:type="spellEnd"/>
-      <w:r>
-        <w:rPr>
-          <w:sz w:val="28"/>
-          <w:szCs w:val="28"/>
-        </w:rPr>
-        <w:t xml:space="preserve"> }}</w:t>
-      </w:r>
-      <w:r>
-        <w:rPr>
-          <w:sz w:val="28"/>
-          <w:szCs w:val="28"/>
-          <w:vertAlign w:val="superscript"/>
-        </w:rPr>
-        <w:t xml:space="preserve"> </w:t>
-      </w:r>
-    </w:p>
-    <w:p>
-      <w:pPr>
-        <w:rPr>
-          <w:sz w:val="28"/>
-          <w:szCs w:val="28"/>
-        </w:rPr>
-      </w:pPr>
-      <w:r>
-        <w:rPr>
-          <w:sz w:val="36"/>
-          <w:szCs w:val="36"/>
-        </w:rPr>
-        <w:t>{% endif %}</w:t>
-      </w:r>
-    </w:p>
-    <w:p>
-      <w:r>
-        <w:br w:type="page"/>
-      </w:r>
-    </w:p>
-    <w:p>
-      <w:pPr>
-        <w:pStyle w:val="Heading1"/>
-        <w:rPr>
-          <w:sz w:val="40"/>
-          <w:szCs w:val="40"/>
-        </w:rPr>
-      </w:pPr>
-      <w:r>
-        <w:rPr>
-          <w:sz w:val="40"/>
-          <w:szCs w:val="40"/>
-        </w:rPr>
-        <w:lastRenderedPageBreak/>
-        <w:t>My healthcare needs</w:t>
-      </w:r>
-    </w:p>
-    <w:p/>
-    <w:p>
-      <w:pPr>
-        <w:pStyle w:val="Heading2"/>
-        <w:rPr>
-          <w:sz w:val="36"/>
-          <w:szCs w:val="36"/>
-        </w:rPr>
-      </w:pPr>
-      <w:r>
-        <w:rPr>
-          <w:sz w:val="36"/>
-          <w:szCs w:val="36"/>
-        </w:rPr>
-        <w:t xml:space="preserve">{% if </w:t>
-      </w:r>
-      <w:proofErr w:type="spellStart"/>
-      <w:r>
-        <w:rPr>
-          <w:sz w:val="36"/>
-          <w:szCs w:val="36"/>
-        </w:rPr>
-        <w:t>bridging_desired</w:t>
-      </w:r>
-      <w:proofErr w:type="spellEnd"/>
-      <w:r>
-        <w:rPr>
-          <w:sz w:val="36"/>
-          <w:szCs w:val="36"/>
-        </w:rPr>
-        <w:t xml:space="preserve"> </w:t>
-      </w:r>
-      <w:proofErr w:type="gramStart"/>
-      <w:r>
-        <w:rPr>
-          <w:sz w:val="36"/>
-          <w:szCs w:val="36"/>
-        </w:rPr>
-        <w:t>%}A</w:t>
-      </w:r>
-      <w:proofErr w:type="gramEnd"/>
-      <w:r>
-        <w:rPr>
-          <w:sz w:val="36"/>
-          <w:szCs w:val="36"/>
-        </w:rPr>
-        <w:t xml:space="preserve"> bridging prescription</w:t>
-      </w:r>
-    </w:p>
-    <w:p>
-      <w:pPr>
-        <w:rPr>
-          <w:sz w:val="28"/>
-          <w:szCs w:val="28"/>
-        </w:rPr>
-      </w:pPr>
-      <w:proofErr w:type="gramStart"/>
-      <w:r>
-        <w:rPr>
-          <w:sz w:val="28"/>
-          <w:szCs w:val="28"/>
-        </w:rPr>
-        <w:t xml:space="preserve">{{ </w:t>
-      </w:r>
-      <w:proofErr w:type="spellStart"/>
-      <w:r>
-        <w:rPr>
-          <w:sz w:val="28"/>
-          <w:szCs w:val="28"/>
-        </w:rPr>
-        <w:t>bridging</w:t>
-      </w:r>
-      <w:proofErr w:type="gramEnd"/>
-      <w:r>
-        <w:rPr>
-          <w:sz w:val="28"/>
-          <w:szCs w:val="28"/>
-        </w:rPr>
-        <w:t>_desired</w:t>
-      </w:r>
-      <w:proofErr w:type="spellEnd"/>
-      <w:r>
-        <w:rPr>
-          <w:sz w:val="28"/>
-          <w:szCs w:val="28"/>
-        </w:rPr>
-        <w:t xml:space="preserve"> }} </w:t>
-      </w:r>
-    </w:p>
-    <w:p>
-      <w:r>
-        <w:t xml:space="preserve">{% endif </w:t>
-      </w:r>
-      <w:proofErr w:type="gramStart"/>
-      <w:r>
-        <w:t>%}</w:t>
-      </w:r>
-      <w:r>
-        <w:rPr>
-          <w:rStyle w:val="Heading2Char"/>
-          <w:sz w:val="36"/>
-          <w:szCs w:val="36"/>
-        </w:rPr>
-        <w:t>{</w:t>
-      </w:r>
-      <w:proofErr w:type="gramEnd"/>
-      <w:r>
-        <w:rPr>
-          <w:rStyle w:val="Heading2Char"/>
-          <w:sz w:val="36"/>
-          <w:szCs w:val="36"/>
-        </w:rPr>
-        <w:t xml:space="preserve">% if </w:t>
-      </w:r>
-      <w:proofErr w:type="spellStart"/>
-      <w:r>
-        <w:rPr>
-          <w:rStyle w:val="Heading2Char"/>
-          <w:sz w:val="36"/>
-          <w:szCs w:val="36"/>
-        </w:rPr>
-        <w:t>shared_care</w:t>
-      </w:r>
-      <w:proofErr w:type="spellEnd"/>
-      <w:r>
-        <w:rPr>
-          <w:rStyle w:val="Heading2Char"/>
-          <w:sz w:val="36"/>
-          <w:szCs w:val="36"/>
-        </w:rPr>
-        <w:t xml:space="preserve"> %}Working with a private healthcare provider</w:t>
+        <w:t>{% if shared_care %}Working with a private healthcare provider</w:t>
       </w:r>
     </w:p>
     <w:p>
@@ -1003,23 +724,13 @@
         <w:t xml:space="preserve">The NHS released a </w:t>
       </w:r>
       <w:hyperlink r:id="rId10" w:history="1">
-        <w:proofErr w:type="spellStart"/>
         <w:r>
           <w:rPr>
             <w:rStyle w:val="Hyperlink"/>
             <w:sz w:val="28"/>
             <w:szCs w:val="28"/>
           </w:rPr>
-          <w:t>Specialised</w:t>
-        </w:r>
-        <w:proofErr w:type="spellEnd"/>
-        <w:r>
-          <w:rPr>
-            <w:rStyle w:val="Hyperlink"/>
-            <w:sz w:val="28"/>
-            <w:szCs w:val="28"/>
-          </w:rPr>
-          <w:t xml:space="preserve"> Services Circular, SSC 1826</w:t>
+          <w:t>Specialised Services Circular, SSC 1826</w:t>
         </w:r>
       </w:hyperlink>
       <w:r>
@@ -1034,54 +745,22 @@
           <w:sz w:val="28"/>
           <w:szCs w:val="28"/>
         </w:rPr>
-        <w:t xml:space="preserve"> This guidance (</w:t>
-      </w:r>
-      <w:proofErr w:type="spellStart"/>
-      <w:r>
-        <w:rPr>
-          <w:sz w:val="28"/>
-          <w:szCs w:val="28"/>
-        </w:rPr>
-        <w:t>Specialised</w:t>
-      </w:r>
-      <w:proofErr w:type="spellEnd"/>
-      <w:r>
-        <w:rPr>
-          <w:sz w:val="28"/>
-          <w:szCs w:val="28"/>
-        </w:rPr>
-        <w:t xml:space="preserve"> Services Circular 1826, 2018) states:</w:t>
-      </w:r>
-    </w:p>
-    <w:p>
-      <w:pPr>
-        <w:rPr>
-          <w:sz w:val="28"/>
-          <w:szCs w:val="28"/>
-        </w:rPr>
-      </w:pPr>
-      <w:r>
-        <w:rPr>
-          <w:sz w:val="28"/>
-          <w:szCs w:val="28"/>
-        </w:rPr>
-        <w:t xml:space="preserve"> “A GP may decline to accept responsibility for prescribing, monitoring and testing if the GP is not assured that the provider offers a safe </w:t>
-      </w:r>
-      <w:proofErr w:type="gramStart"/>
-      <w:r>
-        <w:rPr>
-          <w:sz w:val="28"/>
-          <w:szCs w:val="28"/>
-        </w:rPr>
-        <w:t>service, or</w:t>
-      </w:r>
-      <w:proofErr w:type="gramEnd"/>
-      <w:r>
-        <w:rPr>
-          <w:sz w:val="28"/>
-          <w:szCs w:val="28"/>
-        </w:rPr>
-        <w:t xml:space="preserve"> is not assured that the request has been made by an appropriate gender specialist </w:t>
+        <w:t xml:space="preserve"> This guidance (Specialised Services Circular 1826, 2018) states:</w:t>
+      </w:r>
+    </w:p>
+    <w:p>
+      <w:pPr>
+        <w:rPr>
+          <w:sz w:val="28"/>
+          <w:szCs w:val="28"/>
+        </w:rPr>
+      </w:pPr>
+      <w:r>
+        <w:rPr>
+          <w:sz w:val="28"/>
+          <w:szCs w:val="28"/>
+        </w:rPr>
+        <w:t xml:space="preserve"> “A GP may decline to accept responsibility for prescribing, monitoring and testing if the GP is not assured that the provider offers a safe service, or is not assured that the request has been made by an appropriate gender specialist </w:t>
       </w:r>
       <w:r>
         <w:rPr>
@@ -1207,23 +886,7 @@
           <w:sz w:val="28"/>
           <w:szCs w:val="28"/>
         </w:rPr>
-        <w:t xml:space="preserve"> alternative provisions I’ve outlined </w:t>
-      </w:r>
-      <w:proofErr w:type="gramStart"/>
-      <w:r>
-        <w:rPr>
-          <w:sz w:val="28"/>
-          <w:szCs w:val="28"/>
-        </w:rPr>
-        <w:t>here.{</w:t>
-      </w:r>
-      <w:proofErr w:type="gramEnd"/>
-      <w:r>
-        <w:rPr>
-          <w:sz w:val="28"/>
-          <w:szCs w:val="28"/>
-        </w:rPr>
-        <w:t>% endif %}</w:t>
+        <w:t xml:space="preserve"> alternative provisions I’ve outlined here.{% endif %}</w:t>
       </w:r>
     </w:p>
     <w:p>
@@ -1516,17 +1179,52 @@
           <w:sz w:val="28"/>
           <w:szCs w:val="28"/>
         </w:rPr>
-        <w:t xml:space="preserve">{% if </w:t>
-      </w:r>
-      <w:proofErr w:type="spellStart"/>
-      <w:r>
-        <w:rPr>
-          <w:sz w:val="28"/>
-          <w:szCs w:val="28"/>
-        </w:rPr>
-        <w:t>bridging_desired</w:t>
-      </w:r>
-      <w:proofErr w:type="spellEnd"/>
+        <w:t>{% if bridging_desired %}Royal College of Psychiatrists, 2013. Good practice guidelines for the assessment and treatment of adults with gender dysphoria. p.25. Available at: &lt;https://www.rcpsych.ac.uk/docs/default-source/improving-care/better-mh-policy/college-reports/cr181-good-practice-guidelines-for-the-assessment-and-treatment-of-adults-with-gender-dysphoria.pdf&gt;.</w:t>
+      </w:r>
+    </w:p>
+    <w:p>
+      <w:pPr>
+        <w:rPr>
+          <w:sz w:val="28"/>
+          <w:szCs w:val="28"/>
+        </w:rPr>
+      </w:pPr>
+      <w:r>
+        <w:rPr>
+          <w:sz w:val="28"/>
+          <w:szCs w:val="28"/>
+        </w:rPr>
+        <w:t>www.gmc-uk.org. 2022. Trans healthcare - Mental health and bridging prescriptions. [online] Available at: &lt;https://www.gmc-uk.org/ethical-guidance/ethical-hub/trans-healthcare#Mental%20health%20and%20bridging%20prescriptions&gt;</w:t>
+      </w:r>
+      <w:r>
+        <w:rPr>
+          <w:sz w:val="28"/>
+          <w:szCs w:val="28"/>
+        </w:rPr>
+        <w:t xml:space="preserve"> [Accessed 3 June 2022].</w:t>
+      </w:r>
+    </w:p>
+    <w:p>
+      <w:pPr>
+        <w:rPr>
+          <w:sz w:val="28"/>
+          <w:szCs w:val="28"/>
+        </w:rPr>
+      </w:pPr>
+      <w:r>
+        <w:rPr>
+          <w:sz w:val="28"/>
+          <w:szCs w:val="28"/>
+        </w:rPr>
+        <w:t>NHS England, 2019. Service specification: Gender Identity Services for Adults (Non-Surgical Interventions). [online] p.30. Available at: &lt;https://www.england.nhs.uk/wp-content/uploads/2019/07/service-specification-gender-dysphoria-services-non-surgical-june-2019.pdf&gt;.</w:t>
+      </w:r>
+      <w:r>
+        <w:rPr>
+          <w:sz w:val="28"/>
+          <w:szCs w:val="28"/>
+        </w:rPr>
+        <w:t>{%</w:t>
+      </w:r>
       <w:r>
         <w:rPr>
           <w:sz w:val="28"/>
@@ -1534,81 +1232,12 @@
         </w:rPr>
         <w:t xml:space="preserve"> </w:t>
       </w:r>
-      <w:proofErr w:type="gramStart"/>
-      <w:r>
-        <w:rPr>
-          <w:sz w:val="28"/>
-          <w:szCs w:val="28"/>
-        </w:rPr>
-        <w:t>%}Royal</w:t>
-      </w:r>
-      <w:proofErr w:type="gramEnd"/>
-      <w:r>
-        <w:rPr>
-          <w:sz w:val="28"/>
-          <w:szCs w:val="28"/>
-        </w:rPr>
-        <w:t xml:space="preserve"> College of Psychiatrists, 2013. Good practice guidelines for the assessment and treatment of adults with gender dysphoria. p.25. Available at: &lt;https://www.rcpsych.ac.uk/docs/default-source/improving-care/better-mh-policy/college-reports/cr181-good-practice-guidelines-for-the-assessment-and-treatment-of-adults-with-gender-dysphoria.pdf&gt;.</w:t>
-      </w:r>
-    </w:p>
-    <w:p>
-      <w:pPr>
-        <w:rPr>
-          <w:sz w:val="28"/>
-          <w:szCs w:val="28"/>
-        </w:rPr>
-      </w:pPr>
-      <w:r>
-        <w:rPr>
-          <w:sz w:val="28"/>
-          <w:szCs w:val="28"/>
-        </w:rPr>
-        <w:t>www.gmc-uk.org. 2022. Trans healthcare - Mental health and bridging prescriptions. [online] Available at: &lt;https://www.gmc-uk.org/ethical-guidance/ethical-hub/trans-healthcare#Mental%20health%20and%20bridging%20prescriptions&gt;</w:t>
-      </w:r>
-      <w:r>
-        <w:rPr>
-          <w:sz w:val="28"/>
-          <w:szCs w:val="28"/>
-        </w:rPr>
-        <w:t xml:space="preserve"> [Accessed 3 June 2022].</w:t>
-      </w:r>
-    </w:p>
-    <w:p>
-      <w:pPr>
-        <w:rPr>
-          <w:sz w:val="28"/>
-          <w:szCs w:val="28"/>
-        </w:rPr>
-      </w:pPr>
-      <w:r>
-        <w:rPr>
-          <w:sz w:val="28"/>
-          <w:szCs w:val="28"/>
-        </w:rPr>
-        <w:t>NHS England, 2019. Service specification: Gender Identity Services for Adults (Non-Surgical Interventions). [online] p.30. Available at: &lt;https://www.england.nhs.uk/wp-content/uploads/2019/07/service-specification-gender-dysphoria-services-non-surgical-june-2019.pdf</w:t>
-      </w:r>
-      <w:proofErr w:type="gramStart"/>
-      <w:r>
-        <w:rPr>
-          <w:sz w:val="28"/>
-          <w:szCs w:val="28"/>
-        </w:rPr>
-        <w:t>&gt;.</w:t>
-      </w:r>
-      <w:r>
-        <w:rPr>
-          <w:sz w:val="28"/>
-          <w:szCs w:val="28"/>
-        </w:rPr>
-        <w:t>{</w:t>
-      </w:r>
-      <w:proofErr w:type="gramEnd"/>
-      <w:r>
-        <w:rPr>
-          <w:sz w:val="28"/>
-          <w:szCs w:val="28"/>
-        </w:rPr>
-        <w:t>%</w:t>
+      <w:r>
+        <w:rPr>
+          <w:sz w:val="28"/>
+          <w:szCs w:val="28"/>
+        </w:rPr>
+        <w:t>endif</w:t>
       </w:r>
       <w:r>
         <w:rPr>
@@ -1622,20 +1251,6 @@
           <w:sz w:val="28"/>
           <w:szCs w:val="28"/>
         </w:rPr>
-        <w:t>endif</w:t>
-      </w:r>
-      <w:r>
-        <w:rPr>
-          <w:sz w:val="28"/>
-          <w:szCs w:val="28"/>
-        </w:rPr>
-        <w:t xml:space="preserve"> </w:t>
-      </w:r>
-      <w:r>
-        <w:rPr>
-          <w:sz w:val="28"/>
-          <w:szCs w:val="28"/>
-        </w:rPr>
         <w:t>%}</w:t>
       </w:r>
       <w:r>
@@ -1643,47 +1258,22 @@
           <w:sz w:val="28"/>
           <w:szCs w:val="28"/>
         </w:rPr>
-        <w:t xml:space="preserve">{% if </w:t>
-      </w:r>
-      <w:proofErr w:type="spellStart"/>
-      <w:r>
-        <w:rPr>
-          <w:sz w:val="28"/>
-          <w:szCs w:val="28"/>
-        </w:rPr>
-        <w:t>shared_care</w:t>
-      </w:r>
-      <w:proofErr w:type="spellEnd"/>
-      <w:r>
-        <w:rPr>
-          <w:sz w:val="28"/>
-          <w:szCs w:val="28"/>
-        </w:rPr>
-        <w:t xml:space="preserve"> %} </w:t>
-      </w:r>
-    </w:p>
-    <w:p>
-      <w:pPr>
-        <w:rPr>
-          <w:sz w:val="28"/>
-          <w:szCs w:val="28"/>
-        </w:rPr>
-      </w:pPr>
-      <w:proofErr w:type="spellStart"/>
-      <w:r>
-        <w:rPr>
-          <w:sz w:val="28"/>
-          <w:szCs w:val="28"/>
-        </w:rPr>
-        <w:t>Specialised</w:t>
-      </w:r>
-      <w:proofErr w:type="spellEnd"/>
-      <w:r>
-        <w:rPr>
-          <w:sz w:val="28"/>
-          <w:szCs w:val="28"/>
-        </w:rPr>
-        <w:t xml:space="preserve"> Services Circular 1826, NHS England, 2018. Primary Care Responsibilities </w:t>
+        <w:t xml:space="preserve">{% if shared_care %} </w:t>
+      </w:r>
+    </w:p>
+    <w:p>
+      <w:pPr>
+        <w:rPr>
+          <w:sz w:val="28"/>
+          <w:szCs w:val="28"/>
+        </w:rPr>
+      </w:pPr>
+      <w:r>
+        <w:rPr>
+          <w:sz w:val="28"/>
+          <w:szCs w:val="28"/>
+        </w:rPr>
+        <w:t xml:space="preserve">Specialised Services Circular 1826, NHS England, 2018. Primary Care Responsibilities </w:t>
       </w:r>
       <w:r>
         <w:rPr>
@@ -1697,39 +1287,7 @@
           <w:sz w:val="28"/>
           <w:szCs w:val="28"/>
         </w:rPr>
-        <w:t xml:space="preserve"> Regard </w:t>
-      </w:r>
-      <w:proofErr w:type="gramStart"/>
-      <w:r>
-        <w:rPr>
-          <w:sz w:val="28"/>
-          <w:szCs w:val="28"/>
-        </w:rPr>
-        <w:t>To</w:t>
-      </w:r>
-      <w:proofErr w:type="gramEnd"/>
-      <w:r>
-        <w:rPr>
-          <w:sz w:val="28"/>
-          <w:szCs w:val="28"/>
-        </w:rPr>
-        <w:t xml:space="preserve"> Requests by Private On-Line Medical Service Providers to Prescribe Hormone Treatments for Transgender People. </w:t>
-      </w:r>
-      <w:proofErr w:type="spellStart"/>
-      <w:r>
-        <w:rPr>
-          <w:sz w:val="28"/>
-          <w:szCs w:val="28"/>
-        </w:rPr>
-        <w:t>Specialised</w:t>
-      </w:r>
-      <w:proofErr w:type="spellEnd"/>
-      <w:r>
-        <w:rPr>
-          <w:sz w:val="28"/>
-          <w:szCs w:val="28"/>
-        </w:rPr>
-        <w:t xml:space="preserve"> Services Circular 1826, [online] Available at: &lt;https://www.dpt.nhs.uk/download/VjSSV5TQVv&gt;.</w:t>
+        <w:t xml:space="preserve"> Regard To Requests by Private On-Line Medical Service Providers to Prescribe Hormone Treatments for Transgender People. Specialised Services Circular 1826, [online] Available at: &lt;https://www.dpt.nhs.uk/download/VjSSV5TQVv&gt;.</w:t>
       </w:r>
     </w:p>
     <w:p>
@@ -1760,30 +1318,14 @@
           <w:sz w:val="28"/>
           <w:szCs w:val="28"/>
         </w:rPr>
-        <w:t>Gender Identity Clinic – GIC. 2022. Waiting times. [online] Available at: &lt;https://gic.nhs.uk/appointments/waiting-times/&gt; [Accessed 6 June 2022</w:t>
-      </w:r>
-      <w:proofErr w:type="gramStart"/>
-      <w:r>
-        <w:rPr>
-          <w:sz w:val="28"/>
-          <w:szCs w:val="28"/>
-        </w:rPr>
-        <w:t>].</w:t>
-      </w:r>
-      <w:r>
-        <w:rPr>
-          <w:sz w:val="28"/>
-          <w:szCs w:val="28"/>
-        </w:rPr>
-        <w:t>{</w:t>
-      </w:r>
-      <w:proofErr w:type="gramEnd"/>
-      <w:r>
-        <w:rPr>
-          <w:sz w:val="28"/>
-          <w:szCs w:val="28"/>
-        </w:rPr>
-        <w:t>%</w:t>
+        <w:t>Gender Identity Clinic – GIC. 2022. Waiting times. [online] Available at: &lt;https://gic.nhs.uk/appointments/waiting-times/&gt; [Accessed 6 June 2022].</w:t>
+      </w:r>
+      <w:r>
+        <w:rPr>
+          <w:sz w:val="28"/>
+          <w:szCs w:val="28"/>
+        </w:rPr>
+        <w:t>{%</w:t>
       </w:r>
       <w:r>
         <w:rPr>
@@ -1919,13 +1461,8 @@
                             <w:pPr>
                               <w:spacing w:after="0"/>
                             </w:pPr>
-                            <w:proofErr w:type="gramStart"/>
                             <w:r>
-                              <w:t>{{ phone</w:t>
-                            </w:r>
-                            <w:proofErr w:type="gramEnd"/>
-                            <w:r>
-                              <w:t xml:space="preserve"> }}</w:t>
+                              <w:t>{{ phone }}</w:t>
                             </w:r>
                           </w:p>
                         </w:txbxContent>
@@ -2020,19 +1557,11 @@
                                 <w:color w:val="auto"/>
                               </w:rPr>
                             </w:pPr>
-                            <w:proofErr w:type="gramStart"/>
                             <w:r>
                               <w:rPr>
                                 <w:color w:val="auto"/>
                               </w:rPr>
-                              <w:t>{{ email</w:t>
-                            </w:r>
-                            <w:proofErr w:type="gramEnd"/>
-                            <w:r>
-                              <w:rPr>
-                                <w:color w:val="auto"/>
-                              </w:rPr>
-                              <w:t xml:space="preserve"> }}</w:t>
+                              <w:t>{{ email }}</w:t>
                             </w:r>
                           </w:p>
                         </w:txbxContent>
@@ -2263,13 +1792,8 @@
                             <w:pPr>
                               <w:spacing w:after="0"/>
                             </w:pPr>
-                            <w:proofErr w:type="gramStart"/>
                             <w:r>
-                              <w:t>{{ phone</w:t>
-                            </w:r>
-                            <w:proofErr w:type="gramEnd"/>
-                            <w:r>
-                              <w:t xml:space="preserve"> }}</w:t>
+                              <w:t>{{ phone }}</w:t>
                             </w:r>
                           </w:p>
                         </w:txbxContent>
@@ -2363,13 +1887,8 @@
                                 <w:rFonts w:cs="Iskoola Pota"/>
                               </w:rPr>
                             </w:pPr>
-                            <w:proofErr w:type="gramStart"/>
                             <w:r>
-                              <w:t>{{ email</w:t>
-                            </w:r>
-                            <w:proofErr w:type="gramEnd"/>
-                            <w:r>
-                              <w:t xml:space="preserve"> }}</w:t>
+                              <w:t>{{ email }}</w:t>
                             </w:r>
                           </w:p>
                         </w:txbxContent>
@@ -2500,73 +2019,10 @@
       <w:rPr>
         <w:noProof/>
       </w:rPr>
-      <w:drawing>
-        <wp:anchor distT="0" distB="0" distL="114300" distR="114300" simplePos="0" relativeHeight="251685888" behindDoc="1" locked="0" layoutInCell="1" allowOverlap="1" wp14:anchorId="25B42CE0" wp14:editId="4289B563">
-          <wp:simplePos x="0" y="0"/>
-          <wp:positionH relativeFrom="margin">
-            <wp:posOffset>-328295</wp:posOffset>
-          </wp:positionH>
-          <wp:positionV relativeFrom="paragraph">
-            <wp:posOffset>-737061</wp:posOffset>
-          </wp:positionV>
-          <wp:extent cx="801666" cy="781625"/>
-          <wp:effectExtent l="0" t="0" r="0" b="0"/>
-          <wp:wrapNone/>
-          <wp:docPr id="52" name="Graphic 52"/>
-          <wp:cNvGraphicFramePr>
-            <a:graphicFrameLocks xmlns:a="http://schemas.openxmlformats.org/drawingml/2006/main" noChangeAspect="1"/>
-          </wp:cNvGraphicFramePr>
-          <a:graphic xmlns:a="http://schemas.openxmlformats.org/drawingml/2006/main">
-            <a:graphicData uri="http://schemas.openxmlformats.org/drawingml/2006/picture">
-              <pic:pic xmlns:pic="http://schemas.openxmlformats.org/drawingml/2006/picture">
-                <pic:nvPicPr>
-                  <pic:cNvPr id="52" name="Graphic 52"/>
-                  <pic:cNvPicPr/>
-                </pic:nvPicPr>
-                <pic:blipFill>
-                  <a:blip r:embed="rId1">
-                    <a:extLst>
-                      <a:ext uri="{28A0092B-C50C-407E-A947-70E740481C1C}">
-                        <a14:useLocalDpi xmlns:a14="http://schemas.microsoft.com/office/drawing/2010/main" val="0"/>
-                      </a:ext>
-                      <a:ext uri="{96DAC541-7B7A-43D3-8B79-37D633B846F1}">
-                        <asvg:svgBlip xmlns:asvg="http://schemas.microsoft.com/office/drawing/2016/SVG/main" r:embed="rId2"/>
-                      </a:ext>
-                    </a:extLst>
-                  </a:blip>
-                  <a:stretch>
-                    <a:fillRect/>
-                  </a:stretch>
-                </pic:blipFill>
-                <pic:spPr>
-                  <a:xfrm>
-                    <a:off x="0" y="0"/>
-                    <a:ext cx="801666" cy="781625"/>
-                  </a:xfrm>
-                  <a:prstGeom prst="rect">
-                    <a:avLst/>
-                  </a:prstGeom>
-                </pic:spPr>
-              </pic:pic>
-            </a:graphicData>
-          </a:graphic>
-          <wp14:sizeRelH relativeFrom="page">
-            <wp14:pctWidth>0</wp14:pctWidth>
-          </wp14:sizeRelH>
-          <wp14:sizeRelV relativeFrom="page">
-            <wp14:pctHeight>0</wp14:pctHeight>
-          </wp14:sizeRelV>
-        </wp:anchor>
-      </w:drawing>
-    </w:r>
-    <w:r>
-      <w:rPr>
-        <w:noProof/>
-      </w:rPr>
       <mc:AlternateContent>
         <mc:Choice Requires="wps">
           <w:drawing>
-            <wp:anchor distT="45720" distB="45720" distL="114300" distR="114300" simplePos="0" relativeHeight="251672576" behindDoc="1" locked="0" layoutInCell="1" allowOverlap="1" wp14:anchorId="2E5BD847" wp14:editId="3657D41A">
+            <wp:anchor distT="45720" distB="45720" distL="114300" distR="114300" simplePos="0" relativeHeight="251672576" behindDoc="1" locked="0" layoutInCell="1" allowOverlap="1" wp14:anchorId="2E5BD847" wp14:editId="65661FC5">
               <wp:simplePos x="0" y="0"/>
               <wp:positionH relativeFrom="margin">
                 <wp:posOffset>4173342</wp:posOffset>
@@ -4640,6 +4096,7 @@
   <w:style w:type="character" w:default="1" w:styleId="DefaultParagraphFont">
     <w:name w:val="Default Paragraph Font"/>
     <w:uiPriority w:val="1"/>
+    <w:semiHidden/>
     <w:unhideWhenUsed/>
   </w:style>
   <w:style w:type="table" w:default="1" w:styleId="TableNormal">

</xml_diff>

<commit_message>
template refinements and updating sources
</commit_message>
<xml_diff>
--- a/app/docproc/templates/template_v1_0.docx
+++ b/app/docproc/templates/template_v1_0.docx
@@ -150,6 +150,7 @@
                                 <w:szCs w:val="72"/>
                               </w:rPr>
                             </w:pPr>
+                            <w:proofErr w:type="gramStart"/>
                             <w:r>
                               <w:rPr>
                                 <w:rFonts w:asciiTheme="majorHAnsi" w:hAnsiTheme="majorHAnsi" w:cstheme="majorHAnsi"/>
@@ -158,7 +159,18 @@
                                 <w:sz w:val="72"/>
                                 <w:szCs w:val="72"/>
                               </w:rPr>
-                              <w:t>{{ name |possessive }} healthcare guide</w:t>
+                              <w:t>{{ name</w:t>
+                            </w:r>
+                            <w:proofErr w:type="gramEnd"/>
+                            <w:r>
+                              <w:rPr>
+                                <w:rFonts w:asciiTheme="majorHAnsi" w:hAnsiTheme="majorHAnsi" w:cstheme="majorHAnsi"/>
+                                <w:bCs/>
+                                <w:color w:val="E30658" w:themeColor="accent1"/>
+                                <w:sz w:val="72"/>
+                                <w:szCs w:val="72"/>
+                              </w:rPr>
+                              <w:t xml:space="preserve"> |possessive }} healthcare guide</w:t>
                             </w:r>
                           </w:p>
                         </w:txbxContent>
@@ -366,52 +378,92 @@
           <w:sz w:val="36"/>
           <w:szCs w:val="36"/>
         </w:rPr>
-        <w:t xml:space="preserve">{% if formal_diagnosis %}Formal Diagnosis </w:t>
-      </w:r>
-      <w:bookmarkEnd w:id="2"/>
-    </w:p>
-    <w:p>
-      <w:pPr>
-        <w:rPr>
-          <w:sz w:val="28"/>
-          <w:szCs w:val="28"/>
-        </w:rPr>
-      </w:pPr>
-      <w:r>
-        <w:rPr>
-          <w:sz w:val="28"/>
-          <w:szCs w:val="28"/>
-        </w:rPr>
-        <w:t xml:space="preserve">I have received </w:t>
-      </w:r>
-      <w:r>
-        <w:rPr>
-          <w:sz w:val="28"/>
-          <w:szCs w:val="28"/>
-        </w:rPr>
-        <w:t>a</w:t>
-      </w:r>
-      <w:r>
-        <w:rPr>
-          <w:sz w:val="28"/>
-          <w:szCs w:val="28"/>
-        </w:rPr>
-        <w:t xml:space="preserve"> formal diagnosis from a gender specialist, this affirms that I meet the criteria for gender dysphoria as defined by the DSM-5.</w:t>
-      </w:r>
-    </w:p>
-    <w:p>
-      <w:pPr>
+        <w:t xml:space="preserve">{% if </w:t>
+      </w:r>
+      <w:proofErr w:type="spellStart"/>
+      <w:r>
         <w:rPr>
           <w:sz w:val="36"/>
           <w:szCs w:val="36"/>
         </w:rPr>
-      </w:pPr>
+        <w:t>formal_diagnosis</w:t>
+      </w:r>
+      <w:proofErr w:type="spellEnd"/>
       <w:r>
         <w:rPr>
           <w:sz w:val="36"/>
           <w:szCs w:val="36"/>
         </w:rPr>
-        <w:t>{% endif %}</w:t>
+        <w:t xml:space="preserve"> </w:t>
+      </w:r>
+      <w:proofErr w:type="gramStart"/>
+      <w:r>
+        <w:rPr>
+          <w:sz w:val="36"/>
+          <w:szCs w:val="36"/>
+        </w:rPr>
+        <w:t>%}Formal</w:t>
+      </w:r>
+      <w:proofErr w:type="gramEnd"/>
+      <w:r>
+        <w:rPr>
+          <w:sz w:val="36"/>
+          <w:szCs w:val="36"/>
+        </w:rPr>
+        <w:t xml:space="preserve"> Diagnosis </w:t>
+      </w:r>
+      <w:bookmarkEnd w:id="2"/>
+    </w:p>
+    <w:p>
+      <w:pPr>
+        <w:rPr>
+          <w:sz w:val="28"/>
+          <w:szCs w:val="28"/>
+        </w:rPr>
+      </w:pPr>
+      <w:r>
+        <w:rPr>
+          <w:sz w:val="28"/>
+          <w:szCs w:val="28"/>
+        </w:rPr>
+        <w:t xml:space="preserve">I have received </w:t>
+      </w:r>
+      <w:r>
+        <w:rPr>
+          <w:sz w:val="28"/>
+          <w:szCs w:val="28"/>
+        </w:rPr>
+        <w:t>a</w:t>
+      </w:r>
+      <w:r>
+        <w:rPr>
+          <w:sz w:val="28"/>
+          <w:szCs w:val="28"/>
+        </w:rPr>
+        <w:t xml:space="preserve"> formal diagnosis from a gender specialist, this affirms that I meet the criteria for gender dysphoria.</w:t>
+      </w:r>
+    </w:p>
+    <w:p>
+      <w:pPr>
+        <w:rPr>
+          <w:sz w:val="36"/>
+          <w:szCs w:val="36"/>
+        </w:rPr>
+      </w:pPr>
+      <w:r>
+        <w:rPr>
+          <w:sz w:val="36"/>
+          <w:szCs w:val="36"/>
+        </w:rPr>
+        <w:t xml:space="preserve">{% endif </w:t>
+      </w:r>
+      <w:proofErr w:type="gramStart"/>
+      <w:r>
+        <w:rPr>
+          <w:sz w:val="36"/>
+          <w:szCs w:val="36"/>
+        </w:rPr>
+        <w:t>%}</w:t>
       </w:r>
       <w:bookmarkStart w:id="3" w:name="_Toc105105232"/>
       <w:r>
@@ -420,101 +472,107 @@
           <w:sz w:val="36"/>
           <w:szCs w:val="36"/>
         </w:rPr>
-        <w:t xml:space="preserve">{% if self_med %}Medication Status </w:t>
-      </w:r>
-      <w:bookmarkEnd w:id="3"/>
-    </w:p>
-    <w:p>
-      <w:pPr>
-        <w:rPr>
-          <w:sz w:val="28"/>
-          <w:szCs w:val="28"/>
-        </w:rPr>
-      </w:pPr>
-      <w:r>
-        <w:rPr>
-          <w:sz w:val="28"/>
-          <w:szCs w:val="28"/>
-        </w:rPr>
-        <w:t>{{ self_med }}</w:t>
-      </w:r>
-    </w:p>
-    <w:p>
-      <w:pPr>
-        <w:rPr>
-          <w:sz w:val="28"/>
-          <w:szCs w:val="28"/>
-          <w:vertAlign w:val="superscript"/>
-        </w:rPr>
-      </w:pPr>
-      <w:r>
-        <w:rPr>
-          <w:sz w:val="28"/>
-          <w:szCs w:val="28"/>
-          <w:vertAlign w:val="superscript"/>
-        </w:rPr>
-        <w:t xml:space="preserve"> </w:t>
-      </w:r>
-      <w:r>
-        <w:rPr>
-          <w:sz w:val="36"/>
-          <w:szCs w:val="36"/>
-        </w:rPr>
-        <w:t>{% endif %}</w:t>
-      </w:r>
+        <w:t>{</w:t>
+      </w:r>
+      <w:proofErr w:type="gramEnd"/>
       <w:r>
         <w:rPr>
           <w:rStyle w:val="Heading2Char"/>
           <w:sz w:val="36"/>
           <w:szCs w:val="36"/>
         </w:rPr>
-        <w:t>{% if self_med_likely %}Medication Status</w:t>
-      </w:r>
-    </w:p>
-    <w:p>
-      <w:pPr>
-        <w:rPr>
-          <w:sz w:val="28"/>
-          <w:szCs w:val="28"/>
-        </w:rPr>
-      </w:pPr>
-      <w:r>
-        <w:rPr>
-          <w:sz w:val="28"/>
-          <w:szCs w:val="28"/>
-        </w:rPr>
-        <w:t>{{ self_med_likely }}</w:t>
-      </w:r>
-    </w:p>
-    <w:p>
-      <w:pPr>
-        <w:rPr>
-          <w:sz w:val="28"/>
-          <w:szCs w:val="28"/>
-        </w:rPr>
-      </w:pPr>
-      <w:r>
-        <w:rPr>
-          <w:sz w:val="36"/>
-          <w:szCs w:val="36"/>
-        </w:rPr>
-        <w:t>{% endif %}</w:t>
-      </w:r>
+        <w:t xml:space="preserve">% if </w:t>
+      </w:r>
+      <w:proofErr w:type="spellStart"/>
       <w:r>
         <w:rPr>
           <w:rStyle w:val="Heading2Char"/>
           <w:sz w:val="36"/>
           <w:szCs w:val="36"/>
         </w:rPr>
-        <w:t xml:space="preserve">{% if </w:t>
-      </w:r>
+        <w:t>self_med</w:t>
+      </w:r>
+      <w:proofErr w:type="spellEnd"/>
       <w:r>
         <w:rPr>
           <w:rStyle w:val="Heading2Char"/>
           <w:sz w:val="36"/>
           <w:szCs w:val="36"/>
         </w:rPr>
-        <w:t>hrt_recommend</w:t>
+        <w:t xml:space="preserve"> %}Medication Status </w:t>
+      </w:r>
+      <w:bookmarkEnd w:id="3"/>
+    </w:p>
+    <w:p>
+      <w:pPr>
+        <w:rPr>
+          <w:sz w:val="28"/>
+          <w:szCs w:val="28"/>
+        </w:rPr>
+      </w:pPr>
+      <w:proofErr w:type="gramStart"/>
+      <w:r>
+        <w:rPr>
+          <w:sz w:val="28"/>
+          <w:szCs w:val="28"/>
+        </w:rPr>
+        <w:t xml:space="preserve">{{ </w:t>
+      </w:r>
+      <w:proofErr w:type="spellStart"/>
+      <w:r>
+        <w:rPr>
+          <w:sz w:val="28"/>
+          <w:szCs w:val="28"/>
+        </w:rPr>
+        <w:t>self</w:t>
+      </w:r>
+      <w:proofErr w:type="gramEnd"/>
+      <w:r>
+        <w:rPr>
+          <w:sz w:val="28"/>
+          <w:szCs w:val="28"/>
+        </w:rPr>
+        <w:t>_med</w:t>
+      </w:r>
+      <w:proofErr w:type="spellEnd"/>
+      <w:r>
+        <w:rPr>
+          <w:sz w:val="28"/>
+          <w:szCs w:val="28"/>
+        </w:rPr>
+        <w:t xml:space="preserve"> }}</w:t>
+      </w:r>
+    </w:p>
+    <w:p>
+      <w:pPr>
+        <w:rPr>
+          <w:sz w:val="28"/>
+          <w:szCs w:val="28"/>
+          <w:vertAlign w:val="superscript"/>
+        </w:rPr>
+      </w:pPr>
+      <w:r>
+        <w:rPr>
+          <w:sz w:val="28"/>
+          <w:szCs w:val="28"/>
+          <w:vertAlign w:val="superscript"/>
+        </w:rPr>
+        <w:t xml:space="preserve"> </w:t>
+      </w:r>
+      <w:r>
+        <w:rPr>
+          <w:sz w:val="36"/>
+          <w:szCs w:val="36"/>
+        </w:rPr>
+        <w:t xml:space="preserve">{% endif </w:t>
+      </w:r>
+      <w:proofErr w:type="gramStart"/>
+      <w:r>
+        <w:rPr>
+          <w:sz w:val="36"/>
+          <w:szCs w:val="36"/>
+        </w:rPr>
+        <w:t>%}</w:t>
       </w:r>
       <w:r>
         <w:rPr>
@@ -522,41 +580,44 @@
           <w:sz w:val="36"/>
           <w:szCs w:val="36"/>
         </w:rPr>
-        <w:t>ation</w:t>
-      </w:r>
+        <w:t>{</w:t>
+      </w:r>
+      <w:proofErr w:type="gramEnd"/>
       <w:r>
         <w:rPr>
           <w:rStyle w:val="Heading2Char"/>
           <w:sz w:val="36"/>
           <w:szCs w:val="36"/>
         </w:rPr>
-        <w:t xml:space="preserve"> %}</w:t>
-      </w:r>
+        <w:t xml:space="preserve">% if </w:t>
+      </w:r>
+      <w:proofErr w:type="spellStart"/>
       <w:r>
         <w:rPr>
           <w:rStyle w:val="Heading2Char"/>
           <w:sz w:val="36"/>
           <w:szCs w:val="36"/>
         </w:rPr>
-        <w:t>Letter of recommendation for HRT</w:t>
-      </w:r>
+        <w:t>self_med_likely</w:t>
+      </w:r>
+      <w:proofErr w:type="spellEnd"/>
       <w:r>
         <w:rPr>
           <w:rStyle w:val="Heading2Char"/>
           <w:sz w:val="36"/>
           <w:szCs w:val="36"/>
         </w:rPr>
-        <w:t xml:space="preserve"> </w:t>
-      </w:r>
-    </w:p>
-    <w:p>
-      <w:pPr>
-        <w:rPr>
-          <w:sz w:val="28"/>
-          <w:szCs w:val="28"/>
-          <w:vertAlign w:val="superscript"/>
-        </w:rPr>
-      </w:pPr>
+        <w:t xml:space="preserve"> %}Medication Status</w:t>
+      </w:r>
+    </w:p>
+    <w:p>
+      <w:pPr>
+        <w:rPr>
+          <w:sz w:val="28"/>
+          <w:szCs w:val="28"/>
+        </w:rPr>
+      </w:pPr>
+      <w:proofErr w:type="gramStart"/>
       <w:r>
         <w:rPr>
           <w:sz w:val="28"/>
@@ -564,34 +625,29 @@
         </w:rPr>
         <w:t xml:space="preserve">{{ </w:t>
       </w:r>
-      <w:r>
-        <w:rPr>
-          <w:sz w:val="28"/>
-          <w:szCs w:val="28"/>
-        </w:rPr>
-        <w:t>hrt_recommend</w:t>
-      </w:r>
-      <w:r>
-        <w:rPr>
-          <w:sz w:val="28"/>
-          <w:szCs w:val="28"/>
-        </w:rPr>
-        <w:t>ation</w:t>
-      </w:r>
+      <w:proofErr w:type="spellStart"/>
+      <w:r>
+        <w:rPr>
+          <w:sz w:val="28"/>
+          <w:szCs w:val="28"/>
+        </w:rPr>
+        <w:t>self</w:t>
+      </w:r>
+      <w:proofErr w:type="gramEnd"/>
+      <w:r>
+        <w:rPr>
+          <w:sz w:val="28"/>
+          <w:szCs w:val="28"/>
+        </w:rPr>
+        <w:t>_med_likely</w:t>
+      </w:r>
+      <w:proofErr w:type="spellEnd"/>
       <w:r>
         <w:rPr>
           <w:sz w:val="28"/>
           <w:szCs w:val="28"/>
         </w:rPr>
         <w:t xml:space="preserve"> }}</w:t>
-      </w:r>
-      <w:r>
-        <w:rPr>
-          <w:sz w:val="28"/>
-          <w:szCs w:val="28"/>
-          <w:vertAlign w:val="superscript"/>
-        </w:rPr>
-        <w:t xml:space="preserve"> </w:t>
       </w:r>
     </w:p>
     <w:p>
@@ -606,68 +662,14 @@
           <w:sz w:val="36"/>
           <w:szCs w:val="36"/>
         </w:rPr>
-        <w:t>{% endif %}</w:t>
-      </w:r>
-    </w:p>
-    <w:p>
-      <w:r>
-        <w:br w:type="page"/>
-      </w:r>
-    </w:p>
-    <w:p>
-      <w:pPr>
-        <w:pStyle w:val="Heading1"/>
-        <w:rPr>
-          <w:sz w:val="40"/>
-          <w:szCs w:val="40"/>
-        </w:rPr>
-      </w:pPr>
-      <w:r>
-        <w:rPr>
-          <w:sz w:val="40"/>
-          <w:szCs w:val="40"/>
-        </w:rPr>
-        <w:lastRenderedPageBreak/>
-        <w:t>My healthcare needs</w:t>
-      </w:r>
-    </w:p>
-    <w:p/>
-    <w:p>
-      <w:pPr>
-        <w:pStyle w:val="Heading2"/>
+        <w:t xml:space="preserve">{% endif </w:t>
+      </w:r>
+      <w:proofErr w:type="gramStart"/>
+      <w:r>
         <w:rPr>
           <w:sz w:val="36"/>
           <w:szCs w:val="36"/>
         </w:rPr>
-      </w:pPr>
-      <w:r>
-        <w:rPr>
-          <w:sz w:val="36"/>
-          <w:szCs w:val="36"/>
-        </w:rPr>
-        <w:t>{% if bridging_desired %}A bridging prescription</w:t>
-      </w:r>
-    </w:p>
-    <w:p>
-      <w:pPr>
-        <w:rPr>
-          <w:sz w:val="28"/>
-          <w:szCs w:val="28"/>
-        </w:rPr>
-      </w:pPr>
-      <w:r>
-        <w:rPr>
-          <w:sz w:val="28"/>
-          <w:szCs w:val="28"/>
-        </w:rPr>
-        <w:t xml:space="preserve">{{ bridging_desired }} </w:t>
-      </w:r>
-    </w:p>
-    <w:p>
-      <w:r>
-        <w:t xml:space="preserve">{% endif </w:t>
-      </w:r>
-      <w:r>
         <w:t>%}</w:t>
       </w:r>
       <w:r>
@@ -676,7 +678,279 @@
           <w:sz w:val="36"/>
           <w:szCs w:val="36"/>
         </w:rPr>
-        <w:t>{% if shared_care %}Working with a private healthcare provider</w:t>
+        <w:t>{</w:t>
+      </w:r>
+      <w:proofErr w:type="gramEnd"/>
+      <w:r>
+        <w:rPr>
+          <w:rStyle w:val="Heading2Char"/>
+          <w:sz w:val="36"/>
+          <w:szCs w:val="36"/>
+        </w:rPr>
+        <w:t xml:space="preserve">% if </w:t>
+      </w:r>
+      <w:proofErr w:type="spellStart"/>
+      <w:r>
+        <w:rPr>
+          <w:rStyle w:val="Heading2Char"/>
+          <w:sz w:val="36"/>
+          <w:szCs w:val="36"/>
+        </w:rPr>
+        <w:t>hrt_recommend</w:t>
+      </w:r>
+      <w:r>
+        <w:rPr>
+          <w:rStyle w:val="Heading2Char"/>
+          <w:sz w:val="36"/>
+          <w:szCs w:val="36"/>
+        </w:rPr>
+        <w:t>ation</w:t>
+      </w:r>
+      <w:proofErr w:type="spellEnd"/>
+      <w:r>
+        <w:rPr>
+          <w:rStyle w:val="Heading2Char"/>
+          <w:sz w:val="36"/>
+          <w:szCs w:val="36"/>
+        </w:rPr>
+        <w:t xml:space="preserve"> %}</w:t>
+      </w:r>
+      <w:r>
+        <w:rPr>
+          <w:rStyle w:val="Heading2Char"/>
+          <w:sz w:val="36"/>
+          <w:szCs w:val="36"/>
+        </w:rPr>
+        <w:t>Letter of recommendation for HRT</w:t>
+      </w:r>
+      <w:r>
+        <w:rPr>
+          <w:rStyle w:val="Heading2Char"/>
+          <w:sz w:val="36"/>
+          <w:szCs w:val="36"/>
+        </w:rPr>
+        <w:t xml:space="preserve"> </w:t>
+      </w:r>
+    </w:p>
+    <w:p>
+      <w:pPr>
+        <w:rPr>
+          <w:sz w:val="28"/>
+          <w:szCs w:val="28"/>
+          <w:vertAlign w:val="superscript"/>
+        </w:rPr>
+      </w:pPr>
+      <w:proofErr w:type="gramStart"/>
+      <w:r>
+        <w:rPr>
+          <w:sz w:val="28"/>
+          <w:szCs w:val="28"/>
+        </w:rPr>
+        <w:t xml:space="preserve">{{ </w:t>
+      </w:r>
+      <w:proofErr w:type="spellStart"/>
+      <w:r>
+        <w:rPr>
+          <w:sz w:val="28"/>
+          <w:szCs w:val="28"/>
+        </w:rPr>
+        <w:t>hrt</w:t>
+      </w:r>
+      <w:proofErr w:type="gramEnd"/>
+      <w:r>
+        <w:rPr>
+          <w:sz w:val="28"/>
+          <w:szCs w:val="28"/>
+        </w:rPr>
+        <w:t>_recommend</w:t>
+      </w:r>
+      <w:r>
+        <w:rPr>
+          <w:sz w:val="28"/>
+          <w:szCs w:val="28"/>
+        </w:rPr>
+        <w:t>ation</w:t>
+      </w:r>
+      <w:proofErr w:type="spellEnd"/>
+      <w:r>
+        <w:rPr>
+          <w:sz w:val="28"/>
+          <w:szCs w:val="28"/>
+        </w:rPr>
+        <w:t xml:space="preserve"> }}</w:t>
+      </w:r>
+      <w:r>
+        <w:rPr>
+          <w:sz w:val="28"/>
+          <w:szCs w:val="28"/>
+          <w:vertAlign w:val="superscript"/>
+        </w:rPr>
+        <w:t xml:space="preserve"> </w:t>
+      </w:r>
+    </w:p>
+    <w:p>
+      <w:pPr>
+        <w:rPr>
+          <w:sz w:val="28"/>
+          <w:szCs w:val="28"/>
+        </w:rPr>
+      </w:pPr>
+      <w:r>
+        <w:rPr>
+          <w:sz w:val="36"/>
+          <w:szCs w:val="36"/>
+        </w:rPr>
+        <w:t>{% endif %}</w:t>
+      </w:r>
+    </w:p>
+    <w:p>
+      <w:pPr>
+        <w:pStyle w:val="Heading1"/>
+        <w:rPr>
+          <w:sz w:val="40"/>
+          <w:szCs w:val="40"/>
+        </w:rPr>
+      </w:pPr>
+      <w:r>
+        <w:rPr>
+          <w:sz w:val="40"/>
+          <w:szCs w:val="40"/>
+        </w:rPr>
+        <w:lastRenderedPageBreak/>
+        <w:t>My healthcare needs</w:t>
+      </w:r>
+    </w:p>
+    <w:p/>
+    <w:p>
+      <w:pPr>
+        <w:pStyle w:val="Heading2"/>
+        <w:rPr>
+          <w:sz w:val="36"/>
+          <w:szCs w:val="36"/>
+        </w:rPr>
+      </w:pPr>
+      <w:r>
+        <w:rPr>
+          <w:sz w:val="36"/>
+          <w:szCs w:val="36"/>
+        </w:rPr>
+        <w:t xml:space="preserve">{% if </w:t>
+      </w:r>
+      <w:proofErr w:type="spellStart"/>
+      <w:r>
+        <w:rPr>
+          <w:sz w:val="36"/>
+          <w:szCs w:val="36"/>
+        </w:rPr>
+        <w:t>bridging_desired</w:t>
+      </w:r>
+      <w:proofErr w:type="spellEnd"/>
+      <w:r>
+        <w:rPr>
+          <w:sz w:val="36"/>
+          <w:szCs w:val="36"/>
+        </w:rPr>
+        <w:t xml:space="preserve"> </w:t>
+      </w:r>
+      <w:proofErr w:type="gramStart"/>
+      <w:r>
+        <w:rPr>
+          <w:sz w:val="36"/>
+          <w:szCs w:val="36"/>
+        </w:rPr>
+        <w:t>%}A</w:t>
+      </w:r>
+      <w:proofErr w:type="gramEnd"/>
+      <w:r>
+        <w:rPr>
+          <w:sz w:val="36"/>
+          <w:szCs w:val="36"/>
+        </w:rPr>
+        <w:t xml:space="preserve"> bridging prescription</w:t>
+      </w:r>
+    </w:p>
+    <w:p>
+      <w:pPr>
+        <w:rPr>
+          <w:sz w:val="28"/>
+          <w:szCs w:val="28"/>
+        </w:rPr>
+      </w:pPr>
+      <w:proofErr w:type="gramStart"/>
+      <w:r>
+        <w:rPr>
+          <w:sz w:val="28"/>
+          <w:szCs w:val="28"/>
+        </w:rPr>
+        <w:t xml:space="preserve">{{ </w:t>
+      </w:r>
+      <w:proofErr w:type="spellStart"/>
+      <w:r>
+        <w:rPr>
+          <w:sz w:val="28"/>
+          <w:szCs w:val="28"/>
+        </w:rPr>
+        <w:t>bridging</w:t>
+      </w:r>
+      <w:proofErr w:type="gramEnd"/>
+      <w:r>
+        <w:rPr>
+          <w:sz w:val="28"/>
+          <w:szCs w:val="28"/>
+        </w:rPr>
+        <w:t>_desired</w:t>
+      </w:r>
+      <w:proofErr w:type="spellEnd"/>
+      <w:r>
+        <w:rPr>
+          <w:sz w:val="28"/>
+          <w:szCs w:val="28"/>
+        </w:rPr>
+        <w:t xml:space="preserve"> }} </w:t>
+      </w:r>
+    </w:p>
+    <w:p>
+      <w:r>
+        <w:t xml:space="preserve">{% endif </w:t>
+      </w:r>
+      <w:proofErr w:type="gramStart"/>
+      <w:r>
+        <w:t>%}</w:t>
+      </w:r>
+      <w:r>
+        <w:rPr>
+          <w:rStyle w:val="Heading2Char"/>
+          <w:sz w:val="36"/>
+          <w:szCs w:val="36"/>
+        </w:rPr>
+        <w:t>{</w:t>
+      </w:r>
+      <w:proofErr w:type="gramEnd"/>
+      <w:r>
+        <w:rPr>
+          <w:rStyle w:val="Heading2Char"/>
+          <w:sz w:val="36"/>
+          <w:szCs w:val="36"/>
+        </w:rPr>
+        <w:t xml:space="preserve">% if </w:t>
+      </w:r>
+      <w:proofErr w:type="spellStart"/>
+      <w:r>
+        <w:rPr>
+          <w:rStyle w:val="Heading2Char"/>
+          <w:sz w:val="36"/>
+          <w:szCs w:val="36"/>
+        </w:rPr>
+        <w:t>shared_care</w:t>
+      </w:r>
+      <w:proofErr w:type="spellEnd"/>
+      <w:r>
+        <w:rPr>
+          <w:rStyle w:val="Heading2Char"/>
+          <w:sz w:val="36"/>
+          <w:szCs w:val="36"/>
+        </w:rPr>
+        <w:t xml:space="preserve"> %}Working with a private healthcare provider</w:t>
       </w:r>
     </w:p>
     <w:p>
@@ -724,13 +998,23 @@
         <w:t xml:space="preserve">The NHS released a </w:t>
       </w:r>
       <w:hyperlink r:id="rId10" w:history="1">
+        <w:proofErr w:type="spellStart"/>
         <w:r>
           <w:rPr>
             <w:rStyle w:val="Hyperlink"/>
             <w:sz w:val="28"/>
             <w:szCs w:val="28"/>
           </w:rPr>
-          <w:t>Specialised Services Circular, SSC 1826</w:t>
+          <w:t>Specialised</w:t>
+        </w:r>
+        <w:proofErr w:type="spellEnd"/>
+        <w:r>
+          <w:rPr>
+            <w:rStyle w:val="Hyperlink"/>
+            <w:sz w:val="28"/>
+            <w:szCs w:val="28"/>
+          </w:rPr>
+          <w:t xml:space="preserve"> Services Circular, SSC 1826</w:t>
         </w:r>
       </w:hyperlink>
       <w:r>
@@ -745,22 +1029,54 @@
           <w:sz w:val="28"/>
           <w:szCs w:val="28"/>
         </w:rPr>
-        <w:t xml:space="preserve"> This guidance (Specialised Services Circular 1826, 2018) states:</w:t>
-      </w:r>
-    </w:p>
-    <w:p>
-      <w:pPr>
-        <w:rPr>
-          <w:sz w:val="28"/>
-          <w:szCs w:val="28"/>
-        </w:rPr>
-      </w:pPr>
-      <w:r>
-        <w:rPr>
-          <w:sz w:val="28"/>
-          <w:szCs w:val="28"/>
-        </w:rPr>
-        <w:t xml:space="preserve"> “A GP may decline to accept responsibility for prescribing, monitoring and testing if the GP is not assured that the provider offers a safe service, or is not assured that the request has been made by an appropriate gender specialist </w:t>
+        <w:t xml:space="preserve"> This guidance (</w:t>
+      </w:r>
+      <w:proofErr w:type="spellStart"/>
+      <w:r>
+        <w:rPr>
+          <w:sz w:val="28"/>
+          <w:szCs w:val="28"/>
+        </w:rPr>
+        <w:t>Specialised</w:t>
+      </w:r>
+      <w:proofErr w:type="spellEnd"/>
+      <w:r>
+        <w:rPr>
+          <w:sz w:val="28"/>
+          <w:szCs w:val="28"/>
+        </w:rPr>
+        <w:t xml:space="preserve"> Services Circular 1826, 2018) states:</w:t>
+      </w:r>
+    </w:p>
+    <w:p>
+      <w:pPr>
+        <w:rPr>
+          <w:sz w:val="28"/>
+          <w:szCs w:val="28"/>
+        </w:rPr>
+      </w:pPr>
+      <w:r>
+        <w:rPr>
+          <w:sz w:val="28"/>
+          <w:szCs w:val="28"/>
+        </w:rPr>
+        <w:t xml:space="preserve"> “A GP may decline to accept responsibility for prescribing, monitoring and testing if the GP is not assured that the provider offers a safe </w:t>
+      </w:r>
+      <w:proofErr w:type="gramStart"/>
+      <w:r>
+        <w:rPr>
+          <w:sz w:val="28"/>
+          <w:szCs w:val="28"/>
+        </w:rPr>
+        <w:t>service, or</w:t>
+      </w:r>
+      <w:proofErr w:type="gramEnd"/>
+      <w:r>
+        <w:rPr>
+          <w:sz w:val="28"/>
+          <w:szCs w:val="28"/>
+        </w:rPr>
+        <w:t xml:space="preserve"> is not assured that the request has been made by an appropriate gender specialist </w:t>
       </w:r>
       <w:r>
         <w:rPr>
@@ -835,73 +1151,314 @@
           <w:sz w:val="28"/>
           <w:szCs w:val="28"/>
         </w:rPr>
-        <w:t xml:space="preserve">The NHS Constitution (NHS England, 2022) also states that patients in England have a right to start consultant-led treatment within a maximum of 18 weeks of being referred by their GP. Where patients have waited for more than 18 </w:t>
-      </w:r>
-      <w:r>
-        <w:rPr>
-          <w:sz w:val="28"/>
-          <w:szCs w:val="28"/>
+        <w:t xml:space="preserve">With </w:t>
+      </w:r>
+      <w:r>
+        <w:rPr>
+          <w:sz w:val="28"/>
+          <w:szCs w:val="28"/>
+        </w:rPr>
+        <w:t xml:space="preserve">some GIC </w:t>
+      </w:r>
+      <w:r>
+        <w:rPr>
+          <w:sz w:val="28"/>
+          <w:szCs w:val="28"/>
+        </w:rPr>
+        <w:t>waiting times of over 5 years (Waiting times, 2022) the NHS should provide these</w:t>
+      </w:r>
+      <w:r>
+        <w:rPr>
+          <w:sz w:val="28"/>
+          <w:szCs w:val="28"/>
+        </w:rPr>
+        <w:t xml:space="preserve"> alternative provisions </w:t>
+      </w:r>
+      <w:r>
+        <w:rPr>
+          <w:sz w:val="28"/>
+          <w:szCs w:val="28"/>
+        </w:rPr>
+        <w:t xml:space="preserve">as </w:t>
+      </w:r>
+      <w:proofErr w:type="gramStart"/>
+      <w:r>
+        <w:rPr>
+          <w:sz w:val="28"/>
+          <w:szCs w:val="28"/>
+        </w:rPr>
+        <w:t>outlined.{</w:t>
+      </w:r>
+      <w:proofErr w:type="gramEnd"/>
+      <w:r>
+        <w:rPr>
+          <w:sz w:val="28"/>
+          <w:szCs w:val="28"/>
+        </w:rPr>
+        <w:t>% endif %}</w:t>
+      </w:r>
+    </w:p>
+    <w:p>
+      <w:pPr>
+        <w:pStyle w:val="Heading1"/>
+        <w:rPr>
+          <w:sz w:val="40"/>
+          <w:szCs w:val="40"/>
+        </w:rPr>
+      </w:pPr>
+      <w:r>
+        <w:rPr>
+          <w:sz w:val="40"/>
+          <w:szCs w:val="40"/>
         </w:rPr>
         <w:lastRenderedPageBreak/>
-        <w:t>weeks or</w:t>
-      </w:r>
-      <w:r>
-        <w:rPr>
-          <w:sz w:val="28"/>
-          <w:szCs w:val="28"/>
-        </w:rPr>
-        <w:t xml:space="preserve"> are likely to have to wait for more than 18 weeks, the NHS </w:t>
-      </w:r>
-      <w:r>
-        <w:rPr>
-          <w:sz w:val="28"/>
-          <w:szCs w:val="28"/>
-        </w:rPr>
-        <w:t>must</w:t>
-      </w:r>
-      <w:r>
-        <w:rPr>
-          <w:sz w:val="28"/>
-          <w:szCs w:val="28"/>
-        </w:rPr>
-        <w:t xml:space="preserve"> arrange an alternative provision for treatment. </w:t>
-      </w:r>
-    </w:p>
-    <w:p>
-      <w:pPr>
-        <w:rPr>
-          <w:sz w:val="28"/>
-          <w:szCs w:val="28"/>
-        </w:rPr>
-      </w:pPr>
-      <w:r>
-        <w:rPr>
-          <w:sz w:val="28"/>
-          <w:szCs w:val="28"/>
-        </w:rPr>
-        <w:t>With waiting times of over 5 years (Waiting times, 2022) the NHS should provide these</w:t>
-      </w:r>
-      <w:r>
-        <w:rPr>
-          <w:sz w:val="28"/>
-          <w:szCs w:val="28"/>
-        </w:rPr>
-        <w:t xml:space="preserve"> alternative provisions I’ve outlined here.{% endif %}</w:t>
-      </w:r>
-    </w:p>
-    <w:p>
-      <w:pPr>
-        <w:rPr>
-          <w:sz w:val="28"/>
-          <w:szCs w:val="28"/>
-        </w:rPr>
-      </w:pPr>
-      <w:r>
-        <w:rPr>
-          <w:sz w:val="28"/>
-          <w:szCs w:val="28"/>
-        </w:rPr>
-        <w:br w:type="page"/>
+        <w:t>Summary of requirements</w:t>
+      </w:r>
+    </w:p>
+    <w:p>
+      <w:pPr>
+        <w:rPr>
+          <w:sz w:val="28"/>
+          <w:szCs w:val="24"/>
+        </w:rPr>
+      </w:pPr>
+      <w:r>
+        <w:rPr>
+          <w:sz w:val="28"/>
+          <w:szCs w:val="24"/>
+        </w:rPr>
+        <w:t xml:space="preserve">This is a list of actionable requests as per the information I have provided throughout this </w:t>
+      </w:r>
+      <w:proofErr w:type="gramStart"/>
+      <w:r>
+        <w:rPr>
+          <w:sz w:val="28"/>
+          <w:szCs w:val="24"/>
+        </w:rPr>
+        <w:t>document</w:t>
+      </w:r>
+      <w:r>
+        <w:rPr>
+          <w:sz w:val="28"/>
+          <w:szCs w:val="24"/>
+        </w:rPr>
+        <w:t>:</w:t>
+      </w:r>
+      <w:r>
+        <w:rPr>
+          <w:sz w:val="28"/>
+          <w:szCs w:val="24"/>
+        </w:rPr>
+        <w:t>{</w:t>
+      </w:r>
+      <w:proofErr w:type="gramEnd"/>
+      <w:r>
+        <w:rPr>
+          <w:sz w:val="28"/>
+          <w:szCs w:val="24"/>
+        </w:rPr>
+        <w:t xml:space="preserve">% if </w:t>
+      </w:r>
+      <w:proofErr w:type="spellStart"/>
+      <w:r>
+        <w:rPr>
+          <w:sz w:val="28"/>
+          <w:szCs w:val="24"/>
+        </w:rPr>
+        <w:t>shared_care</w:t>
+      </w:r>
+      <w:proofErr w:type="spellEnd"/>
+      <w:r>
+        <w:rPr>
+          <w:sz w:val="28"/>
+          <w:szCs w:val="24"/>
+        </w:rPr>
+        <w:t xml:space="preserve"> %}</w:t>
+      </w:r>
+    </w:p>
+    <w:p>
+      <w:pPr>
+        <w:pStyle w:val="NoSpacing"/>
+        <w:rPr>
+          <w:sz w:val="28"/>
+          <w:szCs w:val="24"/>
+        </w:rPr>
+      </w:pPr>
+      <w:r>
+        <w:rPr>
+          <w:sz w:val="28"/>
+          <w:szCs w:val="24"/>
+        </w:rPr>
+        <w:t xml:space="preserve">  </w:t>
+      </w:r>
+    </w:p>
+    <w:p>
+      <w:pPr>
+        <w:pStyle w:val="NoSpacing"/>
+        <w:rPr>
+          <w:sz w:val="28"/>
+          <w:szCs w:val="24"/>
+        </w:rPr>
+      </w:pPr>
+      <w:r>
+        <w:rPr>
+          <w:sz w:val="28"/>
+          <w:szCs w:val="24"/>
+        </w:rPr>
+        <w:t xml:space="preserve">    </w:t>
+      </w:r>
+      <w:r>
+        <w:rPr>
+          <w:sz w:val="28"/>
+          <w:szCs w:val="24"/>
+        </w:rPr>
+        <w:t>Provide a prescription</w:t>
+      </w:r>
+    </w:p>
+    <w:p>
+      <w:pPr>
+        <w:pStyle w:val="NoSpacing"/>
+        <w:rPr>
+          <w:sz w:val="28"/>
+          <w:szCs w:val="24"/>
+        </w:rPr>
+      </w:pPr>
+    </w:p>
+    <w:p>
+      <w:pPr>
+        <w:pStyle w:val="NoSpacing"/>
+        <w:rPr>
+          <w:sz w:val="28"/>
+          <w:szCs w:val="24"/>
+        </w:rPr>
+      </w:pPr>
+      <w:r>
+        <w:rPr>
+          <w:sz w:val="28"/>
+          <w:szCs w:val="24"/>
+        </w:rPr>
+        <w:t xml:space="preserve">    Provide blood testing</w:t>
+      </w:r>
+      <w:r>
+        <w:rPr>
+          <w:sz w:val="28"/>
+          <w:szCs w:val="24"/>
+        </w:rPr>
+        <w:t xml:space="preserve"> as necessary</w:t>
+      </w:r>
+    </w:p>
+    <w:p>
+      <w:pPr>
+        <w:pStyle w:val="NoSpacing"/>
+        <w:rPr>
+          <w:sz w:val="28"/>
+          <w:szCs w:val="24"/>
+        </w:rPr>
+      </w:pPr>
+    </w:p>
+    <w:p>
+      <w:pPr>
+        <w:pStyle w:val="NoSpacing"/>
+        <w:rPr>
+          <w:sz w:val="28"/>
+          <w:szCs w:val="24"/>
+        </w:rPr>
+      </w:pPr>
+      <w:r>
+        <w:rPr>
+          <w:sz w:val="28"/>
+          <w:szCs w:val="24"/>
+        </w:rPr>
+        <w:t xml:space="preserve">    </w:t>
+      </w:r>
+      <w:r>
+        <w:rPr>
+          <w:sz w:val="28"/>
+          <w:szCs w:val="24"/>
+        </w:rPr>
+        <w:t>Administer Injections if required</w:t>
+      </w:r>
+    </w:p>
+    <w:p>
+      <w:pPr>
+        <w:pStyle w:val="NoSpacing"/>
+        <w:rPr>
+          <w:sz w:val="28"/>
+          <w:szCs w:val="24"/>
+        </w:rPr>
+      </w:pPr>
+      <w:r>
+        <w:rPr>
+          <w:sz w:val="28"/>
+          <w:szCs w:val="24"/>
+        </w:rPr>
+        <w:t xml:space="preserve">{% endif </w:t>
+      </w:r>
+      <w:proofErr w:type="gramStart"/>
+      <w:r>
+        <w:rPr>
+          <w:sz w:val="28"/>
+          <w:szCs w:val="24"/>
+        </w:rPr>
+        <w:t>%}{</w:t>
+      </w:r>
+      <w:proofErr w:type="gramEnd"/>
+      <w:r>
+        <w:rPr>
+          <w:sz w:val="28"/>
+          <w:szCs w:val="24"/>
+        </w:rPr>
+        <w:t xml:space="preserve">% if </w:t>
+      </w:r>
+      <w:proofErr w:type="spellStart"/>
+      <w:r>
+        <w:rPr>
+          <w:sz w:val="28"/>
+          <w:szCs w:val="24"/>
+        </w:rPr>
+        <w:t>bridging_desired</w:t>
+      </w:r>
+      <w:proofErr w:type="spellEnd"/>
+      <w:r>
+        <w:rPr>
+          <w:sz w:val="28"/>
+          <w:szCs w:val="24"/>
+        </w:rPr>
+        <w:t xml:space="preserve"> %}</w:t>
+      </w:r>
+    </w:p>
+    <w:p>
+      <w:pPr>
+        <w:pStyle w:val="NoSpacing"/>
+      </w:pPr>
+      <w:r>
+        <w:rPr>
+          <w:sz w:val="28"/>
+          <w:szCs w:val="24"/>
+        </w:rPr>
+        <w:t xml:space="preserve">    Provide a</w:t>
+      </w:r>
+      <w:r>
+        <w:rPr>
+          <w:sz w:val="28"/>
+          <w:szCs w:val="24"/>
+        </w:rPr>
+        <w:t xml:space="preserve"> bridging prescription</w:t>
+      </w:r>
+    </w:p>
+    <w:p>
+      <w:pPr>
+        <w:rPr>
+          <w:sz w:val="28"/>
+          <w:szCs w:val="24"/>
+        </w:rPr>
+      </w:pPr>
+      <w:r>
+        <w:rPr>
+          <w:sz w:val="28"/>
+          <w:szCs w:val="24"/>
+        </w:rPr>
+        <w:t>{% endif %}</w:t>
       </w:r>
     </w:p>
     <w:p>
@@ -944,24 +1501,17 @@
       <w:pPr>
         <w:rPr>
           <w:sz w:val="28"/>
-          <w:szCs w:val="28"/>
-        </w:rPr>
-      </w:pPr>
-      <w:r>
-        <w:rPr>
-          <w:sz w:val="28"/>
           <w:szCs w:val="24"/>
           <w:lang w:val="en-GB"/>
         </w:rPr>
-        <w:t>Most medications used in the treatment of gender dysphoria are not licenced for this specific use. The GMCs guidance on this is to prescribe “</w:t>
-      </w:r>
+      </w:pPr>
       <w:r>
         <w:rPr>
           <w:sz w:val="28"/>
           <w:szCs w:val="24"/>
           <w:lang w:val="en-GB"/>
         </w:rPr>
-        <w:t>where this is necessary to meet the specific needs of the patient, and where there is no suitably licensed medicine that will meet the patient's needs.</w:t>
+        <w:t xml:space="preserve">The NHS provides clarity on prescribing hormones that aren’t licensed in the treatment of gender dysphoria in SSC 1620 </w:t>
       </w:r>
       <w:r>
         <w:rPr>
@@ -969,23 +1519,162 @@
           <w:szCs w:val="24"/>
           <w:lang w:val="en-GB"/>
         </w:rPr>
-        <w:t xml:space="preserve">” </w:t>
-      </w:r>
-      <w:r>
-        <w:rPr>
-          <w:sz w:val="28"/>
-          <w:szCs w:val="28"/>
-        </w:rPr>
-        <w:t>(Trans healthcare - Prescribing, 2022)</w:t>
-      </w:r>
-    </w:p>
-    <w:p>
-      <w:pPr>
-        <w:rPr>
-          <w:sz w:val="28"/>
-          <w:szCs w:val="28"/>
-        </w:rPr>
-      </w:pPr>
+        <w:t>(Specialised Services Circular 1620, 2016)</w:t>
+      </w:r>
+      <w:r>
+        <w:rPr>
+          <w:sz w:val="28"/>
+          <w:szCs w:val="24"/>
+          <w:lang w:val="en-GB"/>
+        </w:rPr>
+        <w:t xml:space="preserve"> “</w:t>
+      </w:r>
+      <w:r>
+        <w:rPr>
+          <w:sz w:val="28"/>
+          <w:szCs w:val="24"/>
+          <w:lang w:val="en-GB"/>
+        </w:rPr>
+        <w:t xml:space="preserve">Apart from </w:t>
+      </w:r>
+      <w:proofErr w:type="spellStart"/>
+      <w:r>
+        <w:rPr>
+          <w:sz w:val="28"/>
+          <w:szCs w:val="24"/>
+          <w:lang w:val="en-GB"/>
+        </w:rPr>
+        <w:t>Sustanon</w:t>
+      </w:r>
+      <w:proofErr w:type="spellEnd"/>
+      <w:r>
+        <w:rPr>
+          <w:sz w:val="28"/>
+          <w:szCs w:val="24"/>
+          <w:lang w:val="en-GB"/>
+        </w:rPr>
+        <w:t>®, there</w:t>
+      </w:r>
+      <w:r>
+        <w:rPr>
+          <w:sz w:val="28"/>
+          <w:szCs w:val="24"/>
+          <w:lang w:val="en-GB"/>
+        </w:rPr>
+        <w:t xml:space="preserve"> </w:t>
+      </w:r>
+      <w:r>
+        <w:rPr>
+          <w:sz w:val="28"/>
+          <w:szCs w:val="24"/>
+          <w:lang w:val="en-GB"/>
+        </w:rPr>
+        <w:t>are no licensed products with an approved indication for the treatment of</w:t>
+      </w:r>
+      <w:r>
+        <w:rPr>
+          <w:sz w:val="28"/>
+          <w:szCs w:val="24"/>
+          <w:lang w:val="en-GB"/>
+        </w:rPr>
+        <w:t xml:space="preserve"> </w:t>
+      </w:r>
+      <w:r>
+        <w:rPr>
+          <w:sz w:val="28"/>
+          <w:szCs w:val="24"/>
+          <w:lang w:val="en-GB"/>
+        </w:rPr>
+        <w:t>gender dysphoria. There is, however, extensive clinical experience of the use</w:t>
+      </w:r>
+      <w:r>
+        <w:rPr>
+          <w:sz w:val="28"/>
+          <w:szCs w:val="24"/>
+          <w:lang w:val="en-GB"/>
+        </w:rPr>
+        <w:t xml:space="preserve"> </w:t>
+      </w:r>
+      <w:r>
+        <w:rPr>
+          <w:sz w:val="28"/>
+          <w:szCs w:val="24"/>
+          <w:lang w:val="en-GB"/>
+        </w:rPr>
+        <w:t>of these products in the treatment of gender dysphoria over decades, which</w:t>
+      </w:r>
+      <w:r>
+        <w:rPr>
+          <w:sz w:val="28"/>
+          <w:szCs w:val="24"/>
+          <w:lang w:val="en-GB"/>
+        </w:rPr>
+        <w:t xml:space="preserve"> </w:t>
+      </w:r>
+      <w:r>
+        <w:rPr>
+          <w:sz w:val="28"/>
+          <w:szCs w:val="24"/>
+          <w:lang w:val="en-GB"/>
+        </w:rPr>
+        <w:t>provides evidence of tolerability and safety comparable with their use for</w:t>
+      </w:r>
+      <w:r>
+        <w:rPr>
+          <w:sz w:val="28"/>
+          <w:szCs w:val="24"/>
+          <w:lang w:val="en-GB"/>
+        </w:rPr>
+        <w:t xml:space="preserve"> </w:t>
+      </w:r>
+      <w:r>
+        <w:rPr>
+          <w:sz w:val="28"/>
+          <w:szCs w:val="24"/>
+          <w:lang w:val="en-GB"/>
+        </w:rPr>
+        <w:t>approved indications. The prescription of licensed products outside their</w:t>
+      </w:r>
+      <w:r>
+        <w:rPr>
+          <w:sz w:val="28"/>
+          <w:szCs w:val="24"/>
+          <w:lang w:val="en-GB"/>
+        </w:rPr>
+        <w:t xml:space="preserve"> </w:t>
+      </w:r>
+      <w:r>
+        <w:rPr>
+          <w:sz w:val="28"/>
+          <w:szCs w:val="24"/>
+          <w:lang w:val="en-GB"/>
+        </w:rPr>
+        <w:t>approved indications, often but not always at the recommendation of a</w:t>
+      </w:r>
+      <w:r>
+        <w:rPr>
+          <w:sz w:val="28"/>
+          <w:szCs w:val="24"/>
+          <w:lang w:val="en-GB"/>
+        </w:rPr>
+        <w:t xml:space="preserve"> </w:t>
+      </w:r>
+      <w:r>
+        <w:rPr>
+          <w:sz w:val="28"/>
+          <w:szCs w:val="24"/>
+          <w:lang w:val="en-GB"/>
+        </w:rPr>
+        <w:t>specialist provider, is not uncommon in general practice</w:t>
+      </w:r>
+      <w:r>
+        <w:rPr>
+          <w:sz w:val="28"/>
+          <w:szCs w:val="24"/>
+          <w:lang w:val="en-GB"/>
+        </w:rPr>
+        <w:t>”</w:t>
+      </w:r>
     </w:p>
     <w:p>
       <w:pPr>
@@ -1078,23 +1767,95 @@
           <w:lang w:val="en-GB"/>
         </w:rPr>
       </w:pPr>
-    </w:p>
-    <w:p>
-      <w:pPr>
+      <w:r>
         <w:rPr>
           <w:sz w:val="28"/>
           <w:szCs w:val="24"/>
           <w:lang w:val="en-GB"/>
         </w:rPr>
-      </w:pPr>
-    </w:p>
-    <w:p>
-      <w:pPr>
-        <w:rPr>
-          <w:sz w:val="28"/>
-          <w:szCs w:val="28"/>
-        </w:rPr>
-      </w:pPr>
+        <w:t xml:space="preserve">If you would like to expand your expertise, you could talk to a gender specialist within your Clinical Commissioning Group. </w:t>
+      </w:r>
+    </w:p>
+    <w:p>
+      <w:pPr>
+        <w:rPr>
+          <w:sz w:val="28"/>
+          <w:szCs w:val="24"/>
+          <w:lang w:val="en-GB"/>
+        </w:rPr>
+      </w:pPr>
+      <w:r>
+        <w:rPr>
+          <w:sz w:val="28"/>
+          <w:szCs w:val="24"/>
+          <w:lang w:val="en-GB"/>
+        </w:rPr>
+        <w:t>Another useful resource is the following book by</w:t>
+      </w:r>
+      <w:r>
+        <w:rPr>
+          <w:sz w:val="28"/>
+          <w:szCs w:val="24"/>
+          <w:lang w:val="en-GB"/>
+        </w:rPr>
+        <w:t xml:space="preserve"> Dr Vincent,</w:t>
+      </w:r>
+      <w:r>
+        <w:rPr>
+          <w:sz w:val="28"/>
+          <w:szCs w:val="24"/>
+          <w:lang w:val="en-GB"/>
+        </w:rPr>
+        <w:t xml:space="preserve"> </w:t>
+      </w:r>
+      <w:r>
+        <w:rPr>
+          <w:sz w:val="28"/>
+          <w:szCs w:val="24"/>
+          <w:lang w:val="en-GB"/>
+        </w:rPr>
+        <w:t>BMA Medical Book Awards Finalist</w:t>
+      </w:r>
+      <w:r>
+        <w:rPr>
+          <w:sz w:val="28"/>
+          <w:szCs w:val="24"/>
+          <w:lang w:val="en-GB"/>
+        </w:rPr>
+        <w:t xml:space="preserve"> - </w:t>
+      </w:r>
+      <w:r>
+        <w:rPr>
+          <w:sz w:val="28"/>
+          <w:szCs w:val="24"/>
+          <w:lang w:val="en-GB"/>
+        </w:rPr>
+        <w:t>Transgender Health: A Practitioner's Guide to Binary and Non-Binary Trans Patient Care</w:t>
+      </w:r>
+      <w:r>
+        <w:rPr>
+          <w:sz w:val="28"/>
+          <w:szCs w:val="24"/>
+          <w:lang w:val="en-GB"/>
+        </w:rPr>
+        <w:t xml:space="preserve">. </w:t>
+      </w:r>
+      <w:r>
+        <w:rPr>
+          <w:sz w:val="28"/>
+          <w:szCs w:val="24"/>
+          <w:lang w:val="en-GB"/>
+        </w:rPr>
+        <w:t>(Vincent, 2018)</w:t>
+      </w:r>
+      <w:r>
+        <w:rPr>
+          <w:sz w:val="28"/>
+          <w:szCs w:val="24"/>
+          <w:lang w:val="en-GB"/>
+        </w:rPr>
+        <w:t xml:space="preserve"> This book is highly recommended by gender specialists across the UK.</w:t>
+      </w:r>
       <w:r>
         <w:rPr>
           <w:sz w:val="28"/>
@@ -1102,14 +1863,6 @@
         </w:rPr>
         <w:br w:type="page"/>
       </w:r>
-    </w:p>
-    <w:p>
-      <w:pPr>
-        <w:rPr>
-          <w:sz w:val="28"/>
-          <w:szCs w:val="28"/>
-        </w:rPr>
-      </w:pPr>
     </w:p>
     <w:p>
       <w:pPr>
@@ -1125,6 +1878,7 @@
           <w:sz w:val="40"/>
           <w:szCs w:val="40"/>
         </w:rPr>
+        <w:lastRenderedPageBreak/>
         <w:t>References</w:t>
       </w:r>
       <w:bookmarkEnd w:id="4"/>
@@ -1166,20 +1920,107 @@
         <w:t>.</w:t>
       </w:r>
     </w:p>
-    <w:p/>
-    <w:p>
-      <w:pPr>
-        <w:rPr>
-          <w:sz w:val="28"/>
-          <w:szCs w:val="28"/>
-        </w:rPr>
-      </w:pPr>
-      <w:r>
-        <w:rPr>
-          <w:sz w:val="28"/>
-          <w:szCs w:val="28"/>
-        </w:rPr>
-        <w:t>{% if bridging_desired %}Royal College of Psychiatrists, 2013. Good practice guidelines for the assessment and treatment of adults with gender dysphoria. p.25. Available at: &lt;https://www.rcpsych.ac.uk/docs/default-source/improving-care/better-mh-policy/college-reports/cr181-good-practice-guidelines-for-the-assessment-and-treatment-of-adults-with-gender-dysphoria.pdf&gt;.</w:t>
+    <w:p>
+      <w:pPr>
+        <w:rPr>
+          <w:sz w:val="28"/>
+          <w:szCs w:val="28"/>
+        </w:rPr>
+      </w:pPr>
+      <w:r>
+        <w:rPr>
+          <w:sz w:val="28"/>
+          <w:szCs w:val="28"/>
+        </w:rPr>
+        <w:t xml:space="preserve">Dpt.nhs.uk. 2016. </w:t>
+      </w:r>
+      <w:proofErr w:type="spellStart"/>
+      <w:r>
+        <w:rPr>
+          <w:sz w:val="28"/>
+          <w:szCs w:val="28"/>
+        </w:rPr>
+        <w:t>Specialised</w:t>
+      </w:r>
+      <w:proofErr w:type="spellEnd"/>
+      <w:r>
+        <w:rPr>
+          <w:sz w:val="28"/>
+          <w:szCs w:val="28"/>
+        </w:rPr>
+        <w:t xml:space="preserve"> Services Circular 1620. [online] Available at: &lt;https://www.dpt.nhs.uk/download/Ote2T8sczT</w:t>
+      </w:r>
+      <w:proofErr w:type="gramStart"/>
+      <w:r>
+        <w:rPr>
+          <w:sz w:val="28"/>
+          <w:szCs w:val="28"/>
+        </w:rPr>
+        <w:t xml:space="preserve">&gt; </w:t>
+      </w:r>
+      <w:r>
+        <w:rPr>
+          <w:sz w:val="28"/>
+          <w:szCs w:val="28"/>
+        </w:rPr>
+        <w:t>.</w:t>
+      </w:r>
+      <w:proofErr w:type="gramEnd"/>
+    </w:p>
+    <w:p>
+      <w:r>
+        <w:rPr>
+          <w:sz w:val="28"/>
+          <w:szCs w:val="28"/>
+        </w:rPr>
+        <w:t>Vincent, B., 2018. Transgender health. Jessica Kingsley Publishers.</w:t>
+      </w:r>
+    </w:p>
+    <w:p>
+      <w:pPr>
+        <w:rPr>
+          <w:sz w:val="28"/>
+          <w:szCs w:val="28"/>
+        </w:rPr>
+      </w:pPr>
+      <w:r>
+        <w:rPr>
+          <w:sz w:val="28"/>
+          <w:szCs w:val="28"/>
+        </w:rPr>
+        <w:t xml:space="preserve">{% if </w:t>
+      </w:r>
+      <w:proofErr w:type="spellStart"/>
+      <w:r>
+        <w:rPr>
+          <w:sz w:val="28"/>
+          <w:szCs w:val="28"/>
+        </w:rPr>
+        <w:t>bridging_desired</w:t>
+      </w:r>
+      <w:proofErr w:type="spellEnd"/>
+      <w:r>
+        <w:rPr>
+          <w:sz w:val="28"/>
+          <w:szCs w:val="28"/>
+        </w:rPr>
+        <w:t xml:space="preserve"> </w:t>
+      </w:r>
+      <w:proofErr w:type="gramStart"/>
+      <w:r>
+        <w:rPr>
+          <w:sz w:val="28"/>
+          <w:szCs w:val="28"/>
+        </w:rPr>
+        <w:t>%}Royal</w:t>
+      </w:r>
+      <w:proofErr w:type="gramEnd"/>
+      <w:r>
+        <w:rPr>
+          <w:sz w:val="28"/>
+          <w:szCs w:val="28"/>
+        </w:rPr>
+        <w:t xml:space="preserve"> College of Psychiatrists, 2013. Good practice guidelines for the assessment and treatment of adults with gender dysphoria. p.25. Available at: &lt;https://www.rcpsych.ac.uk/docs/default-source/improving-care/better-mh-policy/college-reports/cr181-good-practice-guidelines-for-the-assessment-and-treatment-of-adults-with-gender-dysphoria.pdf&gt;.</w:t>
       </w:r>
     </w:p>
     <w:p>
@@ -1216,14 +2057,30 @@
           <w:sz w:val="28"/>
           <w:szCs w:val="28"/>
         </w:rPr>
-        <w:t>NHS England, 2019. Service specification: Gender Identity Services for Adults (Non-Surgical Interventions). [online] p.30. Available at: &lt;https://www.england.nhs.uk/wp-content/uploads/2019/07/service-specification-gender-dysphoria-services-non-surgical-june-2019.pdf&gt;.</w:t>
-      </w:r>
-      <w:r>
-        <w:rPr>
-          <w:sz w:val="28"/>
-          <w:szCs w:val="28"/>
-        </w:rPr>
-        <w:t>{%</w:t>
+        <w:t>NHS England, 2019. Service specification: Gender Identity Services for Adults (Non-Surgical Interventions). [online] p.30. Available at: &lt;https://www.england.nhs.uk/wp-content/uploads/2019/07/service-specification-gender-dysphoria-services-non-surgical-june-2019.pdf</w:t>
+      </w:r>
+      <w:proofErr w:type="gramStart"/>
+      <w:r>
+        <w:rPr>
+          <w:sz w:val="28"/>
+          <w:szCs w:val="28"/>
+        </w:rPr>
+        <w:t>&gt;.</w:t>
+      </w:r>
+      <w:r>
+        <w:rPr>
+          <w:sz w:val="28"/>
+          <w:szCs w:val="28"/>
+        </w:rPr>
+        <w:t>{</w:t>
+      </w:r>
+      <w:proofErr w:type="gramEnd"/>
+      <w:r>
+        <w:rPr>
+          <w:sz w:val="28"/>
+          <w:szCs w:val="28"/>
+        </w:rPr>
+        <w:t>%</w:t>
       </w:r>
       <w:r>
         <w:rPr>
@@ -1258,22 +2115,47 @@
           <w:sz w:val="28"/>
           <w:szCs w:val="28"/>
         </w:rPr>
-        <w:t xml:space="preserve">{% if shared_care %} </w:t>
-      </w:r>
-    </w:p>
-    <w:p>
-      <w:pPr>
-        <w:rPr>
-          <w:sz w:val="28"/>
-          <w:szCs w:val="28"/>
-        </w:rPr>
-      </w:pPr>
-      <w:r>
-        <w:rPr>
-          <w:sz w:val="28"/>
-          <w:szCs w:val="28"/>
-        </w:rPr>
-        <w:t xml:space="preserve">Specialised Services Circular 1826, NHS England, 2018. Primary Care Responsibilities </w:t>
+        <w:t xml:space="preserve">{% if </w:t>
+      </w:r>
+      <w:proofErr w:type="spellStart"/>
+      <w:r>
+        <w:rPr>
+          <w:sz w:val="28"/>
+          <w:szCs w:val="28"/>
+        </w:rPr>
+        <w:t>shared_care</w:t>
+      </w:r>
+      <w:proofErr w:type="spellEnd"/>
+      <w:r>
+        <w:rPr>
+          <w:sz w:val="28"/>
+          <w:szCs w:val="28"/>
+        </w:rPr>
+        <w:t xml:space="preserve"> %} </w:t>
+      </w:r>
+    </w:p>
+    <w:p>
+      <w:pPr>
+        <w:rPr>
+          <w:sz w:val="28"/>
+          <w:szCs w:val="28"/>
+        </w:rPr>
+      </w:pPr>
+      <w:proofErr w:type="spellStart"/>
+      <w:r>
+        <w:rPr>
+          <w:sz w:val="28"/>
+          <w:szCs w:val="28"/>
+        </w:rPr>
+        <w:t>Specialised</w:t>
+      </w:r>
+      <w:proofErr w:type="spellEnd"/>
+      <w:r>
+        <w:rPr>
+          <w:sz w:val="28"/>
+          <w:szCs w:val="28"/>
+        </w:rPr>
+        <w:t xml:space="preserve"> Services Circular 1826, NHS England, 2018. Primary Care Responsibilities </w:t>
       </w:r>
       <w:r>
         <w:rPr>
@@ -1287,7 +2169,39 @@
           <w:sz w:val="28"/>
           <w:szCs w:val="28"/>
         </w:rPr>
-        <w:t xml:space="preserve"> Regard To Requests by Private On-Line Medical Service Providers to Prescribe Hormone Treatments for Transgender People. Specialised Services Circular 1826, [online] Available at: &lt;https://www.dpt.nhs.uk/download/VjSSV5TQVv&gt;.</w:t>
+        <w:t xml:space="preserve"> Regard </w:t>
+      </w:r>
+      <w:proofErr w:type="gramStart"/>
+      <w:r>
+        <w:rPr>
+          <w:sz w:val="28"/>
+          <w:szCs w:val="28"/>
+        </w:rPr>
+        <w:t>To</w:t>
+      </w:r>
+      <w:proofErr w:type="gramEnd"/>
+      <w:r>
+        <w:rPr>
+          <w:sz w:val="28"/>
+          <w:szCs w:val="28"/>
+        </w:rPr>
+        <w:t xml:space="preserve"> Requests by Private On-Line Medical Service Providers to Prescribe Hormone Treatments for Transgender People. </w:t>
+      </w:r>
+      <w:proofErr w:type="spellStart"/>
+      <w:r>
+        <w:rPr>
+          <w:sz w:val="28"/>
+          <w:szCs w:val="28"/>
+        </w:rPr>
+        <w:t>Specialised</w:t>
+      </w:r>
+      <w:proofErr w:type="spellEnd"/>
+      <w:r>
+        <w:rPr>
+          <w:sz w:val="28"/>
+          <w:szCs w:val="28"/>
+        </w:rPr>
+        <w:t xml:space="preserve"> Services Circular 1826, [online] Available at: &lt;https://www.dpt.nhs.uk/download/VjSSV5TQVv&gt;.</w:t>
       </w:r>
     </w:p>
     <w:p>
@@ -1318,14 +2232,30 @@
           <w:sz w:val="28"/>
           <w:szCs w:val="28"/>
         </w:rPr>
-        <w:t>Gender Identity Clinic – GIC. 2022. Waiting times. [online] Available at: &lt;https://gic.nhs.uk/appointments/waiting-times/&gt; [Accessed 6 June 2022].</w:t>
-      </w:r>
-      <w:r>
-        <w:rPr>
-          <w:sz w:val="28"/>
-          <w:szCs w:val="28"/>
-        </w:rPr>
-        <w:t>{%</w:t>
+        <w:t>Gender Identity Clinic – GIC. 2022. Waiting times. [online] Available at: &lt;https://gic.nhs.uk/appointments/waiting-times/&gt; [Accessed 6 June 2022</w:t>
+      </w:r>
+      <w:proofErr w:type="gramStart"/>
+      <w:r>
+        <w:rPr>
+          <w:sz w:val="28"/>
+          <w:szCs w:val="28"/>
+        </w:rPr>
+        <w:t>].</w:t>
+      </w:r>
+      <w:r>
+        <w:rPr>
+          <w:sz w:val="28"/>
+          <w:szCs w:val="28"/>
+        </w:rPr>
+        <w:t>{</w:t>
+      </w:r>
+      <w:proofErr w:type="gramEnd"/>
+      <w:r>
+        <w:rPr>
+          <w:sz w:val="28"/>
+          <w:szCs w:val="28"/>
+        </w:rPr>
+        <w:t>%</w:t>
       </w:r>
       <w:r>
         <w:rPr>
@@ -1461,8 +2391,13 @@
                             <w:pPr>
                               <w:spacing w:after="0"/>
                             </w:pPr>
+                            <w:proofErr w:type="gramStart"/>
                             <w:r>
-                              <w:t>{{ phone }}</w:t>
+                              <w:t>{{ phone</w:t>
+                            </w:r>
+                            <w:proofErr w:type="gramEnd"/>
+                            <w:r>
+                              <w:t xml:space="preserve"> }}</w:t>
                             </w:r>
                           </w:p>
                         </w:txbxContent>
@@ -1557,11 +2492,19 @@
                                 <w:color w:val="auto"/>
                               </w:rPr>
                             </w:pPr>
+                            <w:proofErr w:type="gramStart"/>
                             <w:r>
                               <w:rPr>
                                 <w:color w:val="auto"/>
                               </w:rPr>
-                              <w:t>{{ email }}</w:t>
+                              <w:t>{{ email</w:t>
+                            </w:r>
+                            <w:proofErr w:type="gramEnd"/>
+                            <w:r>
+                              <w:rPr>
+                                <w:color w:val="auto"/>
+                              </w:rPr>
+                              <w:t xml:space="preserve"> }}</w:t>
                             </w:r>
                           </w:p>
                         </w:txbxContent>
@@ -1792,8 +2735,13 @@
                             <w:pPr>
                               <w:spacing w:after="0"/>
                             </w:pPr>
+                            <w:proofErr w:type="gramStart"/>
                             <w:r>
-                              <w:t>{{ phone }}</w:t>
+                              <w:t>{{ phone</w:t>
+                            </w:r>
+                            <w:proofErr w:type="gramEnd"/>
+                            <w:r>
+                              <w:t xml:space="preserve"> }}</w:t>
                             </w:r>
                           </w:p>
                         </w:txbxContent>
@@ -1887,8 +2835,13 @@
                                 <w:rFonts w:cs="Iskoola Pota"/>
                               </w:rPr>
                             </w:pPr>
+                            <w:proofErr w:type="gramStart"/>
                             <w:r>
-                              <w:t>{{ email }}</w:t>
+                              <w:t>{{ email</w:t>
+                            </w:r>
+                            <w:proofErr w:type="gramEnd"/>
+                            <w:r>
+                              <w:t xml:space="preserve"> }}</w:t>
                             </w:r>
                           </w:p>
                         </w:txbxContent>
@@ -3411,6 +4364,232 @@
     </w:lvl>
   </w:abstractNum>
   <w:abstractNum w:abstractNumId="8" w15:restartNumberingAfterBreak="0">
+    <w:nsid w:val="70C050AB"/>
+    <w:multiLevelType w:val="hybridMultilevel"/>
+    <w:tmpl w:val="D42E8460"/>
+    <w:lvl w:ilvl="0" w:tplc="08090001">
+      <w:start w:val="1"/>
+      <w:numFmt w:val="bullet"/>
+      <w:lvlText w:val=""/>
+      <w:lvlJc w:val="left"/>
+      <w:pPr>
+        <w:ind w:left="3600" w:hanging="360"/>
+      </w:pPr>
+      <w:rPr>
+        <w:rFonts w:ascii="Symbol" w:hAnsi="Symbol" w:hint="default"/>
+      </w:rPr>
+    </w:lvl>
+    <w:lvl w:ilvl="1" w:tplc="08090003" w:tentative="1">
+      <w:start w:val="1"/>
+      <w:numFmt w:val="bullet"/>
+      <w:lvlText w:val="o"/>
+      <w:lvlJc w:val="left"/>
+      <w:pPr>
+        <w:ind w:left="4320" w:hanging="360"/>
+      </w:pPr>
+      <w:rPr>
+        <w:rFonts w:ascii="Courier New" w:hAnsi="Courier New" w:cs="Courier New" w:hint="default"/>
+      </w:rPr>
+    </w:lvl>
+    <w:lvl w:ilvl="2" w:tplc="08090005" w:tentative="1">
+      <w:start w:val="1"/>
+      <w:numFmt w:val="bullet"/>
+      <w:lvlText w:val=""/>
+      <w:lvlJc w:val="left"/>
+      <w:pPr>
+        <w:ind w:left="5040" w:hanging="360"/>
+      </w:pPr>
+      <w:rPr>
+        <w:rFonts w:ascii="Wingdings" w:hAnsi="Wingdings" w:hint="default"/>
+      </w:rPr>
+    </w:lvl>
+    <w:lvl w:ilvl="3" w:tplc="08090001" w:tentative="1">
+      <w:start w:val="1"/>
+      <w:numFmt w:val="bullet"/>
+      <w:lvlText w:val=""/>
+      <w:lvlJc w:val="left"/>
+      <w:pPr>
+        <w:ind w:left="5760" w:hanging="360"/>
+      </w:pPr>
+      <w:rPr>
+        <w:rFonts w:ascii="Symbol" w:hAnsi="Symbol" w:hint="default"/>
+      </w:rPr>
+    </w:lvl>
+    <w:lvl w:ilvl="4" w:tplc="08090003" w:tentative="1">
+      <w:start w:val="1"/>
+      <w:numFmt w:val="bullet"/>
+      <w:lvlText w:val="o"/>
+      <w:lvlJc w:val="left"/>
+      <w:pPr>
+        <w:ind w:left="6480" w:hanging="360"/>
+      </w:pPr>
+      <w:rPr>
+        <w:rFonts w:ascii="Courier New" w:hAnsi="Courier New" w:cs="Courier New" w:hint="default"/>
+      </w:rPr>
+    </w:lvl>
+    <w:lvl w:ilvl="5" w:tplc="08090005" w:tentative="1">
+      <w:start w:val="1"/>
+      <w:numFmt w:val="bullet"/>
+      <w:lvlText w:val=""/>
+      <w:lvlJc w:val="left"/>
+      <w:pPr>
+        <w:ind w:left="7200" w:hanging="360"/>
+      </w:pPr>
+      <w:rPr>
+        <w:rFonts w:ascii="Wingdings" w:hAnsi="Wingdings" w:hint="default"/>
+      </w:rPr>
+    </w:lvl>
+    <w:lvl w:ilvl="6" w:tplc="08090001" w:tentative="1">
+      <w:start w:val="1"/>
+      <w:numFmt w:val="bullet"/>
+      <w:lvlText w:val=""/>
+      <w:lvlJc w:val="left"/>
+      <w:pPr>
+        <w:ind w:left="7920" w:hanging="360"/>
+      </w:pPr>
+      <w:rPr>
+        <w:rFonts w:ascii="Symbol" w:hAnsi="Symbol" w:hint="default"/>
+      </w:rPr>
+    </w:lvl>
+    <w:lvl w:ilvl="7" w:tplc="08090003" w:tentative="1">
+      <w:start w:val="1"/>
+      <w:numFmt w:val="bullet"/>
+      <w:lvlText w:val="o"/>
+      <w:lvlJc w:val="left"/>
+      <w:pPr>
+        <w:ind w:left="8640" w:hanging="360"/>
+      </w:pPr>
+      <w:rPr>
+        <w:rFonts w:ascii="Courier New" w:hAnsi="Courier New" w:cs="Courier New" w:hint="default"/>
+      </w:rPr>
+    </w:lvl>
+    <w:lvl w:ilvl="8" w:tplc="08090005" w:tentative="1">
+      <w:start w:val="1"/>
+      <w:numFmt w:val="bullet"/>
+      <w:lvlText w:val=""/>
+      <w:lvlJc w:val="left"/>
+      <w:pPr>
+        <w:ind w:left="9360" w:hanging="360"/>
+      </w:pPr>
+      <w:rPr>
+        <w:rFonts w:ascii="Wingdings" w:hAnsi="Wingdings" w:hint="default"/>
+      </w:rPr>
+    </w:lvl>
+  </w:abstractNum>
+  <w:abstractNum w:abstractNumId="9" w15:restartNumberingAfterBreak="0">
+    <w:nsid w:val="7266119F"/>
+    <w:multiLevelType w:val="hybridMultilevel"/>
+    <w:tmpl w:val="536EF690"/>
+    <w:lvl w:ilvl="0" w:tplc="08090001">
+      <w:start w:val="1"/>
+      <w:numFmt w:val="bullet"/>
+      <w:lvlText w:val=""/>
+      <w:lvlJc w:val="left"/>
+      <w:pPr>
+        <w:ind w:left="3600" w:hanging="360"/>
+      </w:pPr>
+      <w:rPr>
+        <w:rFonts w:ascii="Symbol" w:hAnsi="Symbol" w:hint="default"/>
+      </w:rPr>
+    </w:lvl>
+    <w:lvl w:ilvl="1" w:tplc="08090003" w:tentative="1">
+      <w:start w:val="1"/>
+      <w:numFmt w:val="bullet"/>
+      <w:lvlText w:val="o"/>
+      <w:lvlJc w:val="left"/>
+      <w:pPr>
+        <w:ind w:left="4320" w:hanging="360"/>
+      </w:pPr>
+      <w:rPr>
+        <w:rFonts w:ascii="Courier New" w:hAnsi="Courier New" w:cs="Courier New" w:hint="default"/>
+      </w:rPr>
+    </w:lvl>
+    <w:lvl w:ilvl="2" w:tplc="08090005" w:tentative="1">
+      <w:start w:val="1"/>
+      <w:numFmt w:val="bullet"/>
+      <w:lvlText w:val=""/>
+      <w:lvlJc w:val="left"/>
+      <w:pPr>
+        <w:ind w:left="5040" w:hanging="360"/>
+      </w:pPr>
+      <w:rPr>
+        <w:rFonts w:ascii="Wingdings" w:hAnsi="Wingdings" w:hint="default"/>
+      </w:rPr>
+    </w:lvl>
+    <w:lvl w:ilvl="3" w:tplc="08090001" w:tentative="1">
+      <w:start w:val="1"/>
+      <w:numFmt w:val="bullet"/>
+      <w:lvlText w:val=""/>
+      <w:lvlJc w:val="left"/>
+      <w:pPr>
+        <w:ind w:left="5760" w:hanging="360"/>
+      </w:pPr>
+      <w:rPr>
+        <w:rFonts w:ascii="Symbol" w:hAnsi="Symbol" w:hint="default"/>
+      </w:rPr>
+    </w:lvl>
+    <w:lvl w:ilvl="4" w:tplc="08090003" w:tentative="1">
+      <w:start w:val="1"/>
+      <w:numFmt w:val="bullet"/>
+      <w:lvlText w:val="o"/>
+      <w:lvlJc w:val="left"/>
+      <w:pPr>
+        <w:ind w:left="6480" w:hanging="360"/>
+      </w:pPr>
+      <w:rPr>
+        <w:rFonts w:ascii="Courier New" w:hAnsi="Courier New" w:cs="Courier New" w:hint="default"/>
+      </w:rPr>
+    </w:lvl>
+    <w:lvl w:ilvl="5" w:tplc="08090005" w:tentative="1">
+      <w:start w:val="1"/>
+      <w:numFmt w:val="bullet"/>
+      <w:lvlText w:val=""/>
+      <w:lvlJc w:val="left"/>
+      <w:pPr>
+        <w:ind w:left="7200" w:hanging="360"/>
+      </w:pPr>
+      <w:rPr>
+        <w:rFonts w:ascii="Wingdings" w:hAnsi="Wingdings" w:hint="default"/>
+      </w:rPr>
+    </w:lvl>
+    <w:lvl w:ilvl="6" w:tplc="08090001" w:tentative="1">
+      <w:start w:val="1"/>
+      <w:numFmt w:val="bullet"/>
+      <w:lvlText w:val=""/>
+      <w:lvlJc w:val="left"/>
+      <w:pPr>
+        <w:ind w:left="7920" w:hanging="360"/>
+      </w:pPr>
+      <w:rPr>
+        <w:rFonts w:ascii="Symbol" w:hAnsi="Symbol" w:hint="default"/>
+      </w:rPr>
+    </w:lvl>
+    <w:lvl w:ilvl="7" w:tplc="08090003" w:tentative="1">
+      <w:start w:val="1"/>
+      <w:numFmt w:val="bullet"/>
+      <w:lvlText w:val="o"/>
+      <w:lvlJc w:val="left"/>
+      <w:pPr>
+        <w:ind w:left="8640" w:hanging="360"/>
+      </w:pPr>
+      <w:rPr>
+        <w:rFonts w:ascii="Courier New" w:hAnsi="Courier New" w:cs="Courier New" w:hint="default"/>
+      </w:rPr>
+    </w:lvl>
+    <w:lvl w:ilvl="8" w:tplc="08090005" w:tentative="1">
+      <w:start w:val="1"/>
+      <w:numFmt w:val="bullet"/>
+      <w:lvlText w:val=""/>
+      <w:lvlJc w:val="left"/>
+      <w:pPr>
+        <w:ind w:left="9360" w:hanging="360"/>
+      </w:pPr>
+      <w:rPr>
+        <w:rFonts w:ascii="Wingdings" w:hAnsi="Wingdings" w:hint="default"/>
+      </w:rPr>
+    </w:lvl>
+  </w:abstractNum>
+  <w:abstractNum w:abstractNumId="10" w15:restartNumberingAfterBreak="0">
     <w:nsid w:val="7494199A"/>
     <w:multiLevelType w:val="hybridMultilevel"/>
     <w:tmpl w:val="0812E7C4"/>
@@ -3499,7 +4678,7 @@
       </w:pPr>
     </w:lvl>
   </w:abstractNum>
-  <w:abstractNum w:abstractNumId="9" w15:restartNumberingAfterBreak="0">
+  <w:abstractNum w:abstractNumId="11" w15:restartNumberingAfterBreak="0">
     <w:nsid w:val="7C2572E1"/>
     <w:multiLevelType w:val="hybridMultilevel"/>
     <w:tmpl w:val="0812E7C4"/>
@@ -3604,10 +4783,10 @@
     <w:abstractNumId w:val="4"/>
   </w:num>
   <w:num w:numId="6" w16cid:durableId="1513373399">
-    <w:abstractNumId w:val="9"/>
+    <w:abstractNumId w:val="11"/>
   </w:num>
   <w:num w:numId="7" w16cid:durableId="1404184598">
-    <w:abstractNumId w:val="8"/>
+    <w:abstractNumId w:val="10"/>
   </w:num>
   <w:num w:numId="8" w16cid:durableId="733622328">
     <w:abstractNumId w:val="3"/>
@@ -3617,6 +4796,12 @@
   </w:num>
   <w:num w:numId="10" w16cid:durableId="909923078">
     <w:abstractNumId w:val="6"/>
+  </w:num>
+  <w:num w:numId="11" w16cid:durableId="2056345368">
+    <w:abstractNumId w:val="8"/>
+  </w:num>
+  <w:num w:numId="12" w16cid:durableId="1938125687">
+    <w:abstractNumId w:val="9"/>
   </w:num>
 </w:numbering>
 </file>
@@ -4034,10 +5219,11 @@
     <w:link w:val="Heading1Char"/>
     <w:uiPriority w:val="9"/>
     <w:qFormat/>
-    <w:rsid w:val="00CA39DC"/>
+    <w:rsid w:val="003A3DD6"/>
     <w:pPr>
       <w:keepNext/>
       <w:keepLines/>
+      <w:pageBreakBefore/>
       <w:spacing w:before="240" w:after="0"/>
       <w:outlineLvl w:val="0"/>
     </w:pPr>
@@ -4169,7 +5355,7 @@
     <w:basedOn w:val="DefaultParagraphFont"/>
     <w:link w:val="Heading1"/>
     <w:uiPriority w:val="9"/>
-    <w:rsid w:val="00CA39DC"/>
+    <w:rsid w:val="003A3DD6"/>
     <w:rPr>
       <w:rFonts w:asciiTheme="majorHAnsi" w:eastAsiaTheme="majorEastAsia" w:hAnsiTheme="majorHAnsi" w:cstheme="majorBidi"/>
       <w:caps/>

</xml_diff>

<commit_message>
add GIC referral options with est wait times
</commit_message>
<xml_diff>
--- a/app/docproc/templates/template_v1_0.docx
+++ b/app/docproc/templates/template_v1_0.docx
@@ -910,12 +910,253 @@
       </w:r>
     </w:p>
     <w:p>
+      <w:pPr>
+        <w:pStyle w:val="Heading2"/>
+        <w:rPr>
+          <w:sz w:val="36"/>
+          <w:szCs w:val="36"/>
+        </w:rPr>
+      </w:pPr>
       <w:r>
         <w:t xml:space="preserve">{% endif </w:t>
       </w:r>
       <w:proofErr w:type="gramStart"/>
       <w:r>
         <w:t>%}</w:t>
+      </w:r>
+      <w:r>
+        <w:rPr>
+          <w:sz w:val="36"/>
+          <w:szCs w:val="36"/>
+        </w:rPr>
+        <w:t>{</w:t>
+      </w:r>
+      <w:proofErr w:type="gramEnd"/>
+      <w:r>
+        <w:rPr>
+          <w:sz w:val="36"/>
+          <w:szCs w:val="36"/>
+        </w:rPr>
+        <w:t xml:space="preserve">% if </w:t>
+      </w:r>
+      <w:proofErr w:type="spellStart"/>
+      <w:r>
+        <w:rPr>
+          <w:sz w:val="36"/>
+          <w:szCs w:val="36"/>
+        </w:rPr>
+        <w:t>gic_referral</w:t>
+      </w:r>
+      <w:proofErr w:type="spellEnd"/>
+      <w:r>
+        <w:rPr>
+          <w:sz w:val="36"/>
+          <w:szCs w:val="36"/>
+        </w:rPr>
+        <w:t xml:space="preserve"> %}</w:t>
+      </w:r>
+      <w:r>
+        <w:rPr>
+          <w:sz w:val="36"/>
+          <w:szCs w:val="36"/>
+        </w:rPr>
+        <w:t>Referral to a Gender Identity Clinic</w:t>
+      </w:r>
+    </w:p>
+    <w:p>
+      <w:pPr>
+        <w:rPr>
+          <w:sz w:val="28"/>
+          <w:szCs w:val="28"/>
+        </w:rPr>
+      </w:pPr>
+      <w:r>
+        <w:rPr>
+          <w:sz w:val="28"/>
+          <w:szCs w:val="28"/>
+        </w:rPr>
+        <w:t>I'm after a referral to an NHS Gender Identity Clinic so I can gain access to the full range of gender related care supported by the NHS</w:t>
+      </w:r>
+      <w:r>
+        <w:rPr>
+          <w:sz w:val="28"/>
+          <w:szCs w:val="28"/>
+        </w:rPr>
+        <w:t>.</w:t>
+      </w:r>
+      <w:r>
+        <w:rPr>
+          <w:sz w:val="28"/>
+          <w:szCs w:val="28"/>
+        </w:rPr>
+        <w:t xml:space="preserve"> {% if </w:t>
+      </w:r>
+      <w:proofErr w:type="spellStart"/>
+      <w:r>
+        <w:rPr>
+          <w:sz w:val="28"/>
+          <w:szCs w:val="28"/>
+        </w:rPr>
+        <w:t>chosen_</w:t>
+      </w:r>
+      <w:proofErr w:type="gramStart"/>
+      <w:r>
+        <w:rPr>
+          <w:sz w:val="28"/>
+          <w:szCs w:val="28"/>
+        </w:rPr>
+        <w:t>gic</w:t>
+      </w:r>
+      <w:proofErr w:type="spellEnd"/>
+      <w:r>
+        <w:rPr>
+          <w:sz w:val="28"/>
+          <w:szCs w:val="28"/>
+        </w:rPr>
+        <w:t xml:space="preserve"> !</w:t>
+      </w:r>
+      <w:proofErr w:type="gramEnd"/>
+      <w:r>
+        <w:rPr>
+          <w:sz w:val="28"/>
+          <w:szCs w:val="28"/>
+        </w:rPr>
+        <w:t xml:space="preserve">= </w:t>
+      </w:r>
+      <w:r>
+        <w:rPr>
+          <w:sz w:val="28"/>
+          <w:szCs w:val="28"/>
+        </w:rPr>
+        <w:t>“</w:t>
+      </w:r>
+      <w:r>
+        <w:rPr>
+          <w:sz w:val="28"/>
+          <w:szCs w:val="28"/>
+        </w:rPr>
+        <w:t>0</w:t>
+      </w:r>
+      <w:r>
+        <w:rPr>
+          <w:sz w:val="28"/>
+          <w:szCs w:val="28"/>
+        </w:rPr>
+        <w:t>”</w:t>
+      </w:r>
+      <w:r>
+        <w:rPr>
+          <w:sz w:val="28"/>
+          <w:szCs w:val="28"/>
+        </w:rPr>
+        <w:t xml:space="preserve"> </w:t>
+      </w:r>
+      <w:r>
+        <w:rPr>
+          <w:sz w:val="28"/>
+          <w:szCs w:val="28"/>
+        </w:rPr>
+        <w:t>%}</w:t>
+      </w:r>
+      <w:r>
+        <w:rPr>
+          <w:sz w:val="28"/>
+          <w:szCs w:val="28"/>
+        </w:rPr>
+        <w:t xml:space="preserve"> I want to be referred to</w:t>
+      </w:r>
+      <w:r>
+        <w:rPr>
+          <w:sz w:val="28"/>
+          <w:szCs w:val="28"/>
+        </w:rPr>
+        <w:t xml:space="preserve"> the</w:t>
+      </w:r>
+      <w:r>
+        <w:rPr>
+          <w:sz w:val="28"/>
+          <w:szCs w:val="28"/>
+        </w:rPr>
+        <w:t xml:space="preserve"> following GIC:</w:t>
+      </w:r>
+      <w:r>
+        <w:rPr>
+          <w:sz w:val="28"/>
+          <w:szCs w:val="28"/>
+        </w:rPr>
+        <w:t xml:space="preserve"> {{</w:t>
+      </w:r>
+      <w:r>
+        <w:rPr>
+          <w:sz w:val="28"/>
+          <w:szCs w:val="28"/>
+        </w:rPr>
+        <w:t xml:space="preserve"> </w:t>
+      </w:r>
+      <w:proofErr w:type="spellStart"/>
+      <w:r>
+        <w:rPr>
+          <w:sz w:val="28"/>
+          <w:szCs w:val="28"/>
+        </w:rPr>
+        <w:t>chosen_gic</w:t>
+      </w:r>
+      <w:proofErr w:type="spellEnd"/>
+      <w:r>
+        <w:rPr>
+          <w:sz w:val="28"/>
+          <w:szCs w:val="28"/>
+        </w:rPr>
+        <w:t xml:space="preserve"> |</w:t>
+      </w:r>
+      <w:proofErr w:type="spellStart"/>
+      <w:r>
+        <w:rPr>
+          <w:sz w:val="28"/>
+          <w:szCs w:val="28"/>
+        </w:rPr>
+        <w:t>format_gic</w:t>
+      </w:r>
+      <w:proofErr w:type="spellEnd"/>
+      <w:r>
+        <w:rPr>
+          <w:sz w:val="28"/>
+          <w:szCs w:val="28"/>
+        </w:rPr>
+        <w:t xml:space="preserve"> </w:t>
+      </w:r>
+      <w:r>
+        <w:rPr>
+          <w:sz w:val="28"/>
+          <w:szCs w:val="28"/>
+        </w:rPr>
+        <w:t>}}</w:t>
+      </w:r>
+      <w:r>
+        <w:rPr>
+          <w:sz w:val="28"/>
+          <w:szCs w:val="28"/>
+        </w:rPr>
+        <w:t xml:space="preserve"> </w:t>
+      </w:r>
+      <w:r>
+        <w:rPr>
+          <w:sz w:val="28"/>
+          <w:szCs w:val="28"/>
+        </w:rPr>
+        <w:t>{% endif %}</w:t>
+      </w:r>
+    </w:p>
+    <w:p>
+      <w:r>
+        <w:t xml:space="preserve">{% endif </w:t>
+      </w:r>
+      <w:proofErr w:type="gramStart"/>
+      <w:r>
+        <w:t>%</w:t>
+      </w:r>
+      <w:r>
+        <w:t>}</w:t>
       </w:r>
       <w:r>
         <w:rPr>
@@ -1136,6 +1377,7 @@
           <w:sz w:val="28"/>
           <w:szCs w:val="28"/>
         </w:rPr>
+        <w:lastRenderedPageBreak/>
         <w:t>“It would not, however, be acceptable to simply refuse to treat the patient. Discuss your concerns with your patient, carefully assess their needs, seek to understand their concerns and preferences; consult more experienced colleagues and provide care in line with the guidance in Good medical practice.”</w:t>
       </w:r>
     </w:p>
@@ -1301,10 +1543,6 @@
         </w:rPr>
       </w:pPr>
       <w:r>
-        <w:rPr>
-          <w:sz w:val="28"/>
-          <w:szCs w:val="24"/>
-        </w:rPr>
         <w:t xml:space="preserve">    </w:t>
       </w:r>
       <w:r>
@@ -1337,14 +1575,7 @@
           <w:sz w:val="28"/>
           <w:szCs w:val="24"/>
         </w:rPr>
-        <w:t xml:space="preserve">    Provide blood testing</w:t>
-      </w:r>
-      <w:r>
-        <w:rPr>
-          <w:sz w:val="28"/>
-          <w:szCs w:val="24"/>
-        </w:rPr>
-        <w:t xml:space="preserve"> as necessary</w:t>
+        <w:t xml:space="preserve">    Provide blood testing as necessary</w:t>
       </w:r>
     </w:p>
     <w:p>
@@ -1369,14 +1600,264 @@
           <w:sz w:val="28"/>
           <w:szCs w:val="24"/>
         </w:rPr>
+        <w:t xml:space="preserve">    Administer Injections if required</w:t>
+      </w:r>
+    </w:p>
+    <w:p>
+      <w:pPr>
+        <w:pStyle w:val="NoSpacing"/>
+        <w:rPr>
+          <w:sz w:val="28"/>
+          <w:szCs w:val="24"/>
+        </w:rPr>
+      </w:pPr>
+      <w:r>
+        <w:rPr>
+          <w:sz w:val="28"/>
+          <w:szCs w:val="24"/>
+        </w:rPr>
+        <w:t xml:space="preserve">{% endif </w:t>
+      </w:r>
+      <w:proofErr w:type="gramStart"/>
+      <w:r>
+        <w:rPr>
+          <w:sz w:val="28"/>
+          <w:szCs w:val="24"/>
+        </w:rPr>
+        <w:t>%}{</w:t>
+      </w:r>
+      <w:proofErr w:type="gramEnd"/>
+      <w:r>
+        <w:rPr>
+          <w:sz w:val="28"/>
+          <w:szCs w:val="24"/>
+        </w:rPr>
+        <w:t xml:space="preserve">% if </w:t>
+      </w:r>
+      <w:proofErr w:type="spellStart"/>
+      <w:r>
+        <w:rPr>
+          <w:sz w:val="28"/>
+          <w:szCs w:val="24"/>
+        </w:rPr>
+        <w:t>bridging_desired</w:t>
+      </w:r>
+      <w:proofErr w:type="spellEnd"/>
+      <w:r>
+        <w:rPr>
+          <w:sz w:val="28"/>
+          <w:szCs w:val="24"/>
+        </w:rPr>
+        <w:t xml:space="preserve"> %}</w:t>
+      </w:r>
+    </w:p>
+    <w:p>
+      <w:pPr>
+        <w:pStyle w:val="NoSpacing"/>
+        <w:rPr>
+          <w:sz w:val="28"/>
+          <w:szCs w:val="24"/>
+        </w:rPr>
+      </w:pPr>
+      <w:r>
+        <w:rPr>
+          <w:sz w:val="28"/>
+          <w:szCs w:val="24"/>
+        </w:rPr>
+        <w:t xml:space="preserve">    Provide a bridging prescription</w:t>
+      </w:r>
+    </w:p>
+    <w:p>
+      <w:pPr>
+        <w:pStyle w:val="NoSpacing"/>
+        <w:rPr>
+          <w:sz w:val="28"/>
+          <w:szCs w:val="32"/>
+        </w:rPr>
+      </w:pPr>
+      <w:r>
+        <w:rPr>
+          <w:sz w:val="28"/>
+          <w:szCs w:val="24"/>
+        </w:rPr>
+        <w:t xml:space="preserve">{% endif </w:t>
+      </w:r>
+      <w:proofErr w:type="gramStart"/>
+      <w:r>
+        <w:rPr>
+          <w:sz w:val="28"/>
+          <w:szCs w:val="24"/>
+        </w:rPr>
+        <w:t>%}</w:t>
+      </w:r>
+      <w:r>
+        <w:rPr>
+          <w:sz w:val="28"/>
+          <w:szCs w:val="32"/>
+        </w:rPr>
+        <w:t>{</w:t>
+      </w:r>
+      <w:proofErr w:type="gramEnd"/>
+      <w:r>
+        <w:rPr>
+          <w:sz w:val="28"/>
+          <w:szCs w:val="32"/>
+        </w:rPr>
+        <w:t xml:space="preserve">% if </w:t>
+      </w:r>
+      <w:proofErr w:type="spellStart"/>
+      <w:r>
+        <w:rPr>
+          <w:sz w:val="28"/>
+          <w:szCs w:val="32"/>
+        </w:rPr>
+        <w:t>chosen_gic</w:t>
+      </w:r>
+      <w:proofErr w:type="spellEnd"/>
+      <w:r>
+        <w:rPr>
+          <w:sz w:val="28"/>
+          <w:szCs w:val="32"/>
+        </w:rPr>
+        <w:t xml:space="preserve"> != </w:t>
+      </w:r>
+      <w:r>
+        <w:rPr>
+          <w:sz w:val="28"/>
+          <w:szCs w:val="32"/>
+        </w:rPr>
+        <w:t>“</w:t>
+      </w:r>
+      <w:r>
+        <w:rPr>
+          <w:sz w:val="28"/>
+          <w:szCs w:val="32"/>
+        </w:rPr>
+        <w:t>0</w:t>
+      </w:r>
+      <w:r>
+        <w:rPr>
+          <w:sz w:val="28"/>
+          <w:szCs w:val="32"/>
+        </w:rPr>
+        <w:t>”</w:t>
+      </w:r>
+      <w:r>
+        <w:rPr>
+          <w:sz w:val="28"/>
+          <w:szCs w:val="32"/>
+        </w:rPr>
+        <w:t xml:space="preserve"> %}</w:t>
+      </w:r>
+    </w:p>
+    <w:p>
+      <w:pPr>
+        <w:pStyle w:val="NoSpacing"/>
+        <w:rPr>
+          <w:sz w:val="28"/>
+          <w:szCs w:val="32"/>
+        </w:rPr>
+      </w:pPr>
+      <w:r>
+        <w:rPr>
+          <w:sz w:val="28"/>
+          <w:szCs w:val="32"/>
+        </w:rPr>
         <w:t xml:space="preserve">    </w:t>
       </w:r>
       <w:r>
         <w:rPr>
           <w:sz w:val="28"/>
-          <w:szCs w:val="24"/>
-        </w:rPr>
-        <w:t>Administer Injections if required</w:t>
+          <w:szCs w:val="32"/>
+        </w:rPr>
+        <w:t xml:space="preserve">Refer me to the following Gender Identity Clinic: </w:t>
+      </w:r>
+      <w:proofErr w:type="gramStart"/>
+      <w:r>
+        <w:rPr>
+          <w:sz w:val="28"/>
+          <w:szCs w:val="32"/>
+        </w:rPr>
+        <w:t xml:space="preserve">{{ </w:t>
+      </w:r>
+      <w:proofErr w:type="spellStart"/>
+      <w:r>
+        <w:rPr>
+          <w:sz w:val="28"/>
+          <w:szCs w:val="32"/>
+        </w:rPr>
+        <w:t>chosen</w:t>
+      </w:r>
+      <w:proofErr w:type="gramEnd"/>
+      <w:r>
+        <w:rPr>
+          <w:sz w:val="28"/>
+          <w:szCs w:val="32"/>
+        </w:rPr>
+        <w:t>_gic</w:t>
+      </w:r>
+      <w:proofErr w:type="spellEnd"/>
+      <w:r>
+        <w:rPr>
+          <w:sz w:val="28"/>
+          <w:szCs w:val="32"/>
+        </w:rPr>
+        <w:t xml:space="preserve"> |</w:t>
+      </w:r>
+      <w:proofErr w:type="spellStart"/>
+      <w:r>
+        <w:rPr>
+          <w:sz w:val="28"/>
+          <w:szCs w:val="32"/>
+        </w:rPr>
+        <w:t>format_gic</w:t>
+      </w:r>
+      <w:proofErr w:type="spellEnd"/>
+      <w:r>
+        <w:rPr>
+          <w:sz w:val="28"/>
+          <w:szCs w:val="32"/>
+        </w:rPr>
+        <w:t xml:space="preserve"> }}</w:t>
+      </w:r>
+      <w:r>
+        <w:rPr>
+          <w:sz w:val="28"/>
+          <w:szCs w:val="32"/>
+        </w:rPr>
+        <w:t xml:space="preserve">{% </w:t>
+      </w:r>
+      <w:proofErr w:type="spellStart"/>
+      <w:r>
+        <w:rPr>
+          <w:sz w:val="28"/>
+          <w:szCs w:val="32"/>
+        </w:rPr>
+        <w:t>elif</w:t>
+      </w:r>
+      <w:proofErr w:type="spellEnd"/>
+      <w:r>
+        <w:rPr>
+          <w:sz w:val="28"/>
+          <w:szCs w:val="32"/>
+        </w:rPr>
+        <w:t xml:space="preserve"> </w:t>
+      </w:r>
+      <w:proofErr w:type="spellStart"/>
+      <w:r>
+        <w:rPr>
+          <w:sz w:val="28"/>
+          <w:szCs w:val="32"/>
+        </w:rPr>
+        <w:t>gic_referral</w:t>
+      </w:r>
+      <w:proofErr w:type="spellEnd"/>
+      <w:r>
+        <w:rPr>
+          <w:sz w:val="28"/>
+          <w:szCs w:val="32"/>
+        </w:rPr>
+        <w:t xml:space="preserve"> %}</w:t>
       </w:r>
     </w:p>
     <w:p>
@@ -1384,81 +1865,29 @@
         <w:pStyle w:val="NoSpacing"/>
         <w:rPr>
           <w:sz w:val="28"/>
-          <w:szCs w:val="24"/>
-        </w:rPr>
-      </w:pPr>
-      <w:r>
-        <w:rPr>
-          <w:sz w:val="28"/>
-          <w:szCs w:val="24"/>
-        </w:rPr>
-        <w:t xml:space="preserve">{% endif </w:t>
-      </w:r>
-      <w:proofErr w:type="gramStart"/>
-      <w:r>
-        <w:rPr>
-          <w:sz w:val="28"/>
-          <w:szCs w:val="24"/>
-        </w:rPr>
-        <w:t>%}{</w:t>
-      </w:r>
-      <w:proofErr w:type="gramEnd"/>
-      <w:r>
-        <w:rPr>
-          <w:sz w:val="28"/>
-          <w:szCs w:val="24"/>
-        </w:rPr>
-        <w:t xml:space="preserve">% if </w:t>
-      </w:r>
-      <w:proofErr w:type="spellStart"/>
-      <w:r>
-        <w:rPr>
-          <w:sz w:val="28"/>
-          <w:szCs w:val="24"/>
-        </w:rPr>
-        <w:t>bridging_desired</w:t>
-      </w:r>
-      <w:proofErr w:type="spellEnd"/>
-      <w:r>
-        <w:rPr>
-          <w:sz w:val="28"/>
-          <w:szCs w:val="24"/>
-        </w:rPr>
-        <w:t xml:space="preserve"> %}</w:t>
-      </w:r>
-    </w:p>
-    <w:p>
-      <w:pPr>
-        <w:pStyle w:val="NoSpacing"/>
-      </w:pPr>
-      <w:r>
-        <w:rPr>
-          <w:sz w:val="28"/>
-          <w:szCs w:val="24"/>
-        </w:rPr>
-        <w:t xml:space="preserve">    Provide a</w:t>
-      </w:r>
-      <w:r>
-        <w:rPr>
-          <w:sz w:val="28"/>
-          <w:szCs w:val="24"/>
-        </w:rPr>
-        <w:t xml:space="preserve"> bridging prescription</w:t>
-      </w:r>
-    </w:p>
-    <w:p>
-      <w:pPr>
-        <w:rPr>
-          <w:sz w:val="28"/>
-          <w:szCs w:val="24"/>
-        </w:rPr>
-      </w:pPr>
-      <w:r>
-        <w:rPr>
-          <w:sz w:val="28"/>
-          <w:szCs w:val="24"/>
-        </w:rPr>
-        <w:t>{% endif %}</w:t>
+          <w:szCs w:val="32"/>
+        </w:rPr>
+      </w:pPr>
+      <w:r>
+        <w:rPr>
+          <w:sz w:val="28"/>
+          <w:szCs w:val="32"/>
+        </w:rPr>
+        <w:t xml:space="preserve">    </w:t>
+      </w:r>
+      <w:r>
+        <w:rPr>
+          <w:sz w:val="28"/>
+          <w:szCs w:val="32"/>
+        </w:rPr>
+        <w:t>Refer me to a Gender Identity Clinic</w:t>
+      </w:r>
+      <w:r>
+        <w:rPr>
+          <w:sz w:val="28"/>
+          <w:szCs w:val="32"/>
+        </w:rPr>
+        <w:t>{%endif%}</w:t>
       </w:r>
     </w:p>
     <w:p>

</xml_diff>

<commit_message>
updates GIC script to rename based on GIC name
</commit_message>
<xml_diff>
--- a/app/docproc/templates/template_v1_0.docx
+++ b/app/docproc/templates/template_v1_0.docx
@@ -1537,14 +1537,15 @@
     <w:p>
       <w:pPr>
         <w:pStyle w:val="NoSpacing"/>
-        <w:rPr>
-          <w:sz w:val="28"/>
-          <w:szCs w:val="24"/>
-        </w:rPr>
-      </w:pPr>
-      <w:r>
-        <w:t xml:space="preserve">    </w:t>
-      </w:r>
+        <w:numPr>
+          <w:ilvl w:val="0"/>
+          <w:numId w:val="13"/>
+        </w:numPr>
+        <w:rPr>
+          <w:sz w:val="28"/>
+          <w:szCs w:val="24"/>
+        </w:rPr>
+      </w:pPr>
       <w:r>
         <w:rPr>
           <w:sz w:val="28"/>
@@ -1565,17 +1566,21 @@
     <w:p>
       <w:pPr>
         <w:pStyle w:val="NoSpacing"/>
-        <w:rPr>
-          <w:sz w:val="28"/>
-          <w:szCs w:val="24"/>
-        </w:rPr>
-      </w:pPr>
-      <w:r>
-        <w:rPr>
-          <w:sz w:val="28"/>
-          <w:szCs w:val="24"/>
-        </w:rPr>
-        <w:t xml:space="preserve">    Provide blood testing as necessary</w:t>
+        <w:numPr>
+          <w:ilvl w:val="0"/>
+          <w:numId w:val="13"/>
+        </w:numPr>
+        <w:rPr>
+          <w:sz w:val="28"/>
+          <w:szCs w:val="24"/>
+        </w:rPr>
+      </w:pPr>
+      <w:r>
+        <w:rPr>
+          <w:sz w:val="28"/>
+          <w:szCs w:val="24"/>
+        </w:rPr>
+        <w:t>Provide blood testing as necessary</w:t>
       </w:r>
     </w:p>
     <w:p>
@@ -1590,17 +1595,21 @@
     <w:p>
       <w:pPr>
         <w:pStyle w:val="NoSpacing"/>
-        <w:rPr>
-          <w:sz w:val="28"/>
-          <w:szCs w:val="24"/>
-        </w:rPr>
-      </w:pPr>
-      <w:r>
-        <w:rPr>
-          <w:sz w:val="28"/>
-          <w:szCs w:val="24"/>
-        </w:rPr>
-        <w:t xml:space="preserve">    Administer Injections if required</w:t>
+        <w:numPr>
+          <w:ilvl w:val="0"/>
+          <w:numId w:val="13"/>
+        </w:numPr>
+        <w:rPr>
+          <w:sz w:val="28"/>
+          <w:szCs w:val="24"/>
+        </w:rPr>
+      </w:pPr>
+      <w:r>
+        <w:rPr>
+          <w:sz w:val="28"/>
+          <w:szCs w:val="24"/>
+        </w:rPr>
+        <w:t>Administer Injections if required</w:t>
       </w:r>
     </w:p>
     <w:p>
@@ -1654,17 +1663,21 @@
     <w:p>
       <w:pPr>
         <w:pStyle w:val="NoSpacing"/>
-        <w:rPr>
-          <w:sz w:val="28"/>
-          <w:szCs w:val="24"/>
-        </w:rPr>
-      </w:pPr>
-      <w:r>
-        <w:rPr>
-          <w:sz w:val="28"/>
-          <w:szCs w:val="24"/>
-        </w:rPr>
-        <w:t xml:space="preserve">    Provide a bridging prescription</w:t>
+        <w:numPr>
+          <w:ilvl w:val="0"/>
+          <w:numId w:val="14"/>
+        </w:numPr>
+        <w:rPr>
+          <w:sz w:val="28"/>
+          <w:szCs w:val="24"/>
+        </w:rPr>
+      </w:pPr>
+      <w:r>
+        <w:rPr>
+          <w:sz w:val="28"/>
+          <w:szCs w:val="24"/>
+        </w:rPr>
+        <w:t>Provide a bridging prescription</w:t>
       </w:r>
     </w:p>
     <w:p>
@@ -1753,18 +1766,15 @@
     <w:p>
       <w:pPr>
         <w:pStyle w:val="NoSpacing"/>
+        <w:numPr>
+          <w:ilvl w:val="0"/>
+          <w:numId w:val="14"/>
+        </w:numPr>
         <w:rPr>
           <w:sz w:val="28"/>
           <w:szCs w:val="32"/>
         </w:rPr>
       </w:pPr>
-      <w:r>
-        <w:rPr>
-          <w:sz w:val="28"/>
-          <w:szCs w:val="32"/>
-        </w:rPr>
-        <w:t xml:space="preserve">    </w:t>
-      </w:r>
       <w:r>
         <w:rPr>
           <w:sz w:val="28"/>
@@ -1863,18 +1873,15 @@
     <w:p>
       <w:pPr>
         <w:pStyle w:val="NoSpacing"/>
+        <w:numPr>
+          <w:ilvl w:val="0"/>
+          <w:numId w:val="14"/>
+        </w:numPr>
         <w:rPr>
           <w:sz w:val="28"/>
           <w:szCs w:val="32"/>
         </w:rPr>
       </w:pPr>
-      <w:r>
-        <w:rPr>
-          <w:sz w:val="28"/>
-          <w:szCs w:val="32"/>
-        </w:rPr>
-        <w:t xml:space="preserve">    </w:t>
-      </w:r>
       <w:r>
         <w:rPr>
           <w:sz w:val="28"/>
@@ -4002,6 +4009,119 @@
     </w:lvl>
   </w:abstractNum>
   <w:abstractNum w:abstractNumId="1" w15:restartNumberingAfterBreak="0">
+    <w:nsid w:val="02F9418C"/>
+    <w:multiLevelType w:val="hybridMultilevel"/>
+    <w:tmpl w:val="FAD6693C"/>
+    <w:lvl w:ilvl="0" w:tplc="08090001">
+      <w:start w:val="1"/>
+      <w:numFmt w:val="bullet"/>
+      <w:lvlText w:val=""/>
+      <w:lvlJc w:val="left"/>
+      <w:pPr>
+        <w:ind w:left="720" w:hanging="360"/>
+      </w:pPr>
+      <w:rPr>
+        <w:rFonts w:ascii="Symbol" w:hAnsi="Symbol" w:hint="default"/>
+      </w:rPr>
+    </w:lvl>
+    <w:lvl w:ilvl="1" w:tplc="08090003" w:tentative="1">
+      <w:start w:val="1"/>
+      <w:numFmt w:val="bullet"/>
+      <w:lvlText w:val="o"/>
+      <w:lvlJc w:val="left"/>
+      <w:pPr>
+        <w:ind w:left="1440" w:hanging="360"/>
+      </w:pPr>
+      <w:rPr>
+        <w:rFonts w:ascii="Courier New" w:hAnsi="Courier New" w:cs="Courier New" w:hint="default"/>
+      </w:rPr>
+    </w:lvl>
+    <w:lvl w:ilvl="2" w:tplc="08090005" w:tentative="1">
+      <w:start w:val="1"/>
+      <w:numFmt w:val="bullet"/>
+      <w:lvlText w:val=""/>
+      <w:lvlJc w:val="left"/>
+      <w:pPr>
+        <w:ind w:left="2160" w:hanging="360"/>
+      </w:pPr>
+      <w:rPr>
+        <w:rFonts w:ascii="Wingdings" w:hAnsi="Wingdings" w:hint="default"/>
+      </w:rPr>
+    </w:lvl>
+    <w:lvl w:ilvl="3" w:tplc="08090001" w:tentative="1">
+      <w:start w:val="1"/>
+      <w:numFmt w:val="bullet"/>
+      <w:lvlText w:val=""/>
+      <w:lvlJc w:val="left"/>
+      <w:pPr>
+        <w:ind w:left="2880" w:hanging="360"/>
+      </w:pPr>
+      <w:rPr>
+        <w:rFonts w:ascii="Symbol" w:hAnsi="Symbol" w:hint="default"/>
+      </w:rPr>
+    </w:lvl>
+    <w:lvl w:ilvl="4" w:tplc="08090003" w:tentative="1">
+      <w:start w:val="1"/>
+      <w:numFmt w:val="bullet"/>
+      <w:lvlText w:val="o"/>
+      <w:lvlJc w:val="left"/>
+      <w:pPr>
+        <w:ind w:left="3600" w:hanging="360"/>
+      </w:pPr>
+      <w:rPr>
+        <w:rFonts w:ascii="Courier New" w:hAnsi="Courier New" w:cs="Courier New" w:hint="default"/>
+      </w:rPr>
+    </w:lvl>
+    <w:lvl w:ilvl="5" w:tplc="08090005" w:tentative="1">
+      <w:start w:val="1"/>
+      <w:numFmt w:val="bullet"/>
+      <w:lvlText w:val=""/>
+      <w:lvlJc w:val="left"/>
+      <w:pPr>
+        <w:ind w:left="4320" w:hanging="360"/>
+      </w:pPr>
+      <w:rPr>
+        <w:rFonts w:ascii="Wingdings" w:hAnsi="Wingdings" w:hint="default"/>
+      </w:rPr>
+    </w:lvl>
+    <w:lvl w:ilvl="6" w:tplc="08090001" w:tentative="1">
+      <w:start w:val="1"/>
+      <w:numFmt w:val="bullet"/>
+      <w:lvlText w:val=""/>
+      <w:lvlJc w:val="left"/>
+      <w:pPr>
+        <w:ind w:left="5040" w:hanging="360"/>
+      </w:pPr>
+      <w:rPr>
+        <w:rFonts w:ascii="Symbol" w:hAnsi="Symbol" w:hint="default"/>
+      </w:rPr>
+    </w:lvl>
+    <w:lvl w:ilvl="7" w:tplc="08090003" w:tentative="1">
+      <w:start w:val="1"/>
+      <w:numFmt w:val="bullet"/>
+      <w:lvlText w:val="o"/>
+      <w:lvlJc w:val="left"/>
+      <w:pPr>
+        <w:ind w:left="5760" w:hanging="360"/>
+      </w:pPr>
+      <w:rPr>
+        <w:rFonts w:ascii="Courier New" w:hAnsi="Courier New" w:cs="Courier New" w:hint="default"/>
+      </w:rPr>
+    </w:lvl>
+    <w:lvl w:ilvl="8" w:tplc="08090005" w:tentative="1">
+      <w:start w:val="1"/>
+      <w:numFmt w:val="bullet"/>
+      <w:lvlText w:val=""/>
+      <w:lvlJc w:val="left"/>
+      <w:pPr>
+        <w:ind w:left="6480" w:hanging="360"/>
+      </w:pPr>
+      <w:rPr>
+        <w:rFonts w:ascii="Wingdings" w:hAnsi="Wingdings" w:hint="default"/>
+      </w:rPr>
+    </w:lvl>
+  </w:abstractNum>
+  <w:abstractNum w:abstractNumId="2" w15:restartNumberingAfterBreak="0">
     <w:nsid w:val="0A783E02"/>
     <w:multiLevelType w:val="hybridMultilevel"/>
     <w:tmpl w:val="64D48950"/>
@@ -4114,7 +4234,7 @@
       </w:rPr>
     </w:lvl>
   </w:abstractNum>
-  <w:abstractNum w:abstractNumId="2" w15:restartNumberingAfterBreak="0">
+  <w:abstractNum w:abstractNumId="3" w15:restartNumberingAfterBreak="0">
     <w:nsid w:val="0E0913B1"/>
     <w:multiLevelType w:val="hybridMultilevel"/>
     <w:tmpl w:val="4A94812C"/>
@@ -4227,7 +4347,7 @@
       </w:rPr>
     </w:lvl>
   </w:abstractNum>
-  <w:abstractNum w:abstractNumId="3" w15:restartNumberingAfterBreak="0">
+  <w:abstractNum w:abstractNumId="4" w15:restartNumberingAfterBreak="0">
     <w:nsid w:val="148014AB"/>
     <w:multiLevelType w:val="hybridMultilevel"/>
     <w:tmpl w:val="165E585C"/>
@@ -4340,7 +4460,7 @@
       </w:rPr>
     </w:lvl>
   </w:abstractNum>
-  <w:abstractNum w:abstractNumId="4" w15:restartNumberingAfterBreak="0">
+  <w:abstractNum w:abstractNumId="5" w15:restartNumberingAfterBreak="0">
     <w:nsid w:val="202B5523"/>
     <w:multiLevelType w:val="hybridMultilevel"/>
     <w:tmpl w:val="D13467FA"/>
@@ -4453,7 +4573,7 @@
       </w:rPr>
     </w:lvl>
   </w:abstractNum>
-  <w:abstractNum w:abstractNumId="5" w15:restartNumberingAfterBreak="0">
+  <w:abstractNum w:abstractNumId="6" w15:restartNumberingAfterBreak="0">
     <w:nsid w:val="20896D14"/>
     <w:multiLevelType w:val="hybridMultilevel"/>
     <w:tmpl w:val="C75836EE"/>
@@ -4566,7 +4686,7 @@
       </w:rPr>
     </w:lvl>
   </w:abstractNum>
-  <w:abstractNum w:abstractNumId="6" w15:restartNumberingAfterBreak="0">
+  <w:abstractNum w:abstractNumId="7" w15:restartNumberingAfterBreak="0">
     <w:nsid w:val="4A044ACE"/>
     <w:multiLevelType w:val="hybridMultilevel"/>
     <w:tmpl w:val="0E2C2C6C"/>
@@ -4679,7 +4799,7 @@
       </w:rPr>
     </w:lvl>
   </w:abstractNum>
-  <w:abstractNum w:abstractNumId="7" w15:restartNumberingAfterBreak="0">
+  <w:abstractNum w:abstractNumId="8" w15:restartNumberingAfterBreak="0">
     <w:nsid w:val="4F291FEB"/>
     <w:multiLevelType w:val="hybridMultilevel"/>
     <w:tmpl w:val="7E6A4FAC"/>
@@ -4792,7 +4912,120 @@
       </w:rPr>
     </w:lvl>
   </w:abstractNum>
-  <w:abstractNum w:abstractNumId="8" w15:restartNumberingAfterBreak="0">
+  <w:abstractNum w:abstractNumId="9" w15:restartNumberingAfterBreak="0">
+    <w:nsid w:val="66C42A03"/>
+    <w:multiLevelType w:val="hybridMultilevel"/>
+    <w:tmpl w:val="3B467376"/>
+    <w:lvl w:ilvl="0" w:tplc="08090001">
+      <w:start w:val="1"/>
+      <w:numFmt w:val="bullet"/>
+      <w:lvlText w:val=""/>
+      <w:lvlJc w:val="left"/>
+      <w:pPr>
+        <w:ind w:left="720" w:hanging="360"/>
+      </w:pPr>
+      <w:rPr>
+        <w:rFonts w:ascii="Symbol" w:hAnsi="Symbol" w:hint="default"/>
+      </w:rPr>
+    </w:lvl>
+    <w:lvl w:ilvl="1" w:tplc="08090003" w:tentative="1">
+      <w:start w:val="1"/>
+      <w:numFmt w:val="bullet"/>
+      <w:lvlText w:val="o"/>
+      <w:lvlJc w:val="left"/>
+      <w:pPr>
+        <w:ind w:left="1440" w:hanging="360"/>
+      </w:pPr>
+      <w:rPr>
+        <w:rFonts w:ascii="Courier New" w:hAnsi="Courier New" w:cs="Courier New" w:hint="default"/>
+      </w:rPr>
+    </w:lvl>
+    <w:lvl w:ilvl="2" w:tplc="08090005" w:tentative="1">
+      <w:start w:val="1"/>
+      <w:numFmt w:val="bullet"/>
+      <w:lvlText w:val=""/>
+      <w:lvlJc w:val="left"/>
+      <w:pPr>
+        <w:ind w:left="2160" w:hanging="360"/>
+      </w:pPr>
+      <w:rPr>
+        <w:rFonts w:ascii="Wingdings" w:hAnsi="Wingdings" w:hint="default"/>
+      </w:rPr>
+    </w:lvl>
+    <w:lvl w:ilvl="3" w:tplc="08090001" w:tentative="1">
+      <w:start w:val="1"/>
+      <w:numFmt w:val="bullet"/>
+      <w:lvlText w:val=""/>
+      <w:lvlJc w:val="left"/>
+      <w:pPr>
+        <w:ind w:left="2880" w:hanging="360"/>
+      </w:pPr>
+      <w:rPr>
+        <w:rFonts w:ascii="Symbol" w:hAnsi="Symbol" w:hint="default"/>
+      </w:rPr>
+    </w:lvl>
+    <w:lvl w:ilvl="4" w:tplc="08090003" w:tentative="1">
+      <w:start w:val="1"/>
+      <w:numFmt w:val="bullet"/>
+      <w:lvlText w:val="o"/>
+      <w:lvlJc w:val="left"/>
+      <w:pPr>
+        <w:ind w:left="3600" w:hanging="360"/>
+      </w:pPr>
+      <w:rPr>
+        <w:rFonts w:ascii="Courier New" w:hAnsi="Courier New" w:cs="Courier New" w:hint="default"/>
+      </w:rPr>
+    </w:lvl>
+    <w:lvl w:ilvl="5" w:tplc="08090005" w:tentative="1">
+      <w:start w:val="1"/>
+      <w:numFmt w:val="bullet"/>
+      <w:lvlText w:val=""/>
+      <w:lvlJc w:val="left"/>
+      <w:pPr>
+        <w:ind w:left="4320" w:hanging="360"/>
+      </w:pPr>
+      <w:rPr>
+        <w:rFonts w:ascii="Wingdings" w:hAnsi="Wingdings" w:hint="default"/>
+      </w:rPr>
+    </w:lvl>
+    <w:lvl w:ilvl="6" w:tplc="08090001" w:tentative="1">
+      <w:start w:val="1"/>
+      <w:numFmt w:val="bullet"/>
+      <w:lvlText w:val=""/>
+      <w:lvlJc w:val="left"/>
+      <w:pPr>
+        <w:ind w:left="5040" w:hanging="360"/>
+      </w:pPr>
+      <w:rPr>
+        <w:rFonts w:ascii="Symbol" w:hAnsi="Symbol" w:hint="default"/>
+      </w:rPr>
+    </w:lvl>
+    <w:lvl w:ilvl="7" w:tplc="08090003" w:tentative="1">
+      <w:start w:val="1"/>
+      <w:numFmt w:val="bullet"/>
+      <w:lvlText w:val="o"/>
+      <w:lvlJc w:val="left"/>
+      <w:pPr>
+        <w:ind w:left="5760" w:hanging="360"/>
+      </w:pPr>
+      <w:rPr>
+        <w:rFonts w:ascii="Courier New" w:hAnsi="Courier New" w:cs="Courier New" w:hint="default"/>
+      </w:rPr>
+    </w:lvl>
+    <w:lvl w:ilvl="8" w:tplc="08090005" w:tentative="1">
+      <w:start w:val="1"/>
+      <w:numFmt w:val="bullet"/>
+      <w:lvlText w:val=""/>
+      <w:lvlJc w:val="left"/>
+      <w:pPr>
+        <w:ind w:left="6480" w:hanging="360"/>
+      </w:pPr>
+      <w:rPr>
+        <w:rFonts w:ascii="Wingdings" w:hAnsi="Wingdings" w:hint="default"/>
+      </w:rPr>
+    </w:lvl>
+  </w:abstractNum>
+  <w:abstractNum w:abstractNumId="10" w15:restartNumberingAfterBreak="0">
     <w:nsid w:val="70C050AB"/>
     <w:multiLevelType w:val="hybridMultilevel"/>
     <w:tmpl w:val="D42E8460"/>
@@ -4905,7 +5138,7 @@
       </w:rPr>
     </w:lvl>
   </w:abstractNum>
-  <w:abstractNum w:abstractNumId="9" w15:restartNumberingAfterBreak="0">
+  <w:abstractNum w:abstractNumId="11" w15:restartNumberingAfterBreak="0">
     <w:nsid w:val="7266119F"/>
     <w:multiLevelType w:val="hybridMultilevel"/>
     <w:tmpl w:val="536EF690"/>
@@ -5018,7 +5251,7 @@
       </w:rPr>
     </w:lvl>
   </w:abstractNum>
-  <w:abstractNum w:abstractNumId="10" w15:restartNumberingAfterBreak="0">
+  <w:abstractNum w:abstractNumId="12" w15:restartNumberingAfterBreak="0">
     <w:nsid w:val="7494199A"/>
     <w:multiLevelType w:val="hybridMultilevel"/>
     <w:tmpl w:val="0812E7C4"/>
@@ -5107,7 +5340,7 @@
       </w:pPr>
     </w:lvl>
   </w:abstractNum>
-  <w:abstractNum w:abstractNumId="11" w15:restartNumberingAfterBreak="0">
+  <w:abstractNum w:abstractNumId="13" w15:restartNumberingAfterBreak="0">
     <w:nsid w:val="7C2572E1"/>
     <w:multiLevelType w:val="hybridMultilevel"/>
     <w:tmpl w:val="0812E7C4"/>
@@ -5197,40 +5430,46 @@
     </w:lvl>
   </w:abstractNum>
   <w:num w:numId="1" w16cid:durableId="1817380395">
-    <w:abstractNumId w:val="2"/>
+    <w:abstractNumId w:val="3"/>
   </w:num>
   <w:num w:numId="2" w16cid:durableId="1984965346">
-    <w:abstractNumId w:val="5"/>
+    <w:abstractNumId w:val="6"/>
   </w:num>
   <w:num w:numId="3" w16cid:durableId="2121223731">
     <w:abstractNumId w:val="0"/>
   </w:num>
   <w:num w:numId="4" w16cid:durableId="1531138492">
-    <w:abstractNumId w:val="1"/>
+    <w:abstractNumId w:val="2"/>
   </w:num>
   <w:num w:numId="5" w16cid:durableId="1832216604">
+    <w:abstractNumId w:val="5"/>
+  </w:num>
+  <w:num w:numId="6" w16cid:durableId="1513373399">
+    <w:abstractNumId w:val="13"/>
+  </w:num>
+  <w:num w:numId="7" w16cid:durableId="1404184598">
+    <w:abstractNumId w:val="12"/>
+  </w:num>
+  <w:num w:numId="8" w16cid:durableId="733622328">
     <w:abstractNumId w:val="4"/>
   </w:num>
-  <w:num w:numId="6" w16cid:durableId="1513373399">
+  <w:num w:numId="9" w16cid:durableId="1114399702">
+    <w:abstractNumId w:val="8"/>
+  </w:num>
+  <w:num w:numId="10" w16cid:durableId="909923078">
+    <w:abstractNumId w:val="7"/>
+  </w:num>
+  <w:num w:numId="11" w16cid:durableId="2056345368">
+    <w:abstractNumId w:val="10"/>
+  </w:num>
+  <w:num w:numId="12" w16cid:durableId="1938125687">
     <w:abstractNumId w:val="11"/>
   </w:num>
-  <w:num w:numId="7" w16cid:durableId="1404184598">
-    <w:abstractNumId w:val="10"/>
+  <w:num w:numId="13" w16cid:durableId="498889411">
+    <w:abstractNumId w:val="9"/>
   </w:num>
-  <w:num w:numId="8" w16cid:durableId="733622328">
-    <w:abstractNumId w:val="3"/>
-  </w:num>
-  <w:num w:numId="9" w16cid:durableId="1114399702">
-    <w:abstractNumId w:val="7"/>
-  </w:num>
-  <w:num w:numId="10" w16cid:durableId="909923078">
-    <w:abstractNumId w:val="6"/>
-  </w:num>
-  <w:num w:numId="11" w16cid:durableId="2056345368">
-    <w:abstractNumId w:val="8"/>
-  </w:num>
-  <w:num w:numId="12" w16cid:durableId="1938125687">
-    <w:abstractNumId w:val="9"/>
+  <w:num w:numId="14" w16cid:durableId="824125325">
+    <w:abstractNumId w:val="1"/>
   </w:num>
 </w:numbering>
 </file>

</xml_diff>

<commit_message>
Adds private provider content
</commit_message>
<xml_diff>
--- a/app/docproc/templates/template_v1_0.docx
+++ b/app/docproc/templates/template_v1_0.docx
@@ -723,84 +723,344 @@
         </w:rPr>
         <w:t>Letter of recommendation for HRT</w:t>
       </w:r>
+    </w:p>
+    <w:p>
+      <w:pPr>
+        <w:rPr>
+          <w:sz w:val="28"/>
+          <w:szCs w:val="28"/>
+          <w:vertAlign w:val="superscript"/>
+        </w:rPr>
+      </w:pPr>
+      <w:proofErr w:type="gramStart"/>
+      <w:r>
+        <w:rPr>
+          <w:sz w:val="28"/>
+          <w:szCs w:val="28"/>
+        </w:rPr>
+        <w:t xml:space="preserve">{{ </w:t>
+      </w:r>
+      <w:proofErr w:type="spellStart"/>
+      <w:r>
+        <w:rPr>
+          <w:sz w:val="28"/>
+          <w:szCs w:val="28"/>
+        </w:rPr>
+        <w:t>hrt</w:t>
+      </w:r>
+      <w:proofErr w:type="gramEnd"/>
+      <w:r>
+        <w:rPr>
+          <w:sz w:val="28"/>
+          <w:szCs w:val="28"/>
+        </w:rPr>
+        <w:t>_recommend</w:t>
+      </w:r>
+      <w:r>
+        <w:rPr>
+          <w:sz w:val="28"/>
+          <w:szCs w:val="28"/>
+        </w:rPr>
+        <w:t>ation</w:t>
+      </w:r>
+      <w:proofErr w:type="spellEnd"/>
+      <w:r>
+        <w:rPr>
+          <w:sz w:val="28"/>
+          <w:szCs w:val="28"/>
+        </w:rPr>
+        <w:t xml:space="preserve"> }}</w:t>
+      </w:r>
+    </w:p>
+    <w:p>
+      <w:pPr>
+        <w:rPr>
+          <w:rStyle w:val="Heading1Char"/>
+          <w:rFonts w:asciiTheme="minorHAnsi" w:eastAsiaTheme="minorHAnsi" w:hAnsiTheme="minorHAnsi" w:cstheme="minorHAnsi"/>
+          <w:caps w:val="0"/>
+          <w:color w:val="262626" w:themeColor="text2"/>
+          <w:sz w:val="36"/>
+          <w:szCs w:val="36"/>
+        </w:rPr>
+      </w:pPr>
+      <w:r>
+        <w:rPr>
+          <w:sz w:val="36"/>
+          <w:szCs w:val="36"/>
+        </w:rPr>
+        <w:t xml:space="preserve">{% endif </w:t>
+      </w:r>
+      <w:proofErr w:type="gramStart"/>
+      <w:r>
+        <w:rPr>
+          <w:sz w:val="36"/>
+          <w:szCs w:val="36"/>
+        </w:rPr>
+        <w:t>%}</w:t>
+      </w:r>
+      <w:r>
+        <w:rPr>
+          <w:sz w:val="32"/>
+          <w:szCs w:val="32"/>
+        </w:rPr>
+        <w:t>{</w:t>
+      </w:r>
+      <w:proofErr w:type="gramEnd"/>
+      <w:r>
+        <w:rPr>
+          <w:sz w:val="32"/>
+          <w:szCs w:val="32"/>
+        </w:rPr>
+        <w:t xml:space="preserve">% if </w:t>
+      </w:r>
+      <w:r>
+        <w:rPr>
+          <w:sz w:val="32"/>
+          <w:szCs w:val="32"/>
+        </w:rPr>
+        <w:t xml:space="preserve"> </w:t>
+      </w:r>
+      <w:proofErr w:type="spellStart"/>
+      <w:r>
+        <w:rPr>
+          <w:sz w:val="32"/>
+          <w:szCs w:val="32"/>
+        </w:rPr>
+        <w:t>shared_care</w:t>
+      </w:r>
+      <w:proofErr w:type="spellEnd"/>
+      <w:r>
+        <w:rPr>
+          <w:sz w:val="32"/>
+          <w:szCs w:val="32"/>
+        </w:rPr>
+        <w:t xml:space="preserve"> and </w:t>
+      </w:r>
+      <w:r>
+        <w:rPr>
+          <w:sz w:val="32"/>
+          <w:szCs w:val="32"/>
+        </w:rPr>
+        <w:t>“</w:t>
+      </w:r>
+      <w:r>
+        <w:rPr>
+          <w:sz w:val="32"/>
+          <w:szCs w:val="32"/>
+        </w:rPr>
+        <w:t>Non-UK</w:t>
+      </w:r>
+      <w:r>
+        <w:rPr>
+          <w:sz w:val="32"/>
+          <w:szCs w:val="32"/>
+        </w:rPr>
+        <w:t xml:space="preserve">” not in </w:t>
+      </w:r>
+      <w:proofErr w:type="spellStart"/>
+      <w:r>
+        <w:rPr>
+          <w:sz w:val="32"/>
+          <w:szCs w:val="32"/>
+        </w:rPr>
+        <w:t>chosen_private_care</w:t>
+      </w:r>
+      <w:proofErr w:type="spellEnd"/>
+      <w:r>
+        <w:rPr>
+          <w:sz w:val="32"/>
+          <w:szCs w:val="32"/>
+        </w:rPr>
+        <w:t xml:space="preserve"> and  </w:t>
+      </w:r>
+      <w:proofErr w:type="spellStart"/>
+      <w:r>
+        <w:rPr>
+          <w:sz w:val="32"/>
+          <w:szCs w:val="32"/>
+        </w:rPr>
+        <w:t>chosen_private_care</w:t>
+      </w:r>
+      <w:proofErr w:type="spellEnd"/>
+      <w:r>
+        <w:rPr>
+          <w:sz w:val="32"/>
+          <w:szCs w:val="32"/>
+        </w:rPr>
+        <w:t xml:space="preserve"> != “I haven't chosen a provider yet</w:t>
+      </w:r>
+      <w:r>
+        <w:rPr>
+          <w:sz w:val="32"/>
+          <w:szCs w:val="32"/>
+        </w:rPr>
+        <w:t xml:space="preserve">” and </w:t>
+      </w:r>
+      <w:proofErr w:type="spellStart"/>
+      <w:r>
+        <w:rPr>
+          <w:sz w:val="32"/>
+          <w:szCs w:val="32"/>
+        </w:rPr>
+        <w:t>chosen_private_care</w:t>
+      </w:r>
+      <w:proofErr w:type="spellEnd"/>
+      <w:r>
+        <w:rPr>
+          <w:sz w:val="32"/>
+          <w:szCs w:val="32"/>
+        </w:rPr>
+        <w:t xml:space="preserve"> != “</w:t>
+      </w:r>
+      <w:proofErr w:type="spellStart"/>
+      <w:r>
+        <w:rPr>
+          <w:sz w:val="32"/>
+          <w:szCs w:val="32"/>
+        </w:rPr>
+        <w:t>GenderGP</w:t>
+      </w:r>
+      <w:proofErr w:type="spellEnd"/>
+      <w:r>
+        <w:rPr>
+          <w:sz w:val="32"/>
+          <w:szCs w:val="32"/>
+        </w:rPr>
+        <w:t>” %}</w:t>
+      </w:r>
       <w:r>
         <w:rPr>
           <w:rStyle w:val="Heading2Char"/>
           <w:sz w:val="36"/>
-          <w:szCs w:val="36"/>
-        </w:rPr>
-        <w:t xml:space="preserve"> </w:t>
+          <w:szCs w:val="32"/>
+        </w:rPr>
+        <w:t>Working with</w:t>
+      </w:r>
+      <w:r>
+        <w:rPr>
+          <w:rStyle w:val="Heading2Char"/>
+          <w:sz w:val="36"/>
+          <w:szCs w:val="32"/>
+        </w:rPr>
+        <w:t>{% if “Other</w:t>
+      </w:r>
+      <w:r>
+        <w:rPr>
+          <w:rStyle w:val="Heading2Char"/>
+          <w:sz w:val="36"/>
+          <w:szCs w:val="32"/>
+        </w:rPr>
+        <w:t>”</w:t>
+      </w:r>
+      <w:r>
+        <w:rPr>
+          <w:rStyle w:val="Heading2Char"/>
+          <w:sz w:val="36"/>
+          <w:szCs w:val="32"/>
+        </w:rPr>
+        <w:t xml:space="preserve"> not in </w:t>
+      </w:r>
+      <w:proofErr w:type="spellStart"/>
+      <w:r>
+        <w:rPr>
+          <w:rStyle w:val="Heading2Char"/>
+          <w:sz w:val="36"/>
+          <w:szCs w:val="32"/>
+        </w:rPr>
+        <w:t>chosen_private_care</w:t>
+      </w:r>
+      <w:proofErr w:type="spellEnd"/>
+      <w:r>
+        <w:rPr>
+          <w:rStyle w:val="Heading2Char"/>
+          <w:sz w:val="36"/>
+          <w:szCs w:val="32"/>
+        </w:rPr>
+        <w:t xml:space="preserve"> %}</w:t>
+      </w:r>
+      <w:r>
+        <w:rPr>
+          <w:rStyle w:val="Heading2Char"/>
+          <w:sz w:val="36"/>
+          <w:szCs w:val="32"/>
+        </w:rPr>
+        <w:t xml:space="preserve"> {{ </w:t>
+      </w:r>
+      <w:proofErr w:type="spellStart"/>
+      <w:r>
+        <w:rPr>
+          <w:rStyle w:val="Heading2Char"/>
+          <w:sz w:val="36"/>
+          <w:szCs w:val="32"/>
+        </w:rPr>
+        <w:t>chosen_private_care</w:t>
+      </w:r>
+      <w:proofErr w:type="spellEnd"/>
+      <w:r>
+        <w:rPr>
+          <w:rStyle w:val="Heading2Char"/>
+          <w:sz w:val="36"/>
+          <w:szCs w:val="32"/>
+        </w:rPr>
+        <w:t xml:space="preserve"> }}</w:t>
+      </w:r>
+      <w:r>
+        <w:rPr>
+          <w:rStyle w:val="Heading2Char"/>
+          <w:sz w:val="36"/>
+          <w:szCs w:val="32"/>
+        </w:rPr>
+        <w:t>,{% endif %} my private gender specialist</w:t>
       </w:r>
     </w:p>
     <w:p>
       <w:pPr>
         <w:rPr>
           <w:sz w:val="28"/>
-          <w:szCs w:val="28"/>
-          <w:vertAlign w:val="superscript"/>
-        </w:rPr>
-      </w:pPr>
-      <w:proofErr w:type="gramStart"/>
-      <w:r>
-        <w:rPr>
-          <w:sz w:val="28"/>
-          <w:szCs w:val="28"/>
-        </w:rPr>
-        <w:t xml:space="preserve">{{ </w:t>
-      </w:r>
-      <w:proofErr w:type="spellStart"/>
-      <w:r>
-        <w:rPr>
-          <w:sz w:val="28"/>
-          <w:szCs w:val="28"/>
-        </w:rPr>
-        <w:t>hrt</w:t>
-      </w:r>
-      <w:proofErr w:type="gramEnd"/>
-      <w:r>
-        <w:rPr>
-          <w:sz w:val="28"/>
-          <w:szCs w:val="28"/>
-        </w:rPr>
-        <w:t>_recommend</w:t>
-      </w:r>
-      <w:r>
-        <w:rPr>
-          <w:sz w:val="28"/>
-          <w:szCs w:val="28"/>
-        </w:rPr>
-        <w:t>ation</w:t>
-      </w:r>
-      <w:proofErr w:type="spellEnd"/>
-      <w:r>
-        <w:rPr>
-          <w:sz w:val="28"/>
-          <w:szCs w:val="28"/>
-        </w:rPr>
-        <w:t xml:space="preserve"> }}</w:t>
-      </w:r>
-      <w:r>
-        <w:rPr>
-          <w:sz w:val="28"/>
-          <w:szCs w:val="28"/>
-          <w:vertAlign w:val="superscript"/>
+          <w:szCs w:val="24"/>
+        </w:rPr>
+      </w:pPr>
+      <w:r>
+        <w:rPr>
+          <w:sz w:val="28"/>
+          <w:szCs w:val="24"/>
+        </w:rPr>
+        <w:t>I am working with a private service</w:t>
+      </w:r>
+      <w:r>
+        <w:rPr>
+          <w:sz w:val="28"/>
+          <w:szCs w:val="24"/>
         </w:rPr>
         <w:t xml:space="preserve"> </w:t>
       </w:r>
-    </w:p>
-    <w:p>
-      <w:pPr>
-        <w:rPr>
-          <w:sz w:val="28"/>
-          <w:szCs w:val="28"/>
-        </w:rPr>
-      </w:pPr>
-      <w:r>
-        <w:rPr>
-          <w:sz w:val="36"/>
-          <w:szCs w:val="36"/>
-        </w:rPr>
-        <w:t>{% endif %}</w:t>
+      <w:r>
+        <w:rPr>
+          <w:sz w:val="28"/>
+          <w:szCs w:val="24"/>
+        </w:rPr>
+        <w:t>in my gender related care.</w:t>
+      </w:r>
+      <w:r>
+        <w:rPr>
+          <w:sz w:val="28"/>
+          <w:szCs w:val="24"/>
+        </w:rPr>
+        <w:t xml:space="preserve"> Their specialists are UK based and GMC </w:t>
+      </w:r>
+      <w:r>
+        <w:rPr>
+          <w:sz w:val="28"/>
+          <w:szCs w:val="24"/>
+        </w:rPr>
+        <w:t>registered. {</w:t>
+      </w:r>
+      <w:r>
+        <w:rPr>
+          <w:sz w:val="28"/>
+          <w:szCs w:val="24"/>
+        </w:rPr>
+        <w:t>% endif %}</w:t>
       </w:r>
     </w:p>
     <w:p>
@@ -1520,18 +1780,70 @@
     </w:p>
     <w:p>
       <w:pPr>
-        <w:pStyle w:val="NoSpacing"/>
-        <w:rPr>
-          <w:sz w:val="28"/>
-          <w:szCs w:val="24"/>
-        </w:rPr>
-      </w:pPr>
-      <w:r>
-        <w:rPr>
-          <w:sz w:val="28"/>
-          <w:szCs w:val="24"/>
-        </w:rPr>
-        <w:t xml:space="preserve">  </w:t>
+        <w:rPr>
+          <w:sz w:val="28"/>
+          <w:szCs w:val="24"/>
+        </w:rPr>
+      </w:pPr>
+      <w:r>
+        <w:rPr>
+          <w:sz w:val="28"/>
+          <w:szCs w:val="24"/>
+        </w:rPr>
+        <w:t xml:space="preserve">{% </w:t>
+      </w:r>
+      <w:r>
+        <w:rPr>
+          <w:sz w:val="28"/>
+          <w:szCs w:val="24"/>
+        </w:rPr>
+        <w:t xml:space="preserve">if </w:t>
+      </w:r>
+      <w:proofErr w:type="spellStart"/>
+      <w:r>
+        <w:rPr>
+          <w:sz w:val="28"/>
+          <w:szCs w:val="24"/>
+        </w:rPr>
+        <w:t>chosen_private_</w:t>
+      </w:r>
+      <w:proofErr w:type="gramStart"/>
+      <w:r>
+        <w:rPr>
+          <w:sz w:val="28"/>
+          <w:szCs w:val="24"/>
+        </w:rPr>
+        <w:t>care</w:t>
+      </w:r>
+      <w:proofErr w:type="spellEnd"/>
+      <w:r>
+        <w:rPr>
+          <w:sz w:val="28"/>
+          <w:szCs w:val="24"/>
+        </w:rPr>
+        <w:t xml:space="preserve"> !</w:t>
+      </w:r>
+      <w:proofErr w:type="gramEnd"/>
+      <w:r>
+        <w:rPr>
+          <w:sz w:val="28"/>
+          <w:szCs w:val="24"/>
+        </w:rPr>
+        <w:t>= “</w:t>
+      </w:r>
+      <w:r>
+        <w:rPr>
+          <w:sz w:val="28"/>
+          <w:szCs w:val="24"/>
+        </w:rPr>
+        <w:t>I haven't chosen a provider yet</w:t>
+      </w:r>
+      <w:r>
+        <w:rPr>
+          <w:sz w:val="28"/>
+          <w:szCs w:val="24"/>
+        </w:rPr>
+        <w:t>”%}</w:t>
       </w:r>
     </w:p>
     <w:p>
@@ -1539,7 +1851,133 @@
         <w:pStyle w:val="NoSpacing"/>
         <w:numPr>
           <w:ilvl w:val="0"/>
-          <w:numId w:val="13"/>
+          <w:numId w:val="16"/>
+        </w:numPr>
+        <w:rPr>
+          <w:sz w:val="28"/>
+          <w:szCs w:val="24"/>
+        </w:rPr>
+      </w:pPr>
+      <w:r>
+        <w:rPr>
+          <w:sz w:val="28"/>
+          <w:szCs w:val="24"/>
+        </w:rPr>
+        <w:t xml:space="preserve">Form a shared care agreement </w:t>
+      </w:r>
+      <w:r>
+        <w:rPr>
+          <w:sz w:val="28"/>
+          <w:szCs w:val="24"/>
+        </w:rPr>
+        <w:t>{%</w:t>
+      </w:r>
+      <w:r>
+        <w:rPr>
+          <w:sz w:val="28"/>
+          <w:szCs w:val="24"/>
+        </w:rPr>
+        <w:t xml:space="preserve"> </w:t>
+      </w:r>
+      <w:r>
+        <w:rPr>
+          <w:sz w:val="28"/>
+          <w:szCs w:val="24"/>
+        </w:rPr>
+        <w:t xml:space="preserve">if “Other” not in </w:t>
+      </w:r>
+      <w:proofErr w:type="spellStart"/>
+      <w:r>
+        <w:rPr>
+          <w:sz w:val="28"/>
+          <w:szCs w:val="24"/>
+        </w:rPr>
+        <w:t>chosen_private_care</w:t>
+      </w:r>
+      <w:proofErr w:type="spellEnd"/>
+      <w:r>
+        <w:rPr>
+          <w:sz w:val="28"/>
+          <w:szCs w:val="24"/>
+        </w:rPr>
+        <w:t xml:space="preserve"> </w:t>
+      </w:r>
+      <w:proofErr w:type="gramStart"/>
+      <w:r>
+        <w:rPr>
+          <w:sz w:val="28"/>
+          <w:szCs w:val="24"/>
+        </w:rPr>
+        <w:t>%}</w:t>
+      </w:r>
+      <w:r>
+        <w:rPr>
+          <w:sz w:val="28"/>
+          <w:szCs w:val="24"/>
+        </w:rPr>
+        <w:t>with</w:t>
+      </w:r>
+      <w:proofErr w:type="gramEnd"/>
+      <w:r>
+        <w:rPr>
+          <w:sz w:val="28"/>
+          <w:szCs w:val="24"/>
+        </w:rPr>
+        <w:t xml:space="preserve"> </w:t>
+      </w:r>
+      <w:r>
+        <w:rPr>
+          <w:sz w:val="28"/>
+          <w:szCs w:val="24"/>
+        </w:rPr>
+        <w:t xml:space="preserve">{{ </w:t>
+      </w:r>
+      <w:proofErr w:type="spellStart"/>
+      <w:r>
+        <w:rPr>
+          <w:sz w:val="28"/>
+          <w:szCs w:val="24"/>
+        </w:rPr>
+        <w:t>chosen_private_care</w:t>
+      </w:r>
+      <w:proofErr w:type="spellEnd"/>
+      <w:r>
+        <w:rPr>
+          <w:sz w:val="28"/>
+          <w:szCs w:val="24"/>
+        </w:rPr>
+        <w:t xml:space="preserve"> }}</w:t>
+      </w:r>
+      <w:r>
+        <w:rPr>
+          <w:sz w:val="28"/>
+          <w:szCs w:val="24"/>
+        </w:rPr>
+        <w:t>{% endif %}</w:t>
+      </w:r>
+    </w:p>
+    <w:p>
+      <w:pPr>
+        <w:pStyle w:val="NoSpacing"/>
+        <w:rPr>
+          <w:sz w:val="28"/>
+          <w:szCs w:val="24"/>
+        </w:rPr>
+      </w:pPr>
+      <w:r>
+        <w:rPr>
+          <w:sz w:val="28"/>
+          <w:szCs w:val="24"/>
+        </w:rPr>
+        <w:t>{%endif%}</w:t>
+      </w:r>
+    </w:p>
+    <w:p>
+      <w:pPr>
+        <w:pStyle w:val="NoSpacing"/>
+        <w:numPr>
+          <w:ilvl w:val="0"/>
+          <w:numId w:val="16"/>
         </w:numPr>
         <w:rPr>
           <w:sz w:val="28"/>
@@ -4687,6 +5125,119 @@
     </w:lvl>
   </w:abstractNum>
   <w:abstractNum w:abstractNumId="7" w15:restartNumberingAfterBreak="0">
+    <w:nsid w:val="2D7D5FFF"/>
+    <w:multiLevelType w:val="hybridMultilevel"/>
+    <w:tmpl w:val="F290FF2C"/>
+    <w:lvl w:ilvl="0" w:tplc="08090001">
+      <w:start w:val="1"/>
+      <w:numFmt w:val="bullet"/>
+      <w:lvlText w:val=""/>
+      <w:lvlJc w:val="left"/>
+      <w:pPr>
+        <w:ind w:left="720" w:hanging="360"/>
+      </w:pPr>
+      <w:rPr>
+        <w:rFonts w:ascii="Symbol" w:hAnsi="Symbol" w:hint="default"/>
+      </w:rPr>
+    </w:lvl>
+    <w:lvl w:ilvl="1" w:tplc="08090003" w:tentative="1">
+      <w:start w:val="1"/>
+      <w:numFmt w:val="bullet"/>
+      <w:lvlText w:val="o"/>
+      <w:lvlJc w:val="left"/>
+      <w:pPr>
+        <w:ind w:left="1440" w:hanging="360"/>
+      </w:pPr>
+      <w:rPr>
+        <w:rFonts w:ascii="Courier New" w:hAnsi="Courier New" w:cs="Courier New" w:hint="default"/>
+      </w:rPr>
+    </w:lvl>
+    <w:lvl w:ilvl="2" w:tplc="08090005" w:tentative="1">
+      <w:start w:val="1"/>
+      <w:numFmt w:val="bullet"/>
+      <w:lvlText w:val=""/>
+      <w:lvlJc w:val="left"/>
+      <w:pPr>
+        <w:ind w:left="2160" w:hanging="360"/>
+      </w:pPr>
+      <w:rPr>
+        <w:rFonts w:ascii="Wingdings" w:hAnsi="Wingdings" w:hint="default"/>
+      </w:rPr>
+    </w:lvl>
+    <w:lvl w:ilvl="3" w:tplc="08090001" w:tentative="1">
+      <w:start w:val="1"/>
+      <w:numFmt w:val="bullet"/>
+      <w:lvlText w:val=""/>
+      <w:lvlJc w:val="left"/>
+      <w:pPr>
+        <w:ind w:left="2880" w:hanging="360"/>
+      </w:pPr>
+      <w:rPr>
+        <w:rFonts w:ascii="Symbol" w:hAnsi="Symbol" w:hint="default"/>
+      </w:rPr>
+    </w:lvl>
+    <w:lvl w:ilvl="4" w:tplc="08090003" w:tentative="1">
+      <w:start w:val="1"/>
+      <w:numFmt w:val="bullet"/>
+      <w:lvlText w:val="o"/>
+      <w:lvlJc w:val="left"/>
+      <w:pPr>
+        <w:ind w:left="3600" w:hanging="360"/>
+      </w:pPr>
+      <w:rPr>
+        <w:rFonts w:ascii="Courier New" w:hAnsi="Courier New" w:cs="Courier New" w:hint="default"/>
+      </w:rPr>
+    </w:lvl>
+    <w:lvl w:ilvl="5" w:tplc="08090005" w:tentative="1">
+      <w:start w:val="1"/>
+      <w:numFmt w:val="bullet"/>
+      <w:lvlText w:val=""/>
+      <w:lvlJc w:val="left"/>
+      <w:pPr>
+        <w:ind w:left="4320" w:hanging="360"/>
+      </w:pPr>
+      <w:rPr>
+        <w:rFonts w:ascii="Wingdings" w:hAnsi="Wingdings" w:hint="default"/>
+      </w:rPr>
+    </w:lvl>
+    <w:lvl w:ilvl="6" w:tplc="08090001" w:tentative="1">
+      <w:start w:val="1"/>
+      <w:numFmt w:val="bullet"/>
+      <w:lvlText w:val=""/>
+      <w:lvlJc w:val="left"/>
+      <w:pPr>
+        <w:ind w:left="5040" w:hanging="360"/>
+      </w:pPr>
+      <w:rPr>
+        <w:rFonts w:ascii="Symbol" w:hAnsi="Symbol" w:hint="default"/>
+      </w:rPr>
+    </w:lvl>
+    <w:lvl w:ilvl="7" w:tplc="08090003" w:tentative="1">
+      <w:start w:val="1"/>
+      <w:numFmt w:val="bullet"/>
+      <w:lvlText w:val="o"/>
+      <w:lvlJc w:val="left"/>
+      <w:pPr>
+        <w:ind w:left="5760" w:hanging="360"/>
+      </w:pPr>
+      <w:rPr>
+        <w:rFonts w:ascii="Courier New" w:hAnsi="Courier New" w:cs="Courier New" w:hint="default"/>
+      </w:rPr>
+    </w:lvl>
+    <w:lvl w:ilvl="8" w:tplc="08090005" w:tentative="1">
+      <w:start w:val="1"/>
+      <w:numFmt w:val="bullet"/>
+      <w:lvlText w:val=""/>
+      <w:lvlJc w:val="left"/>
+      <w:pPr>
+        <w:ind w:left="6480" w:hanging="360"/>
+      </w:pPr>
+      <w:rPr>
+        <w:rFonts w:ascii="Wingdings" w:hAnsi="Wingdings" w:hint="default"/>
+      </w:rPr>
+    </w:lvl>
+  </w:abstractNum>
+  <w:abstractNum w:abstractNumId="8" w15:restartNumberingAfterBreak="0">
     <w:nsid w:val="4A044ACE"/>
     <w:multiLevelType w:val="hybridMultilevel"/>
     <w:tmpl w:val="0E2C2C6C"/>
@@ -4799,7 +5350,7 @@
       </w:rPr>
     </w:lvl>
   </w:abstractNum>
-  <w:abstractNum w:abstractNumId="8" w15:restartNumberingAfterBreak="0">
+  <w:abstractNum w:abstractNumId="9" w15:restartNumberingAfterBreak="0">
     <w:nsid w:val="4F291FEB"/>
     <w:multiLevelType w:val="hybridMultilevel"/>
     <w:tmpl w:val="7E6A4FAC"/>
@@ -4912,7 +5463,120 @@
       </w:rPr>
     </w:lvl>
   </w:abstractNum>
-  <w:abstractNum w:abstractNumId="9" w15:restartNumberingAfterBreak="0">
+  <w:abstractNum w:abstractNumId="10" w15:restartNumberingAfterBreak="0">
+    <w:nsid w:val="5DE8540A"/>
+    <w:multiLevelType w:val="hybridMultilevel"/>
+    <w:tmpl w:val="7716E594"/>
+    <w:lvl w:ilvl="0" w:tplc="08090001">
+      <w:start w:val="1"/>
+      <w:numFmt w:val="bullet"/>
+      <w:lvlText w:val=""/>
+      <w:lvlJc w:val="left"/>
+      <w:pPr>
+        <w:ind w:left="720" w:hanging="360"/>
+      </w:pPr>
+      <w:rPr>
+        <w:rFonts w:ascii="Symbol" w:hAnsi="Symbol" w:hint="default"/>
+      </w:rPr>
+    </w:lvl>
+    <w:lvl w:ilvl="1" w:tplc="08090003" w:tentative="1">
+      <w:start w:val="1"/>
+      <w:numFmt w:val="bullet"/>
+      <w:lvlText w:val="o"/>
+      <w:lvlJc w:val="left"/>
+      <w:pPr>
+        <w:ind w:left="1440" w:hanging="360"/>
+      </w:pPr>
+      <w:rPr>
+        <w:rFonts w:ascii="Courier New" w:hAnsi="Courier New" w:cs="Courier New" w:hint="default"/>
+      </w:rPr>
+    </w:lvl>
+    <w:lvl w:ilvl="2" w:tplc="08090005" w:tentative="1">
+      <w:start w:val="1"/>
+      <w:numFmt w:val="bullet"/>
+      <w:lvlText w:val=""/>
+      <w:lvlJc w:val="left"/>
+      <w:pPr>
+        <w:ind w:left="2160" w:hanging="360"/>
+      </w:pPr>
+      <w:rPr>
+        <w:rFonts w:ascii="Wingdings" w:hAnsi="Wingdings" w:hint="default"/>
+      </w:rPr>
+    </w:lvl>
+    <w:lvl w:ilvl="3" w:tplc="08090001" w:tentative="1">
+      <w:start w:val="1"/>
+      <w:numFmt w:val="bullet"/>
+      <w:lvlText w:val=""/>
+      <w:lvlJc w:val="left"/>
+      <w:pPr>
+        <w:ind w:left="2880" w:hanging="360"/>
+      </w:pPr>
+      <w:rPr>
+        <w:rFonts w:ascii="Symbol" w:hAnsi="Symbol" w:hint="default"/>
+      </w:rPr>
+    </w:lvl>
+    <w:lvl w:ilvl="4" w:tplc="08090003" w:tentative="1">
+      <w:start w:val="1"/>
+      <w:numFmt w:val="bullet"/>
+      <w:lvlText w:val="o"/>
+      <w:lvlJc w:val="left"/>
+      <w:pPr>
+        <w:ind w:left="3600" w:hanging="360"/>
+      </w:pPr>
+      <w:rPr>
+        <w:rFonts w:ascii="Courier New" w:hAnsi="Courier New" w:cs="Courier New" w:hint="default"/>
+      </w:rPr>
+    </w:lvl>
+    <w:lvl w:ilvl="5" w:tplc="08090005" w:tentative="1">
+      <w:start w:val="1"/>
+      <w:numFmt w:val="bullet"/>
+      <w:lvlText w:val=""/>
+      <w:lvlJc w:val="left"/>
+      <w:pPr>
+        <w:ind w:left="4320" w:hanging="360"/>
+      </w:pPr>
+      <w:rPr>
+        <w:rFonts w:ascii="Wingdings" w:hAnsi="Wingdings" w:hint="default"/>
+      </w:rPr>
+    </w:lvl>
+    <w:lvl w:ilvl="6" w:tplc="08090001" w:tentative="1">
+      <w:start w:val="1"/>
+      <w:numFmt w:val="bullet"/>
+      <w:lvlText w:val=""/>
+      <w:lvlJc w:val="left"/>
+      <w:pPr>
+        <w:ind w:left="5040" w:hanging="360"/>
+      </w:pPr>
+      <w:rPr>
+        <w:rFonts w:ascii="Symbol" w:hAnsi="Symbol" w:hint="default"/>
+      </w:rPr>
+    </w:lvl>
+    <w:lvl w:ilvl="7" w:tplc="08090003" w:tentative="1">
+      <w:start w:val="1"/>
+      <w:numFmt w:val="bullet"/>
+      <w:lvlText w:val="o"/>
+      <w:lvlJc w:val="left"/>
+      <w:pPr>
+        <w:ind w:left="5760" w:hanging="360"/>
+      </w:pPr>
+      <w:rPr>
+        <w:rFonts w:ascii="Courier New" w:hAnsi="Courier New" w:cs="Courier New" w:hint="default"/>
+      </w:rPr>
+    </w:lvl>
+    <w:lvl w:ilvl="8" w:tplc="08090005" w:tentative="1">
+      <w:start w:val="1"/>
+      <w:numFmt w:val="bullet"/>
+      <w:lvlText w:val=""/>
+      <w:lvlJc w:val="left"/>
+      <w:pPr>
+        <w:ind w:left="6480" w:hanging="360"/>
+      </w:pPr>
+      <w:rPr>
+        <w:rFonts w:ascii="Wingdings" w:hAnsi="Wingdings" w:hint="default"/>
+      </w:rPr>
+    </w:lvl>
+  </w:abstractNum>
+  <w:abstractNum w:abstractNumId="11" w15:restartNumberingAfterBreak="0">
     <w:nsid w:val="66C42A03"/>
     <w:multiLevelType w:val="hybridMultilevel"/>
     <w:tmpl w:val="3B467376"/>
@@ -5025,7 +5689,7 @@
       </w:rPr>
     </w:lvl>
   </w:abstractNum>
-  <w:abstractNum w:abstractNumId="10" w15:restartNumberingAfterBreak="0">
+  <w:abstractNum w:abstractNumId="12" w15:restartNumberingAfterBreak="0">
     <w:nsid w:val="70C050AB"/>
     <w:multiLevelType w:val="hybridMultilevel"/>
     <w:tmpl w:val="D42E8460"/>
@@ -5138,7 +5802,7 @@
       </w:rPr>
     </w:lvl>
   </w:abstractNum>
-  <w:abstractNum w:abstractNumId="11" w15:restartNumberingAfterBreak="0">
+  <w:abstractNum w:abstractNumId="13" w15:restartNumberingAfterBreak="0">
     <w:nsid w:val="7266119F"/>
     <w:multiLevelType w:val="hybridMultilevel"/>
     <w:tmpl w:val="536EF690"/>
@@ -5251,7 +5915,7 @@
       </w:rPr>
     </w:lvl>
   </w:abstractNum>
-  <w:abstractNum w:abstractNumId="12" w15:restartNumberingAfterBreak="0">
+  <w:abstractNum w:abstractNumId="14" w15:restartNumberingAfterBreak="0">
     <w:nsid w:val="7494199A"/>
     <w:multiLevelType w:val="hybridMultilevel"/>
     <w:tmpl w:val="0812E7C4"/>
@@ -5340,7 +6004,7 @@
       </w:pPr>
     </w:lvl>
   </w:abstractNum>
-  <w:abstractNum w:abstractNumId="13" w15:restartNumberingAfterBreak="0">
+  <w:abstractNum w:abstractNumId="15" w15:restartNumberingAfterBreak="0">
     <w:nsid w:val="7C2572E1"/>
     <w:multiLevelType w:val="hybridMultilevel"/>
     <w:tmpl w:val="0812E7C4"/>
@@ -5445,31 +6109,37 @@
     <w:abstractNumId w:val="5"/>
   </w:num>
   <w:num w:numId="6" w16cid:durableId="1513373399">
-    <w:abstractNumId w:val="13"/>
+    <w:abstractNumId w:val="15"/>
   </w:num>
   <w:num w:numId="7" w16cid:durableId="1404184598">
-    <w:abstractNumId w:val="12"/>
+    <w:abstractNumId w:val="14"/>
   </w:num>
   <w:num w:numId="8" w16cid:durableId="733622328">
     <w:abstractNumId w:val="4"/>
   </w:num>
   <w:num w:numId="9" w16cid:durableId="1114399702">
+    <w:abstractNumId w:val="9"/>
+  </w:num>
+  <w:num w:numId="10" w16cid:durableId="909923078">
     <w:abstractNumId w:val="8"/>
   </w:num>
-  <w:num w:numId="10" w16cid:durableId="909923078">
-    <w:abstractNumId w:val="7"/>
-  </w:num>
   <w:num w:numId="11" w16cid:durableId="2056345368">
-    <w:abstractNumId w:val="10"/>
+    <w:abstractNumId w:val="12"/>
   </w:num>
   <w:num w:numId="12" w16cid:durableId="1938125687">
-    <w:abstractNumId w:val="11"/>
+    <w:abstractNumId w:val="13"/>
   </w:num>
   <w:num w:numId="13" w16cid:durableId="498889411">
-    <w:abstractNumId w:val="9"/>
+    <w:abstractNumId w:val="11"/>
   </w:num>
   <w:num w:numId="14" w16cid:durableId="824125325">
     <w:abstractNumId w:val="1"/>
+  </w:num>
+  <w:num w:numId="15" w16cid:durableId="1344016847">
+    <w:abstractNumId w:val="10"/>
+  </w:num>
+  <w:num w:numId="16" w16cid:durableId="1381899760">
+    <w:abstractNumId w:val="7"/>
   </w:num>
 </w:numbering>
 </file>
@@ -5950,7 +6620,6 @@
   <w:style w:type="character" w:default="1" w:styleId="DefaultParagraphFont">
     <w:name w:val="Default Paragraph Font"/>
     <w:uiPriority w:val="1"/>
-    <w:semiHidden/>
     <w:unhideWhenUsed/>
   </w:style>
   <w:style w:type="table" w:default="1" w:styleId="TableNormal">

</xml_diff>

<commit_message>
add section on seeing a GIC before prescribing
</commit_message>
<xml_diff>
--- a/app/docproc/templates/template_v1_0.docx
+++ b/app/docproc/templates/template_v1_0.docx
@@ -150,7 +150,6 @@
                                 <w:szCs w:val="72"/>
                               </w:rPr>
                             </w:pPr>
-                            <w:proofErr w:type="gramStart"/>
                             <w:r>
                               <w:rPr>
                                 <w:rFonts w:asciiTheme="majorHAnsi" w:hAnsiTheme="majorHAnsi" w:cstheme="majorHAnsi"/>
@@ -159,18 +158,7 @@
                                 <w:sz w:val="72"/>
                                 <w:szCs w:val="72"/>
                               </w:rPr>
-                              <w:t>{{ name</w:t>
-                            </w:r>
-                            <w:proofErr w:type="gramEnd"/>
-                            <w:r>
-                              <w:rPr>
-                                <w:rFonts w:asciiTheme="majorHAnsi" w:hAnsiTheme="majorHAnsi" w:cstheme="majorHAnsi"/>
-                                <w:bCs/>
-                                <w:color w:val="E30658" w:themeColor="accent1"/>
-                                <w:sz w:val="72"/>
-                                <w:szCs w:val="72"/>
-                              </w:rPr>
-                              <w:t xml:space="preserve"> |possessive }} healthcare guide</w:t>
+                              <w:t>{{ name |possessive }} healthcare guide</w:t>
                             </w:r>
                           </w:p>
                         </w:txbxContent>
@@ -394,23 +382,7 @@
           <w:sz w:val="36"/>
           <w:szCs w:val="36"/>
         </w:rPr>
-        <w:t xml:space="preserve"> </w:t>
-      </w:r>
-      <w:proofErr w:type="gramStart"/>
-      <w:r>
-        <w:rPr>
-          <w:sz w:val="36"/>
-          <w:szCs w:val="36"/>
-        </w:rPr>
-        <w:t>%}Formal</w:t>
-      </w:r>
-      <w:proofErr w:type="gramEnd"/>
-      <w:r>
-        <w:rPr>
-          <w:sz w:val="36"/>
-          <w:szCs w:val="36"/>
-        </w:rPr>
-        <w:t xml:space="preserve"> Diagnosis </w:t>
+        <w:t xml:space="preserve"> %}Formal Diagnosis </w:t>
       </w:r>
       <w:bookmarkEnd w:id="2"/>
     </w:p>
@@ -455,15 +427,7 @@
           <w:sz w:val="36"/>
           <w:szCs w:val="36"/>
         </w:rPr>
-        <w:t xml:space="preserve">{% endif </w:t>
-      </w:r>
-      <w:proofErr w:type="gramStart"/>
-      <w:r>
-        <w:rPr>
-          <w:sz w:val="36"/>
-          <w:szCs w:val="36"/>
-        </w:rPr>
-        <w:t>%}</w:t>
+        <w:t>{% endif %}</w:t>
       </w:r>
       <w:bookmarkStart w:id="3" w:name="_Toc105105232"/>
       <w:r>
@@ -472,205 +436,170 @@
           <w:sz w:val="36"/>
           <w:szCs w:val="36"/>
         </w:rPr>
-        <w:t>{</w:t>
-      </w:r>
-      <w:proofErr w:type="gramEnd"/>
+        <w:t xml:space="preserve">{% if </w:t>
+      </w:r>
+      <w:proofErr w:type="spellStart"/>
       <w:r>
         <w:rPr>
           <w:rStyle w:val="Heading2Char"/>
           <w:sz w:val="36"/>
           <w:szCs w:val="36"/>
         </w:rPr>
-        <w:t xml:space="preserve">% if </w:t>
-      </w:r>
-      <w:proofErr w:type="spellStart"/>
+        <w:t>self_med</w:t>
+      </w:r>
+      <w:proofErr w:type="spellEnd"/>
       <w:r>
         <w:rPr>
           <w:rStyle w:val="Heading2Char"/>
           <w:sz w:val="36"/>
           <w:szCs w:val="36"/>
         </w:rPr>
+        <w:t xml:space="preserve"> %}Medication Status </w:t>
+      </w:r>
+      <w:bookmarkEnd w:id="3"/>
+    </w:p>
+    <w:p>
+      <w:pPr>
+        <w:rPr>
+          <w:sz w:val="28"/>
+          <w:szCs w:val="28"/>
+        </w:rPr>
+      </w:pPr>
+      <w:r>
+        <w:rPr>
+          <w:sz w:val="28"/>
+          <w:szCs w:val="28"/>
+        </w:rPr>
+        <w:t xml:space="preserve">{{ </w:t>
+      </w:r>
+      <w:proofErr w:type="spellStart"/>
+      <w:r>
+        <w:rPr>
+          <w:sz w:val="28"/>
+          <w:szCs w:val="28"/>
+        </w:rPr>
         <w:t>self_med</w:t>
       </w:r>
       <w:proofErr w:type="spellEnd"/>
+      <w:r>
+        <w:rPr>
+          <w:sz w:val="28"/>
+          <w:szCs w:val="28"/>
+        </w:rPr>
+        <w:t xml:space="preserve"> }}</w:t>
+      </w:r>
+    </w:p>
+    <w:p>
+      <w:pPr>
+        <w:rPr>
+          <w:sz w:val="28"/>
+          <w:szCs w:val="28"/>
+          <w:vertAlign w:val="superscript"/>
+        </w:rPr>
+      </w:pPr>
+      <w:r>
+        <w:rPr>
+          <w:sz w:val="28"/>
+          <w:szCs w:val="28"/>
+          <w:vertAlign w:val="superscript"/>
+        </w:rPr>
+        <w:t xml:space="preserve"> </w:t>
+      </w:r>
+      <w:r>
+        <w:rPr>
+          <w:sz w:val="36"/>
+          <w:szCs w:val="36"/>
+        </w:rPr>
+        <w:t>{% endif %}</w:t>
+      </w:r>
       <w:r>
         <w:rPr>
           <w:rStyle w:val="Heading2Char"/>
           <w:sz w:val="36"/>
           <w:szCs w:val="36"/>
         </w:rPr>
-        <w:t xml:space="preserve"> %}Medication Status </w:t>
-      </w:r>
-      <w:bookmarkEnd w:id="3"/>
-    </w:p>
-    <w:p>
-      <w:pPr>
-        <w:rPr>
-          <w:sz w:val="28"/>
-          <w:szCs w:val="28"/>
-        </w:rPr>
-      </w:pPr>
-      <w:proofErr w:type="gramStart"/>
-      <w:r>
-        <w:rPr>
-          <w:sz w:val="28"/>
-          <w:szCs w:val="28"/>
-        </w:rPr>
-        <w:t xml:space="preserve">{{ </w:t>
+        <w:t xml:space="preserve">{% if </w:t>
       </w:r>
       <w:proofErr w:type="spellStart"/>
-      <w:r>
-        <w:rPr>
-          <w:sz w:val="28"/>
-          <w:szCs w:val="28"/>
-        </w:rPr>
-        <w:t>self</w:t>
-      </w:r>
-      <w:proofErr w:type="gramEnd"/>
-      <w:r>
-        <w:rPr>
-          <w:sz w:val="28"/>
-          <w:szCs w:val="28"/>
-        </w:rPr>
-        <w:t>_med</w:t>
-      </w:r>
-      <w:proofErr w:type="spellEnd"/>
-      <w:r>
-        <w:rPr>
-          <w:sz w:val="28"/>
-          <w:szCs w:val="28"/>
-        </w:rPr>
-        <w:t xml:space="preserve"> }}</w:t>
-      </w:r>
-    </w:p>
-    <w:p>
-      <w:pPr>
-        <w:rPr>
-          <w:sz w:val="28"/>
-          <w:szCs w:val="28"/>
-          <w:vertAlign w:val="superscript"/>
-        </w:rPr>
-      </w:pPr>
-      <w:r>
-        <w:rPr>
-          <w:sz w:val="28"/>
-          <w:szCs w:val="28"/>
-          <w:vertAlign w:val="superscript"/>
-        </w:rPr>
-        <w:t xml:space="preserve"> </w:t>
-      </w:r>
-      <w:r>
-        <w:rPr>
-          <w:sz w:val="36"/>
-          <w:szCs w:val="36"/>
-        </w:rPr>
-        <w:t xml:space="preserve">{% endif </w:t>
-      </w:r>
-      <w:proofErr w:type="gramStart"/>
-      <w:r>
-        <w:rPr>
-          <w:sz w:val="36"/>
-          <w:szCs w:val="36"/>
-        </w:rPr>
-        <w:t>%}</w:t>
-      </w:r>
       <w:r>
         <w:rPr>
           <w:rStyle w:val="Heading2Char"/>
           <w:sz w:val="36"/>
           <w:szCs w:val="36"/>
         </w:rPr>
-        <w:t>{</w:t>
-      </w:r>
-      <w:proofErr w:type="gramEnd"/>
+        <w:t>self_med_likely</w:t>
+      </w:r>
+      <w:proofErr w:type="spellEnd"/>
       <w:r>
         <w:rPr>
           <w:rStyle w:val="Heading2Char"/>
           <w:sz w:val="36"/>
           <w:szCs w:val="36"/>
         </w:rPr>
-        <w:t xml:space="preserve">% if </w:t>
+        <w:t xml:space="preserve"> %}Medication Status</w:t>
+      </w:r>
+    </w:p>
+    <w:p>
+      <w:pPr>
+        <w:rPr>
+          <w:sz w:val="28"/>
+          <w:szCs w:val="28"/>
+        </w:rPr>
+      </w:pPr>
+      <w:r>
+        <w:rPr>
+          <w:sz w:val="28"/>
+          <w:szCs w:val="28"/>
+        </w:rPr>
+        <w:t xml:space="preserve">{{ </w:t>
       </w:r>
       <w:proofErr w:type="spellStart"/>
+      <w:r>
+        <w:rPr>
+          <w:sz w:val="28"/>
+          <w:szCs w:val="28"/>
+        </w:rPr>
+        <w:t>self_med_likely</w:t>
+      </w:r>
+      <w:proofErr w:type="spellEnd"/>
+      <w:r>
+        <w:rPr>
+          <w:sz w:val="28"/>
+          <w:szCs w:val="28"/>
+        </w:rPr>
+        <w:t xml:space="preserve"> }}</w:t>
+      </w:r>
+    </w:p>
+    <w:p>
+      <w:pPr>
+        <w:rPr>
+          <w:sz w:val="28"/>
+          <w:szCs w:val="28"/>
+        </w:rPr>
+      </w:pPr>
+      <w:r>
+        <w:rPr>
+          <w:sz w:val="36"/>
+          <w:szCs w:val="36"/>
+        </w:rPr>
+        <w:t>{% endif %}</w:t>
+      </w:r>
       <w:r>
         <w:rPr>
           <w:rStyle w:val="Heading2Char"/>
           <w:sz w:val="36"/>
           <w:szCs w:val="36"/>
         </w:rPr>
-        <w:t>self_med_likely</w:t>
-      </w:r>
-      <w:proofErr w:type="spellEnd"/>
+        <w:t xml:space="preserve">{% if </w:t>
+      </w:r>
+      <w:proofErr w:type="spellStart"/>
       <w:r>
         <w:rPr>
           <w:rStyle w:val="Heading2Char"/>
           <w:sz w:val="36"/>
           <w:szCs w:val="36"/>
         </w:rPr>
-        <w:t xml:space="preserve"> %}Medication Status</w:t>
-      </w:r>
-    </w:p>
-    <w:p>
-      <w:pPr>
-        <w:rPr>
-          <w:sz w:val="28"/>
-          <w:szCs w:val="28"/>
-        </w:rPr>
-      </w:pPr>
-      <w:proofErr w:type="gramStart"/>
-      <w:r>
-        <w:rPr>
-          <w:sz w:val="28"/>
-          <w:szCs w:val="28"/>
-        </w:rPr>
-        <w:t xml:space="preserve">{{ </w:t>
-      </w:r>
-      <w:proofErr w:type="spellStart"/>
-      <w:r>
-        <w:rPr>
-          <w:sz w:val="28"/>
-          <w:szCs w:val="28"/>
-        </w:rPr>
-        <w:t>self</w:t>
-      </w:r>
-      <w:proofErr w:type="gramEnd"/>
-      <w:r>
-        <w:rPr>
-          <w:sz w:val="28"/>
-          <w:szCs w:val="28"/>
-        </w:rPr>
-        <w:t>_med_likely</w:t>
-      </w:r>
-      <w:proofErr w:type="spellEnd"/>
-      <w:r>
-        <w:rPr>
-          <w:sz w:val="28"/>
-          <w:szCs w:val="28"/>
-        </w:rPr>
-        <w:t xml:space="preserve"> }}</w:t>
-      </w:r>
-    </w:p>
-    <w:p>
-      <w:pPr>
-        <w:rPr>
-          <w:sz w:val="28"/>
-          <w:szCs w:val="28"/>
-        </w:rPr>
-      </w:pPr>
-      <w:r>
-        <w:rPr>
-          <w:sz w:val="36"/>
-          <w:szCs w:val="36"/>
-        </w:rPr>
-        <w:t xml:space="preserve">{% endif </w:t>
-      </w:r>
-      <w:proofErr w:type="gramStart"/>
-      <w:r>
-        <w:rPr>
-          <w:sz w:val="36"/>
-          <w:szCs w:val="36"/>
-        </w:rPr>
-        <w:t>%}</w:t>
+        <w:t>hrt_recommend</w:t>
       </w:r>
       <w:r>
         <w:rPr>
@@ -678,49 +607,23 @@
           <w:sz w:val="36"/>
           <w:szCs w:val="36"/>
         </w:rPr>
-        <w:t>{</w:t>
-      </w:r>
-      <w:proofErr w:type="gramEnd"/>
+        <w:t>ation</w:t>
+      </w:r>
+      <w:proofErr w:type="spellEnd"/>
       <w:r>
         <w:rPr>
           <w:rStyle w:val="Heading2Char"/>
           <w:sz w:val="36"/>
           <w:szCs w:val="36"/>
         </w:rPr>
-        <w:t xml:space="preserve">% if </w:t>
-      </w:r>
-      <w:proofErr w:type="spellStart"/>
+        <w:t xml:space="preserve"> %}</w:t>
+      </w:r>
       <w:r>
         <w:rPr>
           <w:rStyle w:val="Heading2Char"/>
           <w:sz w:val="36"/>
           <w:szCs w:val="36"/>
         </w:rPr>
-        <w:t>hrt_recommend</w:t>
-      </w:r>
-      <w:r>
-        <w:rPr>
-          <w:rStyle w:val="Heading2Char"/>
-          <w:sz w:val="36"/>
-          <w:szCs w:val="36"/>
-        </w:rPr>
-        <w:t>ation</w:t>
-      </w:r>
-      <w:proofErr w:type="spellEnd"/>
-      <w:r>
-        <w:rPr>
-          <w:rStyle w:val="Heading2Char"/>
-          <w:sz w:val="36"/>
-          <w:szCs w:val="36"/>
-        </w:rPr>
-        <w:t xml:space="preserve"> %}</w:t>
-      </w:r>
-      <w:r>
-        <w:rPr>
-          <w:rStyle w:val="Heading2Char"/>
-          <w:sz w:val="36"/>
-          <w:szCs w:val="36"/>
-        </w:rPr>
         <w:t>Letter of recommendation for HRT</w:t>
       </w:r>
     </w:p>
@@ -732,7 +635,6 @@
           <w:vertAlign w:val="superscript"/>
         </w:rPr>
       </w:pPr>
-      <w:proofErr w:type="gramStart"/>
       <w:r>
         <w:rPr>
           <w:sz w:val="28"/>
@@ -746,15 +648,7 @@
           <w:sz w:val="28"/>
           <w:szCs w:val="28"/>
         </w:rPr>
-        <w:t>hrt</w:t>
-      </w:r>
-      <w:proofErr w:type="gramEnd"/>
-      <w:r>
-        <w:rPr>
-          <w:sz w:val="28"/>
-          <w:szCs w:val="28"/>
-        </w:rPr>
-        <w:t>_recommend</w:t>
+        <w:t>hrt_recommend</w:t>
       </w:r>
       <w:r>
         <w:rPr>
@@ -788,113 +682,90 @@
           <w:sz w:val="36"/>
           <w:szCs w:val="36"/>
         </w:rPr>
-        <w:t xml:space="preserve">{% endif </w:t>
-      </w:r>
-      <w:proofErr w:type="gramStart"/>
-      <w:r>
-        <w:rPr>
-          <w:sz w:val="36"/>
-          <w:szCs w:val="36"/>
-        </w:rPr>
-        <w:t>%}</w:t>
+        <w:t>{% endif %}</w:t>
       </w:r>
       <w:r>
         <w:rPr>
           <w:sz w:val="32"/>
           <w:szCs w:val="32"/>
         </w:rPr>
-        <w:t>{</w:t>
-      </w:r>
-      <w:proofErr w:type="gramEnd"/>
+        <w:t xml:space="preserve">{% if </w:t>
+      </w:r>
       <w:r>
         <w:rPr>
           <w:sz w:val="32"/>
           <w:szCs w:val="32"/>
         </w:rPr>
-        <w:t xml:space="preserve">% if </w:t>
-      </w:r>
+        <w:t xml:space="preserve"> </w:t>
+      </w:r>
+      <w:proofErr w:type="spellStart"/>
       <w:r>
         <w:rPr>
           <w:sz w:val="32"/>
           <w:szCs w:val="32"/>
         </w:rPr>
-        <w:t xml:space="preserve"> </w:t>
-      </w:r>
-      <w:proofErr w:type="spellStart"/>
+        <w:t>shared_care</w:t>
+      </w:r>
+      <w:proofErr w:type="spellEnd"/>
       <w:r>
         <w:rPr>
           <w:sz w:val="32"/>
           <w:szCs w:val="32"/>
         </w:rPr>
-        <w:t>shared_care</w:t>
-      </w:r>
-      <w:proofErr w:type="spellEnd"/>
+        <w:t xml:space="preserve"> and </w:t>
+      </w:r>
       <w:r>
         <w:rPr>
           <w:sz w:val="32"/>
           <w:szCs w:val="32"/>
         </w:rPr>
-        <w:t xml:space="preserve"> and </w:t>
+        <w:t>“</w:t>
       </w:r>
       <w:r>
         <w:rPr>
           <w:sz w:val="32"/>
           <w:szCs w:val="32"/>
         </w:rPr>
-        <w:t>“</w:t>
+        <w:t>Non-UK</w:t>
       </w:r>
       <w:r>
         <w:rPr>
           <w:sz w:val="32"/>
           <w:szCs w:val="32"/>
         </w:rPr>
-        <w:t>Non-UK</w:t>
-      </w:r>
+        <w:t xml:space="preserve">” not in </w:t>
+      </w:r>
+      <w:proofErr w:type="spellStart"/>
       <w:r>
         <w:rPr>
           <w:sz w:val="32"/>
           <w:szCs w:val="32"/>
         </w:rPr>
-        <w:t xml:space="preserve">” not in </w:t>
-      </w:r>
-      <w:proofErr w:type="spellStart"/>
+        <w:t>chosen_private_care</w:t>
+      </w:r>
+      <w:proofErr w:type="spellEnd"/>
       <w:r>
         <w:rPr>
           <w:sz w:val="32"/>
           <w:szCs w:val="32"/>
         </w:rPr>
-        <w:t>chosen_private_care</w:t>
-      </w:r>
-      <w:proofErr w:type="spellEnd"/>
+        <w:t xml:space="preserve"> and  </w:t>
+      </w:r>
+      <w:proofErr w:type="spellStart"/>
       <w:r>
         <w:rPr>
           <w:sz w:val="32"/>
           <w:szCs w:val="32"/>
         </w:rPr>
-        <w:t xml:space="preserve"> and  </w:t>
-      </w:r>
-      <w:proofErr w:type="spellStart"/>
+        <w:t>chosen_private_care</w:t>
+      </w:r>
+      <w:proofErr w:type="spellEnd"/>
       <w:r>
         <w:rPr>
           <w:sz w:val="32"/>
           <w:szCs w:val="32"/>
         </w:rPr>
-        <w:t>chosen_private_care</w:t>
-      </w:r>
-      <w:proofErr w:type="spellEnd"/>
-      <w:r>
-        <w:rPr>
-          <w:sz w:val="32"/>
-          <w:szCs w:val="32"/>
-        </w:rPr>
-        <w:t xml:space="preserve"> != “I haven't chosen a provider yet</w:t>
-      </w:r>
-      <w:r>
-        <w:rPr>
-          <w:sz w:val="32"/>
-          <w:szCs w:val="32"/>
-        </w:rPr>
-        <w:t xml:space="preserve">” and </w:t>
+        <w:t xml:space="preserve"> != “I haven't chosen a provider yet” and </w:t>
       </w:r>
       <w:proofErr w:type="spellStart"/>
       <w:r>
@@ -1110,23 +981,80 @@
           <w:sz w:val="36"/>
           <w:szCs w:val="36"/>
         </w:rPr>
-        <w:t xml:space="preserve"> </w:t>
-      </w:r>
-      <w:proofErr w:type="gramStart"/>
-      <w:r>
+        <w:t xml:space="preserve"> %}A bridging prescription</w:t>
+      </w:r>
+    </w:p>
+    <w:p>
+      <w:pPr>
+        <w:rPr>
+          <w:sz w:val="28"/>
+          <w:szCs w:val="28"/>
+        </w:rPr>
+      </w:pPr>
+      <w:r>
+        <w:rPr>
+          <w:sz w:val="28"/>
+          <w:szCs w:val="28"/>
+        </w:rPr>
+        <w:t xml:space="preserve">{{ </w:t>
+      </w:r>
+      <w:proofErr w:type="spellStart"/>
+      <w:r>
+        <w:rPr>
+          <w:sz w:val="28"/>
+          <w:szCs w:val="28"/>
+        </w:rPr>
+        <w:t>bridging_desired</w:t>
+      </w:r>
+      <w:proofErr w:type="spellEnd"/>
+      <w:r>
+        <w:rPr>
+          <w:sz w:val="28"/>
+          <w:szCs w:val="28"/>
+        </w:rPr>
+        <w:t xml:space="preserve"> }} </w:t>
+      </w:r>
+    </w:p>
+    <w:p>
+      <w:pPr>
+        <w:pStyle w:val="Heading2"/>
         <w:rPr>
           <w:sz w:val="36"/>
           <w:szCs w:val="36"/>
         </w:rPr>
-        <w:t>%}A</w:t>
-      </w:r>
-      <w:proofErr w:type="gramEnd"/>
+      </w:pPr>
+      <w:r>
+        <w:t>{% endif %}</w:t>
+      </w:r>
       <w:r>
         <w:rPr>
           <w:sz w:val="36"/>
           <w:szCs w:val="36"/>
         </w:rPr>
-        <w:t xml:space="preserve"> bridging prescription</w:t>
+        <w:t xml:space="preserve">{% if </w:t>
+      </w:r>
+      <w:proofErr w:type="spellStart"/>
+      <w:r>
+        <w:rPr>
+          <w:sz w:val="36"/>
+          <w:szCs w:val="36"/>
+        </w:rPr>
+        <w:t>gic_referral</w:t>
+      </w:r>
+      <w:proofErr w:type="spellEnd"/>
+      <w:r>
+        <w:rPr>
+          <w:sz w:val="36"/>
+          <w:szCs w:val="36"/>
+        </w:rPr>
+        <w:t xml:space="preserve"> %}</w:t>
+      </w:r>
+      <w:r>
+        <w:rPr>
+          <w:sz w:val="36"/>
+          <w:szCs w:val="36"/>
+        </w:rPr>
+        <w:t>Referral to a Gender Identity Clinic</w:t>
       </w:r>
     </w:p>
     <w:p>
@@ -1136,13 +1064,26 @@
           <w:szCs w:val="28"/>
         </w:rPr>
       </w:pPr>
-      <w:proofErr w:type="gramStart"/>
-      <w:r>
-        <w:rPr>
-          <w:sz w:val="28"/>
-          <w:szCs w:val="28"/>
-        </w:rPr>
-        <w:t xml:space="preserve">{{ </w:t>
+      <w:r>
+        <w:rPr>
+          <w:sz w:val="28"/>
+          <w:szCs w:val="28"/>
+        </w:rPr>
+        <w:t>I'm after a referral to an NHS Gender Identity Clinic so I can gain access to the full range of gender related care supported by the NHS</w:t>
+      </w:r>
+      <w:r>
+        <w:rPr>
+          <w:sz w:val="28"/>
+          <w:szCs w:val="28"/>
+        </w:rPr>
+        <w:t>.</w:t>
+      </w:r>
+      <w:r>
+        <w:rPr>
+          <w:sz w:val="28"/>
+          <w:szCs w:val="28"/>
+        </w:rPr>
+        <w:t xml:space="preserve"> {% if </w:t>
       </w:r>
       <w:proofErr w:type="spellStart"/>
       <w:r>
@@ -1150,15 +1091,7 @@
           <w:sz w:val="28"/>
           <w:szCs w:val="28"/>
         </w:rPr>
-        <w:t>bridging</w:t>
-      </w:r>
-      <w:proofErr w:type="gramEnd"/>
-      <w:r>
-        <w:rPr>
-          <w:sz w:val="28"/>
-          <w:szCs w:val="28"/>
-        </w:rPr>
-        <w:t>_desired</w:t>
+        <w:t>chosen_gic</w:t>
       </w:r>
       <w:proofErr w:type="spellEnd"/>
       <w:r>
@@ -1166,252 +1099,136 @@
           <w:sz w:val="28"/>
           <w:szCs w:val="28"/>
         </w:rPr>
-        <w:t xml:space="preserve"> }} </w:t>
+        <w:t xml:space="preserve"> != </w:t>
+      </w:r>
+      <w:r>
+        <w:rPr>
+          <w:sz w:val="28"/>
+          <w:szCs w:val="28"/>
+        </w:rPr>
+        <w:t>“</w:t>
+      </w:r>
+      <w:r>
+        <w:rPr>
+          <w:sz w:val="28"/>
+          <w:szCs w:val="28"/>
+        </w:rPr>
+        <w:t>0</w:t>
+      </w:r>
+      <w:r>
+        <w:rPr>
+          <w:sz w:val="28"/>
+          <w:szCs w:val="28"/>
+        </w:rPr>
+        <w:t>”</w:t>
+      </w:r>
+      <w:r>
+        <w:rPr>
+          <w:sz w:val="28"/>
+          <w:szCs w:val="28"/>
+        </w:rPr>
+        <w:t xml:space="preserve"> </w:t>
+      </w:r>
+      <w:r>
+        <w:rPr>
+          <w:sz w:val="28"/>
+          <w:szCs w:val="28"/>
+        </w:rPr>
+        <w:t>%}</w:t>
+      </w:r>
+      <w:r>
+        <w:rPr>
+          <w:sz w:val="28"/>
+          <w:szCs w:val="28"/>
+        </w:rPr>
+        <w:t xml:space="preserve"> I want to be referred to</w:t>
+      </w:r>
+      <w:r>
+        <w:rPr>
+          <w:sz w:val="28"/>
+          <w:szCs w:val="28"/>
+        </w:rPr>
+        <w:t xml:space="preserve"> the</w:t>
+      </w:r>
+      <w:r>
+        <w:rPr>
+          <w:sz w:val="28"/>
+          <w:szCs w:val="28"/>
+        </w:rPr>
+        <w:t xml:space="preserve"> following GIC:</w:t>
+      </w:r>
+      <w:r>
+        <w:rPr>
+          <w:sz w:val="28"/>
+          <w:szCs w:val="28"/>
+        </w:rPr>
+        <w:t xml:space="preserve"> {{</w:t>
+      </w:r>
+      <w:r>
+        <w:rPr>
+          <w:sz w:val="28"/>
+          <w:szCs w:val="28"/>
+        </w:rPr>
+        <w:t xml:space="preserve"> </w:t>
+      </w:r>
+      <w:proofErr w:type="spellStart"/>
+      <w:r>
+        <w:rPr>
+          <w:sz w:val="28"/>
+          <w:szCs w:val="28"/>
+        </w:rPr>
+        <w:t>chosen_gic</w:t>
+      </w:r>
+      <w:proofErr w:type="spellEnd"/>
+      <w:r>
+        <w:rPr>
+          <w:sz w:val="28"/>
+          <w:szCs w:val="28"/>
+        </w:rPr>
+        <w:t xml:space="preserve"> |</w:t>
+      </w:r>
+      <w:proofErr w:type="spellStart"/>
+      <w:r>
+        <w:rPr>
+          <w:sz w:val="28"/>
+          <w:szCs w:val="28"/>
+        </w:rPr>
+        <w:t>format_gic</w:t>
+      </w:r>
+      <w:proofErr w:type="spellEnd"/>
+      <w:r>
+        <w:rPr>
+          <w:sz w:val="28"/>
+          <w:szCs w:val="28"/>
+        </w:rPr>
+        <w:t xml:space="preserve"> </w:t>
+      </w:r>
+      <w:r>
+        <w:rPr>
+          <w:sz w:val="28"/>
+          <w:szCs w:val="28"/>
+        </w:rPr>
+        <w:t>}}</w:t>
+      </w:r>
+      <w:r>
+        <w:rPr>
+          <w:sz w:val="28"/>
+          <w:szCs w:val="28"/>
+        </w:rPr>
+        <w:t xml:space="preserve"> </w:t>
+      </w:r>
+      <w:r>
+        <w:rPr>
+          <w:sz w:val="28"/>
+          <w:szCs w:val="28"/>
+        </w:rPr>
+        <w:t>{% endif %}</w:t>
       </w:r>
     </w:p>
     <w:p>
-      <w:pPr>
-        <w:pStyle w:val="Heading2"/>
-        <w:rPr>
-          <w:sz w:val="36"/>
-          <w:szCs w:val="36"/>
-        </w:rPr>
-      </w:pPr>
       <w:r>
         <w:t xml:space="preserve">{% endif </w:t>
       </w:r>
-      <w:proofErr w:type="gramStart"/>
-      <w:r>
-        <w:t>%}</w:t>
-      </w:r>
-      <w:r>
-        <w:rPr>
-          <w:sz w:val="36"/>
-          <w:szCs w:val="36"/>
-        </w:rPr>
-        <w:t>{</w:t>
-      </w:r>
-      <w:proofErr w:type="gramEnd"/>
-      <w:r>
-        <w:rPr>
-          <w:sz w:val="36"/>
-          <w:szCs w:val="36"/>
-        </w:rPr>
-        <w:t xml:space="preserve">% if </w:t>
-      </w:r>
-      <w:proofErr w:type="spellStart"/>
-      <w:r>
-        <w:rPr>
-          <w:sz w:val="36"/>
-          <w:szCs w:val="36"/>
-        </w:rPr>
-        <w:t>gic_referral</w:t>
-      </w:r>
-      <w:proofErr w:type="spellEnd"/>
-      <w:r>
-        <w:rPr>
-          <w:sz w:val="36"/>
-          <w:szCs w:val="36"/>
-        </w:rPr>
-        <w:t xml:space="preserve"> %}</w:t>
-      </w:r>
-      <w:r>
-        <w:rPr>
-          <w:sz w:val="36"/>
-          <w:szCs w:val="36"/>
-        </w:rPr>
-        <w:t>Referral to a Gender Identity Clinic</w:t>
-      </w:r>
-    </w:p>
-    <w:p>
-      <w:pPr>
-        <w:rPr>
-          <w:sz w:val="28"/>
-          <w:szCs w:val="28"/>
-        </w:rPr>
-      </w:pPr>
-      <w:r>
-        <w:rPr>
-          <w:sz w:val="28"/>
-          <w:szCs w:val="28"/>
-        </w:rPr>
-        <w:t>I'm after a referral to an NHS Gender Identity Clinic so I can gain access to the full range of gender related care supported by the NHS</w:t>
-      </w:r>
-      <w:r>
-        <w:rPr>
-          <w:sz w:val="28"/>
-          <w:szCs w:val="28"/>
-        </w:rPr>
-        <w:t>.</w:t>
-      </w:r>
-      <w:r>
-        <w:rPr>
-          <w:sz w:val="28"/>
-          <w:szCs w:val="28"/>
-        </w:rPr>
-        <w:t xml:space="preserve"> {% if </w:t>
-      </w:r>
-      <w:proofErr w:type="spellStart"/>
-      <w:r>
-        <w:rPr>
-          <w:sz w:val="28"/>
-          <w:szCs w:val="28"/>
-        </w:rPr>
-        <w:t>chosen_</w:t>
-      </w:r>
-      <w:proofErr w:type="gramStart"/>
-      <w:r>
-        <w:rPr>
-          <w:sz w:val="28"/>
-          <w:szCs w:val="28"/>
-        </w:rPr>
-        <w:t>gic</w:t>
-      </w:r>
-      <w:proofErr w:type="spellEnd"/>
-      <w:r>
-        <w:rPr>
-          <w:sz w:val="28"/>
-          <w:szCs w:val="28"/>
-        </w:rPr>
-        <w:t xml:space="preserve"> !</w:t>
-      </w:r>
-      <w:proofErr w:type="gramEnd"/>
-      <w:r>
-        <w:rPr>
-          <w:sz w:val="28"/>
-          <w:szCs w:val="28"/>
-        </w:rPr>
-        <w:t xml:space="preserve">= </w:t>
-      </w:r>
-      <w:r>
-        <w:rPr>
-          <w:sz w:val="28"/>
-          <w:szCs w:val="28"/>
-        </w:rPr>
-        <w:t>“</w:t>
-      </w:r>
-      <w:r>
-        <w:rPr>
-          <w:sz w:val="28"/>
-          <w:szCs w:val="28"/>
-        </w:rPr>
-        <w:t>0</w:t>
-      </w:r>
-      <w:r>
-        <w:rPr>
-          <w:sz w:val="28"/>
-          <w:szCs w:val="28"/>
-        </w:rPr>
-        <w:t>”</w:t>
-      </w:r>
-      <w:r>
-        <w:rPr>
-          <w:sz w:val="28"/>
-          <w:szCs w:val="28"/>
-        </w:rPr>
-        <w:t xml:space="preserve"> </w:t>
-      </w:r>
-      <w:r>
-        <w:rPr>
-          <w:sz w:val="28"/>
-          <w:szCs w:val="28"/>
-        </w:rPr>
-        <w:t>%}</w:t>
-      </w:r>
-      <w:r>
-        <w:rPr>
-          <w:sz w:val="28"/>
-          <w:szCs w:val="28"/>
-        </w:rPr>
-        <w:t xml:space="preserve"> I want to be referred to</w:t>
-      </w:r>
-      <w:r>
-        <w:rPr>
-          <w:sz w:val="28"/>
-          <w:szCs w:val="28"/>
-        </w:rPr>
-        <w:t xml:space="preserve"> the</w:t>
-      </w:r>
-      <w:r>
-        <w:rPr>
-          <w:sz w:val="28"/>
-          <w:szCs w:val="28"/>
-        </w:rPr>
-        <w:t xml:space="preserve"> following GIC:</w:t>
-      </w:r>
-      <w:r>
-        <w:rPr>
-          <w:sz w:val="28"/>
-          <w:szCs w:val="28"/>
-        </w:rPr>
-        <w:t xml:space="preserve"> {{</w:t>
-      </w:r>
-      <w:r>
-        <w:rPr>
-          <w:sz w:val="28"/>
-          <w:szCs w:val="28"/>
-        </w:rPr>
-        <w:t xml:space="preserve"> </w:t>
-      </w:r>
-      <w:proofErr w:type="spellStart"/>
-      <w:r>
-        <w:rPr>
-          <w:sz w:val="28"/>
-          <w:szCs w:val="28"/>
-        </w:rPr>
-        <w:t>chosen_gic</w:t>
-      </w:r>
-      <w:proofErr w:type="spellEnd"/>
-      <w:r>
-        <w:rPr>
-          <w:sz w:val="28"/>
-          <w:szCs w:val="28"/>
-        </w:rPr>
-        <w:t xml:space="preserve"> |</w:t>
-      </w:r>
-      <w:proofErr w:type="spellStart"/>
-      <w:r>
-        <w:rPr>
-          <w:sz w:val="28"/>
-          <w:szCs w:val="28"/>
-        </w:rPr>
-        <w:t>format_gic</w:t>
-      </w:r>
-      <w:proofErr w:type="spellEnd"/>
-      <w:r>
-        <w:rPr>
-          <w:sz w:val="28"/>
-          <w:szCs w:val="28"/>
-        </w:rPr>
-        <w:t xml:space="preserve"> </w:t>
-      </w:r>
-      <w:r>
-        <w:rPr>
-          <w:sz w:val="28"/>
-          <w:szCs w:val="28"/>
-        </w:rPr>
-        <w:t>}}</w:t>
-      </w:r>
-      <w:r>
-        <w:rPr>
-          <w:sz w:val="28"/>
-          <w:szCs w:val="28"/>
-        </w:rPr>
-        <w:t xml:space="preserve"> </w:t>
-      </w:r>
-      <w:r>
-        <w:rPr>
-          <w:sz w:val="28"/>
-          <w:szCs w:val="28"/>
-        </w:rPr>
-        <w:t>{% endif %}</w:t>
-      </w:r>
-    </w:p>
-    <w:p>
-      <w:r>
-        <w:t xml:space="preserve">{% endif </w:t>
-      </w:r>
-      <w:proofErr w:type="gramStart"/>
       <w:r>
         <w:t>%</w:t>
       </w:r>
@@ -1424,16 +1241,7 @@
           <w:sz w:val="36"/>
           <w:szCs w:val="36"/>
         </w:rPr>
-        <w:t>{</w:t>
-      </w:r>
-      <w:proofErr w:type="gramEnd"/>
-      <w:r>
-        <w:rPr>
-          <w:rStyle w:val="Heading2Char"/>
-          <w:sz w:val="36"/>
-          <w:szCs w:val="36"/>
-        </w:rPr>
-        <w:t xml:space="preserve">% if </w:t>
+        <w:t xml:space="preserve">{% if </w:t>
       </w:r>
       <w:proofErr w:type="spellStart"/>
       <w:r>
@@ -1561,23 +1369,7 @@
           <w:sz w:val="28"/>
           <w:szCs w:val="28"/>
         </w:rPr>
-        <w:t xml:space="preserve"> “A GP may decline to accept responsibility for prescribing, monitoring and testing if the GP is not assured that the provider offers a safe </w:t>
-      </w:r>
-      <w:proofErr w:type="gramStart"/>
-      <w:r>
-        <w:rPr>
-          <w:sz w:val="28"/>
-          <w:szCs w:val="28"/>
-        </w:rPr>
-        <w:t>service, or</w:t>
-      </w:r>
-      <w:proofErr w:type="gramEnd"/>
-      <w:r>
-        <w:rPr>
-          <w:sz w:val="28"/>
-          <w:szCs w:val="28"/>
-        </w:rPr>
-        <w:t xml:space="preserve"> is not assured that the request has been made by an appropriate gender specialist </w:t>
+        <w:t xml:space="preserve"> “A GP may decline to accept responsibility for prescribing, monitoring and testing if the GP is not assured that the provider offers a safe service, or is not assured that the request has been made by an appropriate gender specialist </w:t>
       </w:r>
       <w:r>
         <w:rPr>
@@ -1683,25 +1475,191 @@
         </w:rPr>
         <w:t xml:space="preserve">as </w:t>
       </w:r>
-      <w:proofErr w:type="gramStart"/>
-      <w:r>
-        <w:rPr>
-          <w:sz w:val="28"/>
-          <w:szCs w:val="28"/>
-        </w:rPr>
-        <w:t>outlined.{</w:t>
-      </w:r>
-      <w:proofErr w:type="gramEnd"/>
-      <w:r>
-        <w:rPr>
-          <w:sz w:val="28"/>
-          <w:szCs w:val="28"/>
-        </w:rPr>
-        <w:t>% endif %}</w:t>
+      <w:r>
+        <w:rPr>
+          <w:sz w:val="28"/>
+          <w:szCs w:val="28"/>
+        </w:rPr>
+        <w:t>outlined.</w:t>
+      </w:r>
+      <w:r>
+        <w:rPr>
+          <w:sz w:val="28"/>
+          <w:szCs w:val="28"/>
+        </w:rPr>
+        <w:t xml:space="preserve">{%if </w:t>
+      </w:r>
+      <w:proofErr w:type="spellStart"/>
+      <w:r>
+        <w:rPr>
+          <w:sz w:val="28"/>
+          <w:szCs w:val="28"/>
+        </w:rPr>
+        <w:t>formal_diagnosis</w:t>
+      </w:r>
+      <w:proofErr w:type="spellEnd"/>
+      <w:r>
+        <w:rPr>
+          <w:sz w:val="28"/>
+          <w:szCs w:val="28"/>
+        </w:rPr>
+        <w:t xml:space="preserve"> and </w:t>
+      </w:r>
+      <w:proofErr w:type="spellStart"/>
+      <w:r>
+        <w:rPr>
+          <w:sz w:val="28"/>
+          <w:szCs w:val="28"/>
+        </w:rPr>
+        <w:t>hrt_recommendation</w:t>
+      </w:r>
+      <w:proofErr w:type="spellEnd"/>
+      <w:r>
+        <w:rPr>
+          <w:sz w:val="28"/>
+          <w:szCs w:val="28"/>
+        </w:rPr>
+        <w:t xml:space="preserve"> %}</w:t>
       </w:r>
     </w:p>
     <w:p>
       <w:pPr>
+        <w:rPr>
+          <w:sz w:val="28"/>
+          <w:szCs w:val="28"/>
+        </w:rPr>
+      </w:pPr>
+      <w:r>
+        <w:rPr>
+          <w:sz w:val="28"/>
+          <w:szCs w:val="28"/>
+        </w:rPr>
+        <w:t xml:space="preserve">I do not need to be seen by a GIC before you’re able to prescribe as I hold both a formal diagnosis and a letter of recommendation </w:t>
+      </w:r>
+      <w:r>
+        <w:rPr>
+          <w:sz w:val="28"/>
+          <w:szCs w:val="28"/>
+        </w:rPr>
+        <w:t>for</w:t>
+      </w:r>
+      <w:r>
+        <w:rPr>
+          <w:sz w:val="28"/>
+          <w:szCs w:val="28"/>
+        </w:rPr>
+        <w:t xml:space="preserve"> HRT, these are the same things that I would receive from the GIC, I have chosen to obtain these privately</w:t>
+      </w:r>
+      <w:r>
+        <w:rPr>
+          <w:sz w:val="28"/>
+          <w:szCs w:val="28"/>
+        </w:rPr>
+        <w:t xml:space="preserve">, in Services Circular 1826 </w:t>
+      </w:r>
+      <w:r>
+        <w:rPr>
+          <w:sz w:val="28"/>
+          <w:szCs w:val="28"/>
+        </w:rPr>
+        <w:t>(</w:t>
+      </w:r>
+      <w:proofErr w:type="spellStart"/>
+      <w:r>
+        <w:rPr>
+          <w:sz w:val="28"/>
+          <w:szCs w:val="28"/>
+        </w:rPr>
+        <w:t>Specialised</w:t>
+      </w:r>
+      <w:proofErr w:type="spellEnd"/>
+      <w:r>
+        <w:rPr>
+          <w:sz w:val="28"/>
+          <w:szCs w:val="28"/>
+        </w:rPr>
+        <w:t xml:space="preserve"> Services Circular 1826, 2018)</w:t>
+      </w:r>
+      <w:r>
+        <w:rPr>
+          <w:sz w:val="28"/>
+          <w:szCs w:val="28"/>
+        </w:rPr>
+        <w:t xml:space="preserve"> it is stated: “</w:t>
+      </w:r>
+      <w:r>
+        <w:rPr>
+          <w:sz w:val="28"/>
+          <w:szCs w:val="28"/>
+        </w:rPr>
+        <w:t>The NHS should not withdraw NHS care because a patient</w:t>
+      </w:r>
+      <w:r>
+        <w:rPr>
+          <w:sz w:val="28"/>
+          <w:szCs w:val="28"/>
+        </w:rPr>
+        <w:t xml:space="preserve"> </w:t>
+      </w:r>
+      <w:r>
+        <w:rPr>
+          <w:sz w:val="28"/>
+          <w:szCs w:val="28"/>
+        </w:rPr>
+        <w:t>chooses to buy</w:t>
+      </w:r>
+      <w:r>
+        <w:rPr>
+          <w:sz w:val="28"/>
+          <w:szCs w:val="28"/>
+        </w:rPr>
+        <w:t xml:space="preserve"> </w:t>
+      </w:r>
+      <w:r>
+        <w:rPr>
+          <w:sz w:val="28"/>
+          <w:szCs w:val="28"/>
+        </w:rPr>
+        <w:t>private care, nor should patients who access private care be placed at an</w:t>
+      </w:r>
+      <w:r>
+        <w:rPr>
+          <w:sz w:val="28"/>
+          <w:szCs w:val="28"/>
+        </w:rPr>
+        <w:t xml:space="preserve"> </w:t>
+      </w:r>
+      <w:r>
+        <w:rPr>
+          <w:sz w:val="28"/>
+          <w:szCs w:val="28"/>
+        </w:rPr>
+        <w:t>advantage or disadvantage in relation to the NHS care they receive</w:t>
+      </w:r>
+      <w:r>
+        <w:rPr>
+          <w:sz w:val="28"/>
+          <w:szCs w:val="28"/>
+        </w:rPr>
+        <w:t>”</w:t>
+      </w:r>
+      <w:r>
+        <w:rPr>
+          <w:sz w:val="28"/>
+          <w:szCs w:val="28"/>
+        </w:rPr>
+        <w:t>{% endif %}</w:t>
+      </w:r>
+      <w:r>
+        <w:rPr>
+          <w:sz w:val="28"/>
+          <w:szCs w:val="28"/>
+        </w:rPr>
+        <w:t>{% endif %}</w:t>
+      </w:r>
+    </w:p>
+    <w:p>
+      <w:pPr>
         <w:pStyle w:val="Heading1"/>
         <w:rPr>
           <w:sz w:val="40"/>
@@ -1729,15 +1687,7 @@
           <w:sz w:val="28"/>
           <w:szCs w:val="24"/>
         </w:rPr>
-        <w:t xml:space="preserve">This is a list of actionable requests as per the information I have provided throughout this </w:t>
-      </w:r>
-      <w:proofErr w:type="gramStart"/>
-      <w:r>
-        <w:rPr>
-          <w:sz w:val="28"/>
-          <w:szCs w:val="24"/>
-        </w:rPr>
-        <w:t>document</w:t>
+        <w:t>This is a list of actionable requests as per the information I have provided throughout this document</w:t>
       </w:r>
       <w:r>
         <w:rPr>
@@ -1751,15 +1701,7 @@
           <w:sz w:val="28"/>
           <w:szCs w:val="24"/>
         </w:rPr>
-        <w:t>{</w:t>
-      </w:r>
-      <w:proofErr w:type="gramEnd"/>
-      <w:r>
-        <w:rPr>
-          <w:sz w:val="28"/>
-          <w:szCs w:val="24"/>
-        </w:rPr>
-        <w:t xml:space="preserve">% if </w:t>
+        <w:t xml:space="preserve">{% if </w:t>
       </w:r>
       <w:proofErr w:type="spellStart"/>
       <w:r>
@@ -1805,15 +1747,7 @@
           <w:sz w:val="28"/>
           <w:szCs w:val="24"/>
         </w:rPr>
-        <w:t>chosen_private_</w:t>
-      </w:r>
-      <w:proofErr w:type="gramStart"/>
-      <w:r>
-        <w:rPr>
-          <w:sz w:val="28"/>
-          <w:szCs w:val="24"/>
-        </w:rPr>
-        <w:t>care</w:t>
+        <w:t>chosen_private_care</w:t>
       </w:r>
       <w:proofErr w:type="spellEnd"/>
       <w:r>
@@ -1821,15 +1755,7 @@
           <w:sz w:val="28"/>
           <w:szCs w:val="24"/>
         </w:rPr>
-        <w:t xml:space="preserve"> !</w:t>
-      </w:r>
-      <w:proofErr w:type="gramEnd"/>
-      <w:r>
-        <w:rPr>
-          <w:sz w:val="28"/>
-          <w:szCs w:val="24"/>
-        </w:rPr>
-        <w:t>= “</w:t>
+        <w:t xml:space="preserve"> != “</w:t>
       </w:r>
       <w:r>
         <w:rPr>
@@ -1900,15 +1826,7 @@
           <w:sz w:val="28"/>
           <w:szCs w:val="24"/>
         </w:rPr>
-        <w:t xml:space="preserve"> </w:t>
-      </w:r>
-      <w:proofErr w:type="gramStart"/>
-      <w:r>
-        <w:rPr>
-          <w:sz w:val="28"/>
-          <w:szCs w:val="24"/>
-        </w:rPr>
-        <w:t>%}</w:t>
+        <w:t xml:space="preserve"> %}</w:t>
       </w:r>
       <w:r>
         <w:rPr>
@@ -1917,7 +1835,6 @@
         </w:rPr>
         <w:t>with</w:t>
       </w:r>
-      <w:proofErr w:type="gramEnd"/>
       <w:r>
         <w:rPr>
           <w:sz w:val="28"/>
@@ -2063,23 +1980,7 @@
           <w:sz w:val="28"/>
           <w:szCs w:val="24"/>
         </w:rPr>
-        <w:t xml:space="preserve">{% endif </w:t>
-      </w:r>
-      <w:proofErr w:type="gramStart"/>
-      <w:r>
-        <w:rPr>
-          <w:sz w:val="28"/>
-          <w:szCs w:val="24"/>
-        </w:rPr>
-        <w:t>%}{</w:t>
-      </w:r>
-      <w:proofErr w:type="gramEnd"/>
-      <w:r>
-        <w:rPr>
-          <w:sz w:val="28"/>
-          <w:szCs w:val="24"/>
-        </w:rPr>
-        <w:t xml:space="preserve">% if </w:t>
+        <w:t xml:space="preserve">{% endif %}{% if </w:t>
       </w:r>
       <w:proofErr w:type="spellStart"/>
       <w:r>
@@ -2131,30 +2032,14 @@
           <w:sz w:val="28"/>
           <w:szCs w:val="24"/>
         </w:rPr>
-        <w:t xml:space="preserve">{% endif </w:t>
-      </w:r>
-      <w:proofErr w:type="gramStart"/>
-      <w:r>
-        <w:rPr>
-          <w:sz w:val="28"/>
-          <w:szCs w:val="24"/>
-        </w:rPr>
-        <w:t>%}</w:t>
+        <w:t>{% endif %}</w:t>
       </w:r>
       <w:r>
         <w:rPr>
           <w:sz w:val="28"/>
           <w:szCs w:val="32"/>
         </w:rPr>
-        <w:t>{</w:t>
-      </w:r>
-      <w:proofErr w:type="gramEnd"/>
-      <w:r>
-        <w:rPr>
-          <w:sz w:val="28"/>
-          <w:szCs w:val="32"/>
-        </w:rPr>
-        <w:t xml:space="preserve">% if </w:t>
+        <w:t xml:space="preserve">{% if </w:t>
       </w:r>
       <w:proofErr w:type="spellStart"/>
       <w:r>
@@ -2218,31 +2103,15 @@
           <w:sz w:val="28"/>
           <w:szCs w:val="32"/>
         </w:rPr>
-        <w:t xml:space="preserve">Refer me to the following Gender Identity Clinic: </w:t>
-      </w:r>
-      <w:proofErr w:type="gramStart"/>
+        <w:t xml:space="preserve">Refer me to the following Gender Identity Clinic: {{ </w:t>
+      </w:r>
+      <w:proofErr w:type="spellStart"/>
       <w:r>
         <w:rPr>
           <w:sz w:val="28"/>
           <w:szCs w:val="32"/>
         </w:rPr>
-        <w:t xml:space="preserve">{{ </w:t>
-      </w:r>
-      <w:proofErr w:type="spellStart"/>
-      <w:r>
-        <w:rPr>
-          <w:sz w:val="28"/>
-          <w:szCs w:val="32"/>
-        </w:rPr>
-        <w:t>chosen</w:t>
-      </w:r>
-      <w:proofErr w:type="gramEnd"/>
-      <w:r>
-        <w:rPr>
-          <w:sz w:val="28"/>
-          <w:szCs w:val="32"/>
-        </w:rPr>
-        <w:t>_gic</w:t>
+        <w:t>chosen_gic</w:t>
       </w:r>
       <w:proofErr w:type="spellEnd"/>
       <w:r>
@@ -2822,15 +2691,7 @@
           <w:sz w:val="28"/>
           <w:szCs w:val="28"/>
         </w:rPr>
-        <w:t xml:space="preserve"> Services Circular 1620. [online] Available at: &lt;https://www.dpt.nhs.uk/download/Ote2T8sczT</w:t>
-      </w:r>
-      <w:proofErr w:type="gramStart"/>
-      <w:r>
-        <w:rPr>
-          <w:sz w:val="28"/>
-          <w:szCs w:val="28"/>
-        </w:rPr>
-        <w:t xml:space="preserve">&gt; </w:t>
+        <w:t xml:space="preserve"> Services Circular 1620. [online] Available at: &lt;https://www.dpt.nhs.uk/download/Ote2T8sczT&gt; </w:t>
       </w:r>
       <w:r>
         <w:rPr>
@@ -2839,7 +2700,6 @@
         </w:rPr>
         <w:t>.</w:t>
       </w:r>
-      <w:proofErr w:type="gramEnd"/>
     </w:p>
     <w:p>
       <w:r>
@@ -2878,23 +2738,7 @@
           <w:sz w:val="28"/>
           <w:szCs w:val="28"/>
         </w:rPr>
-        <w:t xml:space="preserve"> </w:t>
-      </w:r>
-      <w:proofErr w:type="gramStart"/>
-      <w:r>
-        <w:rPr>
-          <w:sz w:val="28"/>
-          <w:szCs w:val="28"/>
-        </w:rPr>
-        <w:t>%}Royal</w:t>
-      </w:r>
-      <w:proofErr w:type="gramEnd"/>
-      <w:r>
-        <w:rPr>
-          <w:sz w:val="28"/>
-          <w:szCs w:val="28"/>
-        </w:rPr>
-        <w:t xml:space="preserve"> College of Psychiatrists, 2013. Good practice guidelines for the assessment and treatment of adults with gender dysphoria. p.25. Available at: &lt;https://www.rcpsych.ac.uk/docs/default-source/improving-care/better-mh-policy/college-reports/cr181-good-practice-guidelines-for-the-assessment-and-treatment-of-adults-with-gender-dysphoria.pdf&gt;.</w:t>
+        <w:t xml:space="preserve"> %}Royal College of Psychiatrists, 2013. Good practice guidelines for the assessment and treatment of adults with gender dysphoria. p.25. Available at: &lt;https://www.rcpsych.ac.uk/docs/default-source/improving-care/better-mh-policy/college-reports/cr181-good-practice-guidelines-for-the-assessment-and-treatment-of-adults-with-gender-dysphoria.pdf&gt;.</w:t>
       </w:r>
     </w:p>
     <w:p>
@@ -2931,30 +2775,14 @@
           <w:sz w:val="28"/>
           <w:szCs w:val="28"/>
         </w:rPr>
-        <w:t>NHS England, 2019. Service specification: Gender Identity Services for Adults (Non-Surgical Interventions). [online] p.30. Available at: &lt;https://www.england.nhs.uk/wp-content/uploads/2019/07/service-specification-gender-dysphoria-services-non-surgical-june-2019.pdf</w:t>
-      </w:r>
-      <w:proofErr w:type="gramStart"/>
-      <w:r>
-        <w:rPr>
-          <w:sz w:val="28"/>
-          <w:szCs w:val="28"/>
-        </w:rPr>
-        <w:t>&gt;.</w:t>
-      </w:r>
-      <w:r>
-        <w:rPr>
-          <w:sz w:val="28"/>
-          <w:szCs w:val="28"/>
-        </w:rPr>
-        <w:t>{</w:t>
-      </w:r>
-      <w:proofErr w:type="gramEnd"/>
-      <w:r>
-        <w:rPr>
-          <w:sz w:val="28"/>
-          <w:szCs w:val="28"/>
-        </w:rPr>
-        <w:t>%</w:t>
+        <w:t>NHS England, 2019. Service specification: Gender Identity Services for Adults (Non-Surgical Interventions). [online] p.30. Available at: &lt;https://www.england.nhs.uk/wp-content/uploads/2019/07/service-specification-gender-dysphoria-services-non-surgical-june-2019.pdf&gt;.</w:t>
+      </w:r>
+      <w:r>
+        <w:rPr>
+          <w:sz w:val="28"/>
+          <w:szCs w:val="28"/>
+        </w:rPr>
+        <w:t>{%</w:t>
       </w:r>
       <w:r>
         <w:rPr>
@@ -3043,23 +2871,7 @@
           <w:sz w:val="28"/>
           <w:szCs w:val="28"/>
         </w:rPr>
-        <w:t xml:space="preserve"> Regard </w:t>
-      </w:r>
-      <w:proofErr w:type="gramStart"/>
-      <w:r>
-        <w:rPr>
-          <w:sz w:val="28"/>
-          <w:szCs w:val="28"/>
-        </w:rPr>
-        <w:t>To</w:t>
-      </w:r>
-      <w:proofErr w:type="gramEnd"/>
-      <w:r>
-        <w:rPr>
-          <w:sz w:val="28"/>
-          <w:szCs w:val="28"/>
-        </w:rPr>
-        <w:t xml:space="preserve"> Requests by Private On-Line Medical Service Providers to Prescribe Hormone Treatments for Transgender People. </w:t>
+        <w:t xml:space="preserve"> Regard To Requests by Private On-Line Medical Service Providers to Prescribe Hormone Treatments for Transgender People. </w:t>
       </w:r>
       <w:proofErr w:type="spellStart"/>
       <w:r>
@@ -3106,30 +2918,14 @@
           <w:sz w:val="28"/>
           <w:szCs w:val="28"/>
         </w:rPr>
-        <w:t>Gender Identity Clinic – GIC. 2022. Waiting times. [online] Available at: &lt;https://gic.nhs.uk/appointments/waiting-times/&gt; [Accessed 6 June 2022</w:t>
-      </w:r>
-      <w:proofErr w:type="gramStart"/>
-      <w:r>
-        <w:rPr>
-          <w:sz w:val="28"/>
-          <w:szCs w:val="28"/>
-        </w:rPr>
-        <w:t>].</w:t>
-      </w:r>
-      <w:r>
-        <w:rPr>
-          <w:sz w:val="28"/>
-          <w:szCs w:val="28"/>
-        </w:rPr>
-        <w:t>{</w:t>
-      </w:r>
-      <w:proofErr w:type="gramEnd"/>
-      <w:r>
-        <w:rPr>
-          <w:sz w:val="28"/>
-          <w:szCs w:val="28"/>
-        </w:rPr>
-        <w:t>%</w:t>
+        <w:t>Gender Identity Clinic – GIC. 2022. Waiting times. [online] Available at: &lt;https://gic.nhs.uk/appointments/waiting-times/&gt; [Accessed 6 June 2022].</w:t>
+      </w:r>
+      <w:r>
+        <w:rPr>
+          <w:sz w:val="28"/>
+          <w:szCs w:val="28"/>
+        </w:rPr>
+        <w:t>{%</w:t>
       </w:r>
       <w:r>
         <w:rPr>
@@ -3265,13 +3061,8 @@
                             <w:pPr>
                               <w:spacing w:after="0"/>
                             </w:pPr>
-                            <w:proofErr w:type="gramStart"/>
                             <w:r>
-                              <w:t>{{ phone</w:t>
-                            </w:r>
-                            <w:proofErr w:type="gramEnd"/>
-                            <w:r>
-                              <w:t xml:space="preserve"> }}</w:t>
+                              <w:t>{{ phone }}</w:t>
                             </w:r>
                           </w:p>
                         </w:txbxContent>
@@ -3366,19 +3157,11 @@
                                 <w:color w:val="auto"/>
                               </w:rPr>
                             </w:pPr>
-                            <w:proofErr w:type="gramStart"/>
                             <w:r>
                               <w:rPr>
                                 <w:color w:val="auto"/>
                               </w:rPr>
-                              <w:t>{{ email</w:t>
-                            </w:r>
-                            <w:proofErr w:type="gramEnd"/>
-                            <w:r>
-                              <w:rPr>
-                                <w:color w:val="auto"/>
-                              </w:rPr>
-                              <w:t xml:space="preserve"> }}</w:t>
+                              <w:t>{{ email }}</w:t>
                             </w:r>
                           </w:p>
                         </w:txbxContent>
@@ -3609,13 +3392,8 @@
                             <w:pPr>
                               <w:spacing w:after="0"/>
                             </w:pPr>
-                            <w:proofErr w:type="gramStart"/>
                             <w:r>
-                              <w:t>{{ phone</w:t>
-                            </w:r>
-                            <w:proofErr w:type="gramEnd"/>
-                            <w:r>
-                              <w:t xml:space="preserve"> }}</w:t>
+                              <w:t>{{ phone }}</w:t>
                             </w:r>
                           </w:p>
                         </w:txbxContent>
@@ -3709,13 +3487,8 @@
                                 <w:rFonts w:cs="Iskoola Pota"/>
                               </w:rPr>
                             </w:pPr>
-                            <w:proofErr w:type="gramStart"/>
                             <w:r>
-                              <w:t>{{ email</w:t>
-                            </w:r>
-                            <w:proofErr w:type="gramEnd"/>
-                            <w:r>
-                              <w:t xml:space="preserve"> }}</w:t>
+                              <w:t>{{ email }}</w:t>
                             </w:r>
                           </w:p>
                         </w:txbxContent>
@@ -6620,6 +6393,7 @@
   <w:style w:type="character" w:default="1" w:styleId="DefaultParagraphFont">
     <w:name w:val="Default Paragraph Font"/>
     <w:uiPriority w:val="1"/>
+    <w:semiHidden/>
     <w:unhideWhenUsed/>
   </w:style>
   <w:style w:type="table" w:default="1" w:styleId="TableNormal">

</xml_diff>

<commit_message>
implement option to include pronouns
</commit_message>
<xml_diff>
--- a/app/docproc/templates/template_v1_0.docx
+++ b/app/docproc/templates/template_v1_0.docx
@@ -146,8 +146,7 @@
                                 <w:rFonts w:asciiTheme="majorHAnsi" w:hAnsiTheme="majorHAnsi" w:cstheme="majorHAnsi"/>
                                 <w:bCs/>
                                 <w:color w:val="E30658" w:themeColor="accent1"/>
-                                <w:sz w:val="72"/>
-                                <w:szCs w:val="72"/>
+                                <w:szCs w:val="24"/>
                               </w:rPr>
                             </w:pPr>
                             <w:proofErr w:type="gramStart"/>
@@ -170,7 +169,102 @@
                                 <w:sz w:val="72"/>
                                 <w:szCs w:val="72"/>
                               </w:rPr>
-                              <w:t xml:space="preserve"> |possessive }} healthcare guide</w:t>
+                              <w:t xml:space="preserve"> |possessive }}</w:t>
+                            </w:r>
+                          </w:p>
+                          <w:p>
+                            <w:pPr>
+                              <w:spacing w:after="0" w:line="216" w:lineRule="auto"/>
+                              <w:jc w:val="center"/>
+                              <w:rPr>
+                                <w:rFonts w:asciiTheme="majorHAnsi" w:hAnsiTheme="majorHAnsi" w:cstheme="majorHAnsi"/>
+                                <w:bCs/>
+                                <w:color w:val="E30658" w:themeColor="accent1"/>
+                                <w:sz w:val="72"/>
+                                <w:szCs w:val="72"/>
+                              </w:rPr>
+                            </w:pPr>
+                            <w:r>
+                              <w:rPr>
+                                <w:rFonts w:asciiTheme="majorHAnsi" w:hAnsiTheme="majorHAnsi" w:cstheme="majorHAnsi"/>
+                                <w:bCs/>
+                                <w:color w:val="E30658" w:themeColor="accent1"/>
+                                <w:sz w:val="72"/>
+                                <w:szCs w:val="72"/>
+                              </w:rPr>
+                              <w:t>healthcare guide</w:t>
+                            </w:r>
+                          </w:p>
+                          <w:p>
+                            <w:pPr>
+                              <w:spacing w:after="0" w:line="216" w:lineRule="auto"/>
+                              <w:jc w:val="center"/>
+                              <w:rPr>
+                                <w:rFonts w:asciiTheme="majorHAnsi" w:hAnsiTheme="majorHAnsi" w:cstheme="majorHAnsi"/>
+                                <w:bCs/>
+                                <w:color w:val="E30658" w:themeColor="accent1"/>
+                                <w:sz w:val="72"/>
+                                <w:szCs w:val="72"/>
+                              </w:rPr>
+                            </w:pPr>
+                            <w:r>
+                              <w:rPr>
+                                <w:rFonts w:asciiTheme="majorHAnsi" w:hAnsiTheme="majorHAnsi" w:cstheme="majorHAnsi"/>
+                                <w:bCs/>
+                                <w:color w:val="E30658" w:themeColor="accent1"/>
+                                <w:szCs w:val="24"/>
+                              </w:rPr>
+                              <w:t xml:space="preserve">{% if pronouns </w:t>
+                            </w:r>
+                            <w:proofErr w:type="gramStart"/>
+                            <w:r>
+                              <w:rPr>
+                                <w:rFonts w:asciiTheme="majorHAnsi" w:hAnsiTheme="majorHAnsi" w:cstheme="majorHAnsi"/>
+                                <w:bCs/>
+                                <w:color w:val="E30658" w:themeColor="accent1"/>
+                                <w:szCs w:val="24"/>
+                              </w:rPr>
+                              <w:t>%}</w:t>
+                            </w:r>
+                            <w:r>
+                              <w:rPr>
+                                <w:rFonts w:asciiTheme="majorHAnsi" w:hAnsiTheme="majorHAnsi" w:cstheme="majorHAnsi"/>
+                                <w:bCs/>
+                                <w:color w:val="E30658" w:themeColor="accent1"/>
+                                <w:sz w:val="32"/>
+                                <w:szCs w:val="32"/>
+                              </w:rPr>
+                              <w:t>Pronouns</w:t>
+                            </w:r>
+                            <w:proofErr w:type="gramEnd"/>
+                            <w:r>
+                              <w:rPr>
+                                <w:rFonts w:asciiTheme="majorHAnsi" w:hAnsiTheme="majorHAnsi" w:cstheme="majorHAnsi"/>
+                                <w:bCs/>
+                                <w:color w:val="E30658" w:themeColor="accent1"/>
+                                <w:sz w:val="32"/>
+                                <w:szCs w:val="32"/>
+                              </w:rPr>
+                              <w:t xml:space="preserve">: </w:t>
+                            </w:r>
+                            <w:r>
+                              <w:rPr>
+                                <w:rFonts w:asciiTheme="majorHAnsi" w:hAnsiTheme="majorHAnsi" w:cstheme="majorHAnsi"/>
+                                <w:bCs/>
+                                <w:color w:val="E30658" w:themeColor="accent1"/>
+                                <w:sz w:val="32"/>
+                                <w:szCs w:val="32"/>
+                              </w:rPr>
+                              <w:t>{{ pronouns }</w:t>
+                            </w:r>
+                            <w:r>
+                              <w:rPr>
+                                <w:rFonts w:asciiTheme="majorHAnsi" w:hAnsiTheme="majorHAnsi" w:cstheme="majorHAnsi"/>
+                                <w:bCs/>
+                                <w:color w:val="E30658" w:themeColor="accent1"/>
+                                <w:szCs w:val="24"/>
+                              </w:rPr>
+                              <w:t>}{% endif %}</w:t>
                             </w:r>
                           </w:p>
                         </w:txbxContent>
@@ -207,8 +301,7 @@
                           <w:rFonts w:asciiTheme="majorHAnsi" w:hAnsiTheme="majorHAnsi" w:cstheme="majorHAnsi"/>
                           <w:bCs/>
                           <w:color w:val="E30658" w:themeColor="accent1"/>
-                          <w:sz w:val="72"/>
-                          <w:szCs w:val="72"/>
+                          <w:szCs w:val="24"/>
                         </w:rPr>
                       </w:pPr>
                       <w:proofErr w:type="gramStart"/>
@@ -231,7 +324,102 @@
                           <w:sz w:val="72"/>
                           <w:szCs w:val="72"/>
                         </w:rPr>
-                        <w:t xml:space="preserve"> |possessive }} healthcare guide</w:t>
+                        <w:t xml:space="preserve"> |possessive }}</w:t>
+                      </w:r>
+                    </w:p>
+                    <w:p>
+                      <w:pPr>
+                        <w:spacing w:after="0" w:line="216" w:lineRule="auto"/>
+                        <w:jc w:val="center"/>
+                        <w:rPr>
+                          <w:rFonts w:asciiTheme="majorHAnsi" w:hAnsiTheme="majorHAnsi" w:cstheme="majorHAnsi"/>
+                          <w:bCs/>
+                          <w:color w:val="E30658" w:themeColor="accent1"/>
+                          <w:sz w:val="72"/>
+                          <w:szCs w:val="72"/>
+                        </w:rPr>
+                      </w:pPr>
+                      <w:r>
+                        <w:rPr>
+                          <w:rFonts w:asciiTheme="majorHAnsi" w:hAnsiTheme="majorHAnsi" w:cstheme="majorHAnsi"/>
+                          <w:bCs/>
+                          <w:color w:val="E30658" w:themeColor="accent1"/>
+                          <w:sz w:val="72"/>
+                          <w:szCs w:val="72"/>
+                        </w:rPr>
+                        <w:t>healthcare guide</w:t>
+                      </w:r>
+                    </w:p>
+                    <w:p>
+                      <w:pPr>
+                        <w:spacing w:after="0" w:line="216" w:lineRule="auto"/>
+                        <w:jc w:val="center"/>
+                        <w:rPr>
+                          <w:rFonts w:asciiTheme="majorHAnsi" w:hAnsiTheme="majorHAnsi" w:cstheme="majorHAnsi"/>
+                          <w:bCs/>
+                          <w:color w:val="E30658" w:themeColor="accent1"/>
+                          <w:sz w:val="72"/>
+                          <w:szCs w:val="72"/>
+                        </w:rPr>
+                      </w:pPr>
+                      <w:r>
+                        <w:rPr>
+                          <w:rFonts w:asciiTheme="majorHAnsi" w:hAnsiTheme="majorHAnsi" w:cstheme="majorHAnsi"/>
+                          <w:bCs/>
+                          <w:color w:val="E30658" w:themeColor="accent1"/>
+                          <w:szCs w:val="24"/>
+                        </w:rPr>
+                        <w:t xml:space="preserve">{% if pronouns </w:t>
+                      </w:r>
+                      <w:proofErr w:type="gramStart"/>
+                      <w:r>
+                        <w:rPr>
+                          <w:rFonts w:asciiTheme="majorHAnsi" w:hAnsiTheme="majorHAnsi" w:cstheme="majorHAnsi"/>
+                          <w:bCs/>
+                          <w:color w:val="E30658" w:themeColor="accent1"/>
+                          <w:szCs w:val="24"/>
+                        </w:rPr>
+                        <w:t>%}</w:t>
+                      </w:r>
+                      <w:r>
+                        <w:rPr>
+                          <w:rFonts w:asciiTheme="majorHAnsi" w:hAnsiTheme="majorHAnsi" w:cstheme="majorHAnsi"/>
+                          <w:bCs/>
+                          <w:color w:val="E30658" w:themeColor="accent1"/>
+                          <w:sz w:val="32"/>
+                          <w:szCs w:val="32"/>
+                        </w:rPr>
+                        <w:t>Pronouns</w:t>
+                      </w:r>
+                      <w:proofErr w:type="gramEnd"/>
+                      <w:r>
+                        <w:rPr>
+                          <w:rFonts w:asciiTheme="majorHAnsi" w:hAnsiTheme="majorHAnsi" w:cstheme="majorHAnsi"/>
+                          <w:bCs/>
+                          <w:color w:val="E30658" w:themeColor="accent1"/>
+                          <w:sz w:val="32"/>
+                          <w:szCs w:val="32"/>
+                        </w:rPr>
+                        <w:t xml:space="preserve">: </w:t>
+                      </w:r>
+                      <w:r>
+                        <w:rPr>
+                          <w:rFonts w:asciiTheme="majorHAnsi" w:hAnsiTheme="majorHAnsi" w:cstheme="majorHAnsi"/>
+                          <w:bCs/>
+                          <w:color w:val="E30658" w:themeColor="accent1"/>
+                          <w:sz w:val="32"/>
+                          <w:szCs w:val="32"/>
+                        </w:rPr>
+                        <w:t>{{ pronouns }</w:t>
+                      </w:r>
+                      <w:r>
+                        <w:rPr>
+                          <w:rFonts w:asciiTheme="majorHAnsi" w:hAnsiTheme="majorHAnsi" w:cstheme="majorHAnsi"/>
+                          <w:bCs/>
+                          <w:color w:val="E30658" w:themeColor="accent1"/>
+                          <w:szCs w:val="24"/>
+                        </w:rPr>
+                        <w:t>}{% endif %}</w:t>
                       </w:r>
                     </w:p>
                   </w:txbxContent>
@@ -1653,23 +1841,7 @@
           <w:sz w:val="28"/>
           <w:szCs w:val="28"/>
         </w:rPr>
-        <w:t xml:space="preserve"> “A GP may decline to accept responsibility for prescribing, monitoring and testing if the GP is not assured that the provider offers a safe </w:t>
-      </w:r>
-      <w:proofErr w:type="gramStart"/>
-      <w:r>
-        <w:rPr>
-          <w:sz w:val="28"/>
-          <w:szCs w:val="28"/>
-        </w:rPr>
-        <w:t>service, or</w:t>
-      </w:r>
-      <w:proofErr w:type="gramEnd"/>
-      <w:r>
-        <w:rPr>
-          <w:sz w:val="28"/>
-          <w:szCs w:val="28"/>
-        </w:rPr>
-        <w:t xml:space="preserve"> is not assured that the request has been made by an appropriate gender specialist </w:t>
+        <w:t xml:space="preserve"> “A GP may decline to accept responsibility for prescribing, monitoring and testing if the GP is not assured that the provider offers a safe service, or is not assured that the request has been made by an appropriate gender specialist </w:t>
       </w:r>
       <w:r>
         <w:rPr>

</xml_diff>

<commit_message>
deprecates external txt for main doc
moves all external text into main doc + comment out functions
</commit_message>
<xml_diff>
--- a/app/docproc/templates/template_v1_0.docx
+++ b/app/docproc/templates/template_v1_0.docx
@@ -149,7 +149,6 @@
                                 <w:szCs w:val="24"/>
                               </w:rPr>
                             </w:pPr>
-                            <w:proofErr w:type="gramStart"/>
                             <w:r>
                               <w:rPr>
                                 <w:rFonts w:asciiTheme="majorHAnsi" w:hAnsiTheme="majorHAnsi" w:cstheme="majorHAnsi"/>
@@ -158,18 +157,7 @@
                                 <w:sz w:val="72"/>
                                 <w:szCs w:val="72"/>
                               </w:rPr>
-                              <w:t>{{ name</w:t>
-                            </w:r>
-                            <w:proofErr w:type="gramEnd"/>
-                            <w:r>
-                              <w:rPr>
-                                <w:rFonts w:asciiTheme="majorHAnsi" w:hAnsiTheme="majorHAnsi" w:cstheme="majorHAnsi"/>
-                                <w:bCs/>
-                                <w:color w:val="E30658" w:themeColor="accent1"/>
-                                <w:sz w:val="72"/>
-                                <w:szCs w:val="72"/>
-                              </w:rPr>
-                              <w:t xml:space="preserve"> |possessive }}</w:t>
+                              <w:t>{{ name |possessive }}</w:t>
                             </w:r>
                           </w:p>
                           <w:p>
@@ -214,17 +202,7 @@
                                 <w:color w:val="E30658" w:themeColor="accent1"/>
                                 <w:szCs w:val="24"/>
                               </w:rPr>
-                              <w:t xml:space="preserve">{% if pronouns </w:t>
-                            </w:r>
-                            <w:proofErr w:type="gramStart"/>
-                            <w:r>
-                              <w:rPr>
-                                <w:rFonts w:asciiTheme="majorHAnsi" w:hAnsiTheme="majorHAnsi" w:cstheme="majorHAnsi"/>
-                                <w:bCs/>
-                                <w:color w:val="E30658" w:themeColor="accent1"/>
-                                <w:szCs w:val="24"/>
-                              </w:rPr>
-                              <w:t>%}</w:t>
+                              <w:t>{% if pronouns %}</w:t>
                             </w:r>
                             <w:r>
                               <w:rPr>
@@ -234,28 +212,7 @@
                                 <w:sz w:val="32"/>
                                 <w:szCs w:val="32"/>
                               </w:rPr>
-                              <w:t>Pronouns</w:t>
-                            </w:r>
-                            <w:proofErr w:type="gramEnd"/>
-                            <w:r>
-                              <w:rPr>
-                                <w:rFonts w:asciiTheme="majorHAnsi" w:hAnsiTheme="majorHAnsi" w:cstheme="majorHAnsi"/>
-                                <w:bCs/>
-                                <w:color w:val="E30658" w:themeColor="accent1"/>
-                                <w:sz w:val="32"/>
-                                <w:szCs w:val="32"/>
-                              </w:rPr>
-                              <w:t xml:space="preserve">: </w:t>
-                            </w:r>
-                            <w:r>
-                              <w:rPr>
-                                <w:rFonts w:asciiTheme="majorHAnsi" w:hAnsiTheme="majorHAnsi" w:cstheme="majorHAnsi"/>
-                                <w:bCs/>
-                                <w:color w:val="E30658" w:themeColor="accent1"/>
-                                <w:sz w:val="32"/>
-                                <w:szCs w:val="32"/>
-                              </w:rPr>
-                              <w:t>{{ pronouns }</w:t>
+                              <w:t>Pronouns: {{ pronouns }</w:t>
                             </w:r>
                             <w:r>
                               <w:rPr>
@@ -582,76 +539,52 @@
           <w:sz w:val="36"/>
           <w:szCs w:val="36"/>
         </w:rPr>
-        <w:t xml:space="preserve"> </w:t>
-      </w:r>
-      <w:proofErr w:type="gramStart"/>
-      <w:r>
+        <w:t xml:space="preserve"> %}Formal Diagnosis </w:t>
+      </w:r>
+      <w:bookmarkEnd w:id="2"/>
+    </w:p>
+    <w:p>
+      <w:pPr>
+        <w:rPr>
+          <w:sz w:val="28"/>
+          <w:szCs w:val="28"/>
+        </w:rPr>
+      </w:pPr>
+      <w:r>
+        <w:rPr>
+          <w:sz w:val="28"/>
+          <w:szCs w:val="28"/>
+        </w:rPr>
+        <w:t xml:space="preserve">I have received </w:t>
+      </w:r>
+      <w:r>
+        <w:rPr>
+          <w:sz w:val="28"/>
+          <w:szCs w:val="28"/>
+        </w:rPr>
+        <w:t>a</w:t>
+      </w:r>
+      <w:r>
+        <w:rPr>
+          <w:sz w:val="28"/>
+          <w:szCs w:val="28"/>
+        </w:rPr>
+        <w:t xml:space="preserve"> formal diagnosis from a gender specialist, this affirms that I meet the criteria for gender dysphoria.</w:t>
+      </w:r>
+    </w:p>
+    <w:p>
+      <w:pPr>
         <w:rPr>
           <w:sz w:val="36"/>
           <w:szCs w:val="36"/>
         </w:rPr>
-        <w:t>%}Formal</w:t>
-      </w:r>
-      <w:proofErr w:type="gramEnd"/>
+      </w:pPr>
       <w:r>
         <w:rPr>
           <w:sz w:val="36"/>
           <w:szCs w:val="36"/>
         </w:rPr>
-        <w:t xml:space="preserve"> Diagnosis </w:t>
-      </w:r>
-      <w:bookmarkEnd w:id="2"/>
-    </w:p>
-    <w:p>
-      <w:pPr>
-        <w:rPr>
-          <w:sz w:val="28"/>
-          <w:szCs w:val="28"/>
-        </w:rPr>
-      </w:pPr>
-      <w:r>
-        <w:rPr>
-          <w:sz w:val="28"/>
-          <w:szCs w:val="28"/>
-        </w:rPr>
-        <w:t xml:space="preserve">I have received </w:t>
-      </w:r>
-      <w:r>
-        <w:rPr>
-          <w:sz w:val="28"/>
-          <w:szCs w:val="28"/>
-        </w:rPr>
-        <w:t>a</w:t>
-      </w:r>
-      <w:r>
-        <w:rPr>
-          <w:sz w:val="28"/>
-          <w:szCs w:val="28"/>
-        </w:rPr>
-        <w:t xml:space="preserve"> formal diagnosis from a gender specialist, this affirms that I meet the criteria for gender dysphoria.</w:t>
-      </w:r>
-    </w:p>
-    <w:p>
-      <w:pPr>
-        <w:rPr>
-          <w:sz w:val="36"/>
-          <w:szCs w:val="36"/>
-        </w:rPr>
-      </w:pPr>
-      <w:r>
-        <w:rPr>
-          <w:sz w:val="36"/>
-          <w:szCs w:val="36"/>
-        </w:rPr>
-        <w:t xml:space="preserve">{% endif </w:t>
-      </w:r>
-      <w:proofErr w:type="gramStart"/>
-      <w:r>
-        <w:rPr>
-          <w:sz w:val="36"/>
-          <w:szCs w:val="36"/>
-        </w:rPr>
-        <w:t>%}</w:t>
+        <w:t>{% endif %}</w:t>
       </w:r>
       <w:bookmarkStart w:id="3" w:name="_Toc105105232"/>
       <w:r>
@@ -660,273 +593,190 @@
           <w:sz w:val="36"/>
           <w:szCs w:val="36"/>
         </w:rPr>
-        <w:t>{</w:t>
-      </w:r>
-      <w:proofErr w:type="gramEnd"/>
+        <w:t xml:space="preserve">{% if </w:t>
+      </w:r>
+      <w:proofErr w:type="spellStart"/>
       <w:r>
         <w:rPr>
           <w:rStyle w:val="Heading2Char"/>
           <w:sz w:val="36"/>
           <w:szCs w:val="36"/>
         </w:rPr>
-        <w:t xml:space="preserve">% if </w:t>
-      </w:r>
-      <w:proofErr w:type="spellStart"/>
+        <w:t>self_med</w:t>
+      </w:r>
+      <w:proofErr w:type="spellEnd"/>
       <w:r>
         <w:rPr>
           <w:rStyle w:val="Heading2Char"/>
           <w:sz w:val="36"/>
           <w:szCs w:val="36"/>
         </w:rPr>
-        <w:t>self_med</w:t>
-      </w:r>
-      <w:proofErr w:type="spellEnd"/>
+        <w:t xml:space="preserve"> %}Medication Status </w:t>
+      </w:r>
+      <w:bookmarkEnd w:id="3"/>
+    </w:p>
+    <w:p>
+      <w:pPr>
+        <w:rPr>
+          <w:sz w:val="28"/>
+          <w:szCs w:val="28"/>
+          <w:vertAlign w:val="superscript"/>
+        </w:rPr>
+      </w:pPr>
+      <w:r>
+        <w:rPr>
+          <w:sz w:val="28"/>
+          <w:szCs w:val="28"/>
+        </w:rPr>
+        <w:t>I am currently self-medicating with hormones, whilst this carries several risks, I've determined that these risks are outweighed by the risks to my mental health and physical wellbeing as a result of not being able to affirm my gender through the use of HRT.</w:t>
+      </w:r>
+      <w:r>
+        <w:rPr>
+          <w:sz w:val="28"/>
+          <w:szCs w:val="28"/>
+          <w:vertAlign w:val="superscript"/>
+        </w:rPr>
+        <w:t xml:space="preserve"> </w:t>
+      </w:r>
       <w:r>
         <w:rPr>
           <w:rStyle w:val="Heading2Char"/>
           <w:sz w:val="36"/>
           <w:szCs w:val="36"/>
         </w:rPr>
-        <w:t xml:space="preserve"> %}Medication Status </w:t>
-      </w:r>
-      <w:bookmarkEnd w:id="3"/>
-    </w:p>
-    <w:p>
-      <w:pPr>
-        <w:rPr>
-          <w:sz w:val="28"/>
-          <w:szCs w:val="28"/>
-        </w:rPr>
-      </w:pPr>
-      <w:proofErr w:type="gramStart"/>
-      <w:r>
-        <w:rPr>
-          <w:sz w:val="28"/>
-          <w:szCs w:val="28"/>
-        </w:rPr>
-        <w:t xml:space="preserve">{{ </w:t>
+        <w:t xml:space="preserve">{% </w:t>
       </w:r>
       <w:proofErr w:type="spellStart"/>
-      <w:r>
-        <w:rPr>
-          <w:sz w:val="28"/>
-          <w:szCs w:val="28"/>
-        </w:rPr>
-        <w:t>self</w:t>
-      </w:r>
-      <w:proofErr w:type="gramEnd"/>
-      <w:r>
-        <w:rPr>
-          <w:sz w:val="28"/>
-          <w:szCs w:val="28"/>
-        </w:rPr>
-        <w:t>_med</w:t>
-      </w:r>
-      <w:proofErr w:type="spellEnd"/>
-      <w:r>
-        <w:rPr>
-          <w:sz w:val="28"/>
-          <w:szCs w:val="28"/>
-        </w:rPr>
-        <w:t xml:space="preserve"> }}</w:t>
-      </w:r>
-    </w:p>
-    <w:p>
-      <w:pPr>
-        <w:rPr>
-          <w:sz w:val="28"/>
-          <w:szCs w:val="28"/>
-          <w:vertAlign w:val="superscript"/>
-        </w:rPr>
-      </w:pPr>
-      <w:r>
-        <w:rPr>
-          <w:sz w:val="28"/>
-          <w:szCs w:val="28"/>
-          <w:vertAlign w:val="superscript"/>
-        </w:rPr>
-        <w:t xml:space="preserve"> </w:t>
-      </w:r>
-      <w:r>
-        <w:rPr>
-          <w:sz w:val="36"/>
-          <w:szCs w:val="36"/>
-        </w:rPr>
-        <w:t xml:space="preserve">{% endif </w:t>
-      </w:r>
-      <w:proofErr w:type="gramStart"/>
-      <w:r>
-        <w:rPr>
-          <w:sz w:val="36"/>
-          <w:szCs w:val="36"/>
-        </w:rPr>
-        <w:t>%}</w:t>
-      </w:r>
       <w:r>
         <w:rPr>
           <w:rStyle w:val="Heading2Char"/>
           <w:sz w:val="36"/>
           <w:szCs w:val="36"/>
         </w:rPr>
-        <w:t>{</w:t>
-      </w:r>
-      <w:proofErr w:type="gramEnd"/>
+        <w:t>el</w:t>
+      </w:r>
       <w:r>
         <w:rPr>
           <w:rStyle w:val="Heading2Char"/>
           <w:sz w:val="36"/>
           <w:szCs w:val="36"/>
         </w:rPr>
-        <w:t xml:space="preserve">% if </w:t>
-      </w:r>
-      <w:proofErr w:type="spellStart"/>
+        <w:t>if</w:t>
+      </w:r>
+      <w:proofErr w:type="spellEnd"/>
       <w:r>
         <w:rPr>
           <w:rStyle w:val="Heading2Char"/>
           <w:sz w:val="36"/>
           <w:szCs w:val="36"/>
         </w:rPr>
-        <w:t>self_med_likely</w:t>
-      </w:r>
-      <w:proofErr w:type="spellEnd"/>
+        <w:t xml:space="preserve"> </w:t>
+      </w:r>
+      <w:proofErr w:type="spellStart"/>
       <w:r>
         <w:rPr>
           <w:rStyle w:val="Heading2Char"/>
           <w:sz w:val="36"/>
           <w:szCs w:val="36"/>
         </w:rPr>
-        <w:t xml:space="preserve"> %}Medication Status</w:t>
-      </w:r>
-    </w:p>
-    <w:p>
-      <w:pPr>
-        <w:rPr>
-          <w:sz w:val="28"/>
-          <w:szCs w:val="28"/>
-        </w:rPr>
-      </w:pPr>
-      <w:proofErr w:type="gramStart"/>
-      <w:r>
-        <w:rPr>
-          <w:sz w:val="28"/>
-          <w:szCs w:val="28"/>
-        </w:rPr>
-        <w:t xml:space="preserve">{{ </w:t>
-      </w:r>
-      <w:proofErr w:type="spellStart"/>
-      <w:r>
-        <w:rPr>
-          <w:sz w:val="28"/>
-          <w:szCs w:val="28"/>
-        </w:rPr>
-        <w:t>self</w:t>
-      </w:r>
-      <w:proofErr w:type="gramEnd"/>
-      <w:r>
-        <w:rPr>
-          <w:sz w:val="28"/>
-          <w:szCs w:val="28"/>
-        </w:rPr>
-        <w:t>_med_likely</w:t>
+        <w:t>self_med_likely</w:t>
       </w:r>
       <w:proofErr w:type="spellEnd"/>
-      <w:r>
-        <w:rPr>
-          <w:sz w:val="28"/>
-          <w:szCs w:val="28"/>
-        </w:rPr>
-        <w:t xml:space="preserve"> }}</w:t>
-      </w:r>
-    </w:p>
-    <w:p>
-      <w:pPr>
-        <w:rPr>
-          <w:sz w:val="28"/>
-          <w:szCs w:val="28"/>
-        </w:rPr>
-      </w:pPr>
-      <w:r>
-        <w:rPr>
-          <w:sz w:val="36"/>
-          <w:szCs w:val="36"/>
-        </w:rPr>
-        <w:t xml:space="preserve">{% endif </w:t>
-      </w:r>
-      <w:proofErr w:type="gramStart"/>
-      <w:r>
-        <w:rPr>
-          <w:sz w:val="36"/>
-          <w:szCs w:val="36"/>
-        </w:rPr>
-        <w:t>%}</w:t>
-      </w:r>
       <w:r>
         <w:rPr>
           <w:rStyle w:val="Heading2Char"/>
           <w:sz w:val="36"/>
           <w:szCs w:val="36"/>
         </w:rPr>
-        <w:t>{</w:t>
-      </w:r>
-      <w:proofErr w:type="gramEnd"/>
-      <w:r>
+        <w:t xml:space="preserve"> %}Medication Status</w:t>
+      </w:r>
+    </w:p>
+    <w:p>
+      <w:pPr>
         <w:rPr>
           <w:rStyle w:val="Heading2Char"/>
           <w:sz w:val="36"/>
           <w:szCs w:val="36"/>
         </w:rPr>
-        <w:t xml:space="preserve">% if </w:t>
-      </w:r>
-      <w:proofErr w:type="spellStart"/>
+      </w:pPr>
+      <w:r>
+        <w:rPr>
+          <w:sz w:val="28"/>
+          <w:szCs w:val="28"/>
+        </w:rPr>
+        <w:t>I am strongly considering self-medicating with hormones, whilst this carries several risks, I've determined that these risks are outweighed by the risks to my mental health and physical wellbeing as a result of not being able to affirm my gender through the use of HRT.</w:t>
+      </w:r>
+      <w:r>
+        <w:rPr>
+          <w:sz w:val="36"/>
+          <w:szCs w:val="36"/>
+        </w:rPr>
+        <w:t>{% endif %}</w:t>
+      </w:r>
       <w:r>
         <w:rPr>
           <w:rStyle w:val="Heading2Char"/>
           <w:sz w:val="36"/>
           <w:szCs w:val="36"/>
         </w:rPr>
-        <w:t>hrt_recommend</w:t>
-      </w:r>
+        <w:t xml:space="preserve">{% if </w:t>
+      </w:r>
+      <w:proofErr w:type="spellStart"/>
       <w:r>
         <w:rPr>
           <w:rStyle w:val="Heading2Char"/>
           <w:sz w:val="36"/>
           <w:szCs w:val="36"/>
         </w:rPr>
-        <w:t>ation</w:t>
-      </w:r>
-      <w:proofErr w:type="spellEnd"/>
+        <w:t>hrt_recommend</w:t>
+      </w:r>
       <w:r>
         <w:rPr>
           <w:rStyle w:val="Heading2Char"/>
           <w:sz w:val="36"/>
           <w:szCs w:val="36"/>
         </w:rPr>
-        <w:t xml:space="preserve"> %}</w:t>
-      </w:r>
+        <w:t>ation</w:t>
+      </w:r>
+      <w:proofErr w:type="spellEnd"/>
       <w:r>
         <w:rPr>
           <w:rStyle w:val="Heading2Char"/>
           <w:sz w:val="36"/>
           <w:szCs w:val="36"/>
         </w:rPr>
+        <w:t xml:space="preserve"> %}</w:t>
+      </w:r>
+    </w:p>
+    <w:p>
+      <w:pPr>
+        <w:rPr>
+          <w:sz w:val="28"/>
+          <w:szCs w:val="28"/>
+        </w:rPr>
+      </w:pPr>
+      <w:r>
+        <w:rPr>
+          <w:rStyle w:val="Heading2Char"/>
+          <w:sz w:val="36"/>
+          <w:szCs w:val="36"/>
+        </w:rPr>
         <w:t>Letter of recommendation for HRT</w:t>
       </w:r>
     </w:p>
     <w:p>
       <w:pPr>
         <w:rPr>
-          <w:sz w:val="28"/>
-          <w:szCs w:val="28"/>
-          <w:vertAlign w:val="superscript"/>
-        </w:rPr>
-      </w:pPr>
-      <w:proofErr w:type="gramStart"/>
-      <w:r>
-        <w:rPr>
-          <w:sz w:val="28"/>
-          <w:szCs w:val="28"/>
-        </w:rPr>
-        <w:t xml:space="preserve">{{ </w:t>
+          <w:sz w:val="32"/>
+          <w:szCs w:val="32"/>
+        </w:rPr>
+      </w:pPr>
+      <w:r>
+        <w:rPr>
+          <w:sz w:val="28"/>
+          <w:szCs w:val="28"/>
+        </w:rPr>
+        <w:t xml:space="preserve">I have </w:t>
       </w:r>
       <w:proofErr w:type="spellStart"/>
       <w:r>
@@ -934,22 +784,7 @@
           <w:sz w:val="28"/>
           <w:szCs w:val="28"/>
         </w:rPr>
-        <w:t>hrt</w:t>
-      </w:r>
-      <w:proofErr w:type="gramEnd"/>
-      <w:r>
-        <w:rPr>
-          <w:sz w:val="28"/>
-          <w:szCs w:val="28"/>
-        </w:rPr>
-        <w:t>_recommend</w:t>
-      </w:r>
-      <w:r>
-        <w:rPr>
-          <w:sz w:val="28"/>
-          <w:szCs w:val="28"/>
-        </w:rPr>
-        <w:t>ation</w:t>
+        <w:t>recieved</w:t>
       </w:r>
       <w:proofErr w:type="spellEnd"/>
       <w:r>
@@ -957,7 +792,129 @@
           <w:sz w:val="28"/>
           <w:szCs w:val="28"/>
         </w:rPr>
-        <w:t xml:space="preserve"> }}</w:t>
+        <w:t xml:space="preserve"> a recommendation for HRT by a gender specialist, this outlines their expert advice on the best course of treatment for my gender dysphoria. I'm seeking a prescription based on this letter.</w:t>
+      </w:r>
+      <w:r>
+        <w:rPr>
+          <w:sz w:val="36"/>
+          <w:szCs w:val="36"/>
+        </w:rPr>
+        <w:t>{% endif %}</w:t>
+      </w:r>
+      <w:r>
+        <w:rPr>
+          <w:sz w:val="32"/>
+          <w:szCs w:val="32"/>
+        </w:rPr>
+        <w:t xml:space="preserve">{% if </w:t>
+      </w:r>
+      <w:r>
+        <w:rPr>
+          <w:sz w:val="32"/>
+          <w:szCs w:val="32"/>
+        </w:rPr>
+        <w:t xml:space="preserve"> </w:t>
+      </w:r>
+      <w:proofErr w:type="spellStart"/>
+      <w:r>
+        <w:rPr>
+          <w:sz w:val="32"/>
+          <w:szCs w:val="32"/>
+        </w:rPr>
+        <w:t>shared_care</w:t>
+      </w:r>
+      <w:proofErr w:type="spellEnd"/>
+      <w:r>
+        <w:rPr>
+          <w:sz w:val="32"/>
+          <w:szCs w:val="32"/>
+        </w:rPr>
+        <w:t xml:space="preserve"> and </w:t>
+      </w:r>
+      <w:r>
+        <w:rPr>
+          <w:sz w:val="32"/>
+          <w:szCs w:val="32"/>
+        </w:rPr>
+        <w:t>“</w:t>
+      </w:r>
+      <w:r>
+        <w:rPr>
+          <w:sz w:val="32"/>
+          <w:szCs w:val="32"/>
+        </w:rPr>
+        <w:t>Non-UK</w:t>
+      </w:r>
+      <w:r>
+        <w:rPr>
+          <w:sz w:val="32"/>
+          <w:szCs w:val="32"/>
+        </w:rPr>
+        <w:t xml:space="preserve">” not in </w:t>
+      </w:r>
+      <w:proofErr w:type="spellStart"/>
+      <w:r>
+        <w:rPr>
+          <w:sz w:val="32"/>
+          <w:szCs w:val="32"/>
+        </w:rPr>
+        <w:t>chosen_private_care</w:t>
+      </w:r>
+      <w:proofErr w:type="spellEnd"/>
+      <w:r>
+        <w:rPr>
+          <w:sz w:val="32"/>
+          <w:szCs w:val="32"/>
+        </w:rPr>
+        <w:t xml:space="preserve"> and  </w:t>
+      </w:r>
+      <w:proofErr w:type="spellStart"/>
+      <w:r>
+        <w:rPr>
+          <w:sz w:val="32"/>
+          <w:szCs w:val="32"/>
+        </w:rPr>
+        <w:t>chosen_private_care</w:t>
+      </w:r>
+      <w:proofErr w:type="spellEnd"/>
+      <w:r>
+        <w:rPr>
+          <w:sz w:val="32"/>
+          <w:szCs w:val="32"/>
+        </w:rPr>
+        <w:t xml:space="preserve"> != “I haven't chosen a provider yet” and </w:t>
+      </w:r>
+      <w:proofErr w:type="spellStart"/>
+      <w:r>
+        <w:rPr>
+          <w:sz w:val="32"/>
+          <w:szCs w:val="32"/>
+        </w:rPr>
+        <w:t>chosen_private_care</w:t>
+      </w:r>
+      <w:proofErr w:type="spellEnd"/>
+      <w:r>
+        <w:rPr>
+          <w:sz w:val="32"/>
+          <w:szCs w:val="32"/>
+        </w:rPr>
+        <w:t xml:space="preserve"> != “</w:t>
+      </w:r>
+      <w:proofErr w:type="spellStart"/>
+      <w:r>
+        <w:rPr>
+          <w:sz w:val="32"/>
+          <w:szCs w:val="32"/>
+        </w:rPr>
+        <w:t>GenderGP</w:t>
+      </w:r>
+      <w:proofErr w:type="spellEnd"/>
+      <w:r>
+        <w:rPr>
+          <w:sz w:val="32"/>
+          <w:szCs w:val="32"/>
+        </w:rPr>
+        <w:t>” %}</w:t>
       </w:r>
     </w:p>
     <w:p>
@@ -973,725 +930,603 @@
       </w:pPr>
       <w:r>
         <w:rPr>
+          <w:rStyle w:val="Heading2Char"/>
+          <w:sz w:val="36"/>
+          <w:szCs w:val="32"/>
+        </w:rPr>
+        <w:lastRenderedPageBreak/>
+        <w:t>Working with</w:t>
+      </w:r>
+      <w:r>
+        <w:rPr>
+          <w:rStyle w:val="Heading2Char"/>
+          <w:sz w:val="36"/>
+          <w:szCs w:val="32"/>
+        </w:rPr>
+        <w:t>{% if “Other</w:t>
+      </w:r>
+      <w:r>
+        <w:rPr>
+          <w:rStyle w:val="Heading2Char"/>
+          <w:sz w:val="36"/>
+          <w:szCs w:val="32"/>
+        </w:rPr>
+        <w:t>”</w:t>
+      </w:r>
+      <w:r>
+        <w:rPr>
+          <w:rStyle w:val="Heading2Char"/>
+          <w:sz w:val="36"/>
+          <w:szCs w:val="32"/>
+        </w:rPr>
+        <w:t xml:space="preserve"> not in </w:t>
+      </w:r>
+      <w:proofErr w:type="spellStart"/>
+      <w:r>
+        <w:rPr>
+          <w:rStyle w:val="Heading2Char"/>
+          <w:sz w:val="36"/>
+          <w:szCs w:val="32"/>
+        </w:rPr>
+        <w:t>chosen_private_care</w:t>
+      </w:r>
+      <w:proofErr w:type="spellEnd"/>
+      <w:r>
+        <w:rPr>
+          <w:rStyle w:val="Heading2Char"/>
+          <w:sz w:val="36"/>
+          <w:szCs w:val="32"/>
+        </w:rPr>
+        <w:t xml:space="preserve"> %}</w:t>
+      </w:r>
+      <w:r>
+        <w:rPr>
+          <w:rStyle w:val="Heading2Char"/>
+          <w:sz w:val="36"/>
+          <w:szCs w:val="32"/>
+        </w:rPr>
+        <w:t xml:space="preserve"> {{ </w:t>
+      </w:r>
+      <w:proofErr w:type="spellStart"/>
+      <w:r>
+        <w:rPr>
+          <w:rStyle w:val="Heading2Char"/>
+          <w:sz w:val="36"/>
+          <w:szCs w:val="32"/>
+        </w:rPr>
+        <w:t>chosen_private_care</w:t>
+      </w:r>
+      <w:proofErr w:type="spellEnd"/>
+      <w:r>
+        <w:rPr>
+          <w:rStyle w:val="Heading2Char"/>
+          <w:sz w:val="36"/>
+          <w:szCs w:val="32"/>
+        </w:rPr>
+        <w:t xml:space="preserve"> }}</w:t>
+      </w:r>
+      <w:r>
+        <w:rPr>
+          <w:rStyle w:val="Heading2Char"/>
+          <w:sz w:val="36"/>
+          <w:szCs w:val="32"/>
+        </w:rPr>
+        <w:t>,{% endif %} my private gender specialist</w:t>
+      </w:r>
+    </w:p>
+    <w:p>
+      <w:pPr>
+        <w:rPr>
+          <w:sz w:val="28"/>
+          <w:szCs w:val="24"/>
+        </w:rPr>
+      </w:pPr>
+      <w:r>
+        <w:rPr>
+          <w:sz w:val="28"/>
+          <w:szCs w:val="24"/>
+        </w:rPr>
+        <w:t>I am working with a private service</w:t>
+      </w:r>
+      <w:r>
+        <w:rPr>
+          <w:sz w:val="28"/>
+          <w:szCs w:val="24"/>
+        </w:rPr>
+        <w:t xml:space="preserve"> </w:t>
+      </w:r>
+      <w:r>
+        <w:rPr>
+          <w:sz w:val="28"/>
+          <w:szCs w:val="24"/>
+        </w:rPr>
+        <w:t>in my gender related care.</w:t>
+      </w:r>
+      <w:r>
+        <w:rPr>
+          <w:sz w:val="28"/>
+          <w:szCs w:val="24"/>
+        </w:rPr>
+        <w:t xml:space="preserve"> Their specialists are UK based and GMC </w:t>
+      </w:r>
+      <w:r>
+        <w:rPr>
+          <w:sz w:val="28"/>
+          <w:szCs w:val="24"/>
+        </w:rPr>
+        <w:t>registered. {</w:t>
+      </w:r>
+      <w:r>
+        <w:rPr>
+          <w:sz w:val="28"/>
+          <w:szCs w:val="24"/>
+        </w:rPr>
+        <w:t>% endif %}</w:t>
+      </w:r>
+    </w:p>
+    <w:p>
+      <w:pPr>
+        <w:pStyle w:val="Heading2"/>
+        <w:rPr>
+          <w:sz w:val="36"/>
+          <w:szCs w:val="32"/>
+        </w:rPr>
+      </w:pPr>
+      <w:r>
+        <w:rPr>
+          <w:sz w:val="36"/>
+          <w:szCs w:val="32"/>
+        </w:rPr>
+        <w:t xml:space="preserve">{% if </w:t>
+      </w:r>
+      <w:proofErr w:type="spellStart"/>
+      <w:r>
+        <w:rPr>
+          <w:sz w:val="36"/>
+          <w:szCs w:val="32"/>
+        </w:rPr>
+        <w:t>private_prescription</w:t>
+      </w:r>
+      <w:proofErr w:type="spellEnd"/>
+      <w:r>
+        <w:rPr>
+          <w:sz w:val="36"/>
+          <w:szCs w:val="32"/>
+        </w:rPr>
+        <w:t xml:space="preserve"> or </w:t>
+      </w:r>
+      <w:proofErr w:type="spellStart"/>
+      <w:r>
+        <w:rPr>
+          <w:sz w:val="36"/>
+          <w:szCs w:val="32"/>
+        </w:rPr>
+        <w:t>foreign_prescription</w:t>
+      </w:r>
+      <w:proofErr w:type="spellEnd"/>
+      <w:r>
+        <w:rPr>
+          <w:sz w:val="36"/>
+          <w:szCs w:val="32"/>
+        </w:rPr>
+        <w:t xml:space="preserve"> %}</w:t>
+      </w:r>
+      <w:r>
+        <w:rPr>
+          <w:sz w:val="36"/>
+          <w:szCs w:val="32"/>
+        </w:rPr>
+        <w:t xml:space="preserve"> </w:t>
+      </w:r>
+      <w:r>
+        <w:rPr>
+          <w:sz w:val="36"/>
+          <w:szCs w:val="32"/>
+        </w:rPr>
+        <w:t>Previous prescription for HRT</w:t>
+      </w:r>
+    </w:p>
+    <w:p>
+      <w:pPr>
+        <w:rPr>
+          <w:sz w:val="28"/>
+          <w:szCs w:val="24"/>
+        </w:rPr>
+      </w:pPr>
+      <w:r>
+        <w:rPr>
+          <w:sz w:val="28"/>
+          <w:szCs w:val="24"/>
+        </w:rPr>
+        <w:t xml:space="preserve">I </w:t>
+      </w:r>
+      <w:r>
+        <w:rPr>
+          <w:sz w:val="28"/>
+          <w:szCs w:val="24"/>
+        </w:rPr>
+        <w:t>already have a prescription for HRT</w:t>
+      </w:r>
+      <w:r>
+        <w:rPr>
+          <w:sz w:val="28"/>
+          <w:szCs w:val="24"/>
+        </w:rPr>
+        <w:t xml:space="preserve">, and I'm seeking to continue that under your care. </w:t>
+      </w:r>
+      <w:r>
+        <w:rPr>
+          <w:sz w:val="28"/>
+          <w:szCs w:val="24"/>
+        </w:rPr>
+        <w:t>{%endif%}</w:t>
+      </w:r>
+    </w:p>
+    <w:p>
+      <w:pPr>
+        <w:pStyle w:val="Heading1"/>
+        <w:rPr>
+          <w:sz w:val="40"/>
+          <w:szCs w:val="40"/>
+        </w:rPr>
+      </w:pPr>
+      <w:r>
+        <w:rPr>
+          <w:sz w:val="40"/>
+          <w:szCs w:val="40"/>
+        </w:rPr>
+        <w:lastRenderedPageBreak/>
+        <w:t>My healthcare needs</w:t>
+      </w:r>
+    </w:p>
+    <w:p/>
+    <w:p>
+      <w:pPr>
+        <w:pStyle w:val="Heading2"/>
+        <w:rPr>
           <w:sz w:val="36"/>
           <w:szCs w:val="36"/>
         </w:rPr>
-        <w:t xml:space="preserve">{% endif </w:t>
-      </w:r>
-      <w:proofErr w:type="gramStart"/>
+      </w:pPr>
       <w:r>
         <w:rPr>
           <w:sz w:val="36"/>
           <w:szCs w:val="36"/>
         </w:rPr>
-        <w:t>%}</w:t>
-      </w:r>
-      <w:r>
-        <w:rPr>
-          <w:sz w:val="32"/>
-          <w:szCs w:val="32"/>
-        </w:rPr>
-        <w:t>{</w:t>
-      </w:r>
-      <w:proofErr w:type="gramEnd"/>
-      <w:r>
-        <w:rPr>
-          <w:sz w:val="32"/>
-          <w:szCs w:val="32"/>
-        </w:rPr>
-        <w:t xml:space="preserve">% if </w:t>
-      </w:r>
-      <w:r>
-        <w:rPr>
-          <w:sz w:val="32"/>
-          <w:szCs w:val="32"/>
-        </w:rPr>
-        <w:t xml:space="preserve"> </w:t>
+        <w:t xml:space="preserve">{% if </w:t>
       </w:r>
       <w:proofErr w:type="spellStart"/>
       <w:r>
-        <w:rPr>
-          <w:sz w:val="32"/>
-          <w:szCs w:val="32"/>
-        </w:rPr>
-        <w:t>shared_care</w:t>
-      </w:r>
-      <w:proofErr w:type="spellEnd"/>
-      <w:r>
-        <w:rPr>
-          <w:sz w:val="32"/>
-          <w:szCs w:val="32"/>
-        </w:rPr>
-        <w:t xml:space="preserve"> and </w:t>
-      </w:r>
-      <w:r>
-        <w:rPr>
-          <w:sz w:val="32"/>
-          <w:szCs w:val="32"/>
-        </w:rPr>
-        <w:t>“</w:t>
-      </w:r>
-      <w:r>
-        <w:rPr>
-          <w:sz w:val="32"/>
-          <w:szCs w:val="32"/>
-        </w:rPr>
-        <w:t>Non-UK</w:t>
-      </w:r>
-      <w:r>
-        <w:rPr>
-          <w:sz w:val="32"/>
-          <w:szCs w:val="32"/>
-        </w:rPr>
-        <w:t xml:space="preserve">” not in </w:t>
-      </w:r>
-      <w:proofErr w:type="spellStart"/>
-      <w:r>
-        <w:rPr>
-          <w:sz w:val="32"/>
-          <w:szCs w:val="32"/>
-        </w:rPr>
-        <w:t>chosen_private_care</w:t>
-      </w:r>
-      <w:proofErr w:type="spellEnd"/>
-      <w:r>
-        <w:rPr>
-          <w:sz w:val="32"/>
-          <w:szCs w:val="32"/>
-        </w:rPr>
-        <w:t xml:space="preserve"> and  </w:t>
-      </w:r>
-      <w:proofErr w:type="spellStart"/>
-      <w:r>
-        <w:rPr>
-          <w:sz w:val="32"/>
-          <w:szCs w:val="32"/>
-        </w:rPr>
-        <w:t>chosen_private_care</w:t>
-      </w:r>
-      <w:proofErr w:type="spellEnd"/>
-      <w:r>
-        <w:rPr>
-          <w:sz w:val="32"/>
-          <w:szCs w:val="32"/>
-        </w:rPr>
-        <w:t xml:space="preserve"> != “I haven't chosen a provider yet” and </w:t>
-      </w:r>
-      <w:proofErr w:type="spellStart"/>
-      <w:r>
-        <w:rPr>
-          <w:sz w:val="32"/>
-          <w:szCs w:val="32"/>
-        </w:rPr>
-        <w:t>chosen_private_care</w:t>
-      </w:r>
-      <w:proofErr w:type="spellEnd"/>
-      <w:r>
-        <w:rPr>
-          <w:sz w:val="32"/>
-          <w:szCs w:val="32"/>
-        </w:rPr>
-        <w:t xml:space="preserve"> != “</w:t>
-      </w:r>
-      <w:proofErr w:type="spellStart"/>
-      <w:r>
-        <w:rPr>
-          <w:sz w:val="32"/>
-          <w:szCs w:val="32"/>
-        </w:rPr>
-        <w:t>GenderGP</w:t>
-      </w:r>
-      <w:proofErr w:type="spellEnd"/>
-      <w:r>
-        <w:rPr>
-          <w:sz w:val="32"/>
-          <w:szCs w:val="32"/>
-        </w:rPr>
-        <w:t>” %}</w:t>
-      </w:r>
-      <w:r>
-        <w:rPr>
-          <w:rStyle w:val="Heading2Char"/>
-          <w:sz w:val="36"/>
-          <w:szCs w:val="32"/>
-        </w:rPr>
-        <w:t>Working with</w:t>
-      </w:r>
-      <w:r>
-        <w:rPr>
-          <w:rStyle w:val="Heading2Char"/>
-          <w:sz w:val="36"/>
-          <w:szCs w:val="32"/>
-        </w:rPr>
-        <w:t>{% if “Other</w:t>
-      </w:r>
-      <w:r>
-        <w:rPr>
-          <w:rStyle w:val="Heading2Char"/>
-          <w:sz w:val="36"/>
-          <w:szCs w:val="32"/>
-        </w:rPr>
-        <w:t>”</w:t>
-      </w:r>
-      <w:r>
-        <w:rPr>
-          <w:rStyle w:val="Heading2Char"/>
-          <w:sz w:val="36"/>
-          <w:szCs w:val="32"/>
-        </w:rPr>
-        <w:t xml:space="preserve"> not in </w:t>
-      </w:r>
-      <w:proofErr w:type="spellStart"/>
-      <w:r>
-        <w:rPr>
-          <w:rStyle w:val="Heading2Char"/>
-          <w:sz w:val="36"/>
-          <w:szCs w:val="32"/>
-        </w:rPr>
-        <w:t>chosen_private_care</w:t>
-      </w:r>
-      <w:proofErr w:type="spellEnd"/>
-      <w:r>
-        <w:rPr>
-          <w:rStyle w:val="Heading2Char"/>
-          <w:sz w:val="36"/>
-          <w:szCs w:val="32"/>
-        </w:rPr>
-        <w:t xml:space="preserve"> %}</w:t>
-      </w:r>
-      <w:r>
-        <w:rPr>
-          <w:rStyle w:val="Heading2Char"/>
-          <w:sz w:val="36"/>
-          <w:szCs w:val="32"/>
-        </w:rPr>
-        <w:t xml:space="preserve"> {{ </w:t>
-      </w:r>
-      <w:proofErr w:type="spellStart"/>
-      <w:r>
-        <w:rPr>
-          <w:rStyle w:val="Heading2Char"/>
-          <w:sz w:val="36"/>
-          <w:szCs w:val="32"/>
-        </w:rPr>
-        <w:t>chosen_private_care</w:t>
-      </w:r>
-      <w:proofErr w:type="spellEnd"/>
-      <w:r>
-        <w:rPr>
-          <w:rStyle w:val="Heading2Char"/>
-          <w:sz w:val="36"/>
-          <w:szCs w:val="32"/>
-        </w:rPr>
-        <w:t xml:space="preserve"> }}</w:t>
-      </w:r>
-      <w:r>
-        <w:rPr>
-          <w:rStyle w:val="Heading2Char"/>
-          <w:sz w:val="36"/>
-          <w:szCs w:val="32"/>
-        </w:rPr>
-        <w:t>,{% endif %} my private gender specialist</w:t>
-      </w:r>
-    </w:p>
-    <w:p>
-      <w:pPr>
-        <w:rPr>
-          <w:sz w:val="28"/>
-          <w:szCs w:val="24"/>
-        </w:rPr>
-      </w:pPr>
-      <w:r>
-        <w:rPr>
-          <w:sz w:val="28"/>
-          <w:szCs w:val="24"/>
-        </w:rPr>
-        <w:t>I am working with a private service</w:t>
-      </w:r>
-      <w:r>
-        <w:rPr>
-          <w:sz w:val="28"/>
-          <w:szCs w:val="24"/>
-        </w:rPr>
-        <w:t xml:space="preserve"> </w:t>
-      </w:r>
-      <w:r>
-        <w:rPr>
-          <w:sz w:val="28"/>
-          <w:szCs w:val="24"/>
-        </w:rPr>
-        <w:t>in my gender related care.</w:t>
-      </w:r>
-      <w:r>
-        <w:rPr>
-          <w:sz w:val="28"/>
-          <w:szCs w:val="24"/>
-        </w:rPr>
-        <w:t xml:space="preserve"> Their specialists are UK based and GMC </w:t>
-      </w:r>
-      <w:r>
-        <w:rPr>
-          <w:sz w:val="28"/>
-          <w:szCs w:val="24"/>
-        </w:rPr>
-        <w:t>registered. {</w:t>
-      </w:r>
-      <w:r>
-        <w:rPr>
-          <w:sz w:val="28"/>
-          <w:szCs w:val="24"/>
-        </w:rPr>
-        <w:t>% endif %}</w:t>
-      </w:r>
-    </w:p>
-    <w:p>
-      <w:pPr>
-        <w:pStyle w:val="Heading2"/>
-        <w:rPr>
-          <w:sz w:val="36"/>
-          <w:szCs w:val="32"/>
-        </w:rPr>
-      </w:pPr>
-      <w:r>
-        <w:rPr>
-          <w:sz w:val="36"/>
-          <w:szCs w:val="32"/>
-        </w:rPr>
-        <w:lastRenderedPageBreak/>
-        <w:t xml:space="preserve">{% if </w:t>
-      </w:r>
-      <w:proofErr w:type="spellStart"/>
-      <w:r>
-        <w:rPr>
-          <w:sz w:val="36"/>
-          <w:szCs w:val="32"/>
-        </w:rPr>
-        <w:t>private_prescription</w:t>
-      </w:r>
-      <w:proofErr w:type="spellEnd"/>
-      <w:r>
-        <w:rPr>
-          <w:sz w:val="36"/>
-          <w:szCs w:val="32"/>
-        </w:rPr>
-        <w:t xml:space="preserve"> or </w:t>
-      </w:r>
-      <w:proofErr w:type="spellStart"/>
-      <w:r>
-        <w:rPr>
-          <w:sz w:val="36"/>
-          <w:szCs w:val="32"/>
-        </w:rPr>
-        <w:t>foreign_prescription</w:t>
-      </w:r>
-      <w:proofErr w:type="spellEnd"/>
-      <w:r>
-        <w:rPr>
-          <w:sz w:val="36"/>
-          <w:szCs w:val="32"/>
-        </w:rPr>
-        <w:t xml:space="preserve"> %}</w:t>
-      </w:r>
-      <w:r>
-        <w:rPr>
-          <w:sz w:val="36"/>
-          <w:szCs w:val="32"/>
-        </w:rPr>
-        <w:t xml:space="preserve"> </w:t>
-      </w:r>
-      <w:r>
-        <w:rPr>
-          <w:sz w:val="36"/>
-          <w:szCs w:val="32"/>
-        </w:rPr>
-        <w:t>Previous prescription for HRT</w:t>
-      </w:r>
-    </w:p>
-    <w:p>
-      <w:pPr>
-        <w:rPr>
-          <w:sz w:val="28"/>
-          <w:szCs w:val="24"/>
-        </w:rPr>
-      </w:pPr>
-      <w:r>
-        <w:rPr>
-          <w:sz w:val="28"/>
-          <w:szCs w:val="24"/>
-        </w:rPr>
-        <w:t xml:space="preserve">I </w:t>
-      </w:r>
-      <w:r>
-        <w:rPr>
-          <w:sz w:val="28"/>
-          <w:szCs w:val="24"/>
-        </w:rPr>
-        <w:t>already have a prescription for HRT</w:t>
-      </w:r>
-      <w:r>
-        <w:rPr>
-          <w:sz w:val="28"/>
-          <w:szCs w:val="24"/>
-        </w:rPr>
-        <w:t xml:space="preserve">, and I'm seeking to continue that under your care. </w:t>
-      </w:r>
-      <w:r>
-        <w:rPr>
-          <w:sz w:val="28"/>
-          <w:szCs w:val="24"/>
-        </w:rPr>
-        <w:t>{%endif%}</w:t>
-      </w:r>
-    </w:p>
-    <w:p>
-      <w:pPr>
-        <w:pStyle w:val="Heading1"/>
-        <w:rPr>
-          <w:sz w:val="40"/>
-          <w:szCs w:val="40"/>
-        </w:rPr>
-      </w:pPr>
-      <w:r>
-        <w:rPr>
-          <w:sz w:val="40"/>
-          <w:szCs w:val="40"/>
-        </w:rPr>
-        <w:lastRenderedPageBreak/>
-        <w:t>My healthcare needs</w:t>
-      </w:r>
-    </w:p>
-    <w:p/>
-    <w:p>
-      <w:pPr>
-        <w:pStyle w:val="Heading2"/>
         <w:rPr>
           <w:sz w:val="36"/>
           <w:szCs w:val="36"/>
         </w:rPr>
-      </w:pPr>
+        <w:t>bridging_desired</w:t>
+      </w:r>
+      <w:proofErr w:type="spellEnd"/>
       <w:r>
         <w:rPr>
           <w:sz w:val="36"/>
           <w:szCs w:val="36"/>
         </w:rPr>
-        <w:t xml:space="preserve">{% if </w:t>
-      </w:r>
-      <w:proofErr w:type="spellStart"/>
-      <w:r>
+        <w:t xml:space="preserve"> %}A bridging prescription</w:t>
+      </w:r>
+    </w:p>
+    <w:p>
+      <w:pPr>
+        <w:pStyle w:val="Heading2"/>
+        <w:rPr>
+          <w:rFonts w:asciiTheme="minorHAnsi" w:eastAsiaTheme="minorHAnsi" w:hAnsiTheme="minorHAnsi" w:cstheme="minorHAnsi"/>
+          <w:color w:val="262626" w:themeColor="text2"/>
+          <w:szCs w:val="28"/>
+        </w:rPr>
+      </w:pPr>
+      <w:r>
+        <w:rPr>
+          <w:rFonts w:asciiTheme="minorHAnsi" w:eastAsiaTheme="minorHAnsi" w:hAnsiTheme="minorHAnsi" w:cstheme="minorHAnsi"/>
+          <w:color w:val="262626" w:themeColor="text2"/>
+          <w:szCs w:val="28"/>
+        </w:rPr>
+        <w:t xml:space="preserve">I am seeking a bridging prescription as a harm reduction strategy, this is recommended by the Royal College of Psychiatrists who state “…the GP or other medical practitioner involved in the patient’s care may prescribe ‘bridging’ endocrine treatments as part of a holding and harm reduction strategy” (Good practice guidelines for the assessment and treatment of adults with gender dysphoria, 2013) </w:t>
+      </w:r>
+    </w:p>
+    <w:p>
+      <w:pPr>
+        <w:pStyle w:val="Heading2"/>
+        <w:rPr>
+          <w:rFonts w:asciiTheme="minorHAnsi" w:eastAsiaTheme="minorHAnsi" w:hAnsiTheme="minorHAnsi" w:cstheme="minorHAnsi"/>
+          <w:color w:val="262626" w:themeColor="text2"/>
+          <w:szCs w:val="28"/>
+        </w:rPr>
+      </w:pPr>
+    </w:p>
+    <w:p>
+      <w:pPr>
+        <w:pStyle w:val="Heading2"/>
+        <w:rPr>
+          <w:rFonts w:asciiTheme="minorHAnsi" w:eastAsiaTheme="minorHAnsi" w:hAnsiTheme="minorHAnsi" w:cstheme="minorHAnsi"/>
+          <w:color w:val="262626" w:themeColor="text2"/>
+          <w:szCs w:val="28"/>
+        </w:rPr>
+      </w:pPr>
+      <w:r>
+        <w:rPr>
+          <w:rFonts w:asciiTheme="minorHAnsi" w:eastAsiaTheme="minorHAnsi" w:hAnsiTheme="minorHAnsi" w:cstheme="minorHAnsi"/>
+          <w:color w:val="262626" w:themeColor="text2"/>
+          <w:szCs w:val="28"/>
+        </w:rPr>
+        <w:t xml:space="preserve">The GMC also provide guidance who state “Our advice should reassure doctors who wish to prescribe for their trans patients that it wouldn’t be against GMC guidance to do so” (Trans healthcare - Mental health and bridging prescriptions, 2022) </w:t>
+      </w:r>
+    </w:p>
+    <w:p>
+      <w:pPr>
+        <w:pStyle w:val="Heading2"/>
+        <w:rPr>
+          <w:rFonts w:asciiTheme="minorHAnsi" w:eastAsiaTheme="minorHAnsi" w:hAnsiTheme="minorHAnsi" w:cstheme="minorHAnsi"/>
+          <w:color w:val="262626" w:themeColor="text2"/>
+          <w:szCs w:val="28"/>
+        </w:rPr>
+      </w:pPr>
+    </w:p>
+    <w:p>
+      <w:pPr>
+        <w:pStyle w:val="Heading2"/>
         <w:rPr>
           <w:sz w:val="36"/>
           <w:szCs w:val="36"/>
         </w:rPr>
-        <w:t>bridging_desired</w:t>
-      </w:r>
-      <w:proofErr w:type="spellEnd"/>
+      </w:pPr>
+      <w:r>
+        <w:rPr>
+          <w:rFonts w:asciiTheme="minorHAnsi" w:eastAsiaTheme="minorHAnsi" w:hAnsiTheme="minorHAnsi" w:cstheme="minorHAnsi"/>
+          <w:color w:val="262626" w:themeColor="text2"/>
+          <w:szCs w:val="28"/>
+        </w:rPr>
+        <w:t>The NHS service specification also states "Endocrine and other pharmacological interventions may be recommended by a registered medical practitioner in the specialist multi-disciplinary team where they are essential for the purpose of harm reduction, and where they are in the individual’s best interest for reducing gender dysphoria" (Service specification: Gender Identity Services for Adults (Non-Surgical Interventions), 2019)</w:t>
+      </w:r>
+      <w:r>
+        <w:t>{% endif %}</w:t>
+      </w:r>
       <w:r>
         <w:rPr>
           <w:sz w:val="36"/>
           <w:szCs w:val="36"/>
         </w:rPr>
-        <w:t xml:space="preserve"> </w:t>
-      </w:r>
-      <w:proofErr w:type="gramStart"/>
+        <w:t xml:space="preserve">{% if </w:t>
+      </w:r>
+      <w:proofErr w:type="spellStart"/>
       <w:r>
         <w:rPr>
           <w:sz w:val="36"/>
           <w:szCs w:val="36"/>
         </w:rPr>
-        <w:t>%}A</w:t>
-      </w:r>
-      <w:proofErr w:type="gramEnd"/>
+        <w:t>gic_referral</w:t>
+      </w:r>
+      <w:proofErr w:type="spellEnd"/>
       <w:r>
         <w:rPr>
           <w:sz w:val="36"/>
           <w:szCs w:val="36"/>
         </w:rPr>
-        <w:t xml:space="preserve"> bridging prescription</w:t>
-      </w:r>
-    </w:p>
-    <w:p>
-      <w:pPr>
-        <w:rPr>
-          <w:sz w:val="28"/>
-          <w:szCs w:val="28"/>
-        </w:rPr>
-      </w:pPr>
-      <w:proofErr w:type="gramStart"/>
-      <w:r>
-        <w:rPr>
-          <w:sz w:val="28"/>
-          <w:szCs w:val="28"/>
-        </w:rPr>
-        <w:t xml:space="preserve">{{ </w:t>
-      </w:r>
-      <w:proofErr w:type="spellStart"/>
-      <w:r>
-        <w:rPr>
-          <w:sz w:val="28"/>
-          <w:szCs w:val="28"/>
-        </w:rPr>
-        <w:t>bridging</w:t>
-      </w:r>
-      <w:proofErr w:type="gramEnd"/>
-      <w:r>
-        <w:rPr>
-          <w:sz w:val="28"/>
-          <w:szCs w:val="28"/>
-        </w:rPr>
-        <w:t>_desired</w:t>
-      </w:r>
-      <w:proofErr w:type="spellEnd"/>
-      <w:r>
-        <w:rPr>
-          <w:sz w:val="28"/>
-          <w:szCs w:val="28"/>
-        </w:rPr>
-        <w:t xml:space="preserve"> }} </w:t>
-      </w:r>
-    </w:p>
-    <w:p>
-      <w:pPr>
-        <w:pStyle w:val="Heading2"/>
+        <w:t xml:space="preserve"> %}</w:t>
+      </w:r>
+      <w:r>
         <w:rPr>
           <w:sz w:val="36"/>
           <w:szCs w:val="36"/>
         </w:rPr>
-      </w:pPr>
+        <w:t>Referral to a Gender Identity Clinic</w:t>
+      </w:r>
+    </w:p>
+    <w:p>
+      <w:pPr>
+        <w:rPr>
+          <w:sz w:val="28"/>
+          <w:szCs w:val="28"/>
+        </w:rPr>
+      </w:pPr>
+      <w:r>
+        <w:rPr>
+          <w:sz w:val="28"/>
+          <w:szCs w:val="28"/>
+        </w:rPr>
+        <w:t xml:space="preserve">I'm </w:t>
+      </w:r>
+      <w:r>
+        <w:rPr>
+          <w:sz w:val="28"/>
+          <w:szCs w:val="28"/>
+        </w:rPr>
+        <w:t xml:space="preserve">seeking </w:t>
+      </w:r>
+      <w:r>
+        <w:rPr>
+          <w:sz w:val="28"/>
+          <w:szCs w:val="28"/>
+        </w:rPr>
+        <w:t xml:space="preserve"> a referral to an NHS Gender Identity Clinic so I can gain access to the full range of gender related care supported by the NHS</w:t>
+      </w:r>
+      <w:r>
+        <w:rPr>
+          <w:sz w:val="28"/>
+          <w:szCs w:val="28"/>
+        </w:rPr>
+        <w:t>.</w:t>
+      </w:r>
+      <w:r>
+        <w:rPr>
+          <w:sz w:val="28"/>
+          <w:szCs w:val="28"/>
+        </w:rPr>
+        <w:t xml:space="preserve"> {% if </w:t>
+      </w:r>
+      <w:proofErr w:type="spellStart"/>
+      <w:r>
+        <w:rPr>
+          <w:sz w:val="28"/>
+          <w:szCs w:val="28"/>
+        </w:rPr>
+        <w:t>chosen_gic</w:t>
+      </w:r>
+      <w:proofErr w:type="spellEnd"/>
+      <w:r>
+        <w:rPr>
+          <w:sz w:val="28"/>
+          <w:szCs w:val="28"/>
+        </w:rPr>
+        <w:t xml:space="preserve"> != </w:t>
+      </w:r>
+      <w:r>
+        <w:rPr>
+          <w:sz w:val="28"/>
+          <w:szCs w:val="28"/>
+        </w:rPr>
+        <w:t>“</w:t>
+      </w:r>
+      <w:r>
+        <w:rPr>
+          <w:sz w:val="28"/>
+          <w:szCs w:val="28"/>
+        </w:rPr>
+        <w:t>0</w:t>
+      </w:r>
+      <w:r>
+        <w:rPr>
+          <w:sz w:val="28"/>
+          <w:szCs w:val="28"/>
+        </w:rPr>
+        <w:t>”</w:t>
+      </w:r>
+      <w:r>
+        <w:rPr>
+          <w:sz w:val="28"/>
+          <w:szCs w:val="28"/>
+        </w:rPr>
+        <w:t xml:space="preserve"> </w:t>
+      </w:r>
+      <w:r>
+        <w:rPr>
+          <w:sz w:val="28"/>
+          <w:szCs w:val="28"/>
+        </w:rPr>
+        <w:t xml:space="preserve">and </w:t>
+      </w:r>
+      <w:proofErr w:type="spellStart"/>
+      <w:r>
+        <w:rPr>
+          <w:sz w:val="28"/>
+          <w:szCs w:val="28"/>
+        </w:rPr>
+        <w:t>chosen_gic</w:t>
+      </w:r>
+      <w:proofErr w:type="spellEnd"/>
+      <w:r>
+        <w:rPr>
+          <w:sz w:val="28"/>
+          <w:szCs w:val="28"/>
+        </w:rPr>
+        <w:t xml:space="preserve"> != “1” </w:t>
+      </w:r>
+      <w:r>
+        <w:rPr>
+          <w:sz w:val="28"/>
+          <w:szCs w:val="28"/>
+        </w:rPr>
+        <w:t>%}</w:t>
+      </w:r>
+      <w:r>
+        <w:rPr>
+          <w:sz w:val="28"/>
+          <w:szCs w:val="28"/>
+        </w:rPr>
+        <w:t xml:space="preserve"> I want to be referred to</w:t>
+      </w:r>
+      <w:r>
+        <w:rPr>
+          <w:sz w:val="28"/>
+          <w:szCs w:val="28"/>
+        </w:rPr>
+        <w:t xml:space="preserve"> the</w:t>
+      </w:r>
+      <w:r>
+        <w:rPr>
+          <w:sz w:val="28"/>
+          <w:szCs w:val="28"/>
+        </w:rPr>
+        <w:t xml:space="preserve"> following GIC:</w:t>
+      </w:r>
+      <w:r>
+        <w:rPr>
+          <w:sz w:val="28"/>
+          <w:szCs w:val="28"/>
+        </w:rPr>
+        <w:t xml:space="preserve"> {{</w:t>
+      </w:r>
+      <w:r>
+        <w:rPr>
+          <w:sz w:val="28"/>
+          <w:szCs w:val="28"/>
+        </w:rPr>
+        <w:t xml:space="preserve"> </w:t>
+      </w:r>
+      <w:proofErr w:type="spellStart"/>
+      <w:r>
+        <w:rPr>
+          <w:sz w:val="28"/>
+          <w:szCs w:val="28"/>
+        </w:rPr>
+        <w:t>chosen_gic</w:t>
+      </w:r>
+      <w:proofErr w:type="spellEnd"/>
+      <w:r>
+        <w:rPr>
+          <w:sz w:val="28"/>
+          <w:szCs w:val="28"/>
+        </w:rPr>
+        <w:t xml:space="preserve"> |</w:t>
+      </w:r>
+      <w:proofErr w:type="spellStart"/>
+      <w:r>
+        <w:rPr>
+          <w:sz w:val="28"/>
+          <w:szCs w:val="28"/>
+        </w:rPr>
+        <w:t>format_gic</w:t>
+      </w:r>
+      <w:proofErr w:type="spellEnd"/>
+      <w:r>
+        <w:rPr>
+          <w:sz w:val="28"/>
+          <w:szCs w:val="28"/>
+        </w:rPr>
+        <w:t xml:space="preserve"> </w:t>
+      </w:r>
+      <w:r>
+        <w:rPr>
+          <w:sz w:val="28"/>
+          <w:szCs w:val="28"/>
+        </w:rPr>
+        <w:t>}}</w:t>
+      </w:r>
+      <w:r>
+        <w:rPr>
+          <w:sz w:val="28"/>
+          <w:szCs w:val="28"/>
+        </w:rPr>
+        <w:t xml:space="preserve"> </w:t>
+      </w:r>
+      <w:r>
+        <w:rPr>
+          <w:sz w:val="28"/>
+          <w:szCs w:val="28"/>
+        </w:rPr>
+        <w:t>{% endif %}</w:t>
+      </w:r>
+    </w:p>
+    <w:p>
       <w:r>
         <w:t xml:space="preserve">{% endif </w:t>
       </w:r>
-      <w:proofErr w:type="gramStart"/>
-      <w:r>
-        <w:t>%}</w:t>
-      </w:r>
-      <w:r>
-        <w:rPr>
-          <w:sz w:val="36"/>
-          <w:szCs w:val="36"/>
-        </w:rPr>
-        <w:t>{</w:t>
-      </w:r>
-      <w:proofErr w:type="gramEnd"/>
-      <w:r>
-        <w:rPr>
-          <w:sz w:val="36"/>
-          <w:szCs w:val="36"/>
-        </w:rPr>
-        <w:t xml:space="preserve">% if </w:t>
-      </w:r>
-      <w:proofErr w:type="spellStart"/>
-      <w:r>
-        <w:rPr>
-          <w:sz w:val="36"/>
-          <w:szCs w:val="36"/>
-        </w:rPr>
-        <w:t>gic_referral</w:t>
-      </w:r>
-      <w:proofErr w:type="spellEnd"/>
-      <w:r>
-        <w:rPr>
-          <w:sz w:val="36"/>
-          <w:szCs w:val="36"/>
-        </w:rPr>
-        <w:t xml:space="preserve"> %}</w:t>
-      </w:r>
-      <w:r>
-        <w:rPr>
-          <w:sz w:val="36"/>
-          <w:szCs w:val="36"/>
-        </w:rPr>
-        <w:t>Referral to a Gender Identity Clinic</w:t>
-      </w:r>
-    </w:p>
-    <w:p>
-      <w:pPr>
-        <w:rPr>
-          <w:sz w:val="28"/>
-          <w:szCs w:val="28"/>
-        </w:rPr>
-      </w:pPr>
-      <w:r>
-        <w:rPr>
-          <w:sz w:val="28"/>
-          <w:szCs w:val="28"/>
-        </w:rPr>
-        <w:t>I'm after a referral to an NHS Gender Identity Clinic so I can gain access to the full range of gender related care supported by the NHS</w:t>
-      </w:r>
-      <w:r>
-        <w:rPr>
-          <w:sz w:val="28"/>
-          <w:szCs w:val="28"/>
-        </w:rPr>
-        <w:t>.</w:t>
-      </w:r>
-      <w:r>
-        <w:rPr>
-          <w:sz w:val="28"/>
-          <w:szCs w:val="28"/>
-        </w:rPr>
-        <w:t xml:space="preserve"> {% if </w:t>
-      </w:r>
-      <w:proofErr w:type="spellStart"/>
-      <w:r>
-        <w:rPr>
-          <w:sz w:val="28"/>
-          <w:szCs w:val="28"/>
-        </w:rPr>
-        <w:t>chosen_</w:t>
-      </w:r>
-      <w:proofErr w:type="gramStart"/>
-      <w:r>
-        <w:rPr>
-          <w:sz w:val="28"/>
-          <w:szCs w:val="28"/>
-        </w:rPr>
-        <w:t>gic</w:t>
-      </w:r>
-      <w:proofErr w:type="spellEnd"/>
-      <w:r>
-        <w:rPr>
-          <w:sz w:val="28"/>
-          <w:szCs w:val="28"/>
-        </w:rPr>
-        <w:t xml:space="preserve"> !</w:t>
-      </w:r>
-      <w:proofErr w:type="gramEnd"/>
-      <w:r>
-        <w:rPr>
-          <w:sz w:val="28"/>
-          <w:szCs w:val="28"/>
-        </w:rPr>
-        <w:t xml:space="preserve">= </w:t>
-      </w:r>
-      <w:r>
-        <w:rPr>
-          <w:sz w:val="28"/>
-          <w:szCs w:val="28"/>
-        </w:rPr>
-        <w:t>“</w:t>
-      </w:r>
-      <w:r>
-        <w:rPr>
-          <w:sz w:val="28"/>
-          <w:szCs w:val="28"/>
-        </w:rPr>
-        <w:t>0</w:t>
-      </w:r>
-      <w:r>
-        <w:rPr>
-          <w:sz w:val="28"/>
-          <w:szCs w:val="28"/>
-        </w:rPr>
-        <w:t>”</w:t>
-      </w:r>
-      <w:r>
-        <w:rPr>
-          <w:sz w:val="28"/>
-          <w:szCs w:val="28"/>
-        </w:rPr>
-        <w:t xml:space="preserve"> </w:t>
-      </w:r>
-      <w:r>
-        <w:rPr>
-          <w:sz w:val="28"/>
-          <w:szCs w:val="28"/>
-        </w:rPr>
-        <w:t>%}</w:t>
-      </w:r>
-      <w:r>
-        <w:rPr>
-          <w:sz w:val="28"/>
-          <w:szCs w:val="28"/>
-        </w:rPr>
-        <w:t xml:space="preserve"> I want to be referred to</w:t>
-      </w:r>
-      <w:r>
-        <w:rPr>
-          <w:sz w:val="28"/>
-          <w:szCs w:val="28"/>
-        </w:rPr>
-        <w:t xml:space="preserve"> the</w:t>
-      </w:r>
-      <w:r>
-        <w:rPr>
-          <w:sz w:val="28"/>
-          <w:szCs w:val="28"/>
-        </w:rPr>
-        <w:t xml:space="preserve"> following GIC:</w:t>
-      </w:r>
-      <w:r>
-        <w:rPr>
-          <w:sz w:val="28"/>
-          <w:szCs w:val="28"/>
-        </w:rPr>
-        <w:t xml:space="preserve"> {{</w:t>
-      </w:r>
-      <w:r>
-        <w:rPr>
-          <w:sz w:val="28"/>
-          <w:szCs w:val="28"/>
-        </w:rPr>
-        <w:t xml:space="preserve"> </w:t>
-      </w:r>
-      <w:proofErr w:type="spellStart"/>
-      <w:r>
-        <w:rPr>
-          <w:sz w:val="28"/>
-          <w:szCs w:val="28"/>
-        </w:rPr>
-        <w:t>chosen_gic</w:t>
-      </w:r>
-      <w:proofErr w:type="spellEnd"/>
-      <w:r>
-        <w:rPr>
-          <w:sz w:val="28"/>
-          <w:szCs w:val="28"/>
-        </w:rPr>
-        <w:t xml:space="preserve"> |</w:t>
-      </w:r>
-      <w:proofErr w:type="spellStart"/>
-      <w:r>
-        <w:rPr>
-          <w:sz w:val="28"/>
-          <w:szCs w:val="28"/>
-        </w:rPr>
-        <w:t>format_gic</w:t>
-      </w:r>
-      <w:proofErr w:type="spellEnd"/>
-      <w:r>
-        <w:rPr>
-          <w:sz w:val="28"/>
-          <w:szCs w:val="28"/>
-        </w:rPr>
-        <w:t xml:space="preserve"> </w:t>
-      </w:r>
-      <w:r>
-        <w:rPr>
-          <w:sz w:val="28"/>
-          <w:szCs w:val="28"/>
-        </w:rPr>
-        <w:t>}}</w:t>
-      </w:r>
-      <w:r>
-        <w:rPr>
-          <w:sz w:val="28"/>
-          <w:szCs w:val="28"/>
-        </w:rPr>
-        <w:t xml:space="preserve"> </w:t>
-      </w:r>
-      <w:r>
-        <w:rPr>
-          <w:sz w:val="28"/>
-          <w:szCs w:val="28"/>
-        </w:rPr>
-        <w:t>{% endif %}</w:t>
-      </w:r>
-    </w:p>
-    <w:p>
-      <w:r>
-        <w:t xml:space="preserve">{% endif </w:t>
-      </w:r>
-      <w:proofErr w:type="gramStart"/>
       <w:r>
         <w:t>%</w:t>
       </w:r>
@@ -1704,33 +1539,24 @@
           <w:sz w:val="36"/>
           <w:szCs w:val="36"/>
         </w:rPr>
-        <w:t>{</w:t>
-      </w:r>
-      <w:proofErr w:type="gramEnd"/>
+        <w:t xml:space="preserve">{% if </w:t>
+      </w:r>
+      <w:proofErr w:type="spellStart"/>
       <w:r>
         <w:rPr>
           <w:rStyle w:val="Heading2Char"/>
           <w:sz w:val="36"/>
           <w:szCs w:val="36"/>
         </w:rPr>
-        <w:t xml:space="preserve">% if </w:t>
-      </w:r>
-      <w:proofErr w:type="spellStart"/>
+        <w:t>shared_care</w:t>
+      </w:r>
+      <w:proofErr w:type="spellEnd"/>
       <w:r>
         <w:rPr>
           <w:rStyle w:val="Heading2Char"/>
           <w:sz w:val="36"/>
           <w:szCs w:val="36"/>
         </w:rPr>
-        <w:t>shared_care</w:t>
-      </w:r>
-      <w:proofErr w:type="spellEnd"/>
-      <w:r>
-        <w:rPr>
-          <w:rStyle w:val="Heading2Char"/>
-          <w:sz w:val="36"/>
-          <w:szCs w:val="36"/>
-        </w:rPr>
         <w:t xml:space="preserve"> %}Working with a private healthcare provider</w:t>
       </w:r>
     </w:p>
@@ -1761,7 +1587,15 @@
           <w:sz w:val="28"/>
           <w:szCs w:val="28"/>
         </w:rPr>
-        <w:t>The gender specialist I have chosen to work with will provide guidance in terms of what medication is needed, the dosage and strength, as well as any blood tests required, and any revisions that may come resulting from those tests. I am requesting that you carry out these tests and prescribe under their guidance, utilizing their expertise.</w:t>
+        <w:t xml:space="preserve">The gender specialist I have chosen to work with will provide guidance in terms of what medication is needed, the dosage and strength, as well as any </w:t>
+      </w:r>
+      <w:r>
+        <w:rPr>
+          <w:sz w:val="28"/>
+          <w:szCs w:val="28"/>
+        </w:rPr>
+        <w:lastRenderedPageBreak/>
+        <w:t>blood tests required, and any revisions that may come resulting from those tests. I am requesting that you carry out these tests and prescribe under their guidance, utilizing their expertise.</w:t>
       </w:r>
     </w:p>
     <w:p>
@@ -1901,7 +1735,6 @@
           <w:sz w:val="28"/>
           <w:szCs w:val="28"/>
         </w:rPr>
-        <w:lastRenderedPageBreak/>
         <w:t>“It would not, however, be acceptable to simply refuse to treat the patient. Discuss your concerns with your patient, carefully assess their needs, seek to understand their concerns and preferences; consult more experienced colleagues and provide care in line with the guidance in Good medical practice.”</w:t>
       </w:r>
     </w:p>
@@ -1947,7 +1780,6 @@
         </w:rPr>
         <w:t xml:space="preserve">as </w:t>
       </w:r>
-      <w:proofErr w:type="gramStart"/>
       <w:r>
         <w:rPr>
           <w:sz w:val="28"/>
@@ -1960,15 +1792,7 @@
           <w:sz w:val="28"/>
           <w:szCs w:val="28"/>
         </w:rPr>
-        <w:t>{</w:t>
-      </w:r>
-      <w:proofErr w:type="gramEnd"/>
-      <w:r>
-        <w:rPr>
-          <w:sz w:val="28"/>
-          <w:szCs w:val="28"/>
-        </w:rPr>
-        <w:t xml:space="preserve">%if </w:t>
+        <w:t xml:space="preserve">{%if </w:t>
       </w:r>
       <w:proofErr w:type="spellStart"/>
       <w:r>
@@ -2001,6 +1825,142 @@
           <w:szCs w:val="28"/>
         </w:rPr>
         <w:t xml:space="preserve"> %}</w:t>
+      </w:r>
+    </w:p>
+    <w:p>
+      <w:pPr>
+        <w:rPr>
+          <w:sz w:val="28"/>
+          <w:szCs w:val="28"/>
+        </w:rPr>
+      </w:pPr>
+      <w:r>
+        <w:rPr>
+          <w:sz w:val="28"/>
+          <w:szCs w:val="28"/>
+        </w:rPr>
+        <w:t xml:space="preserve">I do not need to be seen by a GIC before you’re able to prescribe as I hold both a formal diagnosis and a letter of recommendation </w:t>
+      </w:r>
+      <w:r>
+        <w:rPr>
+          <w:sz w:val="28"/>
+          <w:szCs w:val="28"/>
+        </w:rPr>
+        <w:t>for</w:t>
+      </w:r>
+      <w:r>
+        <w:rPr>
+          <w:sz w:val="28"/>
+          <w:szCs w:val="28"/>
+        </w:rPr>
+        <w:t xml:space="preserve"> HRT, these are the same things that I would receive from the GIC, I have chosen to obtain these privately</w:t>
+      </w:r>
+      <w:r>
+        <w:rPr>
+          <w:sz w:val="28"/>
+          <w:szCs w:val="28"/>
+        </w:rPr>
+        <w:t xml:space="preserve">, in Services Circular 1826 </w:t>
+      </w:r>
+      <w:r>
+        <w:rPr>
+          <w:sz w:val="28"/>
+          <w:szCs w:val="28"/>
+        </w:rPr>
+        <w:t>(</w:t>
+      </w:r>
+      <w:proofErr w:type="spellStart"/>
+      <w:r>
+        <w:rPr>
+          <w:sz w:val="28"/>
+          <w:szCs w:val="28"/>
+        </w:rPr>
+        <w:t>Specialised</w:t>
+      </w:r>
+      <w:proofErr w:type="spellEnd"/>
+      <w:r>
+        <w:rPr>
+          <w:sz w:val="28"/>
+          <w:szCs w:val="28"/>
+        </w:rPr>
+        <w:t xml:space="preserve"> Services Circular 1826, 2018)</w:t>
+      </w:r>
+      <w:r>
+        <w:rPr>
+          <w:sz w:val="28"/>
+          <w:szCs w:val="28"/>
+        </w:rPr>
+        <w:t xml:space="preserve"> it is stated: “</w:t>
+      </w:r>
+      <w:r>
+        <w:rPr>
+          <w:sz w:val="28"/>
+          <w:szCs w:val="28"/>
+        </w:rPr>
+        <w:t>The NHS should not withdraw NHS care because a patient</w:t>
+      </w:r>
+      <w:r>
+        <w:rPr>
+          <w:sz w:val="28"/>
+          <w:szCs w:val="28"/>
+        </w:rPr>
+        <w:t xml:space="preserve"> </w:t>
+      </w:r>
+      <w:r>
+        <w:rPr>
+          <w:sz w:val="28"/>
+          <w:szCs w:val="28"/>
+        </w:rPr>
+        <w:t>chooses to buy</w:t>
+      </w:r>
+      <w:r>
+        <w:rPr>
+          <w:sz w:val="28"/>
+          <w:szCs w:val="28"/>
+        </w:rPr>
+        <w:t xml:space="preserve"> </w:t>
+      </w:r>
+      <w:r>
+        <w:rPr>
+          <w:sz w:val="28"/>
+          <w:szCs w:val="28"/>
+        </w:rPr>
+        <w:t>private care, nor should patients who access private care be placed at an</w:t>
+      </w:r>
+      <w:r>
+        <w:rPr>
+          <w:sz w:val="28"/>
+          <w:szCs w:val="28"/>
+        </w:rPr>
+        <w:t xml:space="preserve"> </w:t>
+      </w:r>
+      <w:r>
+        <w:rPr>
+          <w:sz w:val="28"/>
+          <w:szCs w:val="28"/>
+        </w:rPr>
+        <w:t>advantage or disadvantage in relation to the NHS care they receive</w:t>
+      </w:r>
+      <w:r>
+        <w:rPr>
+          <w:sz w:val="28"/>
+          <w:szCs w:val="28"/>
+        </w:rPr>
+        <w:t>”</w:t>
+      </w:r>
+      <w:r>
+        <w:rPr>
+          <w:sz w:val="28"/>
+          <w:szCs w:val="28"/>
+        </w:rPr>
+        <w:t>{% endif %}</w:t>
+      </w:r>
+      <w:r>
+        <w:rPr>
+          <w:sz w:val="28"/>
+          <w:szCs w:val="28"/>
+        </w:rPr>
+        <w:t>{% endif %}</w:t>
       </w:r>
     </w:p>
     <w:p>
@@ -2013,134 +1973,6 @@
       </w:pPr>
       <w:r>
         <w:rPr>
-          <w:sz w:val="28"/>
-          <w:szCs w:val="28"/>
-        </w:rPr>
-        <w:t xml:space="preserve">I do not need to be seen by a GIC before you’re able to prescribe as I hold both a formal diagnosis and a letter of recommendation </w:t>
-      </w:r>
-      <w:r>
-        <w:rPr>
-          <w:sz w:val="28"/>
-          <w:szCs w:val="28"/>
-        </w:rPr>
-        <w:t>for</w:t>
-      </w:r>
-      <w:r>
-        <w:rPr>
-          <w:sz w:val="28"/>
-          <w:szCs w:val="28"/>
-        </w:rPr>
-        <w:t xml:space="preserve"> HRT, these are the same things that I would receive from the GIC, I have chosen to obtain these privately</w:t>
-      </w:r>
-      <w:r>
-        <w:rPr>
-          <w:sz w:val="28"/>
-          <w:szCs w:val="28"/>
-        </w:rPr>
-        <w:t xml:space="preserve">, in Services Circular 1826 </w:t>
-      </w:r>
-      <w:r>
-        <w:rPr>
-          <w:sz w:val="28"/>
-          <w:szCs w:val="28"/>
-        </w:rPr>
-        <w:t>(</w:t>
-      </w:r>
-      <w:proofErr w:type="spellStart"/>
-      <w:r>
-        <w:rPr>
-          <w:sz w:val="28"/>
-          <w:szCs w:val="28"/>
-        </w:rPr>
-        <w:t>Specialised</w:t>
-      </w:r>
-      <w:proofErr w:type="spellEnd"/>
-      <w:r>
-        <w:rPr>
-          <w:sz w:val="28"/>
-          <w:szCs w:val="28"/>
-        </w:rPr>
-        <w:t xml:space="preserve"> Services Circular 1826, 2018)</w:t>
-      </w:r>
-      <w:r>
-        <w:rPr>
-          <w:sz w:val="28"/>
-          <w:szCs w:val="28"/>
-        </w:rPr>
-        <w:t xml:space="preserve"> it is stated: “</w:t>
-      </w:r>
-      <w:r>
-        <w:rPr>
-          <w:sz w:val="28"/>
-          <w:szCs w:val="28"/>
-        </w:rPr>
-        <w:t>The NHS should not withdraw NHS care because a patient</w:t>
-      </w:r>
-      <w:r>
-        <w:rPr>
-          <w:sz w:val="28"/>
-          <w:szCs w:val="28"/>
-        </w:rPr>
-        <w:t xml:space="preserve"> </w:t>
-      </w:r>
-      <w:r>
-        <w:rPr>
-          <w:sz w:val="28"/>
-          <w:szCs w:val="28"/>
-        </w:rPr>
-        <w:t>chooses to buy</w:t>
-      </w:r>
-      <w:r>
-        <w:rPr>
-          <w:sz w:val="28"/>
-          <w:szCs w:val="28"/>
-        </w:rPr>
-        <w:t xml:space="preserve"> </w:t>
-      </w:r>
-      <w:r>
-        <w:rPr>
-          <w:sz w:val="28"/>
-          <w:szCs w:val="28"/>
-        </w:rPr>
-        <w:t>private care, nor should patients who access private care be placed at an</w:t>
-      </w:r>
-      <w:r>
-        <w:rPr>
-          <w:sz w:val="28"/>
-          <w:szCs w:val="28"/>
-        </w:rPr>
-        <w:t xml:space="preserve"> </w:t>
-      </w:r>
-      <w:r>
-        <w:rPr>
-          <w:sz w:val="28"/>
-          <w:szCs w:val="28"/>
-        </w:rPr>
-        <w:t>advantage or disadvantage in relation to the NHS care they receive</w:t>
-      </w:r>
-      <w:r>
-        <w:rPr>
-          <w:sz w:val="28"/>
-          <w:szCs w:val="28"/>
-        </w:rPr>
-        <w:t>”</w:t>
-      </w:r>
-      <w:r>
-        <w:rPr>
-          <w:sz w:val="28"/>
-          <w:szCs w:val="28"/>
-        </w:rPr>
-        <w:t>{% endif %}</w:t>
-      </w:r>
-      <w:r>
-        <w:rPr>
-          <w:sz w:val="28"/>
-          <w:szCs w:val="28"/>
-        </w:rPr>
-        <w:t>{% endif %}</w:t>
-      </w:r>
-      <w:r>
-        <w:rPr>
           <w:rStyle w:val="Heading2Char"/>
           <w:sz w:val="36"/>
           <w:szCs w:val="32"/>
@@ -2185,30 +2017,22 @@
           <w:sz w:val="28"/>
           <w:szCs w:val="24"/>
         </w:rPr>
-        <w:t xml:space="preserve">I have already been assessed by a specialist in my previous country, and as such I </w:t>
-      </w:r>
-      <w:r>
-        <w:rPr>
-          <w:sz w:val="28"/>
-          <w:szCs w:val="24"/>
-        </w:rPr>
-        <w:t xml:space="preserve">do not need to be seen by a GIC to renew my HRT </w:t>
-      </w:r>
-      <w:proofErr w:type="gramStart"/>
-      <w:r>
-        <w:rPr>
-          <w:sz w:val="28"/>
-          <w:szCs w:val="24"/>
-        </w:rPr>
-        <w:t>prescription.{</w:t>
-      </w:r>
-      <w:proofErr w:type="gramEnd"/>
-      <w:r>
-        <w:rPr>
-          <w:sz w:val="28"/>
-          <w:szCs w:val="24"/>
-        </w:rPr>
-        <w:t xml:space="preserve">% if </w:t>
+        <w:t xml:space="preserve">I have already been assessed by a specialist in my previous country, and as such </w:t>
+      </w:r>
+      <w:r>
+        <w:rPr>
+          <w:sz w:val="28"/>
+          <w:szCs w:val="24"/>
+        </w:rPr>
+        <w:lastRenderedPageBreak/>
+        <w:t xml:space="preserve">I </w:t>
+      </w:r>
+      <w:r>
+        <w:rPr>
+          <w:sz w:val="28"/>
+          <w:szCs w:val="24"/>
+        </w:rPr>
+        <w:t xml:space="preserve">do not need to be seen by a GIC to renew my HRT prescription.{% if </w:t>
       </w:r>
       <w:proofErr w:type="spellStart"/>
       <w:r>
@@ -2239,23 +2063,7 @@
           <w:sz w:val="28"/>
           <w:szCs w:val="24"/>
         </w:rPr>
-        <w:t xml:space="preserve">I have a letter from my previous HRT provider, this confirms that I have been undergoing hormone replacement therapy, and recommends that I continue to receive this medication as part of my </w:t>
-      </w:r>
-      <w:proofErr w:type="gramStart"/>
-      <w:r>
-        <w:rPr>
-          <w:sz w:val="28"/>
-          <w:szCs w:val="24"/>
-        </w:rPr>
-        <w:t>care.{</w:t>
-      </w:r>
-      <w:proofErr w:type="gramEnd"/>
-      <w:r>
-        <w:rPr>
-          <w:sz w:val="28"/>
-          <w:szCs w:val="24"/>
-        </w:rPr>
-        <w:t>% endif %}{% endif %}</w:t>
+        <w:t>I have a letter from my previous HRT provider, this confirms that I have been undergoing hormone replacement therapy, and recommends that I continue to receive this medication as part of my care.{% endif %}{% endif %}</w:t>
       </w:r>
     </w:p>
     <w:p>
@@ -2287,15 +2095,7 @@
           <w:sz w:val="28"/>
           <w:szCs w:val="24"/>
         </w:rPr>
-        <w:t xml:space="preserve">This is a list of actionable requests as per the information I have provided throughout this </w:t>
-      </w:r>
-      <w:proofErr w:type="gramStart"/>
-      <w:r>
-        <w:rPr>
-          <w:sz w:val="28"/>
-          <w:szCs w:val="24"/>
-        </w:rPr>
-        <w:t>document</w:t>
+        <w:t>This is a list of actionable requests as per the information I have provided throughout this document</w:t>
       </w:r>
       <w:r>
         <w:rPr>
@@ -2309,15 +2109,7 @@
           <w:sz w:val="28"/>
           <w:szCs w:val="24"/>
         </w:rPr>
-        <w:t>{</w:t>
-      </w:r>
-      <w:proofErr w:type="gramEnd"/>
-      <w:r>
-        <w:rPr>
-          <w:sz w:val="28"/>
-          <w:szCs w:val="24"/>
-        </w:rPr>
-        <w:t xml:space="preserve">% if </w:t>
+        <w:t xml:space="preserve">{% if </w:t>
       </w:r>
       <w:proofErr w:type="spellStart"/>
       <w:r>
@@ -2363,15 +2155,7 @@
           <w:sz w:val="28"/>
           <w:szCs w:val="24"/>
         </w:rPr>
-        <w:t>chosen_private_</w:t>
-      </w:r>
-      <w:proofErr w:type="gramStart"/>
-      <w:r>
-        <w:rPr>
-          <w:sz w:val="28"/>
-          <w:szCs w:val="24"/>
-        </w:rPr>
-        <w:t>care</w:t>
+        <w:t>chosen_private_care</w:t>
       </w:r>
       <w:proofErr w:type="spellEnd"/>
       <w:r>
@@ -2379,15 +2163,7 @@
           <w:sz w:val="28"/>
           <w:szCs w:val="24"/>
         </w:rPr>
-        <w:t xml:space="preserve"> !</w:t>
-      </w:r>
-      <w:proofErr w:type="gramEnd"/>
-      <w:r>
-        <w:rPr>
-          <w:sz w:val="28"/>
-          <w:szCs w:val="24"/>
-        </w:rPr>
-        <w:t>= “</w:t>
+        <w:t xml:space="preserve"> != “</w:t>
       </w:r>
       <w:r>
         <w:rPr>
@@ -2458,15 +2234,7 @@
           <w:sz w:val="28"/>
           <w:szCs w:val="24"/>
         </w:rPr>
-        <w:t xml:space="preserve"> </w:t>
-      </w:r>
-      <w:proofErr w:type="gramStart"/>
-      <w:r>
-        <w:rPr>
-          <w:sz w:val="28"/>
-          <w:szCs w:val="24"/>
-        </w:rPr>
-        <w:t>%}</w:t>
+        <w:t xml:space="preserve"> %}</w:t>
       </w:r>
       <w:r>
         <w:rPr>
@@ -2475,7 +2243,6 @@
         </w:rPr>
         <w:t>with</w:t>
       </w:r>
-      <w:proofErr w:type="gramEnd"/>
       <w:r>
         <w:rPr>
           <w:sz w:val="28"/>
@@ -2621,23 +2388,7 @@
           <w:sz w:val="28"/>
           <w:szCs w:val="24"/>
         </w:rPr>
-        <w:t xml:space="preserve">{% endif </w:t>
-      </w:r>
-      <w:proofErr w:type="gramStart"/>
-      <w:r>
-        <w:rPr>
-          <w:sz w:val="28"/>
-          <w:szCs w:val="24"/>
-        </w:rPr>
-        <w:t>%}{</w:t>
-      </w:r>
-      <w:proofErr w:type="gramEnd"/>
-      <w:r>
-        <w:rPr>
-          <w:sz w:val="28"/>
-          <w:szCs w:val="24"/>
-        </w:rPr>
-        <w:t xml:space="preserve">% if </w:t>
+        <w:t xml:space="preserve">{% endif %}{% if </w:t>
       </w:r>
       <w:proofErr w:type="spellStart"/>
       <w:r>
@@ -2689,30 +2440,14 @@
           <w:sz w:val="28"/>
           <w:szCs w:val="24"/>
         </w:rPr>
-        <w:t xml:space="preserve">{% endif </w:t>
-      </w:r>
-      <w:proofErr w:type="gramStart"/>
-      <w:r>
-        <w:rPr>
-          <w:sz w:val="28"/>
-          <w:szCs w:val="24"/>
-        </w:rPr>
-        <w:t>%}</w:t>
-      </w:r>
-      <w:r>
-        <w:rPr>
-          <w:sz w:val="28"/>
-          <w:szCs w:val="32"/>
-        </w:rPr>
-        <w:t>{</w:t>
-      </w:r>
-      <w:proofErr w:type="gramEnd"/>
-      <w:r>
-        <w:rPr>
-          <w:sz w:val="28"/>
-          <w:szCs w:val="32"/>
-        </w:rPr>
-        <w:t xml:space="preserve">% if </w:t>
+        <w:t>{% endif %}</w:t>
+      </w:r>
+      <w:r>
+        <w:rPr>
+          <w:sz w:val="28"/>
+          <w:szCs w:val="32"/>
+        </w:rPr>
+        <w:t xml:space="preserve">{% if </w:t>
       </w:r>
       <w:proofErr w:type="spellStart"/>
       <w:r>
@@ -2750,6 +2485,29 @@
           <w:szCs w:val="32"/>
         </w:rPr>
         <w:t>”</w:t>
+      </w:r>
+      <w:r>
+        <w:rPr>
+          <w:sz w:val="28"/>
+          <w:szCs w:val="32"/>
+        </w:rPr>
+        <w:t xml:space="preserve"> and </w:t>
+      </w:r>
+      <w:proofErr w:type="spellStart"/>
+      <w:r>
+        <w:rPr>
+          <w:sz w:val="28"/>
+          <w:szCs w:val="32"/>
+        </w:rPr>
+        <w:t>chosen_gic</w:t>
+      </w:r>
+      <w:proofErr w:type="spellEnd"/>
+      <w:r>
+        <w:rPr>
+          <w:sz w:val="28"/>
+          <w:szCs w:val="32"/>
+        </w:rPr>
+        <w:t xml:space="preserve"> != “1”</w:t>
       </w:r>
       <w:r>
         <w:rPr>
@@ -2776,15 +2534,7 @@
           <w:sz w:val="28"/>
           <w:szCs w:val="32"/>
         </w:rPr>
-        <w:t xml:space="preserve">Refer me to the following Gender Identity Clinic: </w:t>
-      </w:r>
-      <w:proofErr w:type="gramStart"/>
-      <w:r>
-        <w:rPr>
-          <w:sz w:val="28"/>
-          <w:szCs w:val="32"/>
-        </w:rPr>
-        <w:t xml:space="preserve">{{ </w:t>
+        <w:t xml:space="preserve">Refer me to the following Gender Identity Clinic: {{ </w:t>
       </w:r>
       <w:proofErr w:type="spellStart"/>
       <w:r>
@@ -2792,15 +2542,7 @@
           <w:sz w:val="28"/>
           <w:szCs w:val="32"/>
         </w:rPr>
-        <w:t>chosen</w:t>
-      </w:r>
-      <w:proofErr w:type="gramEnd"/>
-      <w:r>
-        <w:rPr>
-          <w:sz w:val="28"/>
-          <w:szCs w:val="32"/>
-        </w:rPr>
-        <w:t>_gic</w:t>
+        <w:t>chosen_gic</w:t>
       </w:r>
       <w:proofErr w:type="spellEnd"/>
       <w:r>
@@ -2883,30 +2625,14 @@
           <w:sz w:val="28"/>
           <w:szCs w:val="32"/>
         </w:rPr>
-        <w:t xml:space="preserve">Refer me to a Gender Identity </w:t>
-      </w:r>
-      <w:proofErr w:type="gramStart"/>
-      <w:r>
-        <w:rPr>
-          <w:sz w:val="28"/>
-          <w:szCs w:val="32"/>
-        </w:rPr>
-        <w:t>Clinic</w:t>
-      </w:r>
-      <w:r>
-        <w:rPr>
-          <w:sz w:val="28"/>
-          <w:szCs w:val="32"/>
-        </w:rPr>
-        <w:t>{</w:t>
-      </w:r>
-      <w:proofErr w:type="gramEnd"/>
-      <w:r>
-        <w:rPr>
-          <w:sz w:val="28"/>
-          <w:szCs w:val="32"/>
-        </w:rPr>
-        <w:t>%</w:t>
+        <w:t>Refer me to a Gender Identity Clinic</w:t>
+      </w:r>
+      <w:r>
+        <w:rPr>
+          <w:sz w:val="28"/>
+          <w:szCs w:val="32"/>
+        </w:rPr>
+        <w:t>{%</w:t>
       </w:r>
       <w:r>
         <w:rPr>
@@ -2977,23 +2703,7 @@
           <w:sz w:val="28"/>
           <w:szCs w:val="32"/>
         </w:rPr>
-        <w:t xml:space="preserve">Renew my prescription for </w:t>
-      </w:r>
-      <w:proofErr w:type="gramStart"/>
-      <w:r>
-        <w:rPr>
-          <w:sz w:val="28"/>
-          <w:szCs w:val="32"/>
-        </w:rPr>
-        <w:t>HRT{</w:t>
-      </w:r>
-      <w:proofErr w:type="gramEnd"/>
-      <w:r>
-        <w:rPr>
-          <w:sz w:val="28"/>
-          <w:szCs w:val="32"/>
-        </w:rPr>
-        <w:t>% endif %}</w:t>
+        <w:t>Renew my prescription for HRT{% endif %}</w:t>
       </w:r>
     </w:p>
     <w:p>
@@ -3483,15 +3193,7 @@
           <w:sz w:val="28"/>
           <w:szCs w:val="28"/>
         </w:rPr>
-        <w:t xml:space="preserve"> Services Circular 1620. [online] Available at: &lt;https://www.dpt.nhs.uk/download/Ote2T8sczT</w:t>
-      </w:r>
-      <w:proofErr w:type="gramStart"/>
-      <w:r>
-        <w:rPr>
-          <w:sz w:val="28"/>
-          <w:szCs w:val="28"/>
-        </w:rPr>
-        <w:t xml:space="preserve">&gt; </w:t>
+        <w:t xml:space="preserve"> Services Circular 1620. [online] Available at: &lt;https://www.dpt.nhs.uk/download/Ote2T8sczT&gt; </w:t>
       </w:r>
       <w:r>
         <w:rPr>
@@ -3500,7 +3202,6 @@
         </w:rPr>
         <w:t>.</w:t>
       </w:r>
-      <w:proofErr w:type="gramEnd"/>
     </w:p>
     <w:p>
       <w:r>
@@ -3539,83 +3240,65 @@
           <w:sz w:val="28"/>
           <w:szCs w:val="28"/>
         </w:rPr>
+        <w:t xml:space="preserve"> %}Royal College of Psychiatrists, 2013. Good practice guidelines for the assessment and treatment of adults with gender dysphoria. p.25. Available at: &lt;https://www.rcpsych.ac.uk/docs/default-source/improving-care/better-mh-policy/college-reports/cr181-good-practice-guidelines-for-the-assessment-and-treatment-of-adults-with-gender-dysphoria.pdf&gt;.</w:t>
+      </w:r>
+    </w:p>
+    <w:p>
+      <w:pPr>
+        <w:rPr>
+          <w:sz w:val="28"/>
+          <w:szCs w:val="28"/>
+        </w:rPr>
+      </w:pPr>
+      <w:r>
+        <w:rPr>
+          <w:sz w:val="28"/>
+          <w:szCs w:val="28"/>
+        </w:rPr>
+        <w:t>www.gmc-uk.org. 2022. Trans healthcare - Mental health and bridging prescriptions. [online] Available at: &lt;https://www.gmc-uk.org/ethical-guidance/ethical-hub/trans-healthcare#Mental%20health%20and%20bridging%20prescriptions&gt;</w:t>
+      </w:r>
+      <w:r>
+        <w:rPr>
+          <w:sz w:val="28"/>
+          <w:szCs w:val="28"/>
+        </w:rPr>
+        <w:t xml:space="preserve"> [Accessed 3 June 2022].</w:t>
+      </w:r>
+    </w:p>
+    <w:p>
+      <w:pPr>
+        <w:rPr>
+          <w:sz w:val="28"/>
+          <w:szCs w:val="28"/>
+        </w:rPr>
+      </w:pPr>
+      <w:r>
+        <w:rPr>
+          <w:sz w:val="28"/>
+          <w:szCs w:val="28"/>
+        </w:rPr>
+        <w:t>NHS England, 2019. Service specification: Gender Identity Services for Adults (Non-Surgical Interventions). [online] p.30. Available at: &lt;https://www.england.nhs.uk/wp-content/uploads/2019/07/service-specification-gender-dysphoria-services-non-surgical-june-2019.pdf&gt;.</w:t>
+      </w:r>
+      <w:r>
+        <w:rPr>
+          <w:sz w:val="28"/>
+          <w:szCs w:val="28"/>
+        </w:rPr>
+        <w:t>{%</w:t>
+      </w:r>
+      <w:r>
+        <w:rPr>
+          <w:sz w:val="28"/>
+          <w:szCs w:val="28"/>
+        </w:rPr>
         <w:t xml:space="preserve"> </w:t>
       </w:r>
-      <w:proofErr w:type="gramStart"/>
-      <w:r>
-        <w:rPr>
-          <w:sz w:val="28"/>
-          <w:szCs w:val="28"/>
-        </w:rPr>
-        <w:t>%}Royal</w:t>
-      </w:r>
-      <w:proofErr w:type="gramEnd"/>
-      <w:r>
-        <w:rPr>
-          <w:sz w:val="28"/>
-          <w:szCs w:val="28"/>
-        </w:rPr>
-        <w:t xml:space="preserve"> College of Psychiatrists, 2013. Good practice guidelines for the assessment and treatment of adults with gender dysphoria. p.25. Available at: &lt;https://www.rcpsych.ac.uk/docs/default-source/improving-care/better-mh-policy/college-reports/cr181-good-practice-guidelines-for-the-assessment-and-treatment-of-adults-with-gender-dysphoria.pdf&gt;.</w:t>
-      </w:r>
-    </w:p>
-    <w:p>
-      <w:pPr>
-        <w:rPr>
-          <w:sz w:val="28"/>
-          <w:szCs w:val="28"/>
-        </w:rPr>
-      </w:pPr>
-      <w:r>
-        <w:rPr>
-          <w:sz w:val="28"/>
-          <w:szCs w:val="28"/>
-        </w:rPr>
-        <w:t>www.gmc-uk.org. 2022. Trans healthcare - Mental health and bridging prescriptions. [online] Available at: &lt;https://www.gmc-uk.org/ethical-guidance/ethical-hub/trans-healthcare#Mental%20health%20and%20bridging%20prescriptions&gt;</w:t>
-      </w:r>
-      <w:r>
-        <w:rPr>
-          <w:sz w:val="28"/>
-          <w:szCs w:val="28"/>
-        </w:rPr>
-        <w:t xml:space="preserve"> [Accessed 3 June 2022].</w:t>
-      </w:r>
-    </w:p>
-    <w:p>
-      <w:pPr>
-        <w:rPr>
-          <w:sz w:val="28"/>
-          <w:szCs w:val="28"/>
-        </w:rPr>
-      </w:pPr>
-      <w:r>
-        <w:rPr>
-          <w:sz w:val="28"/>
-          <w:szCs w:val="28"/>
-        </w:rPr>
-        <w:t>NHS England, 2019. Service specification: Gender Identity Services for Adults (Non-Surgical Interventions). [online] p.30. Available at: &lt;https://www.england.nhs.uk/wp-content/uploads/2019/07/service-specification-gender-dysphoria-services-non-surgical-june-2019.pdf</w:t>
-      </w:r>
-      <w:proofErr w:type="gramStart"/>
-      <w:r>
-        <w:rPr>
-          <w:sz w:val="28"/>
-          <w:szCs w:val="28"/>
-        </w:rPr>
-        <w:t>&gt;.</w:t>
-      </w:r>
-      <w:r>
-        <w:rPr>
-          <w:sz w:val="28"/>
-          <w:szCs w:val="28"/>
-        </w:rPr>
-        <w:t>{</w:t>
-      </w:r>
-      <w:proofErr w:type="gramEnd"/>
-      <w:r>
-        <w:rPr>
-          <w:sz w:val="28"/>
-          <w:szCs w:val="28"/>
-        </w:rPr>
-        <w:t>%</w:t>
+      <w:r>
+        <w:rPr>
+          <w:sz w:val="28"/>
+          <w:szCs w:val="28"/>
+        </w:rPr>
+        <w:t>endif</w:t>
       </w:r>
       <w:r>
         <w:rPr>
@@ -3629,20 +3312,6 @@
           <w:sz w:val="28"/>
           <w:szCs w:val="28"/>
         </w:rPr>
-        <w:t>endif</w:t>
-      </w:r>
-      <w:r>
-        <w:rPr>
-          <w:sz w:val="28"/>
-          <w:szCs w:val="28"/>
-        </w:rPr>
-        <w:t xml:space="preserve"> </w:t>
-      </w:r>
-      <w:r>
-        <w:rPr>
-          <w:sz w:val="28"/>
-          <w:szCs w:val="28"/>
-        </w:rPr>
         <w:t>%}</w:t>
       </w:r>
       <w:r>
@@ -3704,23 +3373,7 @@
           <w:sz w:val="28"/>
           <w:szCs w:val="28"/>
         </w:rPr>
-        <w:t xml:space="preserve"> Regard </w:t>
-      </w:r>
-      <w:proofErr w:type="gramStart"/>
-      <w:r>
-        <w:rPr>
-          <w:sz w:val="28"/>
-          <w:szCs w:val="28"/>
-        </w:rPr>
-        <w:t>To</w:t>
-      </w:r>
-      <w:proofErr w:type="gramEnd"/>
-      <w:r>
-        <w:rPr>
-          <w:sz w:val="28"/>
-          <w:szCs w:val="28"/>
-        </w:rPr>
-        <w:t xml:space="preserve"> Requests by Private On-Line Medical Service Providers to Prescribe Hormone Treatments for Transgender People. </w:t>
+        <w:t xml:space="preserve"> Regard To Requests by Private On-Line Medical Service Providers to Prescribe Hormone Treatments for Transgender People. </w:t>
       </w:r>
       <w:proofErr w:type="spellStart"/>
       <w:r>
@@ -3767,30 +3420,14 @@
           <w:sz w:val="28"/>
           <w:szCs w:val="28"/>
         </w:rPr>
-        <w:t>Gender Identity Clinic – GIC. 2022. Waiting times. [online] Available at: &lt;https://gic.nhs.uk/appointments/waiting-times/&gt; [Accessed 6 June 2022</w:t>
-      </w:r>
-      <w:proofErr w:type="gramStart"/>
-      <w:r>
-        <w:rPr>
-          <w:sz w:val="28"/>
-          <w:szCs w:val="28"/>
-        </w:rPr>
-        <w:t>].</w:t>
-      </w:r>
-      <w:r>
-        <w:rPr>
-          <w:sz w:val="28"/>
-          <w:szCs w:val="28"/>
-        </w:rPr>
-        <w:t>{</w:t>
-      </w:r>
-      <w:proofErr w:type="gramEnd"/>
-      <w:r>
-        <w:rPr>
-          <w:sz w:val="28"/>
-          <w:szCs w:val="28"/>
-        </w:rPr>
-        <w:t>%</w:t>
+        <w:t>Gender Identity Clinic – GIC. 2022. Waiting times. [online] Available at: &lt;https://gic.nhs.uk/appointments/waiting-times/&gt; [Accessed 6 June 2022].</w:t>
+      </w:r>
+      <w:r>
+        <w:rPr>
+          <w:sz w:val="28"/>
+          <w:szCs w:val="28"/>
+        </w:rPr>
+        <w:t>{%</w:t>
       </w:r>
       <w:r>
         <w:rPr>
@@ -3926,13 +3563,8 @@
                             <w:pPr>
                               <w:spacing w:after="0"/>
                             </w:pPr>
-                            <w:proofErr w:type="gramStart"/>
                             <w:r>
-                              <w:t>{{ phone</w:t>
-                            </w:r>
-                            <w:proofErr w:type="gramEnd"/>
-                            <w:r>
-                              <w:t xml:space="preserve"> }}</w:t>
+                              <w:t>{{ phone }}</w:t>
                             </w:r>
                           </w:p>
                         </w:txbxContent>
@@ -4027,19 +3659,11 @@
                                 <w:color w:val="auto"/>
                               </w:rPr>
                             </w:pPr>
-                            <w:proofErr w:type="gramStart"/>
                             <w:r>
                               <w:rPr>
                                 <w:color w:val="auto"/>
                               </w:rPr>
-                              <w:t>{{ email</w:t>
-                            </w:r>
-                            <w:proofErr w:type="gramEnd"/>
-                            <w:r>
-                              <w:rPr>
-                                <w:color w:val="auto"/>
-                              </w:rPr>
-                              <w:t xml:space="preserve"> }}</w:t>
+                              <w:t>{{ email }}</w:t>
                             </w:r>
                           </w:p>
                         </w:txbxContent>
@@ -4270,13 +3894,8 @@
                             <w:pPr>
                               <w:spacing w:after="0"/>
                             </w:pPr>
-                            <w:proofErr w:type="gramStart"/>
                             <w:r>
-                              <w:t>{{ phone</w:t>
-                            </w:r>
-                            <w:proofErr w:type="gramEnd"/>
-                            <w:r>
-                              <w:t xml:space="preserve"> }}</w:t>
+                              <w:t>{{ phone }}</w:t>
                             </w:r>
                           </w:p>
                         </w:txbxContent>
@@ -4370,13 +3989,8 @@
                                 <w:rFonts w:cs="Iskoola Pota"/>
                               </w:rPr>
                             </w:pPr>
-                            <w:proofErr w:type="gramStart"/>
                             <w:r>
-                              <w:t>{{ email</w:t>
-                            </w:r>
-                            <w:proofErr w:type="gramEnd"/>
-                            <w:r>
-                              <w:t xml:space="preserve"> }}</w:t>
+                              <w:t>{{ email }}</w:t>
                             </w:r>
                           </w:p>
                         </w:txbxContent>

</xml_diff>

<commit_message>
changes wording in template
</commit_message>
<xml_diff>
--- a/app/docproc/templates/template_v1_0.docx
+++ b/app/docproc/templates/template_v1_0.docx
@@ -2152,7 +2152,15 @@
           <w:szCs w:val="32"/>
           <w:lang w:val="en-GB"/>
         </w:rPr>
-        <w:t>Prescribing unlicenced medicines</w:t>
+        <w:t>Prescribing medicines</w:t>
+      </w:r>
+      <w:r>
+        <w:rPr>
+          <w:sz w:val="36"/>
+          <w:szCs w:val="32"/>
+          <w:lang w:val="en-GB"/>
+        </w:rPr>
+        <w:t xml:space="preserve"> outside of approved indications</w:t>
       </w:r>
     </w:p>
     <w:p>

</xml_diff>

<commit_message>
include initial blood test section
</commit_message>
<xml_diff>
--- a/app/docproc/templates/template_v1_0.docx
+++ b/app/docproc/templates/template_v1_0.docx
@@ -1645,6 +1645,52 @@
     </w:p>
     <w:p>
       <w:pPr>
+        <w:pStyle w:val="Heading2"/>
+        <w:spacing w:before="0" w:after="160"/>
+        <w:rPr>
+          <w:sz w:val="36"/>
+          <w:szCs w:val="32"/>
+        </w:rPr>
+      </w:pPr>
+      <w:r>
+        <w:rPr>
+          <w:sz w:val="36"/>
+          <w:szCs w:val="32"/>
+        </w:rPr>
+        <w:t>{% if blood_testing %}Monitoring my health</w:t>
+      </w:r>
+    </w:p>
+    <w:p>
+      <w:pPr>
+        <w:rPr>
+          <w:sz w:val="28"/>
+          <w:szCs w:val="24"/>
+        </w:rPr>
+      </w:pPr>
+      <w:r>
+        <w:rPr>
+          <w:sz w:val="28"/>
+          <w:szCs w:val="24"/>
+        </w:rPr>
+        <w:t>I require blood tests at least every 3 months to ensure my hormones are within the expected levels and to ensure</w:t>
+      </w:r>
+      <w:r>
+        <w:rPr>
+          <w:sz w:val="28"/>
+          <w:szCs w:val="24"/>
+        </w:rPr>
+        <w:t xml:space="preserve"> that no other health complications are arising as a result of my medication.{% endif %}</w:t>
+      </w:r>
+      <w:r>
+        <w:rPr>
+          <w:sz w:val="28"/>
+          <w:szCs w:val="24"/>
+        </w:rPr>
+        <w:t xml:space="preserve"> </w:t>
+      </w:r>
+    </w:p>
+    <w:p>
+      <w:pPr>
         <w:pStyle w:val="Heading1"/>
         <w:rPr>
           <w:sz w:val="40"/>
@@ -1866,6 +1912,13 @@
           <w:szCs w:val="24"/>
         </w:rPr>
       </w:pPr>
+      <w:r>
+        <w:rPr>
+          <w:sz w:val="28"/>
+          <w:szCs w:val="24"/>
+        </w:rPr>
+        <w:t>{% if not blood_testing %}</w:t>
+      </w:r>
     </w:p>
     <w:p>
       <w:pPr>
@@ -1895,6 +1948,13 @@
           <w:szCs w:val="24"/>
         </w:rPr>
       </w:pPr>
+      <w:r>
+        <w:rPr>
+          <w:sz w:val="28"/>
+          <w:szCs w:val="24"/>
+        </w:rPr>
+        <w:t>{% endif %}</w:t>
+      </w:r>
     </w:p>
     <w:p>
       <w:pPr>
@@ -2119,6 +2179,58 @@
         <w:t>Renew my prescription for HRT{% endif %}</w:t>
       </w:r>
     </w:p>
+    <w:p>
+      <w:pPr>
+        <w:pStyle w:val="NoSpacing"/>
+        <w:rPr>
+          <w:sz w:val="28"/>
+          <w:szCs w:val="32"/>
+        </w:rPr>
+      </w:pPr>
+      <w:r>
+        <w:rPr>
+          <w:sz w:val="28"/>
+          <w:szCs w:val="32"/>
+        </w:rPr>
+        <w:t>{% if blood_testing%}</w:t>
+      </w:r>
+    </w:p>
+    <w:p>
+      <w:pPr>
+        <w:pStyle w:val="NoSpacing"/>
+        <w:numPr>
+          <w:ilvl w:val="0"/>
+          <w:numId w:val="14"/>
+        </w:numPr>
+        <w:rPr>
+          <w:sz w:val="28"/>
+          <w:szCs w:val="32"/>
+        </w:rPr>
+      </w:pPr>
+      <w:r>
+        <w:rPr>
+          <w:sz w:val="28"/>
+          <w:szCs w:val="32"/>
+        </w:rPr>
+        <w:t>Provide blood testing as necessary</w:t>
+      </w:r>
+    </w:p>
+    <w:p>
+      <w:pPr>
+        <w:rPr>
+          <w:sz w:val="28"/>
+          <w:szCs w:val="32"/>
+        </w:rPr>
+      </w:pPr>
+      <w:r>
+        <w:rPr>
+          <w:sz w:val="28"/>
+          <w:szCs w:val="32"/>
+        </w:rPr>
+        <w:t>{% endif %}</w:t>
+      </w:r>
+    </w:p>
+    <w:p/>
     <w:p>
       <w:pPr>
         <w:pStyle w:val="Heading1"/>

</xml_diff>

<commit_message>
Includes blood tests in document
</commit_message>
<xml_diff>
--- a/app/docproc/templates/template_v1_0.docx
+++ b/app/docproc/templates/template_v1_0.docx
@@ -1679,7 +1679,183 @@
           <w:sz w:val="28"/>
           <w:szCs w:val="24"/>
         </w:rPr>
-        <w:t xml:space="preserve"> that no other health complications are arising as a result of my medication.{% endif %}</w:t>
+        <w:t xml:space="preserve"> that no other health complications are arising as a result of my medication.</w:t>
+      </w:r>
+    </w:p>
+    <w:p>
+      <w:pPr>
+        <w:rPr>
+          <w:sz w:val="28"/>
+          <w:szCs w:val="24"/>
+        </w:rPr>
+      </w:pPr>
+      <w:r>
+        <w:rPr>
+          <w:sz w:val="28"/>
+          <w:szCs w:val="24"/>
+        </w:rPr>
+        <w:t>The blood tests I need should include:</w:t>
+      </w:r>
+    </w:p>
+    <w:p>
+      <w:pPr>
+        <w:pStyle w:val="ListParagraph"/>
+        <w:numPr>
+          <w:ilvl w:val="0"/>
+          <w:numId w:val="17"/>
+        </w:numPr>
+        <w:rPr>
+          <w:sz w:val="28"/>
+          <w:szCs w:val="24"/>
+        </w:rPr>
+      </w:pPr>
+      <w:r>
+        <w:rPr>
+          <w:sz w:val="28"/>
+          <w:szCs w:val="24"/>
+        </w:rPr>
+        <w:t>Diabetes Check</w:t>
+      </w:r>
+      <w:r>
+        <w:rPr>
+          <w:sz w:val="28"/>
+          <w:szCs w:val="24"/>
+        </w:rPr>
+        <w:t xml:space="preserve"> (HbA1C/Serum Glucose)</w:t>
+      </w:r>
+    </w:p>
+    <w:p>
+      <w:pPr>
+        <w:pStyle w:val="ListParagraph"/>
+        <w:numPr>
+          <w:ilvl w:val="0"/>
+          <w:numId w:val="17"/>
+        </w:numPr>
+        <w:rPr>
+          <w:sz w:val="28"/>
+          <w:szCs w:val="24"/>
+        </w:rPr>
+      </w:pPr>
+      <w:r>
+        <w:rPr>
+          <w:sz w:val="28"/>
+          <w:szCs w:val="24"/>
+        </w:rPr>
+        <w:t>Full Blood Count</w:t>
+      </w:r>
+    </w:p>
+    <w:p>
+      <w:pPr>
+        <w:pStyle w:val="ListParagraph"/>
+        <w:numPr>
+          <w:ilvl w:val="0"/>
+          <w:numId w:val="17"/>
+        </w:numPr>
+        <w:rPr>
+          <w:sz w:val="28"/>
+          <w:szCs w:val="24"/>
+        </w:rPr>
+      </w:pPr>
+      <w:r>
+        <w:rPr>
+          <w:sz w:val="28"/>
+          <w:szCs w:val="24"/>
+        </w:rPr>
+        <w:t>Lipid</w:t>
+      </w:r>
+      <w:r>
+        <w:rPr>
+          <w:sz w:val="28"/>
+          <w:szCs w:val="24"/>
+        </w:rPr>
+        <w:t xml:space="preserve"> profile</w:t>
+      </w:r>
+    </w:p>
+    <w:p>
+      <w:pPr>
+        <w:pStyle w:val="ListParagraph"/>
+        <w:numPr>
+          <w:ilvl w:val="0"/>
+          <w:numId w:val="17"/>
+        </w:numPr>
+        <w:rPr>
+          <w:sz w:val="28"/>
+          <w:szCs w:val="24"/>
+        </w:rPr>
+      </w:pPr>
+      <w:r>
+        <w:rPr>
+          <w:sz w:val="28"/>
+          <w:szCs w:val="24"/>
+        </w:rPr>
+        <w:t>Liver Function Tests</w:t>
+      </w:r>
+    </w:p>
+    <w:p>
+      <w:pPr>
+        <w:pStyle w:val="ListParagraph"/>
+        <w:numPr>
+          <w:ilvl w:val="0"/>
+          <w:numId w:val="17"/>
+        </w:numPr>
+        <w:rPr>
+          <w:sz w:val="28"/>
+          <w:szCs w:val="24"/>
+        </w:rPr>
+      </w:pPr>
+      <w:r>
+        <w:rPr>
+          <w:sz w:val="28"/>
+          <w:szCs w:val="24"/>
+        </w:rPr>
+        <w:t>Serum Oestrogen</w:t>
+      </w:r>
+    </w:p>
+    <w:p>
+      <w:pPr>
+        <w:pStyle w:val="ListParagraph"/>
+        <w:numPr>
+          <w:ilvl w:val="0"/>
+          <w:numId w:val="17"/>
+        </w:numPr>
+        <w:rPr>
+          <w:sz w:val="28"/>
+          <w:szCs w:val="24"/>
+        </w:rPr>
+      </w:pPr>
+      <w:r>
+        <w:rPr>
+          <w:sz w:val="28"/>
+          <w:szCs w:val="24"/>
+        </w:rPr>
+        <w:t>Serum Testosterone</w:t>
+      </w:r>
+    </w:p>
+    <w:p>
+      <w:pPr>
+        <w:pStyle w:val="ListParagraph"/>
+        <w:numPr>
+          <w:ilvl w:val="0"/>
+          <w:numId w:val="17"/>
+        </w:numPr>
+        <w:rPr>
+          <w:sz w:val="28"/>
+          <w:szCs w:val="24"/>
+        </w:rPr>
+      </w:pPr>
+      <w:r>
+        <w:rPr>
+          <w:sz w:val="28"/>
+          <w:szCs w:val="24"/>
+        </w:rPr>
+        <w:t>Urea and Electrolytes + Potassium</w:t>
+      </w:r>
+      <w:r>
+        <w:rPr>
+          <w:sz w:val="28"/>
+          <w:szCs w:val="24"/>
+        </w:rPr>
+        <w:t>{% endif %}</w:t>
       </w:r>
       <w:r>
         <w:rPr>
@@ -5271,6 +5447,119 @@
     </w:lvl>
   </w:abstractNum>
   <w:abstractNum w:abstractNumId="11" w15:restartNumberingAfterBreak="0">
+    <w:nsid w:val="63DB0971"/>
+    <w:multiLevelType w:val="hybridMultilevel"/>
+    <w:tmpl w:val="AE64D0AE"/>
+    <w:lvl w:ilvl="0" w:tplc="08090001">
+      <w:start w:val="1"/>
+      <w:numFmt w:val="bullet"/>
+      <w:lvlText w:val=""/>
+      <w:lvlJc w:val="left"/>
+      <w:pPr>
+        <w:ind w:left="720" w:hanging="360"/>
+      </w:pPr>
+      <w:rPr>
+        <w:rFonts w:ascii="Symbol" w:hAnsi="Symbol" w:hint="default"/>
+      </w:rPr>
+    </w:lvl>
+    <w:lvl w:ilvl="1" w:tplc="08090003" w:tentative="1">
+      <w:start w:val="1"/>
+      <w:numFmt w:val="bullet"/>
+      <w:lvlText w:val="o"/>
+      <w:lvlJc w:val="left"/>
+      <w:pPr>
+        <w:ind w:left="1440" w:hanging="360"/>
+      </w:pPr>
+      <w:rPr>
+        <w:rFonts w:ascii="Courier New" w:hAnsi="Courier New" w:cs="Courier New" w:hint="default"/>
+      </w:rPr>
+    </w:lvl>
+    <w:lvl w:ilvl="2" w:tplc="08090005" w:tentative="1">
+      <w:start w:val="1"/>
+      <w:numFmt w:val="bullet"/>
+      <w:lvlText w:val=""/>
+      <w:lvlJc w:val="left"/>
+      <w:pPr>
+        <w:ind w:left="2160" w:hanging="360"/>
+      </w:pPr>
+      <w:rPr>
+        <w:rFonts w:ascii="Wingdings" w:hAnsi="Wingdings" w:hint="default"/>
+      </w:rPr>
+    </w:lvl>
+    <w:lvl w:ilvl="3" w:tplc="08090001" w:tentative="1">
+      <w:start w:val="1"/>
+      <w:numFmt w:val="bullet"/>
+      <w:lvlText w:val=""/>
+      <w:lvlJc w:val="left"/>
+      <w:pPr>
+        <w:ind w:left="2880" w:hanging="360"/>
+      </w:pPr>
+      <w:rPr>
+        <w:rFonts w:ascii="Symbol" w:hAnsi="Symbol" w:hint="default"/>
+      </w:rPr>
+    </w:lvl>
+    <w:lvl w:ilvl="4" w:tplc="08090003" w:tentative="1">
+      <w:start w:val="1"/>
+      <w:numFmt w:val="bullet"/>
+      <w:lvlText w:val="o"/>
+      <w:lvlJc w:val="left"/>
+      <w:pPr>
+        <w:ind w:left="3600" w:hanging="360"/>
+      </w:pPr>
+      <w:rPr>
+        <w:rFonts w:ascii="Courier New" w:hAnsi="Courier New" w:cs="Courier New" w:hint="default"/>
+      </w:rPr>
+    </w:lvl>
+    <w:lvl w:ilvl="5" w:tplc="08090005" w:tentative="1">
+      <w:start w:val="1"/>
+      <w:numFmt w:val="bullet"/>
+      <w:lvlText w:val=""/>
+      <w:lvlJc w:val="left"/>
+      <w:pPr>
+        <w:ind w:left="4320" w:hanging="360"/>
+      </w:pPr>
+      <w:rPr>
+        <w:rFonts w:ascii="Wingdings" w:hAnsi="Wingdings" w:hint="default"/>
+      </w:rPr>
+    </w:lvl>
+    <w:lvl w:ilvl="6" w:tplc="08090001" w:tentative="1">
+      <w:start w:val="1"/>
+      <w:numFmt w:val="bullet"/>
+      <w:lvlText w:val=""/>
+      <w:lvlJc w:val="left"/>
+      <w:pPr>
+        <w:ind w:left="5040" w:hanging="360"/>
+      </w:pPr>
+      <w:rPr>
+        <w:rFonts w:ascii="Symbol" w:hAnsi="Symbol" w:hint="default"/>
+      </w:rPr>
+    </w:lvl>
+    <w:lvl w:ilvl="7" w:tplc="08090003" w:tentative="1">
+      <w:start w:val="1"/>
+      <w:numFmt w:val="bullet"/>
+      <w:lvlText w:val="o"/>
+      <w:lvlJc w:val="left"/>
+      <w:pPr>
+        <w:ind w:left="5760" w:hanging="360"/>
+      </w:pPr>
+      <w:rPr>
+        <w:rFonts w:ascii="Courier New" w:hAnsi="Courier New" w:cs="Courier New" w:hint="default"/>
+      </w:rPr>
+    </w:lvl>
+    <w:lvl w:ilvl="8" w:tplc="08090005" w:tentative="1">
+      <w:start w:val="1"/>
+      <w:numFmt w:val="bullet"/>
+      <w:lvlText w:val=""/>
+      <w:lvlJc w:val="left"/>
+      <w:pPr>
+        <w:ind w:left="6480" w:hanging="360"/>
+      </w:pPr>
+      <w:rPr>
+        <w:rFonts w:ascii="Wingdings" w:hAnsi="Wingdings" w:hint="default"/>
+      </w:rPr>
+    </w:lvl>
+  </w:abstractNum>
+  <w:abstractNum w:abstractNumId="12" w15:restartNumberingAfterBreak="0">
     <w:nsid w:val="66C42A03"/>
     <w:multiLevelType w:val="hybridMultilevel"/>
     <w:tmpl w:val="3B467376"/>
@@ -5383,7 +5672,7 @@
       </w:rPr>
     </w:lvl>
   </w:abstractNum>
-  <w:abstractNum w:abstractNumId="12" w15:restartNumberingAfterBreak="0">
+  <w:abstractNum w:abstractNumId="13" w15:restartNumberingAfterBreak="0">
     <w:nsid w:val="70C050AB"/>
     <w:multiLevelType w:val="hybridMultilevel"/>
     <w:tmpl w:val="D42E8460"/>
@@ -5496,7 +5785,7 @@
       </w:rPr>
     </w:lvl>
   </w:abstractNum>
-  <w:abstractNum w:abstractNumId="13" w15:restartNumberingAfterBreak="0">
+  <w:abstractNum w:abstractNumId="14" w15:restartNumberingAfterBreak="0">
     <w:nsid w:val="7266119F"/>
     <w:multiLevelType w:val="hybridMultilevel"/>
     <w:tmpl w:val="536EF690"/>
@@ -5609,7 +5898,7 @@
       </w:rPr>
     </w:lvl>
   </w:abstractNum>
-  <w:abstractNum w:abstractNumId="14" w15:restartNumberingAfterBreak="0">
+  <w:abstractNum w:abstractNumId="15" w15:restartNumberingAfterBreak="0">
     <w:nsid w:val="7494199A"/>
     <w:multiLevelType w:val="hybridMultilevel"/>
     <w:tmpl w:val="0812E7C4"/>
@@ -5698,7 +5987,7 @@
       </w:pPr>
     </w:lvl>
   </w:abstractNum>
-  <w:abstractNum w:abstractNumId="15" w15:restartNumberingAfterBreak="0">
+  <w:abstractNum w:abstractNumId="16" w15:restartNumberingAfterBreak="0">
     <w:nsid w:val="7C2572E1"/>
     <w:multiLevelType w:val="hybridMultilevel"/>
     <w:tmpl w:val="0812E7C4"/>
@@ -5803,10 +6092,10 @@
     <w:abstractNumId w:val="5"/>
   </w:num>
   <w:num w:numId="6" w16cid:durableId="1513373399">
-    <w:abstractNumId w:val="15"/>
+    <w:abstractNumId w:val="16"/>
   </w:num>
   <w:num w:numId="7" w16cid:durableId="1404184598">
-    <w:abstractNumId w:val="14"/>
+    <w:abstractNumId w:val="15"/>
   </w:num>
   <w:num w:numId="8" w16cid:durableId="733622328">
     <w:abstractNumId w:val="4"/>
@@ -5818,13 +6107,13 @@
     <w:abstractNumId w:val="8"/>
   </w:num>
   <w:num w:numId="11" w16cid:durableId="2056345368">
-    <w:abstractNumId w:val="12"/>
+    <w:abstractNumId w:val="13"/>
   </w:num>
   <w:num w:numId="12" w16cid:durableId="1938125687">
-    <w:abstractNumId w:val="13"/>
+    <w:abstractNumId w:val="14"/>
   </w:num>
   <w:num w:numId="13" w16cid:durableId="498889411">
-    <w:abstractNumId w:val="11"/>
+    <w:abstractNumId w:val="12"/>
   </w:num>
   <w:num w:numId="14" w16cid:durableId="824125325">
     <w:abstractNumId w:val="1"/>
@@ -5834,6 +6123,9 @@
   </w:num>
   <w:num w:numId="16" w16cid:durableId="1381899760">
     <w:abstractNumId w:val="7"/>
+  </w:num>
+  <w:num w:numId="17" w16cid:durableId="1908806305">
+    <w:abstractNumId w:val="11"/>
   </w:num>
 </w:numbering>
 </file>

</xml_diff>

<commit_message>
adds neurodivergence section to FAQ
also replaces reference links with self hosted ones where applicable
</commit_message>
<xml_diff>
--- a/app/docproc/templates/template_v1_0.docx
+++ b/app/docproc/templates/template_v1_0.docx
@@ -2792,11 +2792,96 @@
         </w:rPr>
         <w:t xml:space="preserve"> This book is highly recommended by gender specialists across the UK.</w:t>
       </w:r>
-      <w:r>
-        <w:rPr>
-          <w:sz w:val="28"/>
-          <w:szCs w:val="28"/>
-        </w:rPr>
+    </w:p>
+    <w:p>
+      <w:pPr>
+        <w:pStyle w:val="Heading2"/>
+        <w:rPr>
+          <w:sz w:val="36"/>
+          <w:szCs w:val="32"/>
+        </w:rPr>
+      </w:pPr>
+      <w:r>
+        <w:rPr>
+          <w:sz w:val="36"/>
+          <w:szCs w:val="32"/>
+        </w:rPr>
+        <w:t>Referring a neurodivergent patient for gender services</w:t>
+      </w:r>
+    </w:p>
+    <w:p>
+      <w:pPr>
+        <w:rPr>
+          <w:sz w:val="28"/>
+          <w:szCs w:val="24"/>
+        </w:rPr>
+      </w:pPr>
+      <w:r>
+        <w:rPr>
+          <w:sz w:val="28"/>
+          <w:szCs w:val="24"/>
+        </w:rPr>
+        <w:t>If a patient is either diagnosed or suspected to be</w:t>
+      </w:r>
+      <w:r>
+        <w:rPr>
+          <w:sz w:val="28"/>
+          <w:szCs w:val="24"/>
+        </w:rPr>
+        <w:t xml:space="preserve"> </w:t>
+      </w:r>
+      <w:r>
+        <w:rPr>
+          <w:sz w:val="28"/>
+          <w:szCs w:val="24"/>
+        </w:rPr>
+        <w:t>neurodiverse,</w:t>
+      </w:r>
+      <w:r>
+        <w:rPr>
+          <w:sz w:val="28"/>
+          <w:szCs w:val="24"/>
+        </w:rPr>
+        <w:t xml:space="preserve"> the GMC state</w:t>
+      </w:r>
+      <w:r>
+        <w:rPr>
+          <w:sz w:val="28"/>
+          <w:szCs w:val="24"/>
+        </w:rPr>
+        <w:t xml:space="preserve"> this is not a valid reason to deny referrals to gender services and there is no requirement for a patient to be seen by a mental health professional before receiving a referral to any gender related health services </w:t>
+      </w:r>
+      <w:r>
+        <w:rPr>
+          <w:sz w:val="28"/>
+          <w:szCs w:val="28"/>
+        </w:rPr>
+        <w:t>(Trans healthcare, 202</w:t>
+      </w:r>
+      <w:r>
+        <w:rPr>
+          <w:sz w:val="28"/>
+          <w:szCs w:val="28"/>
+        </w:rPr>
+        <w:t>3</w:t>
+      </w:r>
+      <w:r>
+        <w:rPr>
+          <w:sz w:val="28"/>
+          <w:szCs w:val="28"/>
+        </w:rPr>
+        <w:t>)</w:t>
+      </w:r>
+    </w:p>
+    <w:p>
+      <w:pPr>
+        <w:pStyle w:val="Heading2"/>
+        <w:rPr>
+          <w:szCs w:val="24"/>
+          <w:lang w:val="en-GB"/>
+        </w:rPr>
+      </w:pPr>
+      <w:r>
         <w:br w:type="page"/>
       </w:r>
     </w:p>
@@ -2831,6 +2916,77 @@
           <w:sz w:val="28"/>
           <w:szCs w:val="28"/>
         </w:rPr>
+        <w:t>www.gmc-uk.org. 202</w:t>
+      </w:r>
+      <w:r>
+        <w:rPr>
+          <w:sz w:val="28"/>
+          <w:szCs w:val="28"/>
+        </w:rPr>
+        <w:t>3</w:t>
+      </w:r>
+      <w:r>
+        <w:rPr>
+          <w:sz w:val="28"/>
+          <w:szCs w:val="28"/>
+        </w:rPr>
+        <w:t xml:space="preserve">. Trans healthcare. [online] Available at: &lt; https://www.gmc-uk.org/ethical-guidance/ethical-hub/trans-healthcare&gt; [Accessed </w:t>
+      </w:r>
+      <w:r>
+        <w:rPr>
+          <w:sz w:val="28"/>
+          <w:szCs w:val="28"/>
+        </w:rPr>
+        <w:t>29</w:t>
+      </w:r>
+      <w:r>
+        <w:rPr>
+          <w:sz w:val="28"/>
+          <w:szCs w:val="28"/>
+        </w:rPr>
+        <w:t xml:space="preserve"> </w:t>
+      </w:r>
+      <w:r>
+        <w:rPr>
+          <w:sz w:val="28"/>
+          <w:szCs w:val="28"/>
+        </w:rPr>
+        <w:t>January</w:t>
+      </w:r>
+      <w:r>
+        <w:rPr>
+          <w:sz w:val="28"/>
+          <w:szCs w:val="28"/>
+        </w:rPr>
+        <w:t xml:space="preserve"> 202</w:t>
+      </w:r>
+      <w:r>
+        <w:rPr>
+          <w:sz w:val="28"/>
+          <w:szCs w:val="28"/>
+        </w:rPr>
+        <w:t>3</w:t>
+      </w:r>
+      <w:r>
+        <w:rPr>
+          <w:sz w:val="28"/>
+          <w:szCs w:val="28"/>
+        </w:rPr>
+        <w:t>].</w:t>
+      </w:r>
+    </w:p>
+    <w:p>
+      <w:pPr>
+        <w:rPr>
+          <w:sz w:val="28"/>
+          <w:szCs w:val="28"/>
+        </w:rPr>
+      </w:pPr>
+      <w:r>
+        <w:rPr>
+          <w:sz w:val="28"/>
+          <w:szCs w:val="28"/>
+        </w:rPr>
         <w:t>www.gmc-uk.org. 2022. Trans healthcare Prescribing. [online] Available at: &lt; https://www.gmc-uk.org/ethical-guidance/ethical-hub/trans-healthcare#Prescribing&gt; [Accessed 3 June 2022].</w:t>
       </w:r>
     </w:p>
@@ -2846,7 +3002,24 @@
           <w:sz w:val="28"/>
           <w:szCs w:val="28"/>
         </w:rPr>
-        <w:t>Susan Goldsmith, 2016. Letter. [online] Available at: &lt;https://gendergp.com/wp-content/uploads/2018/02/Susan_Goldsmith_to_Chaand_Nagpaul_BMA_GP_committee.pdf_66389596.pdf&gt;</w:t>
+        <w:t>Susan Goldsmith, 2016. Letter. [online] Available at: &lt;</w:t>
+      </w:r>
+      <w:r>
+        <w:t xml:space="preserve"> </w:t>
+      </w:r>
+      <w:r>
+        <w:rPr>
+          <w:sz w:val="28"/>
+          <w:szCs w:val="28"/>
+        </w:rPr>
+        <w:t>https://www.transinformed.co.uk/static/files/gmc-ce-letter.pdf</w:t>
+      </w:r>
+      <w:r>
+        <w:rPr>
+          <w:sz w:val="28"/>
+          <w:szCs w:val="28"/>
+        </w:rPr>
+        <w:t>&gt;</w:t>
       </w:r>
       <w:r>
         <w:rPr>
@@ -2868,7 +3041,24 @@
           <w:sz w:val="28"/>
           <w:szCs w:val="28"/>
         </w:rPr>
-        <w:t xml:space="preserve">Dpt.nhs.uk. 2016. Specialised Services Circular 1620. [online] Available at: &lt;https://www.dpt.nhs.uk/download/Ote2T8sczT&gt; </w:t>
+        <w:t>Dpt.nhs.uk. 2016. Specialised Services Circular 1620. [online] Available at: &lt;</w:t>
+      </w:r>
+      <w:r>
+        <w:t xml:space="preserve"> </w:t>
+      </w:r>
+      <w:r>
+        <w:rPr>
+          <w:sz w:val="28"/>
+          <w:szCs w:val="28"/>
+        </w:rPr>
+        <w:t>https://www.transinformed.co.uk/static/files/SSC-1620.pdf</w:t>
+      </w:r>
+      <w:r>
+        <w:rPr>
+          <w:sz w:val="28"/>
+          <w:szCs w:val="28"/>
+        </w:rPr>
+        <w:t xml:space="preserve">&gt; </w:t>
       </w:r>
       <w:r>
         <w:rPr>
@@ -2899,7 +3089,24 @@
           <w:sz w:val="28"/>
           <w:szCs w:val="28"/>
         </w:rPr>
-        <w:t>{% if bridging_desired %}Royal College of Psychiatrists, 2013. Good practice guidelines for the assessment and treatment of adults with gender dysphoria. p.25. Available at: &lt;https://www.rcpsych.ac.uk/docs/default-source/improving-care/better-mh-policy/college-reports/cr181-good-practice-guidelines-for-the-assessment-and-treatment-of-adults-with-gender-dysphoria.pdf&gt;.</w:t>
+        <w:t>{% if bridging_desired %}Royal College of Psychiatrists, 2013. Good practice guidelines for the assessment and treatment of adults with gender dysphoria. p.25. Available at: &lt;</w:t>
+      </w:r>
+      <w:r>
+        <w:t xml:space="preserve"> </w:t>
+      </w:r>
+      <w:r>
+        <w:rPr>
+          <w:sz w:val="28"/>
+          <w:szCs w:val="28"/>
+        </w:rPr>
+        <w:t>https://www.transinformed.co.uk/static/files/rcp-cr181.pdf</w:t>
+      </w:r>
+      <w:r>
+        <w:rPr>
+          <w:sz w:val="28"/>
+          <w:szCs w:val="28"/>
+        </w:rPr>
+        <w:t>&gt;.</w:t>
       </w:r>
     </w:p>
     <w:p>
@@ -2936,7 +3143,24 @@
           <w:sz w:val="28"/>
           <w:szCs w:val="28"/>
         </w:rPr>
-        <w:t>NHS England, 2019. Service specification: Gender Identity Services for Adults (Non-Surgical Interventions). [online] p.30. Available at: &lt;https://www.england.nhs.uk/wp-content/uploads/2019/07/service-specification-gender-dysphoria-services-non-surgical-june-2019.pdf&gt;.</w:t>
+        <w:t>NHS England, 2019. Service specification: Gender Identity Services for Adults (Non-Surgical Interventions). [online] p.30. Available at: &lt;</w:t>
+      </w:r>
+      <w:r>
+        <w:t xml:space="preserve"> </w:t>
+      </w:r>
+      <w:r>
+        <w:rPr>
+          <w:sz w:val="28"/>
+          <w:szCs w:val="28"/>
+        </w:rPr>
+        <w:t>https://www.transinformed.co.uk/static/files/service-specification-1719.pdf</w:t>
+      </w:r>
+      <w:r>
+        <w:rPr>
+          <w:sz w:val="28"/>
+          <w:szCs w:val="28"/>
+        </w:rPr>
+        <w:t>&gt;.</w:t>
       </w:r>
       <w:r>
         <w:rPr>
@@ -3007,7 +3231,24 @@
           <w:sz w:val="28"/>
           <w:szCs w:val="28"/>
         </w:rPr>
-        <w:t xml:space="preserve"> Regard To Requests by Private On-Line Medical Service Providers to Prescribe Hormone Treatments for Transgender People. Specialised Services Circular 1826, [online] Available at: &lt;https://www.dpt.nhs.uk/download/VjSSV5TQVv&gt;.</w:t>
+        <w:t xml:space="preserve"> Regard To Requests by Private On-Line Medical Service Providers to Prescribe Hormone Treatments for Transgender People. Specialised Services Circular 1826, [online] Available at: &lt;</w:t>
+      </w:r>
+      <w:r>
+        <w:t xml:space="preserve"> </w:t>
+      </w:r>
+      <w:r>
+        <w:rPr>
+          <w:sz w:val="28"/>
+          <w:szCs w:val="28"/>
+        </w:rPr>
+        <w:t>https://www.transinformed.co.uk/static/files/SSC-1826.pdf</w:t>
+      </w:r>
+      <w:r>
+        <w:rPr>
+          <w:sz w:val="28"/>
+          <w:szCs w:val="28"/>
+        </w:rPr>
+        <w:t>&gt;.</w:t>
       </w:r>
     </w:p>
     <w:p>
@@ -6530,7 +6771,7 @@
   <w:style w:type="paragraph" w:default="1" w:styleId="Normal">
     <w:name w:val="Normal"/>
     <w:qFormat/>
-    <w:rsid w:val="004254D0"/>
+    <w:rsid w:val="00B20C22"/>
     <w:rPr>
       <w:color w:val="262626" w:themeColor="text2"/>
       <w:sz w:val="24"/>

</xml_diff>

<commit_message>
adds section on proof of address + layout changes
</commit_message>
<xml_diff>
--- a/app/docproc/templates/template_v1_0.docx
+++ b/app/docproc/templates/template_v1_0.docx
@@ -149,6 +149,7 @@
                                 <w:szCs w:val="24"/>
                               </w:rPr>
                             </w:pPr>
+                            <w:proofErr w:type="gramStart"/>
                             <w:r>
                               <w:rPr>
                                 <w:rFonts w:asciiTheme="majorHAnsi" w:hAnsiTheme="majorHAnsi" w:cstheme="majorHAnsi"/>
@@ -157,7 +158,18 @@
                                 <w:sz w:val="72"/>
                                 <w:szCs w:val="72"/>
                               </w:rPr>
-                              <w:t>{{ name |possessive }}</w:t>
+                              <w:t>{{ name</w:t>
+                            </w:r>
+                            <w:proofErr w:type="gramEnd"/>
+                            <w:r>
+                              <w:rPr>
+                                <w:rFonts w:asciiTheme="majorHAnsi" w:hAnsiTheme="majorHAnsi" w:cstheme="majorHAnsi"/>
+                                <w:bCs/>
+                                <w:color w:val="E30658" w:themeColor="accent1"/>
+                                <w:sz w:val="72"/>
+                                <w:szCs w:val="72"/>
+                              </w:rPr>
+                              <w:t xml:space="preserve"> |possessive }}</w:t>
                             </w:r>
                           </w:p>
                           <w:p>
@@ -202,7 +214,17 @@
                                 <w:color w:val="E30658" w:themeColor="accent1"/>
                                 <w:szCs w:val="24"/>
                               </w:rPr>
-                              <w:t>{% if pronouns %}</w:t>
+                              <w:t xml:space="preserve">{% if pronouns </w:t>
+                            </w:r>
+                            <w:proofErr w:type="gramStart"/>
+                            <w:r>
+                              <w:rPr>
+                                <w:rFonts w:asciiTheme="majorHAnsi" w:hAnsiTheme="majorHAnsi" w:cstheme="majorHAnsi"/>
+                                <w:bCs/>
+                                <w:color w:val="E30658" w:themeColor="accent1"/>
+                                <w:szCs w:val="24"/>
+                              </w:rPr>
+                              <w:t>%}</w:t>
                             </w:r>
                             <w:r>
                               <w:rPr>
@@ -212,7 +234,18 @@
                                 <w:sz w:val="32"/>
                                 <w:szCs w:val="32"/>
                               </w:rPr>
-                              <w:t>Pronouns: {{ pronouns }</w:t>
+                              <w:t>Pronouns</w:t>
+                            </w:r>
+                            <w:proofErr w:type="gramEnd"/>
+                            <w:r>
+                              <w:rPr>
+                                <w:rFonts w:asciiTheme="majorHAnsi" w:hAnsiTheme="majorHAnsi" w:cstheme="majorHAnsi"/>
+                                <w:bCs/>
+                                <w:color w:val="E30658" w:themeColor="accent1"/>
+                                <w:sz w:val="32"/>
+                                <w:szCs w:val="32"/>
+                              </w:rPr>
+                              <w:t>: {{ pronouns }</w:t>
                             </w:r>
                             <w:r>
                               <w:rPr>
@@ -261,6 +294,7 @@
                           <w:szCs w:val="24"/>
                         </w:rPr>
                       </w:pPr>
+                      <w:proofErr w:type="gramStart"/>
                       <w:r>
                         <w:rPr>
                           <w:rFonts w:asciiTheme="majorHAnsi" w:hAnsiTheme="majorHAnsi" w:cstheme="majorHAnsi"/>
@@ -269,7 +303,18 @@
                           <w:sz w:val="72"/>
                           <w:szCs w:val="72"/>
                         </w:rPr>
-                        <w:t>{{ name |possessive }}</w:t>
+                        <w:t>{{ name</w:t>
+                      </w:r>
+                      <w:proofErr w:type="gramEnd"/>
+                      <w:r>
+                        <w:rPr>
+                          <w:rFonts w:asciiTheme="majorHAnsi" w:hAnsiTheme="majorHAnsi" w:cstheme="majorHAnsi"/>
+                          <w:bCs/>
+                          <w:color w:val="E30658" w:themeColor="accent1"/>
+                          <w:sz w:val="72"/>
+                          <w:szCs w:val="72"/>
+                        </w:rPr>
+                        <w:t xml:space="preserve"> |possessive }}</w:t>
                       </w:r>
                     </w:p>
                     <w:p>
@@ -314,7 +359,17 @@
                           <w:color w:val="E30658" w:themeColor="accent1"/>
                           <w:szCs w:val="24"/>
                         </w:rPr>
-                        <w:t>{% if pronouns %}</w:t>
+                        <w:t xml:space="preserve">{% if pronouns </w:t>
+                      </w:r>
+                      <w:proofErr w:type="gramStart"/>
+                      <w:r>
+                        <w:rPr>
+                          <w:rFonts w:asciiTheme="majorHAnsi" w:hAnsiTheme="majorHAnsi" w:cstheme="majorHAnsi"/>
+                          <w:bCs/>
+                          <w:color w:val="E30658" w:themeColor="accent1"/>
+                          <w:szCs w:val="24"/>
+                        </w:rPr>
+                        <w:t>%}</w:t>
                       </w:r>
                       <w:r>
                         <w:rPr>
@@ -324,7 +379,18 @@
                           <w:sz w:val="32"/>
                           <w:szCs w:val="32"/>
                         </w:rPr>
-                        <w:t>Pronouns: {{ pronouns }</w:t>
+                        <w:t>Pronouns</w:t>
+                      </w:r>
+                      <w:proofErr w:type="gramEnd"/>
+                      <w:r>
+                        <w:rPr>
+                          <w:rFonts w:asciiTheme="majorHAnsi" w:hAnsiTheme="majorHAnsi" w:cstheme="majorHAnsi"/>
+                          <w:bCs/>
+                          <w:color w:val="E30658" w:themeColor="accent1"/>
+                          <w:sz w:val="32"/>
+                          <w:szCs w:val="32"/>
+                        </w:rPr>
+                        <w:t>: {{ pronouns }</w:t>
                       </w:r>
                       <w:r>
                         <w:rPr>
@@ -389,7 +455,7 @@
           <w:sz w:val="40"/>
           <w:szCs w:val="40"/>
         </w:rPr>
-        <w:t>Gender Journey</w:t>
+        <w:t>Journey</w:t>
       </w:r>
     </w:p>
     <w:p/>
@@ -406,8 +472,17 @@
           <w:sz w:val="36"/>
           <w:szCs w:val="36"/>
         </w:rPr>
-        <w:t>Why I’ve made this document</w:t>
-      </w:r>
+        <w:t xml:space="preserve">Why I’ve made this </w:t>
+      </w:r>
+      <w:proofErr w:type="gramStart"/>
+      <w:r>
+        <w:rPr>
+          <w:sz w:val="36"/>
+          <w:szCs w:val="36"/>
+        </w:rPr>
+        <w:t>document</w:t>
+      </w:r>
+      <w:proofErr w:type="gramEnd"/>
     </w:p>
     <w:p>
       <w:pPr>
@@ -494,7 +569,39 @@
           <w:sz w:val="36"/>
           <w:szCs w:val="36"/>
         </w:rPr>
-        <w:t xml:space="preserve">{% if formal_diagnosis %}Formal Diagnosis </w:t>
+        <w:t xml:space="preserve">{% if </w:t>
+      </w:r>
+      <w:proofErr w:type="spellStart"/>
+      <w:r>
+        <w:rPr>
+          <w:sz w:val="36"/>
+          <w:szCs w:val="36"/>
+        </w:rPr>
+        <w:t>formal_diagnosis</w:t>
+      </w:r>
+      <w:proofErr w:type="spellEnd"/>
+      <w:r>
+        <w:rPr>
+          <w:sz w:val="36"/>
+          <w:szCs w:val="36"/>
+        </w:rPr>
+        <w:t xml:space="preserve"> </w:t>
+      </w:r>
+      <w:proofErr w:type="gramStart"/>
+      <w:r>
+        <w:rPr>
+          <w:sz w:val="36"/>
+          <w:szCs w:val="36"/>
+        </w:rPr>
+        <w:t>%}Formal</w:t>
+      </w:r>
+      <w:proofErr w:type="gramEnd"/>
+      <w:r>
+        <w:rPr>
+          <w:sz w:val="36"/>
+          <w:szCs w:val="36"/>
+        </w:rPr>
+        <w:t xml:space="preserve"> Diagnosis </w:t>
       </w:r>
       <w:bookmarkEnd w:id="2"/>
     </w:p>
@@ -539,7 +646,15 @@
           <w:sz w:val="36"/>
           <w:szCs w:val="36"/>
         </w:rPr>
-        <w:t>{% endif %}</w:t>
+        <w:t xml:space="preserve">{% endif </w:t>
+      </w:r>
+      <w:proofErr w:type="gramStart"/>
+      <w:r>
+        <w:rPr>
+          <w:sz w:val="36"/>
+          <w:szCs w:val="36"/>
+        </w:rPr>
+        <w:t>%}</w:t>
       </w:r>
       <w:bookmarkStart w:id="3" w:name="_Toc105105232"/>
       <w:r>
@@ -548,7 +663,34 @@
           <w:sz w:val="36"/>
           <w:szCs w:val="36"/>
         </w:rPr>
-        <w:t xml:space="preserve">{% if self_med %}Medication Status </w:t>
+        <w:t>{</w:t>
+      </w:r>
+      <w:proofErr w:type="gramEnd"/>
+      <w:r>
+        <w:rPr>
+          <w:rStyle w:val="Heading2Char"/>
+          <w:sz w:val="36"/>
+          <w:szCs w:val="36"/>
+        </w:rPr>
+        <w:t xml:space="preserve">% if </w:t>
+      </w:r>
+      <w:proofErr w:type="spellStart"/>
+      <w:r>
+        <w:rPr>
+          <w:rStyle w:val="Heading2Char"/>
+          <w:sz w:val="36"/>
+          <w:szCs w:val="36"/>
+        </w:rPr>
+        <w:t>self_med</w:t>
+      </w:r>
+      <w:proofErr w:type="spellEnd"/>
+      <w:r>
+        <w:rPr>
+          <w:rStyle w:val="Heading2Char"/>
+          <w:sz w:val="36"/>
+          <w:szCs w:val="36"/>
+        </w:rPr>
+        <w:t xml:space="preserve"> %}Medication Status </w:t>
       </w:r>
       <w:bookmarkEnd w:id="3"/>
     </w:p>
@@ -565,7 +707,23 @@
           <w:sz w:val="28"/>
           <w:szCs w:val="28"/>
         </w:rPr>
-        <w:t>I am currently self-medicating with hormones, whilst this carries several risks, I've determined that these risks are outweighed by the risks to my mental health and physical wellbeing as a result of not being able to affirm my gender through the use of HRT.</w:t>
+        <w:t xml:space="preserve">I am currently self-medicating with hormones, whilst this carries several risks, I've determined that these risks are outweighed by the risks to my mental health and physical wellbeing </w:t>
+      </w:r>
+      <w:proofErr w:type="gramStart"/>
+      <w:r>
+        <w:rPr>
+          <w:sz w:val="28"/>
+          <w:szCs w:val="28"/>
+        </w:rPr>
+        <w:t>as a result of</w:t>
+      </w:r>
+      <w:proofErr w:type="gramEnd"/>
+      <w:r>
+        <w:rPr>
+          <w:sz w:val="28"/>
+          <w:szCs w:val="28"/>
+        </w:rPr>
+        <w:t xml:space="preserve"> not being able to affirm my gender through the use of HRT.</w:t>
       </w:r>
       <w:r>
         <w:rPr>
@@ -583,6 +741,7 @@
         </w:rPr>
         <w:t xml:space="preserve">{% </w:t>
       </w:r>
+      <w:proofErr w:type="spellStart"/>
       <w:r>
         <w:rPr>
           <w:rStyle w:val="Heading2Char"/>
@@ -597,39 +756,101 @@
           <w:sz w:val="36"/>
           <w:szCs w:val="36"/>
         </w:rPr>
-        <w:t>if self_med_likely %}Medication Status</w:t>
-      </w:r>
-    </w:p>
-    <w:p>
-      <w:pPr>
+        <w:t>if</w:t>
+      </w:r>
+      <w:proofErr w:type="spellEnd"/>
+      <w:r>
         <w:rPr>
           <w:rStyle w:val="Heading2Char"/>
           <w:sz w:val="36"/>
           <w:szCs w:val="36"/>
         </w:rPr>
-      </w:pPr>
-      <w:r>
-        <w:rPr>
-          <w:sz w:val="28"/>
-          <w:szCs w:val="28"/>
-        </w:rPr>
-        <w:t>I am strongly considering self-medicating with hormones, whilst this carries several risks, I've determined that these risks are outweighed by the risks to my mental health and physical wellbeing as a result of not being able to affirm my gender through the use of HRT.</w:t>
-      </w:r>
-      <w:r>
-        <w:rPr>
+        <w:t xml:space="preserve"> </w:t>
+      </w:r>
+      <w:proofErr w:type="spellStart"/>
+      <w:r>
+        <w:rPr>
+          <w:rStyle w:val="Heading2Char"/>
           <w:sz w:val="36"/>
           <w:szCs w:val="36"/>
         </w:rPr>
-        <w:t>{% endif %}</w:t>
-      </w:r>
+        <w:t>self_med_likely</w:t>
+      </w:r>
+      <w:proofErr w:type="spellEnd"/>
       <w:r>
         <w:rPr>
           <w:rStyle w:val="Heading2Char"/>
           <w:sz w:val="36"/>
           <w:szCs w:val="36"/>
         </w:rPr>
+        <w:t xml:space="preserve"> </w:t>
+      </w:r>
+      <w:proofErr w:type="gramStart"/>
+      <w:r>
+        <w:rPr>
+          <w:rStyle w:val="Heading2Char"/>
+          <w:sz w:val="36"/>
+          <w:szCs w:val="36"/>
+        </w:rPr>
+        <w:t>%}Medication</w:t>
+      </w:r>
+      <w:proofErr w:type="gramEnd"/>
+      <w:r>
+        <w:rPr>
+          <w:rStyle w:val="Heading2Char"/>
+          <w:sz w:val="36"/>
+          <w:szCs w:val="36"/>
+        </w:rPr>
+        <w:t xml:space="preserve"> Status</w:t>
+      </w:r>
+    </w:p>
+    <w:p>
+      <w:pPr>
+        <w:rPr>
+          <w:rStyle w:val="Heading2Char"/>
+          <w:sz w:val="36"/>
+          <w:szCs w:val="36"/>
+        </w:rPr>
+      </w:pPr>
+      <w:r>
+        <w:rPr>
+          <w:sz w:val="28"/>
+          <w:szCs w:val="28"/>
+        </w:rPr>
+        <w:t xml:space="preserve">I am strongly considering self-medicating with hormones, whilst this carries several risks, I've determined that these risks are outweighed by the risks to my mental health and physical wellbeing as a result of not being able to affirm my gender through the use of </w:t>
+      </w:r>
+      <w:proofErr w:type="gramStart"/>
+      <w:r>
+        <w:rPr>
+          <w:sz w:val="28"/>
+          <w:szCs w:val="28"/>
+        </w:rPr>
+        <w:t>HRT.</w:t>
+      </w:r>
+      <w:r>
+        <w:rPr>
+          <w:sz w:val="36"/>
+          <w:szCs w:val="36"/>
+        </w:rPr>
+        <w:t>{</w:t>
+      </w:r>
+      <w:proofErr w:type="gramEnd"/>
+      <w:r>
+        <w:rPr>
+          <w:sz w:val="36"/>
+          <w:szCs w:val="36"/>
+        </w:rPr>
+        <w:t>% endif %}</w:t>
+      </w:r>
+      <w:r>
+        <w:rPr>
+          <w:rStyle w:val="Heading2Char"/>
+          <w:sz w:val="36"/>
+          <w:szCs w:val="36"/>
+        </w:rPr>
         <w:t xml:space="preserve">{% if </w:t>
       </w:r>
+      <w:proofErr w:type="spellStart"/>
       <w:r>
         <w:rPr>
           <w:rStyle w:val="Heading2Char"/>
@@ -646,6 +867,7 @@
         </w:rPr>
         <w:t>ation</w:t>
       </w:r>
+      <w:proofErr w:type="spellEnd"/>
       <w:r>
         <w:rPr>
           <w:rStyle w:val="Heading2Char"/>
@@ -683,14 +905,46 @@
           <w:sz w:val="28"/>
           <w:szCs w:val="28"/>
         </w:rPr>
-        <w:t>I have recieved a recommendation for HRT by a gender specialist, this outlines their expert advice on the best course of treatment for my gender dysphoria. I'm seeking a prescription based on this letter.</w:t>
+        <w:t xml:space="preserve">I have </w:t>
+      </w:r>
+      <w:proofErr w:type="spellStart"/>
+      <w:r>
+        <w:rPr>
+          <w:sz w:val="28"/>
+          <w:szCs w:val="28"/>
+        </w:rPr>
+        <w:t>recieved</w:t>
+      </w:r>
+      <w:proofErr w:type="spellEnd"/>
+      <w:r>
+        <w:rPr>
+          <w:sz w:val="28"/>
+          <w:szCs w:val="28"/>
+        </w:rPr>
+        <w:t xml:space="preserve"> a recommendation for HRT by a gender specialist, this outlines their expert advice on the best course of treatment for my gender dysphoria. I'm seeking a prescription based on this </w:t>
+      </w:r>
+      <w:proofErr w:type="gramStart"/>
+      <w:r>
+        <w:rPr>
+          <w:sz w:val="28"/>
+          <w:szCs w:val="28"/>
+        </w:rPr>
+        <w:t>letter.</w:t>
       </w:r>
       <w:r>
         <w:rPr>
           <w:sz w:val="36"/>
           <w:szCs w:val="36"/>
         </w:rPr>
-        <w:t>{% endif %}</w:t>
+        <w:t>{</w:t>
+      </w:r>
+      <w:proofErr w:type="gramEnd"/>
+      <w:r>
+        <w:rPr>
+          <w:sz w:val="36"/>
+          <w:szCs w:val="36"/>
+        </w:rPr>
+        <w:t>% endif %}</w:t>
       </w:r>
       <w:r>
         <w:rPr>
@@ -704,13 +958,29 @@
           <w:sz w:val="32"/>
           <w:szCs w:val="32"/>
         </w:rPr>
-        <w:t xml:space="preserve"> shared_care and </w:t>
-      </w:r>
+        <w:t xml:space="preserve"> </w:t>
+      </w:r>
+      <w:proofErr w:type="spellStart"/>
       <w:r>
         <w:rPr>
           <w:sz w:val="32"/>
           <w:szCs w:val="32"/>
         </w:rPr>
+        <w:t>shared_care</w:t>
+      </w:r>
+      <w:proofErr w:type="spellEnd"/>
+      <w:r>
+        <w:rPr>
+          <w:sz w:val="32"/>
+          <w:szCs w:val="32"/>
+        </w:rPr>
+        <w:t xml:space="preserve"> and </w:t>
+      </w:r>
+      <w:r>
+        <w:rPr>
+          <w:sz w:val="32"/>
+          <w:szCs w:val="32"/>
+        </w:rPr>
         <w:t>“</w:t>
       </w:r>
       <w:r>
@@ -725,7 +995,71 @@
           <w:sz w:val="32"/>
           <w:szCs w:val="32"/>
         </w:rPr>
-        <w:t>” not in chosen_private_care and  chosen_private_care != “I haven't chosen a provider yet” and chosen_private_care != “GenderGP” %}</w:t>
+        <w:t xml:space="preserve">” not in </w:t>
+      </w:r>
+      <w:proofErr w:type="spellStart"/>
+      <w:r>
+        <w:rPr>
+          <w:sz w:val="32"/>
+          <w:szCs w:val="32"/>
+        </w:rPr>
+        <w:t>chosen_private_care</w:t>
+      </w:r>
+      <w:proofErr w:type="spellEnd"/>
+      <w:r>
+        <w:rPr>
+          <w:sz w:val="32"/>
+          <w:szCs w:val="32"/>
+        </w:rPr>
+        <w:t xml:space="preserve"> and  </w:t>
+      </w:r>
+      <w:proofErr w:type="spellStart"/>
+      <w:r>
+        <w:rPr>
+          <w:sz w:val="32"/>
+          <w:szCs w:val="32"/>
+        </w:rPr>
+        <w:t>chosen_private_care</w:t>
+      </w:r>
+      <w:proofErr w:type="spellEnd"/>
+      <w:r>
+        <w:rPr>
+          <w:sz w:val="32"/>
+          <w:szCs w:val="32"/>
+        </w:rPr>
+        <w:t xml:space="preserve"> != “I haven't chosen a provider yet” and </w:t>
+      </w:r>
+      <w:proofErr w:type="spellStart"/>
+      <w:r>
+        <w:rPr>
+          <w:sz w:val="32"/>
+          <w:szCs w:val="32"/>
+        </w:rPr>
+        <w:t>chosen_private_care</w:t>
+      </w:r>
+      <w:proofErr w:type="spellEnd"/>
+      <w:r>
+        <w:rPr>
+          <w:sz w:val="32"/>
+          <w:szCs w:val="32"/>
+        </w:rPr>
+        <w:t xml:space="preserve"> != “</w:t>
+      </w:r>
+      <w:proofErr w:type="spellStart"/>
+      <w:r>
+        <w:rPr>
+          <w:sz w:val="32"/>
+          <w:szCs w:val="32"/>
+        </w:rPr>
+        <w:t>GenderGP</w:t>
+      </w:r>
+      <w:proofErr w:type="spellEnd"/>
+      <w:r>
+        <w:rPr>
+          <w:sz w:val="32"/>
+          <w:szCs w:val="32"/>
+        </w:rPr>
+        <w:t>” %}</w:t>
       </w:r>
     </w:p>
     <w:p>
@@ -746,15 +1080,16 @@
           <w:szCs w:val="32"/>
         </w:rPr>
         <w:lastRenderedPageBreak/>
-        <w:t>Working with</w:t>
-      </w:r>
+        <w:t xml:space="preserve">Working </w:t>
+      </w:r>
+      <w:proofErr w:type="gramStart"/>
       <w:r>
         <w:rPr>
           <w:rStyle w:val="Heading2Char"/>
           <w:sz w:val="36"/>
           <w:szCs w:val="32"/>
         </w:rPr>
-        <w:t>{% if “Other</w:t>
+        <w:t>with</w:t>
       </w:r>
       <w:r>
         <w:rPr>
@@ -762,6 +1097,23 @@
           <w:sz w:val="36"/>
           <w:szCs w:val="32"/>
         </w:rPr>
+        <w:t>{</w:t>
+      </w:r>
+      <w:proofErr w:type="gramEnd"/>
+      <w:r>
+        <w:rPr>
+          <w:rStyle w:val="Heading2Char"/>
+          <w:sz w:val="36"/>
+          <w:szCs w:val="32"/>
+        </w:rPr>
+        <w:t>% if “Other</w:t>
+      </w:r>
+      <w:r>
+        <w:rPr>
+          <w:rStyle w:val="Heading2Char"/>
+          <w:sz w:val="36"/>
+          <w:szCs w:val="32"/>
+        </w:rPr>
         <w:t>”</w:t>
       </w:r>
       <w:r>
@@ -770,22 +1122,58 @@
           <w:sz w:val="36"/>
           <w:szCs w:val="32"/>
         </w:rPr>
-        <w:t xml:space="preserve"> not in chosen_private_care %}</w:t>
-      </w:r>
+        <w:t xml:space="preserve"> not in </w:t>
+      </w:r>
+      <w:proofErr w:type="spellStart"/>
       <w:r>
         <w:rPr>
           <w:rStyle w:val="Heading2Char"/>
           <w:sz w:val="36"/>
           <w:szCs w:val="32"/>
         </w:rPr>
-        <w:t xml:space="preserve"> {{ chosen_private_care }}</w:t>
-      </w:r>
+        <w:t>chosen_private_care</w:t>
+      </w:r>
+      <w:proofErr w:type="spellEnd"/>
       <w:r>
         <w:rPr>
           <w:rStyle w:val="Heading2Char"/>
           <w:sz w:val="36"/>
           <w:szCs w:val="32"/>
         </w:rPr>
+        <w:t xml:space="preserve"> %}</w:t>
+      </w:r>
+      <w:r>
+        <w:rPr>
+          <w:rStyle w:val="Heading2Char"/>
+          <w:sz w:val="36"/>
+          <w:szCs w:val="32"/>
+        </w:rPr>
+        <w:t xml:space="preserve"> {{ </w:t>
+      </w:r>
+      <w:proofErr w:type="spellStart"/>
+      <w:r>
+        <w:rPr>
+          <w:rStyle w:val="Heading2Char"/>
+          <w:sz w:val="36"/>
+          <w:szCs w:val="32"/>
+        </w:rPr>
+        <w:t>chosen_private_care</w:t>
+      </w:r>
+      <w:proofErr w:type="spellEnd"/>
+      <w:r>
+        <w:rPr>
+          <w:rStyle w:val="Heading2Char"/>
+          <w:sz w:val="36"/>
+          <w:szCs w:val="32"/>
+        </w:rPr>
+        <w:t xml:space="preserve"> }}</w:t>
+      </w:r>
+      <w:r>
+        <w:rPr>
+          <w:rStyle w:val="Heading2Char"/>
+          <w:sz w:val="36"/>
+          <w:szCs w:val="32"/>
+        </w:rPr>
         <w:t>,{% endif %} my private gender specialist</w:t>
       </w:r>
     </w:p>
@@ -829,14 +1217,7 @@
           <w:sz w:val="28"/>
           <w:szCs w:val="24"/>
         </w:rPr>
-        <w:t>registered. {</w:t>
-      </w:r>
-      <w:r>
-        <w:rPr>
-          <w:sz w:val="28"/>
-          <w:szCs w:val="24"/>
-        </w:rPr>
-        <w:t>% endif %}</w:t>
+        <w:t xml:space="preserve">registered. </w:t>
       </w:r>
     </w:p>
     <w:p>
@@ -849,18 +1230,57 @@
       </w:pPr>
       <w:r>
         <w:rPr>
-          <w:sz w:val="36"/>
-          <w:szCs w:val="32"/>
-        </w:rPr>
-        <w:t>{% if private_prescription</w:t>
-      </w:r>
-      <w:r>
-        <w:rPr>
-          <w:sz w:val="36"/>
-          <w:szCs w:val="32"/>
-        </w:rPr>
-        <w:t xml:space="preserve"> or foreign_prescription</w:t>
-      </w:r>
+          <w:szCs w:val="24"/>
+        </w:rPr>
+        <w:t xml:space="preserve">{% endif </w:t>
+      </w:r>
+      <w:proofErr w:type="gramStart"/>
+      <w:r>
+        <w:rPr>
+          <w:szCs w:val="24"/>
+        </w:rPr>
+        <w:t>%}</w:t>
+      </w:r>
+      <w:r>
+        <w:rPr>
+          <w:sz w:val="36"/>
+          <w:szCs w:val="32"/>
+        </w:rPr>
+        <w:t>{</w:t>
+      </w:r>
+      <w:proofErr w:type="gramEnd"/>
+      <w:r>
+        <w:rPr>
+          <w:sz w:val="36"/>
+          <w:szCs w:val="32"/>
+        </w:rPr>
+        <w:t xml:space="preserve">% if </w:t>
+      </w:r>
+      <w:proofErr w:type="spellStart"/>
+      <w:r>
+        <w:rPr>
+          <w:sz w:val="36"/>
+          <w:szCs w:val="32"/>
+        </w:rPr>
+        <w:t>private_prescription</w:t>
+      </w:r>
+      <w:proofErr w:type="spellEnd"/>
+      <w:r>
+        <w:rPr>
+          <w:sz w:val="36"/>
+          <w:szCs w:val="32"/>
+        </w:rPr>
+        <w:t xml:space="preserve"> or </w:t>
+      </w:r>
+      <w:proofErr w:type="spellStart"/>
+      <w:r>
+        <w:rPr>
+          <w:sz w:val="36"/>
+          <w:szCs w:val="32"/>
+        </w:rPr>
+        <w:t>foreign_prescription</w:t>
+      </w:r>
+      <w:proofErr w:type="spellEnd"/>
       <w:r>
         <w:rPr>
           <w:sz w:val="36"/>
@@ -909,15 +1329,206 @@
           <w:sz w:val="28"/>
           <w:szCs w:val="24"/>
         </w:rPr>
-        <w:t xml:space="preserve">, and I'm seeking to continue that under your care. </w:t>
-      </w:r>
-      <w:r>
-        <w:rPr>
-          <w:sz w:val="28"/>
-          <w:szCs w:val="24"/>
-        </w:rPr>
-        <w:t>{%endif%}</w:t>
-      </w:r>
+        <w:t>, and I'm seeking to continue that under your care</w:t>
+      </w:r>
+      <w:r>
+        <w:rPr>
+          <w:sz w:val="28"/>
+          <w:szCs w:val="24"/>
+        </w:rPr>
+        <w:t>.</w:t>
+      </w:r>
+    </w:p>
+    <w:p>
+      <w:pPr>
+        <w:pStyle w:val="Heading2"/>
+        <w:rPr>
+          <w:sz w:val="36"/>
+          <w:szCs w:val="32"/>
+        </w:rPr>
+      </w:pPr>
+      <w:bookmarkStart w:id="4" w:name="_Hlk126173177"/>
+      <w:r>
+        <w:rPr>
+          <w:szCs w:val="24"/>
+        </w:rPr>
+        <w:t>{%endif</w:t>
+      </w:r>
+      <w:proofErr w:type="gramStart"/>
+      <w:r>
+        <w:rPr>
+          <w:szCs w:val="24"/>
+        </w:rPr>
+        <w:t>%}</w:t>
+      </w:r>
+      <w:r>
+        <w:rPr>
+          <w:sz w:val="36"/>
+          <w:szCs w:val="32"/>
+        </w:rPr>
+        <w:t>{</w:t>
+      </w:r>
+      <w:proofErr w:type="gramEnd"/>
+      <w:r>
+        <w:rPr>
+          <w:sz w:val="36"/>
+          <w:szCs w:val="32"/>
+        </w:rPr>
+        <w:t xml:space="preserve">% if  </w:t>
+      </w:r>
+      <w:proofErr w:type="spellStart"/>
+      <w:r>
+        <w:rPr>
+          <w:sz w:val="36"/>
+          <w:szCs w:val="32"/>
+        </w:rPr>
+        <w:t>no_fixed_address</w:t>
+      </w:r>
+      <w:proofErr w:type="spellEnd"/>
+      <w:r>
+        <w:rPr>
+          <w:sz w:val="36"/>
+          <w:szCs w:val="32"/>
+        </w:rPr>
+        <w:t xml:space="preserve"> or </w:t>
+      </w:r>
+      <w:proofErr w:type="spellStart"/>
+      <w:r>
+        <w:rPr>
+          <w:sz w:val="36"/>
+          <w:szCs w:val="32"/>
+        </w:rPr>
+        <w:t>no_id_proof</w:t>
+      </w:r>
+      <w:proofErr w:type="spellEnd"/>
+      <w:r>
+        <w:rPr>
+          <w:sz w:val="36"/>
+          <w:szCs w:val="32"/>
+        </w:rPr>
+        <w:t xml:space="preserve"> %}</w:t>
+      </w:r>
+      <w:bookmarkEnd w:id="4"/>
+      <w:r>
+        <w:rPr>
+          <w:sz w:val="36"/>
+          <w:szCs w:val="32"/>
+        </w:rPr>
+        <w:t>Having a f</w:t>
+      </w:r>
+      <w:r>
+        <w:rPr>
+          <w:sz w:val="36"/>
+          <w:szCs w:val="32"/>
+        </w:rPr>
+        <w:t>ixed address or proof of ID when accessing GP services.</w:t>
+      </w:r>
+    </w:p>
+    <w:p>
+      <w:pPr>
+        <w:rPr>
+          <w:sz w:val="28"/>
+          <w:szCs w:val="28"/>
+        </w:rPr>
+      </w:pPr>
+      <w:r>
+        <w:rPr>
+          <w:sz w:val="28"/>
+          <w:szCs w:val="28"/>
+        </w:rPr>
+        <w:t xml:space="preserve">A patient does not require </w:t>
+      </w:r>
+      <w:r>
+        <w:rPr>
+          <w:sz w:val="28"/>
+          <w:szCs w:val="28"/>
+        </w:rPr>
+        <w:t xml:space="preserve">proof of address or immigration status, </w:t>
+      </w:r>
+      <w:proofErr w:type="gramStart"/>
+      <w:r>
+        <w:rPr>
+          <w:sz w:val="28"/>
+          <w:szCs w:val="28"/>
+        </w:rPr>
+        <w:t>ID</w:t>
+      </w:r>
+      <w:proofErr w:type="gramEnd"/>
+      <w:r>
+        <w:rPr>
+          <w:sz w:val="28"/>
+          <w:szCs w:val="28"/>
+        </w:rPr>
+        <w:t xml:space="preserve"> or an NHS number</w:t>
+      </w:r>
+      <w:r>
+        <w:rPr>
+          <w:sz w:val="28"/>
+          <w:szCs w:val="28"/>
+        </w:rPr>
+        <w:t xml:space="preserve"> to access GP services</w:t>
+      </w:r>
+      <w:r>
+        <w:rPr>
+          <w:sz w:val="28"/>
+          <w:szCs w:val="28"/>
+        </w:rPr>
+        <w:t>. (How to register with a GP surgery</w:t>
+      </w:r>
+      <w:r>
+        <w:rPr>
+          <w:i/>
+          <w:iCs/>
+          <w:sz w:val="28"/>
+          <w:szCs w:val="28"/>
+        </w:rPr>
+        <w:t>,</w:t>
+      </w:r>
+      <w:r>
+        <w:rPr>
+          <w:sz w:val="28"/>
+          <w:szCs w:val="28"/>
+        </w:rPr>
+        <w:t xml:space="preserve"> 2019)</w:t>
+      </w:r>
+      <w:r>
+        <w:rPr>
+          <w:sz w:val="28"/>
+          <w:szCs w:val="28"/>
+        </w:rPr>
+        <w:t xml:space="preserve"> I do not need to provide these if I do not wish to or otherwise </w:t>
+      </w:r>
+      <w:proofErr w:type="gramStart"/>
+      <w:r>
+        <w:rPr>
+          <w:sz w:val="28"/>
+          <w:szCs w:val="28"/>
+        </w:rPr>
+        <w:t>can’t.</w:t>
+      </w:r>
+      <w:r>
+        <w:rPr>
+          <w:sz w:val="28"/>
+          <w:szCs w:val="28"/>
+        </w:rPr>
+        <w:t>{</w:t>
+      </w:r>
+      <w:proofErr w:type="gramEnd"/>
+      <w:r>
+        <w:rPr>
+          <w:sz w:val="28"/>
+          <w:szCs w:val="28"/>
+        </w:rPr>
+        <w:t>%endif%}</w:t>
+      </w:r>
+    </w:p>
+    <w:p>
+      <w:pPr>
+        <w:rPr>
+          <w:sz w:val="28"/>
+          <w:szCs w:val="24"/>
+        </w:rPr>
+      </w:pPr>
     </w:p>
     <w:p>
       <w:pPr>
@@ -950,7 +1561,39 @@
           <w:sz w:val="36"/>
           <w:szCs w:val="36"/>
         </w:rPr>
-        <w:t>{% if bridging_desired %}A bridging prescription</w:t>
+        <w:t xml:space="preserve">{% if </w:t>
+      </w:r>
+      <w:proofErr w:type="spellStart"/>
+      <w:r>
+        <w:rPr>
+          <w:sz w:val="36"/>
+          <w:szCs w:val="36"/>
+        </w:rPr>
+        <w:t>bridging_desired</w:t>
+      </w:r>
+      <w:proofErr w:type="spellEnd"/>
+      <w:r>
+        <w:rPr>
+          <w:sz w:val="36"/>
+          <w:szCs w:val="36"/>
+        </w:rPr>
+        <w:t xml:space="preserve"> </w:t>
+      </w:r>
+      <w:proofErr w:type="gramStart"/>
+      <w:r>
+        <w:rPr>
+          <w:sz w:val="36"/>
+          <w:szCs w:val="36"/>
+        </w:rPr>
+        <w:t>%}A</w:t>
+      </w:r>
+      <w:proofErr w:type="gramEnd"/>
+      <w:r>
+        <w:rPr>
+          <w:sz w:val="36"/>
+          <w:szCs w:val="36"/>
+        </w:rPr>
+        <w:t xml:space="preserve"> bridging prescription</w:t>
       </w:r>
     </w:p>
     <w:p>
@@ -996,33 +1639,51 @@
           <w:color w:val="262626" w:themeColor="text2"/>
           <w:szCs w:val="28"/>
         </w:rPr>
-        <w:t xml:space="preserve">The GMC also provide guidance who state “Our advice should reassure doctors who wish to prescribe for their trans patients that it wouldn’t be against GMC guidance to do so” (Trans healthcare - Mental health and bridging prescriptions, 2022) </w:t>
-      </w:r>
-    </w:p>
-    <w:p>
-      <w:pPr>
-        <w:pStyle w:val="Heading2"/>
+        <w:t xml:space="preserve">The GMC also provide guidance who </w:t>
+      </w:r>
+      <w:proofErr w:type="gramStart"/>
+      <w:r>
         <w:rPr>
           <w:rFonts w:asciiTheme="minorHAnsi" w:eastAsiaTheme="minorHAnsi" w:hAnsiTheme="minorHAnsi" w:cstheme="minorHAnsi"/>
           <w:color w:val="262626" w:themeColor="text2"/>
           <w:szCs w:val="28"/>
         </w:rPr>
-      </w:pPr>
-    </w:p>
-    <w:p>
-      <w:pPr>
-        <w:pStyle w:val="Heading2"/>
-        <w:rPr>
-          <w:sz w:val="36"/>
-          <w:szCs w:val="36"/>
-        </w:rPr>
-      </w:pPr>
+        <w:t>state</w:t>
+      </w:r>
+      <w:proofErr w:type="gramEnd"/>
       <w:r>
         <w:rPr>
           <w:rFonts w:asciiTheme="minorHAnsi" w:eastAsiaTheme="minorHAnsi" w:hAnsiTheme="minorHAnsi" w:cstheme="minorHAnsi"/>
           <w:color w:val="262626" w:themeColor="text2"/>
           <w:szCs w:val="28"/>
         </w:rPr>
+        <w:t xml:space="preserve"> “Our advice should reassure doctors who wish to prescribe for their trans patients that it wouldn’t be against GMC guidance to do so” (Trans healthcare - Mental health and bridging prescriptions, 2022) </w:t>
+      </w:r>
+    </w:p>
+    <w:p>
+      <w:pPr>
+        <w:pStyle w:val="Heading2"/>
+        <w:rPr>
+          <w:rFonts w:asciiTheme="minorHAnsi" w:eastAsiaTheme="minorHAnsi" w:hAnsiTheme="minorHAnsi" w:cstheme="minorHAnsi"/>
+          <w:color w:val="262626" w:themeColor="text2"/>
+          <w:szCs w:val="28"/>
+        </w:rPr>
+      </w:pPr>
+    </w:p>
+    <w:p>
+      <w:pPr>
+        <w:pStyle w:val="Heading2"/>
+        <w:rPr>
+          <w:sz w:val="36"/>
+          <w:szCs w:val="36"/>
+        </w:rPr>
+      </w:pPr>
+      <w:r>
+        <w:rPr>
+          <w:rFonts w:asciiTheme="minorHAnsi" w:eastAsiaTheme="minorHAnsi" w:hAnsiTheme="minorHAnsi" w:cstheme="minorHAnsi"/>
+          <w:color w:val="262626" w:themeColor="text2"/>
+          <w:szCs w:val="28"/>
+        </w:rPr>
         <w:t>The NHS service specification also states "Endocrine and other pharmacological interventions may be recommended by a registered medical practitioner in the specialist multi-disciplinary team where they are essential for the purpose of harm reduction, and where they are in the individual’s best interest for reducing gender dysphoria" (Service specification: Gender Identity Services for Adults (Non-Surgical Interventions), 2019)</w:t>
       </w:r>
       <w:r>
@@ -1035,6 +1696,7 @@
         </w:rPr>
         <w:t xml:space="preserve">{% if </w:t>
       </w:r>
+      <w:proofErr w:type="spellStart"/>
       <w:r>
         <w:rPr>
           <w:sz w:val="36"/>
@@ -1042,6 +1704,7 @@
         </w:rPr>
         <w:t>gic_referral</w:t>
       </w:r>
+      <w:proofErr w:type="spellEnd"/>
       <w:r>
         <w:rPr>
           <w:sz w:val="36"/>
@@ -1071,6 +1734,7 @@
         </w:rPr>
         <w:t xml:space="preserve">I'm </w:t>
       </w:r>
+      <w:proofErr w:type="gramStart"/>
       <w:r>
         <w:rPr>
           <w:sz w:val="28"/>
@@ -1083,7 +1747,15 @@
           <w:sz w:val="28"/>
           <w:szCs w:val="28"/>
         </w:rPr>
-        <w:t xml:space="preserve"> a referral to an NHS Gender Identity Clinic so I can gain access to the full range of gender related care supported by the NHS</w:t>
+        <w:t xml:space="preserve"> a</w:t>
+      </w:r>
+      <w:proofErr w:type="gramEnd"/>
+      <w:r>
+        <w:rPr>
+          <w:sz w:val="28"/>
+          <w:szCs w:val="28"/>
+        </w:rPr>
+        <w:t xml:space="preserve"> referral to an NHS Gender Identity Clinic so I can gain access to the full range of gender related care supported by the NHS</w:t>
       </w:r>
       <w:r>
         <w:rPr>
@@ -1099,12 +1771,37 @@
         </w:rPr>
         <w:t xml:space="preserve"> {% if </w:t>
       </w:r>
-      <w:r>
-        <w:rPr>
-          <w:sz w:val="28"/>
-          <w:szCs w:val="28"/>
-        </w:rPr>
-        <w:t xml:space="preserve">chosen_gic != </w:t>
+      <w:proofErr w:type="spellStart"/>
+      <w:r>
+        <w:rPr>
+          <w:sz w:val="28"/>
+          <w:szCs w:val="28"/>
+        </w:rPr>
+        <w:t>chosen_</w:t>
+      </w:r>
+      <w:proofErr w:type="gramStart"/>
+      <w:r>
+        <w:rPr>
+          <w:sz w:val="28"/>
+          <w:szCs w:val="28"/>
+        </w:rPr>
+        <w:t>gic</w:t>
+      </w:r>
+      <w:proofErr w:type="spellEnd"/>
+      <w:r>
+        <w:rPr>
+          <w:sz w:val="28"/>
+          <w:szCs w:val="28"/>
+        </w:rPr>
+        <w:t xml:space="preserve"> !</w:t>
+      </w:r>
+      <w:proofErr w:type="gramEnd"/>
+      <w:r>
+        <w:rPr>
+          <w:sz w:val="28"/>
+          <w:szCs w:val="28"/>
+        </w:rPr>
+        <w:t xml:space="preserve">= </w:t>
       </w:r>
       <w:r>
         <w:rPr>
@@ -1139,7 +1836,23 @@
           <w:sz w:val="28"/>
           <w:szCs w:val="28"/>
         </w:rPr>
-        <w:t xml:space="preserve">and chosen_gic != “1” </w:t>
+        <w:t xml:space="preserve">and </w:t>
+      </w:r>
+      <w:proofErr w:type="spellStart"/>
+      <w:r>
+        <w:rPr>
+          <w:sz w:val="28"/>
+          <w:szCs w:val="28"/>
+        </w:rPr>
+        <w:t>chosen_gic</w:t>
+      </w:r>
+      <w:proofErr w:type="spellEnd"/>
+      <w:r>
+        <w:rPr>
+          <w:sz w:val="28"/>
+          <w:szCs w:val="28"/>
+        </w:rPr>
+        <w:t xml:space="preserve"> != “1” </w:t>
       </w:r>
       <w:r>
         <w:rPr>
@@ -1183,6 +1896,7 @@
         </w:rPr>
         <w:t xml:space="preserve"> </w:t>
       </w:r>
+      <w:proofErr w:type="spellStart"/>
       <w:r>
         <w:rPr>
           <w:sz w:val="28"/>
@@ -1190,13 +1904,23 @@
         </w:rPr>
         <w:t>chosen_gic</w:t>
       </w:r>
-      <w:r>
-        <w:rPr>
-          <w:sz w:val="28"/>
-          <w:szCs w:val="28"/>
-        </w:rPr>
-        <w:t xml:space="preserve"> |format_gic</w:t>
-      </w:r>
+      <w:proofErr w:type="spellEnd"/>
+      <w:r>
+        <w:rPr>
+          <w:sz w:val="28"/>
+          <w:szCs w:val="28"/>
+        </w:rPr>
+        <w:t xml:space="preserve"> |</w:t>
+      </w:r>
+      <w:proofErr w:type="spellStart"/>
+      <w:r>
+        <w:rPr>
+          <w:sz w:val="28"/>
+          <w:szCs w:val="28"/>
+        </w:rPr>
+        <w:t>format_gic</w:t>
+      </w:r>
+      <w:proofErr w:type="spellEnd"/>
       <w:r>
         <w:rPr>
           <w:sz w:val="28"/>
@@ -1230,6 +1954,7 @@
       <w:r>
         <w:t xml:space="preserve">{% endif </w:t>
       </w:r>
+      <w:proofErr w:type="gramStart"/>
       <w:r>
         <w:t>%</w:t>
       </w:r>
@@ -1242,7 +1967,34 @@
           <w:sz w:val="36"/>
           <w:szCs w:val="36"/>
         </w:rPr>
-        <w:t>{% if shared_care %}Working with a private healthcare provider</w:t>
+        <w:t>{</w:t>
+      </w:r>
+      <w:proofErr w:type="gramEnd"/>
+      <w:r>
+        <w:rPr>
+          <w:rStyle w:val="Heading2Char"/>
+          <w:sz w:val="36"/>
+          <w:szCs w:val="36"/>
+        </w:rPr>
+        <w:t xml:space="preserve">% if </w:t>
+      </w:r>
+      <w:proofErr w:type="spellStart"/>
+      <w:r>
+        <w:rPr>
+          <w:rStyle w:val="Heading2Char"/>
+          <w:sz w:val="36"/>
+          <w:szCs w:val="36"/>
+        </w:rPr>
+        <w:t>shared_care</w:t>
+      </w:r>
+      <w:proofErr w:type="spellEnd"/>
+      <w:r>
+        <w:rPr>
+          <w:rStyle w:val="Heading2Char"/>
+          <w:sz w:val="36"/>
+          <w:szCs w:val="36"/>
+        </w:rPr>
+        <w:t xml:space="preserve"> %}Working with a private healthcare provider</w:t>
       </w:r>
     </w:p>
     <w:p>
@@ -1298,13 +2050,23 @@
         <w:t xml:space="preserve">The NHS released a </w:t>
       </w:r>
       <w:hyperlink r:id="rId10" w:history="1">
+        <w:proofErr w:type="spellStart"/>
         <w:r>
           <w:rPr>
             <w:rStyle w:val="Hyperlink"/>
             <w:sz w:val="28"/>
             <w:szCs w:val="28"/>
           </w:rPr>
-          <w:t>Specialised Services Circular, SSC 1826</w:t>
+          <w:t>Specialised</w:t>
+        </w:r>
+        <w:proofErr w:type="spellEnd"/>
+        <w:r>
+          <w:rPr>
+            <w:rStyle w:val="Hyperlink"/>
+            <w:sz w:val="28"/>
+            <w:szCs w:val="28"/>
+          </w:rPr>
+          <w:t xml:space="preserve"> Services Circular, SSC 1826</w:t>
         </w:r>
       </w:hyperlink>
       <w:r>
@@ -1319,7 +2081,23 @@
           <w:sz w:val="28"/>
           <w:szCs w:val="28"/>
         </w:rPr>
-        <w:t xml:space="preserve"> This guidance (Specialised Services Circular 1826, 2018) states:</w:t>
+        <w:t xml:space="preserve"> This guidance (</w:t>
+      </w:r>
+      <w:proofErr w:type="spellStart"/>
+      <w:r>
+        <w:rPr>
+          <w:sz w:val="28"/>
+          <w:szCs w:val="28"/>
+        </w:rPr>
+        <w:t>Specialised</w:t>
+      </w:r>
+      <w:proofErr w:type="spellEnd"/>
+      <w:r>
+        <w:rPr>
+          <w:sz w:val="28"/>
+          <w:szCs w:val="28"/>
+        </w:rPr>
+        <w:t xml:space="preserve"> Services Circular 1826, 2018) states:</w:t>
       </w:r>
     </w:p>
     <w:p>
@@ -1439,6 +2217,7 @@
         </w:rPr>
         <w:t xml:space="preserve">as </w:t>
       </w:r>
+      <w:proofErr w:type="gramStart"/>
       <w:r>
         <w:rPr>
           <w:sz w:val="28"/>
@@ -1451,7 +2230,47 @@
           <w:sz w:val="28"/>
           <w:szCs w:val="28"/>
         </w:rPr>
-        <w:t>{%if formal_diagnosis and hrt_recommendation %}</w:t>
+        <w:t>{</w:t>
+      </w:r>
+      <w:proofErr w:type="gramEnd"/>
+      <w:r>
+        <w:rPr>
+          <w:sz w:val="28"/>
+          <w:szCs w:val="28"/>
+        </w:rPr>
+        <w:t xml:space="preserve">%if </w:t>
+      </w:r>
+      <w:proofErr w:type="spellStart"/>
+      <w:r>
+        <w:rPr>
+          <w:sz w:val="28"/>
+          <w:szCs w:val="28"/>
+        </w:rPr>
+        <w:t>formal_diagnosis</w:t>
+      </w:r>
+      <w:proofErr w:type="spellEnd"/>
+      <w:r>
+        <w:rPr>
+          <w:sz w:val="28"/>
+          <w:szCs w:val="28"/>
+        </w:rPr>
+        <w:t xml:space="preserve"> and </w:t>
+      </w:r>
+      <w:proofErr w:type="spellStart"/>
+      <w:r>
+        <w:rPr>
+          <w:sz w:val="28"/>
+          <w:szCs w:val="28"/>
+        </w:rPr>
+        <w:t>hrt_recommendation</w:t>
+      </w:r>
+      <w:proofErr w:type="spellEnd"/>
+      <w:r>
+        <w:rPr>
+          <w:sz w:val="28"/>
+          <w:szCs w:val="28"/>
+        </w:rPr>
+        <w:t xml:space="preserve"> %}</w:t>
       </w:r>
     </w:p>
     <w:p>
@@ -1494,7 +2313,23 @@
           <w:sz w:val="28"/>
           <w:szCs w:val="28"/>
         </w:rPr>
-        <w:t>(Specialised Services Circular 1826, 2018)</w:t>
+        <w:t>(</w:t>
+      </w:r>
+      <w:proofErr w:type="spellStart"/>
+      <w:r>
+        <w:rPr>
+          <w:sz w:val="28"/>
+          <w:szCs w:val="28"/>
+        </w:rPr>
+        <w:t>Specialised</w:t>
+      </w:r>
+      <w:proofErr w:type="spellEnd"/>
+      <w:r>
+        <w:rPr>
+          <w:sz w:val="28"/>
+          <w:szCs w:val="28"/>
+        </w:rPr>
+        <w:t xml:space="preserve"> Services Circular 1826, 2018)</w:t>
       </w:r>
       <w:r>
         <w:rPr>
@@ -1588,7 +2423,25 @@
           <w:sz w:val="36"/>
           <w:szCs w:val="32"/>
         </w:rPr>
-        <w:t>{% if immigration_care %} Continuing HRT since immigrating to the UK</w:t>
+        <w:t xml:space="preserve">{% if </w:t>
+      </w:r>
+      <w:proofErr w:type="spellStart"/>
+      <w:r>
+        <w:rPr>
+          <w:rStyle w:val="Heading2Char"/>
+          <w:sz w:val="36"/>
+          <w:szCs w:val="32"/>
+        </w:rPr>
+        <w:t>immigration_care</w:t>
+      </w:r>
+      <w:proofErr w:type="spellEnd"/>
+      <w:r>
+        <w:rPr>
+          <w:rStyle w:val="Heading2Char"/>
+          <w:sz w:val="36"/>
+          <w:szCs w:val="32"/>
+        </w:rPr>
+        <w:t xml:space="preserve"> %} Continuing HRT since immigrating to the UK</w:t>
       </w:r>
     </w:p>
     <w:p>
@@ -1625,22 +2478,70 @@
           <w:sz w:val="28"/>
           <w:szCs w:val="24"/>
         </w:rPr>
-        <w:t>do not need to be seen by a GIC to renew my HRT prescription.{% if immigration_letter %}</w:t>
-      </w:r>
-    </w:p>
-    <w:p>
-      <w:pPr>
-        <w:rPr>
-          <w:sz w:val="28"/>
-          <w:szCs w:val="24"/>
-        </w:rPr>
-      </w:pPr>
-      <w:r>
-        <w:rPr>
-          <w:sz w:val="28"/>
-          <w:szCs w:val="24"/>
-        </w:rPr>
-        <w:t>I have a letter from my previous HRT provider, this confirms that I have been undergoing hormone replacement therapy, and recommends that I continue to receive this medication as part of my care.{% endif %}{% endif %}</w:t>
+        <w:t xml:space="preserve">do not need to be seen by a GIC to renew my HRT </w:t>
+      </w:r>
+      <w:proofErr w:type="gramStart"/>
+      <w:r>
+        <w:rPr>
+          <w:sz w:val="28"/>
+          <w:szCs w:val="24"/>
+        </w:rPr>
+        <w:t>prescription.{</w:t>
+      </w:r>
+      <w:proofErr w:type="gramEnd"/>
+      <w:r>
+        <w:rPr>
+          <w:sz w:val="28"/>
+          <w:szCs w:val="24"/>
+        </w:rPr>
+        <w:t xml:space="preserve">% if </w:t>
+      </w:r>
+      <w:proofErr w:type="spellStart"/>
+      <w:r>
+        <w:rPr>
+          <w:sz w:val="28"/>
+          <w:szCs w:val="24"/>
+        </w:rPr>
+        <w:t>immigration_letter</w:t>
+      </w:r>
+      <w:proofErr w:type="spellEnd"/>
+      <w:r>
+        <w:rPr>
+          <w:sz w:val="28"/>
+          <w:szCs w:val="24"/>
+        </w:rPr>
+        <w:t xml:space="preserve"> %}</w:t>
+      </w:r>
+    </w:p>
+    <w:p>
+      <w:pPr>
+        <w:rPr>
+          <w:sz w:val="28"/>
+          <w:szCs w:val="24"/>
+        </w:rPr>
+      </w:pPr>
+      <w:r>
+        <w:rPr>
+          <w:sz w:val="28"/>
+          <w:szCs w:val="24"/>
+        </w:rPr>
+        <w:t xml:space="preserve">I have a letter from my previous HRT provider, this confirms that I have been undergoing hormone replacement therapy, and recommends that I continue to receive this medication as part of my </w:t>
+      </w:r>
+      <w:proofErr w:type="gramStart"/>
+      <w:r>
+        <w:rPr>
+          <w:sz w:val="28"/>
+          <w:szCs w:val="24"/>
+        </w:rPr>
+        <w:t>care.{</w:t>
+      </w:r>
+      <w:proofErr w:type="gramEnd"/>
+      <w:r>
+        <w:rPr>
+          <w:sz w:val="28"/>
+          <w:szCs w:val="24"/>
+        </w:rPr>
+        <w:t>% endif %}{% endif %}</w:t>
       </w:r>
     </w:p>
     <w:p>
@@ -1657,7 +2558,39 @@
           <w:sz w:val="36"/>
           <w:szCs w:val="32"/>
         </w:rPr>
-        <w:t>{% if blood_testing %}Monitoring my health</w:t>
+        <w:t xml:space="preserve">{% if </w:t>
+      </w:r>
+      <w:proofErr w:type="spellStart"/>
+      <w:r>
+        <w:rPr>
+          <w:sz w:val="36"/>
+          <w:szCs w:val="32"/>
+        </w:rPr>
+        <w:t>blood_testing</w:t>
+      </w:r>
+      <w:proofErr w:type="spellEnd"/>
+      <w:r>
+        <w:rPr>
+          <w:sz w:val="36"/>
+          <w:szCs w:val="32"/>
+        </w:rPr>
+        <w:t xml:space="preserve"> </w:t>
+      </w:r>
+      <w:proofErr w:type="gramStart"/>
+      <w:r>
+        <w:rPr>
+          <w:sz w:val="36"/>
+          <w:szCs w:val="32"/>
+        </w:rPr>
+        <w:t>%}Monitoring</w:t>
+      </w:r>
+      <w:proofErr w:type="gramEnd"/>
+      <w:r>
+        <w:rPr>
+          <w:sz w:val="36"/>
+          <w:szCs w:val="32"/>
+        </w:rPr>
+        <w:t xml:space="preserve"> my health</w:t>
       </w:r>
     </w:p>
     <w:p>
@@ -1679,7 +2612,23 @@
           <w:sz w:val="28"/>
           <w:szCs w:val="24"/>
         </w:rPr>
-        <w:t xml:space="preserve"> that no other health complications are arising as a result of my medication.</w:t>
+        <w:t xml:space="preserve"> that no other health complications are arising </w:t>
+      </w:r>
+      <w:proofErr w:type="gramStart"/>
+      <w:r>
+        <w:rPr>
+          <w:sz w:val="28"/>
+          <w:szCs w:val="24"/>
+        </w:rPr>
+        <w:t>as a result of</w:t>
+      </w:r>
+      <w:proofErr w:type="gramEnd"/>
+      <w:r>
+        <w:rPr>
+          <w:sz w:val="28"/>
+          <w:szCs w:val="24"/>
+        </w:rPr>
+        <w:t xml:space="preserve"> my medication.</w:t>
       </w:r>
     </w:p>
     <w:p>
@@ -1808,8 +2757,17 @@
           <w:sz w:val="28"/>
           <w:szCs w:val="24"/>
         </w:rPr>
-        <w:t>Serum Oestrogen</w:t>
-      </w:r>
+        <w:t xml:space="preserve">Serum </w:t>
+      </w:r>
+      <w:proofErr w:type="spellStart"/>
+      <w:r>
+        <w:rPr>
+          <w:sz w:val="28"/>
+          <w:szCs w:val="24"/>
+        </w:rPr>
+        <w:t>Oestrogen</w:t>
+      </w:r>
+      <w:proofErr w:type="spellEnd"/>
     </w:p>
     <w:p>
       <w:pPr>
@@ -1848,14 +2806,30 @@
           <w:sz w:val="28"/>
           <w:szCs w:val="24"/>
         </w:rPr>
-        <w:t>Urea and Electrolytes + Potassium</w:t>
-      </w:r>
-      <w:r>
-        <w:rPr>
-          <w:sz w:val="28"/>
-          <w:szCs w:val="24"/>
-        </w:rPr>
-        <w:t>{% endif %}</w:t>
+        <w:t xml:space="preserve">Urea and Electrolytes + </w:t>
+      </w:r>
+      <w:proofErr w:type="gramStart"/>
+      <w:r>
+        <w:rPr>
+          <w:sz w:val="28"/>
+          <w:szCs w:val="24"/>
+        </w:rPr>
+        <w:t>Potassium</w:t>
+      </w:r>
+      <w:r>
+        <w:rPr>
+          <w:sz w:val="28"/>
+          <w:szCs w:val="24"/>
+        </w:rPr>
+        <w:t>{</w:t>
+      </w:r>
+      <w:proofErr w:type="gramEnd"/>
+      <w:r>
+        <w:rPr>
+          <w:sz w:val="28"/>
+          <w:szCs w:val="24"/>
+        </w:rPr>
+        <w:t>% endif %}</w:t>
       </w:r>
       <w:r>
         <w:rPr>
@@ -1894,7 +2868,15 @@
           <w:sz w:val="28"/>
           <w:szCs w:val="24"/>
         </w:rPr>
-        <w:t>This is a list of actionable requests as per the information I have provided throughout this document</w:t>
+        <w:t xml:space="preserve">This is a list of actionable requests as per the information I have provided throughout this </w:t>
+      </w:r>
+      <w:proofErr w:type="gramStart"/>
+      <w:r>
+        <w:rPr>
+          <w:sz w:val="28"/>
+          <w:szCs w:val="24"/>
+        </w:rPr>
+        <w:t>document</w:t>
       </w:r>
       <w:r>
         <w:rPr>
@@ -1908,7 +2890,31 @@
           <w:sz w:val="28"/>
           <w:szCs w:val="24"/>
         </w:rPr>
-        <w:t>{% if shared_care %}</w:t>
+        <w:t>{</w:t>
+      </w:r>
+      <w:proofErr w:type="gramEnd"/>
+      <w:r>
+        <w:rPr>
+          <w:sz w:val="28"/>
+          <w:szCs w:val="24"/>
+        </w:rPr>
+        <w:t xml:space="preserve">% if </w:t>
+      </w:r>
+      <w:proofErr w:type="spellStart"/>
+      <w:r>
+        <w:rPr>
+          <w:sz w:val="28"/>
+          <w:szCs w:val="24"/>
+        </w:rPr>
+        <w:t>shared_care</w:t>
+      </w:r>
+      <w:proofErr w:type="spellEnd"/>
+      <w:r>
+        <w:rPr>
+          <w:sz w:val="28"/>
+          <w:szCs w:val="24"/>
+        </w:rPr>
+        <w:t xml:space="preserve"> %}</w:t>
       </w:r>
     </w:p>
     <w:p>
@@ -1932,19 +2938,37 @@
         </w:rPr>
         <w:t xml:space="preserve">if </w:t>
       </w:r>
-      <w:r>
-        <w:rPr>
-          <w:sz w:val="28"/>
-          <w:szCs w:val="24"/>
-        </w:rPr>
-        <w:t>chosen_private_care</w:t>
-      </w:r>
-      <w:r>
-        <w:rPr>
-          <w:sz w:val="28"/>
-          <w:szCs w:val="24"/>
-        </w:rPr>
-        <w:t xml:space="preserve"> != “</w:t>
+      <w:proofErr w:type="spellStart"/>
+      <w:r>
+        <w:rPr>
+          <w:sz w:val="28"/>
+          <w:szCs w:val="24"/>
+        </w:rPr>
+        <w:t>chosen_private_</w:t>
+      </w:r>
+      <w:proofErr w:type="gramStart"/>
+      <w:r>
+        <w:rPr>
+          <w:sz w:val="28"/>
+          <w:szCs w:val="24"/>
+        </w:rPr>
+        <w:t>care</w:t>
+      </w:r>
+      <w:proofErr w:type="spellEnd"/>
+      <w:r>
+        <w:rPr>
+          <w:sz w:val="28"/>
+          <w:szCs w:val="24"/>
+        </w:rPr>
+        <w:t xml:space="preserve"> !</w:t>
+      </w:r>
+      <w:proofErr w:type="gramEnd"/>
+      <w:r>
+        <w:rPr>
+          <w:sz w:val="28"/>
+          <w:szCs w:val="24"/>
+        </w:rPr>
+        <w:t>= “</w:t>
       </w:r>
       <w:r>
         <w:rPr>
@@ -2001,6 +3025,7 @@
         </w:rPr>
         <w:t xml:space="preserve">if “Other” not in </w:t>
       </w:r>
+      <w:proofErr w:type="spellStart"/>
       <w:r>
         <w:rPr>
           <w:sz w:val="28"/>
@@ -2008,12 +3033,21 @@
         </w:rPr>
         <w:t>chosen_private_care</w:t>
       </w:r>
-      <w:r>
-        <w:rPr>
-          <w:sz w:val="28"/>
-          <w:szCs w:val="24"/>
-        </w:rPr>
-        <w:t xml:space="preserve"> %}</w:t>
+      <w:proofErr w:type="spellEnd"/>
+      <w:r>
+        <w:rPr>
+          <w:sz w:val="28"/>
+          <w:szCs w:val="24"/>
+        </w:rPr>
+        <w:t xml:space="preserve"> </w:t>
+      </w:r>
+      <w:proofErr w:type="gramStart"/>
+      <w:r>
+        <w:rPr>
+          <w:sz w:val="28"/>
+          <w:szCs w:val="24"/>
+        </w:rPr>
+        <w:t>%}</w:t>
       </w:r>
       <w:r>
         <w:rPr>
@@ -2022,6 +3056,7 @@
         </w:rPr>
         <w:t>with</w:t>
       </w:r>
+      <w:proofErr w:type="gramEnd"/>
       <w:r>
         <w:rPr>
           <w:sz w:val="28"/>
@@ -2034,7 +3069,23 @@
           <w:sz w:val="28"/>
           <w:szCs w:val="24"/>
         </w:rPr>
-        <w:t>{{ chosen_private_care }}</w:t>
+        <w:t xml:space="preserve">{{ </w:t>
+      </w:r>
+      <w:proofErr w:type="spellStart"/>
+      <w:r>
+        <w:rPr>
+          <w:sz w:val="28"/>
+          <w:szCs w:val="24"/>
+        </w:rPr>
+        <w:t>chosen_private_care</w:t>
+      </w:r>
+      <w:proofErr w:type="spellEnd"/>
+      <w:r>
+        <w:rPr>
+          <w:sz w:val="28"/>
+          <w:szCs w:val="24"/>
+        </w:rPr>
+        <w:t xml:space="preserve"> }}</w:t>
       </w:r>
       <w:r>
         <w:rPr>
@@ -2077,8 +3128,17 @@
           <w:sz w:val="28"/>
           <w:szCs w:val="24"/>
         </w:rPr>
-        <w:t>Provide a prescription</w:t>
-      </w:r>
+        <w:t xml:space="preserve">Provide a </w:t>
+      </w:r>
+      <w:proofErr w:type="gramStart"/>
+      <w:r>
+        <w:rPr>
+          <w:sz w:val="28"/>
+          <w:szCs w:val="24"/>
+        </w:rPr>
+        <w:t>prescription</w:t>
+      </w:r>
+      <w:proofErr w:type="gramEnd"/>
     </w:p>
     <w:p>
       <w:pPr>
@@ -2093,7 +3153,23 @@
           <w:sz w:val="28"/>
           <w:szCs w:val="24"/>
         </w:rPr>
-        <w:t>{% if not blood_testing %}</w:t>
+        <w:t xml:space="preserve">{% if not </w:t>
+      </w:r>
+      <w:proofErr w:type="spellStart"/>
+      <w:r>
+        <w:rPr>
+          <w:sz w:val="28"/>
+          <w:szCs w:val="24"/>
+        </w:rPr>
+        <w:t>blood_testing</w:t>
+      </w:r>
+      <w:proofErr w:type="spellEnd"/>
+      <w:r>
+        <w:rPr>
+          <w:sz w:val="28"/>
+          <w:szCs w:val="24"/>
+        </w:rPr>
+        <w:t xml:space="preserve"> %}</w:t>
       </w:r>
     </w:p>
     <w:p>
@@ -2113,8 +3189,17 @@
           <w:sz w:val="28"/>
           <w:szCs w:val="24"/>
         </w:rPr>
-        <w:t>Provide blood testing as necessary</w:t>
-      </w:r>
+        <w:t xml:space="preserve">Provide blood testing as </w:t>
+      </w:r>
+      <w:proofErr w:type="gramStart"/>
+      <w:r>
+        <w:rPr>
+          <w:sz w:val="28"/>
+          <w:szCs w:val="24"/>
+        </w:rPr>
+        <w:t>necessary</w:t>
+      </w:r>
+      <w:proofErr w:type="gramEnd"/>
     </w:p>
     <w:p>
       <w:pPr>
@@ -2149,8 +3234,17 @@
           <w:sz w:val="28"/>
           <w:szCs w:val="24"/>
         </w:rPr>
-        <w:t>Administer Injections if required</w:t>
-      </w:r>
+        <w:t xml:space="preserve">Administer Injections if </w:t>
+      </w:r>
+      <w:proofErr w:type="gramStart"/>
+      <w:r>
+        <w:rPr>
+          <w:sz w:val="28"/>
+          <w:szCs w:val="24"/>
+        </w:rPr>
+        <w:t>required</w:t>
+      </w:r>
+      <w:proofErr w:type="gramEnd"/>
     </w:p>
     <w:p>
       <w:pPr>
@@ -2165,7 +3259,39 @@
           <w:sz w:val="28"/>
           <w:szCs w:val="24"/>
         </w:rPr>
-        <w:t>{% endif %}{% if bridging_desired %}</w:t>
+        <w:t xml:space="preserve">{% endif </w:t>
+      </w:r>
+      <w:proofErr w:type="gramStart"/>
+      <w:r>
+        <w:rPr>
+          <w:sz w:val="28"/>
+          <w:szCs w:val="24"/>
+        </w:rPr>
+        <w:t>%}{</w:t>
+      </w:r>
+      <w:proofErr w:type="gramEnd"/>
+      <w:r>
+        <w:rPr>
+          <w:sz w:val="28"/>
+          <w:szCs w:val="24"/>
+        </w:rPr>
+        <w:t xml:space="preserve">% if </w:t>
+      </w:r>
+      <w:proofErr w:type="spellStart"/>
+      <w:r>
+        <w:rPr>
+          <w:sz w:val="28"/>
+          <w:szCs w:val="24"/>
+        </w:rPr>
+        <w:t>bridging_desired</w:t>
+      </w:r>
+      <w:proofErr w:type="spellEnd"/>
+      <w:r>
+        <w:rPr>
+          <w:sz w:val="28"/>
+          <w:szCs w:val="24"/>
+        </w:rPr>
+        <w:t xml:space="preserve"> %}</w:t>
       </w:r>
     </w:p>
     <w:p>
@@ -2185,8 +3311,17 @@
           <w:sz w:val="28"/>
           <w:szCs w:val="24"/>
         </w:rPr>
-        <w:t>Provide a bridging prescription</w:t>
-      </w:r>
+        <w:t xml:space="preserve">Provide a bridging </w:t>
+      </w:r>
+      <w:proofErr w:type="gramStart"/>
+      <w:r>
+        <w:rPr>
+          <w:sz w:val="28"/>
+          <w:szCs w:val="24"/>
+        </w:rPr>
+        <w:t>prescription</w:t>
+      </w:r>
+      <w:proofErr w:type="gramEnd"/>
     </w:p>
     <w:p>
       <w:pPr>
@@ -2201,14 +3336,46 @@
           <w:sz w:val="28"/>
           <w:szCs w:val="24"/>
         </w:rPr>
-        <w:t>{% endif %}</w:t>
-      </w:r>
-      <w:r>
-        <w:rPr>
-          <w:sz w:val="28"/>
-          <w:szCs w:val="32"/>
-        </w:rPr>
-        <w:t xml:space="preserve">{% if chosen_gic != </w:t>
+        <w:t xml:space="preserve">{% endif </w:t>
+      </w:r>
+      <w:proofErr w:type="gramStart"/>
+      <w:r>
+        <w:rPr>
+          <w:sz w:val="28"/>
+          <w:szCs w:val="24"/>
+        </w:rPr>
+        <w:t>%}</w:t>
+      </w:r>
+      <w:r>
+        <w:rPr>
+          <w:sz w:val="28"/>
+          <w:szCs w:val="32"/>
+        </w:rPr>
+        <w:t>{</w:t>
+      </w:r>
+      <w:proofErr w:type="gramEnd"/>
+      <w:r>
+        <w:rPr>
+          <w:sz w:val="28"/>
+          <w:szCs w:val="32"/>
+        </w:rPr>
+        <w:t xml:space="preserve">% if </w:t>
+      </w:r>
+      <w:proofErr w:type="spellStart"/>
+      <w:r>
+        <w:rPr>
+          <w:sz w:val="28"/>
+          <w:szCs w:val="32"/>
+        </w:rPr>
+        <w:t>chosen_gic</w:t>
+      </w:r>
+      <w:proofErr w:type="spellEnd"/>
+      <w:r>
+        <w:rPr>
+          <w:sz w:val="28"/>
+          <w:szCs w:val="32"/>
+        </w:rPr>
+        <w:t xml:space="preserve"> != </w:t>
       </w:r>
       <w:r>
         <w:rPr>
@@ -2236,7 +3403,23 @@
           <w:sz w:val="28"/>
           <w:szCs w:val="32"/>
         </w:rPr>
-        <w:t xml:space="preserve"> and chosen_gic != “1”</w:t>
+        <w:t xml:space="preserve"> and </w:t>
+      </w:r>
+      <w:proofErr w:type="spellStart"/>
+      <w:r>
+        <w:rPr>
+          <w:sz w:val="28"/>
+          <w:szCs w:val="32"/>
+        </w:rPr>
+        <w:t>chosen_gic</w:t>
+      </w:r>
+      <w:proofErr w:type="spellEnd"/>
+      <w:r>
+        <w:rPr>
+          <w:sz w:val="28"/>
+          <w:szCs w:val="32"/>
+        </w:rPr>
+        <w:t xml:space="preserve"> != “1”</w:t>
       </w:r>
       <w:r>
         <w:rPr>
@@ -2263,14 +3446,94 @@
           <w:sz w:val="28"/>
           <w:szCs w:val="32"/>
         </w:rPr>
-        <w:t>Refer me to the following Gender Identity Clinic: {{ chosen_gic |format_gic }}</w:t>
-      </w:r>
-      <w:r>
-        <w:rPr>
-          <w:sz w:val="28"/>
-          <w:szCs w:val="32"/>
-        </w:rPr>
-        <w:t>{% elif gic_referral %}</w:t>
+        <w:t xml:space="preserve">Refer me to the following Gender Identity Clinic: </w:t>
+      </w:r>
+      <w:proofErr w:type="gramStart"/>
+      <w:r>
+        <w:rPr>
+          <w:sz w:val="28"/>
+          <w:szCs w:val="32"/>
+        </w:rPr>
+        <w:t xml:space="preserve">{{ </w:t>
+      </w:r>
+      <w:proofErr w:type="spellStart"/>
+      <w:r>
+        <w:rPr>
+          <w:sz w:val="28"/>
+          <w:szCs w:val="32"/>
+        </w:rPr>
+        <w:t>chosen</w:t>
+      </w:r>
+      <w:proofErr w:type="gramEnd"/>
+      <w:r>
+        <w:rPr>
+          <w:sz w:val="28"/>
+          <w:szCs w:val="32"/>
+        </w:rPr>
+        <w:t>_gic</w:t>
+      </w:r>
+      <w:proofErr w:type="spellEnd"/>
+      <w:r>
+        <w:rPr>
+          <w:sz w:val="28"/>
+          <w:szCs w:val="32"/>
+        </w:rPr>
+        <w:t xml:space="preserve"> |</w:t>
+      </w:r>
+      <w:proofErr w:type="spellStart"/>
+      <w:r>
+        <w:rPr>
+          <w:sz w:val="28"/>
+          <w:szCs w:val="32"/>
+        </w:rPr>
+        <w:t>format_gic</w:t>
+      </w:r>
+      <w:proofErr w:type="spellEnd"/>
+      <w:r>
+        <w:rPr>
+          <w:sz w:val="28"/>
+          <w:szCs w:val="32"/>
+        </w:rPr>
+        <w:t xml:space="preserve"> }}</w:t>
+      </w:r>
+      <w:r>
+        <w:rPr>
+          <w:sz w:val="28"/>
+          <w:szCs w:val="32"/>
+        </w:rPr>
+        <w:t xml:space="preserve">{% </w:t>
+      </w:r>
+      <w:proofErr w:type="spellStart"/>
+      <w:r>
+        <w:rPr>
+          <w:sz w:val="28"/>
+          <w:szCs w:val="32"/>
+        </w:rPr>
+        <w:t>elif</w:t>
+      </w:r>
+      <w:proofErr w:type="spellEnd"/>
+      <w:r>
+        <w:rPr>
+          <w:sz w:val="28"/>
+          <w:szCs w:val="32"/>
+        </w:rPr>
+        <w:t xml:space="preserve"> </w:t>
+      </w:r>
+      <w:proofErr w:type="spellStart"/>
+      <w:r>
+        <w:rPr>
+          <w:sz w:val="28"/>
+          <w:szCs w:val="32"/>
+        </w:rPr>
+        <w:t>gic_referral</w:t>
+      </w:r>
+      <w:proofErr w:type="spellEnd"/>
+      <w:r>
+        <w:rPr>
+          <w:sz w:val="28"/>
+          <w:szCs w:val="32"/>
+        </w:rPr>
+        <w:t xml:space="preserve"> %}</w:t>
       </w:r>
     </w:p>
     <w:p>
@@ -2290,14 +3553,30 @@
           <w:sz w:val="28"/>
           <w:szCs w:val="32"/>
         </w:rPr>
-        <w:t>Refer me to a Gender Identity Clinic</w:t>
-      </w:r>
-      <w:r>
-        <w:rPr>
-          <w:sz w:val="28"/>
-          <w:szCs w:val="32"/>
-        </w:rPr>
-        <w:t>{%</w:t>
+        <w:t xml:space="preserve">Refer me to a Gender Identity </w:t>
+      </w:r>
+      <w:proofErr w:type="gramStart"/>
+      <w:r>
+        <w:rPr>
+          <w:sz w:val="28"/>
+          <w:szCs w:val="32"/>
+        </w:rPr>
+        <w:t>Clinic</w:t>
+      </w:r>
+      <w:r>
+        <w:rPr>
+          <w:sz w:val="28"/>
+          <w:szCs w:val="32"/>
+        </w:rPr>
+        <w:t>{</w:t>
+      </w:r>
+      <w:proofErr w:type="gramEnd"/>
+      <w:r>
+        <w:rPr>
+          <w:sz w:val="28"/>
+          <w:szCs w:val="32"/>
+        </w:rPr>
+        <w:t>%</w:t>
       </w:r>
       <w:r>
         <w:rPr>
@@ -2332,7 +3611,23 @@
           <w:sz w:val="28"/>
           <w:szCs w:val="32"/>
         </w:rPr>
-        <w:t>{% if immigration_care%}</w:t>
+        <w:t xml:space="preserve">{% if </w:t>
+      </w:r>
+      <w:proofErr w:type="spellStart"/>
+      <w:r>
+        <w:rPr>
+          <w:sz w:val="28"/>
+          <w:szCs w:val="32"/>
+        </w:rPr>
+        <w:t>immigration_care</w:t>
+      </w:r>
+      <w:proofErr w:type="spellEnd"/>
+      <w:r>
+        <w:rPr>
+          <w:sz w:val="28"/>
+          <w:szCs w:val="32"/>
+        </w:rPr>
+        <w:t>%}</w:t>
       </w:r>
     </w:p>
     <w:p>
@@ -2352,7 +3647,23 @@
           <w:sz w:val="28"/>
           <w:szCs w:val="32"/>
         </w:rPr>
-        <w:t>Renew my prescription for HRT{% endif %}</w:t>
+        <w:t xml:space="preserve">Renew my prescription for </w:t>
+      </w:r>
+      <w:proofErr w:type="gramStart"/>
+      <w:r>
+        <w:rPr>
+          <w:sz w:val="28"/>
+          <w:szCs w:val="32"/>
+        </w:rPr>
+        <w:t>HRT{</w:t>
+      </w:r>
+      <w:proofErr w:type="gramEnd"/>
+      <w:r>
+        <w:rPr>
+          <w:sz w:val="28"/>
+          <w:szCs w:val="32"/>
+        </w:rPr>
+        <w:t>% endif %}</w:t>
       </w:r>
     </w:p>
     <w:p>
@@ -2368,7 +3679,23 @@
           <w:sz w:val="28"/>
           <w:szCs w:val="32"/>
         </w:rPr>
-        <w:t>{% if blood_testing%}</w:t>
+        <w:t xml:space="preserve">{% if </w:t>
+      </w:r>
+      <w:proofErr w:type="spellStart"/>
+      <w:r>
+        <w:rPr>
+          <w:sz w:val="28"/>
+          <w:szCs w:val="32"/>
+        </w:rPr>
+        <w:t>blood_testing</w:t>
+      </w:r>
+      <w:proofErr w:type="spellEnd"/>
+      <w:r>
+        <w:rPr>
+          <w:sz w:val="28"/>
+          <w:szCs w:val="32"/>
+        </w:rPr>
+        <w:t>%}</w:t>
       </w:r>
     </w:p>
     <w:p>
@@ -2388,8 +3715,17 @@
           <w:sz w:val="28"/>
           <w:szCs w:val="32"/>
         </w:rPr>
-        <w:t>Provide blood testing as necessary</w:t>
-      </w:r>
+        <w:t xml:space="preserve">Provide blood testing as </w:t>
+      </w:r>
+      <w:proofErr w:type="gramStart"/>
+      <w:r>
+        <w:rPr>
+          <w:sz w:val="28"/>
+          <w:szCs w:val="32"/>
+        </w:rPr>
+        <w:t>necessary</w:t>
+      </w:r>
+      <w:proofErr w:type="gramEnd"/>
     </w:p>
     <w:p>
       <w:pPr>
@@ -2489,14 +3825,32 @@
           <w:szCs w:val="24"/>
           <w:lang w:val="en-GB"/>
         </w:rPr>
-        <w:t>Apart from Sustanon®, there</w:t>
-      </w:r>
+        <w:t xml:space="preserve">Apart from </w:t>
+      </w:r>
+      <w:proofErr w:type="spellStart"/>
       <w:r>
         <w:rPr>
           <w:sz w:val="28"/>
           <w:szCs w:val="24"/>
           <w:lang w:val="en-GB"/>
         </w:rPr>
+        <w:t>Sustanon</w:t>
+      </w:r>
+      <w:proofErr w:type="spellEnd"/>
+      <w:r>
+        <w:rPr>
+          <w:sz w:val="28"/>
+          <w:szCs w:val="24"/>
+          <w:lang w:val="en-GB"/>
+        </w:rPr>
+        <w:t>®, there</w:t>
+      </w:r>
+      <w:r>
+        <w:rPr>
+          <w:sz w:val="28"/>
+          <w:szCs w:val="24"/>
+          <w:lang w:val="en-GB"/>
+        </w:rPr>
         <w:t xml:space="preserve"> </w:t>
       </w:r>
       <w:r>
@@ -2601,16 +3955,26 @@
           <w:szCs w:val="24"/>
           <w:lang w:val="en-GB"/>
         </w:rPr>
-        <w:t>specialist provider, is not uncommon in general practice</w:t>
-      </w:r>
+        <w:t xml:space="preserve">specialist provider, is not uncommon in general </w:t>
+      </w:r>
+      <w:proofErr w:type="gramStart"/>
       <w:r>
         <w:rPr>
           <w:sz w:val="28"/>
           <w:szCs w:val="24"/>
           <w:lang w:val="en-GB"/>
         </w:rPr>
+        <w:t>practice</w:t>
+      </w:r>
+      <w:r>
+        <w:rPr>
+          <w:sz w:val="28"/>
+          <w:szCs w:val="24"/>
+          <w:lang w:val="en-GB"/>
+        </w:rPr>
         <w:t>”</w:t>
       </w:r>
+      <w:proofErr w:type="gramEnd"/>
     </w:p>
     <w:p>
       <w:pPr>
@@ -2813,7 +4177,7 @@
       <w:pPr>
         <w:rPr>
           <w:sz w:val="28"/>
-          <w:szCs w:val="24"/>
+          <w:szCs w:val="28"/>
         </w:rPr>
       </w:pPr>
       <w:r>
@@ -2871,18 +4235,6 @@
           <w:szCs w:val="28"/>
         </w:rPr>
         <w:t>)</w:t>
-      </w:r>
-    </w:p>
-    <w:p>
-      <w:pPr>
-        <w:pStyle w:val="Heading2"/>
-        <w:rPr>
-          <w:szCs w:val="24"/>
-          <w:lang w:val="en-GB"/>
-        </w:rPr>
-      </w:pPr>
-      <w:r>
-        <w:br w:type="page"/>
       </w:r>
     </w:p>
     <w:p>
@@ -2893,7 +4245,7 @@
           <w:szCs w:val="40"/>
         </w:rPr>
       </w:pPr>
-      <w:bookmarkStart w:id="4" w:name="_Toc105105236"/>
+      <w:bookmarkStart w:id="5" w:name="_Toc105105236"/>
       <w:r>
         <w:rPr>
           <w:sz w:val="40"/>
@@ -2902,7 +4254,7 @@
         <w:lastRenderedPageBreak/>
         <w:t>References</w:t>
       </w:r>
-      <w:bookmarkEnd w:id="4"/>
+      <w:bookmarkEnd w:id="5"/>
     </w:p>
     <w:p>
       <w:pPr>
@@ -3041,7 +4393,23 @@
           <w:sz w:val="28"/>
           <w:szCs w:val="28"/>
         </w:rPr>
-        <w:t>Dpt.nhs.uk. 2016. Specialised Services Circular 1620. [online] Available at: &lt;</w:t>
+        <w:t xml:space="preserve">Dpt.nhs.uk. 2016. </w:t>
+      </w:r>
+      <w:proofErr w:type="spellStart"/>
+      <w:r>
+        <w:rPr>
+          <w:sz w:val="28"/>
+          <w:szCs w:val="28"/>
+        </w:rPr>
+        <w:t>Specialised</w:t>
+      </w:r>
+      <w:proofErr w:type="spellEnd"/>
+      <w:r>
+        <w:rPr>
+          <w:sz w:val="28"/>
+          <w:szCs w:val="28"/>
+        </w:rPr>
+        <w:t xml:space="preserve"> Services Circular 1620. [online] Available at: &lt;</w:t>
       </w:r>
       <w:r>
         <w:t xml:space="preserve"> </w:t>
@@ -3053,6 +4421,7 @@
         </w:rPr>
         <w:t>https://www.transinformed.co.uk/static/files/SSC-1620.pdf</w:t>
       </w:r>
+      <w:proofErr w:type="gramStart"/>
       <w:r>
         <w:rPr>
           <w:sz w:val="28"/>
@@ -3067,6 +4436,7 @@
         </w:rPr>
         <w:t>.</w:t>
       </w:r>
+      <w:proofErr w:type="gramEnd"/>
     </w:p>
     <w:p>
       <w:r>
@@ -3089,11 +4459,43 @@
           <w:sz w:val="28"/>
           <w:szCs w:val="28"/>
         </w:rPr>
-        <w:t>{% if bridging_desired %}Royal College of Psychiatrists, 2013. Good practice guidelines for the assessment and treatment of adults with gender dysphoria. p.25. Available at: &lt;</w:t>
-      </w:r>
-      <w:r>
+        <w:t xml:space="preserve">{% if </w:t>
+      </w:r>
+      <w:proofErr w:type="spellStart"/>
+      <w:r>
+        <w:rPr>
+          <w:sz w:val="28"/>
+          <w:szCs w:val="28"/>
+        </w:rPr>
+        <w:t>bridging_desired</w:t>
+      </w:r>
+      <w:proofErr w:type="spellEnd"/>
+      <w:r>
+        <w:rPr>
+          <w:sz w:val="28"/>
+          <w:szCs w:val="28"/>
+        </w:rPr>
         <w:t xml:space="preserve"> </w:t>
       </w:r>
+      <w:proofErr w:type="gramStart"/>
+      <w:r>
+        <w:rPr>
+          <w:sz w:val="28"/>
+          <w:szCs w:val="28"/>
+        </w:rPr>
+        <w:t>%}Royal</w:t>
+      </w:r>
+      <w:proofErr w:type="gramEnd"/>
+      <w:r>
+        <w:rPr>
+          <w:sz w:val="28"/>
+          <w:szCs w:val="28"/>
+        </w:rPr>
+        <w:t xml:space="preserve"> College of Psychiatrists, 2013. Good practice guidelines for the assessment and treatment of adults with gender dysphoria. p.25. Available at: &lt;</w:t>
+      </w:r>
+      <w:r>
+        <w:t xml:space="preserve"> </w:t>
+      </w:r>
       <w:r>
         <w:rPr>
           <w:sz w:val="28"/>
@@ -3155,6 +4557,7 @@
         </w:rPr>
         <w:t>https://www.transinformed.co.uk/static/files/service-specification-1719.pdf</w:t>
       </w:r>
+      <w:proofErr w:type="gramStart"/>
       <w:r>
         <w:rPr>
           <w:sz w:val="28"/>
@@ -3167,7 +4570,15 @@
           <w:sz w:val="28"/>
           <w:szCs w:val="28"/>
         </w:rPr>
-        <w:t>{%</w:t>
+        <w:t>{</w:t>
+      </w:r>
+      <w:proofErr w:type="gramEnd"/>
+      <w:r>
+        <w:rPr>
+          <w:sz w:val="28"/>
+          <w:szCs w:val="28"/>
+        </w:rPr>
+        <w:t>%</w:t>
       </w:r>
       <w:r>
         <w:rPr>
@@ -3202,22 +4613,47 @@
           <w:sz w:val="28"/>
           <w:szCs w:val="28"/>
         </w:rPr>
-        <w:t xml:space="preserve">{% if shared_care %} </w:t>
-      </w:r>
-    </w:p>
-    <w:p>
-      <w:pPr>
-        <w:rPr>
-          <w:sz w:val="28"/>
-          <w:szCs w:val="28"/>
-        </w:rPr>
-      </w:pPr>
-      <w:r>
-        <w:rPr>
-          <w:sz w:val="28"/>
-          <w:szCs w:val="28"/>
-        </w:rPr>
-        <w:t xml:space="preserve">Specialised Services Circular 1826, NHS England, 2018. Primary Care Responsibilities </w:t>
+        <w:t xml:space="preserve">{% if </w:t>
+      </w:r>
+      <w:proofErr w:type="spellStart"/>
+      <w:r>
+        <w:rPr>
+          <w:sz w:val="28"/>
+          <w:szCs w:val="28"/>
+        </w:rPr>
+        <w:t>shared_care</w:t>
+      </w:r>
+      <w:proofErr w:type="spellEnd"/>
+      <w:r>
+        <w:rPr>
+          <w:sz w:val="28"/>
+          <w:szCs w:val="28"/>
+        </w:rPr>
+        <w:t xml:space="preserve"> %} </w:t>
+      </w:r>
+    </w:p>
+    <w:p>
+      <w:pPr>
+        <w:rPr>
+          <w:sz w:val="28"/>
+          <w:szCs w:val="28"/>
+        </w:rPr>
+      </w:pPr>
+      <w:proofErr w:type="spellStart"/>
+      <w:r>
+        <w:rPr>
+          <w:sz w:val="28"/>
+          <w:szCs w:val="28"/>
+        </w:rPr>
+        <w:t>Specialised</w:t>
+      </w:r>
+      <w:proofErr w:type="spellEnd"/>
+      <w:r>
+        <w:rPr>
+          <w:sz w:val="28"/>
+          <w:szCs w:val="28"/>
+        </w:rPr>
+        <w:t xml:space="preserve"> Services Circular 1826, NHS England, 2018. Primary Care Responsibilities </w:t>
       </w:r>
       <w:r>
         <w:rPr>
@@ -3231,7 +4667,39 @@
           <w:sz w:val="28"/>
           <w:szCs w:val="28"/>
         </w:rPr>
-        <w:t xml:space="preserve"> Regard To Requests by Private On-Line Medical Service Providers to Prescribe Hormone Treatments for Transgender People. Specialised Services Circular 1826, [online] Available at: &lt;</w:t>
+        <w:t xml:space="preserve"> Regard </w:t>
+      </w:r>
+      <w:proofErr w:type="gramStart"/>
+      <w:r>
+        <w:rPr>
+          <w:sz w:val="28"/>
+          <w:szCs w:val="28"/>
+        </w:rPr>
+        <w:t>To</w:t>
+      </w:r>
+      <w:proofErr w:type="gramEnd"/>
+      <w:r>
+        <w:rPr>
+          <w:sz w:val="28"/>
+          <w:szCs w:val="28"/>
+        </w:rPr>
+        <w:t xml:space="preserve"> Requests by Private On-Line Medical Service Providers to Prescribe Hormone Treatments for Transgender People. </w:t>
+      </w:r>
+      <w:proofErr w:type="spellStart"/>
+      <w:r>
+        <w:rPr>
+          <w:sz w:val="28"/>
+          <w:szCs w:val="28"/>
+        </w:rPr>
+        <w:t>Specialised</w:t>
+      </w:r>
+      <w:proofErr w:type="spellEnd"/>
+      <w:r>
+        <w:rPr>
+          <w:sz w:val="28"/>
+          <w:szCs w:val="28"/>
+        </w:rPr>
+        <w:t xml:space="preserve"> Services Circular 1826, [online] Available at: &lt;</w:t>
       </w:r>
       <w:r>
         <w:t xml:space="preserve"> </w:t>
@@ -3281,12 +4749,101 @@
         </w:rPr>
         <w:t>Gender Identity Clinic – GIC. 2022. Waiting times. [online] Available at: &lt;https://gic.nhs.uk/appointments/waiting-times/&gt; [Accessed 6 June 2022].</w:t>
       </w:r>
-      <w:r>
-        <w:rPr>
-          <w:sz w:val="28"/>
-          <w:szCs w:val="28"/>
-        </w:rPr>
-        <w:t>{%</w:t>
+    </w:p>
+    <w:p>
+      <w:pPr>
+        <w:rPr>
+          <w:sz w:val="28"/>
+          <w:szCs w:val="28"/>
+        </w:rPr>
+      </w:pPr>
+      <w:r>
+        <w:rPr>
+          <w:sz w:val="28"/>
+          <w:szCs w:val="28"/>
+        </w:rPr>
+        <w:t>{% endif %}</w:t>
+      </w:r>
+      <w:r>
+        <w:rPr>
+          <w:sz w:val="28"/>
+          <w:szCs w:val="28"/>
+        </w:rPr>
+        <w:t xml:space="preserve">{% if  </w:t>
+      </w:r>
+      <w:proofErr w:type="spellStart"/>
+      <w:r>
+        <w:rPr>
+          <w:sz w:val="28"/>
+          <w:szCs w:val="28"/>
+        </w:rPr>
+        <w:t>no_fixed_address</w:t>
+      </w:r>
+      <w:proofErr w:type="spellEnd"/>
+      <w:r>
+        <w:rPr>
+          <w:sz w:val="28"/>
+          <w:szCs w:val="28"/>
+        </w:rPr>
+        <w:t xml:space="preserve"> or </w:t>
+      </w:r>
+      <w:proofErr w:type="spellStart"/>
+      <w:r>
+        <w:rPr>
+          <w:sz w:val="28"/>
+          <w:szCs w:val="28"/>
+        </w:rPr>
+        <w:t>no_id_proof</w:t>
+      </w:r>
+      <w:proofErr w:type="spellEnd"/>
+      <w:r>
+        <w:rPr>
+          <w:sz w:val="28"/>
+          <w:szCs w:val="28"/>
+        </w:rPr>
+        <w:t xml:space="preserve"> %}</w:t>
+      </w:r>
+      <w:r>
+        <w:rPr>
+          <w:sz w:val="28"/>
+          <w:szCs w:val="28"/>
+        </w:rPr>
+        <w:t xml:space="preserve">How to register with a GP surgery (2019) NHS choices. </w:t>
+      </w:r>
+      <w:r>
+        <w:rPr>
+          <w:sz w:val="28"/>
+          <w:szCs w:val="28"/>
+        </w:rPr>
+        <w:t>[online]</w:t>
+      </w:r>
+      <w:r>
+        <w:rPr>
+          <w:sz w:val="28"/>
+          <w:szCs w:val="28"/>
+        </w:rPr>
+        <w:t xml:space="preserve"> Available at: </w:t>
+      </w:r>
+      <w:r>
+        <w:rPr>
+          <w:sz w:val="28"/>
+          <w:szCs w:val="28"/>
+        </w:rPr>
+        <w:t>&lt;</w:t>
+      </w:r>
+      <w:r>
+        <w:rPr>
+          <w:sz w:val="28"/>
+          <w:szCs w:val="28"/>
+        </w:rPr>
+        <w:t>https://www.nhs.uk/nhs-services/gps/how-to-register-with-a-gp-surgery</w:t>
+      </w:r>
+      <w:r>
+        <w:rPr>
+          <w:sz w:val="28"/>
+          <w:szCs w:val="28"/>
+        </w:rPr>
+        <w:t>/&gt;</w:t>
       </w:r>
       <w:r>
         <w:rPr>
@@ -3300,7 +4857,14 @@
           <w:sz w:val="28"/>
           <w:szCs w:val="28"/>
         </w:rPr>
-        <w:t>endif</w:t>
+        <w:t>[</w:t>
+      </w:r>
+      <w:r>
+        <w:rPr>
+          <w:sz w:val="28"/>
+          <w:szCs w:val="28"/>
+        </w:rPr>
+        <w:t>Accessed 1</w:t>
       </w:r>
       <w:r>
         <w:rPr>
@@ -3314,7 +4878,37 @@
           <w:sz w:val="28"/>
           <w:szCs w:val="28"/>
         </w:rPr>
-        <w:t>%}</w:t>
+        <w:t>February 2023</w:t>
+      </w:r>
+      <w:proofErr w:type="gramStart"/>
+      <w:r>
+        <w:rPr>
+          <w:sz w:val="28"/>
+          <w:szCs w:val="28"/>
+        </w:rPr>
+        <w:t>]</w:t>
+      </w:r>
+      <w:r>
+        <w:rPr>
+          <w:sz w:val="28"/>
+          <w:szCs w:val="28"/>
+        </w:rPr>
+        <w:t>.</w:t>
+      </w:r>
+      <w:r>
+        <w:rPr>
+          <w:sz w:val="28"/>
+          <w:szCs w:val="28"/>
+        </w:rPr>
+        <w:t>{</w:t>
+      </w:r>
+      <w:proofErr w:type="gramEnd"/>
+      <w:r>
+        <w:rPr>
+          <w:sz w:val="28"/>
+          <w:szCs w:val="28"/>
+        </w:rPr>
+        <w:t>%endif%}</w:t>
       </w:r>
     </w:p>
     <w:sectPr>
@@ -3422,8 +5016,13 @@
                             <w:pPr>
                               <w:spacing w:after="0"/>
                             </w:pPr>
+                            <w:proofErr w:type="gramStart"/>
                             <w:r>
-                              <w:t>{{ phone }}</w:t>
+                              <w:t>{{ phone</w:t>
+                            </w:r>
+                            <w:proofErr w:type="gramEnd"/>
+                            <w:r>
+                              <w:t xml:space="preserve"> }}</w:t>
                             </w:r>
                           </w:p>
                         </w:txbxContent>
@@ -3518,11 +5117,19 @@
                                 <w:color w:val="auto"/>
                               </w:rPr>
                             </w:pPr>
+                            <w:proofErr w:type="gramStart"/>
                             <w:r>
                               <w:rPr>
                                 <w:color w:val="auto"/>
                               </w:rPr>
-                              <w:t>{{ email }}</w:t>
+                              <w:t>{{ email</w:t>
+                            </w:r>
+                            <w:proofErr w:type="gramEnd"/>
+                            <w:r>
+                              <w:rPr>
+                                <w:color w:val="auto"/>
+                              </w:rPr>
+                              <w:t xml:space="preserve"> }}</w:t>
                             </w:r>
                           </w:p>
                         </w:txbxContent>
@@ -3551,8 +5158,13 @@
                       <w:pPr>
                         <w:spacing w:after="0"/>
                       </w:pPr>
+                      <w:proofErr w:type="gramStart"/>
                       <w:r>
-                        <w:t>{{ phone }}</w:t>
+                        <w:t>{{ phone</w:t>
+                      </w:r>
+                      <w:proofErr w:type="gramEnd"/>
+                      <w:r>
+                        <w:t xml:space="preserve"> }}</w:t>
                       </w:r>
                     </w:p>
                   </w:txbxContent>
@@ -3593,11 +5205,19 @@
                           <w:color w:val="auto"/>
                         </w:rPr>
                       </w:pPr>
+                      <w:proofErr w:type="gramStart"/>
                       <w:r>
                         <w:rPr>
                           <w:color w:val="auto"/>
                         </w:rPr>
-                        <w:t>{{ email }}</w:t>
+                        <w:t>{{ email</w:t>
+                      </w:r>
+                      <w:proofErr w:type="gramEnd"/>
+                      <w:r>
+                        <w:rPr>
+                          <w:color w:val="auto"/>
+                        </w:rPr>
+                        <w:t xml:space="preserve"> }}</w:t>
                       </w:r>
                     </w:p>
                   </w:txbxContent>
@@ -3740,8 +5360,13 @@
                             <w:pPr>
                               <w:spacing w:after="0"/>
                             </w:pPr>
+                            <w:proofErr w:type="gramStart"/>
                             <w:r>
-                              <w:t>{{ phone }}</w:t>
+                              <w:t>{{ phone</w:t>
+                            </w:r>
+                            <w:proofErr w:type="gramEnd"/>
+                            <w:r>
+                              <w:t xml:space="preserve"> }}</w:t>
                             </w:r>
                           </w:p>
                         </w:txbxContent>
@@ -3835,8 +5460,13 @@
                                 <w:rFonts w:cs="Iskoola Pota"/>
                               </w:rPr>
                             </w:pPr>
+                            <w:proofErr w:type="gramStart"/>
                             <w:r>
-                              <w:t>{{ email }}</w:t>
+                              <w:t>{{ email</w:t>
+                            </w:r>
+                            <w:proofErr w:type="gramEnd"/>
+                            <w:r>
+                              <w:t xml:space="preserve"> }}</w:t>
                             </w:r>
                           </w:p>
                         </w:txbxContent>
@@ -3865,8 +5495,13 @@
                       <w:pPr>
                         <w:spacing w:after="0"/>
                       </w:pPr>
+                      <w:proofErr w:type="gramStart"/>
                       <w:r>
-                        <w:t>{{ phone }}</w:t>
+                        <w:t>{{ phone</w:t>
+                      </w:r>
+                      <w:proofErr w:type="gramEnd"/>
+                      <w:r>
+                        <w:t xml:space="preserve"> }}</w:t>
                       </w:r>
                     </w:p>
                   </w:txbxContent>
@@ -3906,8 +5541,13 @@
                           <w:rFonts w:cs="Iskoola Pota"/>
                         </w:rPr>
                       </w:pPr>
+                      <w:proofErr w:type="gramStart"/>
                       <w:r>
-                        <w:t>{{ email }}</w:t>
+                        <w:t>{{ email</w:t>
+                      </w:r>
+                      <w:proofErr w:type="gramEnd"/>
+                      <w:r>
+                        <w:t xml:space="preserve"> }}</w:t>
                       </w:r>
                     </w:p>
                   </w:txbxContent>
@@ -7164,6 +8804,24 @@
       <w:szCs w:val="56"/>
     </w:rPr>
   </w:style>
+  <w:style w:type="paragraph" w:styleId="NormalWeb">
+    <w:name w:val="Normal (Web)"/>
+    <w:basedOn w:val="Normal"/>
+    <w:uiPriority w:val="99"/>
+    <w:semiHidden/>
+    <w:unhideWhenUsed/>
+    <w:rsid w:val="00C70341"/>
+    <w:pPr>
+      <w:spacing w:before="100" w:beforeAutospacing="1" w:after="100" w:afterAutospacing="1" w:line="240" w:lineRule="auto"/>
+    </w:pPr>
+    <w:rPr>
+      <w:rFonts w:ascii="Times New Roman" w:eastAsia="Times New Roman" w:hAnsi="Times New Roman" w:cs="Times New Roman"/>
+      <w:color w:val="auto"/>
+      <w:szCs w:val="24"/>
+      <w:lang w:val="en-GB" w:eastAsia="en-GB" w:bidi="ar-SA"/>
+      <w14:numForm w14:val="default"/>
+    </w:rPr>
+  </w:style>
 </w:styles>
 </file>
 

</xml_diff>

<commit_message>
fixes issue with heading format
incorrect endif style format was causing headings to not display correctly
</commit_message>
<xml_diff>
--- a/app/docproc/templates/template_v1_0.docx
+++ b/app/docproc/templates/template_v1_0.docx
@@ -636,6 +636,7 @@
     </w:p>
     <w:p>
       <w:pPr>
+        <w:pStyle w:val="Heading2"/>
         <w:rPr>
           <w:sz w:val="36"/>
           <w:szCs w:val="36"/>
@@ -1230,14 +1231,16 @@
       </w:pPr>
       <w:r>
         <w:rPr>
-          <w:szCs w:val="24"/>
+          <w:sz w:val="36"/>
+          <w:szCs w:val="32"/>
         </w:rPr>
         <w:t xml:space="preserve">{% endif </w:t>
       </w:r>
       <w:proofErr w:type="gramStart"/>
       <w:r>
         <w:rPr>
-          <w:szCs w:val="24"/>
+          <w:sz w:val="36"/>
+          <w:szCs w:val="32"/>
         </w:rPr>
         <w:t>%}</w:t>
       </w:r>
@@ -1293,6 +1296,66 @@
           <w:sz w:val="36"/>
           <w:szCs w:val="32"/>
         </w:rPr>
+        <w:t xml:space="preserve"> Previous prescription for HRT</w:t>
+      </w:r>
+    </w:p>
+    <w:p>
+      <w:pPr>
+        <w:rPr>
+          <w:sz w:val="28"/>
+          <w:szCs w:val="24"/>
+        </w:rPr>
+      </w:pPr>
+      <w:r>
+        <w:rPr>
+          <w:sz w:val="28"/>
+          <w:szCs w:val="24"/>
+        </w:rPr>
+        <w:t xml:space="preserve">I </w:t>
+      </w:r>
+      <w:r>
+        <w:rPr>
+          <w:sz w:val="28"/>
+          <w:szCs w:val="24"/>
+        </w:rPr>
+        <w:t>already have a prescription for HRT</w:t>
+      </w:r>
+      <w:r>
+        <w:rPr>
+          <w:sz w:val="28"/>
+          <w:szCs w:val="24"/>
+        </w:rPr>
+        <w:t>, and I'm seeking to continue that under your care</w:t>
+      </w:r>
+      <w:r>
+        <w:rPr>
+          <w:sz w:val="28"/>
+          <w:szCs w:val="24"/>
+        </w:rPr>
+        <w:t>.</w:t>
+      </w:r>
+    </w:p>
+    <w:p>
+      <w:pPr>
+        <w:pStyle w:val="Heading2"/>
+        <w:rPr>
+          <w:sz w:val="36"/>
+          <w:szCs w:val="32"/>
+        </w:rPr>
+      </w:pPr>
+      <w:bookmarkStart w:id="4" w:name="_Hlk126173177"/>
+      <w:r>
+        <w:rPr>
+          <w:sz w:val="36"/>
+          <w:szCs w:val="32"/>
+        </w:rPr>
+        <w:t>{%</w:t>
+      </w:r>
+      <w:r>
+        <w:rPr>
+          <w:sz w:val="36"/>
+          <w:szCs w:val="32"/>
+        </w:rPr>
         <w:t xml:space="preserve"> </w:t>
       </w:r>
       <w:r>
@@ -1300,64 +1363,20 @@
           <w:sz w:val="36"/>
           <w:szCs w:val="32"/>
         </w:rPr>
-        <w:t>Previous prescription for HRT</w:t>
-      </w:r>
-    </w:p>
-    <w:p>
-      <w:pPr>
-        <w:rPr>
-          <w:sz w:val="28"/>
-          <w:szCs w:val="24"/>
-        </w:rPr>
-      </w:pPr>
-      <w:r>
-        <w:rPr>
-          <w:sz w:val="28"/>
-          <w:szCs w:val="24"/>
-        </w:rPr>
-        <w:t xml:space="preserve">I </w:t>
-      </w:r>
-      <w:r>
-        <w:rPr>
-          <w:sz w:val="28"/>
-          <w:szCs w:val="24"/>
-        </w:rPr>
-        <w:t>already have a prescription for HRT</w:t>
-      </w:r>
-      <w:r>
-        <w:rPr>
-          <w:sz w:val="28"/>
-          <w:szCs w:val="24"/>
-        </w:rPr>
-        <w:t>, and I'm seeking to continue that under your care</w:t>
-      </w:r>
-      <w:r>
-        <w:rPr>
-          <w:sz w:val="28"/>
-          <w:szCs w:val="24"/>
-        </w:rPr>
-        <w:t>.</w:t>
-      </w:r>
-    </w:p>
-    <w:p>
-      <w:pPr>
-        <w:pStyle w:val="Heading2"/>
-        <w:rPr>
-          <w:sz w:val="36"/>
-          <w:szCs w:val="32"/>
-        </w:rPr>
-      </w:pPr>
-      <w:bookmarkStart w:id="4" w:name="_Hlk126173177"/>
-      <w:r>
-        <w:rPr>
-          <w:szCs w:val="24"/>
-        </w:rPr>
-        <w:t>{%endif</w:t>
+        <w:t>endif</w:t>
+      </w:r>
+      <w:r>
+        <w:rPr>
+          <w:sz w:val="36"/>
+          <w:szCs w:val="32"/>
+        </w:rPr>
+        <w:t xml:space="preserve"> </w:t>
       </w:r>
       <w:proofErr w:type="gramStart"/>
       <w:r>
         <w:rPr>
-          <w:szCs w:val="24"/>
+          <w:sz w:val="36"/>
+          <w:szCs w:val="32"/>
         </w:rPr>
         <w:t>%}</w:t>
       </w:r>
@@ -1414,14 +1433,7 @@
           <w:sz w:val="36"/>
           <w:szCs w:val="32"/>
         </w:rPr>
-        <w:t>Having a f</w:t>
-      </w:r>
-      <w:r>
-        <w:rPr>
-          <w:sz w:val="36"/>
-          <w:szCs w:val="32"/>
-        </w:rPr>
-        <w:t>ixed address or proof of ID when accessing GP services.</w:t>
+        <w:t>Having a fixed address or proof of ID when accessing GP services.</w:t>
       </w:r>
     </w:p>
     <w:p>
@@ -8487,7 +8499,6 @@
   <w:style w:type="character" w:default="1" w:styleId="DefaultParagraphFont">
     <w:name w:val="Default Paragraph Font"/>
     <w:uiPriority w:val="1"/>
-    <w:semiHidden/>
     <w:unhideWhenUsed/>
   </w:style>
   <w:style w:type="table" w:default="1" w:styleId="TableNormal">

</xml_diff>

<commit_message>
adds passport letter option
resolves #137
</commit_message>
<xml_diff>
--- a/app/docproc/templates/template_v1_0.docx
+++ b/app/docproc/templates/template_v1_0.docx
@@ -149,7 +149,6 @@
                                 <w:szCs w:val="24"/>
                               </w:rPr>
                             </w:pPr>
-                            <w:proofErr w:type="gramStart"/>
                             <w:r>
                               <w:rPr>
                                 <w:rFonts w:asciiTheme="majorHAnsi" w:hAnsiTheme="majorHAnsi" w:cstheme="majorHAnsi"/>
@@ -158,18 +157,7 @@
                                 <w:sz w:val="72"/>
                                 <w:szCs w:val="72"/>
                               </w:rPr>
-                              <w:t>{{ name</w:t>
-                            </w:r>
-                            <w:proofErr w:type="gramEnd"/>
-                            <w:r>
-                              <w:rPr>
-                                <w:rFonts w:asciiTheme="majorHAnsi" w:hAnsiTheme="majorHAnsi" w:cstheme="majorHAnsi"/>
-                                <w:bCs/>
-                                <w:color w:val="E30658" w:themeColor="accent1"/>
-                                <w:sz w:val="72"/>
-                                <w:szCs w:val="72"/>
-                              </w:rPr>
-                              <w:t xml:space="preserve"> |possessive }}</w:t>
+                              <w:t>{{ name |possessive }}</w:t>
                             </w:r>
                           </w:p>
                           <w:p>
@@ -214,17 +202,7 @@
                                 <w:color w:val="E30658" w:themeColor="accent1"/>
                                 <w:szCs w:val="24"/>
                               </w:rPr>
-                              <w:t xml:space="preserve">{% if pronouns </w:t>
-                            </w:r>
-                            <w:proofErr w:type="gramStart"/>
-                            <w:r>
-                              <w:rPr>
-                                <w:rFonts w:asciiTheme="majorHAnsi" w:hAnsiTheme="majorHAnsi" w:cstheme="majorHAnsi"/>
-                                <w:bCs/>
-                                <w:color w:val="E30658" w:themeColor="accent1"/>
-                                <w:szCs w:val="24"/>
-                              </w:rPr>
-                              <w:t>%}</w:t>
+                              <w:t>{% if pronouns %}</w:t>
                             </w:r>
                             <w:r>
                               <w:rPr>
@@ -234,18 +212,7 @@
                                 <w:sz w:val="32"/>
                                 <w:szCs w:val="32"/>
                               </w:rPr>
-                              <w:t>Pronouns</w:t>
-                            </w:r>
-                            <w:proofErr w:type="gramEnd"/>
-                            <w:r>
-                              <w:rPr>
-                                <w:rFonts w:asciiTheme="majorHAnsi" w:hAnsiTheme="majorHAnsi" w:cstheme="majorHAnsi"/>
-                                <w:bCs/>
-                                <w:color w:val="E30658" w:themeColor="accent1"/>
-                                <w:sz w:val="32"/>
-                                <w:szCs w:val="32"/>
-                              </w:rPr>
-                              <w:t>: {{ pronouns }</w:t>
+                              <w:t>Pronouns: {{ pronouns }</w:t>
                             </w:r>
                             <w:r>
                               <w:rPr>
@@ -439,20 +406,91 @@
           <w:sz w:val="36"/>
           <w:szCs w:val="36"/>
         </w:rPr>
-        <w:t xml:space="preserve">Why I’ve made this </w:t>
-      </w:r>
-      <w:proofErr w:type="gramStart"/>
-      <w:r>
+        <w:t>Why I’ve made this document</w:t>
+      </w:r>
+    </w:p>
+    <w:p>
+      <w:pPr>
         <w:rPr>
           <w:sz w:val="36"/>
           <w:szCs w:val="36"/>
         </w:rPr>
-        <w:t>document</w:t>
-      </w:r>
-      <w:proofErr w:type="gramEnd"/>
-    </w:p>
-    <w:p>
-      <w:pPr>
+      </w:pPr>
+      <w:r>
+        <w:rPr>
+          <w:sz w:val="28"/>
+          <w:szCs w:val="28"/>
+        </w:rPr>
+        <w:t xml:space="preserve">I have made this guide as my gender identity is different from </w:t>
+      </w:r>
+      <w:r>
+        <w:rPr>
+          <w:sz w:val="28"/>
+          <w:szCs w:val="28"/>
+        </w:rPr>
+        <w:t>what</w:t>
+      </w:r>
+      <w:r>
+        <w:rPr>
+          <w:sz w:val="28"/>
+          <w:szCs w:val="28"/>
+        </w:rPr>
+        <w:t xml:space="preserve"> I was assigned at birth and I'm seeking gender affirming care to align with this.</w:t>
+      </w:r>
+      <w:r>
+        <w:rPr>
+          <w:sz w:val="28"/>
+          <w:szCs w:val="28"/>
+        </w:rPr>
+        <w:t xml:space="preserve"> I hope that this document provides sufficient insight into my healthcare needs and the relevant guidance</w:t>
+      </w:r>
+      <w:r>
+        <w:rPr>
+          <w:sz w:val="28"/>
+          <w:szCs w:val="28"/>
+        </w:rPr>
+        <w:t xml:space="preserve">, </w:t>
+      </w:r>
+      <w:r>
+        <w:rPr>
+          <w:sz w:val="28"/>
+          <w:szCs w:val="28"/>
+        </w:rPr>
+        <w:t>allowing</w:t>
+      </w:r>
+      <w:r>
+        <w:rPr>
+          <w:sz w:val="28"/>
+          <w:szCs w:val="28"/>
+        </w:rPr>
+        <w:t xml:space="preserve"> for the best </w:t>
+      </w:r>
+      <w:r>
+        <w:rPr>
+          <w:sz w:val="28"/>
+          <w:szCs w:val="28"/>
+        </w:rPr>
+        <w:t>care</w:t>
+      </w:r>
+      <w:r>
+        <w:rPr>
+          <w:sz w:val="28"/>
+          <w:szCs w:val="28"/>
+        </w:rPr>
+        <w:t xml:space="preserve"> to be provided.</w:t>
+      </w:r>
+      <w:bookmarkStart w:id="2" w:name="_Toc105105231"/>
+      <w:r>
+        <w:rPr>
+          <w:sz w:val="28"/>
+          <w:szCs w:val="28"/>
+        </w:rPr>
+        <w:t>{% if formal_diagnosis %}</w:t>
+      </w:r>
+    </w:p>
+    <w:p>
+      <w:pPr>
+        <w:pStyle w:val="Heading2"/>
         <w:rPr>
           <w:sz w:val="36"/>
           <w:szCs w:val="36"/>
@@ -460,102 +498,6 @@
       </w:pPr>
       <w:r>
         <w:rPr>
-          <w:sz w:val="28"/>
-          <w:szCs w:val="28"/>
-        </w:rPr>
-        <w:t xml:space="preserve">I have made this guide as my gender identity is different from </w:t>
-      </w:r>
-      <w:r>
-        <w:rPr>
-          <w:sz w:val="28"/>
-          <w:szCs w:val="28"/>
-        </w:rPr>
-        <w:t>what</w:t>
-      </w:r>
-      <w:r>
-        <w:rPr>
-          <w:sz w:val="28"/>
-          <w:szCs w:val="28"/>
-        </w:rPr>
-        <w:t xml:space="preserve"> I was assigned at birth and I'm seeking gender affirming care to align with this.</w:t>
-      </w:r>
-      <w:r>
-        <w:rPr>
-          <w:sz w:val="28"/>
-          <w:szCs w:val="28"/>
-        </w:rPr>
-        <w:t xml:space="preserve"> I hope that this document provides sufficient insight into my healthcare needs and the relevant guidance</w:t>
-      </w:r>
-      <w:r>
-        <w:rPr>
-          <w:sz w:val="28"/>
-          <w:szCs w:val="28"/>
-        </w:rPr>
-        <w:t xml:space="preserve">, </w:t>
-      </w:r>
-      <w:r>
-        <w:rPr>
-          <w:sz w:val="28"/>
-          <w:szCs w:val="28"/>
-        </w:rPr>
-        <w:t>allowing</w:t>
-      </w:r>
-      <w:r>
-        <w:rPr>
-          <w:sz w:val="28"/>
-          <w:szCs w:val="28"/>
-        </w:rPr>
-        <w:t xml:space="preserve"> for the best </w:t>
-      </w:r>
-      <w:r>
-        <w:rPr>
-          <w:sz w:val="28"/>
-          <w:szCs w:val="28"/>
-        </w:rPr>
-        <w:t>care</w:t>
-      </w:r>
-      <w:r>
-        <w:rPr>
-          <w:sz w:val="28"/>
-          <w:szCs w:val="28"/>
-        </w:rPr>
-        <w:t xml:space="preserve"> to be provided.</w:t>
-      </w:r>
-      <w:bookmarkStart w:id="2" w:name="_Toc105105231"/>
-      <w:r>
-        <w:rPr>
-          <w:sz w:val="28"/>
-          <w:szCs w:val="28"/>
-        </w:rPr>
-        <w:t xml:space="preserve">{% if </w:t>
-      </w:r>
-      <w:proofErr w:type="spellStart"/>
-      <w:r>
-        <w:rPr>
-          <w:sz w:val="28"/>
-          <w:szCs w:val="28"/>
-        </w:rPr>
-        <w:t>formal_diagnosis</w:t>
-      </w:r>
-      <w:proofErr w:type="spellEnd"/>
-      <w:r>
-        <w:rPr>
-          <w:sz w:val="28"/>
-          <w:szCs w:val="28"/>
-        </w:rPr>
-        <w:t xml:space="preserve"> %}</w:t>
-      </w:r>
-    </w:p>
-    <w:p>
-      <w:pPr>
-        <w:pStyle w:val="Heading2"/>
-        <w:rPr>
-          <w:sz w:val="36"/>
-          <w:szCs w:val="36"/>
-        </w:rPr>
-      </w:pPr>
-      <w:r>
-        <w:rPr>
           <w:sz w:val="36"/>
           <w:szCs w:val="32"/>
         </w:rPr>
@@ -588,49 +530,20 @@
           <w:sz w:val="28"/>
           <w:szCs w:val="28"/>
         </w:rPr>
-        <w:t xml:space="preserve"> formal diagnosis from a gender specialist, this affirms that I meet the criteria for gender </w:t>
-      </w:r>
-      <w:proofErr w:type="gramStart"/>
-      <w:r>
-        <w:rPr>
-          <w:sz w:val="28"/>
-          <w:szCs w:val="28"/>
-        </w:rPr>
-        <w:t>dysphoria.</w:t>
+        <w:t xml:space="preserve"> formal diagnosis from a gender specialist, this affirms that I meet the criteria for gender dysphoria.</w:t>
       </w:r>
       <w:r>
         <w:rPr>
           <w:rStyle w:val="Heading2Char"/>
         </w:rPr>
-        <w:t>{</w:t>
-      </w:r>
-      <w:proofErr w:type="gramEnd"/>
+        <w:t>{% endif %}</w:t>
+      </w:r>
+      <w:bookmarkStart w:id="3" w:name="_Toc105105232"/>
       <w:r>
         <w:rPr>
           <w:rStyle w:val="Heading2Char"/>
         </w:rPr>
-        <w:t>% endif %}</w:t>
-      </w:r>
-      <w:bookmarkStart w:id="3" w:name="_Toc105105232"/>
-      <w:r>
-        <w:rPr>
-          <w:rStyle w:val="Heading2Char"/>
-        </w:rPr>
-        <w:t xml:space="preserve">{% if </w:t>
-      </w:r>
-      <w:proofErr w:type="spellStart"/>
-      <w:r>
-        <w:rPr>
-          <w:rStyle w:val="Heading2Char"/>
-        </w:rPr>
-        <w:t>self_med</w:t>
-      </w:r>
-      <w:proofErr w:type="spellEnd"/>
-      <w:r>
-        <w:rPr>
-          <w:rStyle w:val="Heading2Char"/>
-        </w:rPr>
-        <w:t xml:space="preserve"> %}</w:t>
+        <w:t>{% if self_med %}</w:t>
       </w:r>
     </w:p>
     <w:p>
@@ -664,23 +577,7 @@
           <w:sz w:val="28"/>
           <w:szCs w:val="28"/>
         </w:rPr>
-        <w:t xml:space="preserve">I am currently self-medicating with hormones, whilst this carries several risks, I've determined that these risks are outweighed by the risks to my mental health and physical wellbeing </w:t>
-      </w:r>
-      <w:proofErr w:type="gramStart"/>
-      <w:r>
-        <w:rPr>
-          <w:sz w:val="28"/>
-          <w:szCs w:val="28"/>
-        </w:rPr>
-        <w:t>as a result of</w:t>
-      </w:r>
-      <w:proofErr w:type="gramEnd"/>
-      <w:r>
-        <w:rPr>
-          <w:sz w:val="28"/>
-          <w:szCs w:val="28"/>
-        </w:rPr>
-        <w:t xml:space="preserve"> not being able to affirm my gender through the use of HRT.</w:t>
+        <w:t>I am currently self-medicating with hormones, whilst this carries several risks, I've determined that these risks are outweighed by the risks to my mental health and physical wellbeing as a result of not being able to affirm my gender through the use of HRT.</w:t>
       </w:r>
       <w:r>
         <w:rPr>
@@ -698,7 +595,6 @@
         </w:rPr>
         <w:t xml:space="preserve">{% </w:t>
       </w:r>
-      <w:proofErr w:type="spellStart"/>
       <w:r>
         <w:rPr>
           <w:rStyle w:val="Heading2Char"/>
@@ -713,191 +609,137 @@
           <w:sz w:val="36"/>
           <w:szCs w:val="36"/>
         </w:rPr>
-        <w:t>if</w:t>
-      </w:r>
-      <w:proofErr w:type="spellEnd"/>
+        <w:t>if self_med_likely %}</w:t>
+      </w:r>
+    </w:p>
+    <w:p>
+      <w:pPr>
+        <w:spacing w:after="0"/>
+        <w:rPr>
+          <w:sz w:val="28"/>
+          <w:szCs w:val="28"/>
+          <w:vertAlign w:val="superscript"/>
+        </w:rPr>
+      </w:pPr>
       <w:r>
         <w:rPr>
           <w:rStyle w:val="Heading2Char"/>
           <w:sz w:val="36"/>
           <w:szCs w:val="36"/>
         </w:rPr>
-        <w:t xml:space="preserve"> </w:t>
-      </w:r>
-      <w:proofErr w:type="spellStart"/>
-      <w:r>
+        <w:t>Medication Status</w:t>
+      </w:r>
+    </w:p>
+    <w:p>
+      <w:pPr>
         <w:rPr>
           <w:rStyle w:val="Heading2Char"/>
           <w:sz w:val="36"/>
           <w:szCs w:val="36"/>
         </w:rPr>
-        <w:t>self_med_likely</w:t>
-      </w:r>
-      <w:proofErr w:type="spellEnd"/>
+      </w:pPr>
+      <w:r>
+        <w:rPr>
+          <w:sz w:val="28"/>
+          <w:szCs w:val="28"/>
+        </w:rPr>
+        <w:t>I am strongly considering self-medicating with hormones, whilst this carries several risks, I've determined that these risks are outweighed by the risks to my mental health and physical wellbeing as a result of not being able to affirm my gender through the use of HRT.</w:t>
+      </w:r>
+      <w:r>
+        <w:rPr>
+          <w:rStyle w:val="Heading2Char"/>
+          <w:sz w:val="36"/>
+          <w:szCs w:val="32"/>
+        </w:rPr>
+        <w:t xml:space="preserve">{% endif %}{% </w:t>
+      </w:r>
       <w:r>
         <w:rPr>
           <w:rStyle w:val="Heading2Char"/>
           <w:sz w:val="36"/>
           <w:szCs w:val="36"/>
         </w:rPr>
-        <w:t xml:space="preserve"> %}</w:t>
-      </w:r>
-    </w:p>
-    <w:p>
-      <w:pPr>
-        <w:spacing w:after="0"/>
-        <w:rPr>
-          <w:sz w:val="28"/>
-          <w:szCs w:val="28"/>
-          <w:vertAlign w:val="superscript"/>
-        </w:rPr>
-      </w:pPr>
+        <w:t xml:space="preserve">if </w:t>
+      </w:r>
       <w:r>
         <w:rPr>
           <w:rStyle w:val="Heading2Char"/>
           <w:sz w:val="36"/>
           <w:szCs w:val="36"/>
         </w:rPr>
-        <w:t>Medication Status</w:t>
-      </w:r>
-    </w:p>
-    <w:p>
-      <w:pPr>
+        <w:t>hrt_recommend</w:t>
+      </w:r>
+      <w:r>
         <w:rPr>
           <w:rStyle w:val="Heading2Char"/>
           <w:sz w:val="36"/>
           <w:szCs w:val="36"/>
         </w:rPr>
-      </w:pPr>
-      <w:r>
-        <w:rPr>
-          <w:sz w:val="28"/>
-          <w:szCs w:val="28"/>
-        </w:rPr>
-        <w:t xml:space="preserve">I am strongly considering self-medicating with hormones, whilst this carries several risks, I've determined that these risks are outweighed by the risks to my mental health and physical wellbeing as a result of not being able to affirm my gender through the use of </w:t>
-      </w:r>
-      <w:proofErr w:type="gramStart"/>
-      <w:r>
-        <w:rPr>
-          <w:sz w:val="28"/>
-          <w:szCs w:val="28"/>
-        </w:rPr>
-        <w:t>HRT.</w:t>
-      </w:r>
-      <w:r>
+        <w:t>ation</w:t>
+      </w:r>
+      <w:r>
+        <w:rPr>
+          <w:rStyle w:val="Heading2Char"/>
+          <w:sz w:val="36"/>
+          <w:szCs w:val="36"/>
+        </w:rPr>
+        <w:t xml:space="preserve"> %}</w:t>
+      </w:r>
+    </w:p>
+    <w:p>
+      <w:pPr>
+        <w:spacing w:after="0"/>
+        <w:rPr>
+          <w:sz w:val="28"/>
+          <w:szCs w:val="28"/>
+        </w:rPr>
+      </w:pPr>
+      <w:r>
+        <w:rPr>
+          <w:rStyle w:val="Heading2Char"/>
+          <w:sz w:val="36"/>
+          <w:szCs w:val="36"/>
+        </w:rPr>
+        <w:t>Letter of recommendation for HRT</w:t>
+      </w:r>
+    </w:p>
+    <w:p>
+      <w:pPr>
         <w:rPr>
           <w:rStyle w:val="Heading2Char"/>
           <w:sz w:val="36"/>
           <w:szCs w:val="32"/>
         </w:rPr>
-        <w:t>{</w:t>
-      </w:r>
-      <w:proofErr w:type="gramEnd"/>
+      </w:pPr>
+      <w:r>
+        <w:rPr>
+          <w:sz w:val="28"/>
+          <w:szCs w:val="28"/>
+        </w:rPr>
+        <w:t>I have recieved a recommendation for HRT by a gender specialist, this outlines their expert advice on the best course of treatment for my gender dysphoria. I'm seeking a prescription based on this letter</w:t>
+      </w:r>
+      <w:r>
+        <w:rPr>
+          <w:sz w:val="28"/>
+          <w:szCs w:val="24"/>
+        </w:rPr>
+        <w:t>.</w:t>
+      </w:r>
       <w:r>
         <w:rPr>
           <w:rStyle w:val="Heading2Char"/>
           <w:sz w:val="36"/>
           <w:szCs w:val="32"/>
         </w:rPr>
-        <w:t xml:space="preserve">% endif %}{% </w:t>
-      </w:r>
-      <w:r>
-        <w:rPr>
-          <w:rStyle w:val="Heading2Char"/>
-          <w:sz w:val="36"/>
-          <w:szCs w:val="36"/>
-        </w:rPr>
-        <w:t xml:space="preserve">if </w:t>
-      </w:r>
-      <w:proofErr w:type="spellStart"/>
-      <w:r>
-        <w:rPr>
-          <w:rStyle w:val="Heading2Char"/>
-          <w:sz w:val="36"/>
-          <w:szCs w:val="36"/>
-        </w:rPr>
-        <w:t>hrt_recommend</w:t>
-      </w:r>
-      <w:r>
-        <w:rPr>
-          <w:rStyle w:val="Heading2Char"/>
-          <w:sz w:val="36"/>
-          <w:szCs w:val="36"/>
-        </w:rPr>
-        <w:t>ation</w:t>
-      </w:r>
-      <w:proofErr w:type="spellEnd"/>
-      <w:r>
-        <w:rPr>
-          <w:rStyle w:val="Heading2Char"/>
-          <w:sz w:val="36"/>
-          <w:szCs w:val="36"/>
-        </w:rPr>
-        <w:t xml:space="preserve"> %}</w:t>
-      </w:r>
-    </w:p>
-    <w:p>
-      <w:pPr>
-        <w:spacing w:after="0"/>
-        <w:rPr>
-          <w:sz w:val="28"/>
-          <w:szCs w:val="28"/>
-        </w:rPr>
-      </w:pPr>
-      <w:r>
-        <w:rPr>
-          <w:rStyle w:val="Heading2Char"/>
-          <w:sz w:val="36"/>
-          <w:szCs w:val="36"/>
-        </w:rPr>
-        <w:t>Letter of recommendation for HRT</w:t>
-      </w:r>
-    </w:p>
-    <w:p>
-      <w:pPr>
+        <w:t>{% endif %}</w:t>
+      </w:r>
+      <w:r>
         <w:rPr>
           <w:rStyle w:val="Heading2Char"/>
           <w:sz w:val="36"/>
           <w:szCs w:val="32"/>
         </w:rPr>
-      </w:pPr>
-      <w:r>
-        <w:rPr>
-          <w:sz w:val="28"/>
-          <w:szCs w:val="28"/>
-        </w:rPr>
-        <w:t xml:space="preserve">I have </w:t>
-      </w:r>
-      <w:proofErr w:type="spellStart"/>
-      <w:r>
-        <w:rPr>
-          <w:sz w:val="28"/>
-          <w:szCs w:val="28"/>
-        </w:rPr>
-        <w:t>recieved</w:t>
-      </w:r>
-      <w:proofErr w:type="spellEnd"/>
-      <w:r>
-        <w:rPr>
-          <w:sz w:val="28"/>
-          <w:szCs w:val="28"/>
-        </w:rPr>
-        <w:t xml:space="preserve"> a recommendation for HRT by a gender specialist, this outlines their expert advice on the best course of treatment for my gender dysphoria. I'm seeking a prescription based on this </w:t>
-      </w:r>
-      <w:proofErr w:type="gramStart"/>
-      <w:r>
-        <w:rPr>
-          <w:sz w:val="28"/>
-          <w:szCs w:val="28"/>
-        </w:rPr>
-        <w:t>letter</w:t>
-      </w:r>
-      <w:r>
-        <w:rPr>
-          <w:sz w:val="28"/>
-          <w:szCs w:val="24"/>
-        </w:rPr>
-        <w:t>.</w:t>
+        <w:t xml:space="preserve">{% if </w:t>
       </w:r>
       <w:r>
         <w:rPr>
@@ -905,16 +747,15 @@
           <w:sz w:val="36"/>
           <w:szCs w:val="32"/>
         </w:rPr>
-        <w:t>{</w:t>
-      </w:r>
-      <w:proofErr w:type="gramEnd"/>
+        <w:t xml:space="preserve"> shared_care and </w:t>
+      </w:r>
       <w:r>
         <w:rPr>
           <w:rStyle w:val="Heading2Char"/>
           <w:sz w:val="36"/>
           <w:szCs w:val="32"/>
         </w:rPr>
-        <w:t>% endif %}</w:t>
+        <w:t>“</w:t>
       </w:r>
       <w:r>
         <w:rPr>
@@ -922,7 +763,7 @@
           <w:sz w:val="36"/>
           <w:szCs w:val="32"/>
         </w:rPr>
-        <w:t xml:space="preserve">{% if </w:t>
+        <w:t>Non-UK</w:t>
       </w:r>
       <w:r>
         <w:rPr>
@@ -930,121 +771,7 @@
           <w:sz w:val="36"/>
           <w:szCs w:val="32"/>
         </w:rPr>
-        <w:t xml:space="preserve"> </w:t>
-      </w:r>
-      <w:proofErr w:type="spellStart"/>
-      <w:r>
-        <w:rPr>
-          <w:rStyle w:val="Heading2Char"/>
-          <w:sz w:val="36"/>
-          <w:szCs w:val="32"/>
-        </w:rPr>
-        <w:t>shared_care</w:t>
-      </w:r>
-      <w:proofErr w:type="spellEnd"/>
-      <w:r>
-        <w:rPr>
-          <w:rStyle w:val="Heading2Char"/>
-          <w:sz w:val="36"/>
-          <w:szCs w:val="32"/>
-        </w:rPr>
-        <w:t xml:space="preserve"> and </w:t>
-      </w:r>
-      <w:r>
-        <w:rPr>
-          <w:rStyle w:val="Heading2Char"/>
-          <w:sz w:val="36"/>
-          <w:szCs w:val="32"/>
-        </w:rPr>
-        <w:t>“</w:t>
-      </w:r>
-      <w:r>
-        <w:rPr>
-          <w:rStyle w:val="Heading2Char"/>
-          <w:sz w:val="36"/>
-          <w:szCs w:val="32"/>
-        </w:rPr>
-        <w:t>Non-UK</w:t>
-      </w:r>
-      <w:r>
-        <w:rPr>
-          <w:rStyle w:val="Heading2Char"/>
-          <w:sz w:val="36"/>
-          <w:szCs w:val="32"/>
-        </w:rPr>
-        <w:t xml:space="preserve">” not in </w:t>
-      </w:r>
-      <w:proofErr w:type="spellStart"/>
-      <w:r>
-        <w:rPr>
-          <w:rStyle w:val="Heading2Char"/>
-          <w:sz w:val="36"/>
-          <w:szCs w:val="32"/>
-        </w:rPr>
-        <w:t>chosen_private_care</w:t>
-      </w:r>
-      <w:proofErr w:type="spellEnd"/>
-      <w:r>
-        <w:rPr>
-          <w:rStyle w:val="Heading2Char"/>
-          <w:sz w:val="36"/>
-          <w:szCs w:val="32"/>
-        </w:rPr>
-        <w:t xml:space="preserve"> and </w:t>
-      </w:r>
-      <w:proofErr w:type="spellStart"/>
-      <w:r>
-        <w:rPr>
-          <w:rStyle w:val="Heading2Char"/>
-          <w:sz w:val="36"/>
-          <w:szCs w:val="32"/>
-        </w:rPr>
-        <w:t>chosen_private_care</w:t>
-      </w:r>
-      <w:proofErr w:type="spellEnd"/>
-      <w:r>
-        <w:rPr>
-          <w:rStyle w:val="Heading2Char"/>
-          <w:sz w:val="36"/>
-          <w:szCs w:val="32"/>
-        </w:rPr>
-        <w:t xml:space="preserve"> != “I haven't chosen a provider yet” and </w:t>
-      </w:r>
-      <w:proofErr w:type="spellStart"/>
-      <w:r>
-        <w:rPr>
-          <w:rStyle w:val="Heading2Char"/>
-          <w:sz w:val="36"/>
-          <w:szCs w:val="32"/>
-        </w:rPr>
-        <w:t>chosen_private_care</w:t>
-      </w:r>
-      <w:proofErr w:type="spellEnd"/>
-      <w:r>
-        <w:rPr>
-          <w:rStyle w:val="Heading2Char"/>
-          <w:sz w:val="36"/>
-          <w:szCs w:val="32"/>
-        </w:rPr>
-        <w:t xml:space="preserve"> != “</w:t>
-      </w:r>
-      <w:proofErr w:type="spellStart"/>
-      <w:r>
-        <w:rPr>
-          <w:rStyle w:val="Heading2Char"/>
-          <w:sz w:val="36"/>
-          <w:szCs w:val="32"/>
-        </w:rPr>
-        <w:t>GenderGP</w:t>
-      </w:r>
-      <w:proofErr w:type="spellEnd"/>
-      <w:r>
-        <w:rPr>
-          <w:rStyle w:val="Heading2Char"/>
-          <w:sz w:val="36"/>
-          <w:szCs w:val="32"/>
-        </w:rPr>
-        <w:t>” %}</w:t>
+        <w:t>” not in chosen_private_care and chosen_private_care != “I haven't chosen a provider yet” and chosen_private_care != “GenderGP” %}</w:t>
       </w:r>
     </w:p>
     <w:p>
@@ -1066,16 +793,15 @@
           <w:szCs w:val="32"/>
         </w:rPr>
         <w:lastRenderedPageBreak/>
-        <w:t xml:space="preserve">Working </w:t>
-      </w:r>
-      <w:proofErr w:type="gramStart"/>
+        <w:t>Working with</w:t>
+      </w:r>
       <w:r>
         <w:rPr>
           <w:rStyle w:val="Heading2Char"/>
           <w:sz w:val="36"/>
           <w:szCs w:val="32"/>
         </w:rPr>
-        <w:t>with</w:t>
+        <w:t>{% if “Other</w:t>
       </w:r>
       <w:r>
         <w:rPr>
@@ -1083,16 +809,15 @@
           <w:sz w:val="36"/>
           <w:szCs w:val="32"/>
         </w:rPr>
-        <w:t>{</w:t>
-      </w:r>
-      <w:proofErr w:type="gramEnd"/>
+        <w:t>”</w:t>
+      </w:r>
       <w:r>
         <w:rPr>
           <w:rStyle w:val="Heading2Char"/>
           <w:sz w:val="36"/>
           <w:szCs w:val="32"/>
         </w:rPr>
-        <w:t>% if “Other</w:t>
+        <w:t xml:space="preserve"> not in chosen_private_care %}</w:t>
       </w:r>
       <w:r>
         <w:rPr>
@@ -1100,7 +825,7 @@
           <w:sz w:val="36"/>
           <w:szCs w:val="32"/>
         </w:rPr>
-        <w:t>”</w:t>
+        <w:t xml:space="preserve"> {{ chosen_private_care }}</w:t>
       </w:r>
       <w:r>
         <w:rPr>
@@ -1108,303 +833,178 @@
           <w:sz w:val="36"/>
           <w:szCs w:val="32"/>
         </w:rPr>
-        <w:t xml:space="preserve"> not in </w:t>
-      </w:r>
-      <w:proofErr w:type="spellStart"/>
-      <w:r>
+        <w:t>,{% endif %} my private gender specialist</w:t>
+      </w:r>
+    </w:p>
+    <w:p>
+      <w:pPr>
         <w:rPr>
           <w:rStyle w:val="Heading2Char"/>
+        </w:rPr>
+      </w:pPr>
+      <w:r>
+        <w:rPr>
+          <w:sz w:val="28"/>
+          <w:szCs w:val="24"/>
+        </w:rPr>
+        <w:t>I am working with a private service</w:t>
+      </w:r>
+      <w:r>
+        <w:rPr>
+          <w:sz w:val="28"/>
+          <w:szCs w:val="24"/>
+        </w:rPr>
+        <w:t xml:space="preserve"> </w:t>
+      </w:r>
+      <w:r>
+        <w:rPr>
+          <w:sz w:val="28"/>
+          <w:szCs w:val="24"/>
+        </w:rPr>
+        <w:t>in my gender related care.</w:t>
+      </w:r>
+      <w:r>
+        <w:rPr>
+          <w:sz w:val="28"/>
+          <w:szCs w:val="24"/>
+        </w:rPr>
+        <w:t xml:space="preserve"> Their specialists are UK based and GMC </w:t>
+      </w:r>
+      <w:r>
+        <w:rPr>
+          <w:sz w:val="28"/>
+          <w:szCs w:val="24"/>
+        </w:rPr>
+        <w:t xml:space="preserve">registered. </w:t>
+      </w:r>
+      <w:r>
+        <w:rPr>
+          <w:rStyle w:val="Heading2Char"/>
+        </w:rPr>
+        <w:t>{% endif %}</w:t>
+      </w:r>
+      <w:r>
+        <w:rPr>
+          <w:rStyle w:val="Heading2Char"/>
+        </w:rPr>
+        <w:t>{% if private_prescription</w:t>
+      </w:r>
+      <w:r>
+        <w:rPr>
+          <w:rStyle w:val="Heading2Char"/>
+        </w:rPr>
+        <w:t xml:space="preserve"> or foreign_prescription</w:t>
+      </w:r>
+      <w:r>
+        <w:rPr>
+          <w:rStyle w:val="Heading2Char"/>
+        </w:rPr>
+        <w:t xml:space="preserve"> %}</w:t>
+      </w:r>
+    </w:p>
+    <w:p>
+      <w:pPr>
+        <w:pStyle w:val="Heading2"/>
+        <w:rPr>
           <w:sz w:val="36"/>
           <w:szCs w:val="32"/>
         </w:rPr>
-        <w:t>chosen_private_care</w:t>
-      </w:r>
-      <w:proofErr w:type="spellEnd"/>
-      <w:r>
-        <w:rPr>
-          <w:rStyle w:val="Heading2Char"/>
+      </w:pPr>
+      <w:r>
+        <w:rPr>
           <w:sz w:val="36"/>
           <w:szCs w:val="32"/>
         </w:rPr>
-        <w:t xml:space="preserve"> %}</w:t>
-      </w:r>
+        <w:t>Previous prescription for HRT</w:t>
+      </w:r>
+    </w:p>
+    <w:p>
+      <w:pPr>
+        <w:rPr>
+          <w:sz w:val="28"/>
+          <w:szCs w:val="24"/>
+        </w:rPr>
+      </w:pPr>
+      <w:r>
+        <w:rPr>
+          <w:sz w:val="28"/>
+          <w:szCs w:val="24"/>
+        </w:rPr>
+        <w:t xml:space="preserve">I </w:t>
+      </w:r>
+      <w:r>
+        <w:rPr>
+          <w:sz w:val="28"/>
+          <w:szCs w:val="24"/>
+        </w:rPr>
+        <w:t>already have a prescription for HRT</w:t>
+      </w:r>
+      <w:r>
+        <w:rPr>
+          <w:sz w:val="28"/>
+          <w:szCs w:val="24"/>
+        </w:rPr>
+        <w:t>, and I'm seeking to continue that under your care</w:t>
+      </w:r>
+      <w:r>
+        <w:rPr>
+          <w:sz w:val="28"/>
+          <w:szCs w:val="24"/>
+        </w:rPr>
+        <w:t>.</w:t>
+      </w:r>
+      <w:bookmarkStart w:id="4" w:name="_Hlk126173177"/>
       <w:r>
         <w:rPr>
           <w:rStyle w:val="Heading2Char"/>
+        </w:rPr>
+        <w:t>{%</w:t>
+      </w:r>
+      <w:r>
+        <w:rPr>
+          <w:rStyle w:val="Heading2Char"/>
+        </w:rPr>
+        <w:t xml:space="preserve"> </w:t>
+      </w:r>
+      <w:r>
+        <w:rPr>
+          <w:rStyle w:val="Heading2Char"/>
+        </w:rPr>
+        <w:t>endif</w:t>
+      </w:r>
+      <w:r>
+        <w:rPr>
+          <w:rStyle w:val="Heading2Char"/>
+        </w:rPr>
+        <w:t xml:space="preserve"> </w:t>
+      </w:r>
+      <w:r>
+        <w:rPr>
+          <w:rStyle w:val="Heading2Char"/>
+        </w:rPr>
+        <w:t>%}</w:t>
+      </w:r>
+      <w:r>
+        <w:rPr>
+          <w:rStyle w:val="Heading2Char"/>
+        </w:rPr>
+        <w:t>{% if  no_fixed_address or no_id_proof %}</w:t>
+      </w:r>
+      <w:bookmarkEnd w:id="4"/>
+    </w:p>
+    <w:p>
+      <w:pPr>
+        <w:pStyle w:val="Heading2"/>
+        <w:rPr>
           <w:sz w:val="36"/>
           <w:szCs w:val="32"/>
         </w:rPr>
-        <w:t xml:space="preserve"> {{ </w:t>
-      </w:r>
-      <w:proofErr w:type="spellStart"/>
-      <w:r>
-        <w:rPr>
-          <w:rStyle w:val="Heading2Char"/>
+      </w:pPr>
+      <w:r>
+        <w:rPr>
           <w:sz w:val="36"/>
           <w:szCs w:val="32"/>
         </w:rPr>
-        <w:t>chosen_private_care</w:t>
-      </w:r>
-      <w:proofErr w:type="spellEnd"/>
-      <w:r>
-        <w:rPr>
-          <w:rStyle w:val="Heading2Char"/>
-          <w:sz w:val="36"/>
-          <w:szCs w:val="32"/>
-        </w:rPr>
-        <w:t xml:space="preserve"> }}</w:t>
-      </w:r>
-      <w:r>
-        <w:rPr>
-          <w:rStyle w:val="Heading2Char"/>
-          <w:sz w:val="36"/>
-          <w:szCs w:val="32"/>
-        </w:rPr>
-        <w:t>,{% endif %} my private gender specialist</w:t>
-      </w:r>
-    </w:p>
-    <w:p>
-      <w:pPr>
-        <w:rPr>
-          <w:rStyle w:val="Heading2Char"/>
-        </w:rPr>
-      </w:pPr>
-      <w:r>
-        <w:rPr>
-          <w:sz w:val="28"/>
-          <w:szCs w:val="24"/>
-        </w:rPr>
-        <w:t>I am working with a private service</w:t>
-      </w:r>
-      <w:r>
-        <w:rPr>
-          <w:sz w:val="28"/>
-          <w:szCs w:val="24"/>
-        </w:rPr>
-        <w:t xml:space="preserve"> </w:t>
-      </w:r>
-      <w:r>
-        <w:rPr>
-          <w:sz w:val="28"/>
-          <w:szCs w:val="24"/>
-        </w:rPr>
-        <w:t>in my gender related care.</w:t>
-      </w:r>
-      <w:r>
-        <w:rPr>
-          <w:sz w:val="28"/>
-          <w:szCs w:val="24"/>
-        </w:rPr>
-        <w:t xml:space="preserve"> Their specialists are UK based and GMC </w:t>
-      </w:r>
-      <w:r>
-        <w:rPr>
-          <w:sz w:val="28"/>
-          <w:szCs w:val="24"/>
-        </w:rPr>
-        <w:t xml:space="preserve">registered. </w:t>
-      </w:r>
-      <w:r>
-        <w:rPr>
-          <w:rStyle w:val="Heading2Char"/>
-        </w:rPr>
-        <w:t xml:space="preserve">{% endif </w:t>
-      </w:r>
-      <w:proofErr w:type="gramStart"/>
-      <w:r>
-        <w:rPr>
-          <w:rStyle w:val="Heading2Char"/>
-        </w:rPr>
-        <w:t>%}</w:t>
-      </w:r>
-      <w:r>
-        <w:rPr>
-          <w:rStyle w:val="Heading2Char"/>
-        </w:rPr>
-        <w:t>{</w:t>
-      </w:r>
-      <w:proofErr w:type="gramEnd"/>
-      <w:r>
-        <w:rPr>
-          <w:rStyle w:val="Heading2Char"/>
-        </w:rPr>
-        <w:t xml:space="preserve">% if </w:t>
-      </w:r>
-      <w:proofErr w:type="spellStart"/>
-      <w:r>
-        <w:rPr>
-          <w:rStyle w:val="Heading2Char"/>
-        </w:rPr>
-        <w:t>private_prescription</w:t>
-      </w:r>
-      <w:proofErr w:type="spellEnd"/>
-      <w:r>
-        <w:rPr>
-          <w:rStyle w:val="Heading2Char"/>
-        </w:rPr>
-        <w:t xml:space="preserve"> or </w:t>
-      </w:r>
-      <w:proofErr w:type="spellStart"/>
-      <w:r>
-        <w:rPr>
-          <w:rStyle w:val="Heading2Char"/>
-        </w:rPr>
-        <w:t>foreign_prescription</w:t>
-      </w:r>
-      <w:proofErr w:type="spellEnd"/>
-      <w:r>
-        <w:rPr>
-          <w:rStyle w:val="Heading2Char"/>
-        </w:rPr>
-        <w:t xml:space="preserve"> %}</w:t>
-      </w:r>
-    </w:p>
-    <w:p>
-      <w:pPr>
-        <w:pStyle w:val="Heading2"/>
-        <w:rPr>
-          <w:sz w:val="36"/>
-          <w:szCs w:val="32"/>
-        </w:rPr>
-      </w:pPr>
-      <w:r>
-        <w:rPr>
-          <w:sz w:val="36"/>
-          <w:szCs w:val="32"/>
-        </w:rPr>
-        <w:t>Previous prescription for HRT</w:t>
-      </w:r>
-    </w:p>
-    <w:p>
-      <w:pPr>
-        <w:rPr>
-          <w:sz w:val="28"/>
-          <w:szCs w:val="24"/>
-        </w:rPr>
-      </w:pPr>
-      <w:r>
-        <w:rPr>
-          <w:sz w:val="28"/>
-          <w:szCs w:val="24"/>
-        </w:rPr>
-        <w:t xml:space="preserve">I </w:t>
-      </w:r>
-      <w:r>
-        <w:rPr>
-          <w:sz w:val="28"/>
-          <w:szCs w:val="24"/>
-        </w:rPr>
-        <w:t>already have a prescription for HRT</w:t>
-      </w:r>
-      <w:r>
-        <w:rPr>
-          <w:sz w:val="28"/>
-          <w:szCs w:val="24"/>
-        </w:rPr>
-        <w:t xml:space="preserve">, and I'm seeking to continue that under your </w:t>
-      </w:r>
-      <w:proofErr w:type="gramStart"/>
-      <w:r>
-        <w:rPr>
-          <w:sz w:val="28"/>
-          <w:szCs w:val="24"/>
-        </w:rPr>
-        <w:t>care</w:t>
-      </w:r>
-      <w:r>
-        <w:rPr>
-          <w:sz w:val="28"/>
-          <w:szCs w:val="24"/>
-        </w:rPr>
-        <w:t>.</w:t>
-      </w:r>
-      <w:bookmarkStart w:id="4" w:name="_Hlk126173177"/>
-      <w:r>
-        <w:rPr>
-          <w:rStyle w:val="Heading2Char"/>
-        </w:rPr>
-        <w:t>{</w:t>
-      </w:r>
-      <w:proofErr w:type="gramEnd"/>
-      <w:r>
-        <w:rPr>
-          <w:rStyle w:val="Heading2Char"/>
-        </w:rPr>
-        <w:t>%</w:t>
-      </w:r>
-      <w:r>
-        <w:rPr>
-          <w:rStyle w:val="Heading2Char"/>
-        </w:rPr>
-        <w:t xml:space="preserve"> </w:t>
-      </w:r>
-      <w:r>
-        <w:rPr>
-          <w:rStyle w:val="Heading2Char"/>
-        </w:rPr>
-        <w:t>endif</w:t>
-      </w:r>
-      <w:r>
-        <w:rPr>
-          <w:rStyle w:val="Heading2Char"/>
-        </w:rPr>
-        <w:t xml:space="preserve"> </w:t>
-      </w:r>
-      <w:r>
-        <w:rPr>
-          <w:rStyle w:val="Heading2Char"/>
-        </w:rPr>
-        <w:t>%}</w:t>
-      </w:r>
-      <w:r>
-        <w:rPr>
-          <w:rStyle w:val="Heading2Char"/>
-        </w:rPr>
-        <w:t xml:space="preserve">{% if  </w:t>
-      </w:r>
-      <w:proofErr w:type="spellStart"/>
-      <w:r>
-        <w:rPr>
-          <w:rStyle w:val="Heading2Char"/>
-        </w:rPr>
-        <w:t>no_fixed_address</w:t>
-      </w:r>
-      <w:proofErr w:type="spellEnd"/>
-      <w:r>
-        <w:rPr>
-          <w:rStyle w:val="Heading2Char"/>
-        </w:rPr>
-        <w:t xml:space="preserve"> or </w:t>
-      </w:r>
-      <w:proofErr w:type="spellStart"/>
-      <w:r>
-        <w:rPr>
-          <w:rStyle w:val="Heading2Char"/>
-        </w:rPr>
-        <w:t>no_id_proof</w:t>
-      </w:r>
-      <w:proofErr w:type="spellEnd"/>
-      <w:r>
-        <w:rPr>
-          <w:rStyle w:val="Heading2Char"/>
-        </w:rPr>
-        <w:t xml:space="preserve"> %}</w:t>
-      </w:r>
-      <w:bookmarkEnd w:id="4"/>
-    </w:p>
-    <w:p>
-      <w:pPr>
-        <w:pStyle w:val="Heading2"/>
-        <w:rPr>
-          <w:sz w:val="36"/>
-          <w:szCs w:val="32"/>
-        </w:rPr>
-      </w:pPr>
-      <w:r>
-        <w:rPr>
-          <w:sz w:val="36"/>
-          <w:szCs w:val="32"/>
-        </w:rPr>
         <w:t>Having a fixed address or proof of ID when accessing GP services.</w:t>
       </w:r>
     </w:p>
@@ -1427,23 +1027,7 @@
           <w:sz w:val="28"/>
           <w:szCs w:val="28"/>
         </w:rPr>
-        <w:t xml:space="preserve">proof of address or immigration status, </w:t>
-      </w:r>
-      <w:proofErr w:type="gramStart"/>
-      <w:r>
-        <w:rPr>
-          <w:sz w:val="28"/>
-          <w:szCs w:val="28"/>
-        </w:rPr>
-        <w:t>ID</w:t>
-      </w:r>
-      <w:proofErr w:type="gramEnd"/>
-      <w:r>
-        <w:rPr>
-          <w:sz w:val="28"/>
-          <w:szCs w:val="28"/>
-        </w:rPr>
-        <w:t xml:space="preserve"> or an NHS number</w:t>
+        <w:t>proof of address or immigration status, ID or an NHS number</w:t>
       </w:r>
       <w:r>
         <w:rPr>
@@ -1480,30 +1064,14 @@
           <w:sz w:val="28"/>
           <w:szCs w:val="28"/>
         </w:rPr>
-        <w:t xml:space="preserve"> I do not need to provide these if I do not wish to or otherwise </w:t>
-      </w:r>
-      <w:proofErr w:type="gramStart"/>
-      <w:r>
-        <w:rPr>
-          <w:sz w:val="28"/>
-          <w:szCs w:val="28"/>
-        </w:rPr>
-        <w:t>can’t.</w:t>
-      </w:r>
-      <w:r>
-        <w:rPr>
-          <w:sz w:val="28"/>
-          <w:szCs w:val="28"/>
-        </w:rPr>
-        <w:t>{</w:t>
-      </w:r>
-      <w:proofErr w:type="gramEnd"/>
-      <w:r>
-        <w:rPr>
-          <w:sz w:val="28"/>
-          <w:szCs w:val="28"/>
-        </w:rPr>
-        <w:t>%</w:t>
+        <w:t xml:space="preserve"> I do not need to provide these if I do not wish to or otherwise can’t.</w:t>
+      </w:r>
+      <w:r>
+        <w:rPr>
+          <w:sz w:val="28"/>
+          <w:szCs w:val="28"/>
+        </w:rPr>
+        <w:t>{%</w:t>
       </w:r>
       <w:r>
         <w:rPr>
@@ -1572,129 +1140,98 @@
           <w:sz w:val="36"/>
           <w:szCs w:val="36"/>
         </w:rPr>
-        <w:t xml:space="preserve">{% if </w:t>
-      </w:r>
-      <w:proofErr w:type="spellStart"/>
-      <w:r>
+        <w:t>{% if bridging_desired %}A bridging prescription</w:t>
+      </w:r>
+    </w:p>
+    <w:p>
+      <w:pPr>
+        <w:pStyle w:val="Heading2"/>
+        <w:rPr>
+          <w:rFonts w:asciiTheme="minorHAnsi" w:eastAsiaTheme="minorHAnsi" w:hAnsiTheme="minorHAnsi" w:cstheme="minorHAnsi"/>
+          <w:color w:val="262626" w:themeColor="text2"/>
+          <w:szCs w:val="28"/>
+        </w:rPr>
+      </w:pPr>
+      <w:r>
+        <w:rPr>
+          <w:rFonts w:asciiTheme="minorHAnsi" w:eastAsiaTheme="minorHAnsi" w:hAnsiTheme="minorHAnsi" w:cstheme="minorHAnsi"/>
+          <w:color w:val="262626" w:themeColor="text2"/>
+          <w:szCs w:val="28"/>
+        </w:rPr>
+        <w:t xml:space="preserve">I am seeking a bridging prescription as a harm reduction strategy, this is recommended by the Royal College of Psychiatrists who state “…the GP or other medical practitioner involved in the patient’s care may prescribe ‘bridging’ endocrine treatments as part of a holding and harm reduction strategy” (Good practice guidelines for the assessment and treatment of adults with gender dysphoria, 2013) </w:t>
+      </w:r>
+    </w:p>
+    <w:p>
+      <w:pPr>
+        <w:pStyle w:val="Heading2"/>
+        <w:rPr>
+          <w:rFonts w:asciiTheme="minorHAnsi" w:eastAsiaTheme="minorHAnsi" w:hAnsiTheme="minorHAnsi" w:cstheme="minorHAnsi"/>
+          <w:color w:val="262626" w:themeColor="text2"/>
+          <w:szCs w:val="28"/>
+        </w:rPr>
+      </w:pPr>
+    </w:p>
+    <w:p>
+      <w:pPr>
+        <w:pStyle w:val="Heading2"/>
+        <w:rPr>
+          <w:rFonts w:asciiTheme="minorHAnsi" w:eastAsiaTheme="minorHAnsi" w:hAnsiTheme="minorHAnsi" w:cstheme="minorHAnsi"/>
+          <w:color w:val="262626" w:themeColor="text2"/>
+          <w:szCs w:val="28"/>
+        </w:rPr>
+      </w:pPr>
+      <w:r>
+        <w:rPr>
+          <w:rFonts w:asciiTheme="minorHAnsi" w:eastAsiaTheme="minorHAnsi" w:hAnsiTheme="minorHAnsi" w:cstheme="minorHAnsi"/>
+          <w:color w:val="262626" w:themeColor="text2"/>
+          <w:szCs w:val="28"/>
+        </w:rPr>
+        <w:t xml:space="preserve">The GMC also provide guidance who state “Our advice should reassure doctors who wish to prescribe for their trans patients that it wouldn’t be against GMC guidance to do so” (Trans healthcare - Mental health and bridging prescriptions, 2022) </w:t>
+      </w:r>
+    </w:p>
+    <w:p>
+      <w:pPr>
+        <w:pStyle w:val="Heading2"/>
+        <w:rPr>
+          <w:rFonts w:asciiTheme="minorHAnsi" w:eastAsiaTheme="minorHAnsi" w:hAnsiTheme="minorHAnsi" w:cstheme="minorHAnsi"/>
+          <w:color w:val="262626" w:themeColor="text2"/>
+          <w:szCs w:val="28"/>
+        </w:rPr>
+      </w:pPr>
+    </w:p>
+    <w:p>
+      <w:pPr>
+        <w:pStyle w:val="Heading2"/>
         <w:rPr>
           <w:sz w:val="36"/>
           <w:szCs w:val="36"/>
         </w:rPr>
-        <w:t>bridging_desired</w:t>
-      </w:r>
-      <w:proofErr w:type="spellEnd"/>
+      </w:pPr>
+      <w:r>
+        <w:rPr>
+          <w:rFonts w:asciiTheme="minorHAnsi" w:eastAsiaTheme="minorHAnsi" w:hAnsiTheme="minorHAnsi" w:cstheme="minorHAnsi"/>
+          <w:color w:val="262626" w:themeColor="text2"/>
+          <w:szCs w:val="28"/>
+        </w:rPr>
+        <w:t>The NHS service specification also states "Endocrine and other pharmacological interventions may be recommended by a registered medical practitioner in the specialist multi-disciplinary team where they are essential for the purpose of harm reduction, and where they are in the individual’s best interest for reducing gender dysphoria" (Service specification: Gender Identity Services for Adults (Non-Surgical Interventions), 2019)</w:t>
+      </w:r>
+      <w:r>
+        <w:t>{% endif %}</w:t>
+      </w:r>
       <w:r>
         <w:rPr>
           <w:sz w:val="36"/>
           <w:szCs w:val="36"/>
         </w:rPr>
-        <w:t xml:space="preserve"> %}A bridging prescription</w:t>
-      </w:r>
-    </w:p>
-    <w:p>
-      <w:pPr>
-        <w:pStyle w:val="Heading2"/>
-        <w:rPr>
-          <w:rFonts w:asciiTheme="minorHAnsi" w:eastAsiaTheme="minorHAnsi" w:hAnsiTheme="minorHAnsi" w:cstheme="minorHAnsi"/>
-          <w:color w:val="262626" w:themeColor="text2"/>
-          <w:szCs w:val="28"/>
-        </w:rPr>
-      </w:pPr>
-      <w:r>
-        <w:rPr>
-          <w:rFonts w:asciiTheme="minorHAnsi" w:eastAsiaTheme="minorHAnsi" w:hAnsiTheme="minorHAnsi" w:cstheme="minorHAnsi"/>
-          <w:color w:val="262626" w:themeColor="text2"/>
-          <w:szCs w:val="28"/>
-        </w:rPr>
-        <w:t xml:space="preserve">I am seeking a bridging prescription as a harm reduction strategy, this is recommended by the Royal College of Psychiatrists who state “…the GP or other medical practitioner involved in the patient’s care may prescribe ‘bridging’ endocrine treatments as part of a holding and harm reduction strategy” (Good practice guidelines for the assessment and treatment of adults with gender dysphoria, 2013) </w:t>
-      </w:r>
-    </w:p>
-    <w:p>
-      <w:pPr>
-        <w:pStyle w:val="Heading2"/>
-        <w:rPr>
-          <w:rFonts w:asciiTheme="minorHAnsi" w:eastAsiaTheme="minorHAnsi" w:hAnsiTheme="minorHAnsi" w:cstheme="minorHAnsi"/>
-          <w:color w:val="262626" w:themeColor="text2"/>
-          <w:szCs w:val="28"/>
-        </w:rPr>
-      </w:pPr>
-    </w:p>
-    <w:p>
-      <w:pPr>
-        <w:pStyle w:val="Heading2"/>
-        <w:rPr>
-          <w:rFonts w:asciiTheme="minorHAnsi" w:eastAsiaTheme="minorHAnsi" w:hAnsiTheme="minorHAnsi" w:cstheme="minorHAnsi"/>
-          <w:color w:val="262626" w:themeColor="text2"/>
-          <w:szCs w:val="28"/>
-        </w:rPr>
-      </w:pPr>
-      <w:r>
-        <w:rPr>
-          <w:rFonts w:asciiTheme="minorHAnsi" w:eastAsiaTheme="minorHAnsi" w:hAnsiTheme="minorHAnsi" w:cstheme="minorHAnsi"/>
-          <w:color w:val="262626" w:themeColor="text2"/>
-          <w:szCs w:val="28"/>
-        </w:rPr>
-        <w:t xml:space="preserve">The GMC also provide guidance who state “Our advice should reassure doctors who wish to prescribe for their trans patients that it wouldn’t be against GMC guidance to do so” (Trans healthcare - Mental health and bridging prescriptions, 2022) </w:t>
-      </w:r>
-    </w:p>
-    <w:p>
-      <w:pPr>
-        <w:pStyle w:val="Heading2"/>
-        <w:rPr>
-          <w:rFonts w:asciiTheme="minorHAnsi" w:eastAsiaTheme="minorHAnsi" w:hAnsiTheme="minorHAnsi" w:cstheme="minorHAnsi"/>
-          <w:color w:val="262626" w:themeColor="text2"/>
-          <w:szCs w:val="28"/>
-        </w:rPr>
-      </w:pPr>
-    </w:p>
-    <w:p>
-      <w:pPr>
-        <w:pStyle w:val="Heading2"/>
+        <w:t xml:space="preserve">{% if </w:t>
+      </w:r>
+      <w:r>
         <w:rPr>
           <w:sz w:val="36"/>
           <w:szCs w:val="36"/>
         </w:rPr>
-      </w:pPr>
-      <w:r>
-        <w:rPr>
-          <w:rFonts w:asciiTheme="minorHAnsi" w:eastAsiaTheme="minorHAnsi" w:hAnsiTheme="minorHAnsi" w:cstheme="minorHAnsi"/>
-          <w:color w:val="262626" w:themeColor="text2"/>
-          <w:szCs w:val="28"/>
-        </w:rPr>
-        <w:t xml:space="preserve">The NHS service specification also states "Endocrine and other pharmacological interventions may be recommended by a registered medical practitioner in the specialist multi-disciplinary team where they are essential for the purpose of harm reduction, and where they are in the individual’s best interest for reducing gender dysphoria" (Service specification: Gender Identity Services for Adults (Non-Surgical Interventions), </w:t>
-      </w:r>
-      <w:proofErr w:type="gramStart"/>
-      <w:r>
-        <w:rPr>
-          <w:rFonts w:asciiTheme="minorHAnsi" w:eastAsiaTheme="minorHAnsi" w:hAnsiTheme="minorHAnsi" w:cstheme="minorHAnsi"/>
-          <w:color w:val="262626" w:themeColor="text2"/>
-          <w:szCs w:val="28"/>
-        </w:rPr>
-        <w:t>2019)</w:t>
-      </w:r>
-      <w:r>
-        <w:t>{</w:t>
-      </w:r>
-      <w:proofErr w:type="gramEnd"/>
-      <w:r>
-        <w:t>% endif %}</w:t>
-      </w:r>
-      <w:r>
-        <w:rPr>
-          <w:sz w:val="36"/>
-          <w:szCs w:val="36"/>
-        </w:rPr>
-        <w:t xml:space="preserve">{% if </w:t>
-      </w:r>
-      <w:proofErr w:type="spellStart"/>
-      <w:r>
-        <w:rPr>
-          <w:sz w:val="36"/>
-          <w:szCs w:val="36"/>
-        </w:rPr>
         <w:t>gic_referral</w:t>
       </w:r>
-      <w:proofErr w:type="spellEnd"/>
       <w:r>
         <w:rPr>
           <w:sz w:val="36"/>
@@ -1735,7 +1272,6 @@
         </w:rPr>
         <w:t xml:space="preserve">I'm </w:t>
       </w:r>
-      <w:proofErr w:type="gramStart"/>
       <w:r>
         <w:rPr>
           <w:sz w:val="28"/>
@@ -1748,15 +1284,7 @@
           <w:sz w:val="28"/>
           <w:szCs w:val="28"/>
         </w:rPr>
-        <w:t xml:space="preserve"> a</w:t>
-      </w:r>
-      <w:proofErr w:type="gramEnd"/>
-      <w:r>
-        <w:rPr>
-          <w:sz w:val="28"/>
-          <w:szCs w:val="28"/>
-        </w:rPr>
-        <w:t xml:space="preserve"> referral to an NHS Gender Identity Clinic so I can gain access to the full range of gender related care supported by the NHS</w:t>
+        <w:t xml:space="preserve"> a referral to an NHS Gender Identity Clinic so I can gain access to the full range of gender related care supported by the NHS</w:t>
       </w:r>
       <w:r>
         <w:rPr>
@@ -1772,37 +1300,12 @@
         </w:rPr>
         <w:t xml:space="preserve"> {% if </w:t>
       </w:r>
-      <w:proofErr w:type="spellStart"/>
-      <w:r>
-        <w:rPr>
-          <w:sz w:val="28"/>
-          <w:szCs w:val="28"/>
-        </w:rPr>
-        <w:t>chosen_</w:t>
-      </w:r>
-      <w:proofErr w:type="gramStart"/>
-      <w:r>
-        <w:rPr>
-          <w:sz w:val="28"/>
-          <w:szCs w:val="28"/>
-        </w:rPr>
-        <w:t>gic</w:t>
-      </w:r>
-      <w:proofErr w:type="spellEnd"/>
-      <w:r>
-        <w:rPr>
-          <w:sz w:val="28"/>
-          <w:szCs w:val="28"/>
-        </w:rPr>
-        <w:t xml:space="preserve"> !</w:t>
-      </w:r>
-      <w:proofErr w:type="gramEnd"/>
-      <w:r>
-        <w:rPr>
-          <w:sz w:val="28"/>
-          <w:szCs w:val="28"/>
-        </w:rPr>
-        <w:t xml:space="preserve">= </w:t>
+      <w:r>
+        <w:rPr>
+          <w:sz w:val="28"/>
+          <w:szCs w:val="28"/>
+        </w:rPr>
+        <w:t xml:space="preserve">chosen_gic != </w:t>
       </w:r>
       <w:r>
         <w:rPr>
@@ -1837,9 +1340,50 @@
           <w:sz w:val="28"/>
           <w:szCs w:val="28"/>
         </w:rPr>
-        <w:t xml:space="preserve">and </w:t>
-      </w:r>
-      <w:proofErr w:type="spellStart"/>
+        <w:t xml:space="preserve">and chosen_gic != “1” </w:t>
+      </w:r>
+      <w:r>
+        <w:rPr>
+          <w:sz w:val="28"/>
+          <w:szCs w:val="28"/>
+        </w:rPr>
+        <w:t>%}</w:t>
+      </w:r>
+      <w:r>
+        <w:rPr>
+          <w:sz w:val="28"/>
+          <w:szCs w:val="28"/>
+        </w:rPr>
+        <w:t xml:space="preserve"> I want to be referred to</w:t>
+      </w:r>
+      <w:r>
+        <w:rPr>
+          <w:sz w:val="28"/>
+          <w:szCs w:val="28"/>
+        </w:rPr>
+        <w:t xml:space="preserve"> the</w:t>
+      </w:r>
+      <w:r>
+        <w:rPr>
+          <w:sz w:val="28"/>
+          <w:szCs w:val="28"/>
+        </w:rPr>
+        <w:t xml:space="preserve"> following GIC:</w:t>
+      </w:r>
+      <w:r>
+        <w:rPr>
+          <w:sz w:val="28"/>
+          <w:szCs w:val="28"/>
+        </w:rPr>
+        <w:t xml:space="preserve"> {{</w:t>
+      </w:r>
+      <w:r>
+        <w:rPr>
+          <w:sz w:val="28"/>
+          <w:szCs w:val="28"/>
+        </w:rPr>
+        <w:t xml:space="preserve"> </w:t>
+      </w:r>
       <w:r>
         <w:rPr>
           <w:sz w:val="28"/>
@@ -1847,81 +1391,13 @@
         </w:rPr>
         <w:t>chosen_gic</w:t>
       </w:r>
-      <w:proofErr w:type="spellEnd"/>
-      <w:r>
-        <w:rPr>
-          <w:sz w:val="28"/>
-          <w:szCs w:val="28"/>
-        </w:rPr>
-        <w:t xml:space="preserve"> != “1” </w:t>
-      </w:r>
-      <w:r>
-        <w:rPr>
-          <w:sz w:val="28"/>
-          <w:szCs w:val="28"/>
-        </w:rPr>
-        <w:t>%}</w:t>
-      </w:r>
-      <w:r>
-        <w:rPr>
-          <w:sz w:val="28"/>
-          <w:szCs w:val="28"/>
-        </w:rPr>
-        <w:t xml:space="preserve"> I want to be referred to</w:t>
-      </w:r>
-      <w:r>
-        <w:rPr>
-          <w:sz w:val="28"/>
-          <w:szCs w:val="28"/>
-        </w:rPr>
-        <w:t xml:space="preserve"> the</w:t>
-      </w:r>
-      <w:r>
-        <w:rPr>
-          <w:sz w:val="28"/>
-          <w:szCs w:val="28"/>
-        </w:rPr>
-        <w:t xml:space="preserve"> following GIC:</w:t>
-      </w:r>
-      <w:r>
-        <w:rPr>
-          <w:sz w:val="28"/>
-          <w:szCs w:val="28"/>
-        </w:rPr>
-        <w:t xml:space="preserve"> {{</w:t>
-      </w:r>
-      <w:r>
-        <w:rPr>
-          <w:sz w:val="28"/>
-          <w:szCs w:val="28"/>
-        </w:rPr>
-        <w:t xml:space="preserve"> </w:t>
-      </w:r>
-      <w:proofErr w:type="spellStart"/>
-      <w:r>
-        <w:rPr>
-          <w:sz w:val="28"/>
-          <w:szCs w:val="28"/>
-        </w:rPr>
-        <w:t>chosen_gic</w:t>
-      </w:r>
-      <w:proofErr w:type="spellEnd"/>
-      <w:r>
-        <w:rPr>
-          <w:sz w:val="28"/>
-          <w:szCs w:val="28"/>
-        </w:rPr>
-        <w:t xml:space="preserve"> |</w:t>
-      </w:r>
-      <w:proofErr w:type="spellStart"/>
-      <w:r>
-        <w:rPr>
-          <w:sz w:val="28"/>
-          <w:szCs w:val="28"/>
-        </w:rPr>
-        <w:t>format_gic</w:t>
-      </w:r>
-      <w:proofErr w:type="spellEnd"/>
+      <w:r>
+        <w:rPr>
+          <w:sz w:val="28"/>
+          <w:szCs w:val="28"/>
+        </w:rPr>
+        <w:t xml:space="preserve"> |format_gic</w:t>
+      </w:r>
       <w:r>
         <w:rPr>
           <w:sz w:val="28"/>
@@ -1965,37 +1441,19 @@
           <w:sz w:val="36"/>
           <w:szCs w:val="36"/>
         </w:rPr>
-        <w:t xml:space="preserve">{% if </w:t>
-      </w:r>
-      <w:proofErr w:type="spellStart"/>
+        <w:t>{% if shared_care %}</w:t>
+      </w:r>
+    </w:p>
+    <w:p>
+      <w:pPr>
+        <w:spacing w:after="0"/>
+      </w:pPr>
       <w:r>
         <w:rPr>
           <w:rStyle w:val="Heading2Char"/>
           <w:sz w:val="36"/>
           <w:szCs w:val="36"/>
         </w:rPr>
-        <w:t>shared_care</w:t>
-      </w:r>
-      <w:proofErr w:type="spellEnd"/>
-      <w:r>
-        <w:rPr>
-          <w:rStyle w:val="Heading2Char"/>
-          <w:sz w:val="36"/>
-          <w:szCs w:val="36"/>
-        </w:rPr>
-        <w:t xml:space="preserve"> %}</w:t>
-      </w:r>
-    </w:p>
-    <w:p>
-      <w:pPr>
-        <w:spacing w:after="0"/>
-      </w:pPr>
-      <w:r>
-        <w:rPr>
-          <w:rStyle w:val="Heading2Char"/>
-          <w:sz w:val="36"/>
-          <w:szCs w:val="36"/>
-        </w:rPr>
         <w:t>Working with a private healthcare provider</w:t>
       </w:r>
     </w:p>
@@ -2052,23 +1510,13 @@
         <w:t xml:space="preserve">The NHS released a </w:t>
       </w:r>
       <w:hyperlink r:id="rId10" w:history="1">
-        <w:proofErr w:type="spellStart"/>
         <w:r>
           <w:rPr>
             <w:rStyle w:val="Hyperlink"/>
             <w:sz w:val="28"/>
             <w:szCs w:val="28"/>
           </w:rPr>
-          <w:t>Specialised</w:t>
-        </w:r>
-        <w:proofErr w:type="spellEnd"/>
-        <w:r>
-          <w:rPr>
-            <w:rStyle w:val="Hyperlink"/>
-            <w:sz w:val="28"/>
-            <w:szCs w:val="28"/>
-          </w:rPr>
-          <w:t xml:space="preserve"> Services Circular, SSC 1826</w:t>
+          <w:t>Specialised Services Circular, SSC 1826</w:t>
         </w:r>
       </w:hyperlink>
       <w:r>
@@ -2083,23 +1531,7 @@
           <w:sz w:val="28"/>
           <w:szCs w:val="28"/>
         </w:rPr>
-        <w:t xml:space="preserve"> This guidance (</w:t>
-      </w:r>
-      <w:proofErr w:type="spellStart"/>
-      <w:r>
-        <w:rPr>
-          <w:sz w:val="28"/>
-          <w:szCs w:val="28"/>
-        </w:rPr>
-        <w:t>Specialised</w:t>
-      </w:r>
-      <w:proofErr w:type="spellEnd"/>
-      <w:r>
-        <w:rPr>
-          <w:sz w:val="28"/>
-          <w:szCs w:val="28"/>
-        </w:rPr>
-        <w:t xml:space="preserve"> Services Circular 1826, 2018) states:</w:t>
+        <w:t xml:space="preserve"> This guidance (Specialised Services Circular 1826, 2018) states:</w:t>
       </w:r>
     </w:p>
     <w:p>
@@ -2219,7 +1651,6 @@
         </w:rPr>
         <w:t xml:space="preserve">as </w:t>
       </w:r>
-      <w:proofErr w:type="gramStart"/>
       <w:r>
         <w:rPr>
           <w:sz w:val="28"/>
@@ -2232,47 +1663,7 @@
           <w:sz w:val="28"/>
           <w:szCs w:val="28"/>
         </w:rPr>
-        <w:t>{</w:t>
-      </w:r>
-      <w:proofErr w:type="gramEnd"/>
-      <w:r>
-        <w:rPr>
-          <w:sz w:val="28"/>
-          <w:szCs w:val="28"/>
-        </w:rPr>
-        <w:t xml:space="preserve">%if </w:t>
-      </w:r>
-      <w:proofErr w:type="spellStart"/>
-      <w:r>
-        <w:rPr>
-          <w:sz w:val="28"/>
-          <w:szCs w:val="28"/>
-        </w:rPr>
-        <w:t>formal_diagnosis</w:t>
-      </w:r>
-      <w:proofErr w:type="spellEnd"/>
-      <w:r>
-        <w:rPr>
-          <w:sz w:val="28"/>
-          <w:szCs w:val="28"/>
-        </w:rPr>
-        <w:t xml:space="preserve"> and </w:t>
-      </w:r>
-      <w:proofErr w:type="spellStart"/>
-      <w:r>
-        <w:rPr>
-          <w:sz w:val="28"/>
-          <w:szCs w:val="28"/>
-        </w:rPr>
-        <w:t>hrt_recommendation</w:t>
-      </w:r>
-      <w:proofErr w:type="spellEnd"/>
-      <w:r>
-        <w:rPr>
-          <w:sz w:val="28"/>
-          <w:szCs w:val="28"/>
-        </w:rPr>
-        <w:t xml:space="preserve"> %}</w:t>
+        <w:t>{%if formal_diagnosis and hrt_recommendation %}</w:t>
       </w:r>
     </w:p>
     <w:p>
@@ -2317,23 +1708,7 @@
           <w:sz w:val="28"/>
           <w:szCs w:val="28"/>
         </w:rPr>
-        <w:t>(</w:t>
-      </w:r>
-      <w:proofErr w:type="spellStart"/>
-      <w:r>
-        <w:rPr>
-          <w:sz w:val="28"/>
-          <w:szCs w:val="28"/>
-        </w:rPr>
-        <w:t>Specialised</w:t>
-      </w:r>
-      <w:proofErr w:type="spellEnd"/>
-      <w:r>
-        <w:rPr>
-          <w:sz w:val="28"/>
-          <w:szCs w:val="28"/>
-        </w:rPr>
-        <w:t xml:space="preserve"> Services Circular 1826, 2018)</w:t>
+        <w:t>(Specialised Services Circular 1826, 2018)</w:t>
       </w:r>
       <w:r>
         <w:rPr>
@@ -2418,177 +1793,98 @@
           <w:sz w:val="36"/>
           <w:szCs w:val="32"/>
         </w:rPr>
-        <w:t xml:space="preserve">{% if </w:t>
-      </w:r>
-      <w:proofErr w:type="spellStart"/>
-      <w:r>
+        <w:t>{% if immigration_care %}</w:t>
+      </w:r>
+    </w:p>
+    <w:p>
+      <w:pPr>
+        <w:spacing w:after="0"/>
         <w:rPr>
           <w:rStyle w:val="Heading2Char"/>
           <w:sz w:val="36"/>
           <w:szCs w:val="32"/>
         </w:rPr>
-        <w:t>immigration_care</w:t>
-      </w:r>
-      <w:proofErr w:type="spellEnd"/>
+      </w:pPr>
       <w:r>
         <w:rPr>
           <w:rStyle w:val="Heading2Char"/>
           <w:sz w:val="36"/>
           <w:szCs w:val="32"/>
         </w:rPr>
-        <w:t xml:space="preserve"> %}</w:t>
-      </w:r>
-    </w:p>
-    <w:p>
-      <w:pPr>
-        <w:spacing w:after="0"/>
+        <w:t>Continuing HRT since immigrating to the UK</w:t>
+      </w:r>
+    </w:p>
+    <w:p>
+      <w:pPr>
+        <w:rPr>
+          <w:sz w:val="28"/>
+          <w:szCs w:val="24"/>
+        </w:rPr>
+      </w:pPr>
+      <w:r>
+        <w:rPr>
+          <w:sz w:val="28"/>
+          <w:szCs w:val="24"/>
+        </w:rPr>
+        <w:t xml:space="preserve">I am seeking to access HRT in the UK as I previously did before immigrating, </w:t>
+      </w:r>
+      <w:r>
+        <w:rPr>
+          <w:sz w:val="28"/>
+          <w:szCs w:val="24"/>
+        </w:rPr>
+        <w:t xml:space="preserve">I have already been assessed by a specialist in my previous country, and as such I </w:t>
+      </w:r>
+      <w:r>
+        <w:rPr>
+          <w:sz w:val="28"/>
+          <w:szCs w:val="24"/>
+        </w:rPr>
+        <w:t>do not need to be seen by a GIC to renew my HRT prescription.{% if immigration_letter %}</w:t>
+      </w:r>
+    </w:p>
+    <w:p>
+      <w:pPr>
+        <w:rPr>
+          <w:sz w:val="28"/>
+          <w:szCs w:val="24"/>
+        </w:rPr>
+      </w:pPr>
+      <w:r>
+        <w:rPr>
+          <w:sz w:val="28"/>
+          <w:szCs w:val="24"/>
+        </w:rPr>
+        <w:lastRenderedPageBreak/>
+        <w:t>I have a letter from my previous HRT provider, this confirms that I have been undergoing hormone replacement therapy, and recommends that I continue to receive this medication as part of my care.</w:t>
+      </w:r>
+      <w:r>
         <w:rPr>
           <w:rStyle w:val="Heading2Char"/>
+        </w:rPr>
+        <w:t>{% endif %}{% endif %}</w:t>
+      </w:r>
+      <w:r>
+        <w:rPr>
+          <w:rStyle w:val="Heading2Char"/>
+        </w:rPr>
+        <w:t>{% if blood_testing %}</w:t>
+      </w:r>
+    </w:p>
+    <w:p>
+      <w:pPr>
+        <w:pStyle w:val="Heading2"/>
+        <w:spacing w:before="0"/>
+        <w:rPr>
           <w:sz w:val="36"/>
           <w:szCs w:val="32"/>
         </w:rPr>
       </w:pPr>
       <w:r>
         <w:rPr>
-          <w:rStyle w:val="Heading2Char"/>
           <w:sz w:val="36"/>
           <w:szCs w:val="32"/>
         </w:rPr>
-        <w:t>Continuing HRT since immigrating to the UK</w:t>
-      </w:r>
-    </w:p>
-    <w:p>
-      <w:pPr>
-        <w:rPr>
-          <w:sz w:val="28"/>
-          <w:szCs w:val="24"/>
-        </w:rPr>
-      </w:pPr>
-      <w:r>
-        <w:rPr>
-          <w:sz w:val="28"/>
-          <w:szCs w:val="24"/>
-        </w:rPr>
-        <w:t xml:space="preserve">I am seeking to access HRT in the UK as I previously did before immigrating, </w:t>
-      </w:r>
-      <w:r>
-        <w:rPr>
-          <w:sz w:val="28"/>
-          <w:szCs w:val="24"/>
-        </w:rPr>
-        <w:t xml:space="preserve">I have already been assessed by a specialist in my previous country, and as such I </w:t>
-      </w:r>
-      <w:r>
-        <w:rPr>
-          <w:sz w:val="28"/>
-          <w:szCs w:val="24"/>
-        </w:rPr>
-        <w:t xml:space="preserve">do not need to be seen by a GIC to renew my HRT </w:t>
-      </w:r>
-      <w:proofErr w:type="gramStart"/>
-      <w:r>
-        <w:rPr>
-          <w:sz w:val="28"/>
-          <w:szCs w:val="24"/>
-        </w:rPr>
-        <w:t>prescription.{</w:t>
-      </w:r>
-      <w:proofErr w:type="gramEnd"/>
-      <w:r>
-        <w:rPr>
-          <w:sz w:val="28"/>
-          <w:szCs w:val="24"/>
-        </w:rPr>
-        <w:t xml:space="preserve">% if </w:t>
-      </w:r>
-      <w:proofErr w:type="spellStart"/>
-      <w:r>
-        <w:rPr>
-          <w:sz w:val="28"/>
-          <w:szCs w:val="24"/>
-        </w:rPr>
-        <w:t>immigration_letter</w:t>
-      </w:r>
-      <w:proofErr w:type="spellEnd"/>
-      <w:r>
-        <w:rPr>
-          <w:sz w:val="28"/>
-          <w:szCs w:val="24"/>
-        </w:rPr>
-        <w:t xml:space="preserve"> %}</w:t>
-      </w:r>
-    </w:p>
-    <w:p>
-      <w:pPr>
-        <w:rPr>
-          <w:sz w:val="28"/>
-          <w:szCs w:val="24"/>
-        </w:rPr>
-      </w:pPr>
-      <w:r>
-        <w:rPr>
-          <w:sz w:val="28"/>
-          <w:szCs w:val="24"/>
-        </w:rPr>
-        <w:lastRenderedPageBreak/>
-        <w:t xml:space="preserve">I have a letter from my previous HRT provider, this confirms that I have been undergoing hormone replacement therapy, and recommends that I continue to receive this medication as part of my </w:t>
-      </w:r>
-      <w:proofErr w:type="gramStart"/>
-      <w:r>
-        <w:rPr>
-          <w:sz w:val="28"/>
-          <w:szCs w:val="24"/>
-        </w:rPr>
-        <w:t>care.</w:t>
-      </w:r>
-      <w:r>
-        <w:rPr>
-          <w:rStyle w:val="Heading2Char"/>
-        </w:rPr>
-        <w:t>{</w:t>
-      </w:r>
-      <w:proofErr w:type="gramEnd"/>
-      <w:r>
-        <w:rPr>
-          <w:rStyle w:val="Heading2Char"/>
-        </w:rPr>
-        <w:t>% endif %}{% endif %}</w:t>
-      </w:r>
-      <w:r>
-        <w:rPr>
-          <w:rStyle w:val="Heading2Char"/>
-        </w:rPr>
-        <w:t xml:space="preserve">{% if </w:t>
-      </w:r>
-      <w:proofErr w:type="spellStart"/>
-      <w:r>
-        <w:rPr>
-          <w:rStyle w:val="Heading2Char"/>
-        </w:rPr>
-        <w:t>blood_testing</w:t>
-      </w:r>
-      <w:proofErr w:type="spellEnd"/>
-      <w:r>
-        <w:rPr>
-          <w:rStyle w:val="Heading2Char"/>
-        </w:rPr>
-        <w:t xml:space="preserve"> %}</w:t>
-      </w:r>
-    </w:p>
-    <w:p>
-      <w:pPr>
-        <w:pStyle w:val="Heading2"/>
-        <w:spacing w:before="0"/>
-        <w:rPr>
-          <w:sz w:val="36"/>
-          <w:szCs w:val="32"/>
-        </w:rPr>
-      </w:pPr>
-      <w:r>
-        <w:rPr>
-          <w:sz w:val="36"/>
-          <w:szCs w:val="32"/>
-        </w:rPr>
         <w:t>Monitoring my health</w:t>
       </w:r>
     </w:p>
@@ -2611,23 +1907,7 @@
           <w:sz w:val="28"/>
           <w:szCs w:val="24"/>
         </w:rPr>
-        <w:t xml:space="preserve"> that no other health complications are arising </w:t>
-      </w:r>
-      <w:proofErr w:type="gramStart"/>
-      <w:r>
-        <w:rPr>
-          <w:sz w:val="28"/>
-          <w:szCs w:val="24"/>
-        </w:rPr>
-        <w:t>as a result of</w:t>
-      </w:r>
-      <w:proofErr w:type="gramEnd"/>
-      <w:r>
-        <w:rPr>
-          <w:sz w:val="28"/>
-          <w:szCs w:val="24"/>
-        </w:rPr>
-        <w:t xml:space="preserve"> my medication.</w:t>
+        <w:t xml:space="preserve"> that no other health complications are arising as a result of my medication.</w:t>
       </w:r>
     </w:p>
     <w:p>
@@ -2756,17 +2036,8 @@
           <w:sz w:val="28"/>
           <w:szCs w:val="24"/>
         </w:rPr>
-        <w:t xml:space="preserve">Serum </w:t>
-      </w:r>
-      <w:proofErr w:type="spellStart"/>
-      <w:r>
-        <w:rPr>
-          <w:sz w:val="28"/>
-          <w:szCs w:val="24"/>
-        </w:rPr>
-        <w:t>Oestrogen</w:t>
-      </w:r>
-      <w:proofErr w:type="spellEnd"/>
+        <w:t>Serum Oestrogen</w:t>
+      </w:r>
     </w:p>
     <w:p>
       <w:pPr>
@@ -2807,48 +2078,19 @@
           <w:sz w:val="28"/>
           <w:szCs w:val="24"/>
         </w:rPr>
-        <w:t xml:space="preserve">Urea and Electrolytes + </w:t>
-      </w:r>
-      <w:proofErr w:type="gramStart"/>
-      <w:r>
-        <w:rPr>
-          <w:sz w:val="28"/>
-          <w:szCs w:val="24"/>
-        </w:rPr>
-        <w:t>Potassium</w:t>
+        <w:t>Urea and Electrolytes + Potassium</w:t>
       </w:r>
       <w:r>
         <w:rPr>
           <w:rStyle w:val="Heading2Char"/>
         </w:rPr>
-        <w:t>{</w:t>
-      </w:r>
-      <w:proofErr w:type="gramEnd"/>
+        <w:t>{% endif %}</w:t>
+      </w:r>
       <w:r>
         <w:rPr>
           <w:rStyle w:val="Heading2Char"/>
         </w:rPr>
-        <w:t>% endif %}</w:t>
-      </w:r>
-      <w:r>
-        <w:rPr>
-          <w:rStyle w:val="Heading2Char"/>
-        </w:rPr>
-        <w:t xml:space="preserve">{% if </w:t>
-      </w:r>
-      <w:proofErr w:type="spellStart"/>
-      <w:r>
-        <w:rPr>
-          <w:rStyle w:val="Heading2Char"/>
-        </w:rPr>
-        <w:t>slt_referral</w:t>
-      </w:r>
-      <w:proofErr w:type="spellEnd"/>
-      <w:r>
-        <w:rPr>
-          <w:rStyle w:val="Heading2Char"/>
-        </w:rPr>
-        <w:t xml:space="preserve"> %}</w:t>
+        <w:t>{% if slt_referral %}</w:t>
       </w:r>
     </w:p>
     <w:p>
@@ -2886,23 +2128,59 @@
           <w:sz w:val="28"/>
           <w:szCs w:val="24"/>
         </w:rPr>
-        <w:t xml:space="preserve"> I do not need to be seen by a GIC to be referred to a Speech and Language </w:t>
-      </w:r>
-      <w:proofErr w:type="gramStart"/>
-      <w:r>
-        <w:rPr>
-          <w:sz w:val="28"/>
-          <w:szCs w:val="24"/>
-        </w:rPr>
-        <w:t>Therapist.{</w:t>
-      </w:r>
-      <w:proofErr w:type="gramEnd"/>
-      <w:r>
-        <w:rPr>
-          <w:sz w:val="28"/>
-          <w:szCs w:val="24"/>
-        </w:rPr>
-        <w:t>% endif %}</w:t>
+        <w:t xml:space="preserve"> I do not need to be seen by a GIC to be referred to a Speech and Language Therapist.{% endif %}</w:t>
+      </w:r>
+      <w:r>
+        <w:rPr>
+          <w:sz w:val="28"/>
+          <w:szCs w:val="24"/>
+        </w:rPr>
+        <w:t>{% if passport_letter %}</w:t>
+      </w:r>
+    </w:p>
+    <w:p>
+      <w:pPr>
+        <w:pStyle w:val="Heading2"/>
+        <w:rPr>
+          <w:sz w:val="36"/>
+          <w:szCs w:val="32"/>
+        </w:rPr>
+      </w:pPr>
+      <w:r>
+        <w:rPr>
+          <w:sz w:val="36"/>
+          <w:szCs w:val="32"/>
+        </w:rPr>
+        <w:t>A letter confirming that my new gender is likely to be permanent.</w:t>
+      </w:r>
+    </w:p>
+    <w:p>
+      <w:pPr>
+        <w:rPr>
+          <w:sz w:val="28"/>
+          <w:szCs w:val="24"/>
+        </w:rPr>
+      </w:pPr>
+      <w:r>
+        <w:rPr>
+          <w:sz w:val="28"/>
+          <w:szCs w:val="24"/>
+        </w:rPr>
+        <w:t>I need a letter confirming that my change is likely to be permanent to update my gender marker on my passport.</w:t>
+      </w:r>
+      <w:r>
+        <w:rPr>
+          <w:sz w:val="28"/>
+          <w:szCs w:val="24"/>
+        </w:rPr>
+        <w:t xml:space="preserve"> I have included a template letter at Appendix A for your convenience. </w:t>
+      </w:r>
+      <w:r>
+        <w:rPr>
+          <w:sz w:val="28"/>
+          <w:szCs w:val="24"/>
+        </w:rPr>
+        <w:t>{% endif %}</w:t>
       </w:r>
     </w:p>
     <w:p>
@@ -2934,15 +2212,7 @@
           <w:sz w:val="28"/>
           <w:szCs w:val="24"/>
         </w:rPr>
-        <w:t xml:space="preserve">This is a list of actionable requests as per the information I have provided throughout this </w:t>
-      </w:r>
-      <w:proofErr w:type="gramStart"/>
-      <w:r>
-        <w:rPr>
-          <w:sz w:val="28"/>
-          <w:szCs w:val="24"/>
-        </w:rPr>
-        <w:t>document</w:t>
+        <w:t>This is a list of actionable requests as per the information I have provided throughout this document</w:t>
       </w:r>
       <w:r>
         <w:rPr>
@@ -2956,31 +2226,7 @@
           <w:sz w:val="28"/>
           <w:szCs w:val="24"/>
         </w:rPr>
-        <w:t>{</w:t>
-      </w:r>
-      <w:proofErr w:type="gramEnd"/>
-      <w:r>
-        <w:rPr>
-          <w:sz w:val="28"/>
-          <w:szCs w:val="24"/>
-        </w:rPr>
-        <w:t xml:space="preserve">% if </w:t>
-      </w:r>
-      <w:proofErr w:type="spellStart"/>
-      <w:r>
-        <w:rPr>
-          <w:sz w:val="28"/>
-          <w:szCs w:val="24"/>
-        </w:rPr>
-        <w:t>shared_care</w:t>
-      </w:r>
-      <w:proofErr w:type="spellEnd"/>
-      <w:r>
-        <w:rPr>
-          <w:sz w:val="28"/>
-          <w:szCs w:val="24"/>
-        </w:rPr>
-        <w:t xml:space="preserve"> %}</w:t>
+        <w:t>{% if shared_care %}</w:t>
       </w:r>
       <w:r>
         <w:rPr>
@@ -2996,7 +2242,6 @@
         </w:rPr>
         <w:t xml:space="preserve">if </w:t>
       </w:r>
-      <w:proofErr w:type="spellStart"/>
       <w:r>
         <w:rPr>
           <w:sz w:val="28"/>
@@ -3004,7 +2249,6 @@
         </w:rPr>
         <w:t>chosen_private_care</w:t>
       </w:r>
-      <w:proofErr w:type="spellEnd"/>
       <w:r>
         <w:rPr>
           <w:sz w:val="28"/>
@@ -3067,7 +2311,6 @@
         </w:rPr>
         <w:t xml:space="preserve">if “Other” not in </w:t>
       </w:r>
-      <w:proofErr w:type="spellStart"/>
       <w:r>
         <w:rPr>
           <w:sz w:val="28"/>
@@ -3075,7 +2318,20 @@
         </w:rPr>
         <w:t>chosen_private_care</w:t>
       </w:r>
-      <w:proofErr w:type="spellEnd"/>
+      <w:r>
+        <w:rPr>
+          <w:sz w:val="28"/>
+          <w:szCs w:val="24"/>
+        </w:rPr>
+        <w:t xml:space="preserve"> %}</w:t>
+      </w:r>
+      <w:r>
+        <w:rPr>
+          <w:sz w:val="28"/>
+          <w:szCs w:val="24"/>
+        </w:rPr>
+        <w:t>with</w:t>
+      </w:r>
       <w:r>
         <w:rPr>
           <w:sz w:val="28"/>
@@ -3083,51 +2339,12 @@
         </w:rPr>
         <w:t xml:space="preserve"> </w:t>
       </w:r>
-      <w:proofErr w:type="gramStart"/>
-      <w:r>
-        <w:rPr>
-          <w:sz w:val="28"/>
-          <w:szCs w:val="24"/>
-        </w:rPr>
-        <w:t>%}</w:t>
-      </w:r>
-      <w:r>
-        <w:rPr>
-          <w:sz w:val="28"/>
-          <w:szCs w:val="24"/>
-        </w:rPr>
-        <w:t>with</w:t>
-      </w:r>
-      <w:proofErr w:type="gramEnd"/>
-      <w:r>
-        <w:rPr>
-          <w:sz w:val="28"/>
-          <w:szCs w:val="24"/>
-        </w:rPr>
-        <w:t xml:space="preserve"> </w:t>
-      </w:r>
-      <w:r>
-        <w:rPr>
-          <w:sz w:val="28"/>
-          <w:szCs w:val="24"/>
-        </w:rPr>
-        <w:t xml:space="preserve">{{ </w:t>
-      </w:r>
-      <w:proofErr w:type="spellStart"/>
-      <w:r>
-        <w:rPr>
-          <w:sz w:val="28"/>
-          <w:szCs w:val="24"/>
-        </w:rPr>
-        <w:t>chosen_private_care</w:t>
-      </w:r>
-      <w:proofErr w:type="spellEnd"/>
-      <w:r>
-        <w:rPr>
-          <w:sz w:val="28"/>
-          <w:szCs w:val="24"/>
-        </w:rPr>
-        <w:t xml:space="preserve"> }}</w:t>
+      <w:r>
+        <w:rPr>
+          <w:sz w:val="28"/>
+          <w:szCs w:val="24"/>
+        </w:rPr>
+        <w:t>{{ chosen_private_care }}</w:t>
       </w:r>
       <w:r>
         <w:rPr>
@@ -3136,15 +2353,6 @@
         </w:rPr>
         <w:t>{% endif %}</w:t>
       </w:r>
-    </w:p>
-    <w:p>
-      <w:pPr>
-        <w:pStyle w:val="NoSpacing"/>
-        <w:rPr>
-          <w:sz w:val="28"/>
-          <w:szCs w:val="24"/>
-        </w:rPr>
-      </w:pPr>
       <w:r>
         <w:rPr>
           <w:sz w:val="28"/>
@@ -3170,48 +2378,21 @@
           <w:sz w:val="28"/>
           <w:szCs w:val="24"/>
         </w:rPr>
-        <w:t xml:space="preserve">Provide a </w:t>
-      </w:r>
-      <w:proofErr w:type="gramStart"/>
-      <w:r>
-        <w:rPr>
-          <w:sz w:val="28"/>
-          <w:szCs w:val="24"/>
-        </w:rPr>
-        <w:t>prescription</w:t>
-      </w:r>
-      <w:proofErr w:type="gramEnd"/>
-    </w:p>
-    <w:p>
-      <w:pPr>
-        <w:pStyle w:val="NoSpacing"/>
-        <w:rPr>
-          <w:sz w:val="28"/>
-          <w:szCs w:val="24"/>
-        </w:rPr>
-      </w:pPr>
-      <w:r>
-        <w:rPr>
-          <w:sz w:val="28"/>
-          <w:szCs w:val="24"/>
-        </w:rPr>
-        <w:t xml:space="preserve">{% if not </w:t>
-      </w:r>
-      <w:proofErr w:type="spellStart"/>
-      <w:r>
-        <w:rPr>
-          <w:sz w:val="28"/>
-          <w:szCs w:val="24"/>
-        </w:rPr>
-        <w:t>blood_testing</w:t>
-      </w:r>
-      <w:proofErr w:type="spellEnd"/>
-      <w:r>
-        <w:rPr>
-          <w:sz w:val="28"/>
-          <w:szCs w:val="24"/>
-        </w:rPr>
-        <w:t xml:space="preserve"> %}</w:t>
+        <w:t>Provide a prescription</w:t>
+      </w:r>
+      <w:r>
+        <w:rPr>
+          <w:sz w:val="28"/>
+          <w:szCs w:val="24"/>
+        </w:rPr>
+        <w:t xml:space="preserve"> for HRT</w:t>
+      </w:r>
+      <w:r>
+        <w:rPr>
+          <w:sz w:val="28"/>
+          <w:szCs w:val="24"/>
+        </w:rPr>
+        <w:t>{% if not blood_testing %}</w:t>
       </w:r>
     </w:p>
     <w:p>
@@ -3231,26 +2412,8 @@
           <w:sz w:val="28"/>
           <w:szCs w:val="24"/>
         </w:rPr>
-        <w:t xml:space="preserve">Provide blood testing as </w:t>
-      </w:r>
-      <w:proofErr w:type="gramStart"/>
-      <w:r>
-        <w:rPr>
-          <w:sz w:val="28"/>
-          <w:szCs w:val="24"/>
-        </w:rPr>
-        <w:t>necessary</w:t>
-      </w:r>
-      <w:proofErr w:type="gramEnd"/>
-    </w:p>
-    <w:p>
-      <w:pPr>
-        <w:pStyle w:val="NoSpacing"/>
-        <w:rPr>
-          <w:sz w:val="28"/>
-          <w:szCs w:val="24"/>
-        </w:rPr>
-      </w:pPr>
+        <w:t>Provide blood testing as necessary</w:t>
+      </w:r>
       <w:r>
         <w:rPr>
           <w:sz w:val="28"/>
@@ -3276,64 +2439,14 @@
           <w:sz w:val="28"/>
           <w:szCs w:val="24"/>
         </w:rPr>
-        <w:t xml:space="preserve">Administer Injections if </w:t>
-      </w:r>
-      <w:proofErr w:type="gramStart"/>
-      <w:r>
-        <w:rPr>
-          <w:sz w:val="28"/>
-          <w:szCs w:val="24"/>
-        </w:rPr>
-        <w:t>required</w:t>
-      </w:r>
-      <w:proofErr w:type="gramEnd"/>
-    </w:p>
-    <w:p>
-      <w:pPr>
-        <w:pStyle w:val="NoSpacing"/>
-        <w:rPr>
-          <w:sz w:val="28"/>
-          <w:szCs w:val="24"/>
-        </w:rPr>
-      </w:pPr>
-      <w:r>
-        <w:rPr>
-          <w:sz w:val="28"/>
-          <w:szCs w:val="24"/>
-        </w:rPr>
-        <w:t xml:space="preserve">{% endif </w:t>
-      </w:r>
-      <w:proofErr w:type="gramStart"/>
-      <w:r>
-        <w:rPr>
-          <w:sz w:val="28"/>
-          <w:szCs w:val="24"/>
-        </w:rPr>
-        <w:t>%}{</w:t>
-      </w:r>
-      <w:proofErr w:type="gramEnd"/>
-      <w:r>
-        <w:rPr>
-          <w:sz w:val="28"/>
-          <w:szCs w:val="24"/>
-        </w:rPr>
-        <w:t xml:space="preserve">% if </w:t>
-      </w:r>
-      <w:proofErr w:type="spellStart"/>
-      <w:r>
-        <w:rPr>
-          <w:sz w:val="28"/>
-          <w:szCs w:val="24"/>
-        </w:rPr>
-        <w:t>bridging_desired</w:t>
-      </w:r>
-      <w:proofErr w:type="spellEnd"/>
-      <w:r>
-        <w:rPr>
-          <w:sz w:val="28"/>
-          <w:szCs w:val="24"/>
-        </w:rPr>
-        <w:t xml:space="preserve"> %}</w:t>
+        <w:t>Administer Injections if required</w:t>
+      </w:r>
+      <w:r>
+        <w:rPr>
+          <w:sz w:val="28"/>
+          <w:szCs w:val="24"/>
+        </w:rPr>
+        <w:t>{% endif %}{% if bridging_desired %}</w:t>
       </w:r>
     </w:p>
     <w:p>
@@ -3353,115 +2466,49 @@
           <w:sz w:val="28"/>
           <w:szCs w:val="24"/>
         </w:rPr>
-        <w:t xml:space="preserve">Provide a bridging </w:t>
-      </w:r>
-      <w:proofErr w:type="gramStart"/>
-      <w:r>
-        <w:rPr>
-          <w:sz w:val="28"/>
-          <w:szCs w:val="24"/>
-        </w:rPr>
-        <w:t>prescription</w:t>
-      </w:r>
-      <w:proofErr w:type="gramEnd"/>
-    </w:p>
-    <w:p>
-      <w:pPr>
-        <w:pStyle w:val="NoSpacing"/>
+        <w:t>Provide a bridging prescription</w:t>
+      </w:r>
+      <w:r>
+        <w:rPr>
+          <w:sz w:val="28"/>
+          <w:szCs w:val="24"/>
+        </w:rPr>
+        <w:t>{% endif %}</w:t>
+      </w:r>
+      <w:r>
         <w:rPr>
           <w:sz w:val="28"/>
           <w:szCs w:val="32"/>
         </w:rPr>
-      </w:pPr>
-      <w:r>
-        <w:rPr>
-          <w:sz w:val="28"/>
-          <w:szCs w:val="24"/>
-        </w:rPr>
-        <w:t xml:space="preserve">{% endif </w:t>
-      </w:r>
-      <w:proofErr w:type="gramStart"/>
-      <w:r>
-        <w:rPr>
-          <w:sz w:val="28"/>
-          <w:szCs w:val="24"/>
-        </w:rPr>
-        <w:t>%}</w:t>
+        <w:t xml:space="preserve">{% if chosen_gic != </w:t>
       </w:r>
       <w:r>
         <w:rPr>
           <w:sz w:val="28"/>
           <w:szCs w:val="32"/>
         </w:rPr>
-        <w:t>{</w:t>
-      </w:r>
-      <w:proofErr w:type="gramEnd"/>
+        <w:t>“</w:t>
+      </w:r>
       <w:r>
         <w:rPr>
           <w:sz w:val="28"/>
           <w:szCs w:val="32"/>
         </w:rPr>
-        <w:t xml:space="preserve">% if </w:t>
-      </w:r>
-      <w:proofErr w:type="spellStart"/>
+        <w:t>0</w:t>
+      </w:r>
       <w:r>
         <w:rPr>
           <w:sz w:val="28"/>
           <w:szCs w:val="32"/>
         </w:rPr>
-        <w:t>chosen_gic</w:t>
-      </w:r>
-      <w:proofErr w:type="spellEnd"/>
+        <w:t>”</w:t>
+      </w:r>
       <w:r>
         <w:rPr>
           <w:sz w:val="28"/>
           <w:szCs w:val="32"/>
         </w:rPr>
-        <w:t xml:space="preserve"> != </w:t>
-      </w:r>
-      <w:r>
-        <w:rPr>
-          <w:sz w:val="28"/>
-          <w:szCs w:val="32"/>
-        </w:rPr>
-        <w:t>“</w:t>
-      </w:r>
-      <w:r>
-        <w:rPr>
-          <w:sz w:val="28"/>
-          <w:szCs w:val="32"/>
-        </w:rPr>
-        <w:t>0</w:t>
-      </w:r>
-      <w:r>
-        <w:rPr>
-          <w:sz w:val="28"/>
-          <w:szCs w:val="32"/>
-        </w:rPr>
-        <w:t>”</w:t>
-      </w:r>
-      <w:r>
-        <w:rPr>
-          <w:sz w:val="28"/>
-          <w:szCs w:val="32"/>
-        </w:rPr>
-        <w:t xml:space="preserve"> and </w:t>
-      </w:r>
-      <w:proofErr w:type="spellStart"/>
-      <w:r>
-        <w:rPr>
-          <w:sz w:val="28"/>
-          <w:szCs w:val="32"/>
-        </w:rPr>
-        <w:t>chosen_gic</w:t>
-      </w:r>
-      <w:proofErr w:type="spellEnd"/>
-      <w:r>
-        <w:rPr>
-          <w:sz w:val="28"/>
-          <w:szCs w:val="32"/>
-        </w:rPr>
-        <w:t xml:space="preserve"> != “1”</w:t>
+        <w:t xml:space="preserve"> and chosen_gic != “1”</w:t>
       </w:r>
       <w:r>
         <w:rPr>
@@ -3488,94 +2535,14 @@
           <w:sz w:val="28"/>
           <w:szCs w:val="32"/>
         </w:rPr>
-        <w:t xml:space="preserve">Refer me to the following Gender Identity Clinic: </w:t>
-      </w:r>
-      <w:proofErr w:type="gramStart"/>
+        <w:t>Refer me to the following Gender Identity Clinic: {{ chosen_gic |format_gic }}</w:t>
+      </w:r>
       <w:r>
         <w:rPr>
           <w:sz w:val="28"/>
           <w:szCs w:val="32"/>
         </w:rPr>
-        <w:t xml:space="preserve">{{ </w:t>
-      </w:r>
-      <w:proofErr w:type="spellStart"/>
-      <w:r>
-        <w:rPr>
-          <w:sz w:val="28"/>
-          <w:szCs w:val="32"/>
-        </w:rPr>
-        <w:t>chosen</w:t>
-      </w:r>
-      <w:proofErr w:type="gramEnd"/>
-      <w:r>
-        <w:rPr>
-          <w:sz w:val="28"/>
-          <w:szCs w:val="32"/>
-        </w:rPr>
-        <w:t>_gic</w:t>
-      </w:r>
-      <w:proofErr w:type="spellEnd"/>
-      <w:r>
-        <w:rPr>
-          <w:sz w:val="28"/>
-          <w:szCs w:val="32"/>
-        </w:rPr>
-        <w:t xml:space="preserve"> |</w:t>
-      </w:r>
-      <w:proofErr w:type="spellStart"/>
-      <w:r>
-        <w:rPr>
-          <w:sz w:val="28"/>
-          <w:szCs w:val="32"/>
-        </w:rPr>
-        <w:t>format_gic</w:t>
-      </w:r>
-      <w:proofErr w:type="spellEnd"/>
-      <w:r>
-        <w:rPr>
-          <w:sz w:val="28"/>
-          <w:szCs w:val="32"/>
-        </w:rPr>
-        <w:t xml:space="preserve"> }}</w:t>
-      </w:r>
-      <w:r>
-        <w:rPr>
-          <w:sz w:val="28"/>
-          <w:szCs w:val="32"/>
-        </w:rPr>
-        <w:t xml:space="preserve">{% </w:t>
-      </w:r>
-      <w:proofErr w:type="spellStart"/>
-      <w:r>
-        <w:rPr>
-          <w:sz w:val="28"/>
-          <w:szCs w:val="32"/>
-        </w:rPr>
-        <w:t>elif</w:t>
-      </w:r>
-      <w:proofErr w:type="spellEnd"/>
-      <w:r>
-        <w:rPr>
-          <w:sz w:val="28"/>
-          <w:szCs w:val="32"/>
-        </w:rPr>
-        <w:t xml:space="preserve"> </w:t>
-      </w:r>
-      <w:proofErr w:type="spellStart"/>
-      <w:r>
-        <w:rPr>
-          <w:sz w:val="28"/>
-          <w:szCs w:val="32"/>
-        </w:rPr>
-        <w:t>gic_referral</w:t>
-      </w:r>
-      <w:proofErr w:type="spellEnd"/>
-      <w:r>
-        <w:rPr>
-          <w:sz w:val="28"/>
-          <w:szCs w:val="32"/>
-        </w:rPr>
-        <w:t xml:space="preserve"> %}</w:t>
+        <w:t>{% elif gic_referral %}</w:t>
       </w:r>
     </w:p>
     <w:p>
@@ -3595,30 +2562,28 @@
           <w:sz w:val="28"/>
           <w:szCs w:val="32"/>
         </w:rPr>
-        <w:t xml:space="preserve">Refer me to a Gender Identity </w:t>
-      </w:r>
-      <w:proofErr w:type="gramStart"/>
+        <w:t>Refer me to a Gender Identity Clinic</w:t>
+      </w:r>
       <w:r>
         <w:rPr>
           <w:sz w:val="28"/>
           <w:szCs w:val="32"/>
         </w:rPr>
-        <w:t>Clinic</w:t>
+        <w:t>{%</w:t>
       </w:r>
       <w:r>
         <w:rPr>
           <w:sz w:val="28"/>
           <w:szCs w:val="32"/>
         </w:rPr>
-        <w:t>{</w:t>
-      </w:r>
-      <w:proofErr w:type="gramEnd"/>
+        <w:t xml:space="preserve"> </w:t>
+      </w:r>
       <w:r>
         <w:rPr>
           <w:sz w:val="28"/>
           <w:szCs w:val="32"/>
         </w:rPr>
-        <w:t>%</w:t>
+        <w:t>endif</w:t>
       </w:r>
       <w:r>
         <w:rPr>
@@ -3632,54 +2597,14 @@
           <w:sz w:val="28"/>
           <w:szCs w:val="32"/>
         </w:rPr>
-        <w:t>endif</w:t>
+        <w:t>%}</w:t>
       </w:r>
       <w:r>
         <w:rPr>
           <w:sz w:val="28"/>
           <w:szCs w:val="32"/>
         </w:rPr>
-        <w:t xml:space="preserve"> </w:t>
-      </w:r>
-      <w:r>
-        <w:rPr>
-          <w:sz w:val="28"/>
-          <w:szCs w:val="32"/>
-        </w:rPr>
-        <w:t>%}</w:t>
-      </w:r>
-    </w:p>
-    <w:p>
-      <w:pPr>
-        <w:pStyle w:val="NoSpacing"/>
-        <w:ind w:left="360"/>
-        <w:rPr>
-          <w:sz w:val="28"/>
-          <w:szCs w:val="32"/>
-        </w:rPr>
-      </w:pPr>
-      <w:r>
-        <w:rPr>
-          <w:sz w:val="28"/>
-          <w:szCs w:val="32"/>
-        </w:rPr>
-        <w:t xml:space="preserve">{% if </w:t>
-      </w:r>
-      <w:proofErr w:type="spellStart"/>
-      <w:r>
-        <w:rPr>
-          <w:sz w:val="28"/>
-          <w:szCs w:val="32"/>
-        </w:rPr>
-        <w:t>immigration_care</w:t>
-      </w:r>
-      <w:proofErr w:type="spellEnd"/>
-      <w:r>
-        <w:rPr>
-          <w:sz w:val="28"/>
-          <w:szCs w:val="32"/>
-        </w:rPr>
-        <w:t>%}</w:t>
+        <w:t>{% if immigration_care%}</w:t>
       </w:r>
     </w:p>
     <w:p>
@@ -3699,55 +2624,14 @@
           <w:sz w:val="28"/>
           <w:szCs w:val="32"/>
         </w:rPr>
-        <w:t xml:space="preserve">Renew my prescription for </w:t>
-      </w:r>
-      <w:proofErr w:type="gramStart"/>
+        <w:t>Renew my prescription for HRT{% endif %}</w:t>
+      </w:r>
       <w:r>
         <w:rPr>
           <w:sz w:val="28"/>
           <w:szCs w:val="32"/>
         </w:rPr>
-        <w:t>HRT{</w:t>
-      </w:r>
-      <w:proofErr w:type="gramEnd"/>
-      <w:r>
-        <w:rPr>
-          <w:sz w:val="28"/>
-          <w:szCs w:val="32"/>
-        </w:rPr>
-        <w:t>% endif %}</w:t>
-      </w:r>
-    </w:p>
-    <w:p>
-      <w:pPr>
-        <w:pStyle w:val="NoSpacing"/>
-        <w:rPr>
-          <w:sz w:val="28"/>
-          <w:szCs w:val="32"/>
-        </w:rPr>
-      </w:pPr>
-      <w:r>
-        <w:rPr>
-          <w:sz w:val="28"/>
-          <w:szCs w:val="32"/>
-        </w:rPr>
-        <w:t xml:space="preserve">{% if </w:t>
-      </w:r>
-      <w:proofErr w:type="spellStart"/>
-      <w:r>
-        <w:rPr>
-          <w:sz w:val="28"/>
-          <w:szCs w:val="32"/>
-        </w:rPr>
-        <w:t>blood_testing</w:t>
-      </w:r>
-      <w:proofErr w:type="spellEnd"/>
-      <w:r>
-        <w:rPr>
-          <w:sz w:val="28"/>
-          <w:szCs w:val="32"/>
-        </w:rPr>
-        <w:t>%}</w:t>
+        <w:t>{% if blood_testing%}</w:t>
       </w:r>
     </w:p>
     <w:p>
@@ -3767,71 +2651,21 @@
           <w:sz w:val="28"/>
           <w:szCs w:val="32"/>
         </w:rPr>
-        <w:t xml:space="preserve">Provide blood testing as </w:t>
-      </w:r>
-      <w:proofErr w:type="gramStart"/>
+        <w:t>Provide blood testing as necessary</w:t>
+      </w:r>
       <w:r>
         <w:rPr>
           <w:sz w:val="28"/>
           <w:szCs w:val="32"/>
         </w:rPr>
-        <w:t>necessary</w:t>
-      </w:r>
-      <w:proofErr w:type="gramEnd"/>
-    </w:p>
-    <w:p>
-      <w:pPr>
-        <w:spacing w:after="0" w:line="240" w:lineRule="auto"/>
+        <w:t>{% endif %}</w:t>
+      </w:r>
+      <w:r>
         <w:rPr>
           <w:sz w:val="28"/>
           <w:szCs w:val="32"/>
         </w:rPr>
-      </w:pPr>
-      <w:r>
-        <w:rPr>
-          <w:sz w:val="28"/>
-          <w:szCs w:val="32"/>
-        </w:rPr>
-        <w:t xml:space="preserve">{% endif </w:t>
-      </w:r>
-      <w:proofErr w:type="gramStart"/>
-      <w:r>
-        <w:rPr>
-          <w:sz w:val="28"/>
-          <w:szCs w:val="32"/>
-        </w:rPr>
-        <w:t>%}</w:t>
-      </w:r>
-      <w:r>
-        <w:rPr>
-          <w:sz w:val="28"/>
-          <w:szCs w:val="32"/>
-        </w:rPr>
-        <w:t>{</w:t>
-      </w:r>
-      <w:proofErr w:type="gramEnd"/>
-      <w:r>
-        <w:rPr>
-          <w:sz w:val="28"/>
-          <w:szCs w:val="32"/>
-        </w:rPr>
-        <w:t xml:space="preserve">% if </w:t>
-      </w:r>
-      <w:proofErr w:type="spellStart"/>
-      <w:r>
-        <w:rPr>
-          <w:sz w:val="28"/>
-          <w:szCs w:val="32"/>
-        </w:rPr>
-        <w:t>slt_referral</w:t>
-      </w:r>
-      <w:proofErr w:type="spellEnd"/>
-      <w:r>
-        <w:rPr>
-          <w:sz w:val="28"/>
-          <w:szCs w:val="32"/>
-        </w:rPr>
-        <w:t xml:space="preserve"> %}</w:t>
+        <w:t>{% if slt_referral %}</w:t>
       </w:r>
     </w:p>
     <w:p>
@@ -3852,30 +2686,48 @@
           <w:sz w:val="28"/>
           <w:szCs w:val="32"/>
         </w:rPr>
-        <w:t xml:space="preserve">Refer me to a Speech &amp; Language </w:t>
-      </w:r>
-      <w:proofErr w:type="gramStart"/>
+        <w:t>Refer me to a Speech &amp; Language Therapist</w:t>
+      </w:r>
       <w:r>
         <w:rPr>
           <w:sz w:val="28"/>
           <w:szCs w:val="32"/>
         </w:rPr>
-        <w:t>Therapist</w:t>
-      </w:r>
-      <w:r>
+        <w:t>{% endif %}</w:t>
+      </w:r>
+      <w:r>
+        <w:rPr>
+          <w:sz w:val="20"/>
+        </w:rPr>
+        <w:t>{% if passport_letter %}</w:t>
+      </w:r>
+    </w:p>
+    <w:p>
+      <w:pPr>
+        <w:pStyle w:val="ListParagraph"/>
+        <w:numPr>
+          <w:ilvl w:val="0"/>
+          <w:numId w:val="14"/>
+        </w:numPr>
+        <w:spacing w:after="0" w:line="240" w:lineRule="auto"/>
         <w:rPr>
           <w:sz w:val="28"/>
           <w:szCs w:val="32"/>
         </w:rPr>
-        <w:t>{</w:t>
-      </w:r>
-      <w:proofErr w:type="gramEnd"/>
+      </w:pPr>
       <w:r>
         <w:rPr>
           <w:sz w:val="28"/>
           <w:szCs w:val="32"/>
         </w:rPr>
-        <w:t>% endif %}</w:t>
+        <w:t>A letter confirming my new gender is likely to be permanent</w:t>
+      </w:r>
+      <w:r>
+        <w:rPr>
+          <w:sz w:val="28"/>
+          <w:szCs w:val="32"/>
+        </w:rPr>
+        <w:t>{% endif %}</w:t>
       </w:r>
     </w:p>
     <w:p>
@@ -3960,25 +2812,23 @@
           <w:szCs w:val="24"/>
           <w:lang w:val="en-GB"/>
         </w:rPr>
-        <w:t xml:space="preserve">Apart from </w:t>
-      </w:r>
-      <w:proofErr w:type="spellStart"/>
+        <w:t>Apart from Sustanon®, there</w:t>
+      </w:r>
       <w:r>
         <w:rPr>
           <w:sz w:val="28"/>
           <w:szCs w:val="24"/>
           <w:lang w:val="en-GB"/>
         </w:rPr>
-        <w:t>Sustanon</w:t>
-      </w:r>
-      <w:proofErr w:type="spellEnd"/>
+        <w:t xml:space="preserve"> </w:t>
+      </w:r>
       <w:r>
         <w:rPr>
           <w:sz w:val="28"/>
           <w:szCs w:val="24"/>
           <w:lang w:val="en-GB"/>
         </w:rPr>
-        <w:t>®, there</w:t>
+        <w:t>are no licensed products with an approved indication for the treatment of</w:t>
       </w:r>
       <w:r>
         <w:rPr>
@@ -3994,7 +2844,7 @@
           <w:szCs w:val="24"/>
           <w:lang w:val="en-GB"/>
         </w:rPr>
-        <w:t>are no licensed products with an approved indication for the treatment of</w:t>
+        <w:t>gender dysphoria. There is, however, extensive clinical experience of the use</w:t>
       </w:r>
       <w:r>
         <w:rPr>
@@ -4010,7 +2860,7 @@
           <w:szCs w:val="24"/>
           <w:lang w:val="en-GB"/>
         </w:rPr>
-        <w:t>gender dysphoria. There is, however, extensive clinical experience of the use</w:t>
+        <w:t>of these products in the treatment of gender dysphoria over decades, which</w:t>
       </w:r>
       <w:r>
         <w:rPr>
@@ -4026,7 +2876,7 @@
           <w:szCs w:val="24"/>
           <w:lang w:val="en-GB"/>
         </w:rPr>
-        <w:t>of these products in the treatment of gender dysphoria over decades, which</w:t>
+        <w:t>provides evidence of tolerability and safety comparable with their use for</w:t>
       </w:r>
       <w:r>
         <w:rPr>
@@ -4042,7 +2892,7 @@
           <w:szCs w:val="24"/>
           <w:lang w:val="en-GB"/>
         </w:rPr>
-        <w:t>provides evidence of tolerability and safety comparable with their use for</w:t>
+        <w:t>approved indications. The prescription of licensed products outside their</w:t>
       </w:r>
       <w:r>
         <w:rPr>
@@ -4058,7 +2908,7 @@
           <w:szCs w:val="24"/>
           <w:lang w:val="en-GB"/>
         </w:rPr>
-        <w:t>approved indications. The prescription of licensed products outside their</w:t>
+        <w:t>approved indications, often but not always at the recommendation of a</w:t>
       </w:r>
       <w:r>
         <w:rPr>
@@ -4074,7 +2924,7 @@
           <w:szCs w:val="24"/>
           <w:lang w:val="en-GB"/>
         </w:rPr>
-        <w:t>approved indications, often but not always at the recommendation of a</w:t>
+        <w:t>specialist provider, is not uncommon in general practice</w:t>
       </w:r>
       <w:r>
         <w:rPr>
@@ -4082,34 +2932,8 @@
           <w:szCs w:val="24"/>
           <w:lang w:val="en-GB"/>
         </w:rPr>
-        <w:t xml:space="preserve"> </w:t>
-      </w:r>
-      <w:r>
-        <w:rPr>
-          <w:sz w:val="28"/>
-          <w:szCs w:val="24"/>
-          <w:lang w:val="en-GB"/>
-        </w:rPr>
-        <w:t xml:space="preserve">specialist provider, is not uncommon in general </w:t>
-      </w:r>
-      <w:proofErr w:type="gramStart"/>
-      <w:r>
-        <w:rPr>
-          <w:sz w:val="28"/>
-          <w:szCs w:val="24"/>
-          <w:lang w:val="en-GB"/>
-        </w:rPr>
-        <w:t>practice</w:t>
-      </w:r>
-      <w:r>
-        <w:rPr>
-          <w:sz w:val="28"/>
-          <w:szCs w:val="24"/>
-          <w:lang w:val="en-GB"/>
-        </w:rPr>
         <w:t>”</w:t>
       </w:r>
-      <w:proofErr w:type="gramEnd"/>
     </w:p>
     <w:p>
       <w:pPr>
@@ -4528,23 +3352,7 @@
           <w:sz w:val="28"/>
           <w:szCs w:val="28"/>
         </w:rPr>
-        <w:t xml:space="preserve">Dpt.nhs.uk. 2016. </w:t>
-      </w:r>
-      <w:proofErr w:type="spellStart"/>
-      <w:r>
-        <w:rPr>
-          <w:sz w:val="28"/>
-          <w:szCs w:val="28"/>
-        </w:rPr>
-        <w:t>Specialised</w:t>
-      </w:r>
-      <w:proofErr w:type="spellEnd"/>
-      <w:r>
-        <w:rPr>
-          <w:sz w:val="28"/>
-          <w:szCs w:val="28"/>
-        </w:rPr>
-        <w:t xml:space="preserve"> Services Circular 1620. [online] Available at: &lt;</w:t>
+        <w:t>Dpt.nhs.uk. 2016. Specialised Services Circular 1620. [online] Available at: &lt;</w:t>
       </w:r>
       <w:r>
         <w:t xml:space="preserve"> </w:t>
@@ -4556,7 +3364,6 @@
         </w:rPr>
         <w:t>https://www.transinformed.co.uk/static/files/SSC-1620.pdf</w:t>
       </w:r>
-      <w:proofErr w:type="gramStart"/>
       <w:r>
         <w:rPr>
           <w:sz w:val="28"/>
@@ -4571,60 +3378,27 @@
         </w:rPr>
         <w:t>.</w:t>
       </w:r>
-      <w:proofErr w:type="gramEnd"/>
-    </w:p>
-    <w:p>
-      <w:pPr>
-        <w:rPr>
-          <w:sz w:val="28"/>
-          <w:szCs w:val="28"/>
-        </w:rPr>
-      </w:pPr>
-      <w:r>
-        <w:rPr>
-          <w:sz w:val="28"/>
-          <w:szCs w:val="28"/>
-        </w:rPr>
-        <w:t xml:space="preserve">Vincent, B., 2018. Transgender health. Jessica Kingsley </w:t>
-      </w:r>
-      <w:proofErr w:type="gramStart"/>
-      <w:r>
-        <w:rPr>
-          <w:sz w:val="28"/>
-          <w:szCs w:val="28"/>
-        </w:rPr>
-        <w:t>Publishers.</w:t>
-      </w:r>
-      <w:r>
-        <w:rPr>
-          <w:sz w:val="28"/>
-          <w:szCs w:val="28"/>
-        </w:rPr>
-        <w:t>{</w:t>
-      </w:r>
-      <w:proofErr w:type="gramEnd"/>
-      <w:r>
-        <w:rPr>
-          <w:sz w:val="28"/>
-          <w:szCs w:val="28"/>
-        </w:rPr>
-        <w:t xml:space="preserve">% if </w:t>
-      </w:r>
-      <w:proofErr w:type="spellStart"/>
-      <w:r>
-        <w:rPr>
-          <w:sz w:val="28"/>
-          <w:szCs w:val="28"/>
-        </w:rPr>
-        <w:t>bridging_desired</w:t>
-      </w:r>
-      <w:proofErr w:type="spellEnd"/>
-      <w:r>
-        <w:rPr>
-          <w:sz w:val="28"/>
-          <w:szCs w:val="28"/>
-        </w:rPr>
-        <w:t xml:space="preserve"> %}</w:t>
+    </w:p>
+    <w:p>
+      <w:pPr>
+        <w:rPr>
+          <w:sz w:val="28"/>
+          <w:szCs w:val="28"/>
+        </w:rPr>
+      </w:pPr>
+      <w:r>
+        <w:rPr>
+          <w:sz w:val="28"/>
+          <w:szCs w:val="28"/>
+        </w:rPr>
+        <w:t>Vincent, B., 2018. Transgender health. Jessica Kingsley Publishers.</w:t>
+      </w:r>
+      <w:r>
+        <w:rPr>
+          <w:sz w:val="28"/>
+          <w:szCs w:val="28"/>
+        </w:rPr>
+        <w:t>{% if bridging_desired %}</w:t>
       </w:r>
     </w:p>
     <w:p>
@@ -4699,7 +3473,6 @@
         </w:rPr>
         <w:t>https://www.transinformed.co.uk/static/files/service-specification-1719.pdf</w:t>
       </w:r>
-      <w:proofErr w:type="gramStart"/>
       <w:r>
         <w:rPr>
           <w:sz w:val="28"/>
@@ -4712,15 +3485,7 @@
           <w:sz w:val="28"/>
           <w:szCs w:val="28"/>
         </w:rPr>
-        <w:t>{</w:t>
-      </w:r>
-      <w:proofErr w:type="gramEnd"/>
-      <w:r>
-        <w:rPr>
-          <w:sz w:val="28"/>
-          <w:szCs w:val="28"/>
-        </w:rPr>
-        <w:t>%</w:t>
+        <w:t>{%</w:t>
       </w:r>
       <w:r>
         <w:rPr>
@@ -4755,47 +3520,22 @@
           <w:sz w:val="28"/>
           <w:szCs w:val="28"/>
         </w:rPr>
-        <w:t xml:space="preserve">{% if </w:t>
-      </w:r>
-      <w:proofErr w:type="spellStart"/>
-      <w:r>
-        <w:rPr>
-          <w:sz w:val="28"/>
-          <w:szCs w:val="28"/>
-        </w:rPr>
-        <w:t>shared_care</w:t>
-      </w:r>
-      <w:proofErr w:type="spellEnd"/>
-      <w:r>
-        <w:rPr>
-          <w:sz w:val="28"/>
-          <w:szCs w:val="28"/>
-        </w:rPr>
-        <w:t xml:space="preserve"> %} </w:t>
-      </w:r>
-    </w:p>
-    <w:p>
-      <w:pPr>
-        <w:rPr>
-          <w:sz w:val="28"/>
-          <w:szCs w:val="28"/>
-        </w:rPr>
-      </w:pPr>
-      <w:proofErr w:type="spellStart"/>
-      <w:r>
-        <w:rPr>
-          <w:sz w:val="28"/>
-          <w:szCs w:val="28"/>
-        </w:rPr>
-        <w:t>Specialised</w:t>
-      </w:r>
-      <w:proofErr w:type="spellEnd"/>
-      <w:r>
-        <w:rPr>
-          <w:sz w:val="28"/>
-          <w:szCs w:val="28"/>
-        </w:rPr>
-        <w:t xml:space="preserve"> Services Circular 1826, NHS England, 2018. Primary Care Responsibilities </w:t>
+        <w:t xml:space="preserve">{% if shared_care %} </w:t>
+      </w:r>
+    </w:p>
+    <w:p>
+      <w:pPr>
+        <w:rPr>
+          <w:sz w:val="28"/>
+          <w:szCs w:val="28"/>
+        </w:rPr>
+      </w:pPr>
+      <w:r>
+        <w:rPr>
+          <w:sz w:val="28"/>
+          <w:szCs w:val="28"/>
+        </w:rPr>
+        <w:t xml:space="preserve">Specialised Services Circular 1826, NHS England, 2018. Primary Care Responsibilities </w:t>
       </w:r>
       <w:r>
         <w:rPr>
@@ -4809,39 +3549,7 @@
           <w:sz w:val="28"/>
           <w:szCs w:val="28"/>
         </w:rPr>
-        <w:t xml:space="preserve"> Regard </w:t>
-      </w:r>
-      <w:proofErr w:type="gramStart"/>
-      <w:r>
-        <w:rPr>
-          <w:sz w:val="28"/>
-          <w:szCs w:val="28"/>
-        </w:rPr>
-        <w:t>To</w:t>
-      </w:r>
-      <w:proofErr w:type="gramEnd"/>
-      <w:r>
-        <w:rPr>
-          <w:sz w:val="28"/>
-          <w:szCs w:val="28"/>
-        </w:rPr>
-        <w:t xml:space="preserve"> Requests by Private On-Line Medical Service Providers to Prescribe Hormone Treatments for Transgender People. </w:t>
-      </w:r>
-      <w:proofErr w:type="spellStart"/>
-      <w:r>
-        <w:rPr>
-          <w:sz w:val="28"/>
-          <w:szCs w:val="28"/>
-        </w:rPr>
-        <w:t>Specialised</w:t>
-      </w:r>
-      <w:proofErr w:type="spellEnd"/>
-      <w:r>
-        <w:rPr>
-          <w:sz w:val="28"/>
-          <w:szCs w:val="28"/>
-        </w:rPr>
-        <w:t xml:space="preserve"> Services Circular 1826, [online] Available at: &lt;</w:t>
+        <w:t xml:space="preserve"> Regard To Requests by Private On-Line Medical Service Providers to Prescribe Hormone Treatments for Transgender People. Specialised Services Circular 1826, [online] Available at: &lt;</w:t>
       </w:r>
       <w:r>
         <w:t xml:space="preserve"> </w:t>
@@ -4904,62 +3612,14 @@
           <w:sz w:val="28"/>
           <w:szCs w:val="28"/>
         </w:rPr>
-        <w:t xml:space="preserve">{% endif </w:t>
-      </w:r>
-      <w:proofErr w:type="gramStart"/>
-      <w:r>
-        <w:rPr>
-          <w:sz w:val="28"/>
-          <w:szCs w:val="28"/>
-        </w:rPr>
-        <w:t>%}</w:t>
-      </w:r>
-      <w:r>
-        <w:rPr>
-          <w:sz w:val="28"/>
-          <w:szCs w:val="28"/>
-        </w:rPr>
-        <w:t>{</w:t>
-      </w:r>
-      <w:proofErr w:type="gramEnd"/>
-      <w:r>
-        <w:rPr>
-          <w:sz w:val="28"/>
-          <w:szCs w:val="28"/>
-        </w:rPr>
-        <w:t xml:space="preserve">% if  </w:t>
-      </w:r>
-      <w:proofErr w:type="spellStart"/>
-      <w:r>
-        <w:rPr>
-          <w:sz w:val="28"/>
-          <w:szCs w:val="28"/>
-        </w:rPr>
-        <w:t>no_fixed_address</w:t>
-      </w:r>
-      <w:proofErr w:type="spellEnd"/>
-      <w:r>
-        <w:rPr>
-          <w:sz w:val="28"/>
-          <w:szCs w:val="28"/>
-        </w:rPr>
-        <w:t xml:space="preserve"> or </w:t>
-      </w:r>
-      <w:proofErr w:type="spellStart"/>
-      <w:r>
-        <w:rPr>
-          <w:sz w:val="28"/>
-          <w:szCs w:val="28"/>
-        </w:rPr>
-        <w:t>no_id_proof</w:t>
-      </w:r>
-      <w:proofErr w:type="spellEnd"/>
-      <w:r>
-        <w:rPr>
-          <w:sz w:val="28"/>
-          <w:szCs w:val="28"/>
-        </w:rPr>
-        <w:t xml:space="preserve"> %}</w:t>
+        <w:t>{% endif %}</w:t>
+      </w:r>
+      <w:r>
+        <w:rPr>
+          <w:sz w:val="28"/>
+          <w:szCs w:val="28"/>
+        </w:rPr>
+        <w:t>{% if  no_fixed_address or no_id_proof %}</w:t>
       </w:r>
       <w:r>
         <w:rPr>
@@ -5038,7 +3698,6 @@
         </w:rPr>
         <w:t>February 2023</w:t>
       </w:r>
-      <w:proofErr w:type="gramStart"/>
       <w:r>
         <w:rPr>
           <w:sz w:val="28"/>
@@ -5058,15 +3717,160 @@
           <w:sz w:val="28"/>
           <w:szCs w:val="28"/>
         </w:rPr>
-        <w:t>{</w:t>
-      </w:r>
-      <w:proofErr w:type="gramEnd"/>
-      <w:r>
-        <w:rPr>
-          <w:sz w:val="28"/>
-          <w:szCs w:val="28"/>
-        </w:rPr>
-        <w:t>%endif%}</w:t>
+        <w:t>{%endif%}</w:t>
+      </w:r>
+      <w:r>
+        <w:rPr>
+          <w:sz w:val="28"/>
+          <w:szCs w:val="28"/>
+        </w:rPr>
+        <w:t>{% if passport_letter %}</w:t>
+      </w:r>
+    </w:p>
+    <w:p>
+      <w:pPr>
+        <w:pStyle w:val="Heading1"/>
+        <w:rPr>
+          <w:sz w:val="48"/>
+          <w:szCs w:val="48"/>
+        </w:rPr>
+      </w:pPr>
+      <w:r>
+        <w:rPr>
+          <w:sz w:val="40"/>
+          <w:szCs w:val="40"/>
+        </w:rPr>
+        <w:lastRenderedPageBreak/>
+        <w:t>Appendices</w:t>
+      </w:r>
+    </w:p>
+    <w:p>
+      <w:pPr>
+        <w:pStyle w:val="Heading2"/>
+        <w:rPr>
+          <w:sz w:val="36"/>
+          <w:szCs w:val="32"/>
+        </w:rPr>
+      </w:pPr>
+      <w:r>
+        <w:rPr>
+          <w:sz w:val="36"/>
+          <w:szCs w:val="32"/>
+        </w:rPr>
+        <w:t>Appendix A – Example letter</w:t>
+      </w:r>
+    </w:p>
+    <w:p>
+      <w:pPr>
+        <w:rPr>
+          <w:sz w:val="28"/>
+          <w:szCs w:val="24"/>
+        </w:rPr>
+      </w:pPr>
+      <w:r>
+        <w:rPr>
+          <w:sz w:val="28"/>
+          <w:szCs w:val="24"/>
+        </w:rPr>
+        <w:t xml:space="preserve">To Whom It May Concern: </w:t>
+      </w:r>
+    </w:p>
+    <w:p>
+      <w:pPr>
+        <w:rPr>
+          <w:sz w:val="28"/>
+          <w:szCs w:val="24"/>
+        </w:rPr>
+      </w:pPr>
+      <w:r>
+        <w:rPr>
+          <w:sz w:val="28"/>
+          <w:szCs w:val="24"/>
+        </w:rPr>
+        <w:t>This is to confirm that my patient [Full name] is currently undergoing gender reassignment.</w:t>
+      </w:r>
+    </w:p>
+    <w:p>
+      <w:pPr>
+        <w:rPr>
+          <w:sz w:val="28"/>
+          <w:szCs w:val="24"/>
+        </w:rPr>
+      </w:pPr>
+      <w:r>
+        <w:rPr>
+          <w:sz w:val="28"/>
+          <w:szCs w:val="24"/>
+        </w:rPr>
+        <w:t xml:space="preserve">As part of this process, they have changed their name from [Previous Full Name] to [Full Name] and lives as [gender]. </w:t>
+      </w:r>
+      <w:r>
+        <w:rPr>
+          <w:b/>
+          <w:bCs/>
+          <w:sz w:val="28"/>
+          <w:szCs w:val="24"/>
+        </w:rPr>
+        <w:t>This is intended to be permanent.</w:t>
+      </w:r>
+      <w:r>
+        <w:rPr>
+          <w:sz w:val="28"/>
+          <w:szCs w:val="24"/>
+        </w:rPr>
+        <w:t xml:space="preserve"> </w:t>
+      </w:r>
+    </w:p>
+    <w:p>
+      <w:pPr>
+        <w:rPr>
+          <w:sz w:val="28"/>
+          <w:szCs w:val="24"/>
+        </w:rPr>
+      </w:pPr>
+      <w:r>
+        <w:rPr>
+          <w:sz w:val="28"/>
+          <w:szCs w:val="24"/>
+        </w:rPr>
+        <w:t>Your assistance in making the relevant changes to your records, and in preserving full confidentiality, would be appreciated.</w:t>
+      </w:r>
+    </w:p>
+    <w:p>
+      <w:pPr>
+        <w:rPr>
+          <w:sz w:val="28"/>
+          <w:szCs w:val="24"/>
+        </w:rPr>
+      </w:pPr>
+      <w:r>
+        <w:rPr>
+          <w:sz w:val="28"/>
+          <w:szCs w:val="24"/>
+        </w:rPr>
+        <w:t>Yours Faithfully</w:t>
+      </w:r>
+      <w:r>
+        <w:rPr>
+          <w:sz w:val="28"/>
+          <w:szCs w:val="24"/>
+        </w:rPr>
+        <w:t>,</w:t>
+      </w:r>
+    </w:p>
+    <w:p>
+      <w:pPr>
+        <w:rPr>
+          <w:sz w:val="28"/>
+          <w:szCs w:val="24"/>
+        </w:rPr>
+      </w:pPr>
+      <w:r>
+        <w:rPr>
+          <w:sz w:val="28"/>
+          <w:szCs w:val="24"/>
+        </w:rPr>
+        <w:t>[GP Name and Signature]{% endif %}</w:t>
       </w:r>
     </w:p>
     <w:sectPr>
@@ -5174,13 +3978,8 @@
                             <w:pPr>
                               <w:spacing w:after="0"/>
                             </w:pPr>
-                            <w:proofErr w:type="gramStart"/>
                             <w:r>
-                              <w:t>{{ phone</w:t>
-                            </w:r>
-                            <w:proofErr w:type="gramEnd"/>
-                            <w:r>
-                              <w:t xml:space="preserve"> }}</w:t>
+                              <w:t>{{ phone }}</w:t>
                             </w:r>
                           </w:p>
                         </w:txbxContent>
@@ -5275,19 +4074,11 @@
                                 <w:color w:val="auto"/>
                               </w:rPr>
                             </w:pPr>
-                            <w:proofErr w:type="gramStart"/>
                             <w:r>
                               <w:rPr>
                                 <w:color w:val="auto"/>
                               </w:rPr>
-                              <w:t>{{ email</w:t>
-                            </w:r>
-                            <w:proofErr w:type="gramEnd"/>
-                            <w:r>
-                              <w:rPr>
-                                <w:color w:val="auto"/>
-                              </w:rPr>
-                              <w:t xml:space="preserve"> }}</w:t>
+                              <w:t>{{ email }}</w:t>
                             </w:r>
                           </w:p>
                         </w:txbxContent>
@@ -5389,7 +4180,7 @@
           <wp:extent cx="196269" cy="8276017"/>
           <wp:effectExtent l="0" t="1270" r="0" b="0"/>
           <wp:wrapNone/>
-          <wp:docPr id="4" name="Graphic 4"/>
+          <wp:docPr id="2" name="Graphic 2"/>
           <wp:cNvGraphicFramePr>
             <a:graphicFrameLocks xmlns:a="http://schemas.openxmlformats.org/drawingml/2006/main" noChangeAspect="1"/>
           </wp:cNvGraphicFramePr>
@@ -5505,13 +4296,8 @@
                             <w:pPr>
                               <w:spacing w:after="0"/>
                             </w:pPr>
-                            <w:proofErr w:type="gramStart"/>
                             <w:r>
-                              <w:t>{{ phone</w:t>
-                            </w:r>
-                            <w:proofErr w:type="gramEnd"/>
-                            <w:r>
-                              <w:t xml:space="preserve"> }}</w:t>
+                              <w:t>{{ phone }}</w:t>
                             </w:r>
                           </w:p>
                         </w:txbxContent>
@@ -5605,13 +4391,8 @@
                                 <w:rFonts w:cs="Iskoola Pota"/>
                               </w:rPr>
                             </w:pPr>
-                            <w:proofErr w:type="gramStart"/>
                             <w:r>
-                              <w:t>{{ email</w:t>
-                            </w:r>
-                            <w:proofErr w:type="gramEnd"/>
-                            <w:r>
-                              <w:t xml:space="preserve"> }}</w:t>
+                              <w:t>{{ email }}</w:t>
                             </w:r>
                           </w:p>
                         </w:txbxContent>
@@ -6024,7 +4805,7 @@
           <wp:extent cx="283779" cy="11966015"/>
           <wp:effectExtent l="0" t="0" r="2540" b="0"/>
           <wp:wrapNone/>
-          <wp:docPr id="1" name="Graphic 1"/>
+          <wp:docPr id="6" name="Graphic 6"/>
           <wp:cNvGraphicFramePr>
             <a:graphicFrameLocks xmlns:a="http://schemas.openxmlformats.org/drawingml/2006/main" noChangeAspect="1"/>
           </wp:cNvGraphicFramePr>
@@ -6335,7 +5116,7 @@
   <w:abstractNum w:abstractNumId="1" w15:restartNumberingAfterBreak="0">
     <w:nsid w:val="02F9418C"/>
     <w:multiLevelType w:val="hybridMultilevel"/>
-    <w:tmpl w:val="F0AA6AFE"/>
+    <w:tmpl w:val="DAA69E9C"/>
     <w:lvl w:ilvl="0" w:tplc="08090001">
       <w:start w:val="1"/>
       <w:numFmt w:val="bullet"/>

</xml_diff>

<commit_message>
Include more guidance for having expertise
Includes more points of contact and Wales prescribing guide
</commit_message>
<xml_diff>
--- a/app/docproc/templates/template_v1_0.docx
+++ b/app/docproc/templates/template_v1_0.docx
@@ -485,23 +485,7 @@
           <w:sz w:val="28"/>
           <w:szCs w:val="28"/>
         </w:rPr>
-        <w:t xml:space="preserve">{% if </w:t>
-      </w:r>
-      <w:proofErr w:type="spellStart"/>
-      <w:r>
-        <w:rPr>
-          <w:sz w:val="28"/>
-          <w:szCs w:val="28"/>
-        </w:rPr>
-        <w:t>formal_diagnosis</w:t>
-      </w:r>
-      <w:proofErr w:type="spellEnd"/>
-      <w:r>
-        <w:rPr>
-          <w:sz w:val="28"/>
-          <w:szCs w:val="28"/>
-        </w:rPr>
-        <w:t xml:space="preserve"> %}</w:t>
+        <w:t>{% if formal_diagnosis %}</w:t>
       </w:r>
     </w:p>
     <w:p>
@@ -559,21 +543,7 @@
         <w:rPr>
           <w:rStyle w:val="Heading2Char"/>
         </w:rPr>
-        <w:t xml:space="preserve">{% if </w:t>
-      </w:r>
-      <w:proofErr w:type="spellStart"/>
-      <w:r>
-        <w:rPr>
-          <w:rStyle w:val="Heading2Char"/>
-        </w:rPr>
-        <w:t>self_med</w:t>
-      </w:r>
-      <w:proofErr w:type="spellEnd"/>
-      <w:r>
-        <w:rPr>
-          <w:rStyle w:val="Heading2Char"/>
-        </w:rPr>
-        <w:t xml:space="preserve"> %}</w:t>
+        <w:t>{% if self_med %}</w:t>
       </w:r>
     </w:p>
     <w:p>
@@ -625,7 +595,6 @@
         </w:rPr>
         <w:t xml:space="preserve">{% </w:t>
       </w:r>
-      <w:proofErr w:type="spellStart"/>
       <w:r>
         <w:rPr>
           <w:rStyle w:val="Heading2Char"/>
@@ -640,166 +609,129 @@
           <w:sz w:val="36"/>
           <w:szCs w:val="36"/>
         </w:rPr>
-        <w:t>if</w:t>
-      </w:r>
-      <w:proofErr w:type="spellEnd"/>
+        <w:t>if self_med_likely %}</w:t>
+      </w:r>
+    </w:p>
+    <w:p>
+      <w:pPr>
+        <w:spacing w:after="0"/>
+        <w:rPr>
+          <w:sz w:val="28"/>
+          <w:szCs w:val="28"/>
+          <w:vertAlign w:val="superscript"/>
+        </w:rPr>
+      </w:pPr>
       <w:r>
         <w:rPr>
           <w:rStyle w:val="Heading2Char"/>
           <w:sz w:val="36"/>
           <w:szCs w:val="36"/>
         </w:rPr>
-        <w:t xml:space="preserve"> </w:t>
-      </w:r>
-      <w:proofErr w:type="spellStart"/>
-      <w:r>
+        <w:t>Medication Status</w:t>
+      </w:r>
+    </w:p>
+    <w:p>
+      <w:pPr>
         <w:rPr>
           <w:rStyle w:val="Heading2Char"/>
           <w:sz w:val="36"/>
           <w:szCs w:val="36"/>
         </w:rPr>
-        <w:t>self_med_likely</w:t>
-      </w:r>
-      <w:proofErr w:type="spellEnd"/>
+      </w:pPr>
+      <w:r>
+        <w:rPr>
+          <w:sz w:val="28"/>
+          <w:szCs w:val="28"/>
+        </w:rPr>
+        <w:t>I am strongly considering self-medicating with hormones, whilst this carries several risks, I've determined that these risks are outweighed by the risks to my mental health and physical wellbeing as a result of not being able to affirm my gender through the use of HRT.</w:t>
+      </w:r>
+      <w:r>
+        <w:rPr>
+          <w:rStyle w:val="Heading2Char"/>
+          <w:sz w:val="36"/>
+          <w:szCs w:val="32"/>
+        </w:rPr>
+        <w:t xml:space="preserve">{% endif %}{% </w:t>
+      </w:r>
       <w:r>
         <w:rPr>
           <w:rStyle w:val="Heading2Char"/>
           <w:sz w:val="36"/>
           <w:szCs w:val="36"/>
         </w:rPr>
-        <w:t xml:space="preserve"> %}</w:t>
-      </w:r>
-    </w:p>
-    <w:p>
-      <w:pPr>
-        <w:spacing w:after="0"/>
-        <w:rPr>
-          <w:sz w:val="28"/>
-          <w:szCs w:val="28"/>
-          <w:vertAlign w:val="superscript"/>
-        </w:rPr>
-      </w:pPr>
+        <w:t xml:space="preserve">if </w:t>
+      </w:r>
       <w:r>
         <w:rPr>
           <w:rStyle w:val="Heading2Char"/>
           <w:sz w:val="36"/>
           <w:szCs w:val="36"/>
         </w:rPr>
-        <w:t>Medication Status</w:t>
-      </w:r>
-    </w:p>
-    <w:p>
-      <w:pPr>
+        <w:t>hrt_recommend</w:t>
+      </w:r>
+      <w:r>
         <w:rPr>
           <w:rStyle w:val="Heading2Char"/>
           <w:sz w:val="36"/>
           <w:szCs w:val="36"/>
         </w:rPr>
-      </w:pPr>
-      <w:r>
-        <w:rPr>
-          <w:sz w:val="28"/>
-          <w:szCs w:val="28"/>
-        </w:rPr>
-        <w:t>I am strongly considering self-medicating with hormones, whilst this carries several risks, I've determined that these risks are outweighed by the risks to my mental health and physical wellbeing as a result of not being able to affirm my gender through the use of HRT.</w:t>
-      </w:r>
-      <w:r>
+        <w:t>ation</w:t>
+      </w:r>
+      <w:r>
+        <w:rPr>
+          <w:rStyle w:val="Heading2Char"/>
+          <w:sz w:val="36"/>
+          <w:szCs w:val="36"/>
+        </w:rPr>
+        <w:t xml:space="preserve"> %}</w:t>
+      </w:r>
+    </w:p>
+    <w:p>
+      <w:pPr>
+        <w:spacing w:after="0"/>
+        <w:rPr>
+          <w:sz w:val="28"/>
+          <w:szCs w:val="28"/>
+        </w:rPr>
+      </w:pPr>
+      <w:r>
+        <w:rPr>
+          <w:rStyle w:val="Heading2Char"/>
+          <w:sz w:val="36"/>
+          <w:szCs w:val="36"/>
+        </w:rPr>
+        <w:t>Letter of recommendation for HRT</w:t>
+      </w:r>
+    </w:p>
+    <w:p>
+      <w:pPr>
         <w:rPr>
           <w:rStyle w:val="Heading2Char"/>
           <w:sz w:val="36"/>
           <w:szCs w:val="32"/>
         </w:rPr>
-        <w:t xml:space="preserve">{% endif %}{% </w:t>
-      </w:r>
-      <w:r>
-        <w:rPr>
-          <w:rStyle w:val="Heading2Char"/>
-          <w:sz w:val="36"/>
-          <w:szCs w:val="36"/>
-        </w:rPr>
-        <w:t xml:space="preserve">if </w:t>
-      </w:r>
-      <w:proofErr w:type="spellStart"/>
-      <w:r>
-        <w:rPr>
-          <w:rStyle w:val="Heading2Char"/>
-          <w:sz w:val="36"/>
-          <w:szCs w:val="36"/>
-        </w:rPr>
-        <w:t>hrt_recommend</w:t>
-      </w:r>
-      <w:r>
-        <w:rPr>
-          <w:rStyle w:val="Heading2Char"/>
-          <w:sz w:val="36"/>
-          <w:szCs w:val="36"/>
-        </w:rPr>
-        <w:t>ation</w:t>
-      </w:r>
-      <w:proofErr w:type="spellEnd"/>
-      <w:r>
-        <w:rPr>
-          <w:rStyle w:val="Heading2Char"/>
-          <w:sz w:val="36"/>
-          <w:szCs w:val="36"/>
-        </w:rPr>
-        <w:t xml:space="preserve"> %}</w:t>
-      </w:r>
-    </w:p>
-    <w:p>
-      <w:pPr>
-        <w:spacing w:after="0"/>
-        <w:rPr>
-          <w:sz w:val="28"/>
-          <w:szCs w:val="28"/>
-        </w:rPr>
-      </w:pPr>
-      <w:r>
-        <w:rPr>
-          <w:rStyle w:val="Heading2Char"/>
-          <w:sz w:val="36"/>
-          <w:szCs w:val="36"/>
-        </w:rPr>
-        <w:t>Letter of recommendation for HRT</w:t>
-      </w:r>
-    </w:p>
-    <w:p>
-      <w:pPr>
+      </w:pPr>
+      <w:r>
+        <w:rPr>
+          <w:sz w:val="28"/>
+          <w:szCs w:val="28"/>
+        </w:rPr>
+        <w:t>I have recieved a recommendation for HRT by a gender specialist, this outlines their expert advice on the best course of treatment for my gender dysphoria. I'm seeking a prescription based on this letter</w:t>
+      </w:r>
+      <w:r>
+        <w:rPr>
+          <w:sz w:val="28"/>
+          <w:szCs w:val="24"/>
+        </w:rPr>
+        <w:t>.</w:t>
+      </w:r>
+      <w:r>
         <w:rPr>
           <w:rStyle w:val="Heading2Char"/>
           <w:sz w:val="36"/>
           <w:szCs w:val="32"/>
         </w:rPr>
-      </w:pPr>
-      <w:r>
-        <w:rPr>
-          <w:sz w:val="28"/>
-          <w:szCs w:val="28"/>
-        </w:rPr>
-        <w:t xml:space="preserve">I have </w:t>
-      </w:r>
-      <w:proofErr w:type="spellStart"/>
-      <w:r>
-        <w:rPr>
-          <w:sz w:val="28"/>
-          <w:szCs w:val="28"/>
-        </w:rPr>
-        <w:t>recieved</w:t>
-      </w:r>
-      <w:proofErr w:type="spellEnd"/>
-      <w:r>
-        <w:rPr>
-          <w:sz w:val="28"/>
-          <w:szCs w:val="28"/>
-        </w:rPr>
-        <w:t xml:space="preserve"> a recommendation for HRT by a gender specialist, this outlines their expert advice on the best course of treatment for my gender dysphoria. I'm seeking a prescription based on this letter</w:t>
-      </w:r>
-      <w:r>
-        <w:rPr>
-          <w:sz w:val="28"/>
-          <w:szCs w:val="24"/>
-        </w:rPr>
-        <w:t>.</w:t>
+        <w:t>{% endif %}</w:t>
       </w:r>
       <w:r>
         <w:rPr>
@@ -807,7 +739,7 @@
           <w:sz w:val="36"/>
           <w:szCs w:val="32"/>
         </w:rPr>
-        <w:t>{% endif %}</w:t>
+        <w:t xml:space="preserve">{% if </w:t>
       </w:r>
       <w:r>
         <w:rPr>
@@ -815,7 +747,7 @@
           <w:sz w:val="36"/>
           <w:szCs w:val="32"/>
         </w:rPr>
-        <w:t xml:space="preserve">{% if </w:t>
+        <w:t xml:space="preserve"> shared_care and </w:t>
       </w:r>
       <w:r>
         <w:rPr>
@@ -823,121 +755,23 @@
           <w:sz w:val="36"/>
           <w:szCs w:val="32"/>
         </w:rPr>
-        <w:t xml:space="preserve"> </w:t>
-      </w:r>
-      <w:proofErr w:type="spellStart"/>
+        <w:t>“</w:t>
+      </w:r>
       <w:r>
         <w:rPr>
           <w:rStyle w:val="Heading2Char"/>
           <w:sz w:val="36"/>
           <w:szCs w:val="32"/>
         </w:rPr>
-        <w:t>shared_care</w:t>
-      </w:r>
-      <w:proofErr w:type="spellEnd"/>
+        <w:t>Non-UK</w:t>
+      </w:r>
       <w:r>
         <w:rPr>
           <w:rStyle w:val="Heading2Char"/>
           <w:sz w:val="36"/>
           <w:szCs w:val="32"/>
         </w:rPr>
-        <w:t xml:space="preserve"> and </w:t>
-      </w:r>
-      <w:r>
-        <w:rPr>
-          <w:rStyle w:val="Heading2Char"/>
-          <w:sz w:val="36"/>
-          <w:szCs w:val="32"/>
-        </w:rPr>
-        <w:t>“</w:t>
-      </w:r>
-      <w:r>
-        <w:rPr>
-          <w:rStyle w:val="Heading2Char"/>
-          <w:sz w:val="36"/>
-          <w:szCs w:val="32"/>
-        </w:rPr>
-        <w:t>Non-UK</w:t>
-      </w:r>
-      <w:r>
-        <w:rPr>
-          <w:rStyle w:val="Heading2Char"/>
-          <w:sz w:val="36"/>
-          <w:szCs w:val="32"/>
-        </w:rPr>
-        <w:t xml:space="preserve">” not in </w:t>
-      </w:r>
-      <w:proofErr w:type="spellStart"/>
-      <w:r>
-        <w:rPr>
-          <w:rStyle w:val="Heading2Char"/>
-          <w:sz w:val="36"/>
-          <w:szCs w:val="32"/>
-        </w:rPr>
-        <w:t>chosen_private_care</w:t>
-      </w:r>
-      <w:proofErr w:type="spellEnd"/>
-      <w:r>
-        <w:rPr>
-          <w:rStyle w:val="Heading2Char"/>
-          <w:sz w:val="36"/>
-          <w:szCs w:val="32"/>
-        </w:rPr>
-        <w:t xml:space="preserve"> and </w:t>
-      </w:r>
-      <w:proofErr w:type="spellStart"/>
-      <w:r>
-        <w:rPr>
-          <w:rStyle w:val="Heading2Char"/>
-          <w:sz w:val="36"/>
-          <w:szCs w:val="32"/>
-        </w:rPr>
-        <w:t>chosen_private_care</w:t>
-      </w:r>
-      <w:proofErr w:type="spellEnd"/>
-      <w:r>
-        <w:rPr>
-          <w:rStyle w:val="Heading2Char"/>
-          <w:sz w:val="36"/>
-          <w:szCs w:val="32"/>
-        </w:rPr>
-        <w:t xml:space="preserve"> != “I haven't chosen a provider yet” and </w:t>
-      </w:r>
-      <w:proofErr w:type="spellStart"/>
-      <w:r>
-        <w:rPr>
-          <w:rStyle w:val="Heading2Char"/>
-          <w:sz w:val="36"/>
-          <w:szCs w:val="32"/>
-        </w:rPr>
-        <w:t>chosen_private_care</w:t>
-      </w:r>
-      <w:proofErr w:type="spellEnd"/>
-      <w:r>
-        <w:rPr>
-          <w:rStyle w:val="Heading2Char"/>
-          <w:sz w:val="36"/>
-          <w:szCs w:val="32"/>
-        </w:rPr>
-        <w:t xml:space="preserve"> != “</w:t>
-      </w:r>
-      <w:proofErr w:type="spellStart"/>
-      <w:r>
-        <w:rPr>
-          <w:rStyle w:val="Heading2Char"/>
-          <w:sz w:val="36"/>
-          <w:szCs w:val="32"/>
-        </w:rPr>
-        <w:t>GenderGP</w:t>
-      </w:r>
-      <w:proofErr w:type="spellEnd"/>
-      <w:r>
-        <w:rPr>
-          <w:rStyle w:val="Heading2Char"/>
-          <w:sz w:val="36"/>
-          <w:szCs w:val="32"/>
-        </w:rPr>
-        <w:t>” %}</w:t>
+        <w:t>” not in chosen_private_care and chosen_private_care != “I haven't chosen a provider yet” and chosen_private_care != “GenderGP” %}</w:t>
       </w:r>
     </w:p>
     <w:p>
@@ -983,274 +817,194 @@
           <w:sz w:val="36"/>
           <w:szCs w:val="32"/>
         </w:rPr>
-        <w:t xml:space="preserve"> not in </w:t>
-      </w:r>
-      <w:proofErr w:type="spellStart"/>
+        <w:t xml:space="preserve"> not in chosen_private_care %}</w:t>
+      </w:r>
       <w:r>
         <w:rPr>
           <w:rStyle w:val="Heading2Char"/>
           <w:sz w:val="36"/>
           <w:szCs w:val="32"/>
         </w:rPr>
-        <w:t>chosen_private_care</w:t>
-      </w:r>
-      <w:proofErr w:type="spellEnd"/>
+        <w:t xml:space="preserve"> {{ chosen_private_care }}</w:t>
+      </w:r>
       <w:r>
         <w:rPr>
           <w:rStyle w:val="Heading2Char"/>
           <w:sz w:val="36"/>
           <w:szCs w:val="32"/>
         </w:rPr>
+        <w:t>,{% endif %} my private gender specialist</w:t>
+      </w:r>
+    </w:p>
+    <w:p>
+      <w:pPr>
+        <w:rPr>
+          <w:rStyle w:val="Heading2Char"/>
+        </w:rPr>
+      </w:pPr>
+      <w:r>
+        <w:rPr>
+          <w:sz w:val="28"/>
+          <w:szCs w:val="24"/>
+        </w:rPr>
+        <w:t>I am working with a private service</w:t>
+      </w:r>
+      <w:r>
+        <w:rPr>
+          <w:sz w:val="28"/>
+          <w:szCs w:val="24"/>
+        </w:rPr>
+        <w:t xml:space="preserve"> </w:t>
+      </w:r>
+      <w:r>
+        <w:rPr>
+          <w:sz w:val="28"/>
+          <w:szCs w:val="24"/>
+        </w:rPr>
+        <w:t>in my gender related care.</w:t>
+      </w:r>
+      <w:r>
+        <w:rPr>
+          <w:sz w:val="28"/>
+          <w:szCs w:val="24"/>
+        </w:rPr>
+        <w:t xml:space="preserve"> Their specialists are UK based and GMC </w:t>
+      </w:r>
+      <w:r>
+        <w:rPr>
+          <w:sz w:val="28"/>
+          <w:szCs w:val="24"/>
+        </w:rPr>
+        <w:t xml:space="preserve">registered. </w:t>
+      </w:r>
+      <w:r>
+        <w:rPr>
+          <w:rStyle w:val="Heading2Char"/>
+        </w:rPr>
+        <w:t>{% endif %}</w:t>
+      </w:r>
+      <w:r>
+        <w:rPr>
+          <w:rStyle w:val="Heading2Char"/>
+        </w:rPr>
+        <w:t>{% if private_prescription</w:t>
+      </w:r>
+      <w:r>
+        <w:rPr>
+          <w:rStyle w:val="Heading2Char"/>
+        </w:rPr>
+        <w:t xml:space="preserve"> or foreign_prescription</w:t>
+      </w:r>
+      <w:r>
+        <w:rPr>
+          <w:rStyle w:val="Heading2Char"/>
+        </w:rPr>
         <w:t xml:space="preserve"> %}</w:t>
       </w:r>
-      <w:r>
-        <w:rPr>
-          <w:rStyle w:val="Heading2Char"/>
+    </w:p>
+    <w:p>
+      <w:pPr>
+        <w:pStyle w:val="Heading2"/>
+        <w:rPr>
           <w:sz w:val="36"/>
           <w:szCs w:val="32"/>
         </w:rPr>
-        <w:t xml:space="preserve"> {{ </w:t>
-      </w:r>
-      <w:proofErr w:type="spellStart"/>
-      <w:r>
-        <w:rPr>
-          <w:rStyle w:val="Heading2Char"/>
+      </w:pPr>
+      <w:r>
+        <w:rPr>
           <w:sz w:val="36"/>
           <w:szCs w:val="32"/>
         </w:rPr>
-        <w:t>chosen_private_care</w:t>
-      </w:r>
-      <w:proofErr w:type="spellEnd"/>
+        <w:t>Previous prescription for HRT</w:t>
+      </w:r>
+    </w:p>
+    <w:p>
+      <w:pPr>
+        <w:rPr>
+          <w:sz w:val="28"/>
+          <w:szCs w:val="24"/>
+        </w:rPr>
+      </w:pPr>
+      <w:r>
+        <w:rPr>
+          <w:sz w:val="28"/>
+          <w:szCs w:val="24"/>
+        </w:rPr>
+        <w:t xml:space="preserve">I </w:t>
+      </w:r>
+      <w:r>
+        <w:rPr>
+          <w:sz w:val="28"/>
+          <w:szCs w:val="24"/>
+        </w:rPr>
+        <w:t>already have a prescription for HRT</w:t>
+      </w:r>
+      <w:r>
+        <w:rPr>
+          <w:sz w:val="28"/>
+          <w:szCs w:val="24"/>
+        </w:rPr>
+        <w:t>, and I'm seeking to continue that under your care</w:t>
+      </w:r>
+      <w:r>
+        <w:rPr>
+          <w:sz w:val="28"/>
+          <w:szCs w:val="24"/>
+        </w:rPr>
+        <w:t>.</w:t>
+      </w:r>
+      <w:bookmarkStart w:id="4" w:name="_Hlk126173177"/>
       <w:r>
         <w:rPr>
           <w:rStyle w:val="Heading2Char"/>
+        </w:rPr>
+        <w:t>{%</w:t>
+      </w:r>
+      <w:r>
+        <w:rPr>
+          <w:rStyle w:val="Heading2Char"/>
+        </w:rPr>
+        <w:t xml:space="preserve"> </w:t>
+      </w:r>
+      <w:r>
+        <w:rPr>
+          <w:rStyle w:val="Heading2Char"/>
+        </w:rPr>
+        <w:t>endif</w:t>
+      </w:r>
+      <w:r>
+        <w:rPr>
+          <w:rStyle w:val="Heading2Char"/>
+        </w:rPr>
+        <w:t xml:space="preserve"> </w:t>
+      </w:r>
+      <w:r>
+        <w:rPr>
+          <w:rStyle w:val="Heading2Char"/>
+        </w:rPr>
+        <w:t>%}</w:t>
+      </w:r>
+      <w:r>
+        <w:rPr>
+          <w:rStyle w:val="Heading2Char"/>
+        </w:rPr>
+        <w:t>{% if  no_fixed_address or no_id_proof %}</w:t>
+      </w:r>
+      <w:bookmarkEnd w:id="4"/>
+    </w:p>
+    <w:p>
+      <w:pPr>
+        <w:pStyle w:val="Heading2"/>
+        <w:rPr>
           <w:sz w:val="36"/>
           <w:szCs w:val="32"/>
         </w:rPr>
-        <w:t xml:space="preserve"> }}</w:t>
-      </w:r>
-      <w:r>
-        <w:rPr>
-          <w:rStyle w:val="Heading2Char"/>
+      </w:pPr>
+      <w:r>
+        <w:rPr>
           <w:sz w:val="36"/>
           <w:szCs w:val="32"/>
         </w:rPr>
-        <w:t>,{% endif %} my private gender specialist</w:t>
-      </w:r>
-    </w:p>
-    <w:p>
-      <w:pPr>
-        <w:rPr>
-          <w:rStyle w:val="Heading2Char"/>
-        </w:rPr>
-      </w:pPr>
-      <w:r>
-        <w:rPr>
-          <w:sz w:val="28"/>
-          <w:szCs w:val="24"/>
-        </w:rPr>
-        <w:t>I am working with a private service</w:t>
-      </w:r>
-      <w:r>
-        <w:rPr>
-          <w:sz w:val="28"/>
-          <w:szCs w:val="24"/>
-        </w:rPr>
-        <w:t xml:space="preserve"> </w:t>
-      </w:r>
-      <w:r>
-        <w:rPr>
-          <w:sz w:val="28"/>
-          <w:szCs w:val="24"/>
-        </w:rPr>
-        <w:t>in my gender related care.</w:t>
-      </w:r>
-      <w:r>
-        <w:rPr>
-          <w:sz w:val="28"/>
-          <w:szCs w:val="24"/>
-        </w:rPr>
-        <w:t xml:space="preserve"> Their specialists are UK based and GMC </w:t>
-      </w:r>
-      <w:r>
-        <w:rPr>
-          <w:sz w:val="28"/>
-          <w:szCs w:val="24"/>
-        </w:rPr>
-        <w:t xml:space="preserve">registered. </w:t>
-      </w:r>
-      <w:r>
-        <w:rPr>
-          <w:rStyle w:val="Heading2Char"/>
-        </w:rPr>
-        <w:t>{% endif %}</w:t>
-      </w:r>
-      <w:r>
-        <w:rPr>
-          <w:rStyle w:val="Heading2Char"/>
-        </w:rPr>
-        <w:t xml:space="preserve">{% if </w:t>
-      </w:r>
-      <w:proofErr w:type="spellStart"/>
-      <w:r>
-        <w:rPr>
-          <w:rStyle w:val="Heading2Char"/>
-        </w:rPr>
-        <w:t>private_prescription</w:t>
-      </w:r>
-      <w:proofErr w:type="spellEnd"/>
-      <w:r>
-        <w:rPr>
-          <w:rStyle w:val="Heading2Char"/>
-        </w:rPr>
-        <w:t xml:space="preserve"> or </w:t>
-      </w:r>
-      <w:proofErr w:type="spellStart"/>
-      <w:r>
-        <w:rPr>
-          <w:rStyle w:val="Heading2Char"/>
-        </w:rPr>
-        <w:t>foreign_prescription</w:t>
-      </w:r>
-      <w:proofErr w:type="spellEnd"/>
-      <w:r>
-        <w:rPr>
-          <w:rStyle w:val="Heading2Char"/>
-        </w:rPr>
-        <w:t xml:space="preserve"> %}</w:t>
-      </w:r>
-    </w:p>
-    <w:p>
-      <w:pPr>
-        <w:pStyle w:val="Heading2"/>
-        <w:rPr>
-          <w:sz w:val="36"/>
-          <w:szCs w:val="32"/>
-        </w:rPr>
-      </w:pPr>
-      <w:r>
-        <w:rPr>
-          <w:sz w:val="36"/>
-          <w:szCs w:val="32"/>
-        </w:rPr>
-        <w:t>Previous prescription for HRT</w:t>
-      </w:r>
-    </w:p>
-    <w:p>
-      <w:pPr>
-        <w:rPr>
-          <w:sz w:val="28"/>
-          <w:szCs w:val="24"/>
-        </w:rPr>
-      </w:pPr>
-      <w:r>
-        <w:rPr>
-          <w:sz w:val="28"/>
-          <w:szCs w:val="24"/>
-        </w:rPr>
-        <w:t xml:space="preserve">I </w:t>
-      </w:r>
-      <w:r>
-        <w:rPr>
-          <w:sz w:val="28"/>
-          <w:szCs w:val="24"/>
-        </w:rPr>
-        <w:t>already have a prescription for HRT</w:t>
-      </w:r>
-      <w:r>
-        <w:rPr>
-          <w:sz w:val="28"/>
-          <w:szCs w:val="24"/>
-        </w:rPr>
-        <w:t>, and I'm seeking to continue that under your care</w:t>
-      </w:r>
-      <w:r>
-        <w:rPr>
-          <w:sz w:val="28"/>
-          <w:szCs w:val="24"/>
-        </w:rPr>
-        <w:t>.</w:t>
-      </w:r>
-      <w:bookmarkStart w:id="4" w:name="_Hlk126173177"/>
-      <w:r>
-        <w:rPr>
-          <w:rStyle w:val="Heading2Char"/>
-        </w:rPr>
-        <w:t>{%</w:t>
-      </w:r>
-      <w:r>
-        <w:rPr>
-          <w:rStyle w:val="Heading2Char"/>
-        </w:rPr>
-        <w:t xml:space="preserve"> </w:t>
-      </w:r>
-      <w:r>
-        <w:rPr>
-          <w:rStyle w:val="Heading2Char"/>
-        </w:rPr>
-        <w:t>endif</w:t>
-      </w:r>
-      <w:r>
-        <w:rPr>
-          <w:rStyle w:val="Heading2Char"/>
-        </w:rPr>
-        <w:t xml:space="preserve"> </w:t>
-      </w:r>
-      <w:r>
-        <w:rPr>
-          <w:rStyle w:val="Heading2Char"/>
-        </w:rPr>
-        <w:t>%}</w:t>
-      </w:r>
-      <w:r>
-        <w:rPr>
-          <w:rStyle w:val="Heading2Char"/>
-        </w:rPr>
-        <w:t xml:space="preserve">{% if  </w:t>
-      </w:r>
-      <w:proofErr w:type="spellStart"/>
-      <w:r>
-        <w:rPr>
-          <w:rStyle w:val="Heading2Char"/>
-        </w:rPr>
-        <w:t>no_fixed_address</w:t>
-      </w:r>
-      <w:proofErr w:type="spellEnd"/>
-      <w:r>
-        <w:rPr>
-          <w:rStyle w:val="Heading2Char"/>
-        </w:rPr>
-        <w:t xml:space="preserve"> or </w:t>
-      </w:r>
-      <w:proofErr w:type="spellStart"/>
-      <w:r>
-        <w:rPr>
-          <w:rStyle w:val="Heading2Char"/>
-        </w:rPr>
-        <w:t>no_id_proof</w:t>
-      </w:r>
-      <w:proofErr w:type="spellEnd"/>
-      <w:r>
-        <w:rPr>
-          <w:rStyle w:val="Heading2Char"/>
-        </w:rPr>
-        <w:t xml:space="preserve"> %}</w:t>
-      </w:r>
-      <w:bookmarkEnd w:id="4"/>
-    </w:p>
-    <w:p>
-      <w:pPr>
-        <w:pStyle w:val="Heading2"/>
-        <w:rPr>
-          <w:sz w:val="36"/>
-          <w:szCs w:val="32"/>
-        </w:rPr>
-      </w:pPr>
-      <w:r>
-        <w:rPr>
-          <w:sz w:val="36"/>
-          <w:szCs w:val="32"/>
-        </w:rPr>
         <w:t>Having a fixed address or proof of ID when accessing GP services.</w:t>
       </w:r>
     </w:p>
@@ -1386,116 +1140,98 @@
           <w:sz w:val="36"/>
           <w:szCs w:val="36"/>
         </w:rPr>
-        <w:t xml:space="preserve">{% if </w:t>
-      </w:r>
-      <w:proofErr w:type="spellStart"/>
-      <w:r>
+        <w:t>{% if bridging_desired %}A bridging prescription</w:t>
+      </w:r>
+    </w:p>
+    <w:p>
+      <w:pPr>
+        <w:pStyle w:val="Heading2"/>
+        <w:rPr>
+          <w:rFonts w:asciiTheme="minorHAnsi" w:eastAsiaTheme="minorHAnsi" w:hAnsiTheme="minorHAnsi" w:cstheme="minorHAnsi"/>
+          <w:color w:val="262626" w:themeColor="text2"/>
+          <w:szCs w:val="28"/>
+        </w:rPr>
+      </w:pPr>
+      <w:r>
+        <w:rPr>
+          <w:rFonts w:asciiTheme="minorHAnsi" w:eastAsiaTheme="minorHAnsi" w:hAnsiTheme="minorHAnsi" w:cstheme="minorHAnsi"/>
+          <w:color w:val="262626" w:themeColor="text2"/>
+          <w:szCs w:val="28"/>
+        </w:rPr>
+        <w:t xml:space="preserve">I am seeking a bridging prescription as a harm reduction strategy, this is recommended by the Royal College of Psychiatrists who state “…the GP or other medical practitioner involved in the patient’s care may prescribe ‘bridging’ endocrine treatments as part of a holding and harm reduction strategy” (Good practice guidelines for the assessment and treatment of adults with gender dysphoria, 2013) </w:t>
+      </w:r>
+    </w:p>
+    <w:p>
+      <w:pPr>
+        <w:pStyle w:val="Heading2"/>
+        <w:rPr>
+          <w:rFonts w:asciiTheme="minorHAnsi" w:eastAsiaTheme="minorHAnsi" w:hAnsiTheme="minorHAnsi" w:cstheme="minorHAnsi"/>
+          <w:color w:val="262626" w:themeColor="text2"/>
+          <w:szCs w:val="28"/>
+        </w:rPr>
+      </w:pPr>
+    </w:p>
+    <w:p>
+      <w:pPr>
+        <w:pStyle w:val="Heading2"/>
+        <w:rPr>
+          <w:rFonts w:asciiTheme="minorHAnsi" w:eastAsiaTheme="minorHAnsi" w:hAnsiTheme="minorHAnsi" w:cstheme="minorHAnsi"/>
+          <w:color w:val="262626" w:themeColor="text2"/>
+          <w:szCs w:val="28"/>
+        </w:rPr>
+      </w:pPr>
+      <w:r>
+        <w:rPr>
+          <w:rFonts w:asciiTheme="minorHAnsi" w:eastAsiaTheme="minorHAnsi" w:hAnsiTheme="minorHAnsi" w:cstheme="minorHAnsi"/>
+          <w:color w:val="262626" w:themeColor="text2"/>
+          <w:szCs w:val="28"/>
+        </w:rPr>
+        <w:t xml:space="preserve">The GMC also provide guidance who state “Our advice should reassure doctors who wish to prescribe for their trans patients that it wouldn’t be against GMC guidance to do so” (Trans healthcare - Mental health and bridging prescriptions, 2022) </w:t>
+      </w:r>
+    </w:p>
+    <w:p>
+      <w:pPr>
+        <w:pStyle w:val="Heading2"/>
+        <w:rPr>
+          <w:rFonts w:asciiTheme="minorHAnsi" w:eastAsiaTheme="minorHAnsi" w:hAnsiTheme="minorHAnsi" w:cstheme="minorHAnsi"/>
+          <w:color w:val="262626" w:themeColor="text2"/>
+          <w:szCs w:val="28"/>
+        </w:rPr>
+      </w:pPr>
+    </w:p>
+    <w:p>
+      <w:pPr>
+        <w:pStyle w:val="Heading2"/>
         <w:rPr>
           <w:sz w:val="36"/>
           <w:szCs w:val="36"/>
         </w:rPr>
-        <w:t>bridging_desired</w:t>
-      </w:r>
-      <w:proofErr w:type="spellEnd"/>
+      </w:pPr>
+      <w:r>
+        <w:rPr>
+          <w:rFonts w:asciiTheme="minorHAnsi" w:eastAsiaTheme="minorHAnsi" w:hAnsiTheme="minorHAnsi" w:cstheme="minorHAnsi"/>
+          <w:color w:val="262626" w:themeColor="text2"/>
+          <w:szCs w:val="28"/>
+        </w:rPr>
+        <w:t>The NHS service specification also states "Endocrine and other pharmacological interventions may be recommended by a registered medical practitioner in the specialist multi-disciplinary team where they are essential for the purpose of harm reduction, and where they are in the individual’s best interest for reducing gender dysphoria" (Service specification: Gender Identity Services for Adults (Non-Surgical Interventions), 2019)</w:t>
+      </w:r>
+      <w:r>
+        <w:t>{% endif %}</w:t>
+      </w:r>
       <w:r>
         <w:rPr>
           <w:sz w:val="36"/>
           <w:szCs w:val="36"/>
         </w:rPr>
-        <w:t xml:space="preserve"> %}A bridging prescription</w:t>
-      </w:r>
-    </w:p>
-    <w:p>
-      <w:pPr>
-        <w:pStyle w:val="Heading2"/>
-        <w:rPr>
-          <w:rFonts w:asciiTheme="minorHAnsi" w:eastAsiaTheme="minorHAnsi" w:hAnsiTheme="minorHAnsi" w:cstheme="minorHAnsi"/>
-          <w:color w:val="262626" w:themeColor="text2"/>
-          <w:szCs w:val="28"/>
-        </w:rPr>
-      </w:pPr>
-      <w:r>
-        <w:rPr>
-          <w:rFonts w:asciiTheme="minorHAnsi" w:eastAsiaTheme="minorHAnsi" w:hAnsiTheme="minorHAnsi" w:cstheme="minorHAnsi"/>
-          <w:color w:val="262626" w:themeColor="text2"/>
-          <w:szCs w:val="28"/>
-        </w:rPr>
-        <w:t xml:space="preserve">I am seeking a bridging prescription as a harm reduction strategy, this is recommended by the Royal College of Psychiatrists who state “…the GP or other medical practitioner involved in the patient’s care may prescribe ‘bridging’ endocrine treatments as part of a holding and harm reduction strategy” (Good practice guidelines for the assessment and treatment of adults with gender dysphoria, 2013) </w:t>
-      </w:r>
-    </w:p>
-    <w:p>
-      <w:pPr>
-        <w:pStyle w:val="Heading2"/>
-        <w:rPr>
-          <w:rFonts w:asciiTheme="minorHAnsi" w:eastAsiaTheme="minorHAnsi" w:hAnsiTheme="minorHAnsi" w:cstheme="minorHAnsi"/>
-          <w:color w:val="262626" w:themeColor="text2"/>
-          <w:szCs w:val="28"/>
-        </w:rPr>
-      </w:pPr>
-    </w:p>
-    <w:p>
-      <w:pPr>
-        <w:pStyle w:val="Heading2"/>
-        <w:rPr>
-          <w:rFonts w:asciiTheme="minorHAnsi" w:eastAsiaTheme="minorHAnsi" w:hAnsiTheme="minorHAnsi" w:cstheme="minorHAnsi"/>
-          <w:color w:val="262626" w:themeColor="text2"/>
-          <w:szCs w:val="28"/>
-        </w:rPr>
-      </w:pPr>
-      <w:r>
-        <w:rPr>
-          <w:rFonts w:asciiTheme="minorHAnsi" w:eastAsiaTheme="minorHAnsi" w:hAnsiTheme="minorHAnsi" w:cstheme="minorHAnsi"/>
-          <w:color w:val="262626" w:themeColor="text2"/>
-          <w:szCs w:val="28"/>
-        </w:rPr>
-        <w:t xml:space="preserve">The GMC also provide guidance who state “Our advice should reassure doctors who wish to prescribe for their trans patients that it wouldn’t be against GMC guidance to do so” (Trans healthcare - Mental health and bridging prescriptions, 2022) </w:t>
-      </w:r>
-    </w:p>
-    <w:p>
-      <w:pPr>
-        <w:pStyle w:val="Heading2"/>
-        <w:rPr>
-          <w:rFonts w:asciiTheme="minorHAnsi" w:eastAsiaTheme="minorHAnsi" w:hAnsiTheme="minorHAnsi" w:cstheme="minorHAnsi"/>
-          <w:color w:val="262626" w:themeColor="text2"/>
-          <w:szCs w:val="28"/>
-        </w:rPr>
-      </w:pPr>
-    </w:p>
-    <w:p>
-      <w:pPr>
-        <w:pStyle w:val="Heading2"/>
+        <w:t xml:space="preserve">{% if </w:t>
+      </w:r>
+      <w:r>
         <w:rPr>
           <w:sz w:val="36"/>
           <w:szCs w:val="36"/>
         </w:rPr>
-      </w:pPr>
-      <w:r>
-        <w:rPr>
-          <w:rFonts w:asciiTheme="minorHAnsi" w:eastAsiaTheme="minorHAnsi" w:hAnsiTheme="minorHAnsi" w:cstheme="minorHAnsi"/>
-          <w:color w:val="262626" w:themeColor="text2"/>
-          <w:szCs w:val="28"/>
-        </w:rPr>
-        <w:t>The NHS service specification also states "Endocrine and other pharmacological interventions may be recommended by a registered medical practitioner in the specialist multi-disciplinary team where they are essential for the purpose of harm reduction, and where they are in the individual’s best interest for reducing gender dysphoria" (Service specification: Gender Identity Services for Adults (Non-Surgical Interventions), 2019)</w:t>
-      </w:r>
-      <w:r>
-        <w:t>{% endif %}</w:t>
-      </w:r>
-      <w:r>
-        <w:rPr>
-          <w:sz w:val="36"/>
-          <w:szCs w:val="36"/>
-        </w:rPr>
-        <w:t xml:space="preserve">{% if </w:t>
-      </w:r>
-      <w:proofErr w:type="spellStart"/>
-      <w:r>
-        <w:rPr>
-          <w:sz w:val="36"/>
-          <w:szCs w:val="36"/>
-        </w:rPr>
         <w:t>gic_referral</w:t>
       </w:r>
-      <w:proofErr w:type="spellEnd"/>
       <w:r>
         <w:rPr>
           <w:sz w:val="36"/>
@@ -1564,7 +1300,90 @@
         </w:rPr>
         <w:t xml:space="preserve"> {% if </w:t>
       </w:r>
-      <w:proofErr w:type="spellStart"/>
+      <w:r>
+        <w:rPr>
+          <w:sz w:val="28"/>
+          <w:szCs w:val="28"/>
+        </w:rPr>
+        <w:t xml:space="preserve">chosen_gic != </w:t>
+      </w:r>
+      <w:r>
+        <w:rPr>
+          <w:sz w:val="28"/>
+          <w:szCs w:val="28"/>
+        </w:rPr>
+        <w:t>“</w:t>
+      </w:r>
+      <w:r>
+        <w:rPr>
+          <w:sz w:val="28"/>
+          <w:szCs w:val="28"/>
+        </w:rPr>
+        <w:t>0</w:t>
+      </w:r>
+      <w:r>
+        <w:rPr>
+          <w:sz w:val="28"/>
+          <w:szCs w:val="28"/>
+        </w:rPr>
+        <w:t>”</w:t>
+      </w:r>
+      <w:r>
+        <w:rPr>
+          <w:sz w:val="28"/>
+          <w:szCs w:val="28"/>
+        </w:rPr>
+        <w:t xml:space="preserve"> </w:t>
+      </w:r>
+      <w:r>
+        <w:rPr>
+          <w:sz w:val="28"/>
+          <w:szCs w:val="28"/>
+        </w:rPr>
+        <w:t xml:space="preserve">and chosen_gic != “1” </w:t>
+      </w:r>
+      <w:r>
+        <w:rPr>
+          <w:sz w:val="28"/>
+          <w:szCs w:val="28"/>
+        </w:rPr>
+        <w:t>%}</w:t>
+      </w:r>
+      <w:r>
+        <w:rPr>
+          <w:sz w:val="28"/>
+          <w:szCs w:val="28"/>
+        </w:rPr>
+        <w:t xml:space="preserve"> I want to be referred to</w:t>
+      </w:r>
+      <w:r>
+        <w:rPr>
+          <w:sz w:val="28"/>
+          <w:szCs w:val="28"/>
+        </w:rPr>
+        <w:t xml:space="preserve"> the</w:t>
+      </w:r>
+      <w:r>
+        <w:rPr>
+          <w:sz w:val="28"/>
+          <w:szCs w:val="28"/>
+        </w:rPr>
+        <w:t xml:space="preserve"> following GIC:</w:t>
+      </w:r>
+      <w:r>
+        <w:rPr>
+          <w:sz w:val="28"/>
+          <w:szCs w:val="28"/>
+        </w:rPr>
+        <w:t xml:space="preserve"> {{</w:t>
+      </w:r>
+      <w:r>
+        <w:rPr>
+          <w:sz w:val="28"/>
+          <w:szCs w:val="28"/>
+        </w:rPr>
+        <w:t xml:space="preserve"> </w:t>
+      </w:r>
       <w:r>
         <w:rPr>
           <w:sz w:val="28"/>
@@ -1572,132 +1391,13 @@
         </w:rPr>
         <w:t>chosen_gic</w:t>
       </w:r>
-      <w:proofErr w:type="spellEnd"/>
-      <w:r>
-        <w:rPr>
-          <w:sz w:val="28"/>
-          <w:szCs w:val="28"/>
-        </w:rPr>
-        <w:t xml:space="preserve"> != </w:t>
-      </w:r>
-      <w:r>
-        <w:rPr>
-          <w:sz w:val="28"/>
-          <w:szCs w:val="28"/>
-        </w:rPr>
-        <w:t>“</w:t>
-      </w:r>
-      <w:r>
-        <w:rPr>
-          <w:sz w:val="28"/>
-          <w:szCs w:val="28"/>
-        </w:rPr>
-        <w:t>0</w:t>
-      </w:r>
-      <w:r>
-        <w:rPr>
-          <w:sz w:val="28"/>
-          <w:szCs w:val="28"/>
-        </w:rPr>
-        <w:t>”</w:t>
-      </w:r>
-      <w:r>
-        <w:rPr>
-          <w:sz w:val="28"/>
-          <w:szCs w:val="28"/>
-        </w:rPr>
-        <w:t xml:space="preserve"> </w:t>
-      </w:r>
-      <w:r>
-        <w:rPr>
-          <w:sz w:val="28"/>
-          <w:szCs w:val="28"/>
-        </w:rPr>
-        <w:t xml:space="preserve">and </w:t>
-      </w:r>
-      <w:proofErr w:type="spellStart"/>
-      <w:r>
-        <w:rPr>
-          <w:sz w:val="28"/>
-          <w:szCs w:val="28"/>
-        </w:rPr>
-        <w:t>chosen_gic</w:t>
-      </w:r>
-      <w:proofErr w:type="spellEnd"/>
-      <w:r>
-        <w:rPr>
-          <w:sz w:val="28"/>
-          <w:szCs w:val="28"/>
-        </w:rPr>
-        <w:t xml:space="preserve"> != “1” </w:t>
-      </w:r>
-      <w:r>
-        <w:rPr>
-          <w:sz w:val="28"/>
-          <w:szCs w:val="28"/>
-        </w:rPr>
-        <w:t>%}</w:t>
-      </w:r>
-      <w:r>
-        <w:rPr>
-          <w:sz w:val="28"/>
-          <w:szCs w:val="28"/>
-        </w:rPr>
-        <w:t xml:space="preserve"> I want to be referred to</w:t>
-      </w:r>
-      <w:r>
-        <w:rPr>
-          <w:sz w:val="28"/>
-          <w:szCs w:val="28"/>
-        </w:rPr>
-        <w:t xml:space="preserve"> the</w:t>
-      </w:r>
-      <w:r>
-        <w:rPr>
-          <w:sz w:val="28"/>
-          <w:szCs w:val="28"/>
-        </w:rPr>
-        <w:t xml:space="preserve"> following GIC:</w:t>
-      </w:r>
-      <w:r>
-        <w:rPr>
-          <w:sz w:val="28"/>
-          <w:szCs w:val="28"/>
-        </w:rPr>
-        <w:t xml:space="preserve"> {{</w:t>
-      </w:r>
-      <w:r>
-        <w:rPr>
-          <w:sz w:val="28"/>
-          <w:szCs w:val="28"/>
-        </w:rPr>
-        <w:t xml:space="preserve"> </w:t>
-      </w:r>
-      <w:proofErr w:type="spellStart"/>
-      <w:r>
-        <w:rPr>
-          <w:sz w:val="28"/>
-          <w:szCs w:val="28"/>
-        </w:rPr>
-        <w:t>chosen_gic</w:t>
-      </w:r>
-      <w:proofErr w:type="spellEnd"/>
-      <w:r>
-        <w:rPr>
-          <w:sz w:val="28"/>
-          <w:szCs w:val="28"/>
-        </w:rPr>
-        <w:t xml:space="preserve"> |</w:t>
-      </w:r>
-      <w:proofErr w:type="spellStart"/>
-      <w:r>
-        <w:rPr>
-          <w:sz w:val="28"/>
-          <w:szCs w:val="28"/>
-        </w:rPr>
-        <w:t>format_gic</w:t>
-      </w:r>
-      <w:proofErr w:type="spellEnd"/>
+      <w:r>
+        <w:rPr>
+          <w:sz w:val="28"/>
+          <w:szCs w:val="28"/>
+        </w:rPr>
+        <w:t xml:space="preserve"> |format_gic</w:t>
+      </w:r>
       <w:r>
         <w:rPr>
           <w:sz w:val="28"/>
@@ -1741,37 +1441,19 @@
           <w:sz w:val="36"/>
           <w:szCs w:val="36"/>
         </w:rPr>
-        <w:t xml:space="preserve">{% if </w:t>
-      </w:r>
-      <w:proofErr w:type="spellStart"/>
+        <w:t>{% if shared_care %}</w:t>
+      </w:r>
+    </w:p>
+    <w:p>
+      <w:pPr>
+        <w:spacing w:after="0"/>
+      </w:pPr>
       <w:r>
         <w:rPr>
           <w:rStyle w:val="Heading2Char"/>
           <w:sz w:val="36"/>
           <w:szCs w:val="36"/>
         </w:rPr>
-        <w:t>shared_care</w:t>
-      </w:r>
-      <w:proofErr w:type="spellEnd"/>
-      <w:r>
-        <w:rPr>
-          <w:rStyle w:val="Heading2Char"/>
-          <w:sz w:val="36"/>
-          <w:szCs w:val="36"/>
-        </w:rPr>
-        <w:t xml:space="preserve"> %}</w:t>
-      </w:r>
-    </w:p>
-    <w:p>
-      <w:pPr>
-        <w:spacing w:after="0"/>
-      </w:pPr>
-      <w:r>
-        <w:rPr>
-          <w:rStyle w:val="Heading2Char"/>
-          <w:sz w:val="36"/>
-          <w:szCs w:val="36"/>
-        </w:rPr>
         <w:t>Working with a private healthcare provider</w:t>
       </w:r>
     </w:p>
@@ -1828,23 +1510,13 @@
         <w:t xml:space="preserve">The NHS released a </w:t>
       </w:r>
       <w:hyperlink r:id="rId10" w:history="1">
-        <w:proofErr w:type="spellStart"/>
         <w:r>
           <w:rPr>
             <w:rStyle w:val="Hyperlink"/>
             <w:sz w:val="28"/>
             <w:szCs w:val="28"/>
           </w:rPr>
-          <w:t>Specialised</w:t>
-        </w:r>
-        <w:proofErr w:type="spellEnd"/>
-        <w:r>
-          <w:rPr>
-            <w:rStyle w:val="Hyperlink"/>
-            <w:sz w:val="28"/>
-            <w:szCs w:val="28"/>
-          </w:rPr>
-          <w:t xml:space="preserve"> Services Circular, SSC 1826</w:t>
+          <w:t>Specialised Services Circular, SSC 1826</w:t>
         </w:r>
       </w:hyperlink>
       <w:r>
@@ -1859,23 +1531,7 @@
           <w:sz w:val="28"/>
           <w:szCs w:val="28"/>
         </w:rPr>
-        <w:t xml:space="preserve"> This guidance (</w:t>
-      </w:r>
-      <w:proofErr w:type="spellStart"/>
-      <w:r>
-        <w:rPr>
-          <w:sz w:val="28"/>
-          <w:szCs w:val="28"/>
-        </w:rPr>
-        <w:t>Specialised</w:t>
-      </w:r>
-      <w:proofErr w:type="spellEnd"/>
-      <w:r>
-        <w:rPr>
-          <w:sz w:val="28"/>
-          <w:szCs w:val="28"/>
-        </w:rPr>
-        <w:t xml:space="preserve"> Services Circular 1826, 2018) states:</w:t>
+        <w:t xml:space="preserve"> This guidance (Specialised Services Circular 1826, 2018) states:</w:t>
       </w:r>
     </w:p>
     <w:p>
@@ -2007,39 +1663,7 @@
           <w:sz w:val="28"/>
           <w:szCs w:val="28"/>
         </w:rPr>
-        <w:t xml:space="preserve">{%if </w:t>
-      </w:r>
-      <w:proofErr w:type="spellStart"/>
-      <w:r>
-        <w:rPr>
-          <w:sz w:val="28"/>
-          <w:szCs w:val="28"/>
-        </w:rPr>
-        <w:t>formal_diagnosis</w:t>
-      </w:r>
-      <w:proofErr w:type="spellEnd"/>
-      <w:r>
-        <w:rPr>
-          <w:sz w:val="28"/>
-          <w:szCs w:val="28"/>
-        </w:rPr>
-        <w:t xml:space="preserve"> and </w:t>
-      </w:r>
-      <w:proofErr w:type="spellStart"/>
-      <w:r>
-        <w:rPr>
-          <w:sz w:val="28"/>
-          <w:szCs w:val="28"/>
-        </w:rPr>
-        <w:t>hrt_recommendation</w:t>
-      </w:r>
-      <w:proofErr w:type="spellEnd"/>
-      <w:r>
-        <w:rPr>
-          <w:sz w:val="28"/>
-          <w:szCs w:val="28"/>
-        </w:rPr>
-        <w:t xml:space="preserve"> %}</w:t>
+        <w:t>{%if formal_diagnosis and hrt_recommendation %}</w:t>
       </w:r>
     </w:p>
     <w:p>
@@ -2084,23 +1708,7 @@
           <w:sz w:val="28"/>
           <w:szCs w:val="28"/>
         </w:rPr>
-        <w:t>(</w:t>
-      </w:r>
-      <w:proofErr w:type="spellStart"/>
-      <w:r>
-        <w:rPr>
-          <w:sz w:val="28"/>
-          <w:szCs w:val="28"/>
-        </w:rPr>
-        <w:t>Specialised</w:t>
-      </w:r>
-      <w:proofErr w:type="spellEnd"/>
-      <w:r>
-        <w:rPr>
-          <w:sz w:val="28"/>
-          <w:szCs w:val="28"/>
-        </w:rPr>
-        <w:t xml:space="preserve"> Services Circular 1826, 2018)</w:t>
+        <w:t>(Specialised Services Circular 1826, 2018)</w:t>
       </w:r>
       <w:r>
         <w:rPr>
@@ -2185,42 +1793,24 @@
           <w:sz w:val="36"/>
           <w:szCs w:val="32"/>
         </w:rPr>
-        <w:t xml:space="preserve">{% if </w:t>
-      </w:r>
-      <w:proofErr w:type="spellStart"/>
-      <w:r>
+        <w:t>{% if immigration_care %}</w:t>
+      </w:r>
+    </w:p>
+    <w:p>
+      <w:pPr>
+        <w:spacing w:after="0"/>
         <w:rPr>
           <w:rStyle w:val="Heading2Char"/>
           <w:sz w:val="36"/>
           <w:szCs w:val="32"/>
         </w:rPr>
-        <w:t>immigration_care</w:t>
-      </w:r>
-      <w:proofErr w:type="spellEnd"/>
+      </w:pPr>
       <w:r>
         <w:rPr>
           <w:rStyle w:val="Heading2Char"/>
           <w:sz w:val="36"/>
           <w:szCs w:val="32"/>
         </w:rPr>
-        <w:t xml:space="preserve"> %}</w:t>
-      </w:r>
-    </w:p>
-    <w:p>
-      <w:pPr>
-        <w:spacing w:after="0"/>
-        <w:rPr>
-          <w:rStyle w:val="Heading2Char"/>
-          <w:sz w:val="36"/>
-          <w:szCs w:val="32"/>
-        </w:rPr>
-      </w:pPr>
-      <w:r>
-        <w:rPr>
-          <w:rStyle w:val="Heading2Char"/>
-          <w:sz w:val="36"/>
-          <w:szCs w:val="32"/>
-        </w:rPr>
         <w:t>Continuing HRT since immigrating to the UK</w:t>
       </w:r>
     </w:p>
@@ -2250,23 +1840,7 @@
           <w:sz w:val="28"/>
           <w:szCs w:val="24"/>
         </w:rPr>
-        <w:t xml:space="preserve">do not need to be seen by a GIC to renew my HRT prescription.{% if </w:t>
-      </w:r>
-      <w:proofErr w:type="spellStart"/>
-      <w:r>
-        <w:rPr>
-          <w:sz w:val="28"/>
-          <w:szCs w:val="24"/>
-        </w:rPr>
-        <w:t>immigration_letter</w:t>
-      </w:r>
-      <w:proofErr w:type="spellEnd"/>
-      <w:r>
-        <w:rPr>
-          <w:sz w:val="28"/>
-          <w:szCs w:val="24"/>
-        </w:rPr>
-        <w:t xml:space="preserve"> %}</w:t>
+        <w:t>do not need to be seen by a GIC to renew my HRT prescription.{% if immigration_letter %}</w:t>
       </w:r>
     </w:p>
     <w:p>
@@ -2294,21 +1868,7 @@
         <w:rPr>
           <w:rStyle w:val="Heading2Char"/>
         </w:rPr>
-        <w:t xml:space="preserve">{% if </w:t>
-      </w:r>
-      <w:proofErr w:type="spellStart"/>
-      <w:r>
-        <w:rPr>
-          <w:rStyle w:val="Heading2Char"/>
-        </w:rPr>
-        <w:t>blood_testing</w:t>
-      </w:r>
-      <w:proofErr w:type="spellEnd"/>
-      <w:r>
-        <w:rPr>
-          <w:rStyle w:val="Heading2Char"/>
-        </w:rPr>
-        <w:t xml:space="preserve"> %}</w:t>
+        <w:t>{% if blood_testing %}</w:t>
       </w:r>
     </w:p>
     <w:p>
@@ -2476,17 +2036,8 @@
           <w:sz w:val="28"/>
           <w:szCs w:val="24"/>
         </w:rPr>
-        <w:t xml:space="preserve">Serum </w:t>
-      </w:r>
-      <w:proofErr w:type="spellStart"/>
-      <w:r>
-        <w:rPr>
-          <w:sz w:val="28"/>
-          <w:szCs w:val="24"/>
-        </w:rPr>
-        <w:t>Oestrogen</w:t>
-      </w:r>
-      <w:proofErr w:type="spellEnd"/>
+        <w:t>Serum Oestrogen</w:t>
+      </w:r>
     </w:p>
     <w:p>
       <w:pPr>
@@ -2539,21 +2090,7 @@
         <w:rPr>
           <w:rStyle w:val="Heading2Char"/>
         </w:rPr>
-        <w:t xml:space="preserve">{% if </w:t>
-      </w:r>
-      <w:proofErr w:type="spellStart"/>
-      <w:r>
-        <w:rPr>
-          <w:rStyle w:val="Heading2Char"/>
-        </w:rPr>
-        <w:t>slt_referral</w:t>
-      </w:r>
-      <w:proofErr w:type="spellEnd"/>
-      <w:r>
-        <w:rPr>
-          <w:rStyle w:val="Heading2Char"/>
-        </w:rPr>
-        <w:t xml:space="preserve"> %}</w:t>
+        <w:t>{% if slt_referral %}</w:t>
       </w:r>
     </w:p>
     <w:p>
@@ -2598,23 +2135,7 @@
           <w:sz w:val="28"/>
           <w:szCs w:val="24"/>
         </w:rPr>
-        <w:t xml:space="preserve">{% if </w:t>
-      </w:r>
-      <w:proofErr w:type="spellStart"/>
-      <w:r>
-        <w:rPr>
-          <w:sz w:val="28"/>
-          <w:szCs w:val="24"/>
-        </w:rPr>
-        <w:t>passport_letter</w:t>
-      </w:r>
-      <w:proofErr w:type="spellEnd"/>
-      <w:r>
-        <w:rPr>
-          <w:sz w:val="28"/>
-          <w:szCs w:val="24"/>
-        </w:rPr>
-        <w:t xml:space="preserve"> %}</w:t>
+        <w:t>{% if passport_letter %}</w:t>
       </w:r>
     </w:p>
     <w:p>
@@ -2705,23 +2226,7 @@
           <w:sz w:val="28"/>
           <w:szCs w:val="24"/>
         </w:rPr>
-        <w:t xml:space="preserve">{% if </w:t>
-      </w:r>
-      <w:proofErr w:type="spellStart"/>
-      <w:r>
-        <w:rPr>
-          <w:sz w:val="28"/>
-          <w:szCs w:val="24"/>
-        </w:rPr>
-        <w:t>shared_care</w:t>
-      </w:r>
-      <w:proofErr w:type="spellEnd"/>
-      <w:r>
-        <w:rPr>
-          <w:sz w:val="28"/>
-          <w:szCs w:val="24"/>
-        </w:rPr>
-        <w:t xml:space="preserve"> %}</w:t>
+        <w:t>{% if shared_care %}</w:t>
       </w:r>
       <w:r>
         <w:rPr>
@@ -2737,7 +2242,6 @@
         </w:rPr>
         <w:t xml:space="preserve">if </w:t>
       </w:r>
-      <w:proofErr w:type="spellStart"/>
       <w:r>
         <w:rPr>
           <w:sz w:val="28"/>
@@ -2745,7 +2249,6 @@
         </w:rPr>
         <w:t>chosen_private_care</w:t>
       </w:r>
-      <w:proofErr w:type="spellEnd"/>
       <w:r>
         <w:rPr>
           <w:sz w:val="28"/>
@@ -2808,7 +2311,6 @@
         </w:rPr>
         <w:t xml:space="preserve">if “Other” not in </w:t>
       </w:r>
-      <w:proofErr w:type="spellStart"/>
       <w:r>
         <w:rPr>
           <w:sz w:val="28"/>
@@ -2816,7 +2318,6 @@
         </w:rPr>
         <w:t>chosen_private_care</w:t>
       </w:r>
-      <w:proofErr w:type="spellEnd"/>
       <w:r>
         <w:rPr>
           <w:sz w:val="28"/>
@@ -2843,23 +2344,7 @@
           <w:sz w:val="28"/>
           <w:szCs w:val="24"/>
         </w:rPr>
-        <w:t xml:space="preserve">{{ </w:t>
-      </w:r>
-      <w:proofErr w:type="spellStart"/>
-      <w:r>
-        <w:rPr>
-          <w:sz w:val="28"/>
-          <w:szCs w:val="24"/>
-        </w:rPr>
-        <w:t>chosen_private_care</w:t>
-      </w:r>
-      <w:proofErr w:type="spellEnd"/>
-      <w:r>
-        <w:rPr>
-          <w:sz w:val="28"/>
-          <w:szCs w:val="24"/>
-        </w:rPr>
-        <w:t xml:space="preserve"> }}</w:t>
+        <w:t>{{ chosen_private_care }}</w:t>
       </w:r>
       <w:r>
         <w:rPr>
@@ -2907,23 +2392,7 @@
           <w:sz w:val="28"/>
           <w:szCs w:val="24"/>
         </w:rPr>
-        <w:t xml:space="preserve">{% if not </w:t>
-      </w:r>
-      <w:proofErr w:type="spellStart"/>
-      <w:r>
-        <w:rPr>
-          <w:sz w:val="28"/>
-          <w:szCs w:val="24"/>
-        </w:rPr>
-        <w:t>blood_testing</w:t>
-      </w:r>
-      <w:proofErr w:type="spellEnd"/>
-      <w:r>
-        <w:rPr>
-          <w:sz w:val="28"/>
-          <w:szCs w:val="24"/>
-        </w:rPr>
-        <w:t xml:space="preserve"> %}</w:t>
+        <w:t>{% if not blood_testing %}</w:t>
       </w:r>
     </w:p>
     <w:p>
@@ -2977,23 +2446,7 @@
           <w:sz w:val="28"/>
           <w:szCs w:val="24"/>
         </w:rPr>
-        <w:t xml:space="preserve">{% endif %}{% if </w:t>
-      </w:r>
-      <w:proofErr w:type="spellStart"/>
-      <w:r>
-        <w:rPr>
-          <w:sz w:val="28"/>
-          <w:szCs w:val="24"/>
-        </w:rPr>
-        <w:t>bridging_desired</w:t>
-      </w:r>
-      <w:proofErr w:type="spellEnd"/>
-      <w:r>
-        <w:rPr>
-          <w:sz w:val="28"/>
-          <w:szCs w:val="24"/>
-        </w:rPr>
-        <w:t xml:space="preserve"> %}</w:t>
+        <w:t>{% endif %}{% if bridging_desired %}</w:t>
       </w:r>
     </w:p>
     <w:p>
@@ -3027,67 +2480,35 @@
           <w:sz w:val="28"/>
           <w:szCs w:val="32"/>
         </w:rPr>
-        <w:t xml:space="preserve">{% if </w:t>
-      </w:r>
-      <w:proofErr w:type="spellStart"/>
+        <w:t xml:space="preserve">{% if chosen_gic != </w:t>
+      </w:r>
       <w:r>
         <w:rPr>
           <w:sz w:val="28"/>
           <w:szCs w:val="32"/>
         </w:rPr>
-        <w:t>chosen_gic</w:t>
-      </w:r>
-      <w:proofErr w:type="spellEnd"/>
+        <w:t>“</w:t>
+      </w:r>
       <w:r>
         <w:rPr>
           <w:sz w:val="28"/>
           <w:szCs w:val="32"/>
         </w:rPr>
-        <w:t xml:space="preserve"> != </w:t>
+        <w:t>0</w:t>
       </w:r>
       <w:r>
         <w:rPr>
           <w:sz w:val="28"/>
           <w:szCs w:val="32"/>
         </w:rPr>
-        <w:t>“</w:t>
+        <w:t>”</w:t>
       </w:r>
       <w:r>
         <w:rPr>
           <w:sz w:val="28"/>
           <w:szCs w:val="32"/>
         </w:rPr>
-        <w:t>0</w:t>
-      </w:r>
-      <w:r>
-        <w:rPr>
-          <w:sz w:val="28"/>
-          <w:szCs w:val="32"/>
-        </w:rPr>
-        <w:t>”</w:t>
-      </w:r>
-      <w:r>
-        <w:rPr>
-          <w:sz w:val="28"/>
-          <w:szCs w:val="32"/>
-        </w:rPr>
-        <w:t xml:space="preserve"> and </w:t>
-      </w:r>
-      <w:proofErr w:type="spellStart"/>
-      <w:r>
-        <w:rPr>
-          <w:sz w:val="28"/>
-          <w:szCs w:val="32"/>
-        </w:rPr>
-        <w:t>chosen_gic</w:t>
-      </w:r>
-      <w:proofErr w:type="spellEnd"/>
-      <w:r>
-        <w:rPr>
-          <w:sz w:val="28"/>
-          <w:szCs w:val="32"/>
-        </w:rPr>
-        <w:t xml:space="preserve"> != “1”</w:t>
+        <w:t xml:space="preserve"> and chosen_gic != “1”</w:t>
       </w:r>
       <w:r>
         <w:rPr>
@@ -3114,78 +2535,14 @@
           <w:sz w:val="28"/>
           <w:szCs w:val="32"/>
         </w:rPr>
-        <w:t xml:space="preserve">Refer me to the following Gender Identity Clinic: {{ </w:t>
-      </w:r>
-      <w:proofErr w:type="spellStart"/>
+        <w:t>Refer me to the following Gender Identity Clinic: {{ chosen_gic |format_gic }}</w:t>
+      </w:r>
       <w:r>
         <w:rPr>
           <w:sz w:val="28"/>
           <w:szCs w:val="32"/>
         </w:rPr>
-        <w:t>chosen_gic</w:t>
-      </w:r>
-      <w:proofErr w:type="spellEnd"/>
-      <w:r>
-        <w:rPr>
-          <w:sz w:val="28"/>
-          <w:szCs w:val="32"/>
-        </w:rPr>
-        <w:t xml:space="preserve"> |</w:t>
-      </w:r>
-      <w:proofErr w:type="spellStart"/>
-      <w:r>
-        <w:rPr>
-          <w:sz w:val="28"/>
-          <w:szCs w:val="32"/>
-        </w:rPr>
-        <w:t>format_gic</w:t>
-      </w:r>
-      <w:proofErr w:type="spellEnd"/>
-      <w:r>
-        <w:rPr>
-          <w:sz w:val="28"/>
-          <w:szCs w:val="32"/>
-        </w:rPr>
-        <w:t xml:space="preserve"> }}</w:t>
-      </w:r>
-      <w:r>
-        <w:rPr>
-          <w:sz w:val="28"/>
-          <w:szCs w:val="32"/>
-        </w:rPr>
-        <w:t xml:space="preserve">{% </w:t>
-      </w:r>
-      <w:proofErr w:type="spellStart"/>
-      <w:r>
-        <w:rPr>
-          <w:sz w:val="28"/>
-          <w:szCs w:val="32"/>
-        </w:rPr>
-        <w:t>elif</w:t>
-      </w:r>
-      <w:proofErr w:type="spellEnd"/>
-      <w:r>
-        <w:rPr>
-          <w:sz w:val="28"/>
-          <w:szCs w:val="32"/>
-        </w:rPr>
-        <w:t xml:space="preserve"> </w:t>
-      </w:r>
-      <w:proofErr w:type="spellStart"/>
-      <w:r>
-        <w:rPr>
-          <w:sz w:val="28"/>
-          <w:szCs w:val="32"/>
-        </w:rPr>
-        <w:t>gic_referral</w:t>
-      </w:r>
-      <w:proofErr w:type="spellEnd"/>
-      <w:r>
-        <w:rPr>
-          <w:sz w:val="28"/>
-          <w:szCs w:val="32"/>
-        </w:rPr>
-        <w:t xml:space="preserve"> %}</w:t>
+        <w:t>{% elif gic_referral %}</w:t>
       </w:r>
     </w:p>
     <w:p>
@@ -3247,23 +2604,7 @@
           <w:sz w:val="28"/>
           <w:szCs w:val="32"/>
         </w:rPr>
-        <w:t xml:space="preserve">{% if </w:t>
-      </w:r>
-      <w:proofErr w:type="spellStart"/>
-      <w:r>
-        <w:rPr>
-          <w:sz w:val="28"/>
-          <w:szCs w:val="32"/>
-        </w:rPr>
-        <w:t>immigration_care</w:t>
-      </w:r>
-      <w:proofErr w:type="spellEnd"/>
-      <w:r>
-        <w:rPr>
-          <w:sz w:val="28"/>
-          <w:szCs w:val="32"/>
-        </w:rPr>
-        <w:t>%}</w:t>
+        <w:t>{% if immigration_care%}</w:t>
       </w:r>
     </w:p>
     <w:p>
@@ -3290,23 +2631,7 @@
           <w:sz w:val="28"/>
           <w:szCs w:val="32"/>
         </w:rPr>
-        <w:t xml:space="preserve">{% if </w:t>
-      </w:r>
-      <w:proofErr w:type="spellStart"/>
-      <w:r>
-        <w:rPr>
-          <w:sz w:val="28"/>
-          <w:szCs w:val="32"/>
-        </w:rPr>
-        <w:t>blood_testing</w:t>
-      </w:r>
-      <w:proofErr w:type="spellEnd"/>
-      <w:r>
-        <w:rPr>
-          <w:sz w:val="28"/>
-          <w:szCs w:val="32"/>
-        </w:rPr>
-        <w:t>%}</w:t>
+        <w:t>{% if blood_testing%}</w:t>
       </w:r>
     </w:p>
     <w:p>
@@ -3340,23 +2665,7 @@
           <w:sz w:val="28"/>
           <w:szCs w:val="32"/>
         </w:rPr>
-        <w:t xml:space="preserve">{% if </w:t>
-      </w:r>
-      <w:proofErr w:type="spellStart"/>
-      <w:r>
-        <w:rPr>
-          <w:sz w:val="28"/>
-          <w:szCs w:val="32"/>
-        </w:rPr>
-        <w:t>slt_referral</w:t>
-      </w:r>
-      <w:proofErr w:type="spellEnd"/>
-      <w:r>
-        <w:rPr>
-          <w:sz w:val="28"/>
-          <w:szCs w:val="32"/>
-        </w:rPr>
-        <w:t xml:space="preserve"> %}</w:t>
+        <w:t>{% if slt_referral %}</w:t>
       </w:r>
     </w:p>
     <w:p>
@@ -3390,21 +2699,7 @@
         <w:rPr>
           <w:sz w:val="20"/>
         </w:rPr>
-        <w:t xml:space="preserve">{% if </w:t>
-      </w:r>
-      <w:proofErr w:type="spellStart"/>
-      <w:r>
-        <w:rPr>
-          <w:sz w:val="20"/>
-        </w:rPr>
-        <w:t>passport_letter</w:t>
-      </w:r>
-      <w:proofErr w:type="spellEnd"/>
-      <w:r>
-        <w:rPr>
-          <w:sz w:val="20"/>
-        </w:rPr>
-        <w:t xml:space="preserve"> %}</w:t>
+        <w:t>{% if passport_letter %}</w:t>
       </w:r>
     </w:p>
     <w:p>
@@ -3517,25 +2812,7 @@
           <w:szCs w:val="24"/>
           <w:lang w:val="en-GB"/>
         </w:rPr>
-        <w:t xml:space="preserve">Apart from </w:t>
-      </w:r>
-      <w:proofErr w:type="spellStart"/>
-      <w:r>
-        <w:rPr>
-          <w:sz w:val="28"/>
-          <w:szCs w:val="24"/>
-          <w:lang w:val="en-GB"/>
-        </w:rPr>
-        <w:t>Sustanon</w:t>
-      </w:r>
-      <w:proofErr w:type="spellEnd"/>
-      <w:r>
-        <w:rPr>
-          <w:sz w:val="28"/>
-          <w:szCs w:val="24"/>
-          <w:lang w:val="en-GB"/>
-        </w:rPr>
-        <w:t>®, there</w:t>
+        <w:t>Apart from Sustanon®, there</w:t>
       </w:r>
       <w:r>
         <w:rPr>
@@ -3755,7 +3032,168 @@
           <w:szCs w:val="24"/>
           <w:lang w:val="en-GB"/>
         </w:rPr>
-        <w:t xml:space="preserve">If you would like to expand your expertise, you could talk to a gender specialist within your Clinical Commissioning Group. </w:t>
+        <w:t>If you would like to expand your expertise, you could talk to a gender specialist within your Clinical Commissioning Group</w:t>
+      </w:r>
+      <w:r>
+        <w:rPr>
+          <w:sz w:val="28"/>
+          <w:szCs w:val="24"/>
+          <w:lang w:val="en-GB"/>
+        </w:rPr>
+        <w:t xml:space="preserve"> or your local Endocrinologist</w:t>
+      </w:r>
+      <w:r>
+        <w:rPr>
+          <w:sz w:val="28"/>
+          <w:szCs w:val="24"/>
+          <w:lang w:val="en-GB"/>
+        </w:rPr>
+        <w:t xml:space="preserve"> at the nearest Gender Identity Clinic</w:t>
+      </w:r>
+      <w:r>
+        <w:rPr>
+          <w:sz w:val="28"/>
+          <w:szCs w:val="24"/>
+          <w:lang w:val="en-GB"/>
+        </w:rPr>
+        <w:t>.</w:t>
+      </w:r>
+    </w:p>
+    <w:p>
+      <w:pPr>
+        <w:rPr>
+          <w:sz w:val="28"/>
+          <w:szCs w:val="24"/>
+          <w:lang w:val="en-GB"/>
+        </w:rPr>
+      </w:pPr>
+      <w:r>
+        <w:rPr>
+          <w:sz w:val="28"/>
+          <w:szCs w:val="24"/>
+          <w:lang w:val="en-GB"/>
+        </w:rPr>
+        <w:t>NHS Wales have created prescribing guidance titled “</w:t>
+      </w:r>
+      <w:r>
+        <w:rPr>
+          <w:sz w:val="28"/>
+          <w:szCs w:val="24"/>
+          <w:lang w:val="en-GB"/>
+        </w:rPr>
+        <w:t>Endocrine Management</w:t>
+      </w:r>
+      <w:r>
+        <w:rPr>
+          <w:sz w:val="28"/>
+          <w:szCs w:val="24"/>
+          <w:lang w:val="en-GB"/>
+        </w:rPr>
+        <w:t xml:space="preserve"> </w:t>
+      </w:r>
+      <w:r>
+        <w:rPr>
+          <w:sz w:val="28"/>
+          <w:szCs w:val="24"/>
+          <w:lang w:val="en-GB"/>
+        </w:rPr>
+        <w:t>of Gender Dysphoria in</w:t>
+      </w:r>
+      <w:r>
+        <w:rPr>
+          <w:sz w:val="28"/>
+          <w:szCs w:val="24"/>
+          <w:lang w:val="en-GB"/>
+        </w:rPr>
+        <w:t xml:space="preserve"> </w:t>
+      </w:r>
+      <w:r>
+        <w:rPr>
+          <w:sz w:val="28"/>
+          <w:szCs w:val="24"/>
+          <w:lang w:val="en-GB"/>
+        </w:rPr>
+        <w:t>Adults</w:t>
+      </w:r>
+      <w:r>
+        <w:rPr>
+          <w:sz w:val="28"/>
+          <w:szCs w:val="24"/>
+          <w:lang w:val="en-GB"/>
+        </w:rPr>
+        <w:t xml:space="preserve">: </w:t>
+      </w:r>
+      <w:r>
+        <w:rPr>
+          <w:sz w:val="28"/>
+          <w:szCs w:val="24"/>
+          <w:lang w:val="en-GB"/>
+        </w:rPr>
+        <w:t>Prescribing Guidance for</w:t>
+      </w:r>
+      <w:r>
+        <w:rPr>
+          <w:sz w:val="28"/>
+          <w:szCs w:val="24"/>
+          <w:lang w:val="en-GB"/>
+        </w:rPr>
+        <w:t xml:space="preserve"> </w:t>
+      </w:r>
+      <w:r>
+        <w:rPr>
+          <w:sz w:val="28"/>
+          <w:szCs w:val="24"/>
+          <w:lang w:val="en-GB"/>
+        </w:rPr>
+        <w:t>Non-specialist</w:t>
+      </w:r>
+      <w:r>
+        <w:rPr>
+          <w:sz w:val="28"/>
+          <w:szCs w:val="24"/>
+          <w:lang w:val="en-GB"/>
+        </w:rPr>
+        <w:t xml:space="preserve"> </w:t>
+      </w:r>
+      <w:r>
+        <w:rPr>
+          <w:sz w:val="28"/>
+          <w:szCs w:val="24"/>
+          <w:lang w:val="en-GB"/>
+        </w:rPr>
+        <w:t>Practitioners</w:t>
+      </w:r>
+      <w:r>
+        <w:rPr>
+          <w:sz w:val="28"/>
+          <w:szCs w:val="24"/>
+          <w:lang w:val="en-GB"/>
+        </w:rPr>
+        <w:t xml:space="preserve">” </w:t>
+      </w:r>
+      <w:r>
+        <w:rPr>
+          <w:sz w:val="28"/>
+          <w:szCs w:val="24"/>
+          <w:lang w:val="en-GB"/>
+        </w:rPr>
+        <w:t>(NHS Wales, 2019</w:t>
+      </w:r>
+      <w:r>
+        <w:rPr>
+          <w:sz w:val="28"/>
+          <w:szCs w:val="24"/>
+          <w:lang w:val="en-GB"/>
+        </w:rPr>
+        <w:t>). This outlines common prescribing and monitoring protocols that you may wish to use with your patient, it is important to work with your patient and take into account their concerns and specific needs they may have with a given hormone therapy regiment.</w:t>
+      </w:r>
+      <w:r>
+        <w:rPr>
+          <w:sz w:val="28"/>
+          <w:szCs w:val="24"/>
+          <w:lang w:val="en-GB"/>
+        </w:rPr>
+        <w:t xml:space="preserve"> </w:t>
       </w:r>
     </w:p>
     <w:p>
@@ -3852,6 +3290,7 @@
           <w:sz w:val="36"/>
           <w:szCs w:val="32"/>
         </w:rPr>
+        <w:lastRenderedPageBreak/>
         <w:t>Referring a neurodivergent patient for gender services</w:t>
       </w:r>
     </w:p>
@@ -4089,23 +3528,7 @@
           <w:sz w:val="28"/>
           <w:szCs w:val="28"/>
         </w:rPr>
-        <w:t xml:space="preserve">Dpt.nhs.uk. 2016. </w:t>
-      </w:r>
-      <w:proofErr w:type="spellStart"/>
-      <w:r>
-        <w:rPr>
-          <w:sz w:val="28"/>
-          <w:szCs w:val="28"/>
-        </w:rPr>
-        <w:t>Specialised</w:t>
-      </w:r>
-      <w:proofErr w:type="spellEnd"/>
-      <w:r>
-        <w:rPr>
-          <w:sz w:val="28"/>
-          <w:szCs w:val="28"/>
-        </w:rPr>
-        <w:t xml:space="preserve"> Services Circular 1620. [online] Available at: &lt;</w:t>
+        <w:t>Dpt.nhs.uk. 2016. Specialised Services Circular 1620. [online] Available at: &lt;</w:t>
       </w:r>
       <w:r>
         <w:t xml:space="preserve"> </w:t>
@@ -4144,6 +3567,105 @@
           <w:sz w:val="28"/>
           <w:szCs w:val="28"/>
         </w:rPr>
+        <w:t>NHS Wales.,</w:t>
+      </w:r>
+      <w:r>
+        <w:rPr>
+          <w:sz w:val="28"/>
+          <w:szCs w:val="28"/>
+        </w:rPr>
+        <w:t xml:space="preserve"> </w:t>
+      </w:r>
+      <w:r>
+        <w:rPr>
+          <w:sz w:val="28"/>
+          <w:szCs w:val="28"/>
+        </w:rPr>
+        <w:t>2</w:t>
+      </w:r>
+      <w:r>
+        <w:rPr>
+          <w:sz w:val="28"/>
+          <w:szCs w:val="28"/>
+        </w:rPr>
+        <w:t>019</w:t>
+      </w:r>
+      <w:r>
+        <w:rPr>
+          <w:sz w:val="28"/>
+          <w:szCs w:val="28"/>
+        </w:rPr>
+        <w:t>.</w:t>
+      </w:r>
+      <w:r>
+        <w:rPr>
+          <w:sz w:val="28"/>
+          <w:szCs w:val="28"/>
+        </w:rPr>
+        <w:t xml:space="preserve"> Endocrine Management of Gender Dysphoria in Adults Prescribing Guidance for Non-specialist Practitioners.</w:t>
+      </w:r>
+      <w:r>
+        <w:rPr>
+          <w:sz w:val="28"/>
+          <w:szCs w:val="28"/>
+        </w:rPr>
+        <w:t xml:space="preserve"> [online]</w:t>
+      </w:r>
+      <w:r>
+        <w:rPr>
+          <w:sz w:val="28"/>
+          <w:szCs w:val="28"/>
+        </w:rPr>
+        <w:t xml:space="preserve"> Available at: </w:t>
+      </w:r>
+      <w:r>
+        <w:rPr>
+          <w:sz w:val="28"/>
+          <w:szCs w:val="28"/>
+        </w:rPr>
+        <w:t>&lt;</w:t>
+      </w:r>
+      <w:r>
+        <w:rPr>
+          <w:sz w:val="28"/>
+          <w:szCs w:val="28"/>
+        </w:rPr>
+        <w:t>https://www.transinformed.co.uk/static/files/</w:t>
+      </w:r>
+      <w:r>
+        <w:rPr>
+          <w:sz w:val="28"/>
+          <w:szCs w:val="28"/>
+        </w:rPr>
+        <w:t>Endocrine-management-of-gender-dysphoria-in-adults</w:t>
+      </w:r>
+      <w:r>
+        <w:rPr>
+          <w:sz w:val="28"/>
+          <w:szCs w:val="28"/>
+        </w:rPr>
+        <w:t>.pdf&gt;</w:t>
+      </w:r>
+      <w:r>
+        <w:rPr>
+          <w:sz w:val="28"/>
+          <w:szCs w:val="28"/>
+        </w:rPr>
+        <w:t xml:space="preserve"> (Accessed: 13 July 2023).</w:t>
+      </w:r>
+    </w:p>
+    <w:p>
+      <w:pPr>
+        <w:rPr>
+          <w:sz w:val="28"/>
+          <w:szCs w:val="28"/>
+        </w:rPr>
+      </w:pPr>
+      <w:r>
+        <w:rPr>
+          <w:sz w:val="28"/>
+          <w:szCs w:val="28"/>
+        </w:rPr>
         <w:t>Vincent, B., 2018. Transgender health. Jessica Kingsley Publishers.</w:t>
       </w:r>
       <w:r>
@@ -4151,23 +3673,7 @@
           <w:sz w:val="28"/>
           <w:szCs w:val="28"/>
         </w:rPr>
-        <w:t xml:space="preserve">{% if </w:t>
-      </w:r>
-      <w:proofErr w:type="spellStart"/>
-      <w:r>
-        <w:rPr>
-          <w:sz w:val="28"/>
-          <w:szCs w:val="28"/>
-        </w:rPr>
-        <w:t>bridging_desired</w:t>
-      </w:r>
-      <w:proofErr w:type="spellEnd"/>
-      <w:r>
-        <w:rPr>
-          <w:sz w:val="28"/>
-          <w:szCs w:val="28"/>
-        </w:rPr>
-        <w:t xml:space="preserve"> %}</w:t>
+        <w:t>{% if bridging_desired %}</w:t>
       </w:r>
     </w:p>
     <w:p>
@@ -4289,47 +3795,22 @@
           <w:sz w:val="28"/>
           <w:szCs w:val="28"/>
         </w:rPr>
-        <w:t xml:space="preserve">{% if </w:t>
-      </w:r>
-      <w:proofErr w:type="spellStart"/>
-      <w:r>
-        <w:rPr>
-          <w:sz w:val="28"/>
-          <w:szCs w:val="28"/>
-        </w:rPr>
-        <w:t>shared_care</w:t>
-      </w:r>
-      <w:proofErr w:type="spellEnd"/>
-      <w:r>
-        <w:rPr>
-          <w:sz w:val="28"/>
-          <w:szCs w:val="28"/>
-        </w:rPr>
-        <w:t xml:space="preserve"> %} </w:t>
-      </w:r>
-    </w:p>
-    <w:p>
-      <w:pPr>
-        <w:rPr>
-          <w:sz w:val="28"/>
-          <w:szCs w:val="28"/>
-        </w:rPr>
-      </w:pPr>
-      <w:proofErr w:type="spellStart"/>
-      <w:r>
-        <w:rPr>
-          <w:sz w:val="28"/>
-          <w:szCs w:val="28"/>
-        </w:rPr>
-        <w:t>Specialised</w:t>
-      </w:r>
-      <w:proofErr w:type="spellEnd"/>
-      <w:r>
-        <w:rPr>
-          <w:sz w:val="28"/>
-          <w:szCs w:val="28"/>
-        </w:rPr>
-        <w:t xml:space="preserve"> Services Circular 1826, NHS England, 2018. Primary Care Responsibilities </w:t>
+        <w:t xml:space="preserve">{% if shared_care %} </w:t>
+      </w:r>
+    </w:p>
+    <w:p>
+      <w:pPr>
+        <w:rPr>
+          <w:sz w:val="28"/>
+          <w:szCs w:val="28"/>
+        </w:rPr>
+      </w:pPr>
+      <w:r>
+        <w:rPr>
+          <w:sz w:val="28"/>
+          <w:szCs w:val="28"/>
+        </w:rPr>
+        <w:t xml:space="preserve">Specialised Services Circular 1826, NHS England, 2018. Primary Care Responsibilities </w:t>
       </w:r>
       <w:r>
         <w:rPr>
@@ -4345,21 +3826,13 @@
         </w:rPr>
         <w:t xml:space="preserve"> Regard To Requests by Private On-Line Medical Service Providers to Prescribe Hormone Treatments for Transgender People. </w:t>
       </w:r>
-      <w:proofErr w:type="spellStart"/>
-      <w:r>
-        <w:rPr>
-          <w:sz w:val="28"/>
-          <w:szCs w:val="28"/>
-        </w:rPr>
-        <w:t>Specialised</w:t>
-      </w:r>
-      <w:proofErr w:type="spellEnd"/>
-      <w:r>
-        <w:rPr>
-          <w:sz w:val="28"/>
-          <w:szCs w:val="28"/>
-        </w:rPr>
-        <w:t xml:space="preserve"> Services Circular 1826, [online] Available at: &lt;</w:t>
+      <w:r>
+        <w:rPr>
+          <w:sz w:val="28"/>
+          <w:szCs w:val="28"/>
+        </w:rPr>
+        <w:lastRenderedPageBreak/>
+        <w:t>Specialised Services Circular 1826, [online] Available at: &lt;</w:t>
       </w:r>
       <w:r>
         <w:t xml:space="preserve"> </w:t>
@@ -4369,29 +3842,21 @@
           <w:sz w:val="28"/>
           <w:szCs w:val="28"/>
         </w:rPr>
-        <w:t>https://www.transinformed.co.uk/static/files/SSC-1826.pdf</w:t>
-      </w:r>
-      <w:r>
-        <w:rPr>
-          <w:sz w:val="28"/>
-          <w:szCs w:val="28"/>
-        </w:rPr>
-        <w:t>&gt;.</w:t>
-      </w:r>
-    </w:p>
-    <w:p>
-      <w:pPr>
-        <w:rPr>
-          <w:sz w:val="28"/>
-          <w:szCs w:val="28"/>
-        </w:rPr>
-      </w:pPr>
-      <w:r>
-        <w:rPr>
-          <w:sz w:val="28"/>
-          <w:szCs w:val="28"/>
-        </w:rPr>
-        <w:lastRenderedPageBreak/>
+        <w:t xml:space="preserve">https://www.transinformed.co.uk/static/files/SSC-1826.pdf&gt;. </w:t>
+      </w:r>
+    </w:p>
+    <w:p>
+      <w:pPr>
+        <w:rPr>
+          <w:sz w:val="28"/>
+          <w:szCs w:val="28"/>
+        </w:rPr>
+      </w:pPr>
+      <w:r>
+        <w:rPr>
+          <w:sz w:val="28"/>
+          <w:szCs w:val="28"/>
+        </w:rPr>
         <w:t>NHS England., 2022. NHS England » Referral to treatment. [online] England.nhs.uk. Available at: &lt;https://www.england.nhs.uk/rtt/&gt; [Accessed 6 June 2022].</w:t>
       </w:r>
     </w:p>
@@ -4429,39 +3894,7 @@
           <w:sz w:val="28"/>
           <w:szCs w:val="28"/>
         </w:rPr>
-        <w:t xml:space="preserve">{% if  </w:t>
-      </w:r>
-      <w:proofErr w:type="spellStart"/>
-      <w:r>
-        <w:rPr>
-          <w:sz w:val="28"/>
-          <w:szCs w:val="28"/>
-        </w:rPr>
-        <w:t>no_fixed_address</w:t>
-      </w:r>
-      <w:proofErr w:type="spellEnd"/>
-      <w:r>
-        <w:rPr>
-          <w:sz w:val="28"/>
-          <w:szCs w:val="28"/>
-        </w:rPr>
-        <w:t xml:space="preserve"> or </w:t>
-      </w:r>
-      <w:proofErr w:type="spellStart"/>
-      <w:r>
-        <w:rPr>
-          <w:sz w:val="28"/>
-          <w:szCs w:val="28"/>
-        </w:rPr>
-        <w:t>no_id_proof</w:t>
-      </w:r>
-      <w:proofErr w:type="spellEnd"/>
-      <w:r>
-        <w:rPr>
-          <w:sz w:val="28"/>
-          <w:szCs w:val="28"/>
-        </w:rPr>
-        <w:t xml:space="preserve"> %}</w:t>
+        <w:t>{% if  no_fixed_address or no_id_proof %}</w:t>
       </w:r>
       <w:r>
         <w:rPr>
@@ -4566,23 +3999,7 @@
           <w:sz w:val="28"/>
           <w:szCs w:val="28"/>
         </w:rPr>
-        <w:t xml:space="preserve">{% if </w:t>
-      </w:r>
-      <w:proofErr w:type="spellStart"/>
-      <w:r>
-        <w:rPr>
-          <w:sz w:val="28"/>
-          <w:szCs w:val="28"/>
-        </w:rPr>
-        <w:t>passport_letter</w:t>
-      </w:r>
-      <w:proofErr w:type="spellEnd"/>
-      <w:r>
-        <w:rPr>
-          <w:sz w:val="28"/>
-          <w:szCs w:val="28"/>
-        </w:rPr>
-        <w:t xml:space="preserve"> %}</w:t>
+        <w:t>{% if passport_letter %}</w:t>
       </w:r>
     </w:p>
     <w:p>

</xml_diff>

<commit_message>
add GRC report option
resolves #135
</commit_message>
<xml_diff>
--- a/app/docproc/templates/template_v1_0.docx
+++ b/app/docproc/templates/template_v1_0.docx
@@ -149,6 +149,7 @@
                                 <w:szCs w:val="24"/>
                               </w:rPr>
                             </w:pPr>
+                            <w:proofErr w:type="gramStart"/>
                             <w:r>
                               <w:rPr>
                                 <w:rFonts w:asciiTheme="majorHAnsi" w:hAnsiTheme="majorHAnsi" w:cstheme="majorHAnsi"/>
@@ -157,7 +158,18 @@
                                 <w:sz w:val="72"/>
                                 <w:szCs w:val="72"/>
                               </w:rPr>
-                              <w:t>{{ name |possessive }}</w:t>
+                              <w:t>{{ name</w:t>
+                            </w:r>
+                            <w:proofErr w:type="gramEnd"/>
+                            <w:r>
+                              <w:rPr>
+                                <w:rFonts w:asciiTheme="majorHAnsi" w:hAnsiTheme="majorHAnsi" w:cstheme="majorHAnsi"/>
+                                <w:bCs/>
+                                <w:color w:val="E30658" w:themeColor="accent1"/>
+                                <w:sz w:val="72"/>
+                                <w:szCs w:val="72"/>
+                              </w:rPr>
+                              <w:t xml:space="preserve"> |possessive }}</w:t>
                             </w:r>
                           </w:p>
                           <w:p>
@@ -202,7 +214,17 @@
                                 <w:color w:val="E30658" w:themeColor="accent1"/>
                                 <w:szCs w:val="24"/>
                               </w:rPr>
-                              <w:t>{% if pronouns %}</w:t>
+                              <w:t xml:space="preserve">{% if pronouns </w:t>
+                            </w:r>
+                            <w:proofErr w:type="gramStart"/>
+                            <w:r>
+                              <w:rPr>
+                                <w:rFonts w:asciiTheme="majorHAnsi" w:hAnsiTheme="majorHAnsi" w:cstheme="majorHAnsi"/>
+                                <w:bCs/>
+                                <w:color w:val="E30658" w:themeColor="accent1"/>
+                                <w:szCs w:val="24"/>
+                              </w:rPr>
+                              <w:t>%}</w:t>
                             </w:r>
                             <w:r>
                               <w:rPr>
@@ -212,7 +234,18 @@
                                 <w:sz w:val="32"/>
                                 <w:szCs w:val="32"/>
                               </w:rPr>
-                              <w:t>Pronouns: {{ pronouns }</w:t>
+                              <w:t>Pronouns</w:t>
+                            </w:r>
+                            <w:proofErr w:type="gramEnd"/>
+                            <w:r>
+                              <w:rPr>
+                                <w:rFonts w:asciiTheme="majorHAnsi" w:hAnsiTheme="majorHAnsi" w:cstheme="majorHAnsi"/>
+                                <w:bCs/>
+                                <w:color w:val="E30658" w:themeColor="accent1"/>
+                                <w:sz w:val="32"/>
+                                <w:szCs w:val="32"/>
+                              </w:rPr>
+                              <w:t>: {{ pronouns }</w:t>
                             </w:r>
                             <w:r>
                               <w:rPr>
@@ -261,6 +294,7 @@
                           <w:szCs w:val="24"/>
                         </w:rPr>
                       </w:pPr>
+                      <w:proofErr w:type="gramStart"/>
                       <w:r>
                         <w:rPr>
                           <w:rFonts w:asciiTheme="majorHAnsi" w:hAnsiTheme="majorHAnsi" w:cstheme="majorHAnsi"/>
@@ -269,7 +303,18 @@
                           <w:sz w:val="72"/>
                           <w:szCs w:val="72"/>
                         </w:rPr>
-                        <w:t>{{ name |possessive }}</w:t>
+                        <w:t>{{ name</w:t>
+                      </w:r>
+                      <w:proofErr w:type="gramEnd"/>
+                      <w:r>
+                        <w:rPr>
+                          <w:rFonts w:asciiTheme="majorHAnsi" w:hAnsiTheme="majorHAnsi" w:cstheme="majorHAnsi"/>
+                          <w:bCs/>
+                          <w:color w:val="E30658" w:themeColor="accent1"/>
+                          <w:sz w:val="72"/>
+                          <w:szCs w:val="72"/>
+                        </w:rPr>
+                        <w:t xml:space="preserve"> |possessive }}</w:t>
                       </w:r>
                     </w:p>
                     <w:p>
@@ -314,7 +359,17 @@
                           <w:color w:val="E30658" w:themeColor="accent1"/>
                           <w:szCs w:val="24"/>
                         </w:rPr>
-                        <w:t>{% if pronouns %}</w:t>
+                        <w:t xml:space="preserve">{% if pronouns </w:t>
+                      </w:r>
+                      <w:proofErr w:type="gramStart"/>
+                      <w:r>
+                        <w:rPr>
+                          <w:rFonts w:asciiTheme="majorHAnsi" w:hAnsiTheme="majorHAnsi" w:cstheme="majorHAnsi"/>
+                          <w:bCs/>
+                          <w:color w:val="E30658" w:themeColor="accent1"/>
+                          <w:szCs w:val="24"/>
+                        </w:rPr>
+                        <w:t>%}</w:t>
                       </w:r>
                       <w:r>
                         <w:rPr>
@@ -324,7 +379,18 @@
                           <w:sz w:val="32"/>
                           <w:szCs w:val="32"/>
                         </w:rPr>
-                        <w:t>Pronouns: {{ pronouns }</w:t>
+                        <w:t>Pronouns</w:t>
+                      </w:r>
+                      <w:proofErr w:type="gramEnd"/>
+                      <w:r>
+                        <w:rPr>
+                          <w:rFonts w:asciiTheme="majorHAnsi" w:hAnsiTheme="majorHAnsi" w:cstheme="majorHAnsi"/>
+                          <w:bCs/>
+                          <w:color w:val="E30658" w:themeColor="accent1"/>
+                          <w:sz w:val="32"/>
+                          <w:szCs w:val="32"/>
+                        </w:rPr>
+                        <w:t>: {{ pronouns }</w:t>
                       </w:r>
                       <w:r>
                         <w:rPr>
@@ -406,91 +472,20 @@
           <w:sz w:val="36"/>
           <w:szCs w:val="36"/>
         </w:rPr>
-        <w:t>Why I’ve made this document</w:t>
-      </w:r>
-    </w:p>
-    <w:p>
-      <w:pPr>
+        <w:t xml:space="preserve">Why I’ve made this </w:t>
+      </w:r>
+      <w:proofErr w:type="gramStart"/>
+      <w:r>
         <w:rPr>
           <w:sz w:val="36"/>
           <w:szCs w:val="36"/>
         </w:rPr>
-      </w:pPr>
-      <w:r>
-        <w:rPr>
-          <w:sz w:val="28"/>
-          <w:szCs w:val="28"/>
-        </w:rPr>
-        <w:t xml:space="preserve">I have made this guide as my gender identity is different from </w:t>
-      </w:r>
-      <w:r>
-        <w:rPr>
-          <w:sz w:val="28"/>
-          <w:szCs w:val="28"/>
-        </w:rPr>
-        <w:t>what</w:t>
-      </w:r>
-      <w:r>
-        <w:rPr>
-          <w:sz w:val="28"/>
-          <w:szCs w:val="28"/>
-        </w:rPr>
-        <w:t xml:space="preserve"> I was assigned at birth and I'm seeking gender affirming care to align with this.</w:t>
-      </w:r>
-      <w:r>
-        <w:rPr>
-          <w:sz w:val="28"/>
-          <w:szCs w:val="28"/>
-        </w:rPr>
-        <w:t xml:space="preserve"> I hope that this document provides sufficient insight into my healthcare needs and the relevant guidance</w:t>
-      </w:r>
-      <w:r>
-        <w:rPr>
-          <w:sz w:val="28"/>
-          <w:szCs w:val="28"/>
-        </w:rPr>
-        <w:t xml:space="preserve">, </w:t>
-      </w:r>
-      <w:r>
-        <w:rPr>
-          <w:sz w:val="28"/>
-          <w:szCs w:val="28"/>
-        </w:rPr>
-        <w:t>allowing</w:t>
-      </w:r>
-      <w:r>
-        <w:rPr>
-          <w:sz w:val="28"/>
-          <w:szCs w:val="28"/>
-        </w:rPr>
-        <w:t xml:space="preserve"> for the best </w:t>
-      </w:r>
-      <w:r>
-        <w:rPr>
-          <w:sz w:val="28"/>
-          <w:szCs w:val="28"/>
-        </w:rPr>
-        <w:t>care</w:t>
-      </w:r>
-      <w:r>
-        <w:rPr>
-          <w:sz w:val="28"/>
-          <w:szCs w:val="28"/>
-        </w:rPr>
-        <w:t xml:space="preserve"> to be provided.</w:t>
-      </w:r>
-      <w:bookmarkStart w:id="2" w:name="_Toc105105231"/>
-      <w:r>
-        <w:rPr>
-          <w:sz w:val="28"/>
-          <w:szCs w:val="28"/>
-        </w:rPr>
-        <w:t>{% if formal_diagnosis %}</w:t>
-      </w:r>
-    </w:p>
-    <w:p>
-      <w:pPr>
-        <w:pStyle w:val="Heading2"/>
+        <w:t>document</w:t>
+      </w:r>
+      <w:proofErr w:type="gramEnd"/>
+    </w:p>
+    <w:p>
+      <w:pPr>
         <w:rPr>
           <w:sz w:val="36"/>
           <w:szCs w:val="36"/>
@@ -498,7 +493,119 @@
       </w:pPr>
       <w:r>
         <w:rPr>
+          <w:sz w:val="28"/>
+          <w:szCs w:val="28"/>
+        </w:rPr>
+        <w:t xml:space="preserve">I have made this guide as my gender identity is different from </w:t>
+      </w:r>
+      <w:r>
+        <w:rPr>
+          <w:sz w:val="28"/>
+          <w:szCs w:val="28"/>
+        </w:rPr>
+        <w:t>what</w:t>
+      </w:r>
+      <w:r>
+        <w:rPr>
+          <w:sz w:val="28"/>
+          <w:szCs w:val="28"/>
+        </w:rPr>
+        <w:t xml:space="preserve"> I was assigned at birth and I'm seeking gender affirming care to align with this.</w:t>
+      </w:r>
+      <w:r>
+        <w:rPr>
+          <w:sz w:val="28"/>
+          <w:szCs w:val="28"/>
+        </w:rPr>
+        <w:t xml:space="preserve"> I hope that this document provides sufficient insight into my healthcare needs and the relevant guidance</w:t>
+      </w:r>
+      <w:r>
+        <w:rPr>
+          <w:sz w:val="28"/>
+          <w:szCs w:val="28"/>
+        </w:rPr>
+        <w:t xml:space="preserve">, </w:t>
+      </w:r>
+      <w:r>
+        <w:rPr>
+          <w:sz w:val="28"/>
+          <w:szCs w:val="28"/>
+        </w:rPr>
+        <w:t>allowing</w:t>
+      </w:r>
+      <w:r>
+        <w:rPr>
+          <w:sz w:val="28"/>
+          <w:szCs w:val="28"/>
+        </w:rPr>
+        <w:t xml:space="preserve"> for the best </w:t>
+      </w:r>
+      <w:r>
+        <w:rPr>
+          <w:sz w:val="28"/>
+          <w:szCs w:val="28"/>
+        </w:rPr>
+        <w:t>care</w:t>
+      </w:r>
+      <w:r>
+        <w:rPr>
+          <w:sz w:val="28"/>
+          <w:szCs w:val="28"/>
+        </w:rPr>
+        <w:t xml:space="preserve"> to be </w:t>
+      </w:r>
+      <w:proofErr w:type="gramStart"/>
+      <w:r>
+        <w:rPr>
+          <w:sz w:val="28"/>
+          <w:szCs w:val="28"/>
+        </w:rPr>
+        <w:t>provided.</w:t>
+      </w:r>
+      <w:bookmarkStart w:id="2" w:name="_Toc105105231"/>
+      <w:r>
+        <w:rPr>
+          <w:sz w:val="28"/>
+          <w:szCs w:val="28"/>
+        </w:rPr>
+        <w:t>{</w:t>
+      </w:r>
+      <w:proofErr w:type="gramEnd"/>
+      <w:r>
+        <w:rPr>
+          <w:sz w:val="28"/>
+          <w:szCs w:val="28"/>
+        </w:rPr>
+        <w:t xml:space="preserve">% if </w:t>
+      </w:r>
+      <w:proofErr w:type="spellStart"/>
+      <w:r>
+        <w:rPr>
+          <w:sz w:val="28"/>
+          <w:szCs w:val="28"/>
+        </w:rPr>
+        <w:t>formal_diagnosis</w:t>
+      </w:r>
+      <w:proofErr w:type="spellEnd"/>
+      <w:r>
+        <w:rPr>
+          <w:sz w:val="28"/>
+          <w:szCs w:val="28"/>
+        </w:rPr>
+        <w:t xml:space="preserve"> %}</w:t>
+      </w:r>
+    </w:p>
+    <w:p>
+      <w:pPr>
+        <w:pStyle w:val="Heading2"/>
+        <w:rPr>
           <w:sz w:val="36"/>
+          <w:szCs w:val="36"/>
+        </w:rPr>
+      </w:pPr>
+      <w:r>
+        <w:rPr>
+          <w:sz w:val="36"/>
           <w:szCs w:val="32"/>
         </w:rPr>
         <w:t xml:space="preserve">Formal Diagnosis </w:t>
@@ -530,20 +637,49 @@
           <w:sz w:val="28"/>
           <w:szCs w:val="28"/>
         </w:rPr>
-        <w:t xml:space="preserve"> formal diagnosis from a gender specialist, this affirms that I meet the criteria for gender dysphoria.</w:t>
+        <w:t xml:space="preserve"> formal diagnosis from a gender specialist, this affirms that I meet the criteria for gender </w:t>
+      </w:r>
+      <w:proofErr w:type="gramStart"/>
+      <w:r>
+        <w:rPr>
+          <w:sz w:val="28"/>
+          <w:szCs w:val="28"/>
+        </w:rPr>
+        <w:t>dysphoria.</w:t>
       </w:r>
       <w:r>
         <w:rPr>
           <w:rStyle w:val="Heading2Char"/>
         </w:rPr>
-        <w:t>{% endif %}</w:t>
+        <w:t>{</w:t>
+      </w:r>
+      <w:proofErr w:type="gramEnd"/>
+      <w:r>
+        <w:rPr>
+          <w:rStyle w:val="Heading2Char"/>
+        </w:rPr>
+        <w:t>% endif %}</w:t>
       </w:r>
       <w:bookmarkStart w:id="3" w:name="_Toc105105232"/>
       <w:r>
         <w:rPr>
           <w:rStyle w:val="Heading2Char"/>
         </w:rPr>
-        <w:t>{% if self_med %}</w:t>
+        <w:t xml:space="preserve">{% if </w:t>
+      </w:r>
+      <w:proofErr w:type="spellStart"/>
+      <w:r>
+        <w:rPr>
+          <w:rStyle w:val="Heading2Char"/>
+        </w:rPr>
+        <w:t>self_med</w:t>
+      </w:r>
+      <w:proofErr w:type="spellEnd"/>
+      <w:r>
+        <w:rPr>
+          <w:rStyle w:val="Heading2Char"/>
+        </w:rPr>
+        <w:t xml:space="preserve"> %}</w:t>
       </w:r>
     </w:p>
     <w:p>
@@ -577,7 +713,23 @@
           <w:sz w:val="28"/>
           <w:szCs w:val="28"/>
         </w:rPr>
-        <w:t>I am currently self-medicating with hormones, whilst this carries several risks, I've determined that these risks are outweighed by the risks to my mental health and physical wellbeing as a result of not being able to affirm my gender through the use of HRT.</w:t>
+        <w:t xml:space="preserve">I am currently self-medicating with hormones, whilst this carries several risks, I've determined that these risks are outweighed by the risks to my mental health and physical wellbeing </w:t>
+      </w:r>
+      <w:proofErr w:type="gramStart"/>
+      <w:r>
+        <w:rPr>
+          <w:sz w:val="28"/>
+          <w:szCs w:val="28"/>
+        </w:rPr>
+        <w:t>as a result of</w:t>
+      </w:r>
+      <w:proofErr w:type="gramEnd"/>
+      <w:r>
+        <w:rPr>
+          <w:sz w:val="28"/>
+          <w:szCs w:val="28"/>
+        </w:rPr>
+        <w:t xml:space="preserve"> not being able to affirm my gender through the use of HRT.</w:t>
       </w:r>
       <w:r>
         <w:rPr>
@@ -595,6 +747,7 @@
         </w:rPr>
         <w:t xml:space="preserve">{% </w:t>
       </w:r>
+      <w:proofErr w:type="spellStart"/>
       <w:r>
         <w:rPr>
           <w:rStyle w:val="Heading2Char"/>
@@ -609,73 +762,93 @@
           <w:sz w:val="36"/>
           <w:szCs w:val="36"/>
         </w:rPr>
-        <w:t>if self_med_likely %}</w:t>
-      </w:r>
-    </w:p>
-    <w:p>
-      <w:pPr>
-        <w:spacing w:after="0"/>
-        <w:rPr>
-          <w:sz w:val="28"/>
-          <w:szCs w:val="28"/>
-          <w:vertAlign w:val="superscript"/>
-        </w:rPr>
-      </w:pPr>
+        <w:t>if</w:t>
+      </w:r>
+      <w:proofErr w:type="spellEnd"/>
       <w:r>
         <w:rPr>
           <w:rStyle w:val="Heading2Char"/>
           <w:sz w:val="36"/>
           <w:szCs w:val="36"/>
         </w:rPr>
-        <w:t>Medication Status</w:t>
-      </w:r>
-    </w:p>
-    <w:p>
-      <w:pPr>
+        <w:t xml:space="preserve"> </w:t>
+      </w:r>
+      <w:proofErr w:type="spellStart"/>
+      <w:r>
         <w:rPr>
           <w:rStyle w:val="Heading2Char"/>
           <w:sz w:val="36"/>
           <w:szCs w:val="36"/>
         </w:rPr>
-      </w:pPr>
-      <w:r>
-        <w:rPr>
-          <w:sz w:val="28"/>
-          <w:szCs w:val="28"/>
-        </w:rPr>
-        <w:t>I am strongly considering self-medicating with hormones, whilst this carries several risks, I've determined that these risks are outweighed by the risks to my mental health and physical wellbeing as a result of not being able to affirm my gender through the use of HRT.</w:t>
-      </w:r>
-      <w:r>
-        <w:rPr>
-          <w:rStyle w:val="Heading2Char"/>
-          <w:sz w:val="36"/>
-          <w:szCs w:val="32"/>
-        </w:rPr>
-        <w:t xml:space="preserve">{% endif %}{% </w:t>
-      </w:r>
+        <w:t>self_med_likely</w:t>
+      </w:r>
+      <w:proofErr w:type="spellEnd"/>
       <w:r>
         <w:rPr>
           <w:rStyle w:val="Heading2Char"/>
           <w:sz w:val="36"/>
           <w:szCs w:val="36"/>
         </w:rPr>
-        <w:t xml:space="preserve">if </w:t>
-      </w:r>
+        <w:t xml:space="preserve"> %}</w:t>
+      </w:r>
+    </w:p>
+    <w:p>
+      <w:pPr>
+        <w:spacing w:after="0"/>
+        <w:rPr>
+          <w:sz w:val="28"/>
+          <w:szCs w:val="28"/>
+          <w:vertAlign w:val="superscript"/>
+        </w:rPr>
+      </w:pPr>
       <w:r>
         <w:rPr>
           <w:rStyle w:val="Heading2Char"/>
           <w:sz w:val="36"/>
           <w:szCs w:val="36"/>
         </w:rPr>
-        <w:t>hrt_recommend</w:t>
-      </w:r>
-      <w:r>
+        <w:t>Medication Status</w:t>
+      </w:r>
+    </w:p>
+    <w:p>
+      <w:pPr>
         <w:rPr>
           <w:rStyle w:val="Heading2Char"/>
           <w:sz w:val="36"/>
           <w:szCs w:val="36"/>
         </w:rPr>
-        <w:t>ation</w:t>
+      </w:pPr>
+      <w:r>
+        <w:rPr>
+          <w:sz w:val="28"/>
+          <w:szCs w:val="28"/>
+        </w:rPr>
+        <w:t xml:space="preserve">I am strongly considering self-medicating with hormones, whilst this carries several risks, I've determined that these risks are outweighed by the risks to my mental health and physical wellbeing as a result of not being able to affirm my gender through the use of </w:t>
+      </w:r>
+      <w:proofErr w:type="gramStart"/>
+      <w:r>
+        <w:rPr>
+          <w:sz w:val="28"/>
+          <w:szCs w:val="28"/>
+        </w:rPr>
+        <w:t>HRT.</w:t>
+      </w:r>
+      <w:r>
+        <w:rPr>
+          <w:rStyle w:val="Heading2Char"/>
+          <w:sz w:val="36"/>
+          <w:szCs w:val="32"/>
+        </w:rPr>
+        <w:t>{</w:t>
+      </w:r>
+      <w:proofErr w:type="gramEnd"/>
+      <w:r>
+        <w:rPr>
+          <w:rStyle w:val="Heading2Char"/>
+          <w:sz w:val="36"/>
+          <w:szCs w:val="32"/>
+        </w:rPr>
+        <w:t xml:space="preserve">% endif %}{% </w:t>
       </w:r>
       <w:r>
         <w:rPr>
@@ -683,71 +856,99 @@
           <w:sz w:val="36"/>
           <w:szCs w:val="36"/>
         </w:rPr>
-        <w:t xml:space="preserve"> %}</w:t>
-      </w:r>
-    </w:p>
-    <w:p>
-      <w:pPr>
-        <w:spacing w:after="0"/>
-        <w:rPr>
-          <w:sz w:val="28"/>
-          <w:szCs w:val="28"/>
-        </w:rPr>
-      </w:pPr>
+        <w:t xml:space="preserve">if </w:t>
+      </w:r>
+      <w:proofErr w:type="spellStart"/>
       <w:r>
         <w:rPr>
           <w:rStyle w:val="Heading2Char"/>
           <w:sz w:val="36"/>
           <w:szCs w:val="36"/>
         </w:rPr>
-        <w:t>Letter of recommendation for HRT</w:t>
-      </w:r>
-    </w:p>
-    <w:p>
-      <w:pPr>
+        <w:t>hrt_recommend</w:t>
+      </w:r>
+      <w:r>
         <w:rPr>
           <w:rStyle w:val="Heading2Char"/>
           <w:sz w:val="36"/>
-          <w:szCs w:val="32"/>
-        </w:rPr>
-      </w:pPr>
-      <w:r>
-        <w:rPr>
-          <w:sz w:val="28"/>
-          <w:szCs w:val="28"/>
-        </w:rPr>
-        <w:t>I have recieved a recommendation for HRT by a gender specialist, this outlines their expert advice on the best course of treatment for my gender dysphoria. I'm seeking a prescription based on this letter</w:t>
-      </w:r>
-      <w:r>
-        <w:rPr>
-          <w:sz w:val="28"/>
-          <w:szCs w:val="24"/>
-        </w:rPr>
-        <w:t>.</w:t>
-      </w:r>
+          <w:szCs w:val="36"/>
+        </w:rPr>
+        <w:t>ation</w:t>
+      </w:r>
+      <w:proofErr w:type="spellEnd"/>
       <w:r>
         <w:rPr>
           <w:rStyle w:val="Heading2Char"/>
           <w:sz w:val="36"/>
-          <w:szCs w:val="32"/>
-        </w:rPr>
-        <w:t>{% endif %}</w:t>
-      </w:r>
+          <w:szCs w:val="36"/>
+        </w:rPr>
+        <w:t xml:space="preserve"> %}</w:t>
+      </w:r>
+    </w:p>
+    <w:p>
+      <w:pPr>
+        <w:spacing w:after="0"/>
+        <w:rPr>
+          <w:sz w:val="28"/>
+          <w:szCs w:val="28"/>
+        </w:rPr>
+      </w:pPr>
       <w:r>
         <w:rPr>
           <w:rStyle w:val="Heading2Char"/>
           <w:sz w:val="36"/>
-          <w:szCs w:val="32"/>
-        </w:rPr>
-        <w:t xml:space="preserve">{% if </w:t>
-      </w:r>
-      <w:r>
+          <w:szCs w:val="36"/>
+        </w:rPr>
+        <w:t>Letter of recommendation for HRT</w:t>
+      </w:r>
+    </w:p>
+    <w:p>
+      <w:pPr>
         <w:rPr>
           <w:rStyle w:val="Heading2Char"/>
           <w:sz w:val="36"/>
           <w:szCs w:val="32"/>
         </w:rPr>
-        <w:t xml:space="preserve"> shared_care and </w:t>
+      </w:pPr>
+      <w:r>
+        <w:rPr>
+          <w:sz w:val="28"/>
+          <w:szCs w:val="28"/>
+        </w:rPr>
+        <w:t xml:space="preserve">I have </w:t>
+      </w:r>
+      <w:proofErr w:type="spellStart"/>
+      <w:proofErr w:type="gramStart"/>
+      <w:r>
+        <w:rPr>
+          <w:sz w:val="28"/>
+          <w:szCs w:val="28"/>
+        </w:rPr>
+        <w:t>recieved</w:t>
+      </w:r>
+      <w:proofErr w:type="spellEnd"/>
+      <w:proofErr w:type="gramEnd"/>
+      <w:r>
+        <w:rPr>
+          <w:sz w:val="28"/>
+          <w:szCs w:val="28"/>
+        </w:rPr>
+        <w:t xml:space="preserve"> a recommendation for HRT by a gender specialist, this outlines their expert advice on the best course of treatment for my gender dysphoria. I'm seeking a prescription based on this </w:t>
+      </w:r>
+      <w:proofErr w:type="gramStart"/>
+      <w:r>
+        <w:rPr>
+          <w:sz w:val="28"/>
+          <w:szCs w:val="28"/>
+        </w:rPr>
+        <w:t>letter</w:t>
+      </w:r>
+      <w:r>
+        <w:rPr>
+          <w:sz w:val="28"/>
+          <w:szCs w:val="24"/>
+        </w:rPr>
+        <w:t>.</w:t>
       </w:r>
       <w:r>
         <w:rPr>
@@ -755,15 +956,16 @@
           <w:sz w:val="36"/>
           <w:szCs w:val="32"/>
         </w:rPr>
-        <w:t>“</w:t>
-      </w:r>
+        <w:t>{</w:t>
+      </w:r>
+      <w:proofErr w:type="gramEnd"/>
       <w:r>
         <w:rPr>
           <w:rStyle w:val="Heading2Char"/>
           <w:sz w:val="36"/>
           <w:szCs w:val="32"/>
         </w:rPr>
-        <w:t>Non-UK</w:t>
+        <w:t>% endif %}</w:t>
       </w:r>
       <w:r>
         <w:rPr>
@@ -771,7 +973,129 @@
           <w:sz w:val="36"/>
           <w:szCs w:val="32"/>
         </w:rPr>
-        <w:t>” not in chosen_private_care and chosen_private_care != “I haven't chosen a provider yet” and chosen_private_care != “GenderGP” %}</w:t>
+        <w:t xml:space="preserve">{% if </w:t>
+      </w:r>
+      <w:r>
+        <w:rPr>
+          <w:rStyle w:val="Heading2Char"/>
+          <w:sz w:val="36"/>
+          <w:szCs w:val="32"/>
+        </w:rPr>
+        <w:t xml:space="preserve"> </w:t>
+      </w:r>
+      <w:proofErr w:type="spellStart"/>
+      <w:r>
+        <w:rPr>
+          <w:rStyle w:val="Heading2Char"/>
+          <w:sz w:val="36"/>
+          <w:szCs w:val="32"/>
+        </w:rPr>
+        <w:t>shared_care</w:t>
+      </w:r>
+      <w:proofErr w:type="spellEnd"/>
+      <w:r>
+        <w:rPr>
+          <w:rStyle w:val="Heading2Char"/>
+          <w:sz w:val="36"/>
+          <w:szCs w:val="32"/>
+        </w:rPr>
+        <w:t xml:space="preserve"> and </w:t>
+      </w:r>
+      <w:r>
+        <w:rPr>
+          <w:rStyle w:val="Heading2Char"/>
+          <w:sz w:val="36"/>
+          <w:szCs w:val="32"/>
+        </w:rPr>
+        <w:t>“</w:t>
+      </w:r>
+      <w:r>
+        <w:rPr>
+          <w:rStyle w:val="Heading2Char"/>
+          <w:sz w:val="36"/>
+          <w:szCs w:val="32"/>
+        </w:rPr>
+        <w:t>Non-UK</w:t>
+      </w:r>
+      <w:r>
+        <w:rPr>
+          <w:rStyle w:val="Heading2Char"/>
+          <w:sz w:val="36"/>
+          <w:szCs w:val="32"/>
+        </w:rPr>
+        <w:t xml:space="preserve">” not in </w:t>
+      </w:r>
+      <w:proofErr w:type="spellStart"/>
+      <w:r>
+        <w:rPr>
+          <w:rStyle w:val="Heading2Char"/>
+          <w:sz w:val="36"/>
+          <w:szCs w:val="32"/>
+        </w:rPr>
+        <w:t>chosen_private_care</w:t>
+      </w:r>
+      <w:proofErr w:type="spellEnd"/>
+      <w:r>
+        <w:rPr>
+          <w:rStyle w:val="Heading2Char"/>
+          <w:sz w:val="36"/>
+          <w:szCs w:val="32"/>
+        </w:rPr>
+        <w:t xml:space="preserve"> and </w:t>
+      </w:r>
+      <w:proofErr w:type="spellStart"/>
+      <w:r>
+        <w:rPr>
+          <w:rStyle w:val="Heading2Char"/>
+          <w:sz w:val="36"/>
+          <w:szCs w:val="32"/>
+        </w:rPr>
+        <w:t>chosen_private_care</w:t>
+      </w:r>
+      <w:proofErr w:type="spellEnd"/>
+      <w:r>
+        <w:rPr>
+          <w:rStyle w:val="Heading2Char"/>
+          <w:sz w:val="36"/>
+          <w:szCs w:val="32"/>
+        </w:rPr>
+        <w:t xml:space="preserve"> != “I haven't chosen a provider yet” and </w:t>
+      </w:r>
+      <w:proofErr w:type="spellStart"/>
+      <w:r>
+        <w:rPr>
+          <w:rStyle w:val="Heading2Char"/>
+          <w:sz w:val="36"/>
+          <w:szCs w:val="32"/>
+        </w:rPr>
+        <w:t>chosen_private_care</w:t>
+      </w:r>
+      <w:proofErr w:type="spellEnd"/>
+      <w:r>
+        <w:rPr>
+          <w:rStyle w:val="Heading2Char"/>
+          <w:sz w:val="36"/>
+          <w:szCs w:val="32"/>
+        </w:rPr>
+        <w:t xml:space="preserve"> != “</w:t>
+      </w:r>
+      <w:proofErr w:type="spellStart"/>
+      <w:r>
+        <w:rPr>
+          <w:rStyle w:val="Heading2Char"/>
+          <w:sz w:val="36"/>
+          <w:szCs w:val="32"/>
+        </w:rPr>
+        <w:t>GenderGP</w:t>
+      </w:r>
+      <w:proofErr w:type="spellEnd"/>
+      <w:r>
+        <w:rPr>
+          <w:rStyle w:val="Heading2Char"/>
+          <w:sz w:val="36"/>
+          <w:szCs w:val="32"/>
+        </w:rPr>
+        <w:t>” %}</w:t>
       </w:r>
     </w:p>
     <w:p>
@@ -793,15 +1117,16 @@
           <w:szCs w:val="32"/>
         </w:rPr>
         <w:lastRenderedPageBreak/>
-        <w:t>Working with</w:t>
-      </w:r>
+        <w:t xml:space="preserve">Working </w:t>
+      </w:r>
+      <w:proofErr w:type="gramStart"/>
       <w:r>
         <w:rPr>
           <w:rStyle w:val="Heading2Char"/>
           <w:sz w:val="36"/>
           <w:szCs w:val="32"/>
         </w:rPr>
-        <w:t>{% if “Other</w:t>
+        <w:t>with</w:t>
       </w:r>
       <w:r>
         <w:rPr>
@@ -809,15 +1134,16 @@
           <w:sz w:val="36"/>
           <w:szCs w:val="32"/>
         </w:rPr>
-        <w:t>”</w:t>
-      </w:r>
+        <w:t>{</w:t>
+      </w:r>
+      <w:proofErr w:type="gramEnd"/>
       <w:r>
         <w:rPr>
           <w:rStyle w:val="Heading2Char"/>
           <w:sz w:val="36"/>
           <w:szCs w:val="32"/>
         </w:rPr>
-        <w:t xml:space="preserve"> not in chosen_private_care %}</w:t>
+        <w:t>% if “Other</w:t>
       </w:r>
       <w:r>
         <w:rPr>
@@ -825,7 +1151,7 @@
           <w:sz w:val="36"/>
           <w:szCs w:val="32"/>
         </w:rPr>
-        <w:t xml:space="preserve"> {{ chosen_private_care }}</w:t>
+        <w:t>”</w:t>
       </w:r>
       <w:r>
         <w:rPr>
@@ -833,6 +1159,58 @@
           <w:sz w:val="36"/>
           <w:szCs w:val="32"/>
         </w:rPr>
+        <w:t xml:space="preserve"> not in </w:t>
+      </w:r>
+      <w:proofErr w:type="spellStart"/>
+      <w:r>
+        <w:rPr>
+          <w:rStyle w:val="Heading2Char"/>
+          <w:sz w:val="36"/>
+          <w:szCs w:val="32"/>
+        </w:rPr>
+        <w:t>chosen_private_care</w:t>
+      </w:r>
+      <w:proofErr w:type="spellEnd"/>
+      <w:r>
+        <w:rPr>
+          <w:rStyle w:val="Heading2Char"/>
+          <w:sz w:val="36"/>
+          <w:szCs w:val="32"/>
+        </w:rPr>
+        <w:t xml:space="preserve"> %}</w:t>
+      </w:r>
+      <w:r>
+        <w:rPr>
+          <w:rStyle w:val="Heading2Char"/>
+          <w:sz w:val="36"/>
+          <w:szCs w:val="32"/>
+        </w:rPr>
+        <w:t xml:space="preserve"> {{ </w:t>
+      </w:r>
+      <w:proofErr w:type="spellStart"/>
+      <w:r>
+        <w:rPr>
+          <w:rStyle w:val="Heading2Char"/>
+          <w:sz w:val="36"/>
+          <w:szCs w:val="32"/>
+        </w:rPr>
+        <w:t>chosen_private_care</w:t>
+      </w:r>
+      <w:proofErr w:type="spellEnd"/>
+      <w:r>
+        <w:rPr>
+          <w:rStyle w:val="Heading2Char"/>
+          <w:sz w:val="36"/>
+          <w:szCs w:val="32"/>
+        </w:rPr>
+        <w:t xml:space="preserve"> }}</w:t>
+      </w:r>
+      <w:r>
+        <w:rPr>
+          <w:rStyle w:val="Heading2Char"/>
+          <w:sz w:val="36"/>
+          <w:szCs w:val="32"/>
+        </w:rPr>
         <w:t>,{% endif %} my private gender specialist</w:t>
       </w:r>
     </w:p>
@@ -881,24 +1259,54 @@
         <w:rPr>
           <w:rStyle w:val="Heading2Char"/>
         </w:rPr>
-        <w:t>{% endif %}</w:t>
-      </w:r>
+        <w:t xml:space="preserve">{% endif </w:t>
+      </w:r>
+      <w:proofErr w:type="gramStart"/>
       <w:r>
         <w:rPr>
           <w:rStyle w:val="Heading2Char"/>
         </w:rPr>
-        <w:t>{% if private_prescription</w:t>
+        <w:t>%}</w:t>
       </w:r>
       <w:r>
         <w:rPr>
           <w:rStyle w:val="Heading2Char"/>
         </w:rPr>
-        <w:t xml:space="preserve"> or foreign_prescription</w:t>
-      </w:r>
+        <w:t>{</w:t>
+      </w:r>
+      <w:proofErr w:type="gramEnd"/>
       <w:r>
         <w:rPr>
           <w:rStyle w:val="Heading2Char"/>
         </w:rPr>
+        <w:t xml:space="preserve">% if </w:t>
+      </w:r>
+      <w:proofErr w:type="spellStart"/>
+      <w:r>
+        <w:rPr>
+          <w:rStyle w:val="Heading2Char"/>
+        </w:rPr>
+        <w:t>private_prescription</w:t>
+      </w:r>
+      <w:proofErr w:type="spellEnd"/>
+      <w:r>
+        <w:rPr>
+          <w:rStyle w:val="Heading2Char"/>
+        </w:rPr>
+        <w:t xml:space="preserve"> or </w:t>
+      </w:r>
+      <w:proofErr w:type="spellStart"/>
+      <w:r>
+        <w:rPr>
+          <w:rStyle w:val="Heading2Char"/>
+        </w:rPr>
+        <w:t>foreign_prescription</w:t>
+      </w:r>
+      <w:proofErr w:type="spellEnd"/>
+      <w:r>
+        <w:rPr>
+          <w:rStyle w:val="Heading2Char"/>
+        </w:rPr>
         <w:t xml:space="preserve"> %}</w:t>
       </w:r>
     </w:p>
@@ -944,7 +1352,15 @@
           <w:sz w:val="28"/>
           <w:szCs w:val="24"/>
         </w:rPr>
-        <w:t>, and I'm seeking to continue that under your care</w:t>
+        <w:t xml:space="preserve">, and I'm seeking to continue that under your </w:t>
+      </w:r>
+      <w:proofErr w:type="gramStart"/>
+      <w:r>
+        <w:rPr>
+          <w:sz w:val="28"/>
+          <w:szCs w:val="24"/>
+        </w:rPr>
+        <w:t>care</w:t>
       </w:r>
       <w:r>
         <w:rPr>
@@ -958,12 +1374,19 @@
         <w:rPr>
           <w:rStyle w:val="Heading2Char"/>
         </w:rPr>
-        <w:t>{%</w:t>
-      </w:r>
+        <w:t>{</w:t>
+      </w:r>
+      <w:proofErr w:type="gramEnd"/>
       <w:r>
         <w:rPr>
           <w:rStyle w:val="Heading2Char"/>
         </w:rPr>
+        <w:t>%</w:t>
+      </w:r>
+      <w:r>
+        <w:rPr>
+          <w:rStyle w:val="Heading2Char"/>
+        </w:rPr>
         <w:t xml:space="preserve"> </w:t>
       </w:r>
       <w:r>
@@ -988,7 +1411,35 @@
         <w:rPr>
           <w:rStyle w:val="Heading2Char"/>
         </w:rPr>
-        <w:t>{% if  no_fixed_address or no_id_proof %}</w:t>
+        <w:t xml:space="preserve">{% if  </w:t>
+      </w:r>
+      <w:proofErr w:type="spellStart"/>
+      <w:r>
+        <w:rPr>
+          <w:rStyle w:val="Heading2Char"/>
+        </w:rPr>
+        <w:t>no_fixed_address</w:t>
+      </w:r>
+      <w:proofErr w:type="spellEnd"/>
+      <w:r>
+        <w:rPr>
+          <w:rStyle w:val="Heading2Char"/>
+        </w:rPr>
+        <w:t xml:space="preserve"> or </w:t>
+      </w:r>
+      <w:proofErr w:type="spellStart"/>
+      <w:r>
+        <w:rPr>
+          <w:rStyle w:val="Heading2Char"/>
+        </w:rPr>
+        <w:t>no_id_proof</w:t>
+      </w:r>
+      <w:proofErr w:type="spellEnd"/>
+      <w:r>
+        <w:rPr>
+          <w:rStyle w:val="Heading2Char"/>
+        </w:rPr>
+        <w:t xml:space="preserve"> %}</w:t>
       </w:r>
       <w:bookmarkEnd w:id="4"/>
     </w:p>
@@ -1027,7 +1478,23 @@
           <w:sz w:val="28"/>
           <w:szCs w:val="28"/>
         </w:rPr>
-        <w:t>proof of address or immigration status, ID or an NHS number</w:t>
+        <w:t xml:space="preserve">proof of address or immigration status, </w:t>
+      </w:r>
+      <w:proofErr w:type="gramStart"/>
+      <w:r>
+        <w:rPr>
+          <w:sz w:val="28"/>
+          <w:szCs w:val="28"/>
+        </w:rPr>
+        <w:t>ID</w:t>
+      </w:r>
+      <w:proofErr w:type="gramEnd"/>
+      <w:r>
+        <w:rPr>
+          <w:sz w:val="28"/>
+          <w:szCs w:val="28"/>
+        </w:rPr>
+        <w:t xml:space="preserve"> or an NHS number</w:t>
       </w:r>
       <w:r>
         <w:rPr>
@@ -1064,14 +1531,30 @@
           <w:sz w:val="28"/>
           <w:szCs w:val="28"/>
         </w:rPr>
-        <w:t xml:space="preserve"> I do not need to provide these if I do not wish to or otherwise can’t.</w:t>
-      </w:r>
-      <w:r>
-        <w:rPr>
-          <w:sz w:val="28"/>
-          <w:szCs w:val="28"/>
-        </w:rPr>
-        <w:t>{%</w:t>
+        <w:t xml:space="preserve"> I do not need to provide these if I do not wish to or otherwise </w:t>
+      </w:r>
+      <w:proofErr w:type="gramStart"/>
+      <w:r>
+        <w:rPr>
+          <w:sz w:val="28"/>
+          <w:szCs w:val="28"/>
+        </w:rPr>
+        <w:t>can’t.</w:t>
+      </w:r>
+      <w:r>
+        <w:rPr>
+          <w:sz w:val="28"/>
+          <w:szCs w:val="28"/>
+        </w:rPr>
+        <w:t>{</w:t>
+      </w:r>
+      <w:proofErr w:type="gramEnd"/>
+      <w:r>
+        <w:rPr>
+          <w:sz w:val="28"/>
+          <w:szCs w:val="28"/>
+        </w:rPr>
+        <w:t>%</w:t>
       </w:r>
       <w:r>
         <w:rPr>
@@ -1140,7 +1623,39 @@
           <w:sz w:val="36"/>
           <w:szCs w:val="36"/>
         </w:rPr>
-        <w:t>{% if bridging_desired %}A bridging prescription</w:t>
+        <w:t xml:space="preserve">{% if </w:t>
+      </w:r>
+      <w:proofErr w:type="spellStart"/>
+      <w:r>
+        <w:rPr>
+          <w:sz w:val="36"/>
+          <w:szCs w:val="36"/>
+        </w:rPr>
+        <w:t>bridging_desired</w:t>
+      </w:r>
+      <w:proofErr w:type="spellEnd"/>
+      <w:r>
+        <w:rPr>
+          <w:sz w:val="36"/>
+          <w:szCs w:val="36"/>
+        </w:rPr>
+        <w:t xml:space="preserve"> </w:t>
+      </w:r>
+      <w:proofErr w:type="gramStart"/>
+      <w:r>
+        <w:rPr>
+          <w:sz w:val="36"/>
+          <w:szCs w:val="36"/>
+        </w:rPr>
+        <w:t>%}A</w:t>
+      </w:r>
+      <w:proofErr w:type="gramEnd"/>
+      <w:r>
+        <w:rPr>
+          <w:sz w:val="36"/>
+          <w:szCs w:val="36"/>
+        </w:rPr>
+        <w:t xml:space="preserve"> bridging prescription</w:t>
       </w:r>
     </w:p>
     <w:p>
@@ -1186,17 +1701,35 @@
           <w:color w:val="262626" w:themeColor="text2"/>
           <w:szCs w:val="28"/>
         </w:rPr>
-        <w:t xml:space="preserve">The GMC also provide guidance who state “Our advice should reassure doctors who wish to prescribe for their trans patients that it wouldn’t be against GMC guidance to do so” (Trans healthcare - Mental health and bridging prescriptions, 2022) </w:t>
-      </w:r>
-    </w:p>
-    <w:p>
-      <w:pPr>
-        <w:pStyle w:val="Heading2"/>
+        <w:t xml:space="preserve">The GMC also provide guidance who </w:t>
+      </w:r>
+      <w:proofErr w:type="gramStart"/>
+      <w:r>
         <w:rPr>
           <w:rFonts w:asciiTheme="minorHAnsi" w:eastAsiaTheme="minorHAnsi" w:hAnsiTheme="minorHAnsi" w:cstheme="minorHAnsi"/>
           <w:color w:val="262626" w:themeColor="text2"/>
           <w:szCs w:val="28"/>
         </w:rPr>
+        <w:t>state</w:t>
+      </w:r>
+      <w:proofErr w:type="gramEnd"/>
+      <w:r>
+        <w:rPr>
+          <w:rFonts w:asciiTheme="minorHAnsi" w:eastAsiaTheme="minorHAnsi" w:hAnsiTheme="minorHAnsi" w:cstheme="minorHAnsi"/>
+          <w:color w:val="262626" w:themeColor="text2"/>
+          <w:szCs w:val="28"/>
+        </w:rPr>
+        <w:t xml:space="preserve"> “Our advice should reassure doctors who wish to prescribe for their trans patients that it wouldn’t be against GMC guidance to do so” (Trans healthcare - Mental health and bridging prescriptions, 2022) </w:t>
+      </w:r>
+    </w:p>
+    <w:p>
+      <w:pPr>
+        <w:pStyle w:val="Heading2"/>
+        <w:rPr>
+          <w:rFonts w:asciiTheme="minorHAnsi" w:eastAsiaTheme="minorHAnsi" w:hAnsiTheme="minorHAnsi" w:cstheme="minorHAnsi"/>
+          <w:color w:val="262626" w:themeColor="text2"/>
+          <w:szCs w:val="28"/>
+        </w:rPr>
       </w:pPr>
     </w:p>
     <w:p>
@@ -1213,10 +1746,23 @@
           <w:color w:val="262626" w:themeColor="text2"/>
           <w:szCs w:val="28"/>
         </w:rPr>
-        <w:t>The NHS service specification also states "Endocrine and other pharmacological interventions may be recommended by a registered medical practitioner in the specialist multi-disciplinary team where they are essential for the purpose of harm reduction, and where they are in the individual’s best interest for reducing gender dysphoria" (Service specification: Gender Identity Services for Adults (Non-Surgical Interventions), 2019)</w:t>
-      </w:r>
-      <w:r>
-        <w:t>{% endif %}</w:t>
+        <w:t xml:space="preserve">The NHS service specification also states "Endocrine and other pharmacological interventions may be recommended by a registered medical practitioner in the specialist multi-disciplinary team where they are essential for the purpose of harm reduction, and where they are in the individual’s best interest for reducing gender dysphoria" (Service specification: Gender Identity Services for Adults (Non-Surgical Interventions), </w:t>
+      </w:r>
+      <w:proofErr w:type="gramStart"/>
+      <w:r>
+        <w:rPr>
+          <w:rFonts w:asciiTheme="minorHAnsi" w:eastAsiaTheme="minorHAnsi" w:hAnsiTheme="minorHAnsi" w:cstheme="minorHAnsi"/>
+          <w:color w:val="262626" w:themeColor="text2"/>
+          <w:szCs w:val="28"/>
+        </w:rPr>
+        <w:t>2019)</w:t>
+      </w:r>
+      <w:r>
+        <w:t>{</w:t>
+      </w:r>
+      <w:proofErr w:type="gramEnd"/>
+      <w:r>
+        <w:t>% endif %}</w:t>
       </w:r>
       <w:r>
         <w:rPr>
@@ -1225,6 +1771,7 @@
         </w:rPr>
         <w:t xml:space="preserve">{% if </w:t>
       </w:r>
+      <w:proofErr w:type="spellStart"/>
       <w:r>
         <w:rPr>
           <w:sz w:val="36"/>
@@ -1232,6 +1779,7 @@
         </w:rPr>
         <w:t>gic_referral</w:t>
       </w:r>
+      <w:proofErr w:type="spellEnd"/>
       <w:r>
         <w:rPr>
           <w:sz w:val="36"/>
@@ -1272,6 +1820,7 @@
         </w:rPr>
         <w:t xml:space="preserve">I'm </w:t>
       </w:r>
+      <w:proofErr w:type="gramStart"/>
       <w:r>
         <w:rPr>
           <w:sz w:val="28"/>
@@ -1284,7 +1833,15 @@
           <w:sz w:val="28"/>
           <w:szCs w:val="28"/>
         </w:rPr>
-        <w:t xml:space="preserve"> a referral to an NHS Gender Identity Clinic so I can gain access to the full range of gender related care supported by the NHS</w:t>
+        <w:t xml:space="preserve"> a</w:t>
+      </w:r>
+      <w:proofErr w:type="gramEnd"/>
+      <w:r>
+        <w:rPr>
+          <w:sz w:val="28"/>
+          <w:szCs w:val="28"/>
+        </w:rPr>
+        <w:t xml:space="preserve"> referral to an NHS Gender Identity Clinic so I can gain access to the full range of gender related care supported by the NHS</w:t>
       </w:r>
       <w:r>
         <w:rPr>
@@ -1300,12 +1857,37 @@
         </w:rPr>
         <w:t xml:space="preserve"> {% if </w:t>
       </w:r>
-      <w:r>
-        <w:rPr>
-          <w:sz w:val="28"/>
-          <w:szCs w:val="28"/>
-        </w:rPr>
-        <w:t xml:space="preserve">chosen_gic != </w:t>
+      <w:proofErr w:type="spellStart"/>
+      <w:r>
+        <w:rPr>
+          <w:sz w:val="28"/>
+          <w:szCs w:val="28"/>
+        </w:rPr>
+        <w:t>chosen_</w:t>
+      </w:r>
+      <w:proofErr w:type="gramStart"/>
+      <w:r>
+        <w:rPr>
+          <w:sz w:val="28"/>
+          <w:szCs w:val="28"/>
+        </w:rPr>
+        <w:t>gic</w:t>
+      </w:r>
+      <w:proofErr w:type="spellEnd"/>
+      <w:r>
+        <w:rPr>
+          <w:sz w:val="28"/>
+          <w:szCs w:val="28"/>
+        </w:rPr>
+        <w:t xml:space="preserve"> !</w:t>
+      </w:r>
+      <w:proofErr w:type="gramEnd"/>
+      <w:r>
+        <w:rPr>
+          <w:sz w:val="28"/>
+          <w:szCs w:val="28"/>
+        </w:rPr>
+        <w:t xml:space="preserve">= </w:t>
       </w:r>
       <w:r>
         <w:rPr>
@@ -1340,7 +1922,23 @@
           <w:sz w:val="28"/>
           <w:szCs w:val="28"/>
         </w:rPr>
-        <w:t xml:space="preserve">and chosen_gic != “1” </w:t>
+        <w:t xml:space="preserve">and </w:t>
+      </w:r>
+      <w:proofErr w:type="spellStart"/>
+      <w:r>
+        <w:rPr>
+          <w:sz w:val="28"/>
+          <w:szCs w:val="28"/>
+        </w:rPr>
+        <w:t>chosen_gic</w:t>
+      </w:r>
+      <w:proofErr w:type="spellEnd"/>
+      <w:r>
+        <w:rPr>
+          <w:sz w:val="28"/>
+          <w:szCs w:val="28"/>
+        </w:rPr>
+        <w:t xml:space="preserve"> != “1” </w:t>
       </w:r>
       <w:r>
         <w:rPr>
@@ -1384,6 +1982,7 @@
         </w:rPr>
         <w:t xml:space="preserve"> </w:t>
       </w:r>
+      <w:proofErr w:type="spellStart"/>
       <w:r>
         <w:rPr>
           <w:sz w:val="28"/>
@@ -1391,13 +1990,23 @@
         </w:rPr>
         <w:t>chosen_gic</w:t>
       </w:r>
-      <w:r>
-        <w:rPr>
-          <w:sz w:val="28"/>
-          <w:szCs w:val="28"/>
-        </w:rPr>
-        <w:t xml:space="preserve"> |format_gic</w:t>
-      </w:r>
+      <w:proofErr w:type="spellEnd"/>
+      <w:r>
+        <w:rPr>
+          <w:sz w:val="28"/>
+          <w:szCs w:val="28"/>
+        </w:rPr>
+        <w:t xml:space="preserve"> |</w:t>
+      </w:r>
+      <w:proofErr w:type="spellStart"/>
+      <w:r>
+        <w:rPr>
+          <w:sz w:val="28"/>
+          <w:szCs w:val="28"/>
+        </w:rPr>
+        <w:t>format_gic</w:t>
+      </w:r>
+      <w:proofErr w:type="spellEnd"/>
       <w:r>
         <w:rPr>
           <w:sz w:val="28"/>
@@ -1441,19 +2050,37 @@
           <w:sz w:val="36"/>
           <w:szCs w:val="36"/>
         </w:rPr>
-        <w:t>{% if shared_care %}</w:t>
-      </w:r>
-    </w:p>
-    <w:p>
-      <w:pPr>
-        <w:spacing w:after="0"/>
-      </w:pPr>
+        <w:t xml:space="preserve">{% if </w:t>
+      </w:r>
+      <w:proofErr w:type="spellStart"/>
       <w:r>
         <w:rPr>
           <w:rStyle w:val="Heading2Char"/>
           <w:sz w:val="36"/>
           <w:szCs w:val="36"/>
         </w:rPr>
+        <w:t>shared_care</w:t>
+      </w:r>
+      <w:proofErr w:type="spellEnd"/>
+      <w:r>
+        <w:rPr>
+          <w:rStyle w:val="Heading2Char"/>
+          <w:sz w:val="36"/>
+          <w:szCs w:val="36"/>
+        </w:rPr>
+        <w:t xml:space="preserve"> %}</w:t>
+      </w:r>
+    </w:p>
+    <w:p>
+      <w:pPr>
+        <w:spacing w:after="0"/>
+      </w:pPr>
+      <w:r>
+        <w:rPr>
+          <w:rStyle w:val="Heading2Char"/>
+          <w:sz w:val="36"/>
+          <w:szCs w:val="36"/>
+        </w:rPr>
         <w:t>Working with a private healthcare provider</w:t>
       </w:r>
     </w:p>
@@ -1469,7 +2096,23 @@
           <w:sz w:val="28"/>
           <w:szCs w:val="28"/>
         </w:rPr>
-        <w:t>I wish to enter a shared care agreement with yourself and a private gender specialist, in which you would work together to provide prescriptions, blood testing, and the administration of any injections I might need.</w:t>
+        <w:t xml:space="preserve">I wish to </w:t>
+      </w:r>
+      <w:proofErr w:type="gramStart"/>
+      <w:r>
+        <w:rPr>
+          <w:sz w:val="28"/>
+          <w:szCs w:val="28"/>
+        </w:rPr>
+        <w:t>enter</w:t>
+      </w:r>
+      <w:proofErr w:type="gramEnd"/>
+      <w:r>
+        <w:rPr>
+          <w:sz w:val="28"/>
+          <w:szCs w:val="28"/>
+        </w:rPr>
+        <w:t xml:space="preserve"> a shared care agreement with yourself and a private gender specialist, in which you would work together to provide prescriptions, blood testing, and the administration of any injections I might need.</w:t>
       </w:r>
     </w:p>
     <w:p>
@@ -1510,13 +2153,23 @@
         <w:t xml:space="preserve">The NHS released a </w:t>
       </w:r>
       <w:hyperlink r:id="rId10" w:history="1">
+        <w:proofErr w:type="spellStart"/>
         <w:r>
           <w:rPr>
             <w:rStyle w:val="Hyperlink"/>
             <w:sz w:val="28"/>
             <w:szCs w:val="28"/>
           </w:rPr>
-          <w:t>Specialised Services Circular, SSC 1826</w:t>
+          <w:t>Specialised</w:t>
+        </w:r>
+        <w:proofErr w:type="spellEnd"/>
+        <w:r>
+          <w:rPr>
+            <w:rStyle w:val="Hyperlink"/>
+            <w:sz w:val="28"/>
+            <w:szCs w:val="28"/>
+          </w:rPr>
+          <w:t xml:space="preserve"> Services Circular, SSC 1826</w:t>
         </w:r>
       </w:hyperlink>
       <w:r>
@@ -1531,7 +2184,23 @@
           <w:sz w:val="28"/>
           <w:szCs w:val="28"/>
         </w:rPr>
-        <w:t xml:space="preserve"> This guidance (Specialised Services Circular 1826, 2018) states:</w:t>
+        <w:t xml:space="preserve"> This guidance (</w:t>
+      </w:r>
+      <w:proofErr w:type="spellStart"/>
+      <w:r>
+        <w:rPr>
+          <w:sz w:val="28"/>
+          <w:szCs w:val="28"/>
+        </w:rPr>
+        <w:t>Specialised</w:t>
+      </w:r>
+      <w:proofErr w:type="spellEnd"/>
+      <w:r>
+        <w:rPr>
+          <w:sz w:val="28"/>
+          <w:szCs w:val="28"/>
+        </w:rPr>
+        <w:t xml:space="preserve"> Services Circular 1826, 2018) states:</w:t>
       </w:r>
     </w:p>
     <w:p>
@@ -1651,6 +2320,7 @@
         </w:rPr>
         <w:t xml:space="preserve">as </w:t>
       </w:r>
+      <w:proofErr w:type="gramStart"/>
       <w:r>
         <w:rPr>
           <w:sz w:val="28"/>
@@ -1663,7 +2333,47 @@
           <w:sz w:val="28"/>
           <w:szCs w:val="28"/>
         </w:rPr>
-        <w:t>{%if formal_diagnosis and hrt_recommendation %}</w:t>
+        <w:t>{</w:t>
+      </w:r>
+      <w:proofErr w:type="gramEnd"/>
+      <w:r>
+        <w:rPr>
+          <w:sz w:val="28"/>
+          <w:szCs w:val="28"/>
+        </w:rPr>
+        <w:t xml:space="preserve">%if </w:t>
+      </w:r>
+      <w:proofErr w:type="spellStart"/>
+      <w:r>
+        <w:rPr>
+          <w:sz w:val="28"/>
+          <w:szCs w:val="28"/>
+        </w:rPr>
+        <w:t>formal_diagnosis</w:t>
+      </w:r>
+      <w:proofErr w:type="spellEnd"/>
+      <w:r>
+        <w:rPr>
+          <w:sz w:val="28"/>
+          <w:szCs w:val="28"/>
+        </w:rPr>
+        <w:t xml:space="preserve"> and </w:t>
+      </w:r>
+      <w:proofErr w:type="spellStart"/>
+      <w:r>
+        <w:rPr>
+          <w:sz w:val="28"/>
+          <w:szCs w:val="28"/>
+        </w:rPr>
+        <w:t>hrt_recommendation</w:t>
+      </w:r>
+      <w:proofErr w:type="spellEnd"/>
+      <w:r>
+        <w:rPr>
+          <w:sz w:val="28"/>
+          <w:szCs w:val="28"/>
+        </w:rPr>
+        <w:t xml:space="preserve"> %}</w:t>
       </w:r>
     </w:p>
     <w:p>
@@ -1708,7 +2418,23 @@
           <w:sz w:val="28"/>
           <w:szCs w:val="28"/>
         </w:rPr>
-        <w:t>(Specialised Services Circular 1826, 2018)</w:t>
+        <w:t>(</w:t>
+      </w:r>
+      <w:proofErr w:type="spellStart"/>
+      <w:r>
+        <w:rPr>
+          <w:sz w:val="28"/>
+          <w:szCs w:val="28"/>
+        </w:rPr>
+        <w:t>Specialised</w:t>
+      </w:r>
+      <w:proofErr w:type="spellEnd"/>
+      <w:r>
+        <w:rPr>
+          <w:sz w:val="28"/>
+          <w:szCs w:val="28"/>
+        </w:rPr>
+        <w:t xml:space="preserve"> Services Circular 1826, 2018)</w:t>
       </w:r>
       <w:r>
         <w:rPr>
@@ -1793,24 +2519,42 @@
           <w:sz w:val="36"/>
           <w:szCs w:val="32"/>
         </w:rPr>
-        <w:t>{% if immigration_care %}</w:t>
-      </w:r>
-    </w:p>
-    <w:p>
-      <w:pPr>
-        <w:spacing w:after="0"/>
+        <w:t xml:space="preserve">{% if </w:t>
+      </w:r>
+      <w:proofErr w:type="spellStart"/>
+      <w:r>
         <w:rPr>
           <w:rStyle w:val="Heading2Char"/>
           <w:sz w:val="36"/>
           <w:szCs w:val="32"/>
         </w:rPr>
-      </w:pPr>
+        <w:t>immigration_care</w:t>
+      </w:r>
+      <w:proofErr w:type="spellEnd"/>
       <w:r>
         <w:rPr>
           <w:rStyle w:val="Heading2Char"/>
           <w:sz w:val="36"/>
           <w:szCs w:val="32"/>
         </w:rPr>
+        <w:t xml:space="preserve"> %}</w:t>
+      </w:r>
+    </w:p>
+    <w:p>
+      <w:pPr>
+        <w:spacing w:after="0"/>
+        <w:rPr>
+          <w:rStyle w:val="Heading2Char"/>
+          <w:sz w:val="36"/>
+          <w:szCs w:val="32"/>
+        </w:rPr>
+      </w:pPr>
+      <w:r>
+        <w:rPr>
+          <w:rStyle w:val="Heading2Char"/>
+          <w:sz w:val="36"/>
+          <w:szCs w:val="32"/>
+        </w:rPr>
         <w:t>Continuing HRT since immigrating to the UK</w:t>
       </w:r>
     </w:p>
@@ -1840,7 +2584,39 @@
           <w:sz w:val="28"/>
           <w:szCs w:val="24"/>
         </w:rPr>
-        <w:t>do not need to be seen by a GIC to renew my HRT prescription.{% if immigration_letter %}</w:t>
+        <w:t xml:space="preserve">do not need to be seen by a GIC to renew my HRT </w:t>
+      </w:r>
+      <w:proofErr w:type="gramStart"/>
+      <w:r>
+        <w:rPr>
+          <w:sz w:val="28"/>
+          <w:szCs w:val="24"/>
+        </w:rPr>
+        <w:t>prescription.{</w:t>
+      </w:r>
+      <w:proofErr w:type="gramEnd"/>
+      <w:r>
+        <w:rPr>
+          <w:sz w:val="28"/>
+          <w:szCs w:val="24"/>
+        </w:rPr>
+        <w:t xml:space="preserve">% if </w:t>
+      </w:r>
+      <w:proofErr w:type="spellStart"/>
+      <w:r>
+        <w:rPr>
+          <w:sz w:val="28"/>
+          <w:szCs w:val="24"/>
+        </w:rPr>
+        <w:t>immigration_letter</w:t>
+      </w:r>
+      <w:proofErr w:type="spellEnd"/>
+      <w:r>
+        <w:rPr>
+          <w:sz w:val="28"/>
+          <w:szCs w:val="24"/>
+        </w:rPr>
+        <w:t xml:space="preserve"> %}</w:t>
       </w:r>
     </w:p>
     <w:p>
@@ -1856,19 +2632,48 @@
           <w:szCs w:val="24"/>
         </w:rPr>
         <w:lastRenderedPageBreak/>
-        <w:t>I have a letter from my previous HRT provider, this confirms that I have been undergoing hormone replacement therapy, and recommends that I continue to receive this medication as part of my care.</w:t>
+        <w:t xml:space="preserve">I have a letter from my previous HRT provider, this confirms that I have been undergoing hormone replacement therapy, and recommends that I continue to receive this medication as part of my </w:t>
+      </w:r>
+      <w:proofErr w:type="gramStart"/>
+      <w:r>
+        <w:rPr>
+          <w:sz w:val="28"/>
+          <w:szCs w:val="24"/>
+        </w:rPr>
+        <w:t>care.</w:t>
       </w:r>
       <w:r>
         <w:rPr>
           <w:rStyle w:val="Heading2Char"/>
         </w:rPr>
-        <w:t>{% endif %}{% endif %}</w:t>
-      </w:r>
+        <w:t>{</w:t>
+      </w:r>
+      <w:proofErr w:type="gramEnd"/>
       <w:r>
         <w:rPr>
           <w:rStyle w:val="Heading2Char"/>
         </w:rPr>
-        <w:t>{% if blood_testing %}</w:t>
+        <w:t>% endif %}{% endif %}</w:t>
+      </w:r>
+      <w:r>
+        <w:rPr>
+          <w:rStyle w:val="Heading2Char"/>
+        </w:rPr>
+        <w:t xml:space="preserve">{% if </w:t>
+      </w:r>
+      <w:proofErr w:type="spellStart"/>
+      <w:r>
+        <w:rPr>
+          <w:rStyle w:val="Heading2Char"/>
+        </w:rPr>
+        <w:t>blood_testing</w:t>
+      </w:r>
+      <w:proofErr w:type="spellEnd"/>
+      <w:r>
+        <w:rPr>
+          <w:rStyle w:val="Heading2Char"/>
+        </w:rPr>
+        <w:t xml:space="preserve"> %}</w:t>
       </w:r>
     </w:p>
     <w:p>
@@ -1907,7 +2712,23 @@
           <w:sz w:val="28"/>
           <w:szCs w:val="24"/>
         </w:rPr>
-        <w:t xml:space="preserve"> that no other health complications are arising as a result of my medication.</w:t>
+        <w:t xml:space="preserve"> that no other health complications are arising </w:t>
+      </w:r>
+      <w:proofErr w:type="gramStart"/>
+      <w:r>
+        <w:rPr>
+          <w:sz w:val="28"/>
+          <w:szCs w:val="24"/>
+        </w:rPr>
+        <w:t>as a result of</w:t>
+      </w:r>
+      <w:proofErr w:type="gramEnd"/>
+      <w:r>
+        <w:rPr>
+          <w:sz w:val="28"/>
+          <w:szCs w:val="24"/>
+        </w:rPr>
+        <w:t xml:space="preserve"> my medication.</w:t>
       </w:r>
     </w:p>
     <w:p>
@@ -2036,8 +2857,17 @@
           <w:sz w:val="28"/>
           <w:szCs w:val="24"/>
         </w:rPr>
-        <w:t>Serum Oestrogen</w:t>
-      </w:r>
+        <w:t xml:space="preserve">Serum </w:t>
+      </w:r>
+      <w:proofErr w:type="spellStart"/>
+      <w:r>
+        <w:rPr>
+          <w:sz w:val="28"/>
+          <w:szCs w:val="24"/>
+        </w:rPr>
+        <w:t>Oestrogen</w:t>
+      </w:r>
+      <w:proofErr w:type="spellEnd"/>
     </w:p>
     <w:p>
       <w:pPr>
@@ -2078,19 +2908,48 @@
           <w:sz w:val="28"/>
           <w:szCs w:val="24"/>
         </w:rPr>
-        <w:t>Urea and Electrolytes + Potassium</w:t>
+        <w:t xml:space="preserve">Urea and Electrolytes + </w:t>
+      </w:r>
+      <w:proofErr w:type="gramStart"/>
+      <w:r>
+        <w:rPr>
+          <w:sz w:val="28"/>
+          <w:szCs w:val="24"/>
+        </w:rPr>
+        <w:t>Potassium</w:t>
       </w:r>
       <w:r>
         <w:rPr>
           <w:rStyle w:val="Heading2Char"/>
         </w:rPr>
-        <w:t>{% endif %}</w:t>
-      </w:r>
+        <w:t>{</w:t>
+      </w:r>
+      <w:proofErr w:type="gramEnd"/>
       <w:r>
         <w:rPr>
           <w:rStyle w:val="Heading2Char"/>
         </w:rPr>
-        <w:t>{% if slt_referral %}</w:t>
+        <w:t>% endif %}</w:t>
+      </w:r>
+      <w:r>
+        <w:rPr>
+          <w:rStyle w:val="Heading2Char"/>
+        </w:rPr>
+        <w:t xml:space="preserve">{% if </w:t>
+      </w:r>
+      <w:proofErr w:type="spellStart"/>
+      <w:r>
+        <w:rPr>
+          <w:rStyle w:val="Heading2Char"/>
+        </w:rPr>
+        <w:t>slt_referral</w:t>
+      </w:r>
+      <w:proofErr w:type="spellEnd"/>
+      <w:r>
+        <w:rPr>
+          <w:rStyle w:val="Heading2Char"/>
+        </w:rPr>
+        <w:t xml:space="preserve"> %}</w:t>
       </w:r>
     </w:p>
     <w:p>
@@ -2121,21 +2980,69 @@
           <w:sz w:val="28"/>
           <w:szCs w:val="24"/>
         </w:rPr>
-        <w:t>I wish to be referred to a speech and language therapist so that my voice can align with my gender expression.</w:t>
-      </w:r>
-      <w:r>
-        <w:rPr>
-          <w:sz w:val="28"/>
-          <w:szCs w:val="24"/>
-        </w:rPr>
-        <w:t xml:space="preserve"> I do not need to be seen by a GIC to be referred to a Speech and Language Therapist.{% endif %}</w:t>
-      </w:r>
-      <w:r>
-        <w:rPr>
-          <w:sz w:val="28"/>
-          <w:szCs w:val="24"/>
-        </w:rPr>
-        <w:t>{% if passport_letter %}</w:t>
+        <w:t xml:space="preserve">I wish to be referred </w:t>
+      </w:r>
+      <w:proofErr w:type="gramStart"/>
+      <w:r>
+        <w:rPr>
+          <w:sz w:val="28"/>
+          <w:szCs w:val="24"/>
+        </w:rPr>
+        <w:t>to</w:t>
+      </w:r>
+      <w:proofErr w:type="gramEnd"/>
+      <w:r>
+        <w:rPr>
+          <w:sz w:val="28"/>
+          <w:szCs w:val="24"/>
+        </w:rPr>
+        <w:t xml:space="preserve"> a speech and language therapist so that my voice can align with my gender expression.</w:t>
+      </w:r>
+      <w:r>
+        <w:rPr>
+          <w:sz w:val="28"/>
+          <w:szCs w:val="24"/>
+        </w:rPr>
+        <w:t xml:space="preserve"> I do not need to be seen by a GIC to be referred to a Speech and Language </w:t>
+      </w:r>
+      <w:proofErr w:type="gramStart"/>
+      <w:r>
+        <w:rPr>
+          <w:sz w:val="28"/>
+          <w:szCs w:val="24"/>
+        </w:rPr>
+        <w:t>Therapist.{</w:t>
+      </w:r>
+      <w:proofErr w:type="gramEnd"/>
+      <w:r>
+        <w:rPr>
+          <w:sz w:val="28"/>
+          <w:szCs w:val="24"/>
+        </w:rPr>
+        <w:t>% endif %}</w:t>
+      </w:r>
+      <w:r>
+        <w:rPr>
+          <w:sz w:val="28"/>
+          <w:szCs w:val="24"/>
+        </w:rPr>
+        <w:t xml:space="preserve">{% if </w:t>
+      </w:r>
+      <w:proofErr w:type="spellStart"/>
+      <w:r>
+        <w:rPr>
+          <w:sz w:val="28"/>
+          <w:szCs w:val="24"/>
+        </w:rPr>
+        <w:t>passport_letter</w:t>
+      </w:r>
+      <w:proofErr w:type="spellEnd"/>
+      <w:r>
+        <w:rPr>
+          <w:sz w:val="28"/>
+          <w:szCs w:val="24"/>
+        </w:rPr>
+        <w:t xml:space="preserve"> %}</w:t>
       </w:r>
     </w:p>
     <w:p>
@@ -2174,6 +3081,215 @@
           <w:szCs w:val="24"/>
         </w:rPr>
         <w:t xml:space="preserve"> I have included a template letter at Appendix A for your convenience. </w:t>
+      </w:r>
+      <w:r>
+        <w:rPr>
+          <w:sz w:val="28"/>
+          <w:szCs w:val="24"/>
+        </w:rPr>
+        <w:t xml:space="preserve">{% endif </w:t>
+      </w:r>
+      <w:proofErr w:type="gramStart"/>
+      <w:r>
+        <w:rPr>
+          <w:sz w:val="28"/>
+          <w:szCs w:val="24"/>
+        </w:rPr>
+        <w:t>%}</w:t>
+      </w:r>
+      <w:r>
+        <w:rPr>
+          <w:sz w:val="28"/>
+          <w:szCs w:val="24"/>
+        </w:rPr>
+        <w:t>{</w:t>
+      </w:r>
+      <w:proofErr w:type="gramEnd"/>
+      <w:r>
+        <w:rPr>
+          <w:sz w:val="28"/>
+          <w:szCs w:val="24"/>
+        </w:rPr>
+        <w:t xml:space="preserve">% if </w:t>
+      </w:r>
+      <w:proofErr w:type="spellStart"/>
+      <w:r>
+        <w:rPr>
+          <w:sz w:val="28"/>
+          <w:szCs w:val="24"/>
+        </w:rPr>
+        <w:t>GRC_letter</w:t>
+      </w:r>
+      <w:proofErr w:type="spellEnd"/>
+      <w:r>
+        <w:rPr>
+          <w:sz w:val="28"/>
+          <w:szCs w:val="24"/>
+        </w:rPr>
+        <w:t xml:space="preserve"> %}</w:t>
+      </w:r>
+    </w:p>
+    <w:p>
+      <w:pPr>
+        <w:pStyle w:val="Heading2"/>
+        <w:rPr>
+          <w:sz w:val="36"/>
+          <w:szCs w:val="32"/>
+        </w:rPr>
+      </w:pPr>
+      <w:r>
+        <w:rPr>
+          <w:sz w:val="36"/>
+          <w:szCs w:val="32"/>
+        </w:rPr>
+        <w:t>A report for my Gender Recognition Certificate (GRC) application</w:t>
+      </w:r>
+    </w:p>
+    <w:p>
+      <w:pPr>
+        <w:rPr>
+          <w:sz w:val="28"/>
+          <w:szCs w:val="24"/>
+        </w:rPr>
+      </w:pPr>
+      <w:r>
+        <w:rPr>
+          <w:sz w:val="28"/>
+          <w:szCs w:val="24"/>
+        </w:rPr>
+        <w:t>I need a second report for my application for a GRC</w:t>
+      </w:r>
+      <w:r>
+        <w:rPr>
+          <w:sz w:val="28"/>
+          <w:szCs w:val="24"/>
+        </w:rPr>
+        <w:t>.</w:t>
+      </w:r>
+      <w:r>
+        <w:rPr>
+          <w:sz w:val="28"/>
+          <w:szCs w:val="24"/>
+        </w:rPr>
+        <w:t xml:space="preserve"> </w:t>
+      </w:r>
+      <w:r>
+        <w:rPr>
+          <w:sz w:val="28"/>
+          <w:szCs w:val="24"/>
+        </w:rPr>
+        <w:t>T</w:t>
+      </w:r>
+      <w:r>
+        <w:rPr>
+          <w:sz w:val="28"/>
+          <w:szCs w:val="24"/>
+        </w:rPr>
+        <w:t>his report can be done by any registered medical doctor</w:t>
+      </w:r>
+      <w:r>
+        <w:rPr>
+          <w:sz w:val="28"/>
+          <w:szCs w:val="24"/>
+        </w:rPr>
+        <w:t xml:space="preserve"> and does not require a gender specialist</w:t>
+      </w:r>
+      <w:r>
+        <w:rPr>
+          <w:sz w:val="28"/>
+          <w:szCs w:val="24"/>
+        </w:rPr>
+        <w:t>.</w:t>
+      </w:r>
+      <w:r>
+        <w:rPr>
+          <w:sz w:val="28"/>
+          <w:szCs w:val="24"/>
+        </w:rPr>
+        <w:t xml:space="preserve"> </w:t>
+      </w:r>
+      <w:r>
+        <w:rPr>
+          <w:sz w:val="28"/>
+          <w:szCs w:val="24"/>
+        </w:rPr>
+        <w:t>G</w:t>
+      </w:r>
+      <w:r>
+        <w:rPr>
+          <w:sz w:val="28"/>
+          <w:szCs w:val="24"/>
+        </w:rPr>
+        <w:t>uidance and a template for this can be found at gov.uk, either by searching on google</w:t>
+      </w:r>
+      <w:r>
+        <w:rPr>
+          <w:sz w:val="28"/>
+          <w:szCs w:val="24"/>
+        </w:rPr>
+        <w:t xml:space="preserve"> for</w:t>
+      </w:r>
+      <w:r>
+        <w:rPr>
+          <w:sz w:val="28"/>
+          <w:szCs w:val="24"/>
+        </w:rPr>
+        <w:t xml:space="preserve"> “</w:t>
+      </w:r>
+      <w:r>
+        <w:rPr>
+          <w:sz w:val="28"/>
+          <w:szCs w:val="24"/>
+        </w:rPr>
+        <w:t>GRC</w:t>
+      </w:r>
+      <w:r>
+        <w:rPr>
+          <w:sz w:val="28"/>
+          <w:szCs w:val="24"/>
+        </w:rPr>
+        <w:t xml:space="preserve"> writing medical reports” or by following this link: </w:t>
+      </w:r>
+      <w:hyperlink r:id="rId11" w:history="1">
+        <w:r>
+          <w:rPr>
+            <w:rStyle w:val="Hyperlink"/>
+            <w:sz w:val="28"/>
+            <w:szCs w:val="24"/>
+          </w:rPr>
+          <w:t>https://</w:t>
+        </w:r>
+        <w:r>
+          <w:rPr>
+            <w:rStyle w:val="Hyperlink"/>
+            <w:sz w:val="28"/>
+            <w:szCs w:val="24"/>
+          </w:rPr>
+          <w:t>www.gov.uk/government/publications/gender-recognition-certificate-writing-medical-rep</w:t>
+        </w:r>
+        <w:r>
+          <w:rPr>
+            <w:rStyle w:val="Hyperlink"/>
+            <w:sz w:val="28"/>
+            <w:szCs w:val="24"/>
+          </w:rPr>
+          <w:t>o</w:t>
+        </w:r>
+        <w:r>
+          <w:rPr>
+            <w:rStyle w:val="Hyperlink"/>
+            <w:sz w:val="28"/>
+            <w:szCs w:val="24"/>
+          </w:rPr>
+          <w:t>rts</w:t>
+        </w:r>
+      </w:hyperlink>
+      <w:r>
+        <w:rPr>
+          <w:sz w:val="28"/>
+          <w:szCs w:val="24"/>
+        </w:rPr>
+        <w:t xml:space="preserve"> </w:t>
       </w:r>
       <w:r>
         <w:rPr>
@@ -2212,7 +3328,15 @@
           <w:sz w:val="28"/>
           <w:szCs w:val="24"/>
         </w:rPr>
-        <w:t>This is a list of actionable requests as per the information I have provided throughout this document</w:t>
+        <w:t xml:space="preserve">This is a list of actionable requests as per the information I have provided throughout this </w:t>
+      </w:r>
+      <w:proofErr w:type="gramStart"/>
+      <w:r>
+        <w:rPr>
+          <w:sz w:val="28"/>
+          <w:szCs w:val="24"/>
+        </w:rPr>
+        <w:t>document</w:t>
       </w:r>
       <w:r>
         <w:rPr>
@@ -2226,7 +3350,31 @@
           <w:sz w:val="28"/>
           <w:szCs w:val="24"/>
         </w:rPr>
-        <w:t>{% if shared_care %}</w:t>
+        <w:t>{</w:t>
+      </w:r>
+      <w:proofErr w:type="gramEnd"/>
+      <w:r>
+        <w:rPr>
+          <w:sz w:val="28"/>
+          <w:szCs w:val="24"/>
+        </w:rPr>
+        <w:t xml:space="preserve">% if </w:t>
+      </w:r>
+      <w:proofErr w:type="spellStart"/>
+      <w:r>
+        <w:rPr>
+          <w:sz w:val="28"/>
+          <w:szCs w:val="24"/>
+        </w:rPr>
+        <w:t>shared_care</w:t>
+      </w:r>
+      <w:proofErr w:type="spellEnd"/>
+      <w:r>
+        <w:rPr>
+          <w:sz w:val="28"/>
+          <w:szCs w:val="24"/>
+        </w:rPr>
+        <w:t xml:space="preserve"> %}</w:t>
       </w:r>
       <w:r>
         <w:rPr>
@@ -2242,6 +3390,7 @@
         </w:rPr>
         <w:t xml:space="preserve">if </w:t>
       </w:r>
+      <w:proofErr w:type="spellStart"/>
       <w:r>
         <w:rPr>
           <w:sz w:val="28"/>
@@ -2249,6 +3398,7 @@
         </w:rPr>
         <w:t>chosen_private_care</w:t>
       </w:r>
+      <w:proofErr w:type="spellEnd"/>
       <w:r>
         <w:rPr>
           <w:sz w:val="28"/>
@@ -2311,6 +3461,7 @@
         </w:rPr>
         <w:t xml:space="preserve">if “Other” not in </w:t>
       </w:r>
+      <w:proofErr w:type="spellStart"/>
       <w:r>
         <w:rPr>
           <w:sz w:val="28"/>
@@ -2318,12 +3469,21 @@
         </w:rPr>
         <w:t>chosen_private_care</w:t>
       </w:r>
-      <w:r>
-        <w:rPr>
-          <w:sz w:val="28"/>
-          <w:szCs w:val="24"/>
-        </w:rPr>
-        <w:t xml:space="preserve"> %}</w:t>
+      <w:proofErr w:type="spellEnd"/>
+      <w:r>
+        <w:rPr>
+          <w:sz w:val="28"/>
+          <w:szCs w:val="24"/>
+        </w:rPr>
+        <w:t xml:space="preserve"> </w:t>
+      </w:r>
+      <w:proofErr w:type="gramStart"/>
+      <w:r>
+        <w:rPr>
+          <w:sz w:val="28"/>
+          <w:szCs w:val="24"/>
+        </w:rPr>
+        <w:t>%}</w:t>
       </w:r>
       <w:r>
         <w:rPr>
@@ -2332,6 +3492,7 @@
         </w:rPr>
         <w:t>with</w:t>
       </w:r>
+      <w:proofErr w:type="gramEnd"/>
       <w:r>
         <w:rPr>
           <w:sz w:val="28"/>
@@ -2344,7 +3505,23 @@
           <w:sz w:val="28"/>
           <w:szCs w:val="24"/>
         </w:rPr>
-        <w:t>{{ chosen_private_care }}</w:t>
+        <w:t xml:space="preserve">{{ </w:t>
+      </w:r>
+      <w:proofErr w:type="spellStart"/>
+      <w:r>
+        <w:rPr>
+          <w:sz w:val="28"/>
+          <w:szCs w:val="24"/>
+        </w:rPr>
+        <w:t>chosen_private_care</w:t>
+      </w:r>
+      <w:proofErr w:type="spellEnd"/>
+      <w:r>
+        <w:rPr>
+          <w:sz w:val="28"/>
+          <w:szCs w:val="24"/>
+        </w:rPr>
+        <w:t xml:space="preserve"> }}</w:t>
       </w:r>
       <w:r>
         <w:rPr>
@@ -2385,14 +3562,46 @@
           <w:sz w:val="28"/>
           <w:szCs w:val="24"/>
         </w:rPr>
-        <w:t xml:space="preserve"> for HRT</w:t>
-      </w:r>
-      <w:r>
-        <w:rPr>
-          <w:sz w:val="28"/>
-          <w:szCs w:val="24"/>
-        </w:rPr>
-        <w:t>{% if not blood_testing %}</w:t>
+        <w:t xml:space="preserve"> for </w:t>
+      </w:r>
+      <w:proofErr w:type="gramStart"/>
+      <w:r>
+        <w:rPr>
+          <w:sz w:val="28"/>
+          <w:szCs w:val="24"/>
+        </w:rPr>
+        <w:t>HRT</w:t>
+      </w:r>
+      <w:r>
+        <w:rPr>
+          <w:sz w:val="28"/>
+          <w:szCs w:val="24"/>
+        </w:rPr>
+        <w:t>{</w:t>
+      </w:r>
+      <w:proofErr w:type="gramEnd"/>
+      <w:r>
+        <w:rPr>
+          <w:sz w:val="28"/>
+          <w:szCs w:val="24"/>
+        </w:rPr>
+        <w:t xml:space="preserve">% if not </w:t>
+      </w:r>
+      <w:proofErr w:type="spellStart"/>
+      <w:r>
+        <w:rPr>
+          <w:sz w:val="28"/>
+          <w:szCs w:val="24"/>
+        </w:rPr>
+        <w:t>blood_testing</w:t>
+      </w:r>
+      <w:proofErr w:type="spellEnd"/>
+      <w:r>
+        <w:rPr>
+          <w:sz w:val="28"/>
+          <w:szCs w:val="24"/>
+        </w:rPr>
+        <w:t xml:space="preserve"> %}</w:t>
       </w:r>
     </w:p>
     <w:p>
@@ -2412,14 +3621,30 @@
           <w:sz w:val="28"/>
           <w:szCs w:val="24"/>
         </w:rPr>
-        <w:t>Provide blood testing as necessary</w:t>
-      </w:r>
-      <w:r>
-        <w:rPr>
-          <w:sz w:val="28"/>
-          <w:szCs w:val="24"/>
-        </w:rPr>
-        <w:t>{% endif %}</w:t>
+        <w:t xml:space="preserve">Provide blood testing as </w:t>
+      </w:r>
+      <w:proofErr w:type="gramStart"/>
+      <w:r>
+        <w:rPr>
+          <w:sz w:val="28"/>
+          <w:szCs w:val="24"/>
+        </w:rPr>
+        <w:t>necessary</w:t>
+      </w:r>
+      <w:r>
+        <w:rPr>
+          <w:sz w:val="28"/>
+          <w:szCs w:val="24"/>
+        </w:rPr>
+        <w:t>{</w:t>
+      </w:r>
+      <w:proofErr w:type="gramEnd"/>
+      <w:r>
+        <w:rPr>
+          <w:sz w:val="28"/>
+          <w:szCs w:val="24"/>
+        </w:rPr>
+        <w:t>% endif %}</w:t>
       </w:r>
     </w:p>
     <w:p>
@@ -2439,14 +3664,46 @@
           <w:sz w:val="28"/>
           <w:szCs w:val="24"/>
         </w:rPr>
-        <w:t>Administer Injections if required</w:t>
-      </w:r>
-      <w:r>
-        <w:rPr>
-          <w:sz w:val="28"/>
-          <w:szCs w:val="24"/>
-        </w:rPr>
-        <w:t>{% endif %}{% if bridging_desired %}</w:t>
+        <w:t xml:space="preserve">Administer Injections if </w:t>
+      </w:r>
+      <w:proofErr w:type="gramStart"/>
+      <w:r>
+        <w:rPr>
+          <w:sz w:val="28"/>
+          <w:szCs w:val="24"/>
+        </w:rPr>
+        <w:t>required</w:t>
+      </w:r>
+      <w:r>
+        <w:rPr>
+          <w:sz w:val="28"/>
+          <w:szCs w:val="24"/>
+        </w:rPr>
+        <w:t>{</w:t>
+      </w:r>
+      <w:proofErr w:type="gramEnd"/>
+      <w:r>
+        <w:rPr>
+          <w:sz w:val="28"/>
+          <w:szCs w:val="24"/>
+        </w:rPr>
+        <w:t xml:space="preserve">% endif %}{% if </w:t>
+      </w:r>
+      <w:proofErr w:type="spellStart"/>
+      <w:r>
+        <w:rPr>
+          <w:sz w:val="28"/>
+          <w:szCs w:val="24"/>
+        </w:rPr>
+        <w:t>bridging_desired</w:t>
+      </w:r>
+      <w:proofErr w:type="spellEnd"/>
+      <w:r>
+        <w:rPr>
+          <w:sz w:val="28"/>
+          <w:szCs w:val="24"/>
+        </w:rPr>
+        <w:t xml:space="preserve"> %}</w:t>
       </w:r>
     </w:p>
     <w:p>
@@ -2466,21 +3723,53 @@
           <w:sz w:val="28"/>
           <w:szCs w:val="24"/>
         </w:rPr>
-        <w:t>Provide a bridging prescription</w:t>
-      </w:r>
-      <w:r>
-        <w:rPr>
-          <w:sz w:val="28"/>
-          <w:szCs w:val="24"/>
-        </w:rPr>
-        <w:t>{% endif %}</w:t>
-      </w:r>
-      <w:r>
-        <w:rPr>
-          <w:sz w:val="28"/>
-          <w:szCs w:val="32"/>
-        </w:rPr>
-        <w:t xml:space="preserve">{% if chosen_gic != </w:t>
+        <w:t xml:space="preserve">Provide a bridging </w:t>
+      </w:r>
+      <w:proofErr w:type="gramStart"/>
+      <w:r>
+        <w:rPr>
+          <w:sz w:val="28"/>
+          <w:szCs w:val="24"/>
+        </w:rPr>
+        <w:t>prescription</w:t>
+      </w:r>
+      <w:r>
+        <w:rPr>
+          <w:sz w:val="28"/>
+          <w:szCs w:val="24"/>
+        </w:rPr>
+        <w:t>{</w:t>
+      </w:r>
+      <w:proofErr w:type="gramEnd"/>
+      <w:r>
+        <w:rPr>
+          <w:sz w:val="28"/>
+          <w:szCs w:val="24"/>
+        </w:rPr>
+        <w:t>% endif %}</w:t>
+      </w:r>
+      <w:r>
+        <w:rPr>
+          <w:sz w:val="28"/>
+          <w:szCs w:val="32"/>
+        </w:rPr>
+        <w:t xml:space="preserve">{% if </w:t>
+      </w:r>
+      <w:proofErr w:type="spellStart"/>
+      <w:r>
+        <w:rPr>
+          <w:sz w:val="28"/>
+          <w:szCs w:val="32"/>
+        </w:rPr>
+        <w:t>chosen_gic</w:t>
+      </w:r>
+      <w:proofErr w:type="spellEnd"/>
+      <w:r>
+        <w:rPr>
+          <w:sz w:val="28"/>
+          <w:szCs w:val="32"/>
+        </w:rPr>
+        <w:t xml:space="preserve"> != </w:t>
       </w:r>
       <w:r>
         <w:rPr>
@@ -2508,7 +3797,23 @@
           <w:sz w:val="28"/>
           <w:szCs w:val="32"/>
         </w:rPr>
-        <w:t xml:space="preserve"> and chosen_gic != “1”</w:t>
+        <w:t xml:space="preserve"> and </w:t>
+      </w:r>
+      <w:proofErr w:type="spellStart"/>
+      <w:r>
+        <w:rPr>
+          <w:sz w:val="28"/>
+          <w:szCs w:val="32"/>
+        </w:rPr>
+        <w:t>chosen_gic</w:t>
+      </w:r>
+      <w:proofErr w:type="spellEnd"/>
+      <w:r>
+        <w:rPr>
+          <w:sz w:val="28"/>
+          <w:szCs w:val="32"/>
+        </w:rPr>
+        <w:t xml:space="preserve"> != “1”</w:t>
       </w:r>
       <w:r>
         <w:rPr>
@@ -2535,14 +3840,94 @@
           <w:sz w:val="28"/>
           <w:szCs w:val="32"/>
         </w:rPr>
-        <w:t>Refer me to the following Gender Identity Clinic: {{ chosen_gic |format_gic }}</w:t>
-      </w:r>
-      <w:r>
-        <w:rPr>
-          <w:sz w:val="28"/>
-          <w:szCs w:val="32"/>
-        </w:rPr>
-        <w:t>{% elif gic_referral %}</w:t>
+        <w:t xml:space="preserve">Refer me to the following Gender Identity Clinic: </w:t>
+      </w:r>
+      <w:proofErr w:type="gramStart"/>
+      <w:r>
+        <w:rPr>
+          <w:sz w:val="28"/>
+          <w:szCs w:val="32"/>
+        </w:rPr>
+        <w:t xml:space="preserve">{{ </w:t>
+      </w:r>
+      <w:proofErr w:type="spellStart"/>
+      <w:r>
+        <w:rPr>
+          <w:sz w:val="28"/>
+          <w:szCs w:val="32"/>
+        </w:rPr>
+        <w:t>chosen</w:t>
+      </w:r>
+      <w:proofErr w:type="gramEnd"/>
+      <w:r>
+        <w:rPr>
+          <w:sz w:val="28"/>
+          <w:szCs w:val="32"/>
+        </w:rPr>
+        <w:t>_gic</w:t>
+      </w:r>
+      <w:proofErr w:type="spellEnd"/>
+      <w:r>
+        <w:rPr>
+          <w:sz w:val="28"/>
+          <w:szCs w:val="32"/>
+        </w:rPr>
+        <w:t xml:space="preserve"> |</w:t>
+      </w:r>
+      <w:proofErr w:type="spellStart"/>
+      <w:r>
+        <w:rPr>
+          <w:sz w:val="28"/>
+          <w:szCs w:val="32"/>
+        </w:rPr>
+        <w:t>format_gic</w:t>
+      </w:r>
+      <w:proofErr w:type="spellEnd"/>
+      <w:r>
+        <w:rPr>
+          <w:sz w:val="28"/>
+          <w:szCs w:val="32"/>
+        </w:rPr>
+        <w:t xml:space="preserve"> }}</w:t>
+      </w:r>
+      <w:r>
+        <w:rPr>
+          <w:sz w:val="28"/>
+          <w:szCs w:val="32"/>
+        </w:rPr>
+        <w:t xml:space="preserve">{% </w:t>
+      </w:r>
+      <w:proofErr w:type="spellStart"/>
+      <w:r>
+        <w:rPr>
+          <w:sz w:val="28"/>
+          <w:szCs w:val="32"/>
+        </w:rPr>
+        <w:t>elif</w:t>
+      </w:r>
+      <w:proofErr w:type="spellEnd"/>
+      <w:r>
+        <w:rPr>
+          <w:sz w:val="28"/>
+          <w:szCs w:val="32"/>
+        </w:rPr>
+        <w:t xml:space="preserve"> </w:t>
+      </w:r>
+      <w:proofErr w:type="spellStart"/>
+      <w:r>
+        <w:rPr>
+          <w:sz w:val="28"/>
+          <w:szCs w:val="32"/>
+        </w:rPr>
+        <w:t>gic_referral</w:t>
+      </w:r>
+      <w:proofErr w:type="spellEnd"/>
+      <w:r>
+        <w:rPr>
+          <w:sz w:val="28"/>
+          <w:szCs w:val="32"/>
+        </w:rPr>
+        <w:t xml:space="preserve"> %}</w:t>
       </w:r>
     </w:p>
     <w:p>
@@ -2562,14 +3947,30 @@
           <w:sz w:val="28"/>
           <w:szCs w:val="32"/>
         </w:rPr>
-        <w:t>Refer me to a Gender Identity Clinic</w:t>
-      </w:r>
-      <w:r>
-        <w:rPr>
-          <w:sz w:val="28"/>
-          <w:szCs w:val="32"/>
-        </w:rPr>
-        <w:t>{%</w:t>
+        <w:t xml:space="preserve">Refer me to a Gender Identity </w:t>
+      </w:r>
+      <w:proofErr w:type="gramStart"/>
+      <w:r>
+        <w:rPr>
+          <w:sz w:val="28"/>
+          <w:szCs w:val="32"/>
+        </w:rPr>
+        <w:t>Clinic</w:t>
+      </w:r>
+      <w:r>
+        <w:rPr>
+          <w:sz w:val="28"/>
+          <w:szCs w:val="32"/>
+        </w:rPr>
+        <w:t>{</w:t>
+      </w:r>
+      <w:proofErr w:type="gramEnd"/>
+      <w:r>
+        <w:rPr>
+          <w:sz w:val="28"/>
+          <w:szCs w:val="32"/>
+        </w:rPr>
+        <w:t>%</w:t>
       </w:r>
       <w:r>
         <w:rPr>
@@ -2604,7 +4005,23 @@
           <w:sz w:val="28"/>
           <w:szCs w:val="32"/>
         </w:rPr>
-        <w:t>{% if immigration_care%}</w:t>
+        <w:t xml:space="preserve">{% if </w:t>
+      </w:r>
+      <w:proofErr w:type="spellStart"/>
+      <w:r>
+        <w:rPr>
+          <w:sz w:val="28"/>
+          <w:szCs w:val="32"/>
+        </w:rPr>
+        <w:t>immigration_care</w:t>
+      </w:r>
+      <w:proofErr w:type="spellEnd"/>
+      <w:r>
+        <w:rPr>
+          <w:sz w:val="28"/>
+          <w:szCs w:val="32"/>
+        </w:rPr>
+        <w:t>%}</w:t>
       </w:r>
     </w:p>
     <w:p>
@@ -2624,14 +4041,46 @@
           <w:sz w:val="28"/>
           <w:szCs w:val="32"/>
         </w:rPr>
-        <w:t>Renew my prescription for HRT{% endif %}</w:t>
-      </w:r>
-      <w:r>
-        <w:rPr>
-          <w:sz w:val="28"/>
-          <w:szCs w:val="32"/>
-        </w:rPr>
-        <w:t>{% if blood_testing%}</w:t>
+        <w:t xml:space="preserve">Renew my prescription for </w:t>
+      </w:r>
+      <w:proofErr w:type="gramStart"/>
+      <w:r>
+        <w:rPr>
+          <w:sz w:val="28"/>
+          <w:szCs w:val="32"/>
+        </w:rPr>
+        <w:t>HRT{</w:t>
+      </w:r>
+      <w:proofErr w:type="gramEnd"/>
+      <w:r>
+        <w:rPr>
+          <w:sz w:val="28"/>
+          <w:szCs w:val="32"/>
+        </w:rPr>
+        <w:t>% endif %}</w:t>
+      </w:r>
+      <w:r>
+        <w:rPr>
+          <w:sz w:val="28"/>
+          <w:szCs w:val="32"/>
+        </w:rPr>
+        <w:t xml:space="preserve">{% if </w:t>
+      </w:r>
+      <w:proofErr w:type="spellStart"/>
+      <w:r>
+        <w:rPr>
+          <w:sz w:val="28"/>
+          <w:szCs w:val="32"/>
+        </w:rPr>
+        <w:t>blood_testing</w:t>
+      </w:r>
+      <w:proofErr w:type="spellEnd"/>
+      <w:r>
+        <w:rPr>
+          <w:sz w:val="28"/>
+          <w:szCs w:val="32"/>
+        </w:rPr>
+        <w:t>%}</w:t>
       </w:r>
     </w:p>
     <w:p>
@@ -2651,21 +4100,53 @@
           <w:sz w:val="28"/>
           <w:szCs w:val="32"/>
         </w:rPr>
-        <w:t>Provide blood testing as necessary</w:t>
-      </w:r>
-      <w:r>
-        <w:rPr>
-          <w:sz w:val="28"/>
-          <w:szCs w:val="32"/>
-        </w:rPr>
-        <w:t>{% endif %}</w:t>
-      </w:r>
-      <w:r>
-        <w:rPr>
-          <w:sz w:val="28"/>
-          <w:szCs w:val="32"/>
-        </w:rPr>
-        <w:t>{% if slt_referral %}</w:t>
+        <w:t xml:space="preserve">Provide blood testing as </w:t>
+      </w:r>
+      <w:proofErr w:type="gramStart"/>
+      <w:r>
+        <w:rPr>
+          <w:sz w:val="28"/>
+          <w:szCs w:val="32"/>
+        </w:rPr>
+        <w:t>necessary</w:t>
+      </w:r>
+      <w:r>
+        <w:rPr>
+          <w:sz w:val="28"/>
+          <w:szCs w:val="32"/>
+        </w:rPr>
+        <w:t>{</w:t>
+      </w:r>
+      <w:proofErr w:type="gramEnd"/>
+      <w:r>
+        <w:rPr>
+          <w:sz w:val="28"/>
+          <w:szCs w:val="32"/>
+        </w:rPr>
+        <w:t>% endif %}</w:t>
+      </w:r>
+      <w:r>
+        <w:rPr>
+          <w:sz w:val="28"/>
+          <w:szCs w:val="32"/>
+        </w:rPr>
+        <w:t xml:space="preserve">{% if </w:t>
+      </w:r>
+      <w:proofErr w:type="spellStart"/>
+      <w:r>
+        <w:rPr>
+          <w:sz w:val="28"/>
+          <w:szCs w:val="32"/>
+        </w:rPr>
+        <w:t>slt_referral</w:t>
+      </w:r>
+      <w:proofErr w:type="spellEnd"/>
+      <w:r>
+        <w:rPr>
+          <w:sz w:val="28"/>
+          <w:szCs w:val="32"/>
+        </w:rPr>
+        <w:t xml:space="preserve"> %}</w:t>
       </w:r>
     </w:p>
     <w:p>
@@ -2686,20 +4167,50 @@
           <w:sz w:val="28"/>
           <w:szCs w:val="32"/>
         </w:rPr>
-        <w:t>Refer me to a Speech &amp; Language Therapist</w:t>
-      </w:r>
-      <w:r>
-        <w:rPr>
-          <w:sz w:val="28"/>
-          <w:szCs w:val="32"/>
-        </w:rPr>
-        <w:t>{% endif %}</w:t>
+        <w:t xml:space="preserve">Refer me to a Speech &amp; Language </w:t>
+      </w:r>
+      <w:proofErr w:type="gramStart"/>
+      <w:r>
+        <w:rPr>
+          <w:sz w:val="28"/>
+          <w:szCs w:val="32"/>
+        </w:rPr>
+        <w:t>Therapist</w:t>
+      </w:r>
+      <w:r>
+        <w:rPr>
+          <w:sz w:val="28"/>
+          <w:szCs w:val="32"/>
+        </w:rPr>
+        <w:t>{</w:t>
+      </w:r>
+      <w:proofErr w:type="gramEnd"/>
+      <w:r>
+        <w:rPr>
+          <w:sz w:val="28"/>
+          <w:szCs w:val="32"/>
+        </w:rPr>
+        <w:t>% endif %}</w:t>
       </w:r>
       <w:r>
         <w:rPr>
           <w:sz w:val="20"/>
         </w:rPr>
-        <w:t>{% if passport_letter %}</w:t>
+        <w:t xml:space="preserve">{% if </w:t>
+      </w:r>
+      <w:proofErr w:type="spellStart"/>
+      <w:r>
+        <w:rPr>
+          <w:sz w:val="20"/>
+        </w:rPr>
+        <w:t>passport_letter</w:t>
+      </w:r>
+      <w:proofErr w:type="spellEnd"/>
+      <w:r>
+        <w:rPr>
+          <w:sz w:val="20"/>
+        </w:rPr>
+        <w:t xml:space="preserve"> %}</w:t>
       </w:r>
     </w:p>
     <w:p>
@@ -2720,14 +4231,87 @@
           <w:sz w:val="28"/>
           <w:szCs w:val="32"/>
         </w:rPr>
-        <w:t>A letter confirming my new gender is likely to be permanent</w:t>
-      </w:r>
-      <w:r>
-        <w:rPr>
-          <w:sz w:val="28"/>
-          <w:szCs w:val="32"/>
-        </w:rPr>
-        <w:t>{% endif %}</w:t>
+        <w:t xml:space="preserve">A letter confirming my new gender is likely to be </w:t>
+      </w:r>
+      <w:proofErr w:type="gramStart"/>
+      <w:r>
+        <w:rPr>
+          <w:sz w:val="28"/>
+          <w:szCs w:val="32"/>
+        </w:rPr>
+        <w:t>permanent</w:t>
+      </w:r>
+      <w:r>
+        <w:rPr>
+          <w:sz w:val="28"/>
+          <w:szCs w:val="32"/>
+        </w:rPr>
+        <w:t>{</w:t>
+      </w:r>
+      <w:proofErr w:type="gramEnd"/>
+      <w:r>
+        <w:rPr>
+          <w:sz w:val="28"/>
+          <w:szCs w:val="32"/>
+        </w:rPr>
+        <w:t>% endif %}</w:t>
+      </w:r>
+      <w:r>
+        <w:rPr>
+          <w:szCs w:val="24"/>
+        </w:rPr>
+        <w:t xml:space="preserve">{%  if </w:t>
+      </w:r>
+      <w:proofErr w:type="spellStart"/>
+      <w:r>
+        <w:rPr>
+          <w:szCs w:val="24"/>
+        </w:rPr>
+        <w:t>GRC_letter</w:t>
+      </w:r>
+      <w:proofErr w:type="spellEnd"/>
+      <w:r>
+        <w:rPr>
+          <w:szCs w:val="24"/>
+        </w:rPr>
+        <w:t xml:space="preserve"> %}</w:t>
+      </w:r>
+    </w:p>
+    <w:p>
+      <w:pPr>
+        <w:pStyle w:val="ListParagraph"/>
+        <w:numPr>
+          <w:ilvl w:val="0"/>
+          <w:numId w:val="14"/>
+        </w:numPr>
+        <w:spacing w:after="0" w:line="240" w:lineRule="auto"/>
+        <w:rPr>
+          <w:sz w:val="28"/>
+          <w:szCs w:val="32"/>
+        </w:rPr>
+      </w:pPr>
+      <w:r>
+        <w:rPr>
+          <w:sz w:val="28"/>
+          <w:szCs w:val="32"/>
+        </w:rPr>
+        <w:t xml:space="preserve">A report for my GRC </w:t>
+      </w:r>
+      <w:proofErr w:type="gramStart"/>
+      <w:r>
+        <w:rPr>
+          <w:sz w:val="28"/>
+          <w:szCs w:val="32"/>
+        </w:rPr>
+        <w:t>application{</w:t>
+      </w:r>
+      <w:proofErr w:type="gramEnd"/>
+      <w:r>
+        <w:rPr>
+          <w:sz w:val="28"/>
+          <w:szCs w:val="32"/>
+        </w:rPr>
+        <w:t>% endif %}</w:t>
       </w:r>
     </w:p>
     <w:p>
@@ -2812,14 +4396,32 @@
           <w:szCs w:val="24"/>
           <w:lang w:val="en-GB"/>
         </w:rPr>
-        <w:t>Apart from Sustanon®, there</w:t>
-      </w:r>
+        <w:t xml:space="preserve">Apart from </w:t>
+      </w:r>
+      <w:proofErr w:type="spellStart"/>
       <w:r>
         <w:rPr>
           <w:sz w:val="28"/>
           <w:szCs w:val="24"/>
           <w:lang w:val="en-GB"/>
         </w:rPr>
+        <w:t>Sustanon</w:t>
+      </w:r>
+      <w:proofErr w:type="spellEnd"/>
+      <w:r>
+        <w:rPr>
+          <w:sz w:val="28"/>
+          <w:szCs w:val="24"/>
+          <w:lang w:val="en-GB"/>
+        </w:rPr>
+        <w:t>®, there</w:t>
+      </w:r>
+      <w:r>
+        <w:rPr>
+          <w:sz w:val="28"/>
+          <w:szCs w:val="24"/>
+          <w:lang w:val="en-GB"/>
+        </w:rPr>
         <w:t xml:space="preserve"> </w:t>
       </w:r>
       <w:r>
@@ -2924,16 +4526,26 @@
           <w:szCs w:val="24"/>
           <w:lang w:val="en-GB"/>
         </w:rPr>
-        <w:t>specialist provider, is not uncommon in general practice</w:t>
-      </w:r>
+        <w:t xml:space="preserve">specialist provider, is not uncommon in general </w:t>
+      </w:r>
+      <w:proofErr w:type="gramStart"/>
       <w:r>
         <w:rPr>
           <w:sz w:val="28"/>
           <w:szCs w:val="24"/>
           <w:lang w:val="en-GB"/>
         </w:rPr>
+        <w:t>practice</w:t>
+      </w:r>
+      <w:r>
+        <w:rPr>
+          <w:sz w:val="28"/>
+          <w:szCs w:val="24"/>
+          <w:lang w:val="en-GB"/>
+        </w:rPr>
         <w:t>”</w:t>
       </w:r>
+      <w:proofErr w:type="gramEnd"/>
     </w:p>
     <w:p>
       <w:pPr>
@@ -3185,7 +4797,25 @@
           <w:szCs w:val="24"/>
           <w:lang w:val="en-GB"/>
         </w:rPr>
-        <w:t>). This outlines common prescribing and monitoring protocols that you may wish to use with your patient, it is important to work with your patient and take into account their concerns and specific needs they may have with a given hormone therapy regiment.</w:t>
+        <w:t xml:space="preserve">). This outlines common prescribing and monitoring protocols that you may wish to use with your patient, it is important to work with your patient and </w:t>
+      </w:r>
+      <w:proofErr w:type="gramStart"/>
+      <w:r>
+        <w:rPr>
+          <w:sz w:val="28"/>
+          <w:szCs w:val="24"/>
+          <w:lang w:val="en-GB"/>
+        </w:rPr>
+        <w:t>take into account</w:t>
+      </w:r>
+      <w:proofErr w:type="gramEnd"/>
+      <w:r>
+        <w:rPr>
+          <w:sz w:val="28"/>
+          <w:szCs w:val="24"/>
+          <w:lang w:val="en-GB"/>
+        </w:rPr>
+        <w:t xml:space="preserve"> their concerns and specific needs they may have with a given hormone therapy regiment.</w:t>
       </w:r>
       <w:r>
         <w:rPr>
@@ -3528,7 +5158,23 @@
           <w:sz w:val="28"/>
           <w:szCs w:val="28"/>
         </w:rPr>
-        <w:t>Dpt.nhs.uk. 2016. Specialised Services Circular 1620. [online] Available at: &lt;</w:t>
+        <w:t xml:space="preserve">Dpt.nhs.uk. 2016. </w:t>
+      </w:r>
+      <w:proofErr w:type="spellStart"/>
+      <w:r>
+        <w:rPr>
+          <w:sz w:val="28"/>
+          <w:szCs w:val="28"/>
+        </w:rPr>
+        <w:t>Specialised</w:t>
+      </w:r>
+      <w:proofErr w:type="spellEnd"/>
+      <w:r>
+        <w:rPr>
+          <w:sz w:val="28"/>
+          <w:szCs w:val="28"/>
+        </w:rPr>
+        <w:t xml:space="preserve"> Services Circular 1620. [online] Available at: &lt;</w:t>
       </w:r>
       <w:r>
         <w:t xml:space="preserve"> </w:t>
@@ -3540,6 +5186,7 @@
         </w:rPr>
         <w:t>https://www.transinformed.co.uk/static/files/SSC-1620.pdf</w:t>
       </w:r>
+      <w:proofErr w:type="gramStart"/>
       <w:r>
         <w:rPr>
           <w:sz w:val="28"/>
@@ -3554,6 +5201,7 @@
         </w:rPr>
         <w:t>.</w:t>
       </w:r>
+      <w:proofErr w:type="gramEnd"/>
     </w:p>
     <w:p>
       <w:pPr>
@@ -3666,14 +5314,46 @@
           <w:sz w:val="28"/>
           <w:szCs w:val="28"/>
         </w:rPr>
-        <w:t>Vincent, B., 2018. Transgender health. Jessica Kingsley Publishers.</w:t>
-      </w:r>
-      <w:r>
-        <w:rPr>
-          <w:sz w:val="28"/>
-          <w:szCs w:val="28"/>
-        </w:rPr>
-        <w:t>{% if bridging_desired %}</w:t>
+        <w:t xml:space="preserve">Vincent, B., 2018. Transgender health. Jessica Kingsley </w:t>
+      </w:r>
+      <w:proofErr w:type="gramStart"/>
+      <w:r>
+        <w:rPr>
+          <w:sz w:val="28"/>
+          <w:szCs w:val="28"/>
+        </w:rPr>
+        <w:t>Publishers.</w:t>
+      </w:r>
+      <w:r>
+        <w:rPr>
+          <w:sz w:val="28"/>
+          <w:szCs w:val="28"/>
+        </w:rPr>
+        <w:t>{</w:t>
+      </w:r>
+      <w:proofErr w:type="gramEnd"/>
+      <w:r>
+        <w:rPr>
+          <w:sz w:val="28"/>
+          <w:szCs w:val="28"/>
+        </w:rPr>
+        <w:t xml:space="preserve">% if </w:t>
+      </w:r>
+      <w:proofErr w:type="spellStart"/>
+      <w:r>
+        <w:rPr>
+          <w:sz w:val="28"/>
+          <w:szCs w:val="28"/>
+        </w:rPr>
+        <w:t>bridging_desired</w:t>
+      </w:r>
+      <w:proofErr w:type="spellEnd"/>
+      <w:r>
+        <w:rPr>
+          <w:sz w:val="28"/>
+          <w:szCs w:val="28"/>
+        </w:rPr>
+        <w:t xml:space="preserve"> %}</w:t>
       </w:r>
     </w:p>
     <w:p>
@@ -3748,6 +5428,7 @@
         </w:rPr>
         <w:t>https://www.transinformed.co.uk/static/files/service-specification-1719.pdf</w:t>
       </w:r>
+      <w:proofErr w:type="gramStart"/>
       <w:r>
         <w:rPr>
           <w:sz w:val="28"/>
@@ -3760,7 +5441,15 @@
           <w:sz w:val="28"/>
           <w:szCs w:val="28"/>
         </w:rPr>
-        <w:t>{%</w:t>
+        <w:t>{</w:t>
+      </w:r>
+      <w:proofErr w:type="gramEnd"/>
+      <w:r>
+        <w:rPr>
+          <w:sz w:val="28"/>
+          <w:szCs w:val="28"/>
+        </w:rPr>
+        <w:t>%</w:t>
       </w:r>
       <w:r>
         <w:rPr>
@@ -3795,22 +5484,47 @@
           <w:sz w:val="28"/>
           <w:szCs w:val="28"/>
         </w:rPr>
-        <w:t xml:space="preserve">{% if shared_care %} </w:t>
-      </w:r>
-    </w:p>
-    <w:p>
-      <w:pPr>
-        <w:rPr>
-          <w:sz w:val="28"/>
-          <w:szCs w:val="28"/>
-        </w:rPr>
-      </w:pPr>
-      <w:r>
-        <w:rPr>
-          <w:sz w:val="28"/>
-          <w:szCs w:val="28"/>
-        </w:rPr>
-        <w:t xml:space="preserve">Specialised Services Circular 1826, NHS England, 2018. Primary Care Responsibilities </w:t>
+        <w:t xml:space="preserve">{% if </w:t>
+      </w:r>
+      <w:proofErr w:type="spellStart"/>
+      <w:r>
+        <w:rPr>
+          <w:sz w:val="28"/>
+          <w:szCs w:val="28"/>
+        </w:rPr>
+        <w:t>shared_care</w:t>
+      </w:r>
+      <w:proofErr w:type="spellEnd"/>
+      <w:r>
+        <w:rPr>
+          <w:sz w:val="28"/>
+          <w:szCs w:val="28"/>
+        </w:rPr>
+        <w:t xml:space="preserve"> %} </w:t>
+      </w:r>
+    </w:p>
+    <w:p>
+      <w:pPr>
+        <w:rPr>
+          <w:sz w:val="28"/>
+          <w:szCs w:val="28"/>
+        </w:rPr>
+      </w:pPr>
+      <w:proofErr w:type="spellStart"/>
+      <w:r>
+        <w:rPr>
+          <w:sz w:val="28"/>
+          <w:szCs w:val="28"/>
+        </w:rPr>
+        <w:t>Specialised</w:t>
+      </w:r>
+      <w:proofErr w:type="spellEnd"/>
+      <w:r>
+        <w:rPr>
+          <w:sz w:val="28"/>
+          <w:szCs w:val="28"/>
+        </w:rPr>
+        <w:t xml:space="preserve"> Services Circular 1826, NHS England, 2018. Primary Care Responsibilities </w:t>
       </w:r>
       <w:r>
         <w:rPr>
@@ -3824,15 +5538,40 @@
           <w:sz w:val="28"/>
           <w:szCs w:val="28"/>
         </w:rPr>
-        <w:t xml:space="preserve"> Regard To Requests by Private On-Line Medical Service Providers to Prescribe Hormone Treatments for Transgender People. </w:t>
-      </w:r>
+        <w:t xml:space="preserve"> Regard </w:t>
+      </w:r>
+      <w:proofErr w:type="gramStart"/>
+      <w:r>
+        <w:rPr>
+          <w:sz w:val="28"/>
+          <w:szCs w:val="28"/>
+        </w:rPr>
+        <w:t>To</w:t>
+      </w:r>
+      <w:proofErr w:type="gramEnd"/>
+      <w:r>
+        <w:rPr>
+          <w:sz w:val="28"/>
+          <w:szCs w:val="28"/>
+        </w:rPr>
+        <w:t xml:space="preserve"> Requests by Private On-Line Medical Service Providers to Prescribe Hormone Treatments for Transgender People. </w:t>
+      </w:r>
+      <w:proofErr w:type="spellStart"/>
       <w:r>
         <w:rPr>
           <w:sz w:val="28"/>
           <w:szCs w:val="28"/>
         </w:rPr>
         <w:lastRenderedPageBreak/>
-        <w:t>Specialised Services Circular 1826, [online] Available at: &lt;</w:t>
+        <w:t>Specialised</w:t>
+      </w:r>
+      <w:proofErr w:type="spellEnd"/>
+      <w:r>
+        <w:rPr>
+          <w:sz w:val="28"/>
+          <w:szCs w:val="28"/>
+        </w:rPr>
+        <w:t xml:space="preserve"> Services Circular 1826, [online] Available at: &lt;</w:t>
       </w:r>
       <w:r>
         <w:t xml:space="preserve"> </w:t>
@@ -3887,14 +5626,62 @@
           <w:sz w:val="28"/>
           <w:szCs w:val="28"/>
         </w:rPr>
-        <w:t>{% endif %}</w:t>
-      </w:r>
-      <w:r>
-        <w:rPr>
-          <w:sz w:val="28"/>
-          <w:szCs w:val="28"/>
-        </w:rPr>
-        <w:t>{% if  no_fixed_address or no_id_proof %}</w:t>
+        <w:t xml:space="preserve">{% endif </w:t>
+      </w:r>
+      <w:proofErr w:type="gramStart"/>
+      <w:r>
+        <w:rPr>
+          <w:sz w:val="28"/>
+          <w:szCs w:val="28"/>
+        </w:rPr>
+        <w:t>%}</w:t>
+      </w:r>
+      <w:r>
+        <w:rPr>
+          <w:sz w:val="28"/>
+          <w:szCs w:val="28"/>
+        </w:rPr>
+        <w:t>{</w:t>
+      </w:r>
+      <w:proofErr w:type="gramEnd"/>
+      <w:r>
+        <w:rPr>
+          <w:sz w:val="28"/>
+          <w:szCs w:val="28"/>
+        </w:rPr>
+        <w:t xml:space="preserve">% if  </w:t>
+      </w:r>
+      <w:proofErr w:type="spellStart"/>
+      <w:r>
+        <w:rPr>
+          <w:sz w:val="28"/>
+          <w:szCs w:val="28"/>
+        </w:rPr>
+        <w:t>no_fixed_address</w:t>
+      </w:r>
+      <w:proofErr w:type="spellEnd"/>
+      <w:r>
+        <w:rPr>
+          <w:sz w:val="28"/>
+          <w:szCs w:val="28"/>
+        </w:rPr>
+        <w:t xml:space="preserve"> or </w:t>
+      </w:r>
+      <w:proofErr w:type="spellStart"/>
+      <w:r>
+        <w:rPr>
+          <w:sz w:val="28"/>
+          <w:szCs w:val="28"/>
+        </w:rPr>
+        <w:t>no_id_proof</w:t>
+      </w:r>
+      <w:proofErr w:type="spellEnd"/>
+      <w:r>
+        <w:rPr>
+          <w:sz w:val="28"/>
+          <w:szCs w:val="28"/>
+        </w:rPr>
+        <w:t xml:space="preserve"> %}</w:t>
       </w:r>
       <w:r>
         <w:rPr>
@@ -3973,6 +5760,7 @@
         </w:rPr>
         <w:t>February 2023</w:t>
       </w:r>
+      <w:proofErr w:type="gramStart"/>
       <w:r>
         <w:rPr>
           <w:sz w:val="28"/>
@@ -3992,14 +5780,38 @@
           <w:sz w:val="28"/>
           <w:szCs w:val="28"/>
         </w:rPr>
-        <w:t>{%endif%}</w:t>
-      </w:r>
-      <w:r>
-        <w:rPr>
-          <w:sz w:val="28"/>
-          <w:szCs w:val="28"/>
-        </w:rPr>
-        <w:t>{% if passport_letter %}</w:t>
+        <w:t>{</w:t>
+      </w:r>
+      <w:proofErr w:type="gramEnd"/>
+      <w:r>
+        <w:rPr>
+          <w:sz w:val="28"/>
+          <w:szCs w:val="28"/>
+        </w:rPr>
+        <w:t>%endif%}</w:t>
+      </w:r>
+      <w:r>
+        <w:rPr>
+          <w:sz w:val="28"/>
+          <w:szCs w:val="28"/>
+        </w:rPr>
+        <w:t xml:space="preserve">{% if </w:t>
+      </w:r>
+      <w:proofErr w:type="spellStart"/>
+      <w:r>
+        <w:rPr>
+          <w:sz w:val="28"/>
+          <w:szCs w:val="28"/>
+        </w:rPr>
+        <w:t>passport_letter</w:t>
+      </w:r>
+      <w:proofErr w:type="spellEnd"/>
+      <w:r>
+        <w:rPr>
+          <w:sz w:val="28"/>
+          <w:szCs w:val="28"/>
+        </w:rPr>
+        <w:t xml:space="preserve"> %}</w:t>
       </w:r>
     </w:p>
     <w:p>
@@ -4077,7 +5889,23 @@
           <w:sz w:val="28"/>
           <w:szCs w:val="24"/>
         </w:rPr>
-        <w:t xml:space="preserve">As part of this process, they have changed their name from [Previous Full Name] to [Full Name] and lives as [gender]. </w:t>
+        <w:t xml:space="preserve">As part of this process, they have changed their name from [Previous Full Name] to [Full Name] and </w:t>
+      </w:r>
+      <w:proofErr w:type="gramStart"/>
+      <w:r>
+        <w:rPr>
+          <w:sz w:val="28"/>
+          <w:szCs w:val="24"/>
+        </w:rPr>
+        <w:t>lives</w:t>
+      </w:r>
+      <w:proofErr w:type="gramEnd"/>
+      <w:r>
+        <w:rPr>
+          <w:sz w:val="28"/>
+          <w:szCs w:val="24"/>
+        </w:rPr>
+        <w:t xml:space="preserve"> as [gender]. </w:t>
       </w:r>
       <w:r>
         <w:rPr>
@@ -4145,14 +5973,30 @@
           <w:sz w:val="28"/>
           <w:szCs w:val="24"/>
         </w:rPr>
-        <w:t>[GP Name and Signature]{% endif %}</w:t>
+        <w:t xml:space="preserve">[GP Name and </w:t>
+      </w:r>
+      <w:proofErr w:type="gramStart"/>
+      <w:r>
+        <w:rPr>
+          <w:sz w:val="28"/>
+          <w:szCs w:val="24"/>
+        </w:rPr>
+        <w:t>Signature]{</w:t>
+      </w:r>
+      <w:proofErr w:type="gramEnd"/>
+      <w:r>
+        <w:rPr>
+          <w:sz w:val="28"/>
+          <w:szCs w:val="24"/>
+        </w:rPr>
+        <w:t>% endif %}</w:t>
       </w:r>
     </w:p>
     <w:sectPr>
-      <w:headerReference w:type="default" r:id="rId11"/>
-      <w:footerReference w:type="default" r:id="rId12"/>
-      <w:headerReference w:type="first" r:id="rId13"/>
-      <w:footerReference w:type="first" r:id="rId14"/>
+      <w:headerReference w:type="default" r:id="rId12"/>
+      <w:footerReference w:type="default" r:id="rId13"/>
+      <w:headerReference w:type="first" r:id="rId14"/>
+      <w:footerReference w:type="first" r:id="rId15"/>
       <w:pgSz w:w="11906" w:h="16838" w:code="9"/>
       <w:pgMar w:top="1411" w:right="1786" w:bottom="1411" w:left="1267" w:header="1440" w:footer="720" w:gutter="0"/>
       <w:cols w:space="720"/>
@@ -4253,8 +6097,13 @@
                             <w:pPr>
                               <w:spacing w:after="0"/>
                             </w:pPr>
+                            <w:proofErr w:type="gramStart"/>
                             <w:r>
-                              <w:t>{{ phone }}</w:t>
+                              <w:t>{{ phone</w:t>
+                            </w:r>
+                            <w:proofErr w:type="gramEnd"/>
+                            <w:r>
+                              <w:t xml:space="preserve"> }}</w:t>
                             </w:r>
                           </w:p>
                         </w:txbxContent>
@@ -4349,11 +6198,19 @@
                                 <w:color w:val="auto"/>
                               </w:rPr>
                             </w:pPr>
+                            <w:proofErr w:type="gramStart"/>
                             <w:r>
                               <w:rPr>
                                 <w:color w:val="auto"/>
                               </w:rPr>
-                              <w:t>{{ email }}</w:t>
+                              <w:t>{{ email</w:t>
+                            </w:r>
+                            <w:proofErr w:type="gramEnd"/>
+                            <w:r>
+                              <w:rPr>
+                                <w:color w:val="auto"/>
+                              </w:rPr>
+                              <w:t xml:space="preserve"> }}</w:t>
                             </w:r>
                           </w:p>
                         </w:txbxContent>
@@ -4382,8 +6239,13 @@
                       <w:pPr>
                         <w:spacing w:after="0"/>
                       </w:pPr>
+                      <w:proofErr w:type="gramStart"/>
                       <w:r>
-                        <w:t>{{ phone }}</w:t>
+                        <w:t>{{ phone</w:t>
+                      </w:r>
+                      <w:proofErr w:type="gramEnd"/>
+                      <w:r>
+                        <w:t xml:space="preserve"> }}</w:t>
                       </w:r>
                     </w:p>
                   </w:txbxContent>
@@ -4424,11 +6286,19 @@
                           <w:color w:val="auto"/>
                         </w:rPr>
                       </w:pPr>
+                      <w:proofErr w:type="gramStart"/>
                       <w:r>
                         <w:rPr>
                           <w:color w:val="auto"/>
                         </w:rPr>
-                        <w:t>{{ email }}</w:t>
+                        <w:t>{{ email</w:t>
+                      </w:r>
+                      <w:proofErr w:type="gramEnd"/>
+                      <w:r>
+                        <w:rPr>
+                          <w:color w:val="auto"/>
+                        </w:rPr>
+                        <w:t xml:space="preserve"> }}</w:t>
                       </w:r>
                     </w:p>
                   </w:txbxContent>
@@ -4571,8 +6441,13 @@
                             <w:pPr>
                               <w:spacing w:after="0"/>
                             </w:pPr>
+                            <w:proofErr w:type="gramStart"/>
                             <w:r>
-                              <w:t>{{ phone }}</w:t>
+                              <w:t>{{ phone</w:t>
+                            </w:r>
+                            <w:proofErr w:type="gramEnd"/>
+                            <w:r>
+                              <w:t xml:space="preserve"> }}</w:t>
                             </w:r>
                           </w:p>
                         </w:txbxContent>
@@ -4666,8 +6541,13 @@
                                 <w:rFonts w:cs="Iskoola Pota"/>
                               </w:rPr>
                             </w:pPr>
+                            <w:proofErr w:type="gramStart"/>
                             <w:r>
-                              <w:t>{{ email }}</w:t>
+                              <w:t>{{ email</w:t>
+                            </w:r>
+                            <w:proofErr w:type="gramEnd"/>
+                            <w:r>
+                              <w:t xml:space="preserve"> }}</w:t>
                             </w:r>
                           </w:p>
                         </w:txbxContent>
@@ -4696,8 +6576,13 @@
                       <w:pPr>
                         <w:spacing w:after="0"/>
                       </w:pPr>
+                      <w:proofErr w:type="gramStart"/>
                       <w:r>
-                        <w:t>{{ phone }}</w:t>
+                        <w:t>{{ phone</w:t>
+                      </w:r>
+                      <w:proofErr w:type="gramEnd"/>
+                      <w:r>
+                        <w:t xml:space="preserve"> }}</w:t>
                       </w:r>
                     </w:p>
                   </w:txbxContent>
@@ -4737,8 +6622,13 @@
                           <w:rFonts w:cs="Iskoola Pota"/>
                         </w:rPr>
                       </w:pPr>
+                      <w:proofErr w:type="gramStart"/>
                       <w:r>
-                        <w:t>{{ email }}</w:t>
+                        <w:t>{{ email</w:t>
+                      </w:r>
+                      <w:proofErr w:type="gramEnd"/>
+                      <w:r>
+                        <w:t xml:space="preserve"> }}</w:t>
                       </w:r>
                     </w:p>
                   </w:txbxContent>
@@ -8013,6 +9903,18 @@
       <w14:numForm w14:val="default"/>
     </w:rPr>
   </w:style>
+  <w:style w:type="character" w:styleId="FollowedHyperlink">
+    <w:name w:val="FollowedHyperlink"/>
+    <w:basedOn w:val="DefaultParagraphFont"/>
+    <w:uiPriority w:val="99"/>
+    <w:semiHidden/>
+    <w:unhideWhenUsed/>
+    <w:rsid w:val="00964F38"/>
+    <w:rPr>
+      <w:color w:val="954F72" w:themeColor="followedHyperlink"/>
+      <w:u w:val="single"/>
+    </w:rPr>
+  </w:style>
 </w:styles>
 </file>
 

</xml_diff>

<commit_message>
add nhs record update option
can now add options to update name and gender on NHS record. resolves #136
</commit_message>
<xml_diff>
--- a/app/docproc/templates/template_v1_0.docx
+++ b/app/docproc/templates/template_v1_0.docx
@@ -3118,7 +3118,14 @@
           <w:sz w:val="28"/>
           <w:szCs w:val="24"/>
         </w:rPr>
-        <w:t>GRC_letter</w:t>
+        <w:t>grc</w:t>
+      </w:r>
+      <w:r>
+        <w:rPr>
+          <w:sz w:val="28"/>
+          <w:szCs w:val="24"/>
+        </w:rPr>
+        <w:t>_letter</w:t>
       </w:r>
       <w:proofErr w:type="spellEnd"/>
       <w:r>
@@ -3143,6 +3150,13 @@
           <w:szCs w:val="32"/>
         </w:rPr>
         <w:t>A report for my Gender Recognition Certificate (GRC) application</w:t>
+      </w:r>
+      <w:r>
+        <w:rPr>
+          <w:sz w:val="36"/>
+          <w:szCs w:val="32"/>
+        </w:rPr>
+        <w:t>.</w:t>
       </w:r>
     </w:p>
     <w:p>
@@ -3265,23 +3279,473 @@
             <w:sz w:val="28"/>
             <w:szCs w:val="24"/>
           </w:rPr>
-          <w:t>www.gov.uk/government/publications/gender-recognition-certificate-writing-medical-rep</w:t>
+          <w:t>www.gov.uk/government/publications/gender-recognition-certificate-writing-medical-reports</w:t>
         </w:r>
+      </w:hyperlink>
+      <w:r>
+        <w:rPr>
+          <w:sz w:val="28"/>
+          <w:szCs w:val="24"/>
+        </w:rPr>
+        <w:t xml:space="preserve"> </w:t>
+      </w:r>
+      <w:r>
+        <w:rPr>
+          <w:sz w:val="28"/>
+          <w:szCs w:val="24"/>
+        </w:rPr>
+        <w:t>{% endif %}</w:t>
+      </w:r>
+      <w:r>
+        <w:rPr>
+          <w:sz w:val="28"/>
+          <w:szCs w:val="24"/>
+        </w:rPr>
+        <w:t xml:space="preserve">{% if </w:t>
+      </w:r>
+      <w:proofErr w:type="spellStart"/>
+      <w:r>
+        <w:rPr>
+          <w:sz w:val="28"/>
+          <w:szCs w:val="24"/>
+        </w:rPr>
+        <w:t>nhs_record</w:t>
+      </w:r>
+      <w:r>
+        <w:rPr>
+          <w:sz w:val="28"/>
+          <w:szCs w:val="24"/>
+        </w:rPr>
+        <w:t>_gender</w:t>
+      </w:r>
+      <w:proofErr w:type="spellEnd"/>
+      <w:r>
+        <w:rPr>
+          <w:sz w:val="28"/>
+          <w:szCs w:val="24"/>
+        </w:rPr>
+        <w:t xml:space="preserve"> or </w:t>
+      </w:r>
+      <w:proofErr w:type="spellStart"/>
+      <w:r>
+        <w:rPr>
+          <w:sz w:val="28"/>
+          <w:szCs w:val="24"/>
+        </w:rPr>
+        <w:t>nhs_record_name</w:t>
+      </w:r>
+      <w:proofErr w:type="spellEnd"/>
+      <w:r>
+        <w:rPr>
+          <w:sz w:val="28"/>
+          <w:szCs w:val="24"/>
+        </w:rPr>
+        <w:t xml:space="preserve"> %}</w:t>
+      </w:r>
+    </w:p>
+    <w:p>
+      <w:pPr>
+        <w:pStyle w:val="Heading2"/>
+        <w:rPr>
+          <w:sz w:val="36"/>
+          <w:szCs w:val="32"/>
+        </w:rPr>
+      </w:pPr>
+      <w:r>
+        <w:rPr>
+          <w:sz w:val="36"/>
+          <w:szCs w:val="32"/>
+        </w:rPr>
+        <w:t>Update my</w:t>
+      </w:r>
+      <w:r>
+        <w:rPr>
+          <w:sz w:val="36"/>
+          <w:szCs w:val="32"/>
+        </w:rPr>
+        <w:t xml:space="preserve"> NHS record to reflect my </w:t>
+      </w:r>
+      <w:r>
+        <w:rPr>
+          <w:sz w:val="36"/>
+          <w:szCs w:val="32"/>
+        </w:rPr>
+        <w:t xml:space="preserve">{% if </w:t>
+      </w:r>
+      <w:proofErr w:type="spellStart"/>
+      <w:r>
+        <w:rPr>
+          <w:sz w:val="36"/>
+          <w:szCs w:val="32"/>
+        </w:rPr>
+        <w:t>nhs_record_gender</w:t>
+      </w:r>
+      <w:proofErr w:type="spellEnd"/>
+      <w:r>
+        <w:rPr>
+          <w:sz w:val="36"/>
+          <w:szCs w:val="32"/>
+        </w:rPr>
+        <w:t xml:space="preserve"> </w:t>
+      </w:r>
+      <w:proofErr w:type="gramStart"/>
+      <w:r>
+        <w:rPr>
+          <w:sz w:val="36"/>
+          <w:szCs w:val="32"/>
+        </w:rPr>
+        <w:t>%}</w:t>
+      </w:r>
+      <w:r>
+        <w:rPr>
+          <w:sz w:val="36"/>
+          <w:szCs w:val="32"/>
+        </w:rPr>
+        <w:t>gender</w:t>
+      </w:r>
+      <w:proofErr w:type="gramEnd"/>
+      <w:r>
+        <w:rPr>
+          <w:sz w:val="36"/>
+          <w:szCs w:val="32"/>
+        </w:rPr>
+        <w:t xml:space="preserve">{% endif %}{% if </w:t>
+      </w:r>
+      <w:proofErr w:type="spellStart"/>
+      <w:r>
+        <w:rPr>
+          <w:sz w:val="36"/>
+          <w:szCs w:val="32"/>
+        </w:rPr>
+        <w:t>nhs_record_gender</w:t>
+      </w:r>
+      <w:proofErr w:type="spellEnd"/>
+      <w:r>
+        <w:rPr>
+          <w:sz w:val="36"/>
+          <w:szCs w:val="32"/>
+        </w:rPr>
+        <w:t xml:space="preserve"> and </w:t>
+      </w:r>
+      <w:proofErr w:type="spellStart"/>
+      <w:r>
+        <w:rPr>
+          <w:sz w:val="36"/>
+          <w:szCs w:val="32"/>
+        </w:rPr>
+        <w:t>nhs_record_name</w:t>
+      </w:r>
+      <w:proofErr w:type="spellEnd"/>
+      <w:r>
+        <w:rPr>
+          <w:sz w:val="36"/>
+          <w:szCs w:val="32"/>
+        </w:rPr>
+        <w:t xml:space="preserve"> %}</w:t>
+      </w:r>
+      <w:r>
+        <w:rPr>
+          <w:sz w:val="36"/>
+          <w:szCs w:val="32"/>
+        </w:rPr>
+        <w:t xml:space="preserve"> </w:t>
+      </w:r>
+      <w:r>
+        <w:rPr>
+          <w:sz w:val="36"/>
+          <w:szCs w:val="32"/>
+        </w:rPr>
+        <w:t xml:space="preserve">and {% endif %}{% if </w:t>
+      </w:r>
+      <w:proofErr w:type="spellStart"/>
+      <w:r>
+        <w:rPr>
+          <w:sz w:val="36"/>
+          <w:szCs w:val="32"/>
+        </w:rPr>
+        <w:t>nhs_record_name</w:t>
+      </w:r>
+      <w:proofErr w:type="spellEnd"/>
+      <w:r>
+        <w:rPr>
+          <w:sz w:val="36"/>
+          <w:szCs w:val="32"/>
+        </w:rPr>
+        <w:t xml:space="preserve"> %}</w:t>
+      </w:r>
+      <w:r>
+        <w:rPr>
+          <w:sz w:val="36"/>
+          <w:szCs w:val="32"/>
+        </w:rPr>
+        <w:t>name</w:t>
+      </w:r>
+      <w:r>
+        <w:rPr>
+          <w:sz w:val="36"/>
+          <w:szCs w:val="32"/>
+        </w:rPr>
+        <w:t>{% endif %}</w:t>
+      </w:r>
+      <w:r>
+        <w:rPr>
+          <w:sz w:val="36"/>
+          <w:szCs w:val="32"/>
+        </w:rPr>
+        <w:t>.</w:t>
+      </w:r>
+    </w:p>
+    <w:p>
+      <w:pPr>
+        <w:rPr>
+          <w:sz w:val="28"/>
+          <w:szCs w:val="24"/>
+        </w:rPr>
+      </w:pPr>
+      <w:r>
+        <w:rPr>
+          <w:sz w:val="28"/>
+          <w:szCs w:val="24"/>
+        </w:rPr>
+        <w:t>I nee</w:t>
+      </w:r>
+      <w:r>
+        <w:rPr>
+          <w:sz w:val="28"/>
+          <w:szCs w:val="24"/>
+        </w:rPr>
+        <w:t xml:space="preserve">d my NHS record updated to reflect my acquired </w:t>
+      </w:r>
+      <w:r>
+        <w:rPr>
+          <w:sz w:val="28"/>
+          <w:szCs w:val="24"/>
+        </w:rPr>
+        <w:t xml:space="preserve">{% if </w:t>
+      </w:r>
+      <w:proofErr w:type="spellStart"/>
+      <w:r>
+        <w:rPr>
+          <w:sz w:val="28"/>
+          <w:szCs w:val="24"/>
+        </w:rPr>
+        <w:t>nhs_record_gender</w:t>
+      </w:r>
+      <w:proofErr w:type="spellEnd"/>
+      <w:r>
+        <w:rPr>
+          <w:sz w:val="28"/>
+          <w:szCs w:val="24"/>
+        </w:rPr>
+        <w:t xml:space="preserve"> </w:t>
+      </w:r>
+      <w:proofErr w:type="gramStart"/>
+      <w:r>
+        <w:rPr>
+          <w:sz w:val="28"/>
+          <w:szCs w:val="24"/>
+        </w:rPr>
+        <w:t>%}gender</w:t>
+      </w:r>
+      <w:proofErr w:type="gramEnd"/>
+      <w:r>
+        <w:rPr>
+          <w:sz w:val="28"/>
+          <w:szCs w:val="24"/>
+        </w:rPr>
+        <w:t xml:space="preserve">{% endif %}{% if </w:t>
+      </w:r>
+      <w:proofErr w:type="spellStart"/>
+      <w:r>
+        <w:rPr>
+          <w:sz w:val="28"/>
+          <w:szCs w:val="24"/>
+        </w:rPr>
+        <w:t>nhs_record_gender</w:t>
+      </w:r>
+      <w:proofErr w:type="spellEnd"/>
+      <w:r>
+        <w:rPr>
+          <w:sz w:val="28"/>
+          <w:szCs w:val="24"/>
+        </w:rPr>
+        <w:t xml:space="preserve"> and </w:t>
+      </w:r>
+      <w:proofErr w:type="spellStart"/>
+      <w:r>
+        <w:rPr>
+          <w:sz w:val="28"/>
+          <w:szCs w:val="24"/>
+        </w:rPr>
+        <w:t>nhs_record_name</w:t>
+      </w:r>
+      <w:proofErr w:type="spellEnd"/>
+      <w:r>
+        <w:rPr>
+          <w:sz w:val="28"/>
+          <w:szCs w:val="24"/>
+        </w:rPr>
+        <w:t xml:space="preserve"> %}</w:t>
+      </w:r>
+      <w:r>
+        <w:rPr>
+          <w:sz w:val="28"/>
+          <w:szCs w:val="24"/>
+        </w:rPr>
+        <w:t xml:space="preserve"> </w:t>
+      </w:r>
+      <w:r>
+        <w:rPr>
+          <w:sz w:val="28"/>
+          <w:szCs w:val="24"/>
+        </w:rPr>
+        <w:t xml:space="preserve">and {% endif %}{% if </w:t>
+      </w:r>
+      <w:proofErr w:type="spellStart"/>
+      <w:r>
+        <w:rPr>
+          <w:sz w:val="28"/>
+          <w:szCs w:val="24"/>
+        </w:rPr>
+        <w:t>nhs_record_name</w:t>
+      </w:r>
+      <w:proofErr w:type="spellEnd"/>
+      <w:r>
+        <w:rPr>
+          <w:sz w:val="28"/>
+          <w:szCs w:val="24"/>
+        </w:rPr>
+        <w:t xml:space="preserve"> %}name</w:t>
+      </w:r>
+      <w:r>
+        <w:rPr>
+          <w:sz w:val="28"/>
+          <w:szCs w:val="24"/>
+        </w:rPr>
+        <w:t>{% endif %}</w:t>
+      </w:r>
+      <w:r>
+        <w:rPr>
+          <w:sz w:val="28"/>
+          <w:szCs w:val="24"/>
+        </w:rPr>
+        <w:t>.</w:t>
+      </w:r>
+      <w:r>
+        <w:rPr>
+          <w:sz w:val="28"/>
+          <w:szCs w:val="24"/>
+        </w:rPr>
+        <w:t xml:space="preserve"> </w:t>
+      </w:r>
+      <w:r>
+        <w:rPr>
+          <w:sz w:val="28"/>
+          <w:szCs w:val="24"/>
+        </w:rPr>
+        <w:t xml:space="preserve">{% if countries == “England” %} </w:t>
+      </w:r>
+      <w:r>
+        <w:rPr>
+          <w:sz w:val="28"/>
+          <w:szCs w:val="24"/>
+        </w:rPr>
+        <w:t>PCSE have outlined the process for this</w:t>
+      </w:r>
+      <w:r>
+        <w:rPr>
+          <w:sz w:val="28"/>
+          <w:szCs w:val="24"/>
+        </w:rPr>
+        <w:t>,</w:t>
+      </w:r>
+      <w:r>
+        <w:rPr>
+          <w:sz w:val="28"/>
+          <w:szCs w:val="24"/>
+        </w:rPr>
+        <w:t xml:space="preserve"> you can search “</w:t>
+      </w:r>
+      <w:proofErr w:type="spellStart"/>
+      <w:r>
+        <w:rPr>
+          <w:sz w:val="28"/>
+          <w:szCs w:val="24"/>
+        </w:rPr>
+        <w:t>pcse</w:t>
+      </w:r>
+      <w:proofErr w:type="spellEnd"/>
+      <w:r>
+        <w:rPr>
+          <w:sz w:val="28"/>
+          <w:szCs w:val="24"/>
+        </w:rPr>
+        <w:t xml:space="preserve"> gender processes” or go to: </w:t>
+      </w:r>
+      <w:hyperlink r:id="rId12" w:history="1">
         <w:r>
           <w:rPr>
             <w:rStyle w:val="Hyperlink"/>
             <w:sz w:val="28"/>
             <w:szCs w:val="24"/>
           </w:rPr>
-          <w:t>o</w:t>
+          <w:t>https://pcse.england.nhs.uk/help/patient-registrations/adoption-and-gender-re-assignment-processes/</w:t>
         </w:r>
+      </w:hyperlink>
+      <w:r>
+        <w:rPr>
+          <w:sz w:val="28"/>
+          <w:szCs w:val="24"/>
+        </w:rPr>
+        <w:t xml:space="preserve"> {% </w:t>
+      </w:r>
+      <w:proofErr w:type="spellStart"/>
+      <w:r>
+        <w:rPr>
+          <w:sz w:val="28"/>
+          <w:szCs w:val="24"/>
+        </w:rPr>
+        <w:t>elif</w:t>
+      </w:r>
+      <w:proofErr w:type="spellEnd"/>
+      <w:r>
+        <w:rPr>
+          <w:sz w:val="28"/>
+          <w:szCs w:val="24"/>
+        </w:rPr>
+        <w:t xml:space="preserve"> countries == “Scotland” %} NHS Scotland provide guidance on updating details, this can be found by searching “</w:t>
+      </w:r>
+      <w:proofErr w:type="spellStart"/>
+      <w:r>
+        <w:rPr>
+          <w:sz w:val="28"/>
+          <w:szCs w:val="24"/>
+        </w:rPr>
+        <w:t>nss</w:t>
+      </w:r>
+      <w:proofErr w:type="spellEnd"/>
+      <w:r>
+        <w:rPr>
+          <w:sz w:val="28"/>
+          <w:szCs w:val="24"/>
+        </w:rPr>
+        <w:t xml:space="preserve"> medical change details</w:t>
+      </w:r>
+      <w:r>
+        <w:rPr>
+          <w:sz w:val="28"/>
+          <w:szCs w:val="24"/>
+        </w:rPr>
+        <w:t xml:space="preserve">” or at: </w:t>
+      </w:r>
+      <w:hyperlink r:id="rId13" w:history="1">
         <w:r>
           <w:rPr>
             <w:rStyle w:val="Hyperlink"/>
             <w:sz w:val="28"/>
             <w:szCs w:val="24"/>
           </w:rPr>
-          <w:t>rts</w:t>
+          <w:t>https://www.nss.nhs.scot/medical-services/patient-registration-and-medical-records/how-to-change-patient-details/</w:t>
         </w:r>
       </w:hyperlink>
       <w:r>
@@ -3289,7 +3753,21 @@
           <w:sz w:val="28"/>
           <w:szCs w:val="24"/>
         </w:rPr>
-        <w:t xml:space="preserve"> </w:t>
+        <w:t xml:space="preserve"> {%</w:t>
+      </w:r>
+      <w:r>
+        <w:rPr>
+          <w:sz w:val="28"/>
+          <w:szCs w:val="24"/>
+        </w:rPr>
+        <w:t xml:space="preserve"> endif</w:t>
+      </w:r>
+      <w:r>
+        <w:rPr>
+          <w:sz w:val="28"/>
+          <w:szCs w:val="24"/>
+        </w:rPr>
+        <w:t xml:space="preserve"> %}</w:t>
       </w:r>
       <w:r>
         <w:rPr>
@@ -4267,7 +4745,13 @@
         <w:rPr>
           <w:szCs w:val="24"/>
         </w:rPr>
-        <w:t>GRC_letter</w:t>
+        <w:t>grc</w:t>
+      </w:r>
+      <w:r>
+        <w:rPr>
+          <w:szCs w:val="24"/>
+        </w:rPr>
+        <w:t>_letter</w:t>
       </w:r>
       <w:proofErr w:type="spellEnd"/>
       <w:r>
@@ -4313,6 +4797,103 @@
         </w:rPr>
         <w:t>% endif %}</w:t>
       </w:r>
+      <w:r>
+        <w:rPr>
+          <w:sz w:val="28"/>
+          <w:szCs w:val="32"/>
+        </w:rPr>
+        <w:t xml:space="preserve">{% if </w:t>
+      </w:r>
+      <w:proofErr w:type="spellStart"/>
+      <w:r>
+        <w:rPr>
+          <w:sz w:val="28"/>
+          <w:szCs w:val="32"/>
+        </w:rPr>
+        <w:t>nhs_record_name</w:t>
+      </w:r>
+      <w:proofErr w:type="spellEnd"/>
+      <w:r>
+        <w:rPr>
+          <w:sz w:val="28"/>
+          <w:szCs w:val="32"/>
+        </w:rPr>
+        <w:t xml:space="preserve"> %}</w:t>
+      </w:r>
+    </w:p>
+    <w:p>
+      <w:pPr>
+        <w:pStyle w:val="ListParagraph"/>
+        <w:numPr>
+          <w:ilvl w:val="0"/>
+          <w:numId w:val="14"/>
+        </w:numPr>
+        <w:spacing w:after="0" w:line="240" w:lineRule="auto"/>
+        <w:rPr>
+          <w:sz w:val="28"/>
+          <w:szCs w:val="32"/>
+        </w:rPr>
+      </w:pPr>
+      <w:r>
+        <w:rPr>
+          <w:sz w:val="28"/>
+          <w:szCs w:val="32"/>
+        </w:rPr>
+        <w:t xml:space="preserve">Update my name on my NHS </w:t>
+      </w:r>
+      <w:proofErr w:type="gramStart"/>
+      <w:r>
+        <w:rPr>
+          <w:sz w:val="28"/>
+          <w:szCs w:val="32"/>
+        </w:rPr>
+        <w:t>record{</w:t>
+      </w:r>
+      <w:proofErr w:type="gramEnd"/>
+      <w:r>
+        <w:rPr>
+          <w:sz w:val="28"/>
+          <w:szCs w:val="32"/>
+        </w:rPr>
+        <w:t xml:space="preserve">% endif %}{% if </w:t>
+      </w:r>
+      <w:proofErr w:type="spellStart"/>
+      <w:r>
+        <w:rPr>
+          <w:sz w:val="28"/>
+          <w:szCs w:val="32"/>
+        </w:rPr>
+        <w:t>nhs_record_gender</w:t>
+      </w:r>
+      <w:proofErr w:type="spellEnd"/>
+      <w:r>
+        <w:rPr>
+          <w:sz w:val="28"/>
+          <w:szCs w:val="32"/>
+        </w:rPr>
+        <w:t xml:space="preserve"> %}</w:t>
+      </w:r>
+    </w:p>
+    <w:p>
+      <w:pPr>
+        <w:pStyle w:val="ListParagraph"/>
+        <w:numPr>
+          <w:ilvl w:val="0"/>
+          <w:numId w:val="14"/>
+        </w:numPr>
+        <w:spacing w:after="0" w:line="240" w:lineRule="auto"/>
+        <w:rPr>
+          <w:sz w:val="28"/>
+          <w:szCs w:val="32"/>
+        </w:rPr>
+      </w:pPr>
+      <w:r>
+        <w:rPr>
+          <w:sz w:val="28"/>
+          <w:szCs w:val="32"/>
+        </w:rPr>
+        <w:t>Update my gender on my NHS record{%endif%}</w:t>
+      </w:r>
     </w:p>
     <w:p>
       <w:pPr>
@@ -5993,10 +6574,10 @@
       </w:r>
     </w:p>
     <w:sectPr>
-      <w:headerReference w:type="default" r:id="rId12"/>
-      <w:footerReference w:type="default" r:id="rId13"/>
-      <w:headerReference w:type="first" r:id="rId14"/>
-      <w:footerReference w:type="first" r:id="rId15"/>
+      <w:headerReference w:type="default" r:id="rId14"/>
+      <w:footerReference w:type="default" r:id="rId15"/>
+      <w:headerReference w:type="first" r:id="rId16"/>
+      <w:footerReference w:type="first" r:id="rId17"/>
       <w:pgSz w:w="11906" w:h="16838" w:code="9"/>
       <w:pgMar w:top="1411" w:right="1786" w:bottom="1411" w:left="1267" w:header="1440" w:footer="720" w:gutter="0"/>
       <w:cols w:space="720"/>

</xml_diff>

<commit_message>
minor updates to cover design
title colour changed, logo and side url size increased
</commit_message>
<xml_diff>
--- a/app/docproc/templates/template_v1_0.docx
+++ b/app/docproc/templates/template_v1_0.docx
@@ -8,15 +8,15 @@
           <w:noProof/>
         </w:rPr>
         <w:drawing>
-          <wp:anchor distT="0" distB="0" distL="114300" distR="114300" simplePos="0" relativeHeight="251707392" behindDoc="1" locked="0" layoutInCell="1" allowOverlap="1" wp14:anchorId="66935068" wp14:editId="25FAC8D6">
+          <wp:anchor distT="0" distB="0" distL="114300" distR="114300" simplePos="0" relativeHeight="251707392" behindDoc="1" locked="0" layoutInCell="1" allowOverlap="1" wp14:anchorId="66935068" wp14:editId="4E448760">
             <wp:simplePos x="0" y="0"/>
             <wp:positionH relativeFrom="page">
-              <wp:align>center</wp:align>
+              <wp:posOffset>1072654</wp:posOffset>
             </wp:positionH>
             <wp:positionV relativeFrom="paragraph">
-              <wp:posOffset>13970</wp:posOffset>
+              <wp:posOffset>-481330</wp:posOffset>
             </wp:positionV>
-            <wp:extent cx="3282119" cy="3200400"/>
+            <wp:extent cx="5479966" cy="5343525"/>
             <wp:effectExtent l="0" t="0" r="0" b="0"/>
             <wp:wrapNone/>
             <wp:docPr id="32" name="Graphic 32"/>
@@ -48,7 +48,7 @@
                   <pic:spPr>
                     <a:xfrm>
                       <a:off x="0" y="0"/>
-                      <a:ext cx="3282119" cy="3200400"/>
+                      <a:ext cx="5479966" cy="5343525"/>
                     </a:xfrm>
                     <a:prstGeom prst="rect">
                       <a:avLst/>
@@ -91,6 +91,22 @@
     <w:p/>
     <w:p/>
     <w:p/>
+    <w:p/>
+    <w:p>
+      <w:pPr>
+        <w:tabs>
+          <w:tab w:val="left" w:pos="2415"/>
+        </w:tabs>
+      </w:pPr>
+      <w:r>
+        <w:tab/>
+      </w:r>
+    </w:p>
+    <w:p/>
+    <w:p/>
+    <w:p/>
+    <w:p/>
+    <w:p/>
     <w:p>
       <w:r>
         <w:rPr>
@@ -99,13 +115,13 @@
         <mc:AlternateContent>
           <mc:Choice Requires="wps">
             <w:drawing>
-              <wp:anchor distT="45720" distB="45720" distL="114300" distR="114300" simplePos="0" relativeHeight="251709440" behindDoc="1" locked="0" layoutInCell="1" allowOverlap="1" wp14:anchorId="5E57DD49" wp14:editId="023E7D0A">
+              <wp:anchor distT="45720" distB="45720" distL="114300" distR="114300" simplePos="0" relativeHeight="251709440" behindDoc="1" locked="0" layoutInCell="1" allowOverlap="1" wp14:anchorId="5E57DD49" wp14:editId="575AC720">
                 <wp:simplePos x="0" y="0"/>
                 <wp:positionH relativeFrom="page">
-                  <wp:align>center</wp:align>
+                  <wp:posOffset>1072019</wp:posOffset>
                 </wp:positionH>
                 <wp:positionV relativeFrom="paragraph">
-                  <wp:posOffset>12065</wp:posOffset>
+                  <wp:posOffset>143510</wp:posOffset>
                 </wp:positionV>
                 <wp:extent cx="5657850" cy="1404620"/>
                 <wp:effectExtent l="0" t="0" r="0" b="0"/>
@@ -145,7 +161,7 @@
                               <w:rPr>
                                 <w:rFonts w:asciiTheme="majorHAnsi" w:hAnsiTheme="majorHAnsi" w:cstheme="majorHAnsi"/>
                                 <w:bCs/>
-                                <w:color w:val="E30658" w:themeColor="accent1"/>
+                                <w:color w:val="3D67E9" w:themeColor="accent5"/>
                                 <w:szCs w:val="24"/>
                               </w:rPr>
                             </w:pPr>
@@ -154,7 +170,7 @@
                               <w:rPr>
                                 <w:rFonts w:asciiTheme="majorHAnsi" w:hAnsiTheme="majorHAnsi" w:cstheme="majorHAnsi"/>
                                 <w:bCs/>
-                                <w:color w:val="E30658" w:themeColor="accent1"/>
+                                <w:color w:val="3D67E9" w:themeColor="accent5"/>
                                 <w:sz w:val="72"/>
                                 <w:szCs w:val="72"/>
                               </w:rPr>
@@ -165,7 +181,7 @@
                               <w:rPr>
                                 <w:rFonts w:asciiTheme="majorHAnsi" w:hAnsiTheme="majorHAnsi" w:cstheme="majorHAnsi"/>
                                 <w:bCs/>
-                                <w:color w:val="E30658" w:themeColor="accent1"/>
+                                <w:color w:val="3D67E9" w:themeColor="accent5"/>
                                 <w:sz w:val="72"/>
                                 <w:szCs w:val="72"/>
                               </w:rPr>
@@ -179,7 +195,7 @@
                               <w:rPr>
                                 <w:rFonts w:asciiTheme="majorHAnsi" w:hAnsiTheme="majorHAnsi" w:cstheme="majorHAnsi"/>
                                 <w:bCs/>
-                                <w:color w:val="E30658" w:themeColor="accent1"/>
+                                <w:color w:val="3D67E9" w:themeColor="accent5"/>
                                 <w:sz w:val="72"/>
                                 <w:szCs w:val="72"/>
                               </w:rPr>
@@ -188,7 +204,7 @@
                               <w:rPr>
                                 <w:rFonts w:asciiTheme="majorHAnsi" w:hAnsiTheme="majorHAnsi" w:cstheme="majorHAnsi"/>
                                 <w:bCs/>
-                                <w:color w:val="E30658" w:themeColor="accent1"/>
+                                <w:color w:val="3D67E9" w:themeColor="accent5"/>
                                 <w:sz w:val="72"/>
                                 <w:szCs w:val="72"/>
                               </w:rPr>
@@ -202,7 +218,7 @@
                               <w:rPr>
                                 <w:rFonts w:asciiTheme="majorHAnsi" w:hAnsiTheme="majorHAnsi" w:cstheme="majorHAnsi"/>
                                 <w:bCs/>
-                                <w:color w:val="E30658" w:themeColor="accent1"/>
+                                <w:color w:val="1641C5" w:themeColor="accent5" w:themeShade="BF"/>
                                 <w:sz w:val="72"/>
                                 <w:szCs w:val="72"/>
                               </w:rPr>
@@ -211,7 +227,7 @@
                               <w:rPr>
                                 <w:rFonts w:asciiTheme="majorHAnsi" w:hAnsiTheme="majorHAnsi" w:cstheme="majorHAnsi"/>
                                 <w:bCs/>
-                                <w:color w:val="E30658" w:themeColor="accent1"/>
+                                <w:color w:val="1641C5" w:themeColor="accent5" w:themeShade="BF"/>
                                 <w:szCs w:val="24"/>
                               </w:rPr>
                               <w:t xml:space="preserve">{% if pronouns </w:t>
@@ -221,7 +237,7 @@
                               <w:rPr>
                                 <w:rFonts w:asciiTheme="majorHAnsi" w:hAnsiTheme="majorHAnsi" w:cstheme="majorHAnsi"/>
                                 <w:bCs/>
-                                <w:color w:val="E30658" w:themeColor="accent1"/>
+                                <w:color w:val="1641C5" w:themeColor="accent5" w:themeShade="BF"/>
                                 <w:szCs w:val="24"/>
                               </w:rPr>
                               <w:t>%}</w:t>
@@ -230,7 +246,7 @@
                               <w:rPr>
                                 <w:rFonts w:asciiTheme="majorHAnsi" w:hAnsiTheme="majorHAnsi" w:cstheme="majorHAnsi"/>
                                 <w:bCs/>
-                                <w:color w:val="E30658" w:themeColor="accent1"/>
+                                <w:color w:val="1641C5" w:themeColor="accent5" w:themeShade="BF"/>
                                 <w:sz w:val="32"/>
                                 <w:szCs w:val="32"/>
                               </w:rPr>
@@ -241,7 +257,7 @@
                               <w:rPr>
                                 <w:rFonts w:asciiTheme="majorHAnsi" w:hAnsiTheme="majorHAnsi" w:cstheme="majorHAnsi"/>
                                 <w:bCs/>
-                                <w:color w:val="E30658" w:themeColor="accent1"/>
+                                <w:color w:val="1641C5" w:themeColor="accent5" w:themeShade="BF"/>
                                 <w:sz w:val="32"/>
                                 <w:szCs w:val="32"/>
                               </w:rPr>
@@ -251,7 +267,7 @@
                               <w:rPr>
                                 <w:rFonts w:asciiTheme="majorHAnsi" w:hAnsiTheme="majorHAnsi" w:cstheme="majorHAnsi"/>
                                 <w:bCs/>
-                                <w:color w:val="E30658" w:themeColor="accent1"/>
+                                <w:color w:val="1641C5" w:themeColor="accent5" w:themeShade="BF"/>
                                 <w:szCs w:val="24"/>
                               </w:rPr>
                               <w:t>}{% endif %}</w:t>
@@ -280,7 +296,7 @@
                 <v:stroke joinstyle="miter"/>
                 <v:path gradientshapeok="t" o:connecttype="rect"/>
               </v:shapetype>
-              <v:shape id="Text Box 192" o:spid="_x0000_s1026" type="#_x0000_t202" style="position:absolute;margin-left:0;margin-top:.95pt;width:445.5pt;height:110.6pt;z-index:-251607040;visibility:visible;mso-wrap-style:square;mso-width-percent:0;mso-height-percent:200;mso-wrap-distance-left:9pt;mso-wrap-distance-top:3.6pt;mso-wrap-distance-right:9pt;mso-wrap-distance-bottom:3.6pt;mso-position-horizontal:center;mso-position-horizontal-relative:page;mso-position-vertical:absolute;mso-position-vertical-relative:text;mso-width-percent:0;mso-height-percent:200;mso-width-relative:margin;mso-height-relative:margin;v-text-anchor:top" o:gfxdata="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" filled="f" stroked="f">
+              <v:shape id="Text Box 192" o:spid="_x0000_s1026" type="#_x0000_t202" style="position:absolute;margin-left:84.4pt;margin-top:11.3pt;width:445.5pt;height:110.6pt;z-index:-251607040;visibility:visible;mso-wrap-style:square;mso-width-percent:0;mso-height-percent:200;mso-wrap-distance-left:9pt;mso-wrap-distance-top:3.6pt;mso-wrap-distance-right:9pt;mso-wrap-distance-bottom:3.6pt;mso-position-horizontal:absolute;mso-position-horizontal-relative:page;mso-position-vertical:absolute;mso-position-vertical-relative:text;mso-width-percent:0;mso-height-percent:200;mso-width-relative:margin;mso-height-relative:margin;v-text-anchor:top" o:gfxdata="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" filled="f" stroked="f">
                 <v:textbox style="mso-fit-shape-to-text:t">
                   <w:txbxContent>
                     <w:p>
@@ -290,7 +306,7 @@
                         <w:rPr>
                           <w:rFonts w:asciiTheme="majorHAnsi" w:hAnsiTheme="majorHAnsi" w:cstheme="majorHAnsi"/>
                           <w:bCs/>
-                          <w:color w:val="E30658" w:themeColor="accent1"/>
+                          <w:color w:val="3D67E9" w:themeColor="accent5"/>
                           <w:szCs w:val="24"/>
                         </w:rPr>
                       </w:pPr>
@@ -299,7 +315,7 @@
                         <w:rPr>
                           <w:rFonts w:asciiTheme="majorHAnsi" w:hAnsiTheme="majorHAnsi" w:cstheme="majorHAnsi"/>
                           <w:bCs/>
-                          <w:color w:val="E30658" w:themeColor="accent1"/>
+                          <w:color w:val="3D67E9" w:themeColor="accent5"/>
                           <w:sz w:val="72"/>
                           <w:szCs w:val="72"/>
                         </w:rPr>
@@ -310,7 +326,7 @@
                         <w:rPr>
                           <w:rFonts w:asciiTheme="majorHAnsi" w:hAnsiTheme="majorHAnsi" w:cstheme="majorHAnsi"/>
                           <w:bCs/>
-                          <w:color w:val="E30658" w:themeColor="accent1"/>
+                          <w:color w:val="3D67E9" w:themeColor="accent5"/>
                           <w:sz w:val="72"/>
                           <w:szCs w:val="72"/>
                         </w:rPr>
@@ -324,7 +340,7 @@
                         <w:rPr>
                           <w:rFonts w:asciiTheme="majorHAnsi" w:hAnsiTheme="majorHAnsi" w:cstheme="majorHAnsi"/>
                           <w:bCs/>
-                          <w:color w:val="E30658" w:themeColor="accent1"/>
+                          <w:color w:val="3D67E9" w:themeColor="accent5"/>
                           <w:sz w:val="72"/>
                           <w:szCs w:val="72"/>
                         </w:rPr>
@@ -333,7 +349,7 @@
                         <w:rPr>
                           <w:rFonts w:asciiTheme="majorHAnsi" w:hAnsiTheme="majorHAnsi" w:cstheme="majorHAnsi"/>
                           <w:bCs/>
-                          <w:color w:val="E30658" w:themeColor="accent1"/>
+                          <w:color w:val="3D67E9" w:themeColor="accent5"/>
                           <w:sz w:val="72"/>
                           <w:szCs w:val="72"/>
                         </w:rPr>
@@ -347,7 +363,7 @@
                         <w:rPr>
                           <w:rFonts w:asciiTheme="majorHAnsi" w:hAnsiTheme="majorHAnsi" w:cstheme="majorHAnsi"/>
                           <w:bCs/>
-                          <w:color w:val="E30658" w:themeColor="accent1"/>
+                          <w:color w:val="1641C5" w:themeColor="accent5" w:themeShade="BF"/>
                           <w:sz w:val="72"/>
                           <w:szCs w:val="72"/>
                         </w:rPr>
@@ -356,7 +372,7 @@
                         <w:rPr>
                           <w:rFonts w:asciiTheme="majorHAnsi" w:hAnsiTheme="majorHAnsi" w:cstheme="majorHAnsi"/>
                           <w:bCs/>
-                          <w:color w:val="E30658" w:themeColor="accent1"/>
+                          <w:color w:val="1641C5" w:themeColor="accent5" w:themeShade="BF"/>
                           <w:szCs w:val="24"/>
                         </w:rPr>
                         <w:t xml:space="preserve">{% if pronouns </w:t>
@@ -366,7 +382,7 @@
                         <w:rPr>
                           <w:rFonts w:asciiTheme="majorHAnsi" w:hAnsiTheme="majorHAnsi" w:cstheme="majorHAnsi"/>
                           <w:bCs/>
-                          <w:color w:val="E30658" w:themeColor="accent1"/>
+                          <w:color w:val="1641C5" w:themeColor="accent5" w:themeShade="BF"/>
                           <w:szCs w:val="24"/>
                         </w:rPr>
                         <w:t>%}</w:t>
@@ -375,7 +391,7 @@
                         <w:rPr>
                           <w:rFonts w:asciiTheme="majorHAnsi" w:hAnsiTheme="majorHAnsi" w:cstheme="majorHAnsi"/>
                           <w:bCs/>
-                          <w:color w:val="E30658" w:themeColor="accent1"/>
+                          <w:color w:val="1641C5" w:themeColor="accent5" w:themeShade="BF"/>
                           <w:sz w:val="32"/>
                           <w:szCs w:val="32"/>
                         </w:rPr>
@@ -386,7 +402,7 @@
                         <w:rPr>
                           <w:rFonts w:asciiTheme="majorHAnsi" w:hAnsiTheme="majorHAnsi" w:cstheme="majorHAnsi"/>
                           <w:bCs/>
-                          <w:color w:val="E30658" w:themeColor="accent1"/>
+                          <w:color w:val="1641C5" w:themeColor="accent5" w:themeShade="BF"/>
                           <w:sz w:val="32"/>
                           <w:szCs w:val="32"/>
                         </w:rPr>
@@ -396,7 +412,7 @@
                         <w:rPr>
                           <w:rFonts w:asciiTheme="majorHAnsi" w:hAnsiTheme="majorHAnsi" w:cstheme="majorHAnsi"/>
                           <w:bCs/>
-                          <w:color w:val="E30658" w:themeColor="accent1"/>
+                          <w:color w:val="1641C5" w:themeColor="accent5" w:themeShade="BF"/>
                           <w:szCs w:val="24"/>
                         </w:rPr>
                         <w:t>}{% endif %}</w:t>
@@ -411,22 +427,6 @@
         </mc:AlternateContent>
       </w:r>
     </w:p>
-    <w:p>
-      <w:pPr>
-        <w:tabs>
-          <w:tab w:val="left" w:pos="2415"/>
-        </w:tabs>
-      </w:pPr>
-      <w:r>
-        <w:tab/>
-      </w:r>
-    </w:p>
-    <w:p/>
-    <w:p/>
-    <w:p/>
-    <w:p/>
-    <w:p/>
-    <w:p/>
     <w:p>
       <w:r>
         <w:br w:type="page"/>
@@ -7470,6 +7470,158 @@
       <mc:AlternateContent>
         <mc:Choice Requires="wps">
           <w:drawing>
+            <wp:anchor distT="45720" distB="45720" distL="114300" distR="114300" simplePos="0" relativeHeight="251662336" behindDoc="0" locked="0" layoutInCell="1" allowOverlap="1" wp14:anchorId="3E139DAB" wp14:editId="6B8B6FB3">
+              <wp:simplePos x="0" y="0"/>
+              <wp:positionH relativeFrom="rightMargin">
+                <wp:posOffset>103505</wp:posOffset>
+              </wp:positionH>
+              <wp:positionV relativeFrom="paragraph">
+                <wp:posOffset>1454785</wp:posOffset>
+              </wp:positionV>
+              <wp:extent cx="2486660" cy="1404620"/>
+              <wp:effectExtent l="0" t="0" r="0" b="0"/>
+              <wp:wrapSquare wrapText="bothSides"/>
+              <wp:docPr id="217" name="Text Box 2"/>
+              <wp:cNvGraphicFramePr>
+                <a:graphicFrameLocks xmlns:a="http://schemas.openxmlformats.org/drawingml/2006/main"/>
+              </wp:cNvGraphicFramePr>
+              <a:graphic xmlns:a="http://schemas.openxmlformats.org/drawingml/2006/main">
+                <a:graphicData uri="http://schemas.microsoft.com/office/word/2010/wordprocessingShape">
+                  <wps:wsp>
+                    <wps:cNvSpPr txBox="1">
+                      <a:spLocks noChangeArrowheads="1"/>
+                    </wps:cNvSpPr>
+                    <wps:spPr bwMode="auto">
+                      <a:xfrm rot="16200000">
+                        <a:off x="0" y="0"/>
+                        <a:ext cx="2486660" cy="1404620"/>
+                      </a:xfrm>
+                      <a:prstGeom prst="rect">
+                        <a:avLst/>
+                      </a:prstGeom>
+                      <a:noFill/>
+                      <a:ln w="9525">
+                        <a:noFill/>
+                        <a:miter lim="800000"/>
+                        <a:headEnd/>
+                        <a:tailEnd/>
+                      </a:ln>
+                    </wps:spPr>
+                    <wps:txbx>
+                      <w:txbxContent>
+                        <w:p>
+                          <w:pPr>
+                            <w:rPr>
+                              <w:sz w:val="32"/>
+                              <w:szCs w:val="32"/>
+                            </w:rPr>
+                          </w:pPr>
+                          <w:r>
+                            <w:rPr>
+                              <w:sz w:val="32"/>
+                              <w:szCs w:val="32"/>
+                            </w:rPr>
+                            <w:t>www.</w:t>
+                          </w:r>
+                          <w:r>
+                            <w:rPr>
+                              <w:sz w:val="32"/>
+                              <w:szCs w:val="32"/>
+                            </w:rPr>
+                            <w:t>transinformed</w:t>
+                          </w:r>
+                          <w:r>
+                            <w:rPr>
+                              <w:sz w:val="32"/>
+                              <w:szCs w:val="32"/>
+                            </w:rPr>
+                            <w:t>.</w:t>
+                          </w:r>
+                          <w:r>
+                            <w:rPr>
+                              <w:sz w:val="32"/>
+                              <w:szCs w:val="32"/>
+                            </w:rPr>
+                            <w:t>co.uk</w:t>
+                          </w:r>
+                        </w:p>
+                      </w:txbxContent>
+                    </wps:txbx>
+                    <wps:bodyPr rot="0" vert="horz" wrap="square" lIns="91440" tIns="45720" rIns="91440" bIns="45720" anchor="t" anchorCtr="0">
+                      <a:spAutoFit/>
+                    </wps:bodyPr>
+                  </wps:wsp>
+                </a:graphicData>
+              </a:graphic>
+              <wp14:sizeRelH relativeFrom="margin">
+                <wp14:pctWidth>0</wp14:pctWidth>
+              </wp14:sizeRelH>
+              <wp14:sizeRelV relativeFrom="margin">
+                <wp14:pctHeight>0</wp14:pctHeight>
+              </wp14:sizeRelV>
+            </wp:anchor>
+          </w:drawing>
+        </mc:Choice>
+        <mc:Fallback>
+          <w:pict>
+            <v:shapetype w14:anchorId="3E139DAB" id="_x0000_t202" coordsize="21600,21600" o:spt="202" path="m,l,21600r21600,l21600,xe">
+              <v:stroke joinstyle="miter"/>
+              <v:path gradientshapeok="t" o:connecttype="rect"/>
+            </v:shapetype>
+            <v:shape id="_x0000_s1033" type="#_x0000_t202" style="position:absolute;margin-left:8.15pt;margin-top:114.55pt;width:195.8pt;height:110.6pt;rotation:-90;z-index:251662336;visibility:visible;mso-wrap-style:square;mso-width-percent:0;mso-height-percent:0;mso-wrap-distance-left:9pt;mso-wrap-distance-top:3.6pt;mso-wrap-distance-right:9pt;mso-wrap-distance-bottom:3.6pt;mso-position-horizontal:absolute;mso-position-horizontal-relative:right-margin-area;mso-position-vertical:absolute;mso-position-vertical-relative:text;mso-width-percent:0;mso-height-percent:0;mso-width-relative:margin;mso-height-relative:margin;v-text-anchor:top" o:gfxdata="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" filled="f" stroked="f">
+              <v:textbox style="mso-fit-shape-to-text:t">
+                <w:txbxContent>
+                  <w:p>
+                    <w:pPr>
+                      <w:rPr>
+                        <w:sz w:val="32"/>
+                        <w:szCs w:val="32"/>
+                      </w:rPr>
+                    </w:pPr>
+                    <w:r>
+                      <w:rPr>
+                        <w:sz w:val="32"/>
+                        <w:szCs w:val="32"/>
+                      </w:rPr>
+                      <w:t>www.</w:t>
+                    </w:r>
+                    <w:r>
+                      <w:rPr>
+                        <w:sz w:val="32"/>
+                        <w:szCs w:val="32"/>
+                      </w:rPr>
+                      <w:t>transinformed</w:t>
+                    </w:r>
+                    <w:r>
+                      <w:rPr>
+                        <w:sz w:val="32"/>
+                        <w:szCs w:val="32"/>
+                      </w:rPr>
+                      <w:t>.</w:t>
+                    </w:r>
+                    <w:r>
+                      <w:rPr>
+                        <w:sz w:val="32"/>
+                        <w:szCs w:val="32"/>
+                      </w:rPr>
+                      <w:t>co.uk</w:t>
+                    </w:r>
+                  </w:p>
+                </w:txbxContent>
+              </v:textbox>
+              <w10:wrap type="square" anchorx="margin"/>
+            </v:shape>
+          </w:pict>
+        </mc:Fallback>
+      </mc:AlternateContent>
+    </w:r>
+    <w:r>
+      <w:rPr>
+        <w:noProof/>
+      </w:rPr>
+      <mc:AlternateContent>
+        <mc:Choice Requires="wps">
+          <w:drawing>
             <wp:anchor distT="0" distB="0" distL="114300" distR="114300" simplePos="0" relativeHeight="251661312" behindDoc="0" locked="0" layoutInCell="1" allowOverlap="1" wp14:anchorId="27213D76" wp14:editId="59444252">
               <wp:simplePos x="0" y="0"/>
               <wp:positionH relativeFrom="margin">
@@ -7540,7 +7692,7 @@
         <w:noProof/>
       </w:rPr>
       <w:drawing>
-        <wp:anchor distT="0" distB="0" distL="114300" distR="114300" simplePos="0" relativeHeight="251686912" behindDoc="1" locked="0" layoutInCell="1" allowOverlap="1" wp14:anchorId="64F44A4A" wp14:editId="2AB11F6E">
+        <wp:anchor distT="0" distB="0" distL="114300" distR="114300" simplePos="0" relativeHeight="251686912" behindDoc="1" locked="0" layoutInCell="1" allowOverlap="1" wp14:anchorId="64F44A4A" wp14:editId="5C3F9C1D">
           <wp:simplePos x="0" y="0"/>
           <wp:positionH relativeFrom="page">
             <wp:posOffset>-46246</wp:posOffset>
@@ -7597,148 +7749,6 @@
           </wp14:sizeRelV>
         </wp:anchor>
       </w:drawing>
-    </w:r>
-    <w:r>
-      <w:rPr>
-        <w:noProof/>
-      </w:rPr>
-      <mc:AlternateContent>
-        <mc:Choice Requires="wps">
-          <w:drawing>
-            <wp:anchor distT="45720" distB="45720" distL="114300" distR="114300" simplePos="0" relativeHeight="251662336" behindDoc="0" locked="0" layoutInCell="1" allowOverlap="1" wp14:anchorId="3E139DAB" wp14:editId="680F780E">
-              <wp:simplePos x="0" y="0"/>
-              <wp:positionH relativeFrom="rightMargin">
-                <wp:posOffset>316865</wp:posOffset>
-              </wp:positionH>
-              <wp:positionV relativeFrom="paragraph">
-                <wp:posOffset>1344295</wp:posOffset>
-              </wp:positionV>
-              <wp:extent cx="2039620" cy="1404620"/>
-              <wp:effectExtent l="3175" t="0" r="1905" b="0"/>
-              <wp:wrapSquare wrapText="bothSides"/>
-              <wp:docPr id="217" name="Text Box 2"/>
-              <wp:cNvGraphicFramePr>
-                <a:graphicFrameLocks xmlns:a="http://schemas.openxmlformats.org/drawingml/2006/main"/>
-              </wp:cNvGraphicFramePr>
-              <a:graphic xmlns:a="http://schemas.openxmlformats.org/drawingml/2006/main">
-                <a:graphicData uri="http://schemas.microsoft.com/office/word/2010/wordprocessingShape">
-                  <wps:wsp>
-                    <wps:cNvSpPr txBox="1">
-                      <a:spLocks noChangeArrowheads="1"/>
-                    </wps:cNvSpPr>
-                    <wps:spPr bwMode="auto">
-                      <a:xfrm rot="16200000">
-                        <a:off x="0" y="0"/>
-                        <a:ext cx="2039620" cy="1404620"/>
-                      </a:xfrm>
-                      <a:prstGeom prst="rect">
-                        <a:avLst/>
-                      </a:prstGeom>
-                      <a:noFill/>
-                      <a:ln w="9525">
-                        <a:noFill/>
-                        <a:miter lim="800000"/>
-                        <a:headEnd/>
-                        <a:tailEnd/>
-                      </a:ln>
-                    </wps:spPr>
-                    <wps:txbx>
-                      <w:txbxContent>
-                        <w:p>
-                          <w:pPr>
-                            <w:rPr>
-                              <w:szCs w:val="24"/>
-                            </w:rPr>
-                          </w:pPr>
-                          <w:r>
-                            <w:rPr>
-                              <w:szCs w:val="24"/>
-                            </w:rPr>
-                            <w:t>www.</w:t>
-                          </w:r>
-                          <w:r>
-                            <w:rPr>
-                              <w:szCs w:val="24"/>
-                            </w:rPr>
-                            <w:t>transinformed</w:t>
-                          </w:r>
-                          <w:r>
-                            <w:rPr>
-                              <w:szCs w:val="24"/>
-                            </w:rPr>
-                            <w:t>.</w:t>
-                          </w:r>
-                          <w:r>
-                            <w:rPr>
-                              <w:szCs w:val="24"/>
-                            </w:rPr>
-                            <w:t>co.uk</w:t>
-                          </w:r>
-                        </w:p>
-                      </w:txbxContent>
-                    </wps:txbx>
-                    <wps:bodyPr rot="0" vert="horz" wrap="square" lIns="91440" tIns="45720" rIns="91440" bIns="45720" anchor="t" anchorCtr="0">
-                      <a:spAutoFit/>
-                    </wps:bodyPr>
-                  </wps:wsp>
-                </a:graphicData>
-              </a:graphic>
-              <wp14:sizeRelH relativeFrom="margin">
-                <wp14:pctWidth>0</wp14:pctWidth>
-              </wp14:sizeRelH>
-              <wp14:sizeRelV relativeFrom="margin">
-                <wp14:pctHeight>0</wp14:pctHeight>
-              </wp14:sizeRelV>
-            </wp:anchor>
-          </w:drawing>
-        </mc:Choice>
-        <mc:Fallback>
-          <w:pict>
-            <v:shapetype w14:anchorId="3E139DAB" id="_x0000_t202" coordsize="21600,21600" o:spt="202" path="m,l,21600r21600,l21600,xe">
-              <v:stroke joinstyle="miter"/>
-              <v:path gradientshapeok="t" o:connecttype="rect"/>
-            </v:shapetype>
-            <v:shape id="_x0000_s1033" type="#_x0000_t202" style="position:absolute;margin-left:24.95pt;margin-top:105.85pt;width:160.6pt;height:110.6pt;rotation:-90;z-index:251662336;visibility:visible;mso-wrap-style:square;mso-width-percent:0;mso-height-percent:0;mso-wrap-distance-left:9pt;mso-wrap-distance-top:3.6pt;mso-wrap-distance-right:9pt;mso-wrap-distance-bottom:3.6pt;mso-position-horizontal:absolute;mso-position-horizontal-relative:right-margin-area;mso-position-vertical:absolute;mso-position-vertical-relative:text;mso-width-percent:0;mso-height-percent:0;mso-width-relative:margin;mso-height-relative:margin;v-text-anchor:top" o:gfxdata="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" filled="f" stroked="f">
-              <v:textbox style="mso-fit-shape-to-text:t">
-                <w:txbxContent>
-                  <w:p>
-                    <w:pPr>
-                      <w:rPr>
-                        <w:szCs w:val="24"/>
-                      </w:rPr>
-                    </w:pPr>
-                    <w:r>
-                      <w:rPr>
-                        <w:szCs w:val="24"/>
-                      </w:rPr>
-                      <w:t>www.</w:t>
-                    </w:r>
-                    <w:r>
-                      <w:rPr>
-                        <w:szCs w:val="24"/>
-                      </w:rPr>
-                      <w:t>transinformed</w:t>
-                    </w:r>
-                    <w:r>
-                      <w:rPr>
-                        <w:szCs w:val="24"/>
-                      </w:rPr>
-                      <w:t>.</w:t>
-                    </w:r>
-                    <w:r>
-                      <w:rPr>
-                        <w:szCs w:val="24"/>
-                      </w:rPr>
-                      <w:t>co.uk</w:t>
-                    </w:r>
-                  </w:p>
-                </w:txbxContent>
-              </v:textbox>
-              <w10:wrap type="square" anchorx="margin"/>
-            </v:shape>
-          </w:pict>
-        </mc:Fallback>
-      </mc:AlternateContent>
     </w:r>
   </w:p>
 </w:hdr>

</xml_diff>

<commit_message>
JS functionality added for under 16s
initial under16 template created
TODO
- JS to be refectored
- document content to be updated
</commit_message>
<xml_diff>
--- a/app/docproc/templates/template_v1_0.docx
+++ b/app/docproc/templates/template_v1_0.docx
@@ -1,6 +1,6 @@
 
 <file path=word/document.xml><?xml version="1.0" encoding="utf-8"?>
-<w:document xmlns:wpc="http://schemas.microsoft.com/office/word/2010/wordprocessingCanvas" xmlns:cx="http://schemas.microsoft.com/office/drawing/2014/chartex" xmlns:cx1="http://schemas.microsoft.com/office/drawing/2015/9/8/chartex" xmlns:cx2="http://schemas.microsoft.com/office/drawing/2015/10/21/chartex" xmlns:cx3="http://schemas.microsoft.com/office/drawing/2016/5/9/chartex" xmlns:cx4="http://schemas.microsoft.com/office/drawing/2016/5/10/chartex" xmlns:cx5="http://schemas.microsoft.com/office/drawing/2016/5/11/chartex" xmlns:cx6="http://schemas.microsoft.com/office/drawing/2016/5/12/chartex" xmlns:cx7="http://schemas.microsoft.com/office/drawing/2016/5/13/chartex" xmlns:cx8="http://schemas.microsoft.com/office/drawing/2016/5/14/chartex" xmlns:mc="http://schemas.openxmlformats.org/markup-compatibility/2006" xmlns:aink="http://schemas.microsoft.com/office/drawing/2016/ink" xmlns:am3d="http://schemas.microsoft.com/office/drawing/2017/model3d" xmlns:o="urn:schemas-microsoft-com:office:office" xmlns:oel="http://schemas.microsoft.com/office/2019/extlst" xmlns:r="http://schemas.openxmlformats.org/officeDocument/2006/relationships" xmlns:m="http://schemas.openxmlformats.org/officeDocument/2006/math" xmlns:v="urn:schemas-microsoft-com:vml" xmlns:wp14="http://schemas.microsoft.com/office/word/2010/wordprocessingDrawing" xmlns:wp="http://schemas.openxmlformats.org/drawingml/2006/wordprocessingDrawing" xmlns:w10="urn:schemas-microsoft-com:office:word" xmlns:w="http://schemas.openxmlformats.org/wordprocessingml/2006/main" xmlns:w14="http://schemas.microsoft.com/office/word/2010/wordml" xmlns:w15="http://schemas.microsoft.com/office/word/2012/wordml" xmlns:w16cex="http://schemas.microsoft.com/office/word/2018/wordml/cex" xmlns:w16cid="http://schemas.microsoft.com/office/word/2016/wordml/cid" xmlns:w16="http://schemas.microsoft.com/office/word/2018/wordml" xmlns:w16sdtdh="http://schemas.microsoft.com/office/word/2020/wordml/sdtdatahash" xmlns:w16se="http://schemas.microsoft.com/office/word/2015/wordml/symex" xmlns:wpg="http://schemas.microsoft.com/office/word/2010/wordprocessingGroup" xmlns:wpi="http://schemas.microsoft.com/office/word/2010/wordprocessingInk" xmlns:wne="http://schemas.microsoft.com/office/word/2006/wordml" xmlns:wps="http://schemas.microsoft.com/office/word/2010/wordprocessingShape" mc:Ignorable="w14 w15 w16se w16cid w16 w16cex w16sdtdh wp14">
+<w:document xmlns:wpc="http://schemas.microsoft.com/office/word/2010/wordprocessingCanvas" xmlns:cx="http://schemas.microsoft.com/office/drawing/2014/chartex" xmlns:cx1="http://schemas.microsoft.com/office/drawing/2015/9/8/chartex" xmlns:cx2="http://schemas.microsoft.com/office/drawing/2015/10/21/chartex" xmlns:cx3="http://schemas.microsoft.com/office/drawing/2016/5/9/chartex" xmlns:cx4="http://schemas.microsoft.com/office/drawing/2016/5/10/chartex" xmlns:cx5="http://schemas.microsoft.com/office/drawing/2016/5/11/chartex" xmlns:cx6="http://schemas.microsoft.com/office/drawing/2016/5/12/chartex" xmlns:cx7="http://schemas.microsoft.com/office/drawing/2016/5/13/chartex" xmlns:cx8="http://schemas.microsoft.com/office/drawing/2016/5/14/chartex" xmlns:mc="http://schemas.openxmlformats.org/markup-compatibility/2006" xmlns:aink="http://schemas.microsoft.com/office/drawing/2016/ink" xmlns:am3d="http://schemas.microsoft.com/office/drawing/2017/model3d" xmlns:o="urn:schemas-microsoft-com:office:office" xmlns:oel="http://schemas.microsoft.com/office/2019/extlst" xmlns:r="http://schemas.openxmlformats.org/officeDocument/2006/relationships" xmlns:m="http://schemas.openxmlformats.org/officeDocument/2006/math" xmlns:v="urn:schemas-microsoft-com:vml" xmlns:wp14="http://schemas.microsoft.com/office/word/2010/wordprocessingDrawing" xmlns:wp="http://schemas.openxmlformats.org/drawingml/2006/wordprocessingDrawing" xmlns:w10="urn:schemas-microsoft-com:office:word" xmlns:w="http://schemas.openxmlformats.org/wordprocessingml/2006/main" xmlns:w14="http://schemas.microsoft.com/office/word/2010/wordml" xmlns:w15="http://schemas.microsoft.com/office/word/2012/wordml" xmlns:w16cex="http://schemas.microsoft.com/office/word/2018/wordml/cex" xmlns:w16cid="http://schemas.microsoft.com/office/word/2016/wordml/cid" xmlns:w16="http://schemas.microsoft.com/office/word/2018/wordml" xmlns:w16du="http://schemas.microsoft.com/office/word/2023/wordml/word16du" xmlns:w16sdtdh="http://schemas.microsoft.com/office/word/2020/wordml/sdtdatahash" xmlns:w16se="http://schemas.microsoft.com/office/word/2015/wordml/symex" xmlns:wpg="http://schemas.microsoft.com/office/word/2010/wordprocessingGroup" xmlns:wpi="http://schemas.microsoft.com/office/word/2010/wordprocessingInk" xmlns:wne="http://schemas.microsoft.com/office/word/2006/wordml" xmlns:wps="http://schemas.microsoft.com/office/word/2010/wordprocessingShape" mc:Ignorable="w14 w15 w16se w16cid w16 w16cex w16sdtdh w16du wp14">
   <w:body>
     <w:p>
       <w:r>
@@ -917,17 +917,13 @@
         </w:rPr>
         <w:t xml:space="preserve">I have </w:t>
       </w:r>
-      <w:proofErr w:type="spellStart"/>
-      <w:proofErr w:type="gramStart"/>
-      <w:r>
-        <w:rPr>
-          <w:sz w:val="28"/>
-          <w:szCs w:val="28"/>
-        </w:rPr>
-        <w:t>recieved</w:t>
-      </w:r>
-      <w:proofErr w:type="spellEnd"/>
-      <w:proofErr w:type="gramEnd"/>
+      <w:r>
+        <w:rPr>
+          <w:sz w:val="28"/>
+          <w:szCs w:val="28"/>
+        </w:rPr>
+        <w:t>received</w:t>
+      </w:r>
       <w:r>
         <w:rPr>
           <w:sz w:val="28"/>
@@ -2122,23 +2118,7 @@
           <w:sz w:val="28"/>
           <w:szCs w:val="28"/>
         </w:rPr>
-        <w:t xml:space="preserve"> a shared care agreement with </w:t>
-      </w:r>
-      <w:proofErr w:type="gramStart"/>
-      <w:r>
-        <w:rPr>
-          <w:sz w:val="28"/>
-          <w:szCs w:val="28"/>
-        </w:rPr>
-        <w:t>yourself</w:t>
-      </w:r>
-      <w:proofErr w:type="gramEnd"/>
-      <w:r>
-        <w:rPr>
-          <w:sz w:val="28"/>
-          <w:szCs w:val="28"/>
-        </w:rPr>
-        <w:t xml:space="preserve"> and a private gender specialist, in which you would work together to provide prescriptions, blood testing, and the administration of any injections I might need.</w:t>
+        <w:t xml:space="preserve"> a shared care agreement with yourself and a private gender specialist, in which you would work together to provide prescriptions, blood testing, and the administration of any injections I might need.</w:t>
       </w:r>
     </w:p>
     <w:p>
@@ -3006,23 +2986,7 @@
           <w:sz w:val="28"/>
           <w:szCs w:val="24"/>
         </w:rPr>
-        <w:t xml:space="preserve">I wish to be referred </w:t>
-      </w:r>
-      <w:proofErr w:type="gramStart"/>
-      <w:r>
-        <w:rPr>
-          <w:sz w:val="28"/>
-          <w:szCs w:val="24"/>
-        </w:rPr>
-        <w:t>to</w:t>
-      </w:r>
-      <w:proofErr w:type="gramEnd"/>
-      <w:r>
-        <w:rPr>
-          <w:sz w:val="28"/>
-          <w:szCs w:val="24"/>
-        </w:rPr>
-        <w:t xml:space="preserve"> a speech and language therapist so that my voice can align with my gender expression.</w:t>
+        <w:t>I wish to be referred to a speech and language therapist so that my voice can align with my gender expression.</w:t>
       </w:r>
       <w:r>
         <w:rPr>
@@ -4979,7 +4943,430 @@
           <w:szCs w:val="24"/>
           <w:lang w:val="en-GB"/>
         </w:rPr>
-        <w:t xml:space="preserve">The NHS provides clarity on prescribing hormones that </w:t>
+        <w:t xml:space="preserve">The NHS provides clarity on prescribing hormones that aren’t licensed in the treatment of gender dysphoria in SSC 1620 </w:t>
+      </w:r>
+      <w:r>
+        <w:rPr>
+          <w:sz w:val="28"/>
+          <w:szCs w:val="24"/>
+          <w:lang w:val="en-GB"/>
+        </w:rPr>
+        <w:t>(Specialised Services Circular 1620, 2016)</w:t>
+      </w:r>
+      <w:r>
+        <w:rPr>
+          <w:sz w:val="28"/>
+          <w:szCs w:val="24"/>
+          <w:lang w:val="en-GB"/>
+        </w:rPr>
+        <w:t xml:space="preserve"> “</w:t>
+      </w:r>
+      <w:r>
+        <w:rPr>
+          <w:sz w:val="28"/>
+          <w:szCs w:val="24"/>
+          <w:lang w:val="en-GB"/>
+        </w:rPr>
+        <w:t xml:space="preserve">Apart from </w:t>
+      </w:r>
+      <w:proofErr w:type="spellStart"/>
+      <w:r>
+        <w:rPr>
+          <w:sz w:val="28"/>
+          <w:szCs w:val="24"/>
+          <w:lang w:val="en-GB"/>
+        </w:rPr>
+        <w:t>Sustanon</w:t>
+      </w:r>
+      <w:proofErr w:type="spellEnd"/>
+      <w:r>
+        <w:rPr>
+          <w:sz w:val="28"/>
+          <w:szCs w:val="24"/>
+          <w:lang w:val="en-GB"/>
+        </w:rPr>
+        <w:t>®, there</w:t>
+      </w:r>
+      <w:r>
+        <w:rPr>
+          <w:sz w:val="28"/>
+          <w:szCs w:val="24"/>
+          <w:lang w:val="en-GB"/>
+        </w:rPr>
+        <w:t xml:space="preserve"> </w:t>
+      </w:r>
+      <w:r>
+        <w:rPr>
+          <w:sz w:val="28"/>
+          <w:szCs w:val="24"/>
+          <w:lang w:val="en-GB"/>
+        </w:rPr>
+        <w:t>are no licensed products with an approved indication for the treatment of</w:t>
+      </w:r>
+      <w:r>
+        <w:rPr>
+          <w:sz w:val="28"/>
+          <w:szCs w:val="24"/>
+          <w:lang w:val="en-GB"/>
+        </w:rPr>
+        <w:t xml:space="preserve"> </w:t>
+      </w:r>
+      <w:r>
+        <w:rPr>
+          <w:sz w:val="28"/>
+          <w:szCs w:val="24"/>
+          <w:lang w:val="en-GB"/>
+        </w:rPr>
+        <w:t>gender dysphoria. There is, however, extensive clinical experience of the use</w:t>
+      </w:r>
+      <w:r>
+        <w:rPr>
+          <w:sz w:val="28"/>
+          <w:szCs w:val="24"/>
+          <w:lang w:val="en-GB"/>
+        </w:rPr>
+        <w:t xml:space="preserve"> </w:t>
+      </w:r>
+      <w:r>
+        <w:rPr>
+          <w:sz w:val="28"/>
+          <w:szCs w:val="24"/>
+          <w:lang w:val="en-GB"/>
+        </w:rPr>
+        <w:t>of these products in the treatment of gender dysphoria over decades, which</w:t>
+      </w:r>
+      <w:r>
+        <w:rPr>
+          <w:sz w:val="28"/>
+          <w:szCs w:val="24"/>
+          <w:lang w:val="en-GB"/>
+        </w:rPr>
+        <w:t xml:space="preserve"> </w:t>
+      </w:r>
+      <w:r>
+        <w:rPr>
+          <w:sz w:val="28"/>
+          <w:szCs w:val="24"/>
+          <w:lang w:val="en-GB"/>
+        </w:rPr>
+        <w:t>provides evidence of tolerability and safety comparable with their use for</w:t>
+      </w:r>
+      <w:r>
+        <w:rPr>
+          <w:sz w:val="28"/>
+          <w:szCs w:val="24"/>
+          <w:lang w:val="en-GB"/>
+        </w:rPr>
+        <w:t xml:space="preserve"> </w:t>
+      </w:r>
+      <w:r>
+        <w:rPr>
+          <w:sz w:val="28"/>
+          <w:szCs w:val="24"/>
+          <w:lang w:val="en-GB"/>
+        </w:rPr>
+        <w:t>approved indications. The prescription of licensed products outside their</w:t>
+      </w:r>
+      <w:r>
+        <w:rPr>
+          <w:sz w:val="28"/>
+          <w:szCs w:val="24"/>
+          <w:lang w:val="en-GB"/>
+        </w:rPr>
+        <w:t xml:space="preserve"> </w:t>
+      </w:r>
+      <w:r>
+        <w:rPr>
+          <w:sz w:val="28"/>
+          <w:szCs w:val="24"/>
+          <w:lang w:val="en-GB"/>
+        </w:rPr>
+        <w:t>approved indications, often but not always at the recommendation of a</w:t>
+      </w:r>
+      <w:r>
+        <w:rPr>
+          <w:sz w:val="28"/>
+          <w:szCs w:val="24"/>
+          <w:lang w:val="en-GB"/>
+        </w:rPr>
+        <w:t xml:space="preserve"> </w:t>
+      </w:r>
+      <w:r>
+        <w:rPr>
+          <w:sz w:val="28"/>
+          <w:szCs w:val="24"/>
+          <w:lang w:val="en-GB"/>
+        </w:rPr>
+        <w:t xml:space="preserve">specialist provider, is not uncommon in general </w:t>
+      </w:r>
+      <w:r>
+        <w:rPr>
+          <w:sz w:val="28"/>
+          <w:szCs w:val="24"/>
+          <w:lang w:val="en-GB"/>
+        </w:rPr>
+        <w:t>practice</w:t>
+      </w:r>
+      <w:r>
+        <w:rPr>
+          <w:sz w:val="28"/>
+          <w:szCs w:val="24"/>
+          <w:lang w:val="en-GB"/>
+        </w:rPr>
+        <w:t>”.</w:t>
+      </w:r>
+    </w:p>
+    <w:p>
+      <w:pPr>
+        <w:pStyle w:val="Heading2"/>
+        <w:rPr>
+          <w:sz w:val="36"/>
+          <w:szCs w:val="32"/>
+          <w:lang w:val="en-GB"/>
+        </w:rPr>
+      </w:pPr>
+      <w:r>
+        <w:rPr>
+          <w:sz w:val="36"/>
+          <w:szCs w:val="32"/>
+          <w:lang w:val="en-GB"/>
+        </w:rPr>
+        <w:t>Having the necessary expertise</w:t>
+      </w:r>
+      <w:r>
+        <w:rPr>
+          <w:sz w:val="36"/>
+          <w:szCs w:val="32"/>
+          <w:lang w:val="en-GB"/>
+        </w:rPr>
+        <w:t xml:space="preserve"> to prescribe</w:t>
+      </w:r>
+    </w:p>
+    <w:p>
+      <w:pPr>
+        <w:rPr>
+          <w:sz w:val="28"/>
+          <w:szCs w:val="24"/>
+          <w:lang w:val="en-GB"/>
+        </w:rPr>
+      </w:pPr>
+      <w:r>
+        <w:rPr>
+          <w:sz w:val="28"/>
+          <w:szCs w:val="24"/>
+          <w:lang w:val="en-GB"/>
+        </w:rPr>
+        <w:t xml:space="preserve">The provision of care </w:t>
+      </w:r>
+      <w:r>
+        <w:rPr>
+          <w:sz w:val="28"/>
+          <w:szCs w:val="24"/>
+          <w:lang w:val="en-GB"/>
+        </w:rPr>
+        <w:t xml:space="preserve">for transgender people </w:t>
+      </w:r>
+      <w:r>
+        <w:rPr>
+          <w:sz w:val="28"/>
+          <w:szCs w:val="24"/>
+          <w:lang w:val="en-GB"/>
+        </w:rPr>
+        <w:t xml:space="preserve">doesn’t require any specific expertise, this was echoed in a letter by Susan Goldsmith, who at the time was chief executive of the GMC. She stated: “we don’t believe that providing care for patients with gender dysphoria is a </w:t>
+      </w:r>
+      <w:r>
+        <w:rPr>
+          <w:sz w:val="28"/>
+          <w:szCs w:val="24"/>
+          <w:lang w:val="en-GB"/>
+        </w:rPr>
+        <w:t>highly specialist treatment area requiring specific expertise”</w:t>
+      </w:r>
+      <w:r>
+        <w:rPr>
+          <w:sz w:val="28"/>
+          <w:szCs w:val="24"/>
+          <w:lang w:val="en-GB"/>
+        </w:rPr>
+        <w:t xml:space="preserve"> </w:t>
+      </w:r>
+      <w:r>
+        <w:rPr>
+          <w:sz w:val="28"/>
+          <w:szCs w:val="24"/>
+          <w:lang w:val="en-GB"/>
+        </w:rPr>
+        <w:t>(Susan Goldsmith, 2016)</w:t>
+      </w:r>
+    </w:p>
+    <w:p>
+      <w:pPr>
+        <w:rPr>
+          <w:sz w:val="28"/>
+          <w:szCs w:val="24"/>
+          <w:lang w:val="en-GB"/>
+        </w:rPr>
+      </w:pPr>
+      <w:r>
+        <w:rPr>
+          <w:sz w:val="28"/>
+          <w:szCs w:val="24"/>
+          <w:lang w:val="en-GB"/>
+        </w:rPr>
+        <w:t>If you would like to expand your expertise, you could talk to a gender specialist within your Clinical Commissioning Group</w:t>
+      </w:r>
+      <w:r>
+        <w:rPr>
+          <w:sz w:val="28"/>
+          <w:szCs w:val="24"/>
+          <w:lang w:val="en-GB"/>
+        </w:rPr>
+        <w:t xml:space="preserve"> or your local Endocrinologist</w:t>
+      </w:r>
+      <w:r>
+        <w:rPr>
+          <w:sz w:val="28"/>
+          <w:szCs w:val="24"/>
+          <w:lang w:val="en-GB"/>
+        </w:rPr>
+        <w:t xml:space="preserve"> at the nearest Gender Identity Clinic</w:t>
+      </w:r>
+      <w:r>
+        <w:rPr>
+          <w:sz w:val="28"/>
+          <w:szCs w:val="24"/>
+          <w:lang w:val="en-GB"/>
+        </w:rPr>
+        <w:t>.</w:t>
+      </w:r>
+    </w:p>
+    <w:p>
+      <w:pPr>
+        <w:rPr>
+          <w:sz w:val="28"/>
+          <w:szCs w:val="24"/>
+          <w:lang w:val="en-GB"/>
+        </w:rPr>
+      </w:pPr>
+      <w:r>
+        <w:rPr>
+          <w:sz w:val="28"/>
+          <w:szCs w:val="24"/>
+          <w:lang w:val="en-GB"/>
+        </w:rPr>
+        <w:t>NHS Wales have created prescribing guidance titled “</w:t>
+      </w:r>
+      <w:r>
+        <w:rPr>
+          <w:sz w:val="28"/>
+          <w:szCs w:val="24"/>
+          <w:lang w:val="en-GB"/>
+        </w:rPr>
+        <w:t>Endocrine Management</w:t>
+      </w:r>
+      <w:r>
+        <w:rPr>
+          <w:sz w:val="28"/>
+          <w:szCs w:val="24"/>
+          <w:lang w:val="en-GB"/>
+        </w:rPr>
+        <w:t xml:space="preserve"> </w:t>
+      </w:r>
+      <w:r>
+        <w:rPr>
+          <w:sz w:val="28"/>
+          <w:szCs w:val="24"/>
+          <w:lang w:val="en-GB"/>
+        </w:rPr>
+        <w:t>of Gender Dysphoria in</w:t>
+      </w:r>
+      <w:r>
+        <w:rPr>
+          <w:sz w:val="28"/>
+          <w:szCs w:val="24"/>
+          <w:lang w:val="en-GB"/>
+        </w:rPr>
+        <w:t xml:space="preserve"> </w:t>
+      </w:r>
+      <w:r>
+        <w:rPr>
+          <w:sz w:val="28"/>
+          <w:szCs w:val="24"/>
+          <w:lang w:val="en-GB"/>
+        </w:rPr>
+        <w:t>Adults</w:t>
+      </w:r>
+      <w:r>
+        <w:rPr>
+          <w:sz w:val="28"/>
+          <w:szCs w:val="24"/>
+          <w:lang w:val="en-GB"/>
+        </w:rPr>
+        <w:t xml:space="preserve">: </w:t>
+      </w:r>
+      <w:r>
+        <w:rPr>
+          <w:sz w:val="28"/>
+          <w:szCs w:val="24"/>
+          <w:lang w:val="en-GB"/>
+        </w:rPr>
+        <w:t>Prescribing Guidance for</w:t>
+      </w:r>
+      <w:r>
+        <w:rPr>
+          <w:sz w:val="28"/>
+          <w:szCs w:val="24"/>
+          <w:lang w:val="en-GB"/>
+        </w:rPr>
+        <w:t xml:space="preserve"> </w:t>
+      </w:r>
+      <w:r>
+        <w:rPr>
+          <w:sz w:val="28"/>
+          <w:szCs w:val="24"/>
+          <w:lang w:val="en-GB"/>
+        </w:rPr>
+        <w:t>Non-specialist</w:t>
+      </w:r>
+      <w:r>
+        <w:rPr>
+          <w:sz w:val="28"/>
+          <w:szCs w:val="24"/>
+          <w:lang w:val="en-GB"/>
+        </w:rPr>
+        <w:t xml:space="preserve"> </w:t>
+      </w:r>
+      <w:r>
+        <w:rPr>
+          <w:sz w:val="28"/>
+          <w:szCs w:val="24"/>
+          <w:lang w:val="en-GB"/>
+        </w:rPr>
+        <w:t>Practitioners</w:t>
+      </w:r>
+      <w:r>
+        <w:rPr>
+          <w:sz w:val="28"/>
+          <w:szCs w:val="24"/>
+          <w:lang w:val="en-GB"/>
+        </w:rPr>
+        <w:t xml:space="preserve">” </w:t>
+      </w:r>
+      <w:r>
+        <w:rPr>
+          <w:sz w:val="28"/>
+          <w:szCs w:val="24"/>
+          <w:lang w:val="en-GB"/>
+        </w:rPr>
+        <w:t>(NHS Wales, 2019</w:t>
+      </w:r>
+      <w:r>
+        <w:rPr>
+          <w:sz w:val="28"/>
+          <w:szCs w:val="24"/>
+          <w:lang w:val="en-GB"/>
+        </w:rPr>
+        <w:t xml:space="preserve">). This outlines common prescribing and monitoring protocols that you may wish to use with your patient, it is important to work with your patient and </w:t>
       </w:r>
       <w:proofErr w:type="gramStart"/>
       <w:r>
@@ -4988,7 +5375,7 @@
           <w:szCs w:val="24"/>
           <w:lang w:val="en-GB"/>
         </w:rPr>
-        <w:t>aren’t</w:t>
+        <w:t>take into account</w:t>
       </w:r>
       <w:proofErr w:type="gramEnd"/>
       <w:r>
@@ -4997,476 +5384,7 @@
           <w:szCs w:val="24"/>
           <w:lang w:val="en-GB"/>
         </w:rPr>
-        <w:t xml:space="preserve"> licensed in the treatment of gender dysphoria in SSC 1620 </w:t>
-      </w:r>
-      <w:r>
-        <w:rPr>
-          <w:sz w:val="28"/>
-          <w:szCs w:val="24"/>
-          <w:lang w:val="en-GB"/>
-        </w:rPr>
-        <w:t>(Specialised Services Circular 1620, 2016)</w:t>
-      </w:r>
-      <w:r>
-        <w:rPr>
-          <w:sz w:val="28"/>
-          <w:szCs w:val="24"/>
-          <w:lang w:val="en-GB"/>
-        </w:rPr>
-        <w:t xml:space="preserve"> “</w:t>
-      </w:r>
-      <w:r>
-        <w:rPr>
-          <w:sz w:val="28"/>
-          <w:szCs w:val="24"/>
-          <w:lang w:val="en-GB"/>
-        </w:rPr>
-        <w:t xml:space="preserve">Apart from </w:t>
-      </w:r>
-      <w:proofErr w:type="spellStart"/>
-      <w:r>
-        <w:rPr>
-          <w:sz w:val="28"/>
-          <w:szCs w:val="24"/>
-          <w:lang w:val="en-GB"/>
-        </w:rPr>
-        <w:t>Sustanon</w:t>
-      </w:r>
-      <w:proofErr w:type="spellEnd"/>
-      <w:r>
-        <w:rPr>
-          <w:sz w:val="28"/>
-          <w:szCs w:val="24"/>
-          <w:lang w:val="en-GB"/>
-        </w:rPr>
-        <w:t>®, there</w:t>
-      </w:r>
-      <w:r>
-        <w:rPr>
-          <w:sz w:val="28"/>
-          <w:szCs w:val="24"/>
-          <w:lang w:val="en-GB"/>
-        </w:rPr>
-        <w:t xml:space="preserve"> </w:t>
-      </w:r>
-      <w:r>
-        <w:rPr>
-          <w:sz w:val="28"/>
-          <w:szCs w:val="24"/>
-          <w:lang w:val="en-GB"/>
-        </w:rPr>
-        <w:t>are no licensed products with an approved indication for the treatment of</w:t>
-      </w:r>
-      <w:r>
-        <w:rPr>
-          <w:sz w:val="28"/>
-          <w:szCs w:val="24"/>
-          <w:lang w:val="en-GB"/>
-        </w:rPr>
-        <w:t xml:space="preserve"> </w:t>
-      </w:r>
-      <w:r>
-        <w:rPr>
-          <w:sz w:val="28"/>
-          <w:szCs w:val="24"/>
-          <w:lang w:val="en-GB"/>
-        </w:rPr>
-        <w:t>gender dysphoria. There is, however, extensive clinical experience of the use</w:t>
-      </w:r>
-      <w:r>
-        <w:rPr>
-          <w:sz w:val="28"/>
-          <w:szCs w:val="24"/>
-          <w:lang w:val="en-GB"/>
-        </w:rPr>
-        <w:t xml:space="preserve"> </w:t>
-      </w:r>
-      <w:r>
-        <w:rPr>
-          <w:sz w:val="28"/>
-          <w:szCs w:val="24"/>
-          <w:lang w:val="en-GB"/>
-        </w:rPr>
-        <w:t>of these products in the treatment of gender dysphoria over decades, which</w:t>
-      </w:r>
-      <w:r>
-        <w:rPr>
-          <w:sz w:val="28"/>
-          <w:szCs w:val="24"/>
-          <w:lang w:val="en-GB"/>
-        </w:rPr>
-        <w:t xml:space="preserve"> </w:t>
-      </w:r>
-      <w:r>
-        <w:rPr>
-          <w:sz w:val="28"/>
-          <w:szCs w:val="24"/>
-          <w:lang w:val="en-GB"/>
-        </w:rPr>
-        <w:t>provides evidence of tolerability and safety comparable with their use for</w:t>
-      </w:r>
-      <w:r>
-        <w:rPr>
-          <w:sz w:val="28"/>
-          <w:szCs w:val="24"/>
-          <w:lang w:val="en-GB"/>
-        </w:rPr>
-        <w:t xml:space="preserve"> </w:t>
-      </w:r>
-      <w:r>
-        <w:rPr>
-          <w:sz w:val="28"/>
-          <w:szCs w:val="24"/>
-          <w:lang w:val="en-GB"/>
-        </w:rPr>
-        <w:t>approved indications. The prescription of licensed products outside their</w:t>
-      </w:r>
-      <w:r>
-        <w:rPr>
-          <w:sz w:val="28"/>
-          <w:szCs w:val="24"/>
-          <w:lang w:val="en-GB"/>
-        </w:rPr>
-        <w:t xml:space="preserve"> </w:t>
-      </w:r>
-      <w:r>
-        <w:rPr>
-          <w:sz w:val="28"/>
-          <w:szCs w:val="24"/>
-          <w:lang w:val="en-GB"/>
-        </w:rPr>
-        <w:t>approved indications, often but not always at the recommendation of a</w:t>
-      </w:r>
-      <w:r>
-        <w:rPr>
-          <w:sz w:val="28"/>
-          <w:szCs w:val="24"/>
-          <w:lang w:val="en-GB"/>
-        </w:rPr>
-        <w:t xml:space="preserve"> </w:t>
-      </w:r>
-      <w:r>
-        <w:rPr>
-          <w:sz w:val="28"/>
-          <w:szCs w:val="24"/>
-          <w:lang w:val="en-GB"/>
-        </w:rPr>
-        <w:t xml:space="preserve">specialist provider, is </w:t>
-      </w:r>
-      <w:proofErr w:type="gramStart"/>
-      <w:r>
-        <w:rPr>
-          <w:sz w:val="28"/>
-          <w:szCs w:val="24"/>
-          <w:lang w:val="en-GB"/>
-        </w:rPr>
-        <w:t>not uncommon</w:t>
-      </w:r>
-      <w:proofErr w:type="gramEnd"/>
-      <w:r>
-        <w:rPr>
-          <w:sz w:val="28"/>
-          <w:szCs w:val="24"/>
-          <w:lang w:val="en-GB"/>
-        </w:rPr>
-        <w:t xml:space="preserve"> in general </w:t>
-      </w:r>
-      <w:r>
-        <w:rPr>
-          <w:sz w:val="28"/>
-          <w:szCs w:val="24"/>
-          <w:lang w:val="en-GB"/>
-        </w:rPr>
-        <w:t>practice</w:t>
-      </w:r>
-      <w:r>
-        <w:rPr>
-          <w:sz w:val="28"/>
-          <w:szCs w:val="24"/>
-          <w:lang w:val="en-GB"/>
-        </w:rPr>
-        <w:t>”.</w:t>
-      </w:r>
-    </w:p>
-    <w:p>
-      <w:pPr>
-        <w:pStyle w:val="Heading2"/>
-        <w:rPr>
-          <w:sz w:val="36"/>
-          <w:szCs w:val="32"/>
-          <w:lang w:val="en-GB"/>
-        </w:rPr>
-      </w:pPr>
-      <w:r>
-        <w:rPr>
-          <w:sz w:val="36"/>
-          <w:szCs w:val="32"/>
-          <w:lang w:val="en-GB"/>
-        </w:rPr>
-        <w:t>Having the necessary expertise</w:t>
-      </w:r>
-      <w:r>
-        <w:rPr>
-          <w:sz w:val="36"/>
-          <w:szCs w:val="32"/>
-          <w:lang w:val="en-GB"/>
-        </w:rPr>
-        <w:t xml:space="preserve"> to prescribe</w:t>
-      </w:r>
-    </w:p>
-    <w:p>
-      <w:pPr>
-        <w:rPr>
-          <w:sz w:val="28"/>
-          <w:szCs w:val="24"/>
-          <w:lang w:val="en-GB"/>
-        </w:rPr>
-      </w:pPr>
-      <w:r>
-        <w:rPr>
-          <w:sz w:val="28"/>
-          <w:szCs w:val="24"/>
-          <w:lang w:val="en-GB"/>
-        </w:rPr>
-        <w:t xml:space="preserve">The provision of care </w:t>
-      </w:r>
-      <w:r>
-        <w:rPr>
-          <w:sz w:val="28"/>
-          <w:szCs w:val="24"/>
-          <w:lang w:val="en-GB"/>
-        </w:rPr>
-        <w:t xml:space="preserve">for transgender people </w:t>
-      </w:r>
-      <w:proofErr w:type="gramStart"/>
-      <w:r>
-        <w:rPr>
-          <w:sz w:val="28"/>
-          <w:szCs w:val="24"/>
-          <w:lang w:val="en-GB"/>
-        </w:rPr>
-        <w:t>doesn’t</w:t>
-      </w:r>
-      <w:proofErr w:type="gramEnd"/>
-      <w:r>
-        <w:rPr>
-          <w:sz w:val="28"/>
-          <w:szCs w:val="24"/>
-          <w:lang w:val="en-GB"/>
-        </w:rPr>
-        <w:t xml:space="preserve"> require any specific expertise, this was echoed in a letter by Susan Goldsmith, who at the time was chief executive of the GMC. She stated: “we don’t believe that providing care for patients with gender dysphoria is a </w:t>
-      </w:r>
-      <w:r>
-        <w:rPr>
-          <w:sz w:val="28"/>
-          <w:szCs w:val="24"/>
-          <w:lang w:val="en-GB"/>
-        </w:rPr>
-        <w:t>highly specialist treatment area requiring specific expertise”</w:t>
-      </w:r>
-      <w:r>
-        <w:rPr>
-          <w:sz w:val="28"/>
-          <w:szCs w:val="24"/>
-          <w:lang w:val="en-GB"/>
-        </w:rPr>
-        <w:t xml:space="preserve"> </w:t>
-      </w:r>
-      <w:r>
-        <w:rPr>
-          <w:sz w:val="28"/>
-          <w:szCs w:val="24"/>
-          <w:lang w:val="en-GB"/>
-        </w:rPr>
-        <w:t>(Susan Goldsmith, 2016)</w:t>
-      </w:r>
-    </w:p>
-    <w:p>
-      <w:pPr>
-        <w:rPr>
-          <w:sz w:val="28"/>
-          <w:szCs w:val="24"/>
-          <w:lang w:val="en-GB"/>
-        </w:rPr>
-      </w:pPr>
-      <w:r>
-        <w:rPr>
-          <w:sz w:val="28"/>
-          <w:szCs w:val="24"/>
-          <w:lang w:val="en-GB"/>
-        </w:rPr>
-        <w:t>If you would like to expand your expertise, you could talk to a gender specialist within your Clinical Commissioning Group</w:t>
-      </w:r>
-      <w:r>
-        <w:rPr>
-          <w:sz w:val="28"/>
-          <w:szCs w:val="24"/>
-          <w:lang w:val="en-GB"/>
-        </w:rPr>
-        <w:t xml:space="preserve"> or your local Endocrinologist</w:t>
-      </w:r>
-      <w:r>
-        <w:rPr>
-          <w:sz w:val="28"/>
-          <w:szCs w:val="24"/>
-          <w:lang w:val="en-GB"/>
-        </w:rPr>
-        <w:t xml:space="preserve"> at the nearest Gender Identity Clinic</w:t>
-      </w:r>
-      <w:r>
-        <w:rPr>
-          <w:sz w:val="28"/>
-          <w:szCs w:val="24"/>
-          <w:lang w:val="en-GB"/>
-        </w:rPr>
-        <w:t>.</w:t>
-      </w:r>
-    </w:p>
-    <w:p>
-      <w:pPr>
-        <w:rPr>
-          <w:sz w:val="28"/>
-          <w:szCs w:val="24"/>
-          <w:lang w:val="en-GB"/>
-        </w:rPr>
-      </w:pPr>
-      <w:r>
-        <w:rPr>
-          <w:sz w:val="28"/>
-          <w:szCs w:val="24"/>
-          <w:lang w:val="en-GB"/>
-        </w:rPr>
-        <w:t>NHS Wales have created prescribing guidance titled “</w:t>
-      </w:r>
-      <w:r>
-        <w:rPr>
-          <w:sz w:val="28"/>
-          <w:szCs w:val="24"/>
-          <w:lang w:val="en-GB"/>
-        </w:rPr>
-        <w:t>Endocrine Management</w:t>
-      </w:r>
-      <w:r>
-        <w:rPr>
-          <w:sz w:val="28"/>
-          <w:szCs w:val="24"/>
-          <w:lang w:val="en-GB"/>
-        </w:rPr>
-        <w:t xml:space="preserve"> </w:t>
-      </w:r>
-      <w:r>
-        <w:rPr>
-          <w:sz w:val="28"/>
-          <w:szCs w:val="24"/>
-          <w:lang w:val="en-GB"/>
-        </w:rPr>
-        <w:t>of Gender Dysphoria in</w:t>
-      </w:r>
-      <w:r>
-        <w:rPr>
-          <w:sz w:val="28"/>
-          <w:szCs w:val="24"/>
-          <w:lang w:val="en-GB"/>
-        </w:rPr>
-        <w:t xml:space="preserve"> </w:t>
-      </w:r>
-      <w:r>
-        <w:rPr>
-          <w:sz w:val="28"/>
-          <w:szCs w:val="24"/>
-          <w:lang w:val="en-GB"/>
-        </w:rPr>
-        <w:t>Adults</w:t>
-      </w:r>
-      <w:r>
-        <w:rPr>
-          <w:sz w:val="28"/>
-          <w:szCs w:val="24"/>
-          <w:lang w:val="en-GB"/>
-        </w:rPr>
-        <w:t xml:space="preserve">: </w:t>
-      </w:r>
-      <w:r>
-        <w:rPr>
-          <w:sz w:val="28"/>
-          <w:szCs w:val="24"/>
-          <w:lang w:val="en-GB"/>
-        </w:rPr>
-        <w:t>Prescribing Guidance for</w:t>
-      </w:r>
-      <w:r>
-        <w:rPr>
-          <w:sz w:val="28"/>
-          <w:szCs w:val="24"/>
-          <w:lang w:val="en-GB"/>
-        </w:rPr>
-        <w:t xml:space="preserve"> </w:t>
-      </w:r>
-      <w:r>
-        <w:rPr>
-          <w:sz w:val="28"/>
-          <w:szCs w:val="24"/>
-          <w:lang w:val="en-GB"/>
-        </w:rPr>
-        <w:t>Non-specialist</w:t>
-      </w:r>
-      <w:r>
-        <w:rPr>
-          <w:sz w:val="28"/>
-          <w:szCs w:val="24"/>
-          <w:lang w:val="en-GB"/>
-        </w:rPr>
-        <w:t xml:space="preserve"> </w:t>
-      </w:r>
-      <w:r>
-        <w:rPr>
-          <w:sz w:val="28"/>
-          <w:szCs w:val="24"/>
-          <w:lang w:val="en-GB"/>
-        </w:rPr>
-        <w:t>Practitioners</w:t>
-      </w:r>
-      <w:r>
-        <w:rPr>
-          <w:sz w:val="28"/>
-          <w:szCs w:val="24"/>
-          <w:lang w:val="en-GB"/>
-        </w:rPr>
-        <w:t xml:space="preserve">” </w:t>
-      </w:r>
-      <w:r>
-        <w:rPr>
-          <w:sz w:val="28"/>
-          <w:szCs w:val="24"/>
-          <w:lang w:val="en-GB"/>
-        </w:rPr>
-        <w:t>(NHS Wales, 2019</w:t>
-      </w:r>
-      <w:r>
-        <w:rPr>
-          <w:sz w:val="28"/>
-          <w:szCs w:val="24"/>
-          <w:lang w:val="en-GB"/>
-        </w:rPr>
-        <w:t xml:space="preserve">). This outlines common prescribing and monitoring protocols that you may wish to use with your patient, it is important to </w:t>
-      </w:r>
-      <w:proofErr w:type="gramStart"/>
-      <w:r>
-        <w:rPr>
-          <w:sz w:val="28"/>
-          <w:szCs w:val="24"/>
-          <w:lang w:val="en-GB"/>
-        </w:rPr>
-        <w:t>work</w:t>
-      </w:r>
-      <w:proofErr w:type="gramEnd"/>
-      <w:r>
-        <w:rPr>
-          <w:sz w:val="28"/>
-          <w:szCs w:val="24"/>
-          <w:lang w:val="en-GB"/>
-        </w:rPr>
-        <w:t xml:space="preserve"> with your patient and take into account their concerns and specific needs they may have with a given hormone therapy regiment.</w:t>
+        <w:t xml:space="preserve"> their concerns and specific needs they may have with a given hormone therapy regiment.</w:t>
       </w:r>
       <w:r>
         <w:rPr>
@@ -6540,23 +6458,7 @@
           <w:sz w:val="28"/>
           <w:szCs w:val="24"/>
         </w:rPr>
-        <w:t xml:space="preserve">As part of this process, they have changed their name from [Previous Full Name] to [Full Name] and </w:t>
-      </w:r>
-      <w:proofErr w:type="gramStart"/>
-      <w:r>
-        <w:rPr>
-          <w:sz w:val="28"/>
-          <w:szCs w:val="24"/>
-        </w:rPr>
-        <w:t>lives</w:t>
-      </w:r>
-      <w:proofErr w:type="gramEnd"/>
-      <w:r>
-        <w:rPr>
-          <w:sz w:val="28"/>
-          <w:szCs w:val="24"/>
-        </w:rPr>
-        <w:t xml:space="preserve"> as [gender]. </w:t>
+        <w:t xml:space="preserve">As part of this process, they have changed their name from [Previous Full Name] to [Full Name] and lives as [gender]. </w:t>
       </w:r>
       <w:r>
         <w:rPr>
@@ -6659,7 +6561,7 @@
 </file>
 
 <file path=word/endnotes.xml><?xml version="1.0" encoding="utf-8"?>
-<w:endnotes xmlns:wpc="http://schemas.microsoft.com/office/word/2010/wordprocessingCanvas" xmlns:cx="http://schemas.microsoft.com/office/drawing/2014/chartex" xmlns:cx1="http://schemas.microsoft.com/office/drawing/2015/9/8/chartex" xmlns:cx2="http://schemas.microsoft.com/office/drawing/2015/10/21/chartex" xmlns:cx3="http://schemas.microsoft.com/office/drawing/2016/5/9/chartex" xmlns:cx4="http://schemas.microsoft.com/office/drawing/2016/5/10/chartex" xmlns:cx5="http://schemas.microsoft.com/office/drawing/2016/5/11/chartex" xmlns:cx6="http://schemas.microsoft.com/office/drawing/2016/5/12/chartex" xmlns:cx7="http://schemas.microsoft.com/office/drawing/2016/5/13/chartex" xmlns:cx8="http://schemas.microsoft.com/office/drawing/2016/5/14/chartex" xmlns:mc="http://schemas.openxmlformats.org/markup-compatibility/2006" xmlns:aink="http://schemas.microsoft.com/office/drawing/2016/ink" xmlns:am3d="http://schemas.microsoft.com/office/drawing/2017/model3d" xmlns:o="urn:schemas-microsoft-com:office:office" xmlns:oel="http://schemas.microsoft.com/office/2019/extlst" xmlns:r="http://schemas.openxmlformats.org/officeDocument/2006/relationships" xmlns:m="http://schemas.openxmlformats.org/officeDocument/2006/math" xmlns:v="urn:schemas-microsoft-com:vml" xmlns:wp14="http://schemas.microsoft.com/office/word/2010/wordprocessingDrawing" xmlns:wp="http://schemas.openxmlformats.org/drawingml/2006/wordprocessingDrawing" xmlns:w10="urn:schemas-microsoft-com:office:word" xmlns:w="http://schemas.openxmlformats.org/wordprocessingml/2006/main" xmlns:w14="http://schemas.microsoft.com/office/word/2010/wordml" xmlns:w15="http://schemas.microsoft.com/office/word/2012/wordml" xmlns:w16cex="http://schemas.microsoft.com/office/word/2018/wordml/cex" xmlns:w16cid="http://schemas.microsoft.com/office/word/2016/wordml/cid" xmlns:w16="http://schemas.microsoft.com/office/word/2018/wordml" xmlns:w16sdtdh="http://schemas.microsoft.com/office/word/2020/wordml/sdtdatahash" xmlns:w16se="http://schemas.microsoft.com/office/word/2015/wordml/symex" xmlns:wpg="http://schemas.microsoft.com/office/word/2010/wordprocessingGroup" xmlns:wpi="http://schemas.microsoft.com/office/word/2010/wordprocessingInk" xmlns:wne="http://schemas.microsoft.com/office/word/2006/wordml" xmlns:wps="http://schemas.microsoft.com/office/word/2010/wordprocessingShape" mc:Ignorable="w14 w15 w16se w16cid w16 w16cex w16sdtdh wp14">
+<w:endnotes xmlns:wpc="http://schemas.microsoft.com/office/word/2010/wordprocessingCanvas" xmlns:cx="http://schemas.microsoft.com/office/drawing/2014/chartex" xmlns:cx1="http://schemas.microsoft.com/office/drawing/2015/9/8/chartex" xmlns:cx2="http://schemas.microsoft.com/office/drawing/2015/10/21/chartex" xmlns:cx3="http://schemas.microsoft.com/office/drawing/2016/5/9/chartex" xmlns:cx4="http://schemas.microsoft.com/office/drawing/2016/5/10/chartex" xmlns:cx5="http://schemas.microsoft.com/office/drawing/2016/5/11/chartex" xmlns:cx6="http://schemas.microsoft.com/office/drawing/2016/5/12/chartex" xmlns:cx7="http://schemas.microsoft.com/office/drawing/2016/5/13/chartex" xmlns:cx8="http://schemas.microsoft.com/office/drawing/2016/5/14/chartex" xmlns:mc="http://schemas.openxmlformats.org/markup-compatibility/2006" xmlns:aink="http://schemas.microsoft.com/office/drawing/2016/ink" xmlns:am3d="http://schemas.microsoft.com/office/drawing/2017/model3d" xmlns:o="urn:schemas-microsoft-com:office:office" xmlns:oel="http://schemas.microsoft.com/office/2019/extlst" xmlns:r="http://schemas.openxmlformats.org/officeDocument/2006/relationships" xmlns:m="http://schemas.openxmlformats.org/officeDocument/2006/math" xmlns:v="urn:schemas-microsoft-com:vml" xmlns:wp14="http://schemas.microsoft.com/office/word/2010/wordprocessingDrawing" xmlns:wp="http://schemas.openxmlformats.org/drawingml/2006/wordprocessingDrawing" xmlns:w10="urn:schemas-microsoft-com:office:word" xmlns:w="http://schemas.openxmlformats.org/wordprocessingml/2006/main" xmlns:w14="http://schemas.microsoft.com/office/word/2010/wordml" xmlns:w15="http://schemas.microsoft.com/office/word/2012/wordml" xmlns:w16cex="http://schemas.microsoft.com/office/word/2018/wordml/cex" xmlns:w16cid="http://schemas.microsoft.com/office/word/2016/wordml/cid" xmlns:w16="http://schemas.microsoft.com/office/word/2018/wordml" xmlns:w16du="http://schemas.microsoft.com/office/word/2023/wordml/word16du" xmlns:w16sdtdh="http://schemas.microsoft.com/office/word/2020/wordml/sdtdatahash" xmlns:w16se="http://schemas.microsoft.com/office/word/2015/wordml/symex" xmlns:wpg="http://schemas.microsoft.com/office/word/2010/wordprocessingGroup" xmlns:wpi="http://schemas.microsoft.com/office/word/2010/wordprocessingInk" xmlns:wne="http://schemas.microsoft.com/office/word/2006/wordml" xmlns:wps="http://schemas.microsoft.com/office/word/2010/wordprocessingShape" mc:Ignorable="w14 w15 w16se w16cid w16 w16cex w16sdtdh w16du wp14">
   <w:endnote w:type="separator" w:id="-1">
     <w:p>
       <w:pPr>
@@ -6684,7 +6586,7 @@
 </file>
 
 <file path=word/footer1.xml><?xml version="1.0" encoding="utf-8"?>
-<w:ftr xmlns:wpc="http://schemas.microsoft.com/office/word/2010/wordprocessingCanvas" xmlns:cx="http://schemas.microsoft.com/office/drawing/2014/chartex" xmlns:cx1="http://schemas.microsoft.com/office/drawing/2015/9/8/chartex" xmlns:cx2="http://schemas.microsoft.com/office/drawing/2015/10/21/chartex" xmlns:cx3="http://schemas.microsoft.com/office/drawing/2016/5/9/chartex" xmlns:cx4="http://schemas.microsoft.com/office/drawing/2016/5/10/chartex" xmlns:cx5="http://schemas.microsoft.com/office/drawing/2016/5/11/chartex" xmlns:cx6="http://schemas.microsoft.com/office/drawing/2016/5/12/chartex" xmlns:cx7="http://schemas.microsoft.com/office/drawing/2016/5/13/chartex" xmlns:cx8="http://schemas.microsoft.com/office/drawing/2016/5/14/chartex" xmlns:mc="http://schemas.openxmlformats.org/markup-compatibility/2006" xmlns:aink="http://schemas.microsoft.com/office/drawing/2016/ink" xmlns:am3d="http://schemas.microsoft.com/office/drawing/2017/model3d" xmlns:o="urn:schemas-microsoft-com:office:office" xmlns:oel="http://schemas.microsoft.com/office/2019/extlst" xmlns:r="http://schemas.openxmlformats.org/officeDocument/2006/relationships" xmlns:m="http://schemas.openxmlformats.org/officeDocument/2006/math" xmlns:v="urn:schemas-microsoft-com:vml" xmlns:wp14="http://schemas.microsoft.com/office/word/2010/wordprocessingDrawing" xmlns:wp="http://schemas.openxmlformats.org/drawingml/2006/wordprocessingDrawing" xmlns:w10="urn:schemas-microsoft-com:office:word" xmlns:w="http://schemas.openxmlformats.org/wordprocessingml/2006/main" xmlns:w14="http://schemas.microsoft.com/office/word/2010/wordml" xmlns:w15="http://schemas.microsoft.com/office/word/2012/wordml" xmlns:w16cex="http://schemas.microsoft.com/office/word/2018/wordml/cex" xmlns:w16cid="http://schemas.microsoft.com/office/word/2016/wordml/cid" xmlns:w16="http://schemas.microsoft.com/office/word/2018/wordml" xmlns:w16sdtdh="http://schemas.microsoft.com/office/word/2020/wordml/sdtdatahash" xmlns:w16se="http://schemas.microsoft.com/office/word/2015/wordml/symex" xmlns:wpg="http://schemas.microsoft.com/office/word/2010/wordprocessingGroup" xmlns:wpi="http://schemas.microsoft.com/office/word/2010/wordprocessingInk" xmlns:wne="http://schemas.microsoft.com/office/word/2006/wordml" xmlns:wps="http://schemas.microsoft.com/office/word/2010/wordprocessingShape" mc:Ignorable="w14 w15 w16se w16cid w16 w16cex w16sdtdh wp14">
+<w:ftr xmlns:wpc="http://schemas.microsoft.com/office/word/2010/wordprocessingCanvas" xmlns:cx="http://schemas.microsoft.com/office/drawing/2014/chartex" xmlns:cx1="http://schemas.microsoft.com/office/drawing/2015/9/8/chartex" xmlns:cx2="http://schemas.microsoft.com/office/drawing/2015/10/21/chartex" xmlns:cx3="http://schemas.microsoft.com/office/drawing/2016/5/9/chartex" xmlns:cx4="http://schemas.microsoft.com/office/drawing/2016/5/10/chartex" xmlns:cx5="http://schemas.microsoft.com/office/drawing/2016/5/11/chartex" xmlns:cx6="http://schemas.microsoft.com/office/drawing/2016/5/12/chartex" xmlns:cx7="http://schemas.microsoft.com/office/drawing/2016/5/13/chartex" xmlns:cx8="http://schemas.microsoft.com/office/drawing/2016/5/14/chartex" xmlns:mc="http://schemas.openxmlformats.org/markup-compatibility/2006" xmlns:aink="http://schemas.microsoft.com/office/drawing/2016/ink" xmlns:am3d="http://schemas.microsoft.com/office/drawing/2017/model3d" xmlns:o="urn:schemas-microsoft-com:office:office" xmlns:oel="http://schemas.microsoft.com/office/2019/extlst" xmlns:r="http://schemas.openxmlformats.org/officeDocument/2006/relationships" xmlns:m="http://schemas.openxmlformats.org/officeDocument/2006/math" xmlns:v="urn:schemas-microsoft-com:vml" xmlns:wp14="http://schemas.microsoft.com/office/word/2010/wordprocessingDrawing" xmlns:wp="http://schemas.openxmlformats.org/drawingml/2006/wordprocessingDrawing" xmlns:w10="urn:schemas-microsoft-com:office:word" xmlns:w="http://schemas.openxmlformats.org/wordprocessingml/2006/main" xmlns:w14="http://schemas.microsoft.com/office/word/2010/wordml" xmlns:w15="http://schemas.microsoft.com/office/word/2012/wordml" xmlns:w16cex="http://schemas.microsoft.com/office/word/2018/wordml/cex" xmlns:w16cid="http://schemas.microsoft.com/office/word/2016/wordml/cid" xmlns:w16="http://schemas.microsoft.com/office/word/2018/wordml" xmlns:w16du="http://schemas.microsoft.com/office/word/2023/wordml/word16du" xmlns:w16sdtdh="http://schemas.microsoft.com/office/word/2020/wordml/sdtdatahash" xmlns:w16se="http://schemas.microsoft.com/office/word/2015/wordml/symex" xmlns:wpg="http://schemas.microsoft.com/office/word/2010/wordprocessingGroup" xmlns:wpi="http://schemas.microsoft.com/office/word/2010/wordprocessingInk" xmlns:wne="http://schemas.microsoft.com/office/word/2006/wordml" xmlns:wps="http://schemas.microsoft.com/office/word/2010/wordprocessingShape" mc:Ignorable="w14 w15 w16se w16cid w16 w16cex w16sdtdh w16du wp14">
   <w:p>
     <w:pPr>
       <w:pStyle w:val="Footer"/>
@@ -7028,7 +6930,7 @@
 </file>
 
 <file path=word/footer2.xml><?xml version="1.0" encoding="utf-8"?>
-<w:ftr xmlns:wpc="http://schemas.microsoft.com/office/word/2010/wordprocessingCanvas" xmlns:cx="http://schemas.microsoft.com/office/drawing/2014/chartex" xmlns:cx1="http://schemas.microsoft.com/office/drawing/2015/9/8/chartex" xmlns:cx2="http://schemas.microsoft.com/office/drawing/2015/10/21/chartex" xmlns:cx3="http://schemas.microsoft.com/office/drawing/2016/5/9/chartex" xmlns:cx4="http://schemas.microsoft.com/office/drawing/2016/5/10/chartex" xmlns:cx5="http://schemas.microsoft.com/office/drawing/2016/5/11/chartex" xmlns:cx6="http://schemas.microsoft.com/office/drawing/2016/5/12/chartex" xmlns:cx7="http://schemas.microsoft.com/office/drawing/2016/5/13/chartex" xmlns:cx8="http://schemas.microsoft.com/office/drawing/2016/5/14/chartex" xmlns:mc="http://schemas.openxmlformats.org/markup-compatibility/2006" xmlns:aink="http://schemas.microsoft.com/office/drawing/2016/ink" xmlns:am3d="http://schemas.microsoft.com/office/drawing/2017/model3d" xmlns:o="urn:schemas-microsoft-com:office:office" xmlns:oel="http://schemas.microsoft.com/office/2019/extlst" xmlns:r="http://schemas.openxmlformats.org/officeDocument/2006/relationships" xmlns:m="http://schemas.openxmlformats.org/officeDocument/2006/math" xmlns:v="urn:schemas-microsoft-com:vml" xmlns:wp14="http://schemas.microsoft.com/office/word/2010/wordprocessingDrawing" xmlns:wp="http://schemas.openxmlformats.org/drawingml/2006/wordprocessingDrawing" xmlns:w10="urn:schemas-microsoft-com:office:word" xmlns:w="http://schemas.openxmlformats.org/wordprocessingml/2006/main" xmlns:w14="http://schemas.microsoft.com/office/word/2010/wordml" xmlns:w15="http://schemas.microsoft.com/office/word/2012/wordml" xmlns:w16cex="http://schemas.microsoft.com/office/word/2018/wordml/cex" xmlns:w16cid="http://schemas.microsoft.com/office/word/2016/wordml/cid" xmlns:w16="http://schemas.microsoft.com/office/word/2018/wordml" xmlns:w16sdtdh="http://schemas.microsoft.com/office/word/2020/wordml/sdtdatahash" xmlns:w16se="http://schemas.microsoft.com/office/word/2015/wordml/symex" xmlns:wpg="http://schemas.microsoft.com/office/word/2010/wordprocessingGroup" xmlns:wpi="http://schemas.microsoft.com/office/word/2010/wordprocessingInk" xmlns:wne="http://schemas.microsoft.com/office/word/2006/wordml" xmlns:wps="http://schemas.microsoft.com/office/word/2010/wordprocessingShape" mc:Ignorable="w14 w15 w16se w16cid w16 w16cex w16sdtdh wp14">
+<w:ftr xmlns:wpc="http://schemas.microsoft.com/office/word/2010/wordprocessingCanvas" xmlns:cx="http://schemas.microsoft.com/office/drawing/2014/chartex" xmlns:cx1="http://schemas.microsoft.com/office/drawing/2015/9/8/chartex" xmlns:cx2="http://schemas.microsoft.com/office/drawing/2015/10/21/chartex" xmlns:cx3="http://schemas.microsoft.com/office/drawing/2016/5/9/chartex" xmlns:cx4="http://schemas.microsoft.com/office/drawing/2016/5/10/chartex" xmlns:cx5="http://schemas.microsoft.com/office/drawing/2016/5/11/chartex" xmlns:cx6="http://schemas.microsoft.com/office/drawing/2016/5/12/chartex" xmlns:cx7="http://schemas.microsoft.com/office/drawing/2016/5/13/chartex" xmlns:cx8="http://schemas.microsoft.com/office/drawing/2016/5/14/chartex" xmlns:mc="http://schemas.openxmlformats.org/markup-compatibility/2006" xmlns:aink="http://schemas.microsoft.com/office/drawing/2016/ink" xmlns:am3d="http://schemas.microsoft.com/office/drawing/2017/model3d" xmlns:o="urn:schemas-microsoft-com:office:office" xmlns:oel="http://schemas.microsoft.com/office/2019/extlst" xmlns:r="http://schemas.openxmlformats.org/officeDocument/2006/relationships" xmlns:m="http://schemas.openxmlformats.org/officeDocument/2006/math" xmlns:v="urn:schemas-microsoft-com:vml" xmlns:wp14="http://schemas.microsoft.com/office/word/2010/wordprocessingDrawing" xmlns:wp="http://schemas.openxmlformats.org/drawingml/2006/wordprocessingDrawing" xmlns:w10="urn:schemas-microsoft-com:office:word" xmlns:w="http://schemas.openxmlformats.org/wordprocessingml/2006/main" xmlns:w14="http://schemas.microsoft.com/office/word/2010/wordml" xmlns:w15="http://schemas.microsoft.com/office/word/2012/wordml" xmlns:w16cex="http://schemas.microsoft.com/office/word/2018/wordml/cex" xmlns:w16cid="http://schemas.microsoft.com/office/word/2016/wordml/cid" xmlns:w16="http://schemas.microsoft.com/office/word/2018/wordml" xmlns:w16du="http://schemas.microsoft.com/office/word/2023/wordml/word16du" xmlns:w16sdtdh="http://schemas.microsoft.com/office/word/2020/wordml/sdtdatahash" xmlns:w16se="http://schemas.microsoft.com/office/word/2015/wordml/symex" xmlns:wpg="http://schemas.microsoft.com/office/word/2010/wordprocessingGroup" xmlns:wpi="http://schemas.microsoft.com/office/word/2010/wordprocessingInk" xmlns:wne="http://schemas.microsoft.com/office/word/2006/wordml" xmlns:wps="http://schemas.microsoft.com/office/word/2010/wordprocessingShape" mc:Ignorable="w14 w15 w16se w16cid w16 w16cex w16sdtdh w16du wp14">
   <w:p>
     <w:pPr>
       <w:pStyle w:val="Footer"/>
@@ -7295,7 +7197,7 @@
 </file>
 
 <file path=word/footnotes.xml><?xml version="1.0" encoding="utf-8"?>
-<w:footnotes xmlns:wpc="http://schemas.microsoft.com/office/word/2010/wordprocessingCanvas" xmlns:cx="http://schemas.microsoft.com/office/drawing/2014/chartex" xmlns:cx1="http://schemas.microsoft.com/office/drawing/2015/9/8/chartex" xmlns:cx2="http://schemas.microsoft.com/office/drawing/2015/10/21/chartex" xmlns:cx3="http://schemas.microsoft.com/office/drawing/2016/5/9/chartex" xmlns:cx4="http://schemas.microsoft.com/office/drawing/2016/5/10/chartex" xmlns:cx5="http://schemas.microsoft.com/office/drawing/2016/5/11/chartex" xmlns:cx6="http://schemas.microsoft.com/office/drawing/2016/5/12/chartex" xmlns:cx7="http://schemas.microsoft.com/office/drawing/2016/5/13/chartex" xmlns:cx8="http://schemas.microsoft.com/office/drawing/2016/5/14/chartex" xmlns:mc="http://schemas.openxmlformats.org/markup-compatibility/2006" xmlns:aink="http://schemas.microsoft.com/office/drawing/2016/ink" xmlns:am3d="http://schemas.microsoft.com/office/drawing/2017/model3d" xmlns:o="urn:schemas-microsoft-com:office:office" xmlns:oel="http://schemas.microsoft.com/office/2019/extlst" xmlns:r="http://schemas.openxmlformats.org/officeDocument/2006/relationships" xmlns:m="http://schemas.openxmlformats.org/officeDocument/2006/math" xmlns:v="urn:schemas-microsoft-com:vml" xmlns:wp14="http://schemas.microsoft.com/office/word/2010/wordprocessingDrawing" xmlns:wp="http://schemas.openxmlformats.org/drawingml/2006/wordprocessingDrawing" xmlns:w10="urn:schemas-microsoft-com:office:word" xmlns:w="http://schemas.openxmlformats.org/wordprocessingml/2006/main" xmlns:w14="http://schemas.microsoft.com/office/word/2010/wordml" xmlns:w15="http://schemas.microsoft.com/office/word/2012/wordml" xmlns:w16cex="http://schemas.microsoft.com/office/word/2018/wordml/cex" xmlns:w16cid="http://schemas.microsoft.com/office/word/2016/wordml/cid" xmlns:w16="http://schemas.microsoft.com/office/word/2018/wordml" xmlns:w16sdtdh="http://schemas.microsoft.com/office/word/2020/wordml/sdtdatahash" xmlns:w16se="http://schemas.microsoft.com/office/word/2015/wordml/symex" xmlns:wpg="http://schemas.microsoft.com/office/word/2010/wordprocessingGroup" xmlns:wpi="http://schemas.microsoft.com/office/word/2010/wordprocessingInk" xmlns:wne="http://schemas.microsoft.com/office/word/2006/wordml" xmlns:wps="http://schemas.microsoft.com/office/word/2010/wordprocessingShape" mc:Ignorable="w14 w15 w16se w16cid w16 w16cex w16sdtdh wp14">
+<w:footnotes xmlns:wpc="http://schemas.microsoft.com/office/word/2010/wordprocessingCanvas" xmlns:cx="http://schemas.microsoft.com/office/drawing/2014/chartex" xmlns:cx1="http://schemas.microsoft.com/office/drawing/2015/9/8/chartex" xmlns:cx2="http://schemas.microsoft.com/office/drawing/2015/10/21/chartex" xmlns:cx3="http://schemas.microsoft.com/office/drawing/2016/5/9/chartex" xmlns:cx4="http://schemas.microsoft.com/office/drawing/2016/5/10/chartex" xmlns:cx5="http://schemas.microsoft.com/office/drawing/2016/5/11/chartex" xmlns:cx6="http://schemas.microsoft.com/office/drawing/2016/5/12/chartex" xmlns:cx7="http://schemas.microsoft.com/office/drawing/2016/5/13/chartex" xmlns:cx8="http://schemas.microsoft.com/office/drawing/2016/5/14/chartex" xmlns:mc="http://schemas.openxmlformats.org/markup-compatibility/2006" xmlns:aink="http://schemas.microsoft.com/office/drawing/2016/ink" xmlns:am3d="http://schemas.microsoft.com/office/drawing/2017/model3d" xmlns:o="urn:schemas-microsoft-com:office:office" xmlns:oel="http://schemas.microsoft.com/office/2019/extlst" xmlns:r="http://schemas.openxmlformats.org/officeDocument/2006/relationships" xmlns:m="http://schemas.openxmlformats.org/officeDocument/2006/math" xmlns:v="urn:schemas-microsoft-com:vml" xmlns:wp14="http://schemas.microsoft.com/office/word/2010/wordprocessingDrawing" xmlns:wp="http://schemas.openxmlformats.org/drawingml/2006/wordprocessingDrawing" xmlns:w10="urn:schemas-microsoft-com:office:word" xmlns:w="http://schemas.openxmlformats.org/wordprocessingml/2006/main" xmlns:w14="http://schemas.microsoft.com/office/word/2010/wordml" xmlns:w15="http://schemas.microsoft.com/office/word/2012/wordml" xmlns:w16cex="http://schemas.microsoft.com/office/word/2018/wordml/cex" xmlns:w16cid="http://schemas.microsoft.com/office/word/2016/wordml/cid" xmlns:w16="http://schemas.microsoft.com/office/word/2018/wordml" xmlns:w16du="http://schemas.microsoft.com/office/word/2023/wordml/word16du" xmlns:w16sdtdh="http://schemas.microsoft.com/office/word/2020/wordml/sdtdatahash" xmlns:w16se="http://schemas.microsoft.com/office/word/2015/wordml/symex" xmlns:wpg="http://schemas.microsoft.com/office/word/2010/wordprocessingGroup" xmlns:wpi="http://schemas.microsoft.com/office/word/2010/wordprocessingInk" xmlns:wne="http://schemas.microsoft.com/office/word/2006/wordml" xmlns:wps="http://schemas.microsoft.com/office/word/2010/wordprocessingShape" mc:Ignorable="w14 w15 w16se w16cid w16 w16cex w16sdtdh w16du wp14">
   <w:footnote w:type="separator" w:id="-1">
     <w:p>
       <w:pPr>
@@ -7320,7 +7222,7 @@
 </file>
 
 <file path=word/header1.xml><?xml version="1.0" encoding="utf-8"?>
-<w:hdr xmlns:wpc="http://schemas.microsoft.com/office/word/2010/wordprocessingCanvas" xmlns:cx="http://schemas.microsoft.com/office/drawing/2014/chartex" xmlns:cx1="http://schemas.microsoft.com/office/drawing/2015/9/8/chartex" xmlns:cx2="http://schemas.microsoft.com/office/drawing/2015/10/21/chartex" xmlns:cx3="http://schemas.microsoft.com/office/drawing/2016/5/9/chartex" xmlns:cx4="http://schemas.microsoft.com/office/drawing/2016/5/10/chartex" xmlns:cx5="http://schemas.microsoft.com/office/drawing/2016/5/11/chartex" xmlns:cx6="http://schemas.microsoft.com/office/drawing/2016/5/12/chartex" xmlns:cx7="http://schemas.microsoft.com/office/drawing/2016/5/13/chartex" xmlns:cx8="http://schemas.microsoft.com/office/drawing/2016/5/14/chartex" xmlns:mc="http://schemas.openxmlformats.org/markup-compatibility/2006" xmlns:aink="http://schemas.microsoft.com/office/drawing/2016/ink" xmlns:am3d="http://schemas.microsoft.com/office/drawing/2017/model3d" xmlns:o="urn:schemas-microsoft-com:office:office" xmlns:oel="http://schemas.microsoft.com/office/2019/extlst" xmlns:r="http://schemas.openxmlformats.org/officeDocument/2006/relationships" xmlns:m="http://schemas.openxmlformats.org/officeDocument/2006/math" xmlns:v="urn:schemas-microsoft-com:vml" xmlns:wp14="http://schemas.microsoft.com/office/word/2010/wordprocessingDrawing" xmlns:wp="http://schemas.openxmlformats.org/drawingml/2006/wordprocessingDrawing" xmlns:w10="urn:schemas-microsoft-com:office:word" xmlns:w="http://schemas.openxmlformats.org/wordprocessingml/2006/main" xmlns:w14="http://schemas.microsoft.com/office/word/2010/wordml" xmlns:w15="http://schemas.microsoft.com/office/word/2012/wordml" xmlns:w16cex="http://schemas.microsoft.com/office/word/2018/wordml/cex" xmlns:w16cid="http://schemas.microsoft.com/office/word/2016/wordml/cid" xmlns:w16="http://schemas.microsoft.com/office/word/2018/wordml" xmlns:w16sdtdh="http://schemas.microsoft.com/office/word/2020/wordml/sdtdatahash" xmlns:w16se="http://schemas.microsoft.com/office/word/2015/wordml/symex" xmlns:wpg="http://schemas.microsoft.com/office/word/2010/wordprocessingGroup" xmlns:wpi="http://schemas.microsoft.com/office/word/2010/wordprocessingInk" xmlns:wne="http://schemas.microsoft.com/office/word/2006/wordml" xmlns:wps="http://schemas.microsoft.com/office/word/2010/wordprocessingShape" mc:Ignorable="w14 w15 w16se w16cid w16 w16cex w16sdtdh wp14">
+<w:hdr xmlns:wpc="http://schemas.microsoft.com/office/word/2010/wordprocessingCanvas" xmlns:cx="http://schemas.microsoft.com/office/drawing/2014/chartex" xmlns:cx1="http://schemas.microsoft.com/office/drawing/2015/9/8/chartex" xmlns:cx2="http://schemas.microsoft.com/office/drawing/2015/10/21/chartex" xmlns:cx3="http://schemas.microsoft.com/office/drawing/2016/5/9/chartex" xmlns:cx4="http://schemas.microsoft.com/office/drawing/2016/5/10/chartex" xmlns:cx5="http://schemas.microsoft.com/office/drawing/2016/5/11/chartex" xmlns:cx6="http://schemas.microsoft.com/office/drawing/2016/5/12/chartex" xmlns:cx7="http://schemas.microsoft.com/office/drawing/2016/5/13/chartex" xmlns:cx8="http://schemas.microsoft.com/office/drawing/2016/5/14/chartex" xmlns:mc="http://schemas.openxmlformats.org/markup-compatibility/2006" xmlns:aink="http://schemas.microsoft.com/office/drawing/2016/ink" xmlns:am3d="http://schemas.microsoft.com/office/drawing/2017/model3d" xmlns:o="urn:schemas-microsoft-com:office:office" xmlns:oel="http://schemas.microsoft.com/office/2019/extlst" xmlns:r="http://schemas.openxmlformats.org/officeDocument/2006/relationships" xmlns:m="http://schemas.openxmlformats.org/officeDocument/2006/math" xmlns:v="urn:schemas-microsoft-com:vml" xmlns:wp14="http://schemas.microsoft.com/office/word/2010/wordprocessingDrawing" xmlns:wp="http://schemas.openxmlformats.org/drawingml/2006/wordprocessingDrawing" xmlns:w10="urn:schemas-microsoft-com:office:word" xmlns:w="http://schemas.openxmlformats.org/wordprocessingml/2006/main" xmlns:w14="http://schemas.microsoft.com/office/word/2010/wordml" xmlns:w15="http://schemas.microsoft.com/office/word/2012/wordml" xmlns:w16cex="http://schemas.microsoft.com/office/word/2018/wordml/cex" xmlns:w16cid="http://schemas.microsoft.com/office/word/2016/wordml/cid" xmlns:w16="http://schemas.microsoft.com/office/word/2018/wordml" xmlns:w16du="http://schemas.microsoft.com/office/word/2023/wordml/word16du" xmlns:w16sdtdh="http://schemas.microsoft.com/office/word/2020/wordml/sdtdatahash" xmlns:w16se="http://schemas.microsoft.com/office/word/2015/wordml/symex" xmlns:wpg="http://schemas.microsoft.com/office/word/2010/wordprocessingGroup" xmlns:wpi="http://schemas.microsoft.com/office/word/2010/wordprocessingInk" xmlns:wne="http://schemas.microsoft.com/office/word/2006/wordml" xmlns:wps="http://schemas.microsoft.com/office/word/2010/wordprocessingShape" mc:Ignorable="w14 w15 w16se w16cid w16 w16cex w16sdtdh w16du wp14">
   <w:p>
     <w:pPr>
       <w:pStyle w:val="Header"/>
@@ -7528,7 +7430,7 @@
 </file>
 
 <file path=word/header2.xml><?xml version="1.0" encoding="utf-8"?>
-<w:hdr xmlns:wpc="http://schemas.microsoft.com/office/word/2010/wordprocessingCanvas" xmlns:cx="http://schemas.microsoft.com/office/drawing/2014/chartex" xmlns:cx1="http://schemas.microsoft.com/office/drawing/2015/9/8/chartex" xmlns:cx2="http://schemas.microsoft.com/office/drawing/2015/10/21/chartex" xmlns:cx3="http://schemas.microsoft.com/office/drawing/2016/5/9/chartex" xmlns:cx4="http://schemas.microsoft.com/office/drawing/2016/5/10/chartex" xmlns:cx5="http://schemas.microsoft.com/office/drawing/2016/5/11/chartex" xmlns:cx6="http://schemas.microsoft.com/office/drawing/2016/5/12/chartex" xmlns:cx7="http://schemas.microsoft.com/office/drawing/2016/5/13/chartex" xmlns:cx8="http://schemas.microsoft.com/office/drawing/2016/5/14/chartex" xmlns:mc="http://schemas.openxmlformats.org/markup-compatibility/2006" xmlns:aink="http://schemas.microsoft.com/office/drawing/2016/ink" xmlns:am3d="http://schemas.microsoft.com/office/drawing/2017/model3d" xmlns:o="urn:schemas-microsoft-com:office:office" xmlns:oel="http://schemas.microsoft.com/office/2019/extlst" xmlns:r="http://schemas.openxmlformats.org/officeDocument/2006/relationships" xmlns:m="http://schemas.openxmlformats.org/officeDocument/2006/math" xmlns:v="urn:schemas-microsoft-com:vml" xmlns:wp14="http://schemas.microsoft.com/office/word/2010/wordprocessingDrawing" xmlns:wp="http://schemas.openxmlformats.org/drawingml/2006/wordprocessingDrawing" xmlns:w10="urn:schemas-microsoft-com:office:word" xmlns:w="http://schemas.openxmlformats.org/wordprocessingml/2006/main" xmlns:w14="http://schemas.microsoft.com/office/word/2010/wordml" xmlns:w15="http://schemas.microsoft.com/office/word/2012/wordml" xmlns:w16cex="http://schemas.microsoft.com/office/word/2018/wordml/cex" xmlns:w16cid="http://schemas.microsoft.com/office/word/2016/wordml/cid" xmlns:w16="http://schemas.microsoft.com/office/word/2018/wordml" xmlns:w16sdtdh="http://schemas.microsoft.com/office/word/2020/wordml/sdtdatahash" xmlns:w16se="http://schemas.microsoft.com/office/word/2015/wordml/symex" xmlns:wpg="http://schemas.microsoft.com/office/word/2010/wordprocessingGroup" xmlns:wpi="http://schemas.microsoft.com/office/word/2010/wordprocessingInk" xmlns:wne="http://schemas.microsoft.com/office/word/2006/wordml" xmlns:wps="http://schemas.microsoft.com/office/word/2010/wordprocessingShape" mc:Ignorable="w14 w15 w16se w16cid w16 w16cex w16sdtdh wp14">
+<w:hdr xmlns:wpc="http://schemas.microsoft.com/office/word/2010/wordprocessingCanvas" xmlns:cx="http://schemas.microsoft.com/office/drawing/2014/chartex" xmlns:cx1="http://schemas.microsoft.com/office/drawing/2015/9/8/chartex" xmlns:cx2="http://schemas.microsoft.com/office/drawing/2015/10/21/chartex" xmlns:cx3="http://schemas.microsoft.com/office/drawing/2016/5/9/chartex" xmlns:cx4="http://schemas.microsoft.com/office/drawing/2016/5/10/chartex" xmlns:cx5="http://schemas.microsoft.com/office/drawing/2016/5/11/chartex" xmlns:cx6="http://schemas.microsoft.com/office/drawing/2016/5/12/chartex" xmlns:cx7="http://schemas.microsoft.com/office/drawing/2016/5/13/chartex" xmlns:cx8="http://schemas.microsoft.com/office/drawing/2016/5/14/chartex" xmlns:mc="http://schemas.openxmlformats.org/markup-compatibility/2006" xmlns:aink="http://schemas.microsoft.com/office/drawing/2016/ink" xmlns:am3d="http://schemas.microsoft.com/office/drawing/2017/model3d" xmlns:o="urn:schemas-microsoft-com:office:office" xmlns:oel="http://schemas.microsoft.com/office/2019/extlst" xmlns:r="http://schemas.openxmlformats.org/officeDocument/2006/relationships" xmlns:m="http://schemas.openxmlformats.org/officeDocument/2006/math" xmlns:v="urn:schemas-microsoft-com:vml" xmlns:wp14="http://schemas.microsoft.com/office/word/2010/wordprocessingDrawing" xmlns:wp="http://schemas.openxmlformats.org/drawingml/2006/wordprocessingDrawing" xmlns:w10="urn:schemas-microsoft-com:office:word" xmlns:w="http://schemas.openxmlformats.org/wordprocessingml/2006/main" xmlns:w14="http://schemas.microsoft.com/office/word/2010/wordml" xmlns:w15="http://schemas.microsoft.com/office/word/2012/wordml" xmlns:w16cex="http://schemas.microsoft.com/office/word/2018/wordml/cex" xmlns:w16cid="http://schemas.microsoft.com/office/word/2016/wordml/cid" xmlns:w16="http://schemas.microsoft.com/office/word/2018/wordml" xmlns:w16du="http://schemas.microsoft.com/office/word/2023/wordml/word16du" xmlns:w16sdtdh="http://schemas.microsoft.com/office/word/2020/wordml/sdtdatahash" xmlns:w16se="http://schemas.microsoft.com/office/word/2015/wordml/symex" xmlns:wpg="http://schemas.microsoft.com/office/word/2010/wordprocessingGroup" xmlns:wpi="http://schemas.microsoft.com/office/word/2010/wordprocessingInk" xmlns:wne="http://schemas.microsoft.com/office/word/2006/wordml" xmlns:wps="http://schemas.microsoft.com/office/word/2010/wordprocessingShape" mc:Ignorable="w14 w15 w16se w16cid w16 w16cex w16sdtdh w16du wp14">
   <w:p>
     <w:pPr>
       <w:pStyle w:val="Header"/>
@@ -7825,7 +7727,7 @@
 </file>
 
 <file path=word/numbering.xml><?xml version="1.0" encoding="utf-8"?>
-<w:numbering xmlns:wpc="http://schemas.microsoft.com/office/word/2010/wordprocessingCanvas" xmlns:cx="http://schemas.microsoft.com/office/drawing/2014/chartex" xmlns:cx1="http://schemas.microsoft.com/office/drawing/2015/9/8/chartex" xmlns:cx2="http://schemas.microsoft.com/office/drawing/2015/10/21/chartex" xmlns:cx3="http://schemas.microsoft.com/office/drawing/2016/5/9/chartex" xmlns:cx4="http://schemas.microsoft.com/office/drawing/2016/5/10/chartex" xmlns:cx5="http://schemas.microsoft.com/office/drawing/2016/5/11/chartex" xmlns:cx6="http://schemas.microsoft.com/office/drawing/2016/5/12/chartex" xmlns:cx7="http://schemas.microsoft.com/office/drawing/2016/5/13/chartex" xmlns:cx8="http://schemas.microsoft.com/office/drawing/2016/5/14/chartex" xmlns:mc="http://schemas.openxmlformats.org/markup-compatibility/2006" xmlns:aink="http://schemas.microsoft.com/office/drawing/2016/ink" xmlns:am3d="http://schemas.microsoft.com/office/drawing/2017/model3d" xmlns:o="urn:schemas-microsoft-com:office:office" xmlns:oel="http://schemas.microsoft.com/office/2019/extlst" xmlns:r="http://schemas.openxmlformats.org/officeDocument/2006/relationships" xmlns:m="http://schemas.openxmlformats.org/officeDocument/2006/math" xmlns:v="urn:schemas-microsoft-com:vml" xmlns:wp14="http://schemas.microsoft.com/office/word/2010/wordprocessingDrawing" xmlns:wp="http://schemas.openxmlformats.org/drawingml/2006/wordprocessingDrawing" xmlns:w10="urn:schemas-microsoft-com:office:word" xmlns:w="http://schemas.openxmlformats.org/wordprocessingml/2006/main" xmlns:w14="http://schemas.microsoft.com/office/word/2010/wordml" xmlns:w15="http://schemas.microsoft.com/office/word/2012/wordml" xmlns:w16cex="http://schemas.microsoft.com/office/word/2018/wordml/cex" xmlns:w16cid="http://schemas.microsoft.com/office/word/2016/wordml/cid" xmlns:w16="http://schemas.microsoft.com/office/word/2018/wordml" xmlns:w16sdtdh="http://schemas.microsoft.com/office/word/2020/wordml/sdtdatahash" xmlns:w16se="http://schemas.microsoft.com/office/word/2015/wordml/symex" xmlns:wpg="http://schemas.microsoft.com/office/word/2010/wordprocessingGroup" xmlns:wpi="http://schemas.microsoft.com/office/word/2010/wordprocessingInk" xmlns:wne="http://schemas.microsoft.com/office/word/2006/wordml" xmlns:wps="http://schemas.microsoft.com/office/word/2010/wordprocessingShape" mc:Ignorable="w14 w15 w16se w16cid w16 w16cex w16sdtdh wp14">
+<w:numbering xmlns:wpc="http://schemas.microsoft.com/office/word/2010/wordprocessingCanvas" xmlns:cx="http://schemas.microsoft.com/office/drawing/2014/chartex" xmlns:cx1="http://schemas.microsoft.com/office/drawing/2015/9/8/chartex" xmlns:cx2="http://schemas.microsoft.com/office/drawing/2015/10/21/chartex" xmlns:cx3="http://schemas.microsoft.com/office/drawing/2016/5/9/chartex" xmlns:cx4="http://schemas.microsoft.com/office/drawing/2016/5/10/chartex" xmlns:cx5="http://schemas.microsoft.com/office/drawing/2016/5/11/chartex" xmlns:cx6="http://schemas.microsoft.com/office/drawing/2016/5/12/chartex" xmlns:cx7="http://schemas.microsoft.com/office/drawing/2016/5/13/chartex" xmlns:cx8="http://schemas.microsoft.com/office/drawing/2016/5/14/chartex" xmlns:mc="http://schemas.openxmlformats.org/markup-compatibility/2006" xmlns:aink="http://schemas.microsoft.com/office/drawing/2016/ink" xmlns:am3d="http://schemas.microsoft.com/office/drawing/2017/model3d" xmlns:o="urn:schemas-microsoft-com:office:office" xmlns:oel="http://schemas.microsoft.com/office/2019/extlst" xmlns:r="http://schemas.openxmlformats.org/officeDocument/2006/relationships" xmlns:m="http://schemas.openxmlformats.org/officeDocument/2006/math" xmlns:v="urn:schemas-microsoft-com:vml" xmlns:wp14="http://schemas.microsoft.com/office/word/2010/wordprocessingDrawing" xmlns:wp="http://schemas.openxmlformats.org/drawingml/2006/wordprocessingDrawing" xmlns:w10="urn:schemas-microsoft-com:office:word" xmlns:w="http://schemas.openxmlformats.org/wordprocessingml/2006/main" xmlns:w14="http://schemas.microsoft.com/office/word/2010/wordml" xmlns:w15="http://schemas.microsoft.com/office/word/2012/wordml" xmlns:w16cex="http://schemas.microsoft.com/office/word/2018/wordml/cex" xmlns:w16cid="http://schemas.microsoft.com/office/word/2016/wordml/cid" xmlns:w16="http://schemas.microsoft.com/office/word/2018/wordml" xmlns:w16du="http://schemas.microsoft.com/office/word/2023/wordml/word16du" xmlns:w16sdtdh="http://schemas.microsoft.com/office/word/2020/wordml/sdtdatahash" xmlns:w16se="http://schemas.microsoft.com/office/word/2015/wordml/symex" xmlns:wpg="http://schemas.microsoft.com/office/word/2010/wordprocessingGroup" xmlns:wpi="http://schemas.microsoft.com/office/word/2010/wordprocessingInk" xmlns:wne="http://schemas.microsoft.com/office/word/2006/wordml" xmlns:wps="http://schemas.microsoft.com/office/word/2010/wordprocessingShape" mc:Ignorable="w14 w15 w16se w16cid w16 w16cex w16sdtdh w16du wp14">
   <w:abstractNum w:abstractNumId="0" w15:restartNumberingAfterBreak="0">
     <w:nsid w:val="02F51236"/>
     <w:multiLevelType w:val="hybridMultilevel"/>
@@ -9754,7 +9656,7 @@
 </file>
 
 <file path=word/styles.xml><?xml version="1.0" encoding="utf-8"?>
-<w:styles xmlns:mc="http://schemas.openxmlformats.org/markup-compatibility/2006" xmlns:r="http://schemas.openxmlformats.org/officeDocument/2006/relationships" xmlns:w="http://schemas.openxmlformats.org/wordprocessingml/2006/main" xmlns:w14="http://schemas.microsoft.com/office/word/2010/wordml" xmlns:w15="http://schemas.microsoft.com/office/word/2012/wordml" xmlns:w16cex="http://schemas.microsoft.com/office/word/2018/wordml/cex" xmlns:w16cid="http://schemas.microsoft.com/office/word/2016/wordml/cid" xmlns:w16="http://schemas.microsoft.com/office/word/2018/wordml" xmlns:w16sdtdh="http://schemas.microsoft.com/office/word/2020/wordml/sdtdatahash" xmlns:w16se="http://schemas.microsoft.com/office/word/2015/wordml/symex" mc:Ignorable="w14 w15 w16se w16cid w16 w16cex w16sdtdh">
+<w:styles xmlns:mc="http://schemas.openxmlformats.org/markup-compatibility/2006" xmlns:r="http://schemas.openxmlformats.org/officeDocument/2006/relationships" xmlns:w="http://schemas.openxmlformats.org/wordprocessingml/2006/main" xmlns:w14="http://schemas.microsoft.com/office/word/2010/wordml" xmlns:w15="http://schemas.microsoft.com/office/word/2012/wordml" xmlns:w16cex="http://schemas.microsoft.com/office/word/2018/wordml/cex" xmlns:w16cid="http://schemas.microsoft.com/office/word/2016/wordml/cid" xmlns:w16="http://schemas.microsoft.com/office/word/2018/wordml" xmlns:w16du="http://schemas.microsoft.com/office/word/2023/wordml/word16du" xmlns:w16sdtdh="http://schemas.microsoft.com/office/word/2020/wordml/sdtdatahash" xmlns:w16se="http://schemas.microsoft.com/office/word/2015/wordml/symex" mc:Ignorable="w14 w15 w16se w16cid w16 w16cex w16sdtdh w16du">
   <w:docDefaults>
     <w:rPrDefault>
       <w:rPr>
@@ -10229,6 +10131,7 @@
   <w:style w:type="character" w:default="1" w:styleId="DefaultParagraphFont">
     <w:name w:val="Default Paragraph Font"/>
     <w:uiPriority w:val="1"/>
+    <w:semiHidden/>
     <w:unhideWhenUsed/>
   </w:style>
   <w:style w:type="table" w:default="1" w:styleId="TableNormal">

</xml_diff>